<commit_message>
Se creo estructura de actividad 5 y se agrego el reporte
</commit_message>
<xml_diff>
--- a/05_JAMA/Reporte/Act_05_JAMA.docx
+++ b/05_JAMA/Reporte/Act_05_JAMA.docx
@@ -273,15 +273,7 @@
           <w:b/>
           <w:lang w:val="es-ES_tradnl" w:eastAsia="es-MX"/>
         </w:rPr>
-        <w:t>Puesta en marcha del sitio web.</w:t>
-      </w:r>
-      <w:r>
-        <w:rPr>
-          <w:rFonts w:eastAsia="Times New Roman" w:cs="Times New Roman"/>
-          <w:b/>
-          <w:lang w:val="es-ES_tradnl" w:eastAsia="es-MX"/>
-        </w:rPr>
-        <w:t xml:space="preserve"> </w:t>
+        <w:t xml:space="preserve">Puesta en marcha del sitio web. </w:t>
       </w:r>
       <w:r>
         <w:rPr>
@@ -922,25 +914,7 @@
           <w:sz w:val="28"/>
           <w:szCs w:val="32"/>
         </w:rPr>
-        <w:t xml:space="preserve">Rodolfo </w:t>
-      </w:r>
-      <w:r>
-        <w:rPr>
-          <w:rFonts w:asciiTheme="minorHAnsi" w:eastAsiaTheme="majorEastAsia" w:hAnsiTheme="minorHAnsi" w:cstheme="minorHAnsi"/>
-          <w:b/>
-          <w:sz w:val="28"/>
-          <w:szCs w:val="32"/>
-        </w:rPr>
-        <w:t>Martínez</w:t>
-      </w:r>
-      <w:r>
-        <w:rPr>
-          <w:rFonts w:asciiTheme="minorHAnsi" w:eastAsiaTheme="majorEastAsia" w:hAnsiTheme="minorHAnsi" w:cstheme="minorHAnsi"/>
-          <w:b/>
-          <w:sz w:val="28"/>
-          <w:szCs w:val="32"/>
-        </w:rPr>
-        <w:t xml:space="preserve"> Puente</w:t>
+        <w:t>Rodolfo Martínez Puente</w:t>
       </w:r>
     </w:p>
     <w:p>
@@ -1265,27 +1239,48 @@
       </w:r>
     </w:p>
     <w:p>
+      <w:pPr>
+        <w:pStyle w:val="Ttulo1"/>
+      </w:pPr>
       <w:r>
         <w:t>Servidores gratuitos de internet</w:t>
       </w:r>
     </w:p>
     <w:p>
+      <w:pPr>
+        <w:pStyle w:val="Ttulo1"/>
+      </w:pPr>
       <w:r>
         <w:t>Plataformas de comercio electrónico</w:t>
       </w:r>
     </w:p>
     <w:p>
+      <w:pPr>
+        <w:pStyle w:val="Ttulo1"/>
+      </w:pPr>
       <w:r>
         <w:t>Plan de respuesta del problema que se presente</w:t>
       </w:r>
     </w:p>
     <w:p>
+      <w:pPr>
+        <w:pStyle w:val="Ttulo1"/>
+      </w:pPr>
       <w:r>
         <w:t>Estudio de salarios</w:t>
       </w:r>
     </w:p>
     <w:p>
       <w:pPr>
+        <w:pStyle w:val="Ttulo1"/>
+      </w:pPr>
+      <w:r>
+        <w:t>Reconocer las necesidades del proyecto y los tiempos en que estas serán requeridas y bajo que requerimientos</w:t>
+      </w:r>
+    </w:p>
+    <w:p>
+      <w:pPr>
+        <w:pStyle w:val="Ttulo1"/>
         <w:sectPr>
           <w:pgSz w:w="12240" w:h="15840"/>
           <w:pgMar w:top="1418" w:right="1701" w:bottom="1418" w:left="1701" w:header="709" w:footer="709" w:gutter="0"/>
@@ -1294,11 +1289,7 @@
         </w:sectPr>
       </w:pPr>
       <w:r>
-        <w:t>•</w:t>
-      </w:r>
-      <w:r>
-        <w:tab/>
-        <w:t>Reconocer las necesidades del proyecto y los tiempos en que estas serán requeridas y bajo que requerimientos</w:t>
+        <w:t>Flujo de trabajo colaborativo</w:t>
       </w:r>
     </w:p>
     <w:p>
@@ -6547,7 +6538,7 @@
 </file>
 
 <file path=customXml/itemProps1.xml><?xml version="1.0" encoding="utf-8"?>
-<ds:datastoreItem xmlns:ds="http://schemas.openxmlformats.org/officeDocument/2006/customXml" ds:itemID="{B146E8DA-ED16-4B71-9055-E0FC8F399953}">
+<ds:datastoreItem xmlns:ds="http://schemas.openxmlformats.org/officeDocument/2006/customXml" ds:itemID="{E35A8368-CDBB-4B24-8371-40F55BD2BCD3}">
   <ds:schemaRefs>
     <ds:schemaRef ds:uri="http://schemas.openxmlformats.org/officeDocument/2006/bibliography"/>
   </ds:schemaRefs>

</xml_diff>

<commit_message>
Se Realizo la introduccion y el apartado de los servidores gratuitos
</commit_message>
<xml_diff>
--- a/05_JAMA/Reporte/Act_05_JAMA.docx
+++ b/05_JAMA/Reporte/Act_05_JAMA.docx
@@ -44,7 +44,7 @@
                     <pic:cNvPicPr/>
                   </pic:nvPicPr>
                   <pic:blipFill>
-                    <a:blip r:embed="rId5" cstate="print">
+                    <a:blip r:embed="rId8" cstate="print">
                       <a:extLst>
                         <a:ext uri="{28A0092B-C50C-407E-A947-70E740481C1C}">
                           <a14:useLocalDpi xmlns:a14="http://schemas.microsoft.com/office/drawing/2010/main" val="0"/>
@@ -518,7 +518,7 @@
                 <w:lang w:val="es-ES_tradnl" w:eastAsia="es-MX"/>
               </w:rPr>
             </w:pPr>
-            <w:hyperlink r:id="rId6" w:history="1">
+            <w:hyperlink r:id="rId9" w:history="1">
               <w:r>
                 <w:rPr>
                   <w:rStyle w:val="Hipervnculo"/>
@@ -603,7 +603,7 @@
                 <w:lang w:val="es-ES_tradnl" w:eastAsia="es-MX"/>
               </w:rPr>
             </w:pPr>
-            <w:hyperlink r:id="rId7" w:history="1">
+            <w:hyperlink r:id="rId10" w:history="1">
               <w:r>
                 <w:rPr>
                   <w:rStyle w:val="Hipervnculo"/>
@@ -689,7 +689,7 @@
                 <w:lang w:val="es-ES_tradnl" w:eastAsia="es-MX"/>
               </w:rPr>
             </w:pPr>
-            <w:hyperlink r:id="rId8" w:history="1">
+            <w:hyperlink r:id="rId11" w:history="1">
               <w:r>
                 <w:rPr>
                   <w:rStyle w:val="Hipervnculo"/>
@@ -774,7 +774,7 @@
                 <w:lang w:val="es-ES_tradnl" w:eastAsia="es-MX"/>
               </w:rPr>
             </w:pPr>
-            <w:hyperlink r:id="rId9" w:history="1">
+            <w:hyperlink r:id="rId12" w:history="1">
               <w:r>
                 <w:rPr>
                   <w:rStyle w:val="Hipervnculo"/>
@@ -1130,7 +1130,10 @@
               <w:tab w:val="right" w:leader="dot" w:pos="8828"/>
             </w:tabs>
             <w:rPr>
+              <w:rFonts w:asciiTheme="minorHAnsi" w:eastAsiaTheme="minorEastAsia" w:hAnsiTheme="minorHAnsi"/>
               <w:noProof/>
+              <w:sz w:val="22"/>
+              <w:lang w:eastAsia="es-MX"/>
             </w:rPr>
           </w:pPr>
           <w:r>
@@ -1142,13 +1145,13 @@
           <w:r>
             <w:fldChar w:fldCharType="separate"/>
           </w:r>
-          <w:hyperlink w:anchor="_Toc43948733" w:history="1">
+          <w:hyperlink w:anchor="_Toc44356149" w:history="1">
             <w:r>
               <w:rPr>
                 <w:rStyle w:val="Hipervnculo"/>
                 <w:noProof/>
               </w:rPr>
-              <w:t>DIAGRAMA DE ACTIVIDADES</w:t>
+              <w:t>INTRODUCCIÓN</w:t>
             </w:r>
             <w:r>
               <w:rPr>
@@ -1169,7 +1172,7 @@
                 <w:noProof/>
                 <w:webHidden/>
               </w:rPr>
-              <w:instrText xml:space="preserve"> PAGEREF _Toc43948733 \h </w:instrText>
+              <w:instrText xml:space="preserve"> PAGEREF _Toc44356149 \h </w:instrText>
             </w:r>
             <w:r>
               <w:rPr>
@@ -1189,7 +1192,504 @@
                 <w:noProof/>
                 <w:webHidden/>
               </w:rPr>
-              <w:t>3</w:t>
+              <w:t>4</w:t>
+            </w:r>
+            <w:r>
+              <w:rPr>
+                <w:noProof/>
+                <w:webHidden/>
+              </w:rPr>
+              <w:fldChar w:fldCharType="end"/>
+            </w:r>
+          </w:hyperlink>
+        </w:p>
+        <w:p>
+          <w:pPr>
+            <w:pStyle w:val="TDC1"/>
+            <w:tabs>
+              <w:tab w:val="right" w:leader="dot" w:pos="8828"/>
+            </w:tabs>
+            <w:rPr>
+              <w:rFonts w:asciiTheme="minorHAnsi" w:eastAsiaTheme="minorEastAsia" w:hAnsiTheme="minorHAnsi"/>
+              <w:noProof/>
+              <w:sz w:val="22"/>
+              <w:lang w:eastAsia="es-MX"/>
+            </w:rPr>
+          </w:pPr>
+          <w:hyperlink w:anchor="_Toc44356150" w:history="1">
+            <w:r>
+              <w:rPr>
+                <w:rStyle w:val="Hipervnculo"/>
+                <w:noProof/>
+              </w:rPr>
+              <w:t>SERVIDORES GRATUITOS DE INTERNET</w:t>
+            </w:r>
+            <w:r>
+              <w:rPr>
+                <w:noProof/>
+                <w:webHidden/>
+              </w:rPr>
+              <w:tab/>
+            </w:r>
+            <w:r>
+              <w:rPr>
+                <w:noProof/>
+                <w:webHidden/>
+              </w:rPr>
+              <w:fldChar w:fldCharType="begin"/>
+            </w:r>
+            <w:r>
+              <w:rPr>
+                <w:noProof/>
+                <w:webHidden/>
+              </w:rPr>
+              <w:instrText xml:space="preserve"> PAGEREF _Toc44356150 \h </w:instrText>
+            </w:r>
+            <w:r>
+              <w:rPr>
+                <w:noProof/>
+                <w:webHidden/>
+              </w:rPr>
+            </w:r>
+            <w:r>
+              <w:rPr>
+                <w:noProof/>
+                <w:webHidden/>
+              </w:rPr>
+              <w:fldChar w:fldCharType="separate"/>
+            </w:r>
+            <w:r>
+              <w:rPr>
+                <w:noProof/>
+                <w:webHidden/>
+              </w:rPr>
+              <w:t>4</w:t>
+            </w:r>
+            <w:r>
+              <w:rPr>
+                <w:noProof/>
+                <w:webHidden/>
+              </w:rPr>
+              <w:fldChar w:fldCharType="end"/>
+            </w:r>
+          </w:hyperlink>
+        </w:p>
+        <w:p>
+          <w:pPr>
+            <w:pStyle w:val="TDC1"/>
+            <w:tabs>
+              <w:tab w:val="right" w:leader="dot" w:pos="8828"/>
+            </w:tabs>
+            <w:rPr>
+              <w:rFonts w:asciiTheme="minorHAnsi" w:eastAsiaTheme="minorEastAsia" w:hAnsiTheme="minorHAnsi"/>
+              <w:noProof/>
+              <w:sz w:val="22"/>
+              <w:lang w:eastAsia="es-MX"/>
+            </w:rPr>
+          </w:pPr>
+          <w:hyperlink w:anchor="_Toc44356151" w:history="1">
+            <w:r>
+              <w:rPr>
+                <w:rStyle w:val="Hipervnculo"/>
+                <w:noProof/>
+              </w:rPr>
+              <w:t>PLATAFORMAS DE COMERCIO ELECTRÓNICO</w:t>
+            </w:r>
+            <w:r>
+              <w:rPr>
+                <w:noProof/>
+                <w:webHidden/>
+              </w:rPr>
+              <w:tab/>
+            </w:r>
+            <w:r>
+              <w:rPr>
+                <w:noProof/>
+                <w:webHidden/>
+              </w:rPr>
+              <w:fldChar w:fldCharType="begin"/>
+            </w:r>
+            <w:r>
+              <w:rPr>
+                <w:noProof/>
+                <w:webHidden/>
+              </w:rPr>
+              <w:instrText xml:space="preserve"> PAGEREF _Toc44356151 \h </w:instrText>
+            </w:r>
+            <w:r>
+              <w:rPr>
+                <w:noProof/>
+                <w:webHidden/>
+              </w:rPr>
+            </w:r>
+            <w:r>
+              <w:rPr>
+                <w:noProof/>
+                <w:webHidden/>
+              </w:rPr>
+              <w:fldChar w:fldCharType="separate"/>
+            </w:r>
+            <w:r>
+              <w:rPr>
+                <w:noProof/>
+                <w:webHidden/>
+              </w:rPr>
+              <w:t>4</w:t>
+            </w:r>
+            <w:r>
+              <w:rPr>
+                <w:noProof/>
+                <w:webHidden/>
+              </w:rPr>
+              <w:fldChar w:fldCharType="end"/>
+            </w:r>
+          </w:hyperlink>
+        </w:p>
+        <w:p>
+          <w:pPr>
+            <w:pStyle w:val="TDC1"/>
+            <w:tabs>
+              <w:tab w:val="right" w:leader="dot" w:pos="8828"/>
+            </w:tabs>
+            <w:rPr>
+              <w:rFonts w:asciiTheme="minorHAnsi" w:eastAsiaTheme="minorEastAsia" w:hAnsiTheme="minorHAnsi"/>
+              <w:noProof/>
+              <w:sz w:val="22"/>
+              <w:lang w:eastAsia="es-MX"/>
+            </w:rPr>
+          </w:pPr>
+          <w:hyperlink w:anchor="_Toc44356152" w:history="1">
+            <w:r>
+              <w:rPr>
+                <w:rStyle w:val="Hipervnculo"/>
+                <w:noProof/>
+              </w:rPr>
+              <w:t>PLAN DE RESPUESTA DEL PROBLEMA QUE SE PRESENTE</w:t>
+            </w:r>
+            <w:r>
+              <w:rPr>
+                <w:noProof/>
+                <w:webHidden/>
+              </w:rPr>
+              <w:tab/>
+            </w:r>
+            <w:r>
+              <w:rPr>
+                <w:noProof/>
+                <w:webHidden/>
+              </w:rPr>
+              <w:fldChar w:fldCharType="begin"/>
+            </w:r>
+            <w:r>
+              <w:rPr>
+                <w:noProof/>
+                <w:webHidden/>
+              </w:rPr>
+              <w:instrText xml:space="preserve"> PAGEREF _Toc44356152 \h </w:instrText>
+            </w:r>
+            <w:r>
+              <w:rPr>
+                <w:noProof/>
+                <w:webHidden/>
+              </w:rPr>
+            </w:r>
+            <w:r>
+              <w:rPr>
+                <w:noProof/>
+                <w:webHidden/>
+              </w:rPr>
+              <w:fldChar w:fldCharType="separate"/>
+            </w:r>
+            <w:r>
+              <w:rPr>
+                <w:noProof/>
+                <w:webHidden/>
+              </w:rPr>
+              <w:t>4</w:t>
+            </w:r>
+            <w:r>
+              <w:rPr>
+                <w:noProof/>
+                <w:webHidden/>
+              </w:rPr>
+              <w:fldChar w:fldCharType="end"/>
+            </w:r>
+          </w:hyperlink>
+        </w:p>
+        <w:p>
+          <w:pPr>
+            <w:pStyle w:val="TDC1"/>
+            <w:tabs>
+              <w:tab w:val="right" w:leader="dot" w:pos="8828"/>
+            </w:tabs>
+            <w:rPr>
+              <w:rFonts w:asciiTheme="minorHAnsi" w:eastAsiaTheme="minorEastAsia" w:hAnsiTheme="minorHAnsi"/>
+              <w:noProof/>
+              <w:sz w:val="22"/>
+              <w:lang w:eastAsia="es-MX"/>
+            </w:rPr>
+          </w:pPr>
+          <w:hyperlink w:anchor="_Toc44356153" w:history="1">
+            <w:r>
+              <w:rPr>
+                <w:rStyle w:val="Hipervnculo"/>
+                <w:noProof/>
+              </w:rPr>
+              <w:t>ESTUDIO DE SALARIOS</w:t>
+            </w:r>
+            <w:r>
+              <w:rPr>
+                <w:noProof/>
+                <w:webHidden/>
+              </w:rPr>
+              <w:tab/>
+            </w:r>
+            <w:r>
+              <w:rPr>
+                <w:noProof/>
+                <w:webHidden/>
+              </w:rPr>
+              <w:fldChar w:fldCharType="begin"/>
+            </w:r>
+            <w:r>
+              <w:rPr>
+                <w:noProof/>
+                <w:webHidden/>
+              </w:rPr>
+              <w:instrText xml:space="preserve"> PAGEREF _Toc44356153 \h </w:instrText>
+            </w:r>
+            <w:r>
+              <w:rPr>
+                <w:noProof/>
+                <w:webHidden/>
+              </w:rPr>
+            </w:r>
+            <w:r>
+              <w:rPr>
+                <w:noProof/>
+                <w:webHidden/>
+              </w:rPr>
+              <w:fldChar w:fldCharType="separate"/>
+            </w:r>
+            <w:r>
+              <w:rPr>
+                <w:noProof/>
+                <w:webHidden/>
+              </w:rPr>
+              <w:t>4</w:t>
+            </w:r>
+            <w:r>
+              <w:rPr>
+                <w:noProof/>
+                <w:webHidden/>
+              </w:rPr>
+              <w:fldChar w:fldCharType="end"/>
+            </w:r>
+          </w:hyperlink>
+        </w:p>
+        <w:p>
+          <w:pPr>
+            <w:pStyle w:val="TDC1"/>
+            <w:tabs>
+              <w:tab w:val="right" w:leader="dot" w:pos="8828"/>
+            </w:tabs>
+            <w:rPr>
+              <w:rFonts w:asciiTheme="minorHAnsi" w:eastAsiaTheme="minorEastAsia" w:hAnsiTheme="minorHAnsi"/>
+              <w:noProof/>
+              <w:sz w:val="22"/>
+              <w:lang w:eastAsia="es-MX"/>
+            </w:rPr>
+          </w:pPr>
+          <w:hyperlink w:anchor="_Toc44356154" w:history="1">
+            <w:r>
+              <w:rPr>
+                <w:rStyle w:val="Hipervnculo"/>
+                <w:noProof/>
+              </w:rPr>
+              <w:t>RECONOCER LAS NECESIDADES DEL PROYECTO Y LOS TIEMPOS EN QUE ESTAS SERÁN REQUERIDAS Y BAJO QUE REQUERIMIENTOS</w:t>
+            </w:r>
+            <w:r>
+              <w:rPr>
+                <w:noProof/>
+                <w:webHidden/>
+              </w:rPr>
+              <w:tab/>
+            </w:r>
+            <w:r>
+              <w:rPr>
+                <w:noProof/>
+                <w:webHidden/>
+              </w:rPr>
+              <w:fldChar w:fldCharType="begin"/>
+            </w:r>
+            <w:r>
+              <w:rPr>
+                <w:noProof/>
+                <w:webHidden/>
+              </w:rPr>
+              <w:instrText xml:space="preserve"> PAGEREF _Toc44356154 \h </w:instrText>
+            </w:r>
+            <w:r>
+              <w:rPr>
+                <w:noProof/>
+                <w:webHidden/>
+              </w:rPr>
+            </w:r>
+            <w:r>
+              <w:rPr>
+                <w:noProof/>
+                <w:webHidden/>
+              </w:rPr>
+              <w:fldChar w:fldCharType="separate"/>
+            </w:r>
+            <w:r>
+              <w:rPr>
+                <w:noProof/>
+                <w:webHidden/>
+              </w:rPr>
+              <w:t>4</w:t>
+            </w:r>
+            <w:r>
+              <w:rPr>
+                <w:noProof/>
+                <w:webHidden/>
+              </w:rPr>
+              <w:fldChar w:fldCharType="end"/>
+            </w:r>
+          </w:hyperlink>
+        </w:p>
+        <w:p>
+          <w:pPr>
+            <w:pStyle w:val="TDC1"/>
+            <w:tabs>
+              <w:tab w:val="right" w:leader="dot" w:pos="8828"/>
+            </w:tabs>
+            <w:rPr>
+              <w:rFonts w:asciiTheme="minorHAnsi" w:eastAsiaTheme="minorEastAsia" w:hAnsiTheme="minorHAnsi"/>
+              <w:noProof/>
+              <w:sz w:val="22"/>
+              <w:lang w:eastAsia="es-MX"/>
+            </w:rPr>
+          </w:pPr>
+          <w:hyperlink w:anchor="_Toc44356155" w:history="1">
+            <w:r>
+              <w:rPr>
+                <w:rStyle w:val="Hipervnculo"/>
+                <w:noProof/>
+              </w:rPr>
+              <w:t>FLUJO DE TRABAJO COLABORATIVO</w:t>
+            </w:r>
+            <w:r>
+              <w:rPr>
+                <w:noProof/>
+                <w:webHidden/>
+              </w:rPr>
+              <w:tab/>
+            </w:r>
+            <w:r>
+              <w:rPr>
+                <w:noProof/>
+                <w:webHidden/>
+              </w:rPr>
+              <w:fldChar w:fldCharType="begin"/>
+            </w:r>
+            <w:r>
+              <w:rPr>
+                <w:noProof/>
+                <w:webHidden/>
+              </w:rPr>
+              <w:instrText xml:space="preserve"> PAGEREF _Toc44356155 \h </w:instrText>
+            </w:r>
+            <w:r>
+              <w:rPr>
+                <w:noProof/>
+                <w:webHidden/>
+              </w:rPr>
+            </w:r>
+            <w:r>
+              <w:rPr>
+                <w:noProof/>
+                <w:webHidden/>
+              </w:rPr>
+              <w:fldChar w:fldCharType="separate"/>
+            </w:r>
+            <w:r>
+              <w:rPr>
+                <w:noProof/>
+                <w:webHidden/>
+              </w:rPr>
+              <w:t>4</w:t>
+            </w:r>
+            <w:r>
+              <w:rPr>
+                <w:noProof/>
+                <w:webHidden/>
+              </w:rPr>
+              <w:fldChar w:fldCharType="end"/>
+            </w:r>
+          </w:hyperlink>
+        </w:p>
+        <w:p>
+          <w:pPr>
+            <w:pStyle w:val="TDC1"/>
+            <w:tabs>
+              <w:tab w:val="right" w:leader="dot" w:pos="8828"/>
+            </w:tabs>
+            <w:rPr>
+              <w:rFonts w:asciiTheme="minorHAnsi" w:eastAsiaTheme="minorEastAsia" w:hAnsiTheme="minorHAnsi"/>
+              <w:noProof/>
+              <w:sz w:val="22"/>
+              <w:lang w:eastAsia="es-MX"/>
+            </w:rPr>
+          </w:pPr>
+          <w:hyperlink w:anchor="_Toc44356156" w:history="1">
+            <w:r>
+              <w:rPr>
+                <w:rStyle w:val="Hipervnculo"/>
+                <w:noProof/>
+              </w:rPr>
+              <w:t>DIAGRAMA DE ACTIVIDADES</w:t>
+            </w:r>
+            <w:r>
+              <w:rPr>
+                <w:noProof/>
+                <w:webHidden/>
+              </w:rPr>
+              <w:tab/>
+            </w:r>
+            <w:r>
+              <w:rPr>
+                <w:noProof/>
+                <w:webHidden/>
+              </w:rPr>
+              <w:fldChar w:fldCharType="begin"/>
+            </w:r>
+            <w:r>
+              <w:rPr>
+                <w:noProof/>
+                <w:webHidden/>
+              </w:rPr>
+              <w:instrText xml:space="preserve"> PAGEREF _Toc44356156 \h </w:instrText>
+            </w:r>
+            <w:r>
+              <w:rPr>
+                <w:noProof/>
+                <w:webHidden/>
+              </w:rPr>
+            </w:r>
+            <w:r>
+              <w:rPr>
+                <w:noProof/>
+                <w:webHidden/>
+              </w:rPr>
+              <w:fldChar w:fldCharType="separate"/>
+            </w:r>
+            <w:r>
+              <w:rPr>
+                <w:noProof/>
+                <w:webHidden/>
+              </w:rPr>
+              <w:t>5</w:t>
             </w:r>
             <w:r>
               <w:rPr>
@@ -1222,11 +1722,1345 @@
     </w:p>
     <w:p>
       <w:pPr>
-        <w:spacing w:line="259" w:lineRule="auto"/>
+        <w:pStyle w:val="Ttulo1"/>
+      </w:pPr>
+      <w:bookmarkStart w:id="2" w:name="_Toc44356149"/>
+      <w:r>
+        <w:lastRenderedPageBreak/>
+        <w:t>INTRODUCCIÓN</w:t>
+      </w:r>
+      <w:bookmarkEnd w:id="2"/>
+    </w:p>
+    <w:p>
+      <w:pPr>
+        <w:spacing w:line="360" w:lineRule="auto"/>
+      </w:pPr>
+      <w:r>
+        <w:t>Para el buen desempeño de un buen proyecto se requiere de una buena administración, dicha administración no garantiza que el proyecto se culmine de la forma mejor planeada, pero no generarla bien pone como un hecho, que todo se ira a la basura.</w:t>
+      </w:r>
+    </w:p>
+    <w:p>
+      <w:pPr>
+        <w:spacing w:line="360" w:lineRule="auto"/>
+      </w:pPr>
+      <w:r>
+        <w:t xml:space="preserve">Para esto una de la tarea mas importante en dicha administración es la gestión de riesgos, el cual se refiere a todo aquello que </w:t>
+      </w:r>
+      <w:r>
+        <w:t>puede favorecer o entorpecer los objetivos que se propusieron con anterioridad.</w:t>
+      </w:r>
+    </w:p>
+    <w:p>
+      <w:pPr>
+        <w:spacing w:line="360" w:lineRule="auto"/>
+      </w:pPr>
+      <w:r>
+        <w:t xml:space="preserve">Esto nos ayudara en una forma en la que se proteja interna y externamente, tomando en cuenta todos aquellos riesgos que puedan presentarse dentro de la realización del proyecto, debido a esto es de suma importancia que en cada uno de los procesos del proyecto se </w:t>
+      </w:r>
+      <w:r>
+        <w:t>pueda prever dichas situaciones que se puedan presentar en el futuro con un plan de mitigación de riesgos.</w:t>
+      </w:r>
+    </w:p>
+    <w:p>
+      <w:pPr>
+        <w:spacing w:line="360" w:lineRule="auto"/>
+      </w:pPr>
+      <w:r>
+        <w:t>Este mismo lleva un proceso donde se determina los factores internos y externos; identifica la causa, riesgo, consecuencias, clasificación del riesgo; clasificación del riesgo y evaluación; identificación y evaluación de controles es decir la determinación del riesgo residual; si es necesario acciones para el fortalecimiento de los controles establecidos, y por último evaluación integral de los riesgos</w:t>
+      </w:r>
+      <w:sdt>
+        <w:sdtPr>
+          <w:id w:val="1041862192"/>
+          <w:citation/>
+        </w:sdtPr>
+        <w:sdtContent>
+          <w:r>
+            <w:fldChar w:fldCharType="begin"/>
+          </w:r>
+          <w:r>
+            <w:instrText xml:space="preserve"> CITATION Mar19 \l 2058 </w:instrText>
+          </w:r>
+          <w:r>
+            <w:fldChar w:fldCharType="separate"/>
+          </w:r>
+          <w:r>
+            <w:rPr>
+              <w:noProof/>
+            </w:rPr>
+            <w:t xml:space="preserve"> (J., 2019)</w:t>
+          </w:r>
+          <w:r>
+            <w:fldChar w:fldCharType="end"/>
+          </w:r>
+        </w:sdtContent>
+      </w:sdt>
+    </w:p>
+    <w:p>
+      <w:pPr>
+        <w:spacing w:line="360" w:lineRule="auto"/>
+        <w:sectPr>
+          <w:pgSz w:w="12240" w:h="15840"/>
+          <w:pgMar w:top="1418" w:right="1701" w:bottom="1418" w:left="1701" w:header="709" w:footer="709" w:gutter="0"/>
+          <w:cols w:space="708"/>
+          <w:docGrid w:linePitch="360"/>
+        </w:sectPr>
+      </w:pPr>
+      <w:r>
+        <w:t xml:space="preserve">La </w:t>
+      </w:r>
+      <w:r>
+        <w:t>ISO 31000 es un estándar de carácter internacional, que contiene los principios y directrices que permiten gestionar el riesgo al interior de la organización</w:t>
+      </w:r>
+      <w:r>
+        <w:t xml:space="preserve">, esta misma se adapta a cualquier </w:t>
+      </w:r>
+      <w:r>
+        <w:t>organización</w:t>
+      </w:r>
+      <w:r>
+        <w:t xml:space="preserve"> ya sea pública o privada, ya que no ex</w:t>
+      </w:r>
+      <w:r>
+        <w:t>iste ninguna que no este expuesta a riesgo alguno.</w:t>
+      </w:r>
+      <w:sdt>
+        <w:sdtPr>
+          <w:id w:val="-758292611"/>
+          <w:citation/>
+        </w:sdtPr>
+        <w:sdtContent>
+          <w:r>
+            <w:fldChar w:fldCharType="begin"/>
+          </w:r>
+          <w:r>
+            <w:instrText xml:space="preserve"> CITATION ISO14 \l 2058 </w:instrText>
+          </w:r>
+          <w:r>
+            <w:fldChar w:fldCharType="separate"/>
+          </w:r>
+          <w:r>
+            <w:rPr>
+              <w:noProof/>
+            </w:rPr>
+            <w:t xml:space="preserve"> (Tools, 14)</w:t>
+          </w:r>
+          <w:r>
+            <w:fldChar w:fldCharType="end"/>
+          </w:r>
+        </w:sdtContent>
+      </w:sdt>
+      <w:bookmarkStart w:id="3" w:name="_Toc44356150"/>
+    </w:p>
+    <w:p>
+      <w:pPr>
+        <w:pStyle w:val="Ttulo1"/>
       </w:pPr>
       <w:r>
         <w:lastRenderedPageBreak/>
-        <w:br w:type="page"/>
+        <w:t>SERVIDORES GRATUITOS DE INTERNET</w:t>
+      </w:r>
+      <w:bookmarkEnd w:id="3"/>
+    </w:p>
+    <w:p>
+      <w:pPr>
+        <w:pStyle w:val="Descripcin"/>
+        <w:keepNext/>
+      </w:pPr>
+      <w:r>
+        <w:t xml:space="preserve">Tabla </w:t>
+      </w:r>
+      <w:r>
+        <w:fldChar w:fldCharType="begin"/>
+      </w:r>
+      <w:r>
+        <w:instrText xml:space="preserve"> SEQ Tabla \* ARABIC </w:instrText>
+      </w:r>
+      <w:r>
+        <w:fldChar w:fldCharType="separate"/>
+      </w:r>
+      <w:r>
+        <w:rPr>
+          <w:noProof/>
+        </w:rPr>
+        <w:t>1</w:t>
+      </w:r>
+      <w:r>
+        <w:fldChar w:fldCharType="end"/>
+      </w:r>
+      <w:r>
+        <w:t xml:space="preserve"> Comparación de servidores gratuitos</w:t>
+      </w:r>
+      <w:sdt>
+        <w:sdtPr>
+          <w:id w:val="-1905675080"/>
+          <w:citation/>
+        </w:sdtPr>
+        <w:sdtContent>
+          <w:r>
+            <w:fldChar w:fldCharType="begin"/>
+          </w:r>
+          <w:r>
+            <w:instrText xml:space="preserve"> CITATION Aut19 \l 2058 </w:instrText>
+          </w:r>
+          <w:r>
+            <w:fldChar w:fldCharType="separate"/>
+          </w:r>
+          <w:r>
+            <w:rPr>
+              <w:noProof/>
+            </w:rPr>
+            <w:t xml:space="preserve"> (Invitado, 2019)</w:t>
+          </w:r>
+          <w:r>
+            <w:fldChar w:fldCharType="end"/>
+          </w:r>
+        </w:sdtContent>
+      </w:sdt>
+    </w:p>
+    <w:tbl>
+      <w:tblPr>
+        <w:tblStyle w:val="Tablaconcuadrcula5oscura-nfasis5"/>
+        <w:tblW w:w="11338" w:type="dxa"/>
+        <w:tblInd w:w="-1278" w:type="dxa"/>
+        <w:tblLook w:val="04A0" w:firstRow="1" w:lastRow="0" w:firstColumn="1" w:lastColumn="0" w:noHBand="0" w:noVBand="1"/>
+      </w:tblPr>
+      <w:tblGrid>
+        <w:gridCol w:w="1749"/>
+        <w:gridCol w:w="5478"/>
+        <w:gridCol w:w="4111"/>
+      </w:tblGrid>
+      <w:tr>
+        <w:trPr>
+          <w:cnfStyle w:val="100000000000" w:firstRow="1" w:lastRow="0" w:firstColumn="0" w:lastColumn="0" w:oddVBand="0" w:evenVBand="0" w:oddHBand="0" w:evenHBand="0" w:firstRowFirstColumn="0" w:firstRowLastColumn="0" w:lastRowFirstColumn="0" w:lastRowLastColumn="0"/>
+        </w:trPr>
+        <w:tc>
+          <w:tcPr>
+            <w:cnfStyle w:val="001000000000" w:firstRow="0" w:lastRow="0" w:firstColumn="1" w:lastColumn="0" w:oddVBand="0" w:evenVBand="0" w:oddHBand="0" w:evenHBand="0" w:firstRowFirstColumn="0" w:firstRowLastColumn="0" w:lastRowFirstColumn="0" w:lastRowLastColumn="0"/>
+            <w:tcW w:w="1749" w:type="dxa"/>
+          </w:tcPr>
+          <w:p>
+            <w:pPr>
+              <w:jc w:val="center"/>
+              <w:rPr>
+                <w:b w:val="0"/>
+                <w:bCs w:val="0"/>
+              </w:rPr>
+            </w:pPr>
+            <w:bookmarkStart w:id="4" w:name="_Toc44356151"/>
+            <w:r>
+              <w:rPr>
+                <w:b w:val="0"/>
+                <w:bCs w:val="0"/>
+              </w:rPr>
+              <w:t>Nombre del Servidor</w:t>
+            </w:r>
+          </w:p>
+        </w:tc>
+        <w:tc>
+          <w:tcPr>
+            <w:tcW w:w="5478" w:type="dxa"/>
+          </w:tcPr>
+          <w:p>
+            <w:pPr>
+              <w:jc w:val="center"/>
+              <w:cnfStyle w:val="100000000000" w:firstRow="1" w:lastRow="0" w:firstColumn="0" w:lastColumn="0" w:oddVBand="0" w:evenVBand="0" w:oddHBand="0" w:evenHBand="0" w:firstRowFirstColumn="0" w:firstRowLastColumn="0" w:lastRowFirstColumn="0" w:lastRowLastColumn="0"/>
+              <w:rPr>
+                <w:b w:val="0"/>
+                <w:bCs w:val="0"/>
+              </w:rPr>
+            </w:pPr>
+            <w:r>
+              <w:rPr>
+                <w:b w:val="0"/>
+                <w:bCs w:val="0"/>
+              </w:rPr>
+              <w:t>Descripción</w:t>
+            </w:r>
+          </w:p>
+        </w:tc>
+        <w:tc>
+          <w:tcPr>
+            <w:tcW w:w="4111" w:type="dxa"/>
+          </w:tcPr>
+          <w:p>
+            <w:pPr>
+              <w:jc w:val="center"/>
+              <w:cnfStyle w:val="100000000000" w:firstRow="1" w:lastRow="0" w:firstColumn="0" w:lastColumn="0" w:oddVBand="0" w:evenVBand="0" w:oddHBand="0" w:evenHBand="0" w:firstRowFirstColumn="0" w:firstRowLastColumn="0" w:lastRowFirstColumn="0" w:lastRowLastColumn="0"/>
+              <w:rPr>
+                <w:b w:val="0"/>
+                <w:bCs w:val="0"/>
+              </w:rPr>
+            </w:pPr>
+            <w:r>
+              <w:rPr>
+                <w:b w:val="0"/>
+                <w:bCs w:val="0"/>
+              </w:rPr>
+              <w:t>Características principales</w:t>
+            </w:r>
+          </w:p>
+        </w:tc>
+      </w:tr>
+      <w:tr>
+        <w:trPr>
+          <w:cnfStyle w:val="000000100000" w:firstRow="0" w:lastRow="0" w:firstColumn="0" w:lastColumn="0" w:oddVBand="0" w:evenVBand="0" w:oddHBand="1" w:evenHBand="0" w:firstRowFirstColumn="0" w:firstRowLastColumn="0" w:lastRowFirstColumn="0" w:lastRowLastColumn="0"/>
+        </w:trPr>
+        <w:tc>
+          <w:tcPr>
+            <w:cnfStyle w:val="001000000000" w:firstRow="0" w:lastRow="0" w:firstColumn="1" w:lastColumn="0" w:oddVBand="0" w:evenVBand="0" w:oddHBand="0" w:evenHBand="0" w:firstRowFirstColumn="0" w:firstRowLastColumn="0" w:lastRowFirstColumn="0" w:lastRowLastColumn="0"/>
+            <w:tcW w:w="1749" w:type="dxa"/>
+          </w:tcPr>
+          <w:p>
+            <w:pPr>
+              <w:jc w:val="center"/>
+            </w:pPr>
+          </w:p>
+          <w:p>
+            <w:pPr>
+              <w:jc w:val="center"/>
+              <w:rPr>
+                <w:b w:val="0"/>
+                <w:bCs w:val="0"/>
+              </w:rPr>
+            </w:pPr>
+            <w:proofErr w:type="spellStart"/>
+            <w:r>
+              <w:rPr>
+                <w:b w:val="0"/>
+                <w:bCs w:val="0"/>
+              </w:rPr>
+              <w:t>Lucushost</w:t>
+            </w:r>
+            <w:proofErr w:type="spellEnd"/>
+          </w:p>
+        </w:tc>
+        <w:tc>
+          <w:tcPr>
+            <w:tcW w:w="5478" w:type="dxa"/>
+          </w:tcPr>
+          <w:p>
+            <w:pPr>
+              <w:cnfStyle w:val="000000100000" w:firstRow="0" w:lastRow="0" w:firstColumn="0" w:lastColumn="0" w:oddVBand="0" w:evenVBand="0" w:oddHBand="1" w:evenHBand="0" w:firstRowFirstColumn="0" w:firstRowLastColumn="0" w:lastRowFirstColumn="0" w:lastRowLastColumn="0"/>
+            </w:pPr>
+            <w:r>
+              <w:t xml:space="preserve">Se trata de una empresa española que cuenta con una plataforma estable para ofrecer alojamiento sin coste a sitios web de todo tipo.  </w:t>
+            </w:r>
+          </w:p>
+        </w:tc>
+        <w:tc>
+          <w:tcPr>
+            <w:tcW w:w="4111" w:type="dxa"/>
+          </w:tcPr>
+          <w:p>
+            <w:pPr>
+              <w:pStyle w:val="Prrafodelista"/>
+              <w:numPr>
+                <w:ilvl w:val="0"/>
+                <w:numId w:val="1"/>
+              </w:numPr>
+              <w:ind w:left="320"/>
+              <w:cnfStyle w:val="000000100000" w:firstRow="0" w:lastRow="0" w:firstColumn="0" w:lastColumn="0" w:oddVBand="0" w:evenVBand="0" w:oddHBand="1" w:evenHBand="0" w:firstRowFirstColumn="0" w:firstRowLastColumn="0" w:lastRowFirstColumn="0" w:lastRowLastColumn="0"/>
+              <w:rPr>
+                <w:sz w:val="20"/>
+                <w:szCs w:val="18"/>
+              </w:rPr>
+            </w:pPr>
+            <w:r>
+              <w:rPr>
+                <w:sz w:val="20"/>
+                <w:szCs w:val="18"/>
+              </w:rPr>
+              <w:t xml:space="preserve">Idioma: </w:t>
+            </w:r>
+            <w:r>
+              <w:rPr>
+                <w:sz w:val="20"/>
+                <w:szCs w:val="18"/>
+              </w:rPr>
+              <w:t>español</w:t>
+            </w:r>
+          </w:p>
+          <w:p>
+            <w:pPr>
+              <w:pStyle w:val="Prrafodelista"/>
+              <w:numPr>
+                <w:ilvl w:val="0"/>
+                <w:numId w:val="1"/>
+              </w:numPr>
+              <w:ind w:left="320"/>
+              <w:cnfStyle w:val="000000100000" w:firstRow="0" w:lastRow="0" w:firstColumn="0" w:lastColumn="0" w:oddVBand="0" w:evenVBand="0" w:oddHBand="1" w:evenHBand="0" w:firstRowFirstColumn="0" w:firstRowLastColumn="0" w:lastRowFirstColumn="0" w:lastRowLastColumn="0"/>
+              <w:rPr>
+                <w:sz w:val="20"/>
+                <w:szCs w:val="18"/>
+              </w:rPr>
+            </w:pPr>
+            <w:r>
+              <w:rPr>
+                <w:sz w:val="20"/>
+                <w:szCs w:val="18"/>
+              </w:rPr>
+              <w:t>Espacio web: 1Gb</w:t>
+            </w:r>
+          </w:p>
+          <w:p>
+            <w:pPr>
+              <w:pStyle w:val="Prrafodelista"/>
+              <w:numPr>
+                <w:ilvl w:val="0"/>
+                <w:numId w:val="1"/>
+              </w:numPr>
+              <w:ind w:left="320"/>
+              <w:cnfStyle w:val="000000100000" w:firstRow="0" w:lastRow="0" w:firstColumn="0" w:lastColumn="0" w:oddVBand="0" w:evenVBand="0" w:oddHBand="1" w:evenHBand="0" w:firstRowFirstColumn="0" w:firstRowLastColumn="0" w:lastRowFirstColumn="0" w:lastRowLastColumn="0"/>
+              <w:rPr>
+                <w:sz w:val="20"/>
+                <w:szCs w:val="18"/>
+              </w:rPr>
+            </w:pPr>
+            <w:r>
+              <w:rPr>
+                <w:sz w:val="20"/>
+                <w:szCs w:val="18"/>
+              </w:rPr>
+              <w:t>Transferencia mensual: 5Gb</w:t>
+            </w:r>
+          </w:p>
+          <w:p>
+            <w:pPr>
+              <w:pStyle w:val="Prrafodelista"/>
+              <w:numPr>
+                <w:ilvl w:val="0"/>
+                <w:numId w:val="1"/>
+              </w:numPr>
+              <w:ind w:left="320"/>
+              <w:cnfStyle w:val="000000100000" w:firstRow="0" w:lastRow="0" w:firstColumn="0" w:lastColumn="0" w:oddVBand="0" w:evenVBand="0" w:oddHBand="1" w:evenHBand="0" w:firstRowFirstColumn="0" w:firstRowLastColumn="0" w:lastRowFirstColumn="0" w:lastRowLastColumn="0"/>
+              <w:rPr>
+                <w:sz w:val="20"/>
+                <w:szCs w:val="18"/>
+              </w:rPr>
+            </w:pPr>
+            <w:r>
+              <w:rPr>
+                <w:sz w:val="20"/>
+                <w:szCs w:val="18"/>
+              </w:rPr>
+              <w:t>Sitios web: 1</w:t>
+            </w:r>
+          </w:p>
+          <w:p>
+            <w:pPr>
+              <w:pStyle w:val="Prrafodelista"/>
+              <w:numPr>
+                <w:ilvl w:val="0"/>
+                <w:numId w:val="1"/>
+              </w:numPr>
+              <w:ind w:left="320"/>
+              <w:cnfStyle w:val="000000100000" w:firstRow="0" w:lastRow="0" w:firstColumn="0" w:lastColumn="0" w:oddVBand="0" w:evenVBand="0" w:oddHBand="1" w:evenHBand="0" w:firstRowFirstColumn="0" w:firstRowLastColumn="0" w:lastRowFirstColumn="0" w:lastRowLastColumn="0"/>
+              <w:rPr>
+                <w:sz w:val="20"/>
+                <w:szCs w:val="18"/>
+              </w:rPr>
+            </w:pPr>
+            <w:r>
+              <w:rPr>
+                <w:sz w:val="20"/>
+                <w:szCs w:val="18"/>
+              </w:rPr>
+              <w:t xml:space="preserve">Panel de control: </w:t>
+            </w:r>
+            <w:proofErr w:type="spellStart"/>
+            <w:r>
+              <w:rPr>
+                <w:sz w:val="20"/>
+                <w:szCs w:val="18"/>
+              </w:rPr>
+              <w:t>cPanel</w:t>
+            </w:r>
+            <w:proofErr w:type="spellEnd"/>
+          </w:p>
+          <w:p>
+            <w:pPr>
+              <w:pStyle w:val="Prrafodelista"/>
+              <w:numPr>
+                <w:ilvl w:val="0"/>
+                <w:numId w:val="1"/>
+              </w:numPr>
+              <w:ind w:left="320"/>
+              <w:cnfStyle w:val="000000100000" w:firstRow="0" w:lastRow="0" w:firstColumn="0" w:lastColumn="0" w:oddVBand="0" w:evenVBand="0" w:oddHBand="1" w:evenHBand="0" w:firstRowFirstColumn="0" w:firstRowLastColumn="0" w:lastRowFirstColumn="0" w:lastRowLastColumn="0"/>
+              <w:rPr>
+                <w:sz w:val="20"/>
+                <w:szCs w:val="18"/>
+              </w:rPr>
+            </w:pPr>
+            <w:r>
+              <w:rPr>
+                <w:sz w:val="20"/>
+                <w:szCs w:val="18"/>
+              </w:rPr>
+              <w:t>Soporte: Sí</w:t>
+            </w:r>
+          </w:p>
+        </w:tc>
+      </w:tr>
+      <w:tr>
+        <w:tc>
+          <w:tcPr>
+            <w:cnfStyle w:val="001000000000" w:firstRow="0" w:lastRow="0" w:firstColumn="1" w:lastColumn="0" w:oddVBand="0" w:evenVBand="0" w:oddHBand="0" w:evenHBand="0" w:firstRowFirstColumn="0" w:firstRowLastColumn="0" w:lastRowFirstColumn="0" w:lastRowLastColumn="0"/>
+            <w:tcW w:w="1749" w:type="dxa"/>
+          </w:tcPr>
+          <w:p>
+            <w:pPr>
+              <w:jc w:val="center"/>
+            </w:pPr>
+          </w:p>
+          <w:p>
+            <w:pPr>
+              <w:rPr>
+                <w:b w:val="0"/>
+                <w:bCs w:val="0"/>
+              </w:rPr>
+            </w:pPr>
+            <w:r>
+              <w:rPr>
+                <w:b w:val="0"/>
+                <w:bCs w:val="0"/>
+              </w:rPr>
+              <w:t>000WebHost</w:t>
+            </w:r>
+          </w:p>
+        </w:tc>
+        <w:tc>
+          <w:tcPr>
+            <w:tcW w:w="5478" w:type="dxa"/>
+          </w:tcPr>
+          <w:p>
+            <w:pPr>
+              <w:cnfStyle w:val="000000000000" w:firstRow="0" w:lastRow="0" w:firstColumn="0" w:lastColumn="0" w:oddVBand="0" w:evenVBand="0" w:oddHBand="0" w:evenHBand="0" w:firstRowFirstColumn="0" w:firstRowLastColumn="0" w:lastRowFirstColumn="0" w:lastRowLastColumn="0"/>
+            </w:pPr>
+            <w:r>
+              <w:t>Ampliamente usada por clientes de todo el mundo, 000WebHost es otro de esos hostings gratuitos sin publicidad más populares.</w:t>
+            </w:r>
+          </w:p>
+          <w:p>
+            <w:pPr>
+              <w:cnfStyle w:val="000000000000" w:firstRow="0" w:lastRow="0" w:firstColumn="0" w:lastColumn="0" w:oddVBand="0" w:evenVBand="0" w:oddHBand="0" w:evenHBand="0" w:firstRowFirstColumn="0" w:firstRowLastColumn="0" w:lastRowFirstColumn="0" w:lastRowLastColumn="0"/>
+            </w:pPr>
+            <w:r>
+              <w:t>Un pequeño detalle de 000WebHost: tu sitio estará en línea 23 horas al día.</w:t>
+            </w:r>
+          </w:p>
+        </w:tc>
+        <w:tc>
+          <w:tcPr>
+            <w:tcW w:w="4111" w:type="dxa"/>
+          </w:tcPr>
+          <w:p>
+            <w:pPr>
+              <w:pStyle w:val="Prrafodelista"/>
+              <w:numPr>
+                <w:ilvl w:val="0"/>
+                <w:numId w:val="2"/>
+              </w:numPr>
+              <w:ind w:left="320"/>
+              <w:cnfStyle w:val="000000000000" w:firstRow="0" w:lastRow="0" w:firstColumn="0" w:lastColumn="0" w:oddVBand="0" w:evenVBand="0" w:oddHBand="0" w:evenHBand="0" w:firstRowFirstColumn="0" w:firstRowLastColumn="0" w:lastRowFirstColumn="0" w:lastRowLastColumn="0"/>
+              <w:rPr>
+                <w:sz w:val="20"/>
+                <w:szCs w:val="18"/>
+              </w:rPr>
+            </w:pPr>
+            <w:r>
+              <w:rPr>
+                <w:sz w:val="20"/>
+                <w:szCs w:val="18"/>
+              </w:rPr>
+              <w:t xml:space="preserve">Idioma: </w:t>
+            </w:r>
+            <w:r>
+              <w:rPr>
+                <w:sz w:val="20"/>
+                <w:szCs w:val="18"/>
+              </w:rPr>
+              <w:t>inglés</w:t>
+            </w:r>
+          </w:p>
+          <w:p>
+            <w:pPr>
+              <w:pStyle w:val="Prrafodelista"/>
+              <w:numPr>
+                <w:ilvl w:val="0"/>
+                <w:numId w:val="2"/>
+              </w:numPr>
+              <w:ind w:left="320"/>
+              <w:cnfStyle w:val="000000000000" w:firstRow="0" w:lastRow="0" w:firstColumn="0" w:lastColumn="0" w:oddVBand="0" w:evenVBand="0" w:oddHBand="0" w:evenHBand="0" w:firstRowFirstColumn="0" w:firstRowLastColumn="0" w:lastRowFirstColumn="0" w:lastRowLastColumn="0"/>
+              <w:rPr>
+                <w:sz w:val="20"/>
+                <w:szCs w:val="18"/>
+              </w:rPr>
+            </w:pPr>
+            <w:r>
+              <w:rPr>
+                <w:sz w:val="20"/>
+                <w:szCs w:val="18"/>
+              </w:rPr>
+              <w:t>Espacio web: 1Gb</w:t>
+            </w:r>
+          </w:p>
+          <w:p>
+            <w:pPr>
+              <w:pStyle w:val="Prrafodelista"/>
+              <w:numPr>
+                <w:ilvl w:val="0"/>
+                <w:numId w:val="2"/>
+              </w:numPr>
+              <w:ind w:left="320"/>
+              <w:cnfStyle w:val="000000000000" w:firstRow="0" w:lastRow="0" w:firstColumn="0" w:lastColumn="0" w:oddVBand="0" w:evenVBand="0" w:oddHBand="0" w:evenHBand="0" w:firstRowFirstColumn="0" w:firstRowLastColumn="0" w:lastRowFirstColumn="0" w:lastRowLastColumn="0"/>
+              <w:rPr>
+                <w:sz w:val="20"/>
+                <w:szCs w:val="18"/>
+              </w:rPr>
+            </w:pPr>
+            <w:r>
+              <w:rPr>
+                <w:sz w:val="20"/>
+                <w:szCs w:val="18"/>
+              </w:rPr>
+              <w:t>Transferencia mensual: 10Gb</w:t>
+            </w:r>
+          </w:p>
+          <w:p>
+            <w:pPr>
+              <w:pStyle w:val="Prrafodelista"/>
+              <w:numPr>
+                <w:ilvl w:val="0"/>
+                <w:numId w:val="2"/>
+              </w:numPr>
+              <w:ind w:left="320"/>
+              <w:cnfStyle w:val="000000000000" w:firstRow="0" w:lastRow="0" w:firstColumn="0" w:lastColumn="0" w:oddVBand="0" w:evenVBand="0" w:oddHBand="0" w:evenHBand="0" w:firstRowFirstColumn="0" w:firstRowLastColumn="0" w:lastRowFirstColumn="0" w:lastRowLastColumn="0"/>
+              <w:rPr>
+                <w:sz w:val="20"/>
+                <w:szCs w:val="18"/>
+              </w:rPr>
+            </w:pPr>
+            <w:r>
+              <w:rPr>
+                <w:sz w:val="20"/>
+                <w:szCs w:val="18"/>
+              </w:rPr>
+              <w:t>Sitios web: 2</w:t>
+            </w:r>
+          </w:p>
+          <w:p>
+            <w:pPr>
+              <w:pStyle w:val="Prrafodelista"/>
+              <w:numPr>
+                <w:ilvl w:val="0"/>
+                <w:numId w:val="2"/>
+              </w:numPr>
+              <w:ind w:left="320"/>
+              <w:cnfStyle w:val="000000000000" w:firstRow="0" w:lastRow="0" w:firstColumn="0" w:lastColumn="0" w:oddVBand="0" w:evenVBand="0" w:oddHBand="0" w:evenHBand="0" w:firstRowFirstColumn="0" w:firstRowLastColumn="0" w:lastRowFirstColumn="0" w:lastRowLastColumn="0"/>
+              <w:rPr>
+                <w:sz w:val="20"/>
+                <w:szCs w:val="18"/>
+              </w:rPr>
+            </w:pPr>
+            <w:r>
+              <w:rPr>
+                <w:sz w:val="20"/>
+                <w:szCs w:val="18"/>
+              </w:rPr>
+              <w:t xml:space="preserve">Panel de control: </w:t>
+            </w:r>
+            <w:proofErr w:type="spellStart"/>
+            <w:r>
+              <w:rPr>
+                <w:sz w:val="20"/>
+                <w:szCs w:val="18"/>
+              </w:rPr>
+              <w:t>cPanel</w:t>
+            </w:r>
+            <w:proofErr w:type="spellEnd"/>
+          </w:p>
+          <w:p>
+            <w:pPr>
+              <w:pStyle w:val="Prrafodelista"/>
+              <w:numPr>
+                <w:ilvl w:val="0"/>
+                <w:numId w:val="2"/>
+              </w:numPr>
+              <w:ind w:left="320"/>
+              <w:cnfStyle w:val="000000000000" w:firstRow="0" w:lastRow="0" w:firstColumn="0" w:lastColumn="0" w:oddVBand="0" w:evenVBand="0" w:oddHBand="0" w:evenHBand="0" w:firstRowFirstColumn="0" w:firstRowLastColumn="0" w:lastRowFirstColumn="0" w:lastRowLastColumn="0"/>
+              <w:rPr>
+                <w:sz w:val="20"/>
+                <w:szCs w:val="18"/>
+              </w:rPr>
+            </w:pPr>
+            <w:r>
+              <w:rPr>
+                <w:sz w:val="20"/>
+                <w:szCs w:val="18"/>
+              </w:rPr>
+              <w:t>Soporte: No</w:t>
+            </w:r>
+          </w:p>
+        </w:tc>
+      </w:tr>
+      <w:tr>
+        <w:trPr>
+          <w:cnfStyle w:val="000000100000" w:firstRow="0" w:lastRow="0" w:firstColumn="0" w:lastColumn="0" w:oddVBand="0" w:evenVBand="0" w:oddHBand="1" w:evenHBand="0" w:firstRowFirstColumn="0" w:firstRowLastColumn="0" w:lastRowFirstColumn="0" w:lastRowLastColumn="0"/>
+        </w:trPr>
+        <w:tc>
+          <w:tcPr>
+            <w:cnfStyle w:val="001000000000" w:firstRow="0" w:lastRow="0" w:firstColumn="1" w:lastColumn="0" w:oddVBand="0" w:evenVBand="0" w:oddHBand="0" w:evenHBand="0" w:firstRowFirstColumn="0" w:firstRowLastColumn="0" w:lastRowFirstColumn="0" w:lastRowLastColumn="0"/>
+            <w:tcW w:w="1749" w:type="dxa"/>
+          </w:tcPr>
+          <w:p>
+            <w:pPr>
+              <w:jc w:val="center"/>
+            </w:pPr>
+          </w:p>
+          <w:p>
+            <w:pPr>
+              <w:jc w:val="center"/>
+              <w:rPr>
+                <w:b w:val="0"/>
+                <w:bCs w:val="0"/>
+              </w:rPr>
+            </w:pPr>
+            <w:proofErr w:type="spellStart"/>
+            <w:r>
+              <w:rPr>
+                <w:b w:val="0"/>
+                <w:bCs w:val="0"/>
+              </w:rPr>
+              <w:t>Award</w:t>
+            </w:r>
+            <w:proofErr w:type="spellEnd"/>
+            <w:r>
+              <w:rPr>
+                <w:b w:val="0"/>
+                <w:bCs w:val="0"/>
+              </w:rPr>
+              <w:t xml:space="preserve"> </w:t>
+            </w:r>
+            <w:proofErr w:type="spellStart"/>
+            <w:r>
+              <w:rPr>
+                <w:b w:val="0"/>
+                <w:bCs w:val="0"/>
+              </w:rPr>
+              <w:t>Space</w:t>
+            </w:r>
+            <w:proofErr w:type="spellEnd"/>
+          </w:p>
+        </w:tc>
+        <w:tc>
+          <w:tcPr>
+            <w:tcW w:w="5478" w:type="dxa"/>
+          </w:tcPr>
+          <w:p>
+            <w:pPr>
+              <w:cnfStyle w:val="000000100000" w:firstRow="0" w:lastRow="0" w:firstColumn="0" w:lastColumn="0" w:oddVBand="0" w:evenVBand="0" w:oddHBand="1" w:evenHBand="0" w:firstRowFirstColumn="0" w:firstRowLastColumn="0" w:lastRowFirstColumn="0" w:lastRowLastColumn="0"/>
+            </w:pPr>
+            <w:r>
+              <w:t xml:space="preserve">A pesar de ser un servicio sin costo, la empresa busca brindar lo mejor a sus clientes, por eso </w:t>
+            </w:r>
+            <w:r>
+              <w:t>todos sus planes</w:t>
+            </w:r>
+            <w:r>
+              <w:t xml:space="preserve"> incluido el gratuito incluyen discos SSD, por lo que tu página podrá cargar muy rápido.</w:t>
+            </w:r>
+          </w:p>
+        </w:tc>
+        <w:tc>
+          <w:tcPr>
+            <w:tcW w:w="4111" w:type="dxa"/>
+          </w:tcPr>
+          <w:p>
+            <w:pPr>
+              <w:pStyle w:val="Prrafodelista"/>
+              <w:numPr>
+                <w:ilvl w:val="0"/>
+                <w:numId w:val="3"/>
+              </w:numPr>
+              <w:ind w:left="320"/>
+              <w:cnfStyle w:val="000000100000" w:firstRow="0" w:lastRow="0" w:firstColumn="0" w:lastColumn="0" w:oddVBand="0" w:evenVBand="0" w:oddHBand="1" w:evenHBand="0" w:firstRowFirstColumn="0" w:firstRowLastColumn="0" w:lastRowFirstColumn="0" w:lastRowLastColumn="0"/>
+              <w:rPr>
+                <w:sz w:val="20"/>
+                <w:szCs w:val="18"/>
+              </w:rPr>
+            </w:pPr>
+            <w:r>
+              <w:rPr>
+                <w:sz w:val="20"/>
+                <w:szCs w:val="18"/>
+              </w:rPr>
+              <w:t xml:space="preserve">Idioma: </w:t>
+            </w:r>
+            <w:r>
+              <w:rPr>
+                <w:sz w:val="20"/>
+                <w:szCs w:val="18"/>
+              </w:rPr>
+              <w:t>inglés</w:t>
+            </w:r>
+          </w:p>
+          <w:p>
+            <w:pPr>
+              <w:pStyle w:val="Prrafodelista"/>
+              <w:numPr>
+                <w:ilvl w:val="0"/>
+                <w:numId w:val="3"/>
+              </w:numPr>
+              <w:ind w:left="320"/>
+              <w:cnfStyle w:val="000000100000" w:firstRow="0" w:lastRow="0" w:firstColumn="0" w:lastColumn="0" w:oddVBand="0" w:evenVBand="0" w:oddHBand="1" w:evenHBand="0" w:firstRowFirstColumn="0" w:firstRowLastColumn="0" w:lastRowFirstColumn="0" w:lastRowLastColumn="0"/>
+              <w:rPr>
+                <w:sz w:val="20"/>
+                <w:szCs w:val="18"/>
+              </w:rPr>
+            </w:pPr>
+            <w:r>
+              <w:rPr>
+                <w:sz w:val="20"/>
+                <w:szCs w:val="18"/>
+              </w:rPr>
+              <w:t>Espacio web: 1Gb</w:t>
+            </w:r>
+          </w:p>
+          <w:p>
+            <w:pPr>
+              <w:pStyle w:val="Prrafodelista"/>
+              <w:numPr>
+                <w:ilvl w:val="0"/>
+                <w:numId w:val="3"/>
+              </w:numPr>
+              <w:ind w:left="320"/>
+              <w:cnfStyle w:val="000000100000" w:firstRow="0" w:lastRow="0" w:firstColumn="0" w:lastColumn="0" w:oddVBand="0" w:evenVBand="0" w:oddHBand="1" w:evenHBand="0" w:firstRowFirstColumn="0" w:firstRowLastColumn="0" w:lastRowFirstColumn="0" w:lastRowLastColumn="0"/>
+              <w:rPr>
+                <w:sz w:val="20"/>
+                <w:szCs w:val="18"/>
+              </w:rPr>
+            </w:pPr>
+            <w:r>
+              <w:rPr>
+                <w:sz w:val="20"/>
+                <w:szCs w:val="18"/>
+              </w:rPr>
+              <w:t>Transferencia mensual: 5Gb</w:t>
+            </w:r>
+          </w:p>
+          <w:p>
+            <w:pPr>
+              <w:pStyle w:val="Prrafodelista"/>
+              <w:numPr>
+                <w:ilvl w:val="0"/>
+                <w:numId w:val="3"/>
+              </w:numPr>
+              <w:ind w:left="320"/>
+              <w:cnfStyle w:val="000000100000" w:firstRow="0" w:lastRow="0" w:firstColumn="0" w:lastColumn="0" w:oddVBand="0" w:evenVBand="0" w:oddHBand="1" w:evenHBand="0" w:firstRowFirstColumn="0" w:firstRowLastColumn="0" w:lastRowFirstColumn="0" w:lastRowLastColumn="0"/>
+              <w:rPr>
+                <w:sz w:val="20"/>
+                <w:szCs w:val="18"/>
+              </w:rPr>
+            </w:pPr>
+            <w:r>
+              <w:rPr>
+                <w:sz w:val="20"/>
+                <w:szCs w:val="18"/>
+              </w:rPr>
+              <w:t>Sitios web: 1</w:t>
+            </w:r>
+          </w:p>
+          <w:p>
+            <w:pPr>
+              <w:pStyle w:val="Prrafodelista"/>
+              <w:numPr>
+                <w:ilvl w:val="0"/>
+                <w:numId w:val="3"/>
+              </w:numPr>
+              <w:ind w:left="320"/>
+              <w:cnfStyle w:val="000000100000" w:firstRow="0" w:lastRow="0" w:firstColumn="0" w:lastColumn="0" w:oddVBand="0" w:evenVBand="0" w:oddHBand="1" w:evenHBand="0" w:firstRowFirstColumn="0" w:firstRowLastColumn="0" w:lastRowFirstColumn="0" w:lastRowLastColumn="0"/>
+              <w:rPr>
+                <w:sz w:val="20"/>
+                <w:szCs w:val="18"/>
+              </w:rPr>
+            </w:pPr>
+            <w:r>
+              <w:rPr>
+                <w:sz w:val="20"/>
+                <w:szCs w:val="18"/>
+              </w:rPr>
+              <w:t>Panel de control: Propio</w:t>
+            </w:r>
+          </w:p>
+          <w:p>
+            <w:pPr>
+              <w:pStyle w:val="Prrafodelista"/>
+              <w:numPr>
+                <w:ilvl w:val="0"/>
+                <w:numId w:val="3"/>
+              </w:numPr>
+              <w:ind w:left="320"/>
+              <w:cnfStyle w:val="000000100000" w:firstRow="0" w:lastRow="0" w:firstColumn="0" w:lastColumn="0" w:oddVBand="0" w:evenVBand="0" w:oddHBand="1" w:evenHBand="0" w:firstRowFirstColumn="0" w:firstRowLastColumn="0" w:lastRowFirstColumn="0" w:lastRowLastColumn="0"/>
+              <w:rPr>
+                <w:sz w:val="20"/>
+                <w:szCs w:val="18"/>
+              </w:rPr>
+            </w:pPr>
+            <w:r>
+              <w:rPr>
+                <w:sz w:val="20"/>
+                <w:szCs w:val="18"/>
+              </w:rPr>
+              <w:t>Soporte: Sí (limitado)</w:t>
+            </w:r>
+          </w:p>
+        </w:tc>
+      </w:tr>
+      <w:tr>
+        <w:tc>
+          <w:tcPr>
+            <w:cnfStyle w:val="001000000000" w:firstRow="0" w:lastRow="0" w:firstColumn="1" w:lastColumn="0" w:oddVBand="0" w:evenVBand="0" w:oddHBand="0" w:evenHBand="0" w:firstRowFirstColumn="0" w:firstRowLastColumn="0" w:lastRowFirstColumn="0" w:lastRowLastColumn="0"/>
+            <w:tcW w:w="1749" w:type="dxa"/>
+          </w:tcPr>
+          <w:p>
+            <w:pPr>
+              <w:jc w:val="center"/>
+              <w:rPr>
+                <w:b w:val="0"/>
+                <w:bCs w:val="0"/>
+              </w:rPr>
+            </w:pPr>
+            <w:r>
+              <w:rPr>
+                <w:b w:val="0"/>
+                <w:bCs w:val="0"/>
+              </w:rPr>
+              <w:t>X10Hosting</w:t>
+            </w:r>
+          </w:p>
+        </w:tc>
+        <w:tc>
+          <w:tcPr>
+            <w:tcW w:w="5478" w:type="dxa"/>
+          </w:tcPr>
+          <w:p>
+            <w:pPr>
+              <w:cnfStyle w:val="000000000000" w:firstRow="0" w:lastRow="0" w:firstColumn="0" w:lastColumn="0" w:oddVBand="0" w:evenVBand="0" w:oddHBand="0" w:evenHBand="0" w:firstRowFirstColumn="0" w:firstRowLastColumn="0" w:lastRowFirstColumn="0" w:lastRowLastColumn="0"/>
+            </w:pPr>
+            <w:r>
+              <w:t>Por lo general un hosting gratuito es un alojamiento muy limitado, pero esto no ocurre con X10Hosting, un proveedor que ofrece espacio web y transferencia mensual de datos ilimitados.</w:t>
+            </w:r>
+          </w:p>
+        </w:tc>
+        <w:tc>
+          <w:tcPr>
+            <w:tcW w:w="4111" w:type="dxa"/>
+          </w:tcPr>
+          <w:p>
+            <w:pPr>
+              <w:pStyle w:val="Prrafodelista"/>
+              <w:numPr>
+                <w:ilvl w:val="0"/>
+                <w:numId w:val="4"/>
+              </w:numPr>
+              <w:ind w:left="320"/>
+              <w:cnfStyle w:val="000000000000" w:firstRow="0" w:lastRow="0" w:firstColumn="0" w:lastColumn="0" w:oddVBand="0" w:evenVBand="0" w:oddHBand="0" w:evenHBand="0" w:firstRowFirstColumn="0" w:firstRowLastColumn="0" w:lastRowFirstColumn="0" w:lastRowLastColumn="0"/>
+              <w:rPr>
+                <w:sz w:val="20"/>
+                <w:szCs w:val="18"/>
+              </w:rPr>
+            </w:pPr>
+            <w:r>
+              <w:rPr>
+                <w:sz w:val="20"/>
+                <w:szCs w:val="18"/>
+              </w:rPr>
+              <w:t xml:space="preserve">Idioma: </w:t>
+            </w:r>
+            <w:r>
+              <w:rPr>
+                <w:sz w:val="20"/>
+                <w:szCs w:val="18"/>
+              </w:rPr>
+              <w:t>inglés</w:t>
+            </w:r>
+          </w:p>
+          <w:p>
+            <w:pPr>
+              <w:pStyle w:val="Prrafodelista"/>
+              <w:numPr>
+                <w:ilvl w:val="0"/>
+                <w:numId w:val="4"/>
+              </w:numPr>
+              <w:ind w:left="320"/>
+              <w:cnfStyle w:val="000000000000" w:firstRow="0" w:lastRow="0" w:firstColumn="0" w:lastColumn="0" w:oddVBand="0" w:evenVBand="0" w:oddHBand="0" w:evenHBand="0" w:firstRowFirstColumn="0" w:firstRowLastColumn="0" w:lastRowFirstColumn="0" w:lastRowLastColumn="0"/>
+              <w:rPr>
+                <w:sz w:val="20"/>
+                <w:szCs w:val="18"/>
+              </w:rPr>
+            </w:pPr>
+            <w:r>
+              <w:rPr>
+                <w:sz w:val="20"/>
+                <w:szCs w:val="18"/>
+              </w:rPr>
+              <w:t>Espacio web: Ilimitado</w:t>
+            </w:r>
+          </w:p>
+          <w:p>
+            <w:pPr>
+              <w:pStyle w:val="Prrafodelista"/>
+              <w:numPr>
+                <w:ilvl w:val="0"/>
+                <w:numId w:val="4"/>
+              </w:numPr>
+              <w:ind w:left="320"/>
+              <w:cnfStyle w:val="000000000000" w:firstRow="0" w:lastRow="0" w:firstColumn="0" w:lastColumn="0" w:oddVBand="0" w:evenVBand="0" w:oddHBand="0" w:evenHBand="0" w:firstRowFirstColumn="0" w:firstRowLastColumn="0" w:lastRowFirstColumn="0" w:lastRowLastColumn="0"/>
+              <w:rPr>
+                <w:sz w:val="20"/>
+                <w:szCs w:val="18"/>
+              </w:rPr>
+            </w:pPr>
+            <w:r>
+              <w:rPr>
+                <w:sz w:val="20"/>
+                <w:szCs w:val="18"/>
+              </w:rPr>
+              <w:t>Transferencia mensual: ilimitado</w:t>
+            </w:r>
+          </w:p>
+          <w:p>
+            <w:pPr>
+              <w:pStyle w:val="Prrafodelista"/>
+              <w:numPr>
+                <w:ilvl w:val="0"/>
+                <w:numId w:val="4"/>
+              </w:numPr>
+              <w:ind w:left="320"/>
+              <w:cnfStyle w:val="000000000000" w:firstRow="0" w:lastRow="0" w:firstColumn="0" w:lastColumn="0" w:oddVBand="0" w:evenVBand="0" w:oddHBand="0" w:evenHBand="0" w:firstRowFirstColumn="0" w:firstRowLastColumn="0" w:lastRowFirstColumn="0" w:lastRowLastColumn="0"/>
+              <w:rPr>
+                <w:sz w:val="20"/>
+                <w:szCs w:val="18"/>
+              </w:rPr>
+            </w:pPr>
+            <w:r>
+              <w:rPr>
+                <w:sz w:val="20"/>
+                <w:szCs w:val="18"/>
+              </w:rPr>
+              <w:t>Sitios web: 2</w:t>
+            </w:r>
+          </w:p>
+          <w:p>
+            <w:pPr>
+              <w:pStyle w:val="Prrafodelista"/>
+              <w:numPr>
+                <w:ilvl w:val="0"/>
+                <w:numId w:val="4"/>
+              </w:numPr>
+              <w:ind w:left="320"/>
+              <w:cnfStyle w:val="000000000000" w:firstRow="0" w:lastRow="0" w:firstColumn="0" w:lastColumn="0" w:oddVBand="0" w:evenVBand="0" w:oddHBand="0" w:evenHBand="0" w:firstRowFirstColumn="0" w:firstRowLastColumn="0" w:lastRowFirstColumn="0" w:lastRowLastColumn="0"/>
+              <w:rPr>
+                <w:sz w:val="20"/>
+                <w:szCs w:val="18"/>
+              </w:rPr>
+            </w:pPr>
+            <w:r>
+              <w:rPr>
+                <w:sz w:val="20"/>
+                <w:szCs w:val="18"/>
+              </w:rPr>
+              <w:t xml:space="preserve">Panel de control: </w:t>
+            </w:r>
+            <w:proofErr w:type="spellStart"/>
+            <w:r>
+              <w:rPr>
+                <w:sz w:val="20"/>
+                <w:szCs w:val="18"/>
+              </w:rPr>
+              <w:t>cPanel</w:t>
+            </w:r>
+            <w:proofErr w:type="spellEnd"/>
+          </w:p>
+          <w:p>
+            <w:pPr>
+              <w:pStyle w:val="Prrafodelista"/>
+              <w:numPr>
+                <w:ilvl w:val="0"/>
+                <w:numId w:val="4"/>
+              </w:numPr>
+              <w:ind w:left="320"/>
+              <w:cnfStyle w:val="000000000000" w:firstRow="0" w:lastRow="0" w:firstColumn="0" w:lastColumn="0" w:oddVBand="0" w:evenVBand="0" w:oddHBand="0" w:evenHBand="0" w:firstRowFirstColumn="0" w:firstRowLastColumn="0" w:lastRowFirstColumn="0" w:lastRowLastColumn="0"/>
+              <w:rPr>
+                <w:sz w:val="20"/>
+                <w:szCs w:val="18"/>
+              </w:rPr>
+            </w:pPr>
+            <w:r>
+              <w:rPr>
+                <w:sz w:val="20"/>
+                <w:szCs w:val="18"/>
+              </w:rPr>
+              <w:t>Soporte: Sí</w:t>
+            </w:r>
+          </w:p>
+        </w:tc>
+      </w:tr>
+      <w:tr>
+        <w:trPr>
+          <w:cnfStyle w:val="000000100000" w:firstRow="0" w:lastRow="0" w:firstColumn="0" w:lastColumn="0" w:oddVBand="0" w:evenVBand="0" w:oddHBand="1" w:evenHBand="0" w:firstRowFirstColumn="0" w:firstRowLastColumn="0" w:lastRowFirstColumn="0" w:lastRowLastColumn="0"/>
+        </w:trPr>
+        <w:tc>
+          <w:tcPr>
+            <w:cnfStyle w:val="001000000000" w:firstRow="0" w:lastRow="0" w:firstColumn="1" w:lastColumn="0" w:oddVBand="0" w:evenVBand="0" w:oddHBand="0" w:evenHBand="0" w:firstRowFirstColumn="0" w:firstRowLastColumn="0" w:lastRowFirstColumn="0" w:lastRowLastColumn="0"/>
+            <w:tcW w:w="1749" w:type="dxa"/>
+          </w:tcPr>
+          <w:p>
+            <w:pPr>
+              <w:jc w:val="center"/>
+              <w:rPr>
+                <w:b w:val="0"/>
+                <w:bCs w:val="0"/>
+              </w:rPr>
+            </w:pPr>
+            <w:r>
+              <w:rPr>
+                <w:b w:val="0"/>
+                <w:bCs w:val="0"/>
+              </w:rPr>
+              <w:t>5GBFree</w:t>
+            </w:r>
+          </w:p>
+        </w:tc>
+        <w:tc>
+          <w:tcPr>
+            <w:tcW w:w="5478" w:type="dxa"/>
+          </w:tcPr>
+          <w:p>
+            <w:pPr>
+              <w:cnfStyle w:val="000000100000" w:firstRow="0" w:lastRow="0" w:firstColumn="0" w:lastColumn="0" w:oddVBand="0" w:evenVBand="0" w:oddHBand="1" w:evenHBand="0" w:firstRowFirstColumn="0" w:firstRowLastColumn="0" w:lastRowFirstColumn="0" w:lastRowLastColumn="0"/>
+            </w:pPr>
+            <w:r>
+              <w:t xml:space="preserve">Al crear tu cuenta puedes alojar un máximo de tres páginas web diferentes y cada una de ellas con su base de datos independiente. </w:t>
+            </w:r>
+          </w:p>
+          <w:p>
+            <w:pPr>
+              <w:cnfStyle w:val="000000100000" w:firstRow="0" w:lastRow="0" w:firstColumn="0" w:lastColumn="0" w:oddVBand="0" w:evenVBand="0" w:oddHBand="1" w:evenHBand="0" w:firstRowFirstColumn="0" w:firstRowLastColumn="0" w:lastRowFirstColumn="0" w:lastRowLastColumn="0"/>
+            </w:pPr>
+            <w:r>
+              <w:t xml:space="preserve">No cuenta con soporte </w:t>
+            </w:r>
+            <w:r>
+              <w:t>personalizado,</w:t>
+            </w:r>
+            <w:r>
+              <w:t xml:space="preserve"> pero tiene un foro donde puedes recibir y brindar ayuda a otros usuarios de este servicio de hosting gratuito.</w:t>
+            </w:r>
+          </w:p>
+        </w:tc>
+        <w:tc>
+          <w:tcPr>
+            <w:tcW w:w="4111" w:type="dxa"/>
+          </w:tcPr>
+          <w:p>
+            <w:pPr>
+              <w:pStyle w:val="Prrafodelista"/>
+              <w:numPr>
+                <w:ilvl w:val="0"/>
+                <w:numId w:val="5"/>
+              </w:numPr>
+              <w:cnfStyle w:val="000000100000" w:firstRow="0" w:lastRow="0" w:firstColumn="0" w:lastColumn="0" w:oddVBand="0" w:evenVBand="0" w:oddHBand="1" w:evenHBand="0" w:firstRowFirstColumn="0" w:firstRowLastColumn="0" w:lastRowFirstColumn="0" w:lastRowLastColumn="0"/>
+              <w:rPr>
+                <w:sz w:val="20"/>
+                <w:szCs w:val="18"/>
+              </w:rPr>
+            </w:pPr>
+            <w:r>
+              <w:rPr>
+                <w:sz w:val="20"/>
+                <w:szCs w:val="18"/>
+              </w:rPr>
+              <w:t xml:space="preserve">Idioma: </w:t>
+            </w:r>
+            <w:r>
+              <w:rPr>
+                <w:sz w:val="20"/>
+                <w:szCs w:val="18"/>
+              </w:rPr>
+              <w:t>inglés</w:t>
+            </w:r>
+          </w:p>
+          <w:p>
+            <w:pPr>
+              <w:pStyle w:val="Prrafodelista"/>
+              <w:numPr>
+                <w:ilvl w:val="0"/>
+                <w:numId w:val="5"/>
+              </w:numPr>
+              <w:cnfStyle w:val="000000100000" w:firstRow="0" w:lastRow="0" w:firstColumn="0" w:lastColumn="0" w:oddVBand="0" w:evenVBand="0" w:oddHBand="1" w:evenHBand="0" w:firstRowFirstColumn="0" w:firstRowLastColumn="0" w:lastRowFirstColumn="0" w:lastRowLastColumn="0"/>
+              <w:rPr>
+                <w:sz w:val="20"/>
+                <w:szCs w:val="18"/>
+              </w:rPr>
+            </w:pPr>
+            <w:r>
+              <w:rPr>
+                <w:sz w:val="20"/>
+                <w:szCs w:val="18"/>
+              </w:rPr>
+              <w:t>Espacio web: 5Gb</w:t>
+            </w:r>
+          </w:p>
+          <w:p>
+            <w:pPr>
+              <w:pStyle w:val="Prrafodelista"/>
+              <w:numPr>
+                <w:ilvl w:val="0"/>
+                <w:numId w:val="5"/>
+              </w:numPr>
+              <w:cnfStyle w:val="000000100000" w:firstRow="0" w:lastRow="0" w:firstColumn="0" w:lastColumn="0" w:oddVBand="0" w:evenVBand="0" w:oddHBand="1" w:evenHBand="0" w:firstRowFirstColumn="0" w:firstRowLastColumn="0" w:lastRowFirstColumn="0" w:lastRowLastColumn="0"/>
+              <w:rPr>
+                <w:sz w:val="20"/>
+                <w:szCs w:val="18"/>
+              </w:rPr>
+            </w:pPr>
+            <w:r>
+              <w:rPr>
+                <w:sz w:val="20"/>
+                <w:szCs w:val="18"/>
+              </w:rPr>
+              <w:t>Transferencia mensual: 20Gb</w:t>
+            </w:r>
+          </w:p>
+          <w:p>
+            <w:pPr>
+              <w:pStyle w:val="Prrafodelista"/>
+              <w:numPr>
+                <w:ilvl w:val="0"/>
+                <w:numId w:val="5"/>
+              </w:numPr>
+              <w:cnfStyle w:val="000000100000" w:firstRow="0" w:lastRow="0" w:firstColumn="0" w:lastColumn="0" w:oddVBand="0" w:evenVBand="0" w:oddHBand="1" w:evenHBand="0" w:firstRowFirstColumn="0" w:firstRowLastColumn="0" w:lastRowFirstColumn="0" w:lastRowLastColumn="0"/>
+              <w:rPr>
+                <w:sz w:val="20"/>
+                <w:szCs w:val="18"/>
+              </w:rPr>
+            </w:pPr>
+            <w:r>
+              <w:rPr>
+                <w:sz w:val="20"/>
+                <w:szCs w:val="18"/>
+              </w:rPr>
+              <w:t>Sitios web: 1</w:t>
+            </w:r>
+          </w:p>
+          <w:p>
+            <w:pPr>
+              <w:pStyle w:val="Prrafodelista"/>
+              <w:numPr>
+                <w:ilvl w:val="0"/>
+                <w:numId w:val="5"/>
+              </w:numPr>
+              <w:cnfStyle w:val="000000100000" w:firstRow="0" w:lastRow="0" w:firstColumn="0" w:lastColumn="0" w:oddVBand="0" w:evenVBand="0" w:oddHBand="1" w:evenHBand="0" w:firstRowFirstColumn="0" w:firstRowLastColumn="0" w:lastRowFirstColumn="0" w:lastRowLastColumn="0"/>
+              <w:rPr>
+                <w:sz w:val="20"/>
+                <w:szCs w:val="18"/>
+              </w:rPr>
+            </w:pPr>
+            <w:r>
+              <w:rPr>
+                <w:sz w:val="20"/>
+                <w:szCs w:val="18"/>
+              </w:rPr>
+              <w:t xml:space="preserve">Panel de control: </w:t>
+            </w:r>
+            <w:proofErr w:type="spellStart"/>
+            <w:r>
+              <w:rPr>
+                <w:sz w:val="20"/>
+                <w:szCs w:val="18"/>
+              </w:rPr>
+              <w:t>cPanel</w:t>
+            </w:r>
+            <w:proofErr w:type="spellEnd"/>
+          </w:p>
+          <w:p>
+            <w:pPr>
+              <w:pStyle w:val="Prrafodelista"/>
+              <w:numPr>
+                <w:ilvl w:val="0"/>
+                <w:numId w:val="5"/>
+              </w:numPr>
+              <w:cnfStyle w:val="000000100000" w:firstRow="0" w:lastRow="0" w:firstColumn="0" w:lastColumn="0" w:oddVBand="0" w:evenVBand="0" w:oddHBand="1" w:evenHBand="0" w:firstRowFirstColumn="0" w:firstRowLastColumn="0" w:lastRowFirstColumn="0" w:lastRowLastColumn="0"/>
+            </w:pPr>
+            <w:r>
+              <w:rPr>
+                <w:sz w:val="20"/>
+                <w:szCs w:val="18"/>
+              </w:rPr>
+              <w:t>Soporte: No</w:t>
+            </w:r>
+          </w:p>
+        </w:tc>
+      </w:tr>
+    </w:tbl>
+    <w:p>
+      <w:pPr>
+        <w:spacing w:line="360" w:lineRule="auto"/>
+      </w:pPr>
+      <w:r>
+        <w:t xml:space="preserve">Con anterioridad se había elegido el servidor de 000WebHost, debido a sus características se adaptaba algo bien a nuestro proyecto, pero después decidimos cambiar a HostGator, con el cual se hizo el contrato por un año con todos los veneficios que nos ofrece un hosting gratuito y mucho mas y mejores </w:t>
+      </w:r>
+      <w:r>
+        <w:lastRenderedPageBreak/>
+        <w:t xml:space="preserve">características, ahora podremos realizar las pruebas necesarias en este Hosting de paga , el cual nos ofrece </w:t>
+      </w:r>
+      <w:r>
+        <w:t>5 GB de</w:t>
+      </w:r>
+      <w:r>
+        <w:t xml:space="preserve"> almacenamiento SSD, 3 Cuentas de correo, </w:t>
+      </w:r>
+      <w:proofErr w:type="spellStart"/>
+      <w:r>
+        <w:t>cPanel</w:t>
+      </w:r>
+      <w:proofErr w:type="spellEnd"/>
+      <w:r>
+        <w:t xml:space="preserve"> (Muy útil para el manejo de archivos que debemos subir al sitio)</w:t>
+      </w:r>
+      <w:r>
+        <w:t xml:space="preserve">, soporta CMS, lo mejor de todo ahora podremos hacer subdominios por si requerimos usar </w:t>
+      </w:r>
+      <w:proofErr w:type="spellStart"/>
+      <w:r>
+        <w:t>dihcho</w:t>
+      </w:r>
+      <w:proofErr w:type="spellEnd"/>
+      <w:r>
+        <w:t xml:space="preserve"> hosting para más proyectos.</w:t>
+      </w:r>
+    </w:p>
+    <w:p>
+      <w:pPr>
+        <w:spacing w:line="360" w:lineRule="auto"/>
+        <w:sectPr>
+          <w:pgSz w:w="12240" w:h="15840"/>
+          <w:pgMar w:top="1418" w:right="1701" w:bottom="1418" w:left="1701" w:header="709" w:footer="709" w:gutter="0"/>
+          <w:cols w:space="708"/>
+          <w:docGrid w:linePitch="360"/>
+        </w:sectPr>
+      </w:pPr>
+      <w:r>
+        <w:t xml:space="preserve">El nombre del dominio es one-jama.com.mx el subdominio es </w:t>
+      </w:r>
+      <w:proofErr w:type="spellStart"/>
+      <w:r>
+        <w:t>one</w:t>
+      </w:r>
+      <w:proofErr w:type="spellEnd"/>
+      <w:r>
+        <w:t>-jama</w:t>
       </w:r>
     </w:p>
     <w:p>
@@ -1235,48 +3069,39 @@
       </w:pPr>
       <w:r>
         <w:lastRenderedPageBreak/>
-        <w:t>INTRODUCCIÓN</w:t>
+        <w:t>PLATAFORMAS DE COMERCIO ELECTRÓNICO</w:t>
       </w:r>
+      <w:bookmarkEnd w:id="4"/>
     </w:p>
     <w:p>
       <w:pPr>
         <w:pStyle w:val="Ttulo1"/>
       </w:pPr>
+      <w:bookmarkStart w:id="5" w:name="_Toc44356152"/>
       <w:r>
-        <w:t>Servidores gratuitos de internet</w:t>
+        <w:t>PLAN DE RESPUESTA DEL PROBLEMA QUE SE PRESENTE</w:t>
       </w:r>
+      <w:bookmarkEnd w:id="5"/>
     </w:p>
     <w:p>
       <w:pPr>
         <w:pStyle w:val="Ttulo1"/>
       </w:pPr>
+      <w:bookmarkStart w:id="6" w:name="_Toc44356153"/>
       <w:r>
-        <w:t>Plataformas de comercio electrónico</w:t>
+        <w:t>ESTUDIO DE SALARIOS</w:t>
       </w:r>
+      <w:bookmarkEnd w:id="6"/>
     </w:p>
     <w:p>
       <w:pPr>
         <w:pStyle w:val="Ttulo1"/>
       </w:pPr>
+      <w:bookmarkStart w:id="7" w:name="_Toc44356154"/>
       <w:r>
-        <w:t>Plan de respuesta del problema que se presente</w:t>
+        <w:t>RECONOCER LAS NECESIDADES DEL PROYECTO Y LOS TIEMPOS EN QUE ESTAS SERÁN REQUERIDAS Y BAJO QUE REQUERIMIENTOS</w:t>
       </w:r>
-    </w:p>
-    <w:p>
-      <w:pPr>
-        <w:pStyle w:val="Ttulo1"/>
-      </w:pPr>
-      <w:r>
-        <w:t>Estudio de salarios</w:t>
-      </w:r>
-    </w:p>
-    <w:p>
-      <w:pPr>
-        <w:pStyle w:val="Ttulo1"/>
-      </w:pPr>
-      <w:r>
-        <w:t>Reconocer las necesidades del proyecto y los tiempos en que estas serán requeridas y bajo que requerimientos</w:t>
-      </w:r>
+      <w:bookmarkEnd w:id="7"/>
     </w:p>
     <w:p>
       <w:pPr>
@@ -1288,20 +3113,22 @@
           <w:docGrid w:linePitch="360"/>
         </w:sectPr>
       </w:pPr>
+      <w:bookmarkStart w:id="8" w:name="_Toc44356155"/>
       <w:r>
-        <w:t>Flujo de trabajo colaborativo</w:t>
+        <w:t>FLUJO DE TRABAJO COLABORATIVO</w:t>
       </w:r>
+      <w:bookmarkEnd w:id="8"/>
     </w:p>
     <w:p>
       <w:pPr>
         <w:pStyle w:val="Ttulo1"/>
       </w:pPr>
-      <w:bookmarkStart w:id="2" w:name="_Toc43948733"/>
+      <w:bookmarkStart w:id="9" w:name="_Toc44356156"/>
       <w:r>
         <w:lastRenderedPageBreak/>
         <w:t>DIAGRAMA DE ACTIVIDADES</w:t>
       </w:r>
-      <w:bookmarkEnd w:id="2"/>
+      <w:bookmarkEnd w:id="9"/>
       <w:r>
         <w:t xml:space="preserve"> </w:t>
       </w:r>
@@ -3340,6 +5167,7 @@
                 <w:sz w:val="16"/>
                 <w:szCs w:val="16"/>
               </w:rPr>
+              <w:lastRenderedPageBreak/>
               <w:t>(implementación)</w:t>
             </w:r>
           </w:p>
@@ -3361,6 +5189,7 @@
                 <w:sz w:val="16"/>
                 <w:szCs w:val="16"/>
               </w:rPr>
+              <w:lastRenderedPageBreak/>
               <w:t>Jorge</w:t>
             </w:r>
           </w:p>
@@ -3377,6 +5206,7 @@
                 <w:sz w:val="16"/>
                 <w:szCs w:val="16"/>
               </w:rPr>
+              <w:lastRenderedPageBreak/>
               <w:t>Antonio</w:t>
             </w:r>
           </w:p>
@@ -3398,6 +5228,7 @@
                 <w:sz w:val="16"/>
                 <w:szCs w:val="16"/>
               </w:rPr>
+              <w:lastRenderedPageBreak/>
               <w:t>Líder de proyecto</w:t>
             </w:r>
           </w:p>
@@ -3414,6 +5245,7 @@
                 <w:sz w:val="16"/>
                 <w:szCs w:val="16"/>
               </w:rPr>
+              <w:lastRenderedPageBreak/>
               <w:t>Programador</w:t>
             </w:r>
           </w:p>
@@ -3443,6 +5275,7 @@
                 <w:sz w:val="16"/>
                 <w:szCs w:val="16"/>
               </w:rPr>
+              <w:lastRenderedPageBreak/>
               <w:t>2</w:t>
             </w:r>
             <w:r>
@@ -5307,6 +7140,7 @@
                 <w:sz w:val="16"/>
                 <w:szCs w:val="16"/>
               </w:rPr>
+              <w:lastRenderedPageBreak/>
               <w:t>Antonio</w:t>
             </w:r>
           </w:p>
@@ -5344,6 +7178,7 @@
                 <w:sz w:val="16"/>
                 <w:szCs w:val="16"/>
               </w:rPr>
+              <w:lastRenderedPageBreak/>
               <w:t>Líder de proyecto</w:t>
             </w:r>
           </w:p>
@@ -5392,6 +7227,7 @@
                 <w:sz w:val="16"/>
                 <w:szCs w:val="16"/>
               </w:rPr>
+              <w:lastRenderedPageBreak/>
               <w:t>Programador</w:t>
             </w:r>
           </w:p>
@@ -5430,6 +7266,7 @@
                 <w:sz w:val="16"/>
                 <w:szCs w:val="16"/>
               </w:rPr>
+              <w:lastRenderedPageBreak/>
               <w:t>0</w:t>
             </w:r>
             <w:r>
@@ -5559,6 +7396,641 @@
     </w:sectPr>
   </w:body>
 </w:document>
+</file>
+
+<file path=word/endnotes.xml><?xml version="1.0" encoding="utf-8"?>
+<w:endnotes xmlns:wpc="http://schemas.microsoft.com/office/word/2010/wordprocessingCanvas" xmlns:cx="http://schemas.microsoft.com/office/drawing/2014/chartex" xmlns:cx1="http://schemas.microsoft.com/office/drawing/2015/9/8/chartex" xmlns:cx2="http://schemas.microsoft.com/office/drawing/2015/10/21/chartex" xmlns:cx3="http://schemas.microsoft.com/office/drawing/2016/5/9/chartex" xmlns:cx4="http://schemas.microsoft.com/office/drawing/2016/5/10/chartex" xmlns:cx5="http://schemas.microsoft.com/office/drawing/2016/5/11/chartex" xmlns:cx6="http://schemas.microsoft.com/office/drawing/2016/5/12/chartex" xmlns:cx7="http://schemas.microsoft.com/office/drawing/2016/5/13/chartex" xmlns:cx8="http://schemas.microsoft.com/office/drawing/2016/5/14/chartex" xmlns:mc="http://schemas.openxmlformats.org/markup-compatibility/2006" xmlns:aink="http://schemas.microsoft.com/office/drawing/2016/ink" xmlns:am3d="http://schemas.microsoft.com/office/drawing/2017/model3d" xmlns:o="urn:schemas-microsoft-com:office:office" xmlns:r="http://schemas.openxmlformats.org/officeDocument/2006/relationships" xmlns:m="http://schemas.openxmlformats.org/officeDocument/2006/math" xmlns:v="urn:schemas-microsoft-com:vml" xmlns:wp14="http://schemas.microsoft.com/office/word/2010/wordprocessingDrawing" xmlns:wp="http://schemas.openxmlformats.org/drawingml/2006/wordprocessingDrawing" xmlns:w10="urn:schemas-microsoft-com:office:word" xmlns:w="http://schemas.openxmlformats.org/wordprocessingml/2006/main" xmlns:w14="http://schemas.microsoft.com/office/word/2010/wordml" xmlns:w15="http://schemas.microsoft.com/office/word/2012/wordml" xmlns:w16cex="http://schemas.microsoft.com/office/word/2018/wordml/cex" xmlns:w16cid="http://schemas.microsoft.com/office/word/2016/wordml/cid" xmlns:w16="http://schemas.microsoft.com/office/word/2018/wordml" xmlns:w16se="http://schemas.microsoft.com/office/word/2015/wordml/symex" xmlns:wpg="http://schemas.microsoft.com/office/word/2010/wordprocessingGroup" xmlns:wpi="http://schemas.microsoft.com/office/word/2010/wordprocessingInk" xmlns:wne="http://schemas.microsoft.com/office/word/2006/wordml" xmlns:wps="http://schemas.microsoft.com/office/word/2010/wordprocessingShape" mc:Ignorable="w14 w15 w16se w16cid w16 w16cex wp14">
+  <w:endnote w:type="separator" w:id="-1">
+    <w:p>
+      <w:pPr>
+        <w:spacing w:before="0" w:after="0" w:line="240" w:lineRule="auto"/>
+      </w:pPr>
+      <w:r>
+        <w:separator/>
+      </w:r>
+    </w:p>
+  </w:endnote>
+  <w:endnote w:type="continuationSeparator" w:id="0">
+    <w:p>
+      <w:pPr>
+        <w:spacing w:before="0" w:after="0" w:line="240" w:lineRule="auto"/>
+      </w:pPr>
+      <w:r>
+        <w:continuationSeparator/>
+      </w:r>
+    </w:p>
+  </w:endnote>
+</w:endnotes>
+</file>
+
+<file path=word/footnotes.xml><?xml version="1.0" encoding="utf-8"?>
+<w:footnotes xmlns:wpc="http://schemas.microsoft.com/office/word/2010/wordprocessingCanvas" xmlns:cx="http://schemas.microsoft.com/office/drawing/2014/chartex" xmlns:cx1="http://schemas.microsoft.com/office/drawing/2015/9/8/chartex" xmlns:cx2="http://schemas.microsoft.com/office/drawing/2015/10/21/chartex" xmlns:cx3="http://schemas.microsoft.com/office/drawing/2016/5/9/chartex" xmlns:cx4="http://schemas.microsoft.com/office/drawing/2016/5/10/chartex" xmlns:cx5="http://schemas.microsoft.com/office/drawing/2016/5/11/chartex" xmlns:cx6="http://schemas.microsoft.com/office/drawing/2016/5/12/chartex" xmlns:cx7="http://schemas.microsoft.com/office/drawing/2016/5/13/chartex" xmlns:cx8="http://schemas.microsoft.com/office/drawing/2016/5/14/chartex" xmlns:mc="http://schemas.openxmlformats.org/markup-compatibility/2006" xmlns:aink="http://schemas.microsoft.com/office/drawing/2016/ink" xmlns:am3d="http://schemas.microsoft.com/office/drawing/2017/model3d" xmlns:o="urn:schemas-microsoft-com:office:office" xmlns:r="http://schemas.openxmlformats.org/officeDocument/2006/relationships" xmlns:m="http://schemas.openxmlformats.org/officeDocument/2006/math" xmlns:v="urn:schemas-microsoft-com:vml" xmlns:wp14="http://schemas.microsoft.com/office/word/2010/wordprocessingDrawing" xmlns:wp="http://schemas.openxmlformats.org/drawingml/2006/wordprocessingDrawing" xmlns:w10="urn:schemas-microsoft-com:office:word" xmlns:w="http://schemas.openxmlformats.org/wordprocessingml/2006/main" xmlns:w14="http://schemas.microsoft.com/office/word/2010/wordml" xmlns:w15="http://schemas.microsoft.com/office/word/2012/wordml" xmlns:w16cex="http://schemas.microsoft.com/office/word/2018/wordml/cex" xmlns:w16cid="http://schemas.microsoft.com/office/word/2016/wordml/cid" xmlns:w16="http://schemas.microsoft.com/office/word/2018/wordml" xmlns:w16se="http://schemas.microsoft.com/office/word/2015/wordml/symex" xmlns:wpg="http://schemas.microsoft.com/office/word/2010/wordprocessingGroup" xmlns:wpi="http://schemas.microsoft.com/office/word/2010/wordprocessingInk" xmlns:wne="http://schemas.microsoft.com/office/word/2006/wordml" xmlns:wps="http://schemas.microsoft.com/office/word/2010/wordprocessingShape" mc:Ignorable="w14 w15 w16se w16cid w16 w16cex wp14">
+  <w:footnote w:type="separator" w:id="-1">
+    <w:p>
+      <w:pPr>
+        <w:spacing w:before="0" w:after="0" w:line="240" w:lineRule="auto"/>
+      </w:pPr>
+      <w:r>
+        <w:separator/>
+      </w:r>
+    </w:p>
+  </w:footnote>
+  <w:footnote w:type="continuationSeparator" w:id="0">
+    <w:p>
+      <w:pPr>
+        <w:spacing w:before="0" w:after="0" w:line="240" w:lineRule="auto"/>
+      </w:pPr>
+      <w:r>
+        <w:continuationSeparator/>
+      </w:r>
+    </w:p>
+  </w:footnote>
+</w:footnotes>
+</file>
+
+<file path=word/numbering.xml><?xml version="1.0" encoding="utf-8"?>
+<w:numbering xmlns:wpc="http://schemas.microsoft.com/office/word/2010/wordprocessingCanvas" xmlns:cx="http://schemas.microsoft.com/office/drawing/2014/chartex" xmlns:cx1="http://schemas.microsoft.com/office/drawing/2015/9/8/chartex" xmlns:cx2="http://schemas.microsoft.com/office/drawing/2015/10/21/chartex" xmlns:cx3="http://schemas.microsoft.com/office/drawing/2016/5/9/chartex" xmlns:cx4="http://schemas.microsoft.com/office/drawing/2016/5/10/chartex" xmlns:cx5="http://schemas.microsoft.com/office/drawing/2016/5/11/chartex" xmlns:cx6="http://schemas.microsoft.com/office/drawing/2016/5/12/chartex" xmlns:cx7="http://schemas.microsoft.com/office/drawing/2016/5/13/chartex" xmlns:cx8="http://schemas.microsoft.com/office/drawing/2016/5/14/chartex" xmlns:mc="http://schemas.openxmlformats.org/markup-compatibility/2006" xmlns:aink="http://schemas.microsoft.com/office/drawing/2016/ink" xmlns:am3d="http://schemas.microsoft.com/office/drawing/2017/model3d" xmlns:o="urn:schemas-microsoft-com:office:office" xmlns:r="http://schemas.openxmlformats.org/officeDocument/2006/relationships" xmlns:m="http://schemas.openxmlformats.org/officeDocument/2006/math" xmlns:v="urn:schemas-microsoft-com:vml" xmlns:wp14="http://schemas.microsoft.com/office/word/2010/wordprocessingDrawing" xmlns:wp="http://schemas.openxmlformats.org/drawingml/2006/wordprocessingDrawing" xmlns:w10="urn:schemas-microsoft-com:office:word" xmlns:w="http://schemas.openxmlformats.org/wordprocessingml/2006/main" xmlns:w14="http://schemas.microsoft.com/office/word/2010/wordml" xmlns:w15="http://schemas.microsoft.com/office/word/2012/wordml" xmlns:w16cex="http://schemas.microsoft.com/office/word/2018/wordml/cex" xmlns:w16cid="http://schemas.microsoft.com/office/word/2016/wordml/cid" xmlns:w16="http://schemas.microsoft.com/office/word/2018/wordml" xmlns:w16se="http://schemas.microsoft.com/office/word/2015/wordml/symex" xmlns:wpg="http://schemas.microsoft.com/office/word/2010/wordprocessingGroup" xmlns:wpi="http://schemas.microsoft.com/office/word/2010/wordprocessingInk" xmlns:wne="http://schemas.microsoft.com/office/word/2006/wordml" xmlns:wps="http://schemas.microsoft.com/office/word/2010/wordprocessingShape" mc:Ignorable="w14 w15 w16se w16cid w16 w16cex wp14">
+  <w:abstractNum w:abstractNumId="0" w15:restartNumberingAfterBreak="0">
+    <w:nsid w:val="1D2706C0"/>
+    <w:multiLevelType w:val="hybridMultilevel"/>
+    <w:tmpl w:val="38D0170C"/>
+    <w:lvl w:ilvl="0" w:tplc="080A0001">
+      <w:start w:val="1"/>
+      <w:numFmt w:val="bullet"/>
+      <w:lvlText w:val=""/>
+      <w:lvlJc w:val="left"/>
+      <w:pPr>
+        <w:ind w:left="720" w:hanging="360"/>
+      </w:pPr>
+      <w:rPr>
+        <w:rFonts w:ascii="Symbol" w:hAnsi="Symbol" w:cs="Symbol" w:hint="default"/>
+      </w:rPr>
+    </w:lvl>
+    <w:lvl w:ilvl="1" w:tplc="080A0003" w:tentative="1">
+      <w:start w:val="1"/>
+      <w:numFmt w:val="bullet"/>
+      <w:lvlText w:val="o"/>
+      <w:lvlJc w:val="left"/>
+      <w:pPr>
+        <w:ind w:left="1440" w:hanging="360"/>
+      </w:pPr>
+      <w:rPr>
+        <w:rFonts w:ascii="Courier New" w:hAnsi="Courier New" w:cs="Courier New" w:hint="default"/>
+      </w:rPr>
+    </w:lvl>
+    <w:lvl w:ilvl="2" w:tplc="080A0005" w:tentative="1">
+      <w:start w:val="1"/>
+      <w:numFmt w:val="bullet"/>
+      <w:lvlText w:val=""/>
+      <w:lvlJc w:val="left"/>
+      <w:pPr>
+        <w:ind w:left="2160" w:hanging="360"/>
+      </w:pPr>
+      <w:rPr>
+        <w:rFonts w:ascii="Wingdings" w:hAnsi="Wingdings" w:cs="Wingdings" w:hint="default"/>
+      </w:rPr>
+    </w:lvl>
+    <w:lvl w:ilvl="3" w:tplc="080A0001" w:tentative="1">
+      <w:start w:val="1"/>
+      <w:numFmt w:val="bullet"/>
+      <w:lvlText w:val=""/>
+      <w:lvlJc w:val="left"/>
+      <w:pPr>
+        <w:ind w:left="2880" w:hanging="360"/>
+      </w:pPr>
+      <w:rPr>
+        <w:rFonts w:ascii="Symbol" w:hAnsi="Symbol" w:cs="Symbol" w:hint="default"/>
+      </w:rPr>
+    </w:lvl>
+    <w:lvl w:ilvl="4" w:tplc="080A0003" w:tentative="1">
+      <w:start w:val="1"/>
+      <w:numFmt w:val="bullet"/>
+      <w:lvlText w:val="o"/>
+      <w:lvlJc w:val="left"/>
+      <w:pPr>
+        <w:ind w:left="3600" w:hanging="360"/>
+      </w:pPr>
+      <w:rPr>
+        <w:rFonts w:ascii="Courier New" w:hAnsi="Courier New" w:cs="Courier New" w:hint="default"/>
+      </w:rPr>
+    </w:lvl>
+    <w:lvl w:ilvl="5" w:tplc="080A0005" w:tentative="1">
+      <w:start w:val="1"/>
+      <w:numFmt w:val="bullet"/>
+      <w:lvlText w:val=""/>
+      <w:lvlJc w:val="left"/>
+      <w:pPr>
+        <w:ind w:left="4320" w:hanging="360"/>
+      </w:pPr>
+      <w:rPr>
+        <w:rFonts w:ascii="Wingdings" w:hAnsi="Wingdings" w:cs="Wingdings" w:hint="default"/>
+      </w:rPr>
+    </w:lvl>
+    <w:lvl w:ilvl="6" w:tplc="080A0001" w:tentative="1">
+      <w:start w:val="1"/>
+      <w:numFmt w:val="bullet"/>
+      <w:lvlText w:val=""/>
+      <w:lvlJc w:val="left"/>
+      <w:pPr>
+        <w:ind w:left="5040" w:hanging="360"/>
+      </w:pPr>
+      <w:rPr>
+        <w:rFonts w:ascii="Symbol" w:hAnsi="Symbol" w:cs="Symbol" w:hint="default"/>
+      </w:rPr>
+    </w:lvl>
+    <w:lvl w:ilvl="7" w:tplc="080A0003" w:tentative="1">
+      <w:start w:val="1"/>
+      <w:numFmt w:val="bullet"/>
+      <w:lvlText w:val="o"/>
+      <w:lvlJc w:val="left"/>
+      <w:pPr>
+        <w:ind w:left="5760" w:hanging="360"/>
+      </w:pPr>
+      <w:rPr>
+        <w:rFonts w:ascii="Courier New" w:hAnsi="Courier New" w:cs="Courier New" w:hint="default"/>
+      </w:rPr>
+    </w:lvl>
+    <w:lvl w:ilvl="8" w:tplc="080A0005" w:tentative="1">
+      <w:start w:val="1"/>
+      <w:numFmt w:val="bullet"/>
+      <w:lvlText w:val=""/>
+      <w:lvlJc w:val="left"/>
+      <w:pPr>
+        <w:ind w:left="6480" w:hanging="360"/>
+      </w:pPr>
+      <w:rPr>
+        <w:rFonts w:ascii="Wingdings" w:hAnsi="Wingdings" w:cs="Wingdings" w:hint="default"/>
+      </w:rPr>
+    </w:lvl>
+  </w:abstractNum>
+  <w:abstractNum w:abstractNumId="1" w15:restartNumberingAfterBreak="0">
+    <w:nsid w:val="1EF556B4"/>
+    <w:multiLevelType w:val="hybridMultilevel"/>
+    <w:tmpl w:val="181C6BF4"/>
+    <w:lvl w:ilvl="0" w:tplc="080A0001">
+      <w:start w:val="1"/>
+      <w:numFmt w:val="bullet"/>
+      <w:lvlText w:val=""/>
+      <w:lvlJc w:val="left"/>
+      <w:pPr>
+        <w:ind w:left="720" w:hanging="360"/>
+      </w:pPr>
+      <w:rPr>
+        <w:rFonts w:ascii="Symbol" w:hAnsi="Symbol" w:cs="Symbol" w:hint="default"/>
+      </w:rPr>
+    </w:lvl>
+    <w:lvl w:ilvl="1" w:tplc="080A0003" w:tentative="1">
+      <w:start w:val="1"/>
+      <w:numFmt w:val="bullet"/>
+      <w:lvlText w:val="o"/>
+      <w:lvlJc w:val="left"/>
+      <w:pPr>
+        <w:ind w:left="1440" w:hanging="360"/>
+      </w:pPr>
+      <w:rPr>
+        <w:rFonts w:ascii="Courier New" w:hAnsi="Courier New" w:cs="Courier New" w:hint="default"/>
+      </w:rPr>
+    </w:lvl>
+    <w:lvl w:ilvl="2" w:tplc="080A0005" w:tentative="1">
+      <w:start w:val="1"/>
+      <w:numFmt w:val="bullet"/>
+      <w:lvlText w:val=""/>
+      <w:lvlJc w:val="left"/>
+      <w:pPr>
+        <w:ind w:left="2160" w:hanging="360"/>
+      </w:pPr>
+      <w:rPr>
+        <w:rFonts w:ascii="Wingdings" w:hAnsi="Wingdings" w:cs="Wingdings" w:hint="default"/>
+      </w:rPr>
+    </w:lvl>
+    <w:lvl w:ilvl="3" w:tplc="080A0001" w:tentative="1">
+      <w:start w:val="1"/>
+      <w:numFmt w:val="bullet"/>
+      <w:lvlText w:val=""/>
+      <w:lvlJc w:val="left"/>
+      <w:pPr>
+        <w:ind w:left="2880" w:hanging="360"/>
+      </w:pPr>
+      <w:rPr>
+        <w:rFonts w:ascii="Symbol" w:hAnsi="Symbol" w:cs="Symbol" w:hint="default"/>
+      </w:rPr>
+    </w:lvl>
+    <w:lvl w:ilvl="4" w:tplc="080A0003" w:tentative="1">
+      <w:start w:val="1"/>
+      <w:numFmt w:val="bullet"/>
+      <w:lvlText w:val="o"/>
+      <w:lvlJc w:val="left"/>
+      <w:pPr>
+        <w:ind w:left="3600" w:hanging="360"/>
+      </w:pPr>
+      <w:rPr>
+        <w:rFonts w:ascii="Courier New" w:hAnsi="Courier New" w:cs="Courier New" w:hint="default"/>
+      </w:rPr>
+    </w:lvl>
+    <w:lvl w:ilvl="5" w:tplc="080A0005" w:tentative="1">
+      <w:start w:val="1"/>
+      <w:numFmt w:val="bullet"/>
+      <w:lvlText w:val=""/>
+      <w:lvlJc w:val="left"/>
+      <w:pPr>
+        <w:ind w:left="4320" w:hanging="360"/>
+      </w:pPr>
+      <w:rPr>
+        <w:rFonts w:ascii="Wingdings" w:hAnsi="Wingdings" w:cs="Wingdings" w:hint="default"/>
+      </w:rPr>
+    </w:lvl>
+    <w:lvl w:ilvl="6" w:tplc="080A0001" w:tentative="1">
+      <w:start w:val="1"/>
+      <w:numFmt w:val="bullet"/>
+      <w:lvlText w:val=""/>
+      <w:lvlJc w:val="left"/>
+      <w:pPr>
+        <w:ind w:left="5040" w:hanging="360"/>
+      </w:pPr>
+      <w:rPr>
+        <w:rFonts w:ascii="Symbol" w:hAnsi="Symbol" w:cs="Symbol" w:hint="default"/>
+      </w:rPr>
+    </w:lvl>
+    <w:lvl w:ilvl="7" w:tplc="080A0003" w:tentative="1">
+      <w:start w:val="1"/>
+      <w:numFmt w:val="bullet"/>
+      <w:lvlText w:val="o"/>
+      <w:lvlJc w:val="left"/>
+      <w:pPr>
+        <w:ind w:left="5760" w:hanging="360"/>
+      </w:pPr>
+      <w:rPr>
+        <w:rFonts w:ascii="Courier New" w:hAnsi="Courier New" w:cs="Courier New" w:hint="default"/>
+      </w:rPr>
+    </w:lvl>
+    <w:lvl w:ilvl="8" w:tplc="080A0005" w:tentative="1">
+      <w:start w:val="1"/>
+      <w:numFmt w:val="bullet"/>
+      <w:lvlText w:val=""/>
+      <w:lvlJc w:val="left"/>
+      <w:pPr>
+        <w:ind w:left="6480" w:hanging="360"/>
+      </w:pPr>
+      <w:rPr>
+        <w:rFonts w:ascii="Wingdings" w:hAnsi="Wingdings" w:cs="Wingdings" w:hint="default"/>
+      </w:rPr>
+    </w:lvl>
+  </w:abstractNum>
+  <w:abstractNum w:abstractNumId="2" w15:restartNumberingAfterBreak="0">
+    <w:nsid w:val="2BFF1BC4"/>
+    <w:multiLevelType w:val="hybridMultilevel"/>
+    <w:tmpl w:val="CA3632C6"/>
+    <w:lvl w:ilvl="0" w:tplc="080A0001">
+      <w:start w:val="1"/>
+      <w:numFmt w:val="bullet"/>
+      <w:lvlText w:val=""/>
+      <w:lvlJc w:val="left"/>
+      <w:pPr>
+        <w:ind w:left="720" w:hanging="360"/>
+      </w:pPr>
+      <w:rPr>
+        <w:rFonts w:ascii="Symbol" w:hAnsi="Symbol" w:cs="Symbol" w:hint="default"/>
+      </w:rPr>
+    </w:lvl>
+    <w:lvl w:ilvl="1" w:tplc="080A0003" w:tentative="1">
+      <w:start w:val="1"/>
+      <w:numFmt w:val="bullet"/>
+      <w:lvlText w:val="o"/>
+      <w:lvlJc w:val="left"/>
+      <w:pPr>
+        <w:ind w:left="1440" w:hanging="360"/>
+      </w:pPr>
+      <w:rPr>
+        <w:rFonts w:ascii="Courier New" w:hAnsi="Courier New" w:cs="Courier New" w:hint="default"/>
+      </w:rPr>
+    </w:lvl>
+    <w:lvl w:ilvl="2" w:tplc="080A0005" w:tentative="1">
+      <w:start w:val="1"/>
+      <w:numFmt w:val="bullet"/>
+      <w:lvlText w:val=""/>
+      <w:lvlJc w:val="left"/>
+      <w:pPr>
+        <w:ind w:left="2160" w:hanging="360"/>
+      </w:pPr>
+      <w:rPr>
+        <w:rFonts w:ascii="Wingdings" w:hAnsi="Wingdings" w:cs="Wingdings" w:hint="default"/>
+      </w:rPr>
+    </w:lvl>
+    <w:lvl w:ilvl="3" w:tplc="080A0001" w:tentative="1">
+      <w:start w:val="1"/>
+      <w:numFmt w:val="bullet"/>
+      <w:lvlText w:val=""/>
+      <w:lvlJc w:val="left"/>
+      <w:pPr>
+        <w:ind w:left="2880" w:hanging="360"/>
+      </w:pPr>
+      <w:rPr>
+        <w:rFonts w:ascii="Symbol" w:hAnsi="Symbol" w:cs="Symbol" w:hint="default"/>
+      </w:rPr>
+    </w:lvl>
+    <w:lvl w:ilvl="4" w:tplc="080A0003" w:tentative="1">
+      <w:start w:val="1"/>
+      <w:numFmt w:val="bullet"/>
+      <w:lvlText w:val="o"/>
+      <w:lvlJc w:val="left"/>
+      <w:pPr>
+        <w:ind w:left="3600" w:hanging="360"/>
+      </w:pPr>
+      <w:rPr>
+        <w:rFonts w:ascii="Courier New" w:hAnsi="Courier New" w:cs="Courier New" w:hint="default"/>
+      </w:rPr>
+    </w:lvl>
+    <w:lvl w:ilvl="5" w:tplc="080A0005" w:tentative="1">
+      <w:start w:val="1"/>
+      <w:numFmt w:val="bullet"/>
+      <w:lvlText w:val=""/>
+      <w:lvlJc w:val="left"/>
+      <w:pPr>
+        <w:ind w:left="4320" w:hanging="360"/>
+      </w:pPr>
+      <w:rPr>
+        <w:rFonts w:ascii="Wingdings" w:hAnsi="Wingdings" w:cs="Wingdings" w:hint="default"/>
+      </w:rPr>
+    </w:lvl>
+    <w:lvl w:ilvl="6" w:tplc="080A0001" w:tentative="1">
+      <w:start w:val="1"/>
+      <w:numFmt w:val="bullet"/>
+      <w:lvlText w:val=""/>
+      <w:lvlJc w:val="left"/>
+      <w:pPr>
+        <w:ind w:left="5040" w:hanging="360"/>
+      </w:pPr>
+      <w:rPr>
+        <w:rFonts w:ascii="Symbol" w:hAnsi="Symbol" w:cs="Symbol" w:hint="default"/>
+      </w:rPr>
+    </w:lvl>
+    <w:lvl w:ilvl="7" w:tplc="080A0003" w:tentative="1">
+      <w:start w:val="1"/>
+      <w:numFmt w:val="bullet"/>
+      <w:lvlText w:val="o"/>
+      <w:lvlJc w:val="left"/>
+      <w:pPr>
+        <w:ind w:left="5760" w:hanging="360"/>
+      </w:pPr>
+      <w:rPr>
+        <w:rFonts w:ascii="Courier New" w:hAnsi="Courier New" w:cs="Courier New" w:hint="default"/>
+      </w:rPr>
+    </w:lvl>
+    <w:lvl w:ilvl="8" w:tplc="080A0005" w:tentative="1">
+      <w:start w:val="1"/>
+      <w:numFmt w:val="bullet"/>
+      <w:lvlText w:val=""/>
+      <w:lvlJc w:val="left"/>
+      <w:pPr>
+        <w:ind w:left="6480" w:hanging="360"/>
+      </w:pPr>
+      <w:rPr>
+        <w:rFonts w:ascii="Wingdings" w:hAnsi="Wingdings" w:cs="Wingdings" w:hint="default"/>
+      </w:rPr>
+    </w:lvl>
+  </w:abstractNum>
+  <w:abstractNum w:abstractNumId="3" w15:restartNumberingAfterBreak="0">
+    <w:nsid w:val="5D095ED8"/>
+    <w:multiLevelType w:val="hybridMultilevel"/>
+    <w:tmpl w:val="C4745218"/>
+    <w:lvl w:ilvl="0" w:tplc="080A0001">
+      <w:start w:val="1"/>
+      <w:numFmt w:val="bullet"/>
+      <w:lvlText w:val=""/>
+      <w:lvlJc w:val="left"/>
+      <w:pPr>
+        <w:ind w:left="720" w:hanging="360"/>
+      </w:pPr>
+      <w:rPr>
+        <w:rFonts w:ascii="Symbol" w:hAnsi="Symbol" w:cs="Symbol" w:hint="default"/>
+      </w:rPr>
+    </w:lvl>
+    <w:lvl w:ilvl="1" w:tplc="080A0003" w:tentative="1">
+      <w:start w:val="1"/>
+      <w:numFmt w:val="bullet"/>
+      <w:lvlText w:val="o"/>
+      <w:lvlJc w:val="left"/>
+      <w:pPr>
+        <w:ind w:left="1440" w:hanging="360"/>
+      </w:pPr>
+      <w:rPr>
+        <w:rFonts w:ascii="Courier New" w:hAnsi="Courier New" w:cs="Courier New" w:hint="default"/>
+      </w:rPr>
+    </w:lvl>
+    <w:lvl w:ilvl="2" w:tplc="080A0005" w:tentative="1">
+      <w:start w:val="1"/>
+      <w:numFmt w:val="bullet"/>
+      <w:lvlText w:val=""/>
+      <w:lvlJc w:val="left"/>
+      <w:pPr>
+        <w:ind w:left="2160" w:hanging="360"/>
+      </w:pPr>
+      <w:rPr>
+        <w:rFonts w:ascii="Wingdings" w:hAnsi="Wingdings" w:cs="Wingdings" w:hint="default"/>
+      </w:rPr>
+    </w:lvl>
+    <w:lvl w:ilvl="3" w:tplc="080A0001" w:tentative="1">
+      <w:start w:val="1"/>
+      <w:numFmt w:val="bullet"/>
+      <w:lvlText w:val=""/>
+      <w:lvlJc w:val="left"/>
+      <w:pPr>
+        <w:ind w:left="2880" w:hanging="360"/>
+      </w:pPr>
+      <w:rPr>
+        <w:rFonts w:ascii="Symbol" w:hAnsi="Symbol" w:cs="Symbol" w:hint="default"/>
+      </w:rPr>
+    </w:lvl>
+    <w:lvl w:ilvl="4" w:tplc="080A0003" w:tentative="1">
+      <w:start w:val="1"/>
+      <w:numFmt w:val="bullet"/>
+      <w:lvlText w:val="o"/>
+      <w:lvlJc w:val="left"/>
+      <w:pPr>
+        <w:ind w:left="3600" w:hanging="360"/>
+      </w:pPr>
+      <w:rPr>
+        <w:rFonts w:ascii="Courier New" w:hAnsi="Courier New" w:cs="Courier New" w:hint="default"/>
+      </w:rPr>
+    </w:lvl>
+    <w:lvl w:ilvl="5" w:tplc="080A0005" w:tentative="1">
+      <w:start w:val="1"/>
+      <w:numFmt w:val="bullet"/>
+      <w:lvlText w:val=""/>
+      <w:lvlJc w:val="left"/>
+      <w:pPr>
+        <w:ind w:left="4320" w:hanging="360"/>
+      </w:pPr>
+      <w:rPr>
+        <w:rFonts w:ascii="Wingdings" w:hAnsi="Wingdings" w:cs="Wingdings" w:hint="default"/>
+      </w:rPr>
+    </w:lvl>
+    <w:lvl w:ilvl="6" w:tplc="080A0001" w:tentative="1">
+      <w:start w:val="1"/>
+      <w:numFmt w:val="bullet"/>
+      <w:lvlText w:val=""/>
+      <w:lvlJc w:val="left"/>
+      <w:pPr>
+        <w:ind w:left="5040" w:hanging="360"/>
+      </w:pPr>
+      <w:rPr>
+        <w:rFonts w:ascii="Symbol" w:hAnsi="Symbol" w:cs="Symbol" w:hint="default"/>
+      </w:rPr>
+    </w:lvl>
+    <w:lvl w:ilvl="7" w:tplc="080A0003" w:tentative="1">
+      <w:start w:val="1"/>
+      <w:numFmt w:val="bullet"/>
+      <w:lvlText w:val="o"/>
+      <w:lvlJc w:val="left"/>
+      <w:pPr>
+        <w:ind w:left="5760" w:hanging="360"/>
+      </w:pPr>
+      <w:rPr>
+        <w:rFonts w:ascii="Courier New" w:hAnsi="Courier New" w:cs="Courier New" w:hint="default"/>
+      </w:rPr>
+    </w:lvl>
+    <w:lvl w:ilvl="8" w:tplc="080A0005" w:tentative="1">
+      <w:start w:val="1"/>
+      <w:numFmt w:val="bullet"/>
+      <w:lvlText w:val=""/>
+      <w:lvlJc w:val="left"/>
+      <w:pPr>
+        <w:ind w:left="6480" w:hanging="360"/>
+      </w:pPr>
+      <w:rPr>
+        <w:rFonts w:ascii="Wingdings" w:hAnsi="Wingdings" w:cs="Wingdings" w:hint="default"/>
+      </w:rPr>
+    </w:lvl>
+  </w:abstractNum>
+  <w:abstractNum w:abstractNumId="4" w15:restartNumberingAfterBreak="0">
+    <w:nsid w:val="6B4D3F14"/>
+    <w:multiLevelType w:val="hybridMultilevel"/>
+    <w:tmpl w:val="2FC05772"/>
+    <w:lvl w:ilvl="0" w:tplc="080A0001">
+      <w:start w:val="1"/>
+      <w:numFmt w:val="bullet"/>
+      <w:lvlText w:val=""/>
+      <w:lvlJc w:val="left"/>
+      <w:pPr>
+        <w:ind w:left="720" w:hanging="360"/>
+      </w:pPr>
+      <w:rPr>
+        <w:rFonts w:ascii="Symbol" w:hAnsi="Symbol" w:cs="Symbol" w:hint="default"/>
+      </w:rPr>
+    </w:lvl>
+    <w:lvl w:ilvl="1" w:tplc="080A0003" w:tentative="1">
+      <w:start w:val="1"/>
+      <w:numFmt w:val="bullet"/>
+      <w:lvlText w:val="o"/>
+      <w:lvlJc w:val="left"/>
+      <w:pPr>
+        <w:ind w:left="1440" w:hanging="360"/>
+      </w:pPr>
+      <w:rPr>
+        <w:rFonts w:ascii="Courier New" w:hAnsi="Courier New" w:cs="Courier New" w:hint="default"/>
+      </w:rPr>
+    </w:lvl>
+    <w:lvl w:ilvl="2" w:tplc="080A0005" w:tentative="1">
+      <w:start w:val="1"/>
+      <w:numFmt w:val="bullet"/>
+      <w:lvlText w:val=""/>
+      <w:lvlJc w:val="left"/>
+      <w:pPr>
+        <w:ind w:left="2160" w:hanging="360"/>
+      </w:pPr>
+      <w:rPr>
+        <w:rFonts w:ascii="Wingdings" w:hAnsi="Wingdings" w:cs="Wingdings" w:hint="default"/>
+      </w:rPr>
+    </w:lvl>
+    <w:lvl w:ilvl="3" w:tplc="080A0001" w:tentative="1">
+      <w:start w:val="1"/>
+      <w:numFmt w:val="bullet"/>
+      <w:lvlText w:val=""/>
+      <w:lvlJc w:val="left"/>
+      <w:pPr>
+        <w:ind w:left="2880" w:hanging="360"/>
+      </w:pPr>
+      <w:rPr>
+        <w:rFonts w:ascii="Symbol" w:hAnsi="Symbol" w:cs="Symbol" w:hint="default"/>
+      </w:rPr>
+    </w:lvl>
+    <w:lvl w:ilvl="4" w:tplc="080A0003" w:tentative="1">
+      <w:start w:val="1"/>
+      <w:numFmt w:val="bullet"/>
+      <w:lvlText w:val="o"/>
+      <w:lvlJc w:val="left"/>
+      <w:pPr>
+        <w:ind w:left="3600" w:hanging="360"/>
+      </w:pPr>
+      <w:rPr>
+        <w:rFonts w:ascii="Courier New" w:hAnsi="Courier New" w:cs="Courier New" w:hint="default"/>
+      </w:rPr>
+    </w:lvl>
+    <w:lvl w:ilvl="5" w:tplc="080A0005" w:tentative="1">
+      <w:start w:val="1"/>
+      <w:numFmt w:val="bullet"/>
+      <w:lvlText w:val=""/>
+      <w:lvlJc w:val="left"/>
+      <w:pPr>
+        <w:ind w:left="4320" w:hanging="360"/>
+      </w:pPr>
+      <w:rPr>
+        <w:rFonts w:ascii="Wingdings" w:hAnsi="Wingdings" w:cs="Wingdings" w:hint="default"/>
+      </w:rPr>
+    </w:lvl>
+    <w:lvl w:ilvl="6" w:tplc="080A0001" w:tentative="1">
+      <w:start w:val="1"/>
+      <w:numFmt w:val="bullet"/>
+      <w:lvlText w:val=""/>
+      <w:lvlJc w:val="left"/>
+      <w:pPr>
+        <w:ind w:left="5040" w:hanging="360"/>
+      </w:pPr>
+      <w:rPr>
+        <w:rFonts w:ascii="Symbol" w:hAnsi="Symbol" w:cs="Symbol" w:hint="default"/>
+      </w:rPr>
+    </w:lvl>
+    <w:lvl w:ilvl="7" w:tplc="080A0003" w:tentative="1">
+      <w:start w:val="1"/>
+      <w:numFmt w:val="bullet"/>
+      <w:lvlText w:val="o"/>
+      <w:lvlJc w:val="left"/>
+      <w:pPr>
+        <w:ind w:left="5760" w:hanging="360"/>
+      </w:pPr>
+      <w:rPr>
+        <w:rFonts w:ascii="Courier New" w:hAnsi="Courier New" w:cs="Courier New" w:hint="default"/>
+      </w:rPr>
+    </w:lvl>
+    <w:lvl w:ilvl="8" w:tplc="080A0005" w:tentative="1">
+      <w:start w:val="1"/>
+      <w:numFmt w:val="bullet"/>
+      <w:lvlText w:val=""/>
+      <w:lvlJc w:val="left"/>
+      <w:pPr>
+        <w:ind w:left="6480" w:hanging="360"/>
+      </w:pPr>
+      <w:rPr>
+        <w:rFonts w:ascii="Wingdings" w:hAnsi="Wingdings" w:cs="Wingdings" w:hint="default"/>
+      </w:rPr>
+    </w:lvl>
+  </w:abstractNum>
+  <w:num w:numId="1">
+    <w:abstractNumId w:val="0"/>
+  </w:num>
+  <w:num w:numId="2">
+    <w:abstractNumId w:val="4"/>
+  </w:num>
+  <w:num w:numId="3">
+    <w:abstractNumId w:val="2"/>
+  </w:num>
+  <w:num w:numId="4">
+    <w:abstractNumId w:val="1"/>
+  </w:num>
+  <w:num w:numId="5">
+    <w:abstractNumId w:val="3"/>
+  </w:num>
+</w:numbering>
 </file>
 
 <file path=word/styles.xml><?xml version="1.0" encoding="utf-8"?>
@@ -5959,9 +8431,10 @@
   <w:style w:type="paragraph" w:default="1" w:styleId="Normal">
     <w:name w:val="Normal"/>
     <w:qFormat/>
-    <w:rsid w:val="00AC5E27"/>
+    <w:rsid w:val="009E385D"/>
     <w:pPr>
-      <w:spacing w:line="256" w:lineRule="auto"/>
+      <w:spacing w:before="120" w:after="120" w:line="256" w:lineRule="auto"/>
+      <w:jc w:val="both"/>
     </w:pPr>
     <w:rPr>
       <w:rFonts w:ascii="Arial" w:hAnsi="Arial"/>
@@ -6234,6 +8707,300 @@
     <w:pPr>
       <w:spacing w:after="100"/>
     </w:pPr>
+  </w:style>
+  <w:style w:type="paragraph" w:styleId="Encabezado">
+    <w:name w:val="header"/>
+    <w:basedOn w:val="Normal"/>
+    <w:link w:val="EncabezadoCar"/>
+    <w:uiPriority w:val="99"/>
+    <w:unhideWhenUsed/>
+    <w:rsid w:val="009D328F"/>
+    <w:pPr>
+      <w:tabs>
+        <w:tab w:val="center" w:pos="4419"/>
+        <w:tab w:val="right" w:pos="8838"/>
+      </w:tabs>
+      <w:spacing w:after="0" w:line="240" w:lineRule="auto"/>
+    </w:pPr>
+  </w:style>
+  <w:style w:type="character" w:customStyle="1" w:styleId="EncabezadoCar">
+    <w:name w:val="Encabezado Car"/>
+    <w:basedOn w:val="Fuentedeprrafopredeter"/>
+    <w:link w:val="Encabezado"/>
+    <w:uiPriority w:val="99"/>
+    <w:rsid w:val="009D328F"/>
+    <w:rPr>
+      <w:rFonts w:ascii="Arial" w:hAnsi="Arial"/>
+      <w:sz w:val="24"/>
+    </w:rPr>
+  </w:style>
+  <w:style w:type="paragraph" w:styleId="Piedepgina">
+    <w:name w:val="footer"/>
+    <w:basedOn w:val="Normal"/>
+    <w:link w:val="PiedepginaCar"/>
+    <w:uiPriority w:val="99"/>
+    <w:unhideWhenUsed/>
+    <w:rsid w:val="009D328F"/>
+    <w:pPr>
+      <w:tabs>
+        <w:tab w:val="center" w:pos="4419"/>
+        <w:tab w:val="right" w:pos="8838"/>
+      </w:tabs>
+      <w:spacing w:after="0" w:line="240" w:lineRule="auto"/>
+    </w:pPr>
+  </w:style>
+  <w:style w:type="character" w:customStyle="1" w:styleId="PiedepginaCar">
+    <w:name w:val="Pie de página Car"/>
+    <w:basedOn w:val="Fuentedeprrafopredeter"/>
+    <w:link w:val="Piedepgina"/>
+    <w:uiPriority w:val="99"/>
+    <w:rsid w:val="009D328F"/>
+    <w:rPr>
+      <w:rFonts w:ascii="Arial" w:hAnsi="Arial"/>
+      <w:sz w:val="24"/>
+    </w:rPr>
+  </w:style>
+  <w:style w:type="table" w:styleId="Tablaconcuadrcula5oscura-nfasis4">
+    <w:name w:val="Grid Table 5 Dark Accent 4"/>
+    <w:basedOn w:val="Tablanormal"/>
+    <w:uiPriority w:val="50"/>
+    <w:rsid w:val="006F179C"/>
+    <w:pPr>
+      <w:spacing w:after="0" w:line="240" w:lineRule="auto"/>
+    </w:pPr>
+    <w:tblPr>
+      <w:tblStyleRowBandSize w:val="1"/>
+      <w:tblStyleColBandSize w:val="1"/>
+      <w:tblBorders>
+        <w:top w:val="single" w:sz="4" w:space="0" w:color="FFFFFF" w:themeColor="background1"/>
+        <w:left w:val="single" w:sz="4" w:space="0" w:color="FFFFFF" w:themeColor="background1"/>
+        <w:bottom w:val="single" w:sz="4" w:space="0" w:color="FFFFFF" w:themeColor="background1"/>
+        <w:right w:val="single" w:sz="4" w:space="0" w:color="FFFFFF" w:themeColor="background1"/>
+        <w:insideH w:val="single" w:sz="4" w:space="0" w:color="FFFFFF" w:themeColor="background1"/>
+        <w:insideV w:val="single" w:sz="4" w:space="0" w:color="FFFFFF" w:themeColor="background1"/>
+      </w:tblBorders>
+    </w:tblPr>
+    <w:tcPr>
+      <w:shd w:val="clear" w:color="auto" w:fill="FFF2CC" w:themeFill="accent4" w:themeFillTint="33"/>
+    </w:tcPr>
+    <w:tblStylePr w:type="firstRow">
+      <w:rPr>
+        <w:b/>
+        <w:bCs/>
+        <w:color w:val="FFFFFF" w:themeColor="background1"/>
+      </w:rPr>
+      <w:tblPr/>
+      <w:tcPr>
+        <w:tcBorders>
+          <w:top w:val="single" w:sz="4" w:space="0" w:color="FFFFFF" w:themeColor="background1"/>
+          <w:left w:val="single" w:sz="4" w:space="0" w:color="FFFFFF" w:themeColor="background1"/>
+          <w:right w:val="single" w:sz="4" w:space="0" w:color="FFFFFF" w:themeColor="background1"/>
+          <w:insideH w:val="nil"/>
+          <w:insideV w:val="nil"/>
+        </w:tcBorders>
+        <w:shd w:val="clear" w:color="auto" w:fill="FFC000" w:themeFill="accent4"/>
+      </w:tcPr>
+    </w:tblStylePr>
+    <w:tblStylePr w:type="lastRow">
+      <w:rPr>
+        <w:b/>
+        <w:bCs/>
+        <w:color w:val="FFFFFF" w:themeColor="background1"/>
+      </w:rPr>
+      <w:tblPr/>
+      <w:tcPr>
+        <w:tcBorders>
+          <w:left w:val="single" w:sz="4" w:space="0" w:color="FFFFFF" w:themeColor="background1"/>
+          <w:bottom w:val="single" w:sz="4" w:space="0" w:color="FFFFFF" w:themeColor="background1"/>
+          <w:right w:val="single" w:sz="4" w:space="0" w:color="FFFFFF" w:themeColor="background1"/>
+          <w:insideH w:val="nil"/>
+          <w:insideV w:val="nil"/>
+        </w:tcBorders>
+        <w:shd w:val="clear" w:color="auto" w:fill="FFC000" w:themeFill="accent4"/>
+      </w:tcPr>
+    </w:tblStylePr>
+    <w:tblStylePr w:type="firstCol">
+      <w:rPr>
+        <w:b/>
+        <w:bCs/>
+        <w:color w:val="FFFFFF" w:themeColor="background1"/>
+      </w:rPr>
+      <w:tblPr/>
+      <w:tcPr>
+        <w:tcBorders>
+          <w:top w:val="single" w:sz="4" w:space="0" w:color="FFFFFF" w:themeColor="background1"/>
+          <w:left w:val="single" w:sz="4" w:space="0" w:color="FFFFFF" w:themeColor="background1"/>
+          <w:bottom w:val="single" w:sz="4" w:space="0" w:color="FFFFFF" w:themeColor="background1"/>
+          <w:insideV w:val="nil"/>
+        </w:tcBorders>
+        <w:shd w:val="clear" w:color="auto" w:fill="FFC000" w:themeFill="accent4"/>
+      </w:tcPr>
+    </w:tblStylePr>
+    <w:tblStylePr w:type="lastCol">
+      <w:rPr>
+        <w:b/>
+        <w:bCs/>
+        <w:color w:val="FFFFFF" w:themeColor="background1"/>
+      </w:rPr>
+      <w:tblPr/>
+      <w:tcPr>
+        <w:tcBorders>
+          <w:top w:val="single" w:sz="4" w:space="0" w:color="FFFFFF" w:themeColor="background1"/>
+          <w:bottom w:val="single" w:sz="4" w:space="0" w:color="FFFFFF" w:themeColor="background1"/>
+          <w:right w:val="single" w:sz="4" w:space="0" w:color="FFFFFF" w:themeColor="background1"/>
+          <w:insideV w:val="nil"/>
+        </w:tcBorders>
+        <w:shd w:val="clear" w:color="auto" w:fill="FFC000" w:themeFill="accent4"/>
+      </w:tcPr>
+    </w:tblStylePr>
+    <w:tblStylePr w:type="band1Vert">
+      <w:tblPr/>
+      <w:tcPr>
+        <w:shd w:val="clear" w:color="auto" w:fill="FFE599" w:themeFill="accent4" w:themeFillTint="66"/>
+      </w:tcPr>
+    </w:tblStylePr>
+    <w:tblStylePr w:type="band1Horz">
+      <w:tblPr/>
+      <w:tcPr>
+        <w:shd w:val="clear" w:color="auto" w:fill="FFE599" w:themeFill="accent4" w:themeFillTint="66"/>
+      </w:tcPr>
+    </w:tblStylePr>
+  </w:style>
+  <w:style w:type="table" w:styleId="Tablaconcuadrcula5oscura-nfasis5">
+    <w:name w:val="Grid Table 5 Dark Accent 5"/>
+    <w:basedOn w:val="Tablanormal"/>
+    <w:uiPriority w:val="50"/>
+    <w:rsid w:val="006F179C"/>
+    <w:pPr>
+      <w:spacing w:after="0" w:line="240" w:lineRule="auto"/>
+    </w:pPr>
+    <w:tblPr>
+      <w:tblStyleRowBandSize w:val="1"/>
+      <w:tblStyleColBandSize w:val="1"/>
+      <w:tblBorders>
+        <w:top w:val="single" w:sz="4" w:space="0" w:color="FFFFFF" w:themeColor="background1"/>
+        <w:left w:val="single" w:sz="4" w:space="0" w:color="FFFFFF" w:themeColor="background1"/>
+        <w:bottom w:val="single" w:sz="4" w:space="0" w:color="FFFFFF" w:themeColor="background1"/>
+        <w:right w:val="single" w:sz="4" w:space="0" w:color="FFFFFF" w:themeColor="background1"/>
+        <w:insideH w:val="single" w:sz="4" w:space="0" w:color="FFFFFF" w:themeColor="background1"/>
+        <w:insideV w:val="single" w:sz="4" w:space="0" w:color="FFFFFF" w:themeColor="background1"/>
+      </w:tblBorders>
+    </w:tblPr>
+    <w:tcPr>
+      <w:shd w:val="clear" w:color="auto" w:fill="DEEAF6" w:themeFill="accent5" w:themeFillTint="33"/>
+    </w:tcPr>
+    <w:tblStylePr w:type="firstRow">
+      <w:rPr>
+        <w:b/>
+        <w:bCs/>
+        <w:color w:val="FFFFFF" w:themeColor="background1"/>
+      </w:rPr>
+      <w:tblPr/>
+      <w:tcPr>
+        <w:tcBorders>
+          <w:top w:val="single" w:sz="4" w:space="0" w:color="FFFFFF" w:themeColor="background1"/>
+          <w:left w:val="single" w:sz="4" w:space="0" w:color="FFFFFF" w:themeColor="background1"/>
+          <w:right w:val="single" w:sz="4" w:space="0" w:color="FFFFFF" w:themeColor="background1"/>
+          <w:insideH w:val="nil"/>
+          <w:insideV w:val="nil"/>
+        </w:tcBorders>
+        <w:shd w:val="clear" w:color="auto" w:fill="5B9BD5" w:themeFill="accent5"/>
+      </w:tcPr>
+    </w:tblStylePr>
+    <w:tblStylePr w:type="lastRow">
+      <w:rPr>
+        <w:b/>
+        <w:bCs/>
+        <w:color w:val="FFFFFF" w:themeColor="background1"/>
+      </w:rPr>
+      <w:tblPr/>
+      <w:tcPr>
+        <w:tcBorders>
+          <w:left w:val="single" w:sz="4" w:space="0" w:color="FFFFFF" w:themeColor="background1"/>
+          <w:bottom w:val="single" w:sz="4" w:space="0" w:color="FFFFFF" w:themeColor="background1"/>
+          <w:right w:val="single" w:sz="4" w:space="0" w:color="FFFFFF" w:themeColor="background1"/>
+          <w:insideH w:val="nil"/>
+          <w:insideV w:val="nil"/>
+        </w:tcBorders>
+        <w:shd w:val="clear" w:color="auto" w:fill="5B9BD5" w:themeFill="accent5"/>
+      </w:tcPr>
+    </w:tblStylePr>
+    <w:tblStylePr w:type="firstCol">
+      <w:rPr>
+        <w:b/>
+        <w:bCs/>
+        <w:color w:val="FFFFFF" w:themeColor="background1"/>
+      </w:rPr>
+      <w:tblPr/>
+      <w:tcPr>
+        <w:tcBorders>
+          <w:top w:val="single" w:sz="4" w:space="0" w:color="FFFFFF" w:themeColor="background1"/>
+          <w:left w:val="single" w:sz="4" w:space="0" w:color="FFFFFF" w:themeColor="background1"/>
+          <w:bottom w:val="single" w:sz="4" w:space="0" w:color="FFFFFF" w:themeColor="background1"/>
+          <w:insideV w:val="nil"/>
+        </w:tcBorders>
+        <w:shd w:val="clear" w:color="auto" w:fill="5B9BD5" w:themeFill="accent5"/>
+      </w:tcPr>
+    </w:tblStylePr>
+    <w:tblStylePr w:type="lastCol">
+      <w:rPr>
+        <w:b/>
+        <w:bCs/>
+        <w:color w:val="FFFFFF" w:themeColor="background1"/>
+      </w:rPr>
+      <w:tblPr/>
+      <w:tcPr>
+        <w:tcBorders>
+          <w:top w:val="single" w:sz="4" w:space="0" w:color="FFFFFF" w:themeColor="background1"/>
+          <w:bottom w:val="single" w:sz="4" w:space="0" w:color="FFFFFF" w:themeColor="background1"/>
+          <w:right w:val="single" w:sz="4" w:space="0" w:color="FFFFFF" w:themeColor="background1"/>
+          <w:insideV w:val="nil"/>
+        </w:tcBorders>
+        <w:shd w:val="clear" w:color="auto" w:fill="5B9BD5" w:themeFill="accent5"/>
+      </w:tcPr>
+    </w:tblStylePr>
+    <w:tblStylePr w:type="band1Vert">
+      <w:tblPr/>
+      <w:tcPr>
+        <w:shd w:val="clear" w:color="auto" w:fill="BDD6EE" w:themeFill="accent5" w:themeFillTint="66"/>
+      </w:tcPr>
+    </w:tblStylePr>
+    <w:tblStylePr w:type="band1Horz">
+      <w:tblPr/>
+      <w:tcPr>
+        <w:shd w:val="clear" w:color="auto" w:fill="BDD6EE" w:themeFill="accent5" w:themeFillTint="66"/>
+      </w:tcPr>
+    </w:tblStylePr>
+  </w:style>
+  <w:style w:type="paragraph" w:styleId="Prrafodelista">
+    <w:name w:val="List Paragraph"/>
+    <w:basedOn w:val="Normal"/>
+    <w:uiPriority w:val="34"/>
+    <w:qFormat/>
+    <w:rsid w:val="006F179C"/>
+    <w:pPr>
+      <w:ind w:left="720"/>
+      <w:contextualSpacing/>
+    </w:pPr>
+  </w:style>
+  <w:style w:type="paragraph" w:styleId="Descripcin">
+    <w:name w:val="caption"/>
+    <w:basedOn w:val="Normal"/>
+    <w:next w:val="Normal"/>
+    <w:uiPriority w:val="35"/>
+    <w:unhideWhenUsed/>
+    <w:qFormat/>
+    <w:rsid w:val="00883C11"/>
+    <w:pPr>
+      <w:spacing w:before="0" w:after="200" w:line="240" w:lineRule="auto"/>
+    </w:pPr>
+    <w:rPr>
+      <w:i/>
+      <w:iCs/>
+      <w:color w:val="44546A" w:themeColor="text2"/>
+      <w:sz w:val="18"/>
+      <w:szCs w:val="18"/>
+    </w:rPr>
   </w:style>
 </w:styles>
 </file>
@@ -6534,11 +9301,76 @@
 </file>
 
 <file path=customXml/item1.xml><?xml version="1.0" encoding="utf-8"?>
-<b:Sources xmlns:b="http://schemas.openxmlformats.org/officeDocument/2006/bibliography" xmlns="http://schemas.openxmlformats.org/officeDocument/2006/bibliography" SelectedStyle="\APASixthEditionOfficeOnline.xsl" StyleName="APA" Version="6"/>
+<b:Sources xmlns:b="http://schemas.openxmlformats.org/officeDocument/2006/bibliography" xmlns="http://schemas.openxmlformats.org/officeDocument/2006/bibliography" SelectedStyle="\APASixthEditionOfficeOnline.xsl" StyleName="APA" Version="6">
+  <b:Source>
+    <b:Tag>Mar19</b:Tag>
+    <b:SourceType>InternetSite</b:SourceType>
+    <b:Guid>{0F8B1145-8709-4D88-B5F7-17FC66A35F6D}</b:Guid>
+    <b:Author>
+      <b:Author>
+        <b:NameList>
+          <b:Person>
+            <b:Last>J.</b:Last>
+            <b:First>María</b:First>
+            <b:Middle>Camila Arévalo</b:Middle>
+          </b:Person>
+        </b:NameList>
+      </b:Author>
+    </b:Author>
+    <b:Title>cero</b:Title>
+    <b:Year>2019</b:Year>
+    <b:Month>Mayo</b:Month>
+    <b:Day>29</b:Day>
+    <b:URL>https://www.riesgoscero.com/blog/conozca-la-importancia-de-la-gestion-de-riesgos-dentro-de-las-empresas</b:URL>
+    <b:RefOrder>1</b:RefOrder>
+  </b:Source>
+  <b:Source>
+    <b:Tag>ISO14</b:Tag>
+    <b:SourceType>InternetSite</b:SourceType>
+    <b:Guid>{0DBEB903-ECAC-4514-BF41-0AD1A95A2C4A}</b:Guid>
+    <b:Author>
+      <b:Author>
+        <b:NameList>
+          <b:Person>
+            <b:Last>Tools</b:Last>
+            <b:First>ISO</b:First>
+          </b:Person>
+        </b:NameList>
+      </b:Author>
+    </b:Author>
+    <b:Title>ISO Tools EXCELLENCE</b:Title>
+    <b:Year>14</b:Year>
+    <b:Month>mAYO</b:Month>
+    <b:Day>2017</b:Day>
+    <b:URL>https://www.isotools.org/2017/05/14/10-pasos-para-implementar-un-plan-de-gestion-de-riesgos-de-acuerdo-a-iso-31000/</b:URL>
+    <b:RefOrder>2</b:RefOrder>
+  </b:Source>
+  <b:Source>
+    <b:Tag>Aut19</b:Tag>
+    <b:SourceType>InternetSite</b:SourceType>
+    <b:Guid>{39D1DE2B-EF8E-4DD6-B7D3-F0CD3EFA0B70}</b:Guid>
+    <b:Author>
+      <b:Author>
+        <b:NameList>
+          <b:Person>
+            <b:Last>Invitado</b:Last>
+            <b:First>Autor</b:First>
+          </b:Person>
+        </b:NameList>
+      </b:Author>
+    </b:Author>
+    <b:Title>rockcontent</b:Title>
+    <b:Year>2019</b:Year>
+    <b:Month>Agosto</b:Month>
+    <b:Day>27</b:Day>
+    <b:URL>https://rockcontent.com/es/blog/hostings-gratuitos/</b:URL>
+    <b:RefOrder>3</b:RefOrder>
+  </b:Source>
+</b:Sources>
 </file>
 
 <file path=customXml/itemProps1.xml><?xml version="1.0" encoding="utf-8"?>
-<ds:datastoreItem xmlns:ds="http://schemas.openxmlformats.org/officeDocument/2006/customXml" ds:itemID="{E35A8368-CDBB-4B24-8371-40F55BD2BCD3}">
+<ds:datastoreItem xmlns:ds="http://schemas.openxmlformats.org/officeDocument/2006/customXml" ds:itemID="{F9436012-AD21-45BF-80FE-922A3662AF39}">
   <ds:schemaRefs>
     <ds:schemaRef ds:uri="http://schemas.openxmlformats.org/officeDocument/2006/bibliography"/>
   </ds:schemaRefs>

</xml_diff>

<commit_message>
Se Modifico el apartado de Comercio electronico
</commit_message>
<xml_diff>
--- a/05_JAMA/Reporte/Act_05_JAMA.docx
+++ b/05_JAMA/Reporte/Act_05_JAMA.docx
@@ -1109,6 +1109,8 @@
         <w:rPr>
           <w:b/>
           <w:bCs/>
+          <w:i w:val="0"/>
+          <w:iCs w:val="0"/>
         </w:rPr>
       </w:sdtEndPr>
       <w:sdtContent>
@@ -1773,6 +1775,7 @@
           <w:id w:val="1041862192"/>
           <w:citation/>
         </w:sdtPr>
+        <w:sdtEndPr/>
         <w:sdtContent>
           <w:r>
             <w:fldChar w:fldCharType="begin"/>
@@ -1828,6 +1831,7 @@
           <w:id w:val="-758292611"/>
           <w:citation/>
         </w:sdtPr>
+        <w:sdtEndPr/>
         <w:sdtContent>
           <w:r>
             <w:fldChar w:fldCharType="begin"/>
@@ -1885,6 +1889,9 @@
         <w:t>1</w:t>
       </w:r>
       <w:r>
+        <w:rPr>
+          <w:noProof/>
+        </w:rPr>
         <w:fldChar w:fldCharType="end"/>
       </w:r>
       <w:r>
@@ -1895,6 +1902,7 @@
           <w:id w:val="-1905675080"/>
           <w:citation/>
         </w:sdtPr>
+        <w:sdtEndPr/>
         <w:sdtContent>
           <w:r>
             <w:fldChar w:fldCharType="begin"/>
@@ -2070,14 +2078,7 @@
                 <w:sz w:val="20"/>
                 <w:szCs w:val="18"/>
               </w:rPr>
-              <w:t xml:space="preserve">Idioma: </w:t>
-            </w:r>
-            <w:r>
-              <w:rPr>
-                <w:sz w:val="20"/>
-                <w:szCs w:val="18"/>
-              </w:rPr>
-              <w:t>español</w:t>
+              <w:t>Idioma: español</w:t>
             </w:r>
           </w:p>
           <w:p>
@@ -2272,14 +2273,7 @@
                 <w:sz w:val="20"/>
                 <w:szCs w:val="18"/>
               </w:rPr>
-              <w:t xml:space="preserve">Idioma: </w:t>
-            </w:r>
-            <w:r>
-              <w:rPr>
-                <w:sz w:val="20"/>
-                <w:szCs w:val="18"/>
-              </w:rPr>
-              <w:t>inglés</w:t>
+              <w:t>Idioma: inglés</w:t>
             </w:r>
           </w:p>
           <w:p>
@@ -2461,13 +2455,7 @@
               <w:cnfStyle w:val="000000100000" w:firstRow="0" w:lastRow="0" w:firstColumn="0" w:lastColumn="0" w:oddVBand="0" w:evenVBand="0" w:oddHBand="1" w:evenHBand="0" w:firstRowFirstColumn="0" w:firstRowLastColumn="0" w:lastRowFirstColumn="0" w:lastRowLastColumn="0"/>
             </w:pPr>
             <w:r>
-              <w:t xml:space="preserve">A pesar de ser un servicio sin costo, la empresa busca brindar lo mejor a sus clientes, por eso </w:t>
-            </w:r>
-            <w:r>
-              <w:t>todos sus planes</w:t>
-            </w:r>
-            <w:r>
-              <w:t xml:space="preserve"> incluido el gratuito incluyen discos SSD, por lo que tu página podrá cargar muy rápido.</w:t>
+              <w:t>A pesar de ser un servicio sin costo, la empresa busca brindar lo mejor a sus clientes, por eso todos sus planes incluido el gratuito incluyen discos SSD, por lo que tu página podrá cargar muy rápido.</w:t>
             </w:r>
           </w:p>
         </w:tc>
@@ -2494,14 +2482,7 @@
                 <w:sz w:val="20"/>
                 <w:szCs w:val="18"/>
               </w:rPr>
-              <w:t xml:space="preserve">Idioma: </w:t>
-            </w:r>
-            <w:r>
-              <w:rPr>
-                <w:sz w:val="20"/>
-                <w:szCs w:val="18"/>
-              </w:rPr>
-              <w:t>inglés</w:t>
+              <w:t>Idioma: inglés</w:t>
             </w:r>
           </w:p>
           <w:p>
@@ -2675,14 +2656,7 @@
                 <w:sz w:val="20"/>
                 <w:szCs w:val="18"/>
               </w:rPr>
-              <w:t xml:space="preserve">Idioma: </w:t>
-            </w:r>
-            <w:r>
-              <w:rPr>
-                <w:sz w:val="20"/>
-                <w:szCs w:val="18"/>
-              </w:rPr>
-              <w:t>inglés</w:t>
+              <w:t>Idioma: inglés</w:t>
             </w:r>
           </w:p>
           <w:p>
@@ -2849,13 +2823,7 @@
               <w:cnfStyle w:val="000000100000" w:firstRow="0" w:lastRow="0" w:firstColumn="0" w:lastColumn="0" w:oddVBand="0" w:evenVBand="0" w:oddHBand="1" w:evenHBand="0" w:firstRowFirstColumn="0" w:firstRowLastColumn="0" w:lastRowFirstColumn="0" w:lastRowLastColumn="0"/>
             </w:pPr>
             <w:r>
-              <w:t xml:space="preserve">No cuenta con soporte </w:t>
-            </w:r>
-            <w:r>
-              <w:t>personalizado,</w:t>
-            </w:r>
-            <w:r>
-              <w:t xml:space="preserve"> pero tiene un foro donde puedes recibir y brindar ayuda a otros usuarios de este servicio de hosting gratuito.</w:t>
+              <w:t>No cuenta con soporte personalizado, pero tiene un foro donde puedes recibir y brindar ayuda a otros usuarios de este servicio de hosting gratuito.</w:t>
             </w:r>
           </w:p>
         </w:tc>
@@ -2881,14 +2849,7 @@
                 <w:sz w:val="20"/>
                 <w:szCs w:val="18"/>
               </w:rPr>
-              <w:t xml:space="preserve">Idioma: </w:t>
-            </w:r>
-            <w:r>
-              <w:rPr>
-                <w:sz w:val="20"/>
-                <w:szCs w:val="18"/>
-              </w:rPr>
-              <w:t>inglés</w:t>
+              <w:t>Idioma: inglés</w:t>
             </w:r>
           </w:p>
           <w:p>
@@ -3073,12 +3034,1129 @@
       </w:r>
       <w:bookmarkEnd w:id="4"/>
     </w:p>
+    <w:tbl>
+      <w:tblPr>
+        <w:tblStyle w:val="Tablaconcuadrcula"/>
+        <w:tblW w:w="14657" w:type="dxa"/>
+        <w:tblInd w:w="-628" w:type="dxa"/>
+        <w:tblLook w:val="04A0" w:firstRow="1" w:lastRow="0" w:firstColumn="1" w:lastColumn="0" w:noHBand="0" w:noVBand="1"/>
+      </w:tblPr>
+      <w:tblGrid>
+        <w:gridCol w:w="1616"/>
+        <w:gridCol w:w="5670"/>
+        <w:gridCol w:w="4961"/>
+        <w:gridCol w:w="2410"/>
+      </w:tblGrid>
+      <w:tr>
+        <w:tc>
+          <w:tcPr>
+            <w:tcW w:w="1616" w:type="dxa"/>
+          </w:tcPr>
+          <w:p>
+            <w:pPr>
+              <w:jc w:val="center"/>
+              <w:rPr>
+                <w:b/>
+                <w:bCs/>
+              </w:rPr>
+            </w:pPr>
+            <w:r>
+              <w:rPr>
+                <w:b/>
+                <w:bCs/>
+              </w:rPr>
+              <w:t>CMS</w:t>
+            </w:r>
+          </w:p>
+        </w:tc>
+        <w:tc>
+          <w:tcPr>
+            <w:tcW w:w="5670" w:type="dxa"/>
+          </w:tcPr>
+          <w:p>
+            <w:pPr>
+              <w:jc w:val="center"/>
+              <w:rPr>
+                <w:b/>
+                <w:bCs/>
+              </w:rPr>
+            </w:pPr>
+            <w:r>
+              <w:rPr>
+                <w:b/>
+                <w:bCs/>
+              </w:rPr>
+              <w:t>Características</w:t>
+            </w:r>
+          </w:p>
+        </w:tc>
+        <w:tc>
+          <w:tcPr>
+            <w:tcW w:w="4961" w:type="dxa"/>
+          </w:tcPr>
+          <w:p>
+            <w:pPr>
+              <w:jc w:val="center"/>
+              <w:rPr>
+                <w:b/>
+                <w:bCs/>
+              </w:rPr>
+            </w:pPr>
+            <w:r>
+              <w:rPr>
+                <w:b/>
+                <w:bCs/>
+              </w:rPr>
+              <w:t>Ventajas</w:t>
+            </w:r>
+          </w:p>
+        </w:tc>
+        <w:tc>
+          <w:tcPr>
+            <w:tcW w:w="2410" w:type="dxa"/>
+          </w:tcPr>
+          <w:p>
+            <w:pPr>
+              <w:jc w:val="center"/>
+              <w:rPr>
+                <w:b/>
+                <w:bCs/>
+              </w:rPr>
+            </w:pPr>
+            <w:proofErr w:type="spellStart"/>
+            <w:r>
+              <w:rPr>
+                <w:b/>
+                <w:bCs/>
+              </w:rPr>
+              <w:t>Plugins</w:t>
+            </w:r>
+            <w:proofErr w:type="spellEnd"/>
+          </w:p>
+        </w:tc>
+      </w:tr>
+      <w:tr>
+        <w:tc>
+          <w:tcPr>
+            <w:tcW w:w="1616" w:type="dxa"/>
+          </w:tcPr>
+          <w:p>
+            <w:pPr>
+              <w:pStyle w:val="Ttulo1"/>
+              <w:spacing w:before="0"/>
+              <w:outlineLvl w:val="0"/>
+            </w:pPr>
+          </w:p>
+          <w:p>
+            <w:pPr>
+              <w:pStyle w:val="Ttulo1"/>
+              <w:spacing w:before="0"/>
+              <w:outlineLvl w:val="0"/>
+            </w:pPr>
+          </w:p>
+          <w:p>
+            <w:pPr>
+              <w:pStyle w:val="Ttulo1"/>
+              <w:spacing w:before="0"/>
+              <w:outlineLvl w:val="0"/>
+            </w:pPr>
+            <w:r>
+              <w:t>WordPress</w:t>
+            </w:r>
+          </w:p>
+        </w:tc>
+        <w:tc>
+          <w:tcPr>
+            <w:tcW w:w="5670" w:type="dxa"/>
+          </w:tcPr>
+          <w:p>
+            <w:pPr>
+              <w:pStyle w:val="Sinespaciado"/>
+              <w:rPr>
+                <w:sz w:val="18"/>
+                <w:szCs w:val="20"/>
+              </w:rPr>
+            </w:pPr>
+            <w:r>
+              <w:rPr>
+                <w:sz w:val="18"/>
+                <w:szCs w:val="20"/>
+              </w:rPr>
+              <w:t>WordPress es uno de los gestores de contenido más populares. De hecho, atiende a miles de usuarios y sitios web gracias a su flexibilidad de herramientas y su interfaz fácil de utilizar.</w:t>
+            </w:r>
+          </w:p>
+          <w:p>
+            <w:pPr>
+              <w:pStyle w:val="Sinespaciado"/>
+              <w:rPr>
+                <w:b/>
+                <w:i/>
+                <w:iCs/>
+                <w:sz w:val="18"/>
+                <w:szCs w:val="20"/>
+              </w:rPr>
+            </w:pPr>
+            <w:r>
+              <w:rPr>
+                <w:sz w:val="18"/>
+                <w:szCs w:val="20"/>
+              </w:rPr>
+              <w:t>A pesar de que carece de herramientas básicas de creación web, tiene complementos extremadamente útiles para crear rápidamente sitios funcionales de comercio electrónico.</w:t>
+            </w:r>
+            <w:sdt>
+              <w:sdtPr>
+                <w:rPr>
+                  <w:sz w:val="18"/>
+                  <w:szCs w:val="20"/>
+                </w:rPr>
+                <w:id w:val="-97721362"/>
+                <w:citation/>
+              </w:sdtPr>
+              <w:sdtContent>
+                <w:r>
+                  <w:rPr>
+                    <w:sz w:val="18"/>
+                    <w:szCs w:val="20"/>
+                  </w:rPr>
+                  <w:fldChar w:fldCharType="begin"/>
+                </w:r>
+                <w:r>
+                  <w:rPr>
+                    <w:sz w:val="18"/>
+                    <w:szCs w:val="20"/>
+                  </w:rPr>
+                  <w:instrText xml:space="preserve"> CITATION Red17 \l 2058 </w:instrText>
+                </w:r>
+                <w:r>
+                  <w:rPr>
+                    <w:sz w:val="18"/>
+                    <w:szCs w:val="20"/>
+                  </w:rPr>
+                  <w:fldChar w:fldCharType="separate"/>
+                </w:r>
+                <w:r>
+                  <w:rPr>
+                    <w:noProof/>
+                    <w:sz w:val="18"/>
+                    <w:szCs w:val="20"/>
+                  </w:rPr>
+                  <w:t xml:space="preserve"> (Redacción, 2017)</w:t>
+                </w:r>
+                <w:r>
+                  <w:rPr>
+                    <w:sz w:val="18"/>
+                    <w:szCs w:val="20"/>
+                  </w:rPr>
+                  <w:fldChar w:fldCharType="end"/>
+                </w:r>
+              </w:sdtContent>
+            </w:sdt>
+          </w:p>
+        </w:tc>
+        <w:tc>
+          <w:tcPr>
+            <w:tcW w:w="4961" w:type="dxa"/>
+          </w:tcPr>
+          <w:p>
+            <w:pPr>
+              <w:pStyle w:val="Sinespaciado"/>
+              <w:rPr>
+                <w:b/>
+                <w:i/>
+                <w:iCs/>
+                <w:sz w:val="18"/>
+                <w:szCs w:val="20"/>
+              </w:rPr>
+            </w:pPr>
+            <w:r>
+              <w:rPr>
+                <w:sz w:val="18"/>
+                <w:szCs w:val="20"/>
+              </w:rPr>
+              <w:t>1. Es un software de código abierto</w:t>
+            </w:r>
+            <w:r>
+              <w:rPr>
+                <w:b/>
+                <w:i/>
+                <w:iCs/>
+                <w:sz w:val="18"/>
+                <w:szCs w:val="20"/>
+              </w:rPr>
+              <w:t>.</w:t>
+            </w:r>
+          </w:p>
+          <w:p>
+            <w:pPr>
+              <w:pStyle w:val="Sinespaciado"/>
+              <w:rPr>
+                <w:rFonts w:eastAsiaTheme="majorEastAsia" w:cstheme="majorBidi"/>
+                <w:sz w:val="18"/>
+                <w:szCs w:val="20"/>
+              </w:rPr>
+            </w:pPr>
+            <w:r>
+              <w:rPr>
+                <w:rFonts w:eastAsiaTheme="majorEastAsia" w:cstheme="majorBidi"/>
+                <w:sz w:val="18"/>
+                <w:szCs w:val="20"/>
+              </w:rPr>
+              <w:t>2. Está en constante actualización y crecimiento</w:t>
+            </w:r>
+            <w:r>
+              <w:rPr>
+                <w:rFonts w:eastAsiaTheme="majorEastAsia" w:cstheme="majorBidi"/>
+                <w:sz w:val="18"/>
+                <w:szCs w:val="20"/>
+              </w:rPr>
+              <w:t>.</w:t>
+            </w:r>
+          </w:p>
+          <w:p>
+            <w:pPr>
+              <w:pStyle w:val="Sinespaciado"/>
+              <w:rPr>
+                <w:rFonts w:eastAsiaTheme="majorEastAsia" w:cstheme="majorBidi"/>
+                <w:sz w:val="18"/>
+                <w:szCs w:val="20"/>
+              </w:rPr>
+            </w:pPr>
+            <w:r>
+              <w:rPr>
+                <w:rFonts w:eastAsiaTheme="majorEastAsia" w:cstheme="majorBidi"/>
+                <w:sz w:val="18"/>
+                <w:szCs w:val="20"/>
+              </w:rPr>
+              <w:t>3. Permite personalizarlo y hacer diseños muy atractivos y diferentes</w:t>
+            </w:r>
+            <w:r>
+              <w:rPr>
+                <w:rFonts w:eastAsiaTheme="majorEastAsia" w:cstheme="majorBidi"/>
+                <w:sz w:val="18"/>
+                <w:szCs w:val="20"/>
+              </w:rPr>
+              <w:t>.</w:t>
+            </w:r>
+          </w:p>
+          <w:p>
+            <w:pPr>
+              <w:pStyle w:val="Sinespaciado"/>
+              <w:rPr>
+                <w:rFonts w:eastAsiaTheme="majorEastAsia" w:cstheme="majorBidi"/>
+                <w:sz w:val="18"/>
+                <w:szCs w:val="20"/>
+              </w:rPr>
+            </w:pPr>
+            <w:r>
+              <w:rPr>
+                <w:rFonts w:eastAsiaTheme="majorEastAsia" w:cstheme="majorBidi"/>
+                <w:sz w:val="18"/>
+                <w:szCs w:val="20"/>
+              </w:rPr>
+              <w:t>4. No es necesario saber programación</w:t>
+            </w:r>
+            <w:r>
+              <w:rPr>
+                <w:rFonts w:eastAsiaTheme="majorEastAsia" w:cstheme="majorBidi"/>
+                <w:sz w:val="18"/>
+                <w:szCs w:val="20"/>
+              </w:rPr>
+              <w:t>.</w:t>
+            </w:r>
+          </w:p>
+          <w:p>
+            <w:pPr>
+              <w:pStyle w:val="Sinespaciado"/>
+              <w:rPr>
+                <w:rFonts w:eastAsiaTheme="majorEastAsia" w:cstheme="majorBidi"/>
+                <w:sz w:val="18"/>
+                <w:szCs w:val="20"/>
+              </w:rPr>
+            </w:pPr>
+            <w:r>
+              <w:rPr>
+                <w:rFonts w:eastAsiaTheme="majorEastAsia" w:cstheme="majorBidi"/>
+                <w:sz w:val="18"/>
+                <w:szCs w:val="20"/>
+              </w:rPr>
+              <w:t>5. Tu web te pertenece</w:t>
+            </w:r>
+            <w:r>
+              <w:rPr>
+                <w:rFonts w:eastAsiaTheme="majorEastAsia" w:cstheme="majorBidi"/>
+                <w:sz w:val="18"/>
+                <w:szCs w:val="20"/>
+              </w:rPr>
+              <w:t>.</w:t>
+            </w:r>
+          </w:p>
+          <w:p>
+            <w:pPr>
+              <w:pStyle w:val="Sinespaciado"/>
+              <w:rPr>
+                <w:sz w:val="18"/>
+                <w:szCs w:val="20"/>
+              </w:rPr>
+            </w:pPr>
+            <w:r>
+              <w:rPr>
+                <w:rFonts w:eastAsiaTheme="majorEastAsia" w:cstheme="majorBidi"/>
+                <w:sz w:val="18"/>
+                <w:szCs w:val="20"/>
+              </w:rPr>
+              <w:t>6. Es fácil de usar por el usuario fina</w:t>
+            </w:r>
+          </w:p>
+        </w:tc>
+        <w:tc>
+          <w:tcPr>
+            <w:tcW w:w="2410" w:type="dxa"/>
+          </w:tcPr>
+          <w:p>
+            <w:pPr>
+              <w:pStyle w:val="Sinespaciado"/>
+              <w:rPr>
+                <w:b/>
+                <w:bCs/>
+                <w:i/>
+                <w:iCs/>
+                <w:sz w:val="18"/>
+                <w:szCs w:val="20"/>
+              </w:rPr>
+            </w:pPr>
+          </w:p>
+        </w:tc>
+      </w:tr>
+      <w:tr>
+        <w:tc>
+          <w:tcPr>
+            <w:tcW w:w="1616" w:type="dxa"/>
+          </w:tcPr>
+          <w:p>
+            <w:pPr>
+              <w:pStyle w:val="Ttulo1"/>
+              <w:spacing w:before="0"/>
+              <w:outlineLvl w:val="0"/>
+            </w:pPr>
+            <w:r>
+              <w:t>Magento</w:t>
+            </w:r>
+          </w:p>
+        </w:tc>
+        <w:tc>
+          <w:tcPr>
+            <w:tcW w:w="5670" w:type="dxa"/>
+          </w:tcPr>
+          <w:p>
+            <w:pPr>
+              <w:pStyle w:val="Sinespaciado"/>
+              <w:rPr>
+                <w:sz w:val="18"/>
+                <w:szCs w:val="20"/>
+              </w:rPr>
+            </w:pPr>
+            <w:r>
+              <w:rPr>
+                <w:sz w:val="18"/>
+                <w:szCs w:val="20"/>
+              </w:rPr>
+              <w:t xml:space="preserve">Magento está orientado a crear atractivos y potentes sitios web para </w:t>
+            </w:r>
+            <w:proofErr w:type="spellStart"/>
+            <w:r>
+              <w:rPr>
+                <w:sz w:val="18"/>
+                <w:szCs w:val="20"/>
+              </w:rPr>
+              <w:t>ecommerces</w:t>
+            </w:r>
+            <w:proofErr w:type="spellEnd"/>
+            <w:r>
+              <w:rPr>
+                <w:sz w:val="18"/>
+                <w:szCs w:val="20"/>
+              </w:rPr>
+              <w:t>. Para ello, ofrece soluciones con temas ya preparados y tiene una capacidad ilimitada para personalizar el sitio con tu propio código. Por eso mismo, los negocios que están en crecimiento ven una buena opción en uno de los mejores CMS.</w:t>
+            </w:r>
+            <w:sdt>
+              <w:sdtPr>
+                <w:rPr>
+                  <w:sz w:val="18"/>
+                  <w:szCs w:val="20"/>
+                </w:rPr>
+                <w:id w:val="-318735959"/>
+                <w:citation/>
+              </w:sdtPr>
+              <w:sdtContent>
+                <w:r>
+                  <w:rPr>
+                    <w:sz w:val="18"/>
+                    <w:szCs w:val="20"/>
+                  </w:rPr>
+                  <w:fldChar w:fldCharType="begin"/>
+                </w:r>
+                <w:r>
+                  <w:rPr>
+                    <w:sz w:val="18"/>
+                    <w:szCs w:val="20"/>
+                  </w:rPr>
+                  <w:instrText xml:space="preserve"> CITATION Red17 \l 2058 </w:instrText>
+                </w:r>
+                <w:r>
+                  <w:rPr>
+                    <w:sz w:val="18"/>
+                    <w:szCs w:val="20"/>
+                  </w:rPr>
+                  <w:fldChar w:fldCharType="separate"/>
+                </w:r>
+                <w:r>
+                  <w:rPr>
+                    <w:noProof/>
+                    <w:sz w:val="18"/>
+                    <w:szCs w:val="20"/>
+                  </w:rPr>
+                  <w:t xml:space="preserve"> (Redacción, 2017)</w:t>
+                </w:r>
+                <w:r>
+                  <w:rPr>
+                    <w:sz w:val="18"/>
+                    <w:szCs w:val="20"/>
+                  </w:rPr>
+                  <w:fldChar w:fldCharType="end"/>
+                </w:r>
+              </w:sdtContent>
+            </w:sdt>
+          </w:p>
+        </w:tc>
+        <w:tc>
+          <w:tcPr>
+            <w:tcW w:w="4961" w:type="dxa"/>
+          </w:tcPr>
+          <w:p>
+            <w:pPr>
+              <w:pStyle w:val="Sinespaciado"/>
+              <w:rPr>
+                <w:sz w:val="18"/>
+                <w:szCs w:val="20"/>
+              </w:rPr>
+            </w:pPr>
+            <w:r>
+              <w:rPr>
+                <w:sz w:val="18"/>
+                <w:szCs w:val="20"/>
+              </w:rPr>
+              <w:t>1. Plataforma gratuita</w:t>
+            </w:r>
+            <w:r>
+              <w:rPr>
+                <w:sz w:val="18"/>
+                <w:szCs w:val="20"/>
+              </w:rPr>
+              <w:t>.</w:t>
+            </w:r>
+          </w:p>
+          <w:p>
+            <w:pPr>
+              <w:pStyle w:val="Sinespaciado"/>
+              <w:rPr>
+                <w:sz w:val="18"/>
+                <w:szCs w:val="20"/>
+              </w:rPr>
+            </w:pPr>
+            <w:r>
+              <w:rPr>
+                <w:sz w:val="18"/>
+                <w:szCs w:val="20"/>
+              </w:rPr>
+              <w:t>2. Popularidad</w:t>
+            </w:r>
+            <w:r>
+              <w:rPr>
+                <w:sz w:val="18"/>
+                <w:szCs w:val="20"/>
+              </w:rPr>
+              <w:t>.</w:t>
+            </w:r>
+          </w:p>
+          <w:p>
+            <w:pPr>
+              <w:pStyle w:val="Sinespaciado"/>
+              <w:rPr>
+                <w:sz w:val="18"/>
+                <w:szCs w:val="20"/>
+              </w:rPr>
+            </w:pPr>
+            <w:r>
+              <w:rPr>
+                <w:sz w:val="18"/>
+                <w:szCs w:val="20"/>
+              </w:rPr>
+              <w:t>3. Seguridad</w:t>
+            </w:r>
+            <w:r>
+              <w:rPr>
+                <w:sz w:val="18"/>
+                <w:szCs w:val="20"/>
+              </w:rPr>
+              <w:t>.</w:t>
+            </w:r>
+          </w:p>
+          <w:p>
+            <w:pPr>
+              <w:pStyle w:val="Sinespaciado"/>
+              <w:rPr>
+                <w:sz w:val="18"/>
+                <w:szCs w:val="20"/>
+              </w:rPr>
+            </w:pPr>
+            <w:r>
+              <w:rPr>
+                <w:sz w:val="18"/>
+                <w:szCs w:val="20"/>
+              </w:rPr>
+              <w:t xml:space="preserve">4. </w:t>
+            </w:r>
+            <w:proofErr w:type="spellStart"/>
+            <w:r>
+              <w:rPr>
+                <w:sz w:val="18"/>
+                <w:szCs w:val="20"/>
+              </w:rPr>
+              <w:t>Multi-escaparate</w:t>
+            </w:r>
+            <w:proofErr w:type="spellEnd"/>
+            <w:r>
+              <w:rPr>
+                <w:sz w:val="18"/>
+                <w:szCs w:val="20"/>
+              </w:rPr>
+              <w:t>.</w:t>
+            </w:r>
+          </w:p>
+          <w:p>
+            <w:pPr>
+              <w:pStyle w:val="Sinespaciado"/>
+              <w:rPr>
+                <w:sz w:val="18"/>
+                <w:szCs w:val="20"/>
+              </w:rPr>
+            </w:pPr>
+            <w:r>
+              <w:rPr>
+                <w:sz w:val="18"/>
+                <w:szCs w:val="20"/>
+              </w:rPr>
+              <w:t>5. Múltiples opciones de pago</w:t>
+            </w:r>
+            <w:r>
+              <w:rPr>
+                <w:sz w:val="18"/>
+                <w:szCs w:val="20"/>
+              </w:rPr>
+              <w:t xml:space="preserve">. </w:t>
+            </w:r>
+            <w:sdt>
+              <w:sdtPr>
+                <w:rPr>
+                  <w:sz w:val="18"/>
+                  <w:szCs w:val="20"/>
+                </w:rPr>
+                <w:id w:val="1323162728"/>
+                <w:citation/>
+              </w:sdtPr>
+              <w:sdtContent>
+                <w:r>
+                  <w:rPr>
+                    <w:sz w:val="18"/>
+                    <w:szCs w:val="20"/>
+                  </w:rPr>
+                  <w:fldChar w:fldCharType="begin"/>
+                </w:r>
+                <w:r>
+                  <w:rPr>
+                    <w:sz w:val="18"/>
+                    <w:szCs w:val="20"/>
+                  </w:rPr>
+                  <w:instrText xml:space="preserve"> CITATION Emp20 \l 2058 </w:instrText>
+                </w:r>
+                <w:r>
+                  <w:rPr>
+                    <w:sz w:val="18"/>
+                    <w:szCs w:val="20"/>
+                  </w:rPr>
+                  <w:fldChar w:fldCharType="separate"/>
+                </w:r>
+                <w:r>
+                  <w:rPr>
+                    <w:noProof/>
+                    <w:sz w:val="18"/>
+                    <w:szCs w:val="20"/>
+                  </w:rPr>
+                  <w:t>(pyme, 2020)</w:t>
+                </w:r>
+                <w:r>
+                  <w:rPr>
+                    <w:sz w:val="18"/>
+                    <w:szCs w:val="20"/>
+                  </w:rPr>
+                  <w:fldChar w:fldCharType="end"/>
+                </w:r>
+              </w:sdtContent>
+            </w:sdt>
+          </w:p>
+        </w:tc>
+        <w:tc>
+          <w:tcPr>
+            <w:tcW w:w="2410" w:type="dxa"/>
+          </w:tcPr>
+          <w:p>
+            <w:pPr>
+              <w:pStyle w:val="Sinespaciado"/>
+              <w:rPr>
+                <w:sz w:val="18"/>
+                <w:szCs w:val="20"/>
+              </w:rPr>
+            </w:pPr>
+          </w:p>
+        </w:tc>
+      </w:tr>
+      <w:tr>
+        <w:tc>
+          <w:tcPr>
+            <w:tcW w:w="1616" w:type="dxa"/>
+          </w:tcPr>
+          <w:p>
+            <w:pPr>
+              <w:pStyle w:val="Ttulo1"/>
+              <w:spacing w:before="0"/>
+              <w:outlineLvl w:val="0"/>
+            </w:pPr>
+            <w:r>
+              <w:t>Magnolia</w:t>
+            </w:r>
+          </w:p>
+        </w:tc>
+        <w:tc>
+          <w:tcPr>
+            <w:tcW w:w="5670" w:type="dxa"/>
+          </w:tcPr>
+          <w:p>
+            <w:pPr>
+              <w:pStyle w:val="Sinespaciado"/>
+              <w:rPr>
+                <w:sz w:val="18"/>
+                <w:szCs w:val="20"/>
+              </w:rPr>
+            </w:pPr>
+            <w:r>
+              <w:rPr>
+                <w:sz w:val="18"/>
+                <w:szCs w:val="20"/>
+              </w:rPr>
+              <w:t xml:space="preserve">Magnolia </w:t>
+            </w:r>
+            <w:r>
+              <w:rPr>
+                <w:sz w:val="18"/>
+                <w:szCs w:val="20"/>
+              </w:rPr>
+              <w:t>es una plataforma que ofrece a sus clientes grandes experiencias digitales. Se trata de uno de los grandes sistemas de gestión de contenido, gracias a su facilidad de uso y disponibilidad, ya que cuenta con una licencia Open Source.</w:t>
+            </w:r>
+            <w:sdt>
+              <w:sdtPr>
+                <w:rPr>
+                  <w:sz w:val="18"/>
+                  <w:szCs w:val="20"/>
+                </w:rPr>
+                <w:id w:val="495154931"/>
+                <w:citation/>
+              </w:sdtPr>
+              <w:sdtContent>
+                <w:r>
+                  <w:rPr>
+                    <w:sz w:val="18"/>
+                    <w:szCs w:val="20"/>
+                  </w:rPr>
+                  <w:fldChar w:fldCharType="begin"/>
+                </w:r>
+                <w:r>
+                  <w:rPr>
+                    <w:sz w:val="18"/>
+                    <w:szCs w:val="20"/>
+                  </w:rPr>
+                  <w:instrText xml:space="preserve"> CITATION Chr20 \l 2058 </w:instrText>
+                </w:r>
+                <w:r>
+                  <w:rPr>
+                    <w:sz w:val="18"/>
+                    <w:szCs w:val="20"/>
+                  </w:rPr>
+                  <w:fldChar w:fldCharType="separate"/>
+                </w:r>
+                <w:r>
+                  <w:rPr>
+                    <w:noProof/>
+                    <w:sz w:val="18"/>
+                    <w:szCs w:val="20"/>
+                  </w:rPr>
+                  <w:t xml:space="preserve"> (HEra, 2020)</w:t>
+                </w:r>
+                <w:r>
+                  <w:rPr>
+                    <w:sz w:val="18"/>
+                    <w:szCs w:val="20"/>
+                  </w:rPr>
+                  <w:fldChar w:fldCharType="end"/>
+                </w:r>
+              </w:sdtContent>
+            </w:sdt>
+          </w:p>
+        </w:tc>
+        <w:tc>
+          <w:tcPr>
+            <w:tcW w:w="4961" w:type="dxa"/>
+          </w:tcPr>
+          <w:p>
+            <w:pPr>
+              <w:pStyle w:val="Sinespaciado"/>
+              <w:rPr>
+                <w:sz w:val="18"/>
+                <w:szCs w:val="20"/>
+              </w:rPr>
+            </w:pPr>
+          </w:p>
+        </w:tc>
+        <w:tc>
+          <w:tcPr>
+            <w:tcW w:w="2410" w:type="dxa"/>
+          </w:tcPr>
+          <w:p>
+            <w:pPr>
+              <w:pStyle w:val="Sinespaciado"/>
+              <w:rPr>
+                <w:sz w:val="18"/>
+                <w:szCs w:val="20"/>
+              </w:rPr>
+            </w:pPr>
+          </w:p>
+        </w:tc>
+      </w:tr>
+      <w:tr>
+        <w:tc>
+          <w:tcPr>
+            <w:tcW w:w="1616" w:type="dxa"/>
+          </w:tcPr>
+          <w:p>
+            <w:pPr>
+              <w:pStyle w:val="Ttulo1"/>
+              <w:spacing w:before="0"/>
+              <w:outlineLvl w:val="0"/>
+            </w:pPr>
+          </w:p>
+          <w:p>
+            <w:pPr>
+              <w:pStyle w:val="Ttulo1"/>
+              <w:spacing w:before="0"/>
+              <w:outlineLvl w:val="0"/>
+            </w:pPr>
+          </w:p>
+          <w:p>
+            <w:pPr>
+              <w:pStyle w:val="Ttulo1"/>
+              <w:spacing w:before="0"/>
+              <w:outlineLvl w:val="0"/>
+            </w:pPr>
+            <w:proofErr w:type="spellStart"/>
+            <w:r>
+              <w:t>PrestaShop</w:t>
+            </w:r>
+            <w:proofErr w:type="spellEnd"/>
+          </w:p>
+        </w:tc>
+        <w:tc>
+          <w:tcPr>
+            <w:tcW w:w="5670" w:type="dxa"/>
+          </w:tcPr>
+          <w:p>
+            <w:pPr>
+              <w:pStyle w:val="Sinespaciado"/>
+              <w:rPr>
+                <w:sz w:val="18"/>
+                <w:szCs w:val="20"/>
+              </w:rPr>
+            </w:pPr>
+            <w:proofErr w:type="spellStart"/>
+            <w:r>
+              <w:rPr>
+                <w:sz w:val="18"/>
+                <w:szCs w:val="20"/>
+              </w:rPr>
+              <w:t>PrestaShop</w:t>
+            </w:r>
+            <w:proofErr w:type="spellEnd"/>
+            <w:r>
+              <w:rPr>
+                <w:sz w:val="18"/>
+                <w:szCs w:val="20"/>
+              </w:rPr>
+              <w:t xml:space="preserve"> es una solución de comercio electrónico y código abierto (en constante evolución) que alimenta a más de 300.000 tiendas en línea, a día de hoy, en el mundo.</w:t>
+            </w:r>
+          </w:p>
+          <w:p>
+            <w:pPr>
+              <w:pStyle w:val="Sinespaciado"/>
+              <w:rPr>
+                <w:sz w:val="18"/>
+                <w:szCs w:val="20"/>
+              </w:rPr>
+            </w:pPr>
+            <w:r>
+              <w:rPr>
+                <w:sz w:val="18"/>
+                <w:szCs w:val="20"/>
+              </w:rPr>
+              <w:t xml:space="preserve">Además, cuenta con </w:t>
+            </w:r>
+            <w:proofErr w:type="spellStart"/>
+            <w:r>
+              <w:rPr>
+                <w:sz w:val="18"/>
+                <w:szCs w:val="20"/>
+              </w:rPr>
+              <w:t>partnership</w:t>
+            </w:r>
+            <w:proofErr w:type="spellEnd"/>
+            <w:r>
+              <w:rPr>
+                <w:sz w:val="18"/>
+                <w:szCs w:val="20"/>
+              </w:rPr>
+              <w:t xml:space="preserve"> de marcas tan reconocidas en nuestros días como PayPal, Google, MailChimp o Facebook, todos ellos aportando su granito de arena a las páginas webs creadas a través de este CMS que, sin duda, ofrece un servicio integral para sus clientes</w:t>
+            </w:r>
+            <w:r>
+              <w:rPr>
+                <w:sz w:val="18"/>
+                <w:szCs w:val="20"/>
+              </w:rPr>
+              <w:t>.</w:t>
+            </w:r>
+            <w:sdt>
+              <w:sdtPr>
+                <w:rPr>
+                  <w:sz w:val="18"/>
+                  <w:szCs w:val="20"/>
+                </w:rPr>
+                <w:id w:val="598138610"/>
+                <w:citation/>
+              </w:sdtPr>
+              <w:sdtContent>
+                <w:r>
+                  <w:rPr>
+                    <w:sz w:val="18"/>
+                    <w:szCs w:val="20"/>
+                  </w:rPr>
+                  <w:fldChar w:fldCharType="begin"/>
+                </w:r>
+                <w:r>
+                  <w:rPr>
+                    <w:sz w:val="18"/>
+                    <w:szCs w:val="20"/>
+                  </w:rPr>
+                  <w:instrText xml:space="preserve"> CITATION Chr20 \l 2058 </w:instrText>
+                </w:r>
+                <w:r>
+                  <w:rPr>
+                    <w:sz w:val="18"/>
+                    <w:szCs w:val="20"/>
+                  </w:rPr>
+                  <w:fldChar w:fldCharType="separate"/>
+                </w:r>
+                <w:r>
+                  <w:rPr>
+                    <w:noProof/>
+                    <w:sz w:val="18"/>
+                    <w:szCs w:val="20"/>
+                  </w:rPr>
+                  <w:t xml:space="preserve"> (HEra, 2020)</w:t>
+                </w:r>
+                <w:r>
+                  <w:rPr>
+                    <w:sz w:val="18"/>
+                    <w:szCs w:val="20"/>
+                  </w:rPr>
+                  <w:fldChar w:fldCharType="end"/>
+                </w:r>
+              </w:sdtContent>
+            </w:sdt>
+          </w:p>
+        </w:tc>
+        <w:tc>
+          <w:tcPr>
+            <w:tcW w:w="4961" w:type="dxa"/>
+          </w:tcPr>
+          <w:p>
+            <w:pPr>
+              <w:pStyle w:val="Sinespaciado"/>
+              <w:rPr>
+                <w:sz w:val="18"/>
+                <w:szCs w:val="20"/>
+              </w:rPr>
+            </w:pPr>
+          </w:p>
+        </w:tc>
+        <w:tc>
+          <w:tcPr>
+            <w:tcW w:w="2410" w:type="dxa"/>
+          </w:tcPr>
+          <w:p>
+            <w:pPr>
+              <w:pStyle w:val="Sinespaciado"/>
+              <w:rPr>
+                <w:sz w:val="18"/>
+                <w:szCs w:val="20"/>
+              </w:rPr>
+            </w:pPr>
+          </w:p>
+        </w:tc>
+      </w:tr>
+      <w:tr>
+        <w:tc>
+          <w:tcPr>
+            <w:tcW w:w="1616" w:type="dxa"/>
+          </w:tcPr>
+          <w:p>
+            <w:pPr>
+              <w:pStyle w:val="Ttulo1"/>
+              <w:spacing w:before="0"/>
+              <w:outlineLvl w:val="0"/>
+            </w:pPr>
+            <w:r>
+              <w:t>.</w:t>
+            </w:r>
+          </w:p>
+          <w:p>
+            <w:pPr>
+              <w:pStyle w:val="Ttulo1"/>
+              <w:spacing w:before="0"/>
+              <w:outlineLvl w:val="0"/>
+            </w:pPr>
+          </w:p>
+          <w:p>
+            <w:pPr>
+              <w:pStyle w:val="Ttulo1"/>
+              <w:spacing w:before="0"/>
+              <w:jc w:val="both"/>
+              <w:outlineLvl w:val="0"/>
+            </w:pPr>
+            <w:r>
+              <w:t xml:space="preserve"> </w:t>
+            </w:r>
+            <w:proofErr w:type="spellStart"/>
+            <w:r>
+              <w:t>Shopware</w:t>
+            </w:r>
+            <w:proofErr w:type="spellEnd"/>
+          </w:p>
+        </w:tc>
+        <w:tc>
+          <w:tcPr>
+            <w:tcW w:w="5670" w:type="dxa"/>
+          </w:tcPr>
+          <w:p>
+            <w:pPr>
+              <w:pStyle w:val="Sinespaciado"/>
+              <w:rPr>
+                <w:sz w:val="18"/>
+                <w:szCs w:val="20"/>
+              </w:rPr>
+            </w:pPr>
+            <w:proofErr w:type="spellStart"/>
+            <w:r>
+              <w:rPr>
+                <w:sz w:val="18"/>
+                <w:szCs w:val="20"/>
+              </w:rPr>
+              <w:t>Shopware</w:t>
+            </w:r>
+            <w:proofErr w:type="spellEnd"/>
+            <w:r>
+              <w:rPr>
+                <w:sz w:val="18"/>
+                <w:szCs w:val="20"/>
+              </w:rPr>
+              <w:t xml:space="preserve"> es una plataforma de comercio electrónico de código abierto en la que confían ya más de 80.000 empresas, incluidas marcas, minoristas y fabricantes europeos líderes en las industrias B2C y B2B. </w:t>
+            </w:r>
+            <w:proofErr w:type="spellStart"/>
+            <w:r>
+              <w:rPr>
+                <w:sz w:val="18"/>
+                <w:szCs w:val="20"/>
+              </w:rPr>
+              <w:t>Shopware</w:t>
+            </w:r>
+            <w:proofErr w:type="spellEnd"/>
+            <w:r>
+              <w:rPr>
+                <w:sz w:val="18"/>
+                <w:szCs w:val="20"/>
+              </w:rPr>
+              <w:t xml:space="preserve"> cuenta con una red global de más de 1.200 socios tecnológicos y de soluciones, así como con una comunidad de desarrolladores activa que brinda a los clientes todo tipo de ventajas (como soporte profesional certificado y 24/7).</w:t>
+            </w:r>
+          </w:p>
+        </w:tc>
+        <w:tc>
+          <w:tcPr>
+            <w:tcW w:w="4961" w:type="dxa"/>
+          </w:tcPr>
+          <w:p>
+            <w:pPr>
+              <w:pStyle w:val="Sinespaciado"/>
+              <w:rPr>
+                <w:sz w:val="18"/>
+                <w:szCs w:val="20"/>
+              </w:rPr>
+            </w:pPr>
+          </w:p>
+        </w:tc>
+        <w:tc>
+          <w:tcPr>
+            <w:tcW w:w="2410" w:type="dxa"/>
+          </w:tcPr>
+          <w:p>
+            <w:pPr>
+              <w:pStyle w:val="Sinespaciado"/>
+              <w:rPr>
+                <w:sz w:val="18"/>
+                <w:szCs w:val="20"/>
+              </w:rPr>
+            </w:pPr>
+          </w:p>
+        </w:tc>
+      </w:tr>
+    </w:tbl>
     <w:p>
       <w:pPr>
         <w:pStyle w:val="Ttulo1"/>
       </w:pPr>
+    </w:p>
+    <w:p>
+      <w:pPr>
+        <w:pStyle w:val="Ttulo1"/>
+        <w:sectPr>
+          <w:pgSz w:w="15840" w:h="12240" w:orient="landscape"/>
+          <w:pgMar w:top="1701" w:right="1418" w:bottom="1701" w:left="1418" w:header="709" w:footer="709" w:gutter="0"/>
+          <w:cols w:space="708"/>
+          <w:docGrid w:linePitch="360"/>
+        </w:sectPr>
+      </w:pPr>
       <w:bookmarkStart w:id="5" w:name="_Toc44356152"/>
+    </w:p>
+    <w:p>
+      <w:pPr>
+        <w:pStyle w:val="Ttulo1"/>
+      </w:pPr>
       <w:r>
+        <w:lastRenderedPageBreak/>
         <w:t>PLAN DE RESPUESTA DEL PROBLEMA QUE SE PRESENTE</w:t>
       </w:r>
       <w:bookmarkEnd w:id="5"/>
@@ -8449,7 +9527,7 @@
     <w:autoRedefine/>
     <w:uiPriority w:val="9"/>
     <w:qFormat/>
-    <w:rsid w:val="00897259"/>
+    <w:rsid w:val="00F746FE"/>
     <w:pPr>
       <w:keepNext/>
       <w:keepLines/>
@@ -8460,8 +9538,9 @@
     <w:rPr>
       <w:rFonts w:eastAsiaTheme="majorEastAsia" w:cstheme="majorBidi"/>
       <w:b/>
-      <w:sz w:val="28"/>
-      <w:szCs w:val="32"/>
+      <w:i/>
+      <w:iCs/>
+      <w:szCs w:val="28"/>
     </w:rPr>
   </w:style>
   <w:style w:type="paragraph" w:styleId="Ttulo2">
@@ -8531,12 +9610,14 @@
     <w:basedOn w:val="Fuentedeprrafopredeter"/>
     <w:link w:val="Ttulo1"/>
     <w:uiPriority w:val="9"/>
-    <w:rsid w:val="00897259"/>
+    <w:rsid w:val="00F746FE"/>
     <w:rPr>
       <w:rFonts w:ascii="Arial" w:eastAsiaTheme="majorEastAsia" w:hAnsi="Arial" w:cstheme="majorBidi"/>
       <w:b/>
-      <w:sz w:val="28"/>
-      <w:szCs w:val="32"/>
+      <w:i/>
+      <w:iCs/>
+      <w:sz w:val="24"/>
+      <w:szCs w:val="28"/>
     </w:rPr>
   </w:style>
   <w:style w:type="character" w:styleId="Hipervnculo">
@@ -9002,6 +10083,20 @@
       <w:szCs w:val="18"/>
     </w:rPr>
   </w:style>
+  <w:style w:type="paragraph" w:styleId="Sinespaciado">
+    <w:name w:val="No Spacing"/>
+    <w:uiPriority w:val="1"/>
+    <w:qFormat/>
+    <w:rsid w:val="006D65F0"/>
+    <w:pPr>
+      <w:spacing w:after="0" w:line="240" w:lineRule="auto"/>
+      <w:jc w:val="both"/>
+    </w:pPr>
+    <w:rPr>
+      <w:rFonts w:ascii="Arial" w:hAnsi="Arial"/>
+      <w:sz w:val="20"/>
+    </w:rPr>
+  </w:style>
 </w:styles>
 </file>
 
@@ -9366,11 +10461,74 @@
     <b:URL>https://rockcontent.com/es/blog/hostings-gratuitos/</b:URL>
     <b:RefOrder>3</b:RefOrder>
   </b:Source>
+  <b:Source>
+    <b:Tag>Emp20</b:Tag>
+    <b:SourceType>InternetSite</b:SourceType>
+    <b:Guid>{E55BC7B6-7337-4FF9-8288-90C8B3AC0913}</b:Guid>
+    <b:Author>
+      <b:Author>
+        <b:NameList>
+          <b:Person>
+            <b:Last>pyme</b:Last>
+            <b:First>Emprende</b:First>
+          </b:Person>
+        </b:NameList>
+      </b:Author>
+    </b:Author>
+    <b:Title>Emprende pyme</b:Title>
+    <b:Year>2020</b:Year>
+    <b:Month>Junio</b:Month>
+    <b:Day>30</b:Day>
+    <b:URL>https://sell.emprendepyme.net/beneficios-de-utilizar-magento.html</b:URL>
+    <b:RefOrder>5</b:RefOrder>
+  </b:Source>
+  <b:Source>
+    <b:Tag>Red17</b:Tag>
+    <b:SourceType>InternetSite</b:SourceType>
+    <b:Guid>{6E098FD4-3F1E-4327-9395-4323CB174E0E}</b:Guid>
+    <b:Author>
+      <b:Author>
+        <b:NameList>
+          <b:Person>
+            <b:Last>Redacción</b:Last>
+          </b:Person>
+        </b:NameList>
+      </b:Author>
+    </b:Author>
+    <b:Title>Antevenio</b:Title>
+    <b:Year>2017</b:Year>
+    <b:Month>Junio</b:Month>
+    <b:Day>27</b:Day>
+    <b:URL>https://www.antevenio.com/blog/2017/06/los-6-mejores-gestores-de-contenido-cms/</b:URL>
+    <b:RefOrder>4</b:RefOrder>
+  </b:Source>
+  <b:Source>
+    <b:Tag>Chr20</b:Tag>
+    <b:SourceType>InternetSite</b:SourceType>
+    <b:Guid>{42DBCC52-13E0-49D2-9F70-6DED7D53F0C5}</b:Guid>
+    <b:Author>
+      <b:Author>
+        <b:NameList>
+          <b:Person>
+            <b:Last>HEra</b:Last>
+            <b:First>Christia</b:First>
+            <b:Middle>de la</b:Middle>
+          </b:Person>
+        </b:NameList>
+      </b:Author>
+    </b:Author>
+    <b:Title>M4rketing Ecommerce</b:Title>
+    <b:Year>2020</b:Year>
+    <b:Month>Enero</b:Month>
+    <b:Day>10</b:Day>
+    <b:URL>https://marketing4ecommerce.mx/cms-para-ecommerce/</b:URL>
+    <b:RefOrder>6</b:RefOrder>
+  </b:Source>
 </b:Sources>
 </file>
 
 <file path=customXml/itemProps1.xml><?xml version="1.0" encoding="utf-8"?>
-<ds:datastoreItem xmlns:ds="http://schemas.openxmlformats.org/officeDocument/2006/customXml" ds:itemID="{F9436012-AD21-45BF-80FE-922A3662AF39}">
+<ds:datastoreItem xmlns:ds="http://schemas.openxmlformats.org/officeDocument/2006/customXml" ds:itemID="{7C55FA69-2D2B-4600-8C3B-2D0DF72AEA45}">
   <ds:schemaRefs>
     <ds:schemaRef ds:uri="http://schemas.openxmlformats.org/officeDocument/2006/bibliography"/>
   </ds:schemaRefs>

</xml_diff>

<commit_message>
Se Modifico el apartado de Comercio electronico para usar ahora la llave SSH
</commit_message>
<xml_diff>
--- a/05_JAMA/Reporte/Act_05_JAMA.docx
+++ b/05_JAMA/Reporte/Act_05_JAMA.docx
@@ -1094,6 +1094,8 @@
       <w:sdtPr>
         <w:rPr>
           <w:rFonts w:ascii="Arial" w:eastAsiaTheme="minorHAnsi" w:hAnsi="Arial" w:cstheme="minorBidi"/>
+          <w:i w:val="0"/>
+          <w:iCs w:val="0"/>
           <w:color w:val="auto"/>
           <w:sz w:val="24"/>
           <w:szCs w:val="22"/>
@@ -1109,8 +1111,6 @@
         <w:rPr>
           <w:b/>
           <w:bCs/>
-          <w:i w:val="0"/>
-          <w:iCs w:val="0"/>
         </w:rPr>
       </w:sdtEndPr>
       <w:sdtContent>
@@ -1147,7 +1147,7 @@
           <w:r>
             <w:fldChar w:fldCharType="separate"/>
           </w:r>
-          <w:hyperlink w:anchor="_Toc44356149" w:history="1">
+          <w:hyperlink w:anchor="_Toc44443050" w:history="1">
             <w:r>
               <w:rPr>
                 <w:rStyle w:val="Hipervnculo"/>
@@ -1174,7 +1174,7 @@
                 <w:noProof/>
                 <w:webHidden/>
               </w:rPr>
-              <w:instrText xml:space="preserve"> PAGEREF _Toc44356149 \h </w:instrText>
+              <w:instrText xml:space="preserve"> PAGEREF _Toc44443050 \h </w:instrText>
             </w:r>
             <w:r>
               <w:rPr>
@@ -1194,7 +1194,7 @@
                 <w:noProof/>
                 <w:webHidden/>
               </w:rPr>
-              <w:t>4</w:t>
+              <w:t>3</w:t>
             </w:r>
             <w:r>
               <w:rPr>
@@ -1218,7 +1218,7 @@
               <w:lang w:eastAsia="es-MX"/>
             </w:rPr>
           </w:pPr>
-          <w:hyperlink w:anchor="_Toc44356150" w:history="1">
+          <w:hyperlink w:anchor="_Toc44443051" w:history="1">
             <w:r>
               <w:rPr>
                 <w:rStyle w:val="Hipervnculo"/>
@@ -1245,7 +1245,7 @@
                 <w:noProof/>
                 <w:webHidden/>
               </w:rPr>
-              <w:instrText xml:space="preserve"> PAGEREF _Toc44356150 \h </w:instrText>
+              <w:instrText xml:space="preserve"> PAGEREF _Toc44443051 \h </w:instrText>
             </w:r>
             <w:r>
               <w:rPr>
@@ -1289,13 +1289,27 @@
               <w:lang w:eastAsia="es-MX"/>
             </w:rPr>
           </w:pPr>
-          <w:hyperlink w:anchor="_Toc44356151" w:history="1">
+          <w:hyperlink w:anchor="_Toc44443052" w:history="1">
             <w:r>
               <w:rPr>
                 <w:rStyle w:val="Hipervnculo"/>
                 <w:noProof/>
               </w:rPr>
-              <w:t>PLATAFORMAS DE COMERCIO ELECTRÓNICO</w:t>
+              <w:t>PLATAF</w:t>
+            </w:r>
+            <w:r>
+              <w:rPr>
+                <w:rStyle w:val="Hipervnculo"/>
+                <w:noProof/>
+              </w:rPr>
+              <w:t>O</w:t>
+            </w:r>
+            <w:r>
+              <w:rPr>
+                <w:rStyle w:val="Hipervnculo"/>
+                <w:noProof/>
+              </w:rPr>
+              <w:t>RMAS DE COMERCIO ELECTRÓNICO</w:t>
             </w:r>
             <w:r>
               <w:rPr>
@@ -1316,7 +1330,7 @@
                 <w:noProof/>
                 <w:webHidden/>
               </w:rPr>
-              <w:instrText xml:space="preserve"> PAGEREF _Toc44356151 \h </w:instrText>
+              <w:instrText xml:space="preserve"> PAGEREF _Toc44443052 \h </w:instrText>
             </w:r>
             <w:r>
               <w:rPr>
@@ -1336,7 +1350,7 @@
                 <w:noProof/>
                 <w:webHidden/>
               </w:rPr>
-              <w:t>4</w:t>
+              <w:t>6</w:t>
             </w:r>
             <w:r>
               <w:rPr>
@@ -1360,13 +1374,13 @@
               <w:lang w:eastAsia="es-MX"/>
             </w:rPr>
           </w:pPr>
-          <w:hyperlink w:anchor="_Toc44356152" w:history="1">
+          <w:hyperlink w:anchor="_Toc44443053" w:history="1">
             <w:r>
               <w:rPr>
                 <w:rStyle w:val="Hipervnculo"/>
                 <w:noProof/>
               </w:rPr>
-              <w:t>PLAN DE RESPUESTA DEL PROBLEMA QUE SE PRESENTE</w:t>
+              <w:t>WordPress</w:t>
             </w:r>
             <w:r>
               <w:rPr>
@@ -1387,7 +1401,7 @@
                 <w:noProof/>
                 <w:webHidden/>
               </w:rPr>
-              <w:instrText xml:space="preserve"> PAGEREF _Toc44356152 \h </w:instrText>
+              <w:instrText xml:space="preserve"> PAGEREF _Toc44443053 \h </w:instrText>
             </w:r>
             <w:r>
               <w:rPr>
@@ -1407,7 +1421,7 @@
                 <w:noProof/>
                 <w:webHidden/>
               </w:rPr>
-              <w:t>4</w:t>
+              <w:t>6</w:t>
             </w:r>
             <w:r>
               <w:rPr>
@@ -1431,13 +1445,13 @@
               <w:lang w:eastAsia="es-MX"/>
             </w:rPr>
           </w:pPr>
-          <w:hyperlink w:anchor="_Toc44356153" w:history="1">
+          <w:hyperlink w:anchor="_Toc44443054" w:history="1">
             <w:r>
               <w:rPr>
                 <w:rStyle w:val="Hipervnculo"/>
                 <w:noProof/>
               </w:rPr>
-              <w:t>ESTUDIO DE SALARIOS</w:t>
+              <w:t>Magento</w:t>
             </w:r>
             <w:r>
               <w:rPr>
@@ -1458,7 +1472,7 @@
                 <w:noProof/>
                 <w:webHidden/>
               </w:rPr>
-              <w:instrText xml:space="preserve"> PAGEREF _Toc44356153 \h </w:instrText>
+              <w:instrText xml:space="preserve"> PAGEREF _Toc44443054 \h </w:instrText>
             </w:r>
             <w:r>
               <w:rPr>
@@ -1478,7 +1492,7 @@
                 <w:noProof/>
                 <w:webHidden/>
               </w:rPr>
-              <w:t>4</w:t>
+              <w:t>6</w:t>
             </w:r>
             <w:r>
               <w:rPr>
@@ -1502,13 +1516,13 @@
               <w:lang w:eastAsia="es-MX"/>
             </w:rPr>
           </w:pPr>
-          <w:hyperlink w:anchor="_Toc44356154" w:history="1">
+          <w:hyperlink w:anchor="_Toc44443055" w:history="1">
             <w:r>
               <w:rPr>
                 <w:rStyle w:val="Hipervnculo"/>
                 <w:noProof/>
               </w:rPr>
-              <w:t>RECONOCER LAS NECESIDADES DEL PROYECTO Y LOS TIEMPOS EN QUE ESTAS SERÁN REQUERIDAS Y BAJO QUE REQUERIMIENTOS</w:t>
+              <w:t>Magnolia</w:t>
             </w:r>
             <w:r>
               <w:rPr>
@@ -1529,7 +1543,7 @@
                 <w:noProof/>
                 <w:webHidden/>
               </w:rPr>
-              <w:instrText xml:space="preserve"> PAGEREF _Toc44356154 \h </w:instrText>
+              <w:instrText xml:space="preserve"> PAGEREF _Toc44443055 \h </w:instrText>
             </w:r>
             <w:r>
               <w:rPr>
@@ -1549,7 +1563,7 @@
                 <w:noProof/>
                 <w:webHidden/>
               </w:rPr>
-              <w:t>4</w:t>
+              <w:t>6</w:t>
             </w:r>
             <w:r>
               <w:rPr>
@@ -1573,13 +1587,13 @@
               <w:lang w:eastAsia="es-MX"/>
             </w:rPr>
           </w:pPr>
-          <w:hyperlink w:anchor="_Toc44356155" w:history="1">
+          <w:hyperlink w:anchor="_Toc44443056" w:history="1">
             <w:r>
               <w:rPr>
                 <w:rStyle w:val="Hipervnculo"/>
                 <w:noProof/>
               </w:rPr>
-              <w:t>FLUJO DE TRABAJO COLABORATIVO</w:t>
+              <w:t>PrestaShop</w:t>
             </w:r>
             <w:r>
               <w:rPr>
@@ -1600,7 +1614,7 @@
                 <w:noProof/>
                 <w:webHidden/>
               </w:rPr>
-              <w:instrText xml:space="preserve"> PAGEREF _Toc44356155 \h </w:instrText>
+              <w:instrText xml:space="preserve"> PAGEREF _Toc44443056 \h </w:instrText>
             </w:r>
             <w:r>
               <w:rPr>
@@ -1620,7 +1634,7 @@
                 <w:noProof/>
                 <w:webHidden/>
               </w:rPr>
-              <w:t>4</w:t>
+              <w:t>6</w:t>
             </w:r>
             <w:r>
               <w:rPr>
@@ -1644,12 +1658,438 @@
               <w:lang w:eastAsia="es-MX"/>
             </w:rPr>
           </w:pPr>
-          <w:hyperlink w:anchor="_Toc44356156" w:history="1">
+          <w:hyperlink w:anchor="_Toc44443057" w:history="1">
             <w:r>
               <w:rPr>
                 <w:rStyle w:val="Hipervnculo"/>
                 <w:noProof/>
               </w:rPr>
+              <w:t>.</w:t>
+            </w:r>
+            <w:r>
+              <w:rPr>
+                <w:noProof/>
+                <w:webHidden/>
+              </w:rPr>
+              <w:tab/>
+            </w:r>
+            <w:r>
+              <w:rPr>
+                <w:noProof/>
+                <w:webHidden/>
+              </w:rPr>
+              <w:fldChar w:fldCharType="begin"/>
+            </w:r>
+            <w:r>
+              <w:rPr>
+                <w:noProof/>
+                <w:webHidden/>
+              </w:rPr>
+              <w:instrText xml:space="preserve"> PAGEREF _Toc44443057 \h </w:instrText>
+            </w:r>
+            <w:r>
+              <w:rPr>
+                <w:noProof/>
+                <w:webHidden/>
+              </w:rPr>
+            </w:r>
+            <w:r>
+              <w:rPr>
+                <w:noProof/>
+                <w:webHidden/>
+              </w:rPr>
+              <w:fldChar w:fldCharType="separate"/>
+            </w:r>
+            <w:r>
+              <w:rPr>
+                <w:noProof/>
+                <w:webHidden/>
+              </w:rPr>
+              <w:t>6</w:t>
+            </w:r>
+            <w:r>
+              <w:rPr>
+                <w:noProof/>
+                <w:webHidden/>
+              </w:rPr>
+              <w:fldChar w:fldCharType="end"/>
+            </w:r>
+          </w:hyperlink>
+        </w:p>
+        <w:p>
+          <w:pPr>
+            <w:pStyle w:val="TDC1"/>
+            <w:tabs>
+              <w:tab w:val="right" w:leader="dot" w:pos="8828"/>
+            </w:tabs>
+            <w:rPr>
+              <w:rFonts w:asciiTheme="minorHAnsi" w:eastAsiaTheme="minorEastAsia" w:hAnsiTheme="minorHAnsi"/>
+              <w:noProof/>
+              <w:sz w:val="22"/>
+              <w:lang w:eastAsia="es-MX"/>
+            </w:rPr>
+          </w:pPr>
+          <w:hyperlink w:anchor="_Toc44443058" w:history="1">
+            <w:r>
+              <w:rPr>
+                <w:rStyle w:val="Hipervnculo"/>
+                <w:noProof/>
+              </w:rPr>
+              <w:t>Shopware</w:t>
+            </w:r>
+            <w:r>
+              <w:rPr>
+                <w:noProof/>
+                <w:webHidden/>
+              </w:rPr>
+              <w:tab/>
+            </w:r>
+            <w:r>
+              <w:rPr>
+                <w:noProof/>
+                <w:webHidden/>
+              </w:rPr>
+              <w:fldChar w:fldCharType="begin"/>
+            </w:r>
+            <w:r>
+              <w:rPr>
+                <w:noProof/>
+                <w:webHidden/>
+              </w:rPr>
+              <w:instrText xml:space="preserve"> PAGEREF _Toc44443058 \h </w:instrText>
+            </w:r>
+            <w:r>
+              <w:rPr>
+                <w:noProof/>
+                <w:webHidden/>
+              </w:rPr>
+            </w:r>
+            <w:r>
+              <w:rPr>
+                <w:noProof/>
+                <w:webHidden/>
+              </w:rPr>
+              <w:fldChar w:fldCharType="separate"/>
+            </w:r>
+            <w:r>
+              <w:rPr>
+                <w:noProof/>
+                <w:webHidden/>
+              </w:rPr>
+              <w:t>6</w:t>
+            </w:r>
+            <w:r>
+              <w:rPr>
+                <w:noProof/>
+                <w:webHidden/>
+              </w:rPr>
+              <w:fldChar w:fldCharType="end"/>
+            </w:r>
+          </w:hyperlink>
+        </w:p>
+        <w:p>
+          <w:pPr>
+            <w:pStyle w:val="TDC1"/>
+            <w:tabs>
+              <w:tab w:val="right" w:leader="dot" w:pos="8828"/>
+            </w:tabs>
+            <w:rPr>
+              <w:rFonts w:asciiTheme="minorHAnsi" w:eastAsiaTheme="minorEastAsia" w:hAnsiTheme="minorHAnsi"/>
+              <w:noProof/>
+              <w:sz w:val="22"/>
+              <w:lang w:eastAsia="es-MX"/>
+            </w:rPr>
+          </w:pPr>
+          <w:hyperlink w:anchor="_Toc44443059" w:history="1">
+            <w:r>
+              <w:rPr>
+                <w:rStyle w:val="Hipervnculo"/>
+                <w:noProof/>
+              </w:rPr>
+              <w:t>PLAN DE RESPUESTA DEL PROBLEMA QUE SE PRESENTE</w:t>
+            </w:r>
+            <w:r>
+              <w:rPr>
+                <w:noProof/>
+                <w:webHidden/>
+              </w:rPr>
+              <w:tab/>
+            </w:r>
+            <w:r>
+              <w:rPr>
+                <w:noProof/>
+                <w:webHidden/>
+              </w:rPr>
+              <w:fldChar w:fldCharType="begin"/>
+            </w:r>
+            <w:r>
+              <w:rPr>
+                <w:noProof/>
+                <w:webHidden/>
+              </w:rPr>
+              <w:instrText xml:space="preserve"> PAGEREF _Toc44443059 \h </w:instrText>
+            </w:r>
+            <w:r>
+              <w:rPr>
+                <w:noProof/>
+                <w:webHidden/>
+              </w:rPr>
+            </w:r>
+            <w:r>
+              <w:rPr>
+                <w:noProof/>
+                <w:webHidden/>
+              </w:rPr>
+              <w:fldChar w:fldCharType="separate"/>
+            </w:r>
+            <w:r>
+              <w:rPr>
+                <w:noProof/>
+                <w:webHidden/>
+              </w:rPr>
+              <w:t>7</w:t>
+            </w:r>
+            <w:r>
+              <w:rPr>
+                <w:noProof/>
+                <w:webHidden/>
+              </w:rPr>
+              <w:fldChar w:fldCharType="end"/>
+            </w:r>
+          </w:hyperlink>
+        </w:p>
+        <w:p>
+          <w:pPr>
+            <w:pStyle w:val="TDC1"/>
+            <w:tabs>
+              <w:tab w:val="right" w:leader="dot" w:pos="8828"/>
+            </w:tabs>
+            <w:rPr>
+              <w:rFonts w:asciiTheme="minorHAnsi" w:eastAsiaTheme="minorEastAsia" w:hAnsiTheme="minorHAnsi"/>
+              <w:noProof/>
+              <w:sz w:val="22"/>
+              <w:lang w:eastAsia="es-MX"/>
+            </w:rPr>
+          </w:pPr>
+          <w:hyperlink w:anchor="_Toc44443060" w:history="1">
+            <w:r>
+              <w:rPr>
+                <w:rStyle w:val="Hipervnculo"/>
+                <w:noProof/>
+              </w:rPr>
+              <w:t>ESTUDIO DE SALARIOS</w:t>
+            </w:r>
+            <w:r>
+              <w:rPr>
+                <w:noProof/>
+                <w:webHidden/>
+              </w:rPr>
+              <w:tab/>
+            </w:r>
+            <w:r>
+              <w:rPr>
+                <w:noProof/>
+                <w:webHidden/>
+              </w:rPr>
+              <w:fldChar w:fldCharType="begin"/>
+            </w:r>
+            <w:r>
+              <w:rPr>
+                <w:noProof/>
+                <w:webHidden/>
+              </w:rPr>
+              <w:instrText xml:space="preserve"> PAGEREF _Toc44443060 \h </w:instrText>
+            </w:r>
+            <w:r>
+              <w:rPr>
+                <w:noProof/>
+                <w:webHidden/>
+              </w:rPr>
+            </w:r>
+            <w:r>
+              <w:rPr>
+                <w:noProof/>
+                <w:webHidden/>
+              </w:rPr>
+              <w:fldChar w:fldCharType="separate"/>
+            </w:r>
+            <w:r>
+              <w:rPr>
+                <w:noProof/>
+                <w:webHidden/>
+              </w:rPr>
+              <w:t>7</w:t>
+            </w:r>
+            <w:r>
+              <w:rPr>
+                <w:noProof/>
+                <w:webHidden/>
+              </w:rPr>
+              <w:fldChar w:fldCharType="end"/>
+            </w:r>
+          </w:hyperlink>
+        </w:p>
+        <w:p>
+          <w:pPr>
+            <w:pStyle w:val="TDC1"/>
+            <w:tabs>
+              <w:tab w:val="right" w:leader="dot" w:pos="8828"/>
+            </w:tabs>
+            <w:rPr>
+              <w:rFonts w:asciiTheme="minorHAnsi" w:eastAsiaTheme="minorEastAsia" w:hAnsiTheme="minorHAnsi"/>
+              <w:noProof/>
+              <w:sz w:val="22"/>
+              <w:lang w:eastAsia="es-MX"/>
+            </w:rPr>
+          </w:pPr>
+          <w:hyperlink w:anchor="_Toc44443061" w:history="1">
+            <w:r>
+              <w:rPr>
+                <w:rStyle w:val="Hipervnculo"/>
+                <w:noProof/>
+              </w:rPr>
+              <w:t>RECONOCER LAS NECESIDADES DEL PROYECTO Y LOS TIEMPOS EN QUE ESTAS SERÁN REQUERIDAS Y BAJO QUE REQUERIMIENTOS</w:t>
+            </w:r>
+            <w:r>
+              <w:rPr>
+                <w:noProof/>
+                <w:webHidden/>
+              </w:rPr>
+              <w:tab/>
+            </w:r>
+            <w:r>
+              <w:rPr>
+                <w:noProof/>
+                <w:webHidden/>
+              </w:rPr>
+              <w:fldChar w:fldCharType="begin"/>
+            </w:r>
+            <w:r>
+              <w:rPr>
+                <w:noProof/>
+                <w:webHidden/>
+              </w:rPr>
+              <w:instrText xml:space="preserve"> PAGEREF _Toc44443061 \h </w:instrText>
+            </w:r>
+            <w:r>
+              <w:rPr>
+                <w:noProof/>
+                <w:webHidden/>
+              </w:rPr>
+            </w:r>
+            <w:r>
+              <w:rPr>
+                <w:noProof/>
+                <w:webHidden/>
+              </w:rPr>
+              <w:fldChar w:fldCharType="separate"/>
+            </w:r>
+            <w:r>
+              <w:rPr>
+                <w:noProof/>
+                <w:webHidden/>
+              </w:rPr>
+              <w:t>7</w:t>
+            </w:r>
+            <w:r>
+              <w:rPr>
+                <w:noProof/>
+                <w:webHidden/>
+              </w:rPr>
+              <w:fldChar w:fldCharType="end"/>
+            </w:r>
+          </w:hyperlink>
+        </w:p>
+        <w:p>
+          <w:pPr>
+            <w:pStyle w:val="TDC1"/>
+            <w:tabs>
+              <w:tab w:val="right" w:leader="dot" w:pos="8828"/>
+            </w:tabs>
+            <w:rPr>
+              <w:rFonts w:asciiTheme="minorHAnsi" w:eastAsiaTheme="minorEastAsia" w:hAnsiTheme="minorHAnsi"/>
+              <w:noProof/>
+              <w:sz w:val="22"/>
+              <w:lang w:eastAsia="es-MX"/>
+            </w:rPr>
+          </w:pPr>
+          <w:hyperlink w:anchor="_Toc44443062" w:history="1">
+            <w:r>
+              <w:rPr>
+                <w:rStyle w:val="Hipervnculo"/>
+                <w:noProof/>
+              </w:rPr>
+              <w:t>FLUJO DE TRABAJO COLABORATIVO</w:t>
+            </w:r>
+            <w:r>
+              <w:rPr>
+                <w:noProof/>
+                <w:webHidden/>
+              </w:rPr>
+              <w:tab/>
+            </w:r>
+            <w:r>
+              <w:rPr>
+                <w:noProof/>
+                <w:webHidden/>
+              </w:rPr>
+              <w:fldChar w:fldCharType="begin"/>
+            </w:r>
+            <w:r>
+              <w:rPr>
+                <w:noProof/>
+                <w:webHidden/>
+              </w:rPr>
+              <w:instrText xml:space="preserve"> PAGEREF _Toc44443062 \h </w:instrText>
+            </w:r>
+            <w:r>
+              <w:rPr>
+                <w:noProof/>
+                <w:webHidden/>
+              </w:rPr>
+            </w:r>
+            <w:r>
+              <w:rPr>
+                <w:noProof/>
+                <w:webHidden/>
+              </w:rPr>
+              <w:fldChar w:fldCharType="separate"/>
+            </w:r>
+            <w:r>
+              <w:rPr>
+                <w:noProof/>
+                <w:webHidden/>
+              </w:rPr>
+              <w:t>7</w:t>
+            </w:r>
+            <w:r>
+              <w:rPr>
+                <w:noProof/>
+                <w:webHidden/>
+              </w:rPr>
+              <w:fldChar w:fldCharType="end"/>
+            </w:r>
+          </w:hyperlink>
+        </w:p>
+        <w:p>
+          <w:pPr>
+            <w:pStyle w:val="TDC1"/>
+            <w:tabs>
+              <w:tab w:val="right" w:leader="dot" w:pos="8828"/>
+            </w:tabs>
+            <w:rPr>
+              <w:rFonts w:asciiTheme="minorHAnsi" w:eastAsiaTheme="minorEastAsia" w:hAnsiTheme="minorHAnsi"/>
+              <w:noProof/>
+              <w:sz w:val="22"/>
+              <w:lang w:eastAsia="es-MX"/>
+            </w:rPr>
+          </w:pPr>
+          <w:hyperlink w:anchor="_Toc44443063" w:history="1">
+            <w:r>
+              <w:rPr>
+                <w:rStyle w:val="Hipervnculo"/>
+                <w:noProof/>
+              </w:rPr>
               <w:t>DIAGRAMA DE ACTIVIDADES</w:t>
             </w:r>
             <w:r>
@@ -1671,7 +2111,7 @@
                 <w:noProof/>
                 <w:webHidden/>
               </w:rPr>
-              <w:instrText xml:space="preserve"> PAGEREF _Toc44356156 \h </w:instrText>
+              <w:instrText xml:space="preserve"> PAGEREF _Toc44443063 \h </w:instrText>
             </w:r>
             <w:r>
               <w:rPr>
@@ -1691,7 +2131,7 @@
                 <w:noProof/>
                 <w:webHidden/>
               </w:rPr>
-              <w:t>5</w:t>
+              <w:t>8</w:t>
             </w:r>
             <w:r>
               <w:rPr>
@@ -1726,7 +2166,7 @@
       <w:pPr>
         <w:pStyle w:val="Ttulo1"/>
       </w:pPr>
-      <w:bookmarkStart w:id="2" w:name="_Toc44356149"/>
+      <w:bookmarkStart w:id="2" w:name="_Toc44443050"/>
       <w:r>
         <w:lastRenderedPageBreak/>
         <w:t>INTRODUCCIÓN</w:t>
@@ -1853,12 +2293,12 @@
           </w:r>
         </w:sdtContent>
       </w:sdt>
-      <w:bookmarkStart w:id="3" w:name="_Toc44356150"/>
     </w:p>
     <w:p>
       <w:pPr>
         <w:pStyle w:val="Ttulo1"/>
       </w:pPr>
+      <w:bookmarkStart w:id="3" w:name="_Toc44443051"/>
       <w:r>
         <w:lastRenderedPageBreak/>
         <w:t>SERVIDORES GRATUITOS DE INTERNET</w:t>
@@ -1873,27 +2313,14 @@
       <w:r>
         <w:t xml:space="preserve">Tabla </w:t>
       </w:r>
-      <w:r>
-        <w:fldChar w:fldCharType="begin"/>
-      </w:r>
-      <w:r>
-        <w:instrText xml:space="preserve"> SEQ Tabla \* ARABIC </w:instrText>
-      </w:r>
-      <w:r>
-        <w:fldChar w:fldCharType="separate"/>
-      </w:r>
-      <w:r>
-        <w:rPr>
-          <w:noProof/>
-        </w:rPr>
-        <w:t>1</w:t>
-      </w:r>
-      <w:r>
-        <w:rPr>
-          <w:noProof/>
-        </w:rPr>
-        <w:fldChar w:fldCharType="end"/>
-      </w:r>
+      <w:fldSimple w:instr=" SEQ Tabla \* ARABIC ">
+        <w:r>
+          <w:rPr>
+            <w:noProof/>
+          </w:rPr>
+          <w:t>1</w:t>
+        </w:r>
+      </w:fldSimple>
       <w:r>
         <w:t xml:space="preserve"> Comparación de servidores gratuitos</w:t>
       </w:r>
@@ -1954,7 +2381,6 @@
                 <w:bCs w:val="0"/>
               </w:rPr>
             </w:pPr>
-            <w:bookmarkStart w:id="4" w:name="_Toc44356151"/>
             <w:r>
               <w:rPr>
                 <w:b w:val="0"/>
@@ -3028,6 +3454,7 @@
       <w:pPr>
         <w:pStyle w:val="Ttulo1"/>
       </w:pPr>
+      <w:bookmarkStart w:id="4" w:name="_Toc44443052"/>
       <w:r>
         <w:lastRenderedPageBreak/>
         <w:t>PLATAFORMAS DE COMERCIO ELECTRÓNICO</w:t>
@@ -3142,27 +3569,44 @@
           </w:tcPr>
           <w:p>
             <w:pPr>
-              <w:pStyle w:val="Ttulo1"/>
-              <w:spacing w:before="0"/>
-              <w:outlineLvl w:val="0"/>
-            </w:pPr>
-          </w:p>
-          <w:p>
-            <w:pPr>
-              <w:pStyle w:val="Ttulo1"/>
-              <w:spacing w:before="0"/>
-              <w:outlineLvl w:val="0"/>
-            </w:pPr>
-          </w:p>
-          <w:p>
-            <w:pPr>
-              <w:pStyle w:val="Ttulo1"/>
-              <w:spacing w:before="0"/>
-              <w:outlineLvl w:val="0"/>
-            </w:pPr>
-            <w:r>
+              <w:rPr>
+                <w:b/>
+                <w:bCs/>
+                <w:i/>
+                <w:iCs/>
+              </w:rPr>
+            </w:pPr>
+          </w:p>
+          <w:p>
+            <w:pPr>
+              <w:rPr>
+                <w:b/>
+                <w:bCs/>
+                <w:i/>
+                <w:iCs/>
+              </w:rPr>
+            </w:pPr>
+          </w:p>
+          <w:p>
+            <w:pPr>
+              <w:rPr>
+                <w:b/>
+                <w:bCs/>
+                <w:i/>
+                <w:iCs/>
+              </w:rPr>
+            </w:pPr>
+            <w:bookmarkStart w:id="5" w:name="_Toc44443053"/>
+            <w:r>
+              <w:rPr>
+                <w:b/>
+                <w:bCs/>
+                <w:i/>
+                <w:iCs/>
+              </w:rPr>
               <w:t>WordPress</w:t>
             </w:r>
+            <w:bookmarkEnd w:id="5"/>
           </w:p>
         </w:tc>
         <w:tc>
@@ -3212,6 +3656,7 @@
                 <w:id w:val="-97721362"/>
                 <w:citation/>
               </w:sdtPr>
+              <w:sdtEndPr/>
               <w:sdtContent>
                 <w:r>
                   <w:rPr>
@@ -3301,41 +3746,43 @@
                 <w:sz w:val="18"/>
                 <w:szCs w:val="20"/>
               </w:rPr>
-              <w:t>2. Está en constante actualización y crecimiento</w:t>
-            </w:r>
-            <w:r>
+              <w:t>2. Está en constante actualización y crecimiento.</w:t>
+            </w:r>
+          </w:p>
+          <w:p>
+            <w:pPr>
+              <w:pStyle w:val="Sinespaciado"/>
               <w:rPr>
                 <w:rFonts w:eastAsiaTheme="majorEastAsia" w:cstheme="majorBidi"/>
                 <w:sz w:val="18"/>
                 <w:szCs w:val="20"/>
               </w:rPr>
-              <w:t>.</w:t>
-            </w:r>
-          </w:p>
-          <w:p>
-            <w:pPr>
-              <w:pStyle w:val="Sinespaciado"/>
+            </w:pPr>
+            <w:r>
               <w:rPr>
                 <w:rFonts w:eastAsiaTheme="majorEastAsia" w:cstheme="majorBidi"/>
                 <w:sz w:val="18"/>
                 <w:szCs w:val="20"/>
               </w:rPr>
-            </w:pPr>
-            <w:r>
+              <w:t>3. Permite personalizarlo y hacer diseños muy atractivos y diferentes.</w:t>
+            </w:r>
+          </w:p>
+          <w:p>
+            <w:pPr>
+              <w:pStyle w:val="Sinespaciado"/>
               <w:rPr>
                 <w:rFonts w:eastAsiaTheme="majorEastAsia" w:cstheme="majorBidi"/>
                 <w:sz w:val="18"/>
                 <w:szCs w:val="20"/>
               </w:rPr>
-              <w:t>3. Permite personalizarlo y hacer diseños muy atractivos y diferentes</w:t>
-            </w:r>
+            </w:pPr>
             <w:r>
               <w:rPr>
                 <w:rFonts w:eastAsiaTheme="majorEastAsia" w:cstheme="majorBidi"/>
                 <w:sz w:val="18"/>
                 <w:szCs w:val="20"/>
               </w:rPr>
-              <w:t>.</w:t>
+              <w:t>4. No es necesario saber programación.</w:t>
             </w:r>
           </w:p>
           <w:p>
@@ -3353,41 +3800,7 @@
                 <w:sz w:val="18"/>
                 <w:szCs w:val="20"/>
               </w:rPr>
-              <w:t>4. No es necesario saber programación</w:t>
-            </w:r>
-            <w:r>
-              <w:rPr>
-                <w:rFonts w:eastAsiaTheme="majorEastAsia" w:cstheme="majorBidi"/>
-                <w:sz w:val="18"/>
-                <w:szCs w:val="20"/>
-              </w:rPr>
-              <w:t>.</w:t>
-            </w:r>
-          </w:p>
-          <w:p>
-            <w:pPr>
-              <w:pStyle w:val="Sinespaciado"/>
-              <w:rPr>
-                <w:rFonts w:eastAsiaTheme="majorEastAsia" w:cstheme="majorBidi"/>
-                <w:sz w:val="18"/>
-                <w:szCs w:val="20"/>
-              </w:rPr>
-            </w:pPr>
-            <w:r>
-              <w:rPr>
-                <w:rFonts w:eastAsiaTheme="majorEastAsia" w:cstheme="majorBidi"/>
-                <w:sz w:val="18"/>
-                <w:szCs w:val="20"/>
-              </w:rPr>
-              <w:t>5. Tu web te pertenece</w:t>
-            </w:r>
-            <w:r>
-              <w:rPr>
-                <w:rFonts w:eastAsiaTheme="majorEastAsia" w:cstheme="majorBidi"/>
-                <w:sz w:val="18"/>
-                <w:szCs w:val="20"/>
-              </w:rPr>
-              <w:t>.</w:t>
+              <w:t>5. Tu web te pertenece.</w:t>
             </w:r>
           </w:p>
           <w:p>
@@ -3434,13 +3847,24 @@
           </w:tcPr>
           <w:p>
             <w:pPr>
-              <w:pStyle w:val="Ttulo1"/>
-              <w:spacing w:before="0"/>
-              <w:outlineLvl w:val="0"/>
-            </w:pPr>
-            <w:r>
+              <w:rPr>
+                <w:b/>
+                <w:bCs/>
+                <w:i/>
+                <w:iCs/>
+              </w:rPr>
+            </w:pPr>
+            <w:bookmarkStart w:id="6" w:name="_Toc44443054"/>
+            <w:r>
+              <w:rPr>
+                <w:b/>
+                <w:bCs/>
+                <w:i/>
+                <w:iCs/>
+              </w:rPr>
               <w:t>Magento</w:t>
             </w:r>
+            <w:bookmarkEnd w:id="6"/>
           </w:p>
         </w:tc>
         <w:tc>
@@ -3487,6 +3911,7 @@
                 <w:id w:val="-318735959"/>
                 <w:citation/>
               </w:sdtPr>
+              <w:sdtEndPr/>
               <w:sdtContent>
                 <w:r>
                   <w:rPr>
@@ -3545,37 +3970,39 @@
                 <w:sz w:val="18"/>
                 <w:szCs w:val="20"/>
               </w:rPr>
-              <w:t>1. Plataforma gratuita</w:t>
-            </w:r>
-            <w:r>
+              <w:t>1. Plataforma gratuita.</w:t>
+            </w:r>
+          </w:p>
+          <w:p>
+            <w:pPr>
+              <w:pStyle w:val="Sinespaciado"/>
               <w:rPr>
                 <w:sz w:val="18"/>
                 <w:szCs w:val="20"/>
               </w:rPr>
-              <w:t>.</w:t>
-            </w:r>
-          </w:p>
-          <w:p>
-            <w:pPr>
-              <w:pStyle w:val="Sinespaciado"/>
+            </w:pPr>
+            <w:r>
               <w:rPr>
                 <w:sz w:val="18"/>
                 <w:szCs w:val="20"/>
               </w:rPr>
-            </w:pPr>
-            <w:r>
+              <w:t>2. Popularidad.</w:t>
+            </w:r>
+          </w:p>
+          <w:p>
+            <w:pPr>
+              <w:pStyle w:val="Sinespaciado"/>
               <w:rPr>
                 <w:sz w:val="18"/>
                 <w:szCs w:val="20"/>
               </w:rPr>
-              <w:t>2. Popularidad</w:t>
-            </w:r>
+            </w:pPr>
             <w:r>
               <w:rPr>
                 <w:sz w:val="18"/>
                 <w:szCs w:val="20"/>
               </w:rPr>
-              <w:t>.</w:t>
+              <w:t>3. Seguridad.</w:t>
             </w:r>
           </w:p>
           <w:p>
@@ -3591,69 +4018,39 @@
                 <w:sz w:val="18"/>
                 <w:szCs w:val="20"/>
               </w:rPr>
-              <w:t>3. Seguridad</w:t>
-            </w:r>
+              <w:t xml:space="preserve">4. </w:t>
+            </w:r>
+            <w:proofErr w:type="spellStart"/>
             <w:r>
               <w:rPr>
                 <w:sz w:val="18"/>
                 <w:szCs w:val="20"/>
               </w:rPr>
-              <w:t>.</w:t>
-            </w:r>
-          </w:p>
-          <w:p>
-            <w:pPr>
-              <w:pStyle w:val="Sinespaciado"/>
+              <w:t>Multi-escaparate</w:t>
+            </w:r>
+            <w:proofErr w:type="spellEnd"/>
+            <w:r>
               <w:rPr>
                 <w:sz w:val="18"/>
                 <w:szCs w:val="20"/>
               </w:rPr>
-            </w:pPr>
-            <w:r>
+              <w:t>.</w:t>
+            </w:r>
+          </w:p>
+          <w:p>
+            <w:pPr>
+              <w:pStyle w:val="Sinespaciado"/>
               <w:rPr>
                 <w:sz w:val="18"/>
                 <w:szCs w:val="20"/>
               </w:rPr>
-              <w:t xml:space="preserve">4. </w:t>
-            </w:r>
-            <w:proofErr w:type="spellStart"/>
+            </w:pPr>
             <w:r>
               <w:rPr>
                 <w:sz w:val="18"/>
                 <w:szCs w:val="20"/>
               </w:rPr>
-              <w:t>Multi-escaparate</w:t>
-            </w:r>
-            <w:proofErr w:type="spellEnd"/>
-            <w:r>
-              <w:rPr>
-                <w:sz w:val="18"/>
-                <w:szCs w:val="20"/>
-              </w:rPr>
-              <w:t>.</w:t>
-            </w:r>
-          </w:p>
-          <w:p>
-            <w:pPr>
-              <w:pStyle w:val="Sinespaciado"/>
-              <w:rPr>
-                <w:sz w:val="18"/>
-                <w:szCs w:val="20"/>
-              </w:rPr>
-            </w:pPr>
-            <w:r>
-              <w:rPr>
-                <w:sz w:val="18"/>
-                <w:szCs w:val="20"/>
-              </w:rPr>
-              <w:t>5. Múltiples opciones de pago</w:t>
-            </w:r>
-            <w:r>
-              <w:rPr>
-                <w:sz w:val="18"/>
-                <w:szCs w:val="20"/>
-              </w:rPr>
-              <w:t xml:space="preserve">. </w:t>
+              <w:t xml:space="preserve">5. Múltiples opciones de pago. </w:t>
             </w:r>
             <w:sdt>
               <w:sdtPr>
@@ -3664,6 +4061,7 @@
                 <w:id w:val="1323162728"/>
                 <w:citation/>
               </w:sdtPr>
+              <w:sdtEndPr/>
               <w:sdtContent>
                 <w:r>
                   <w:rPr>
@@ -3727,13 +4125,24 @@
           </w:tcPr>
           <w:p>
             <w:pPr>
-              <w:pStyle w:val="Ttulo1"/>
-              <w:spacing w:before="0"/>
-              <w:outlineLvl w:val="0"/>
-            </w:pPr>
-            <w:r>
+              <w:rPr>
+                <w:b/>
+                <w:bCs/>
+                <w:i/>
+                <w:iCs/>
+              </w:rPr>
+            </w:pPr>
+            <w:bookmarkStart w:id="7" w:name="_Toc44443055"/>
+            <w:r>
+              <w:rPr>
+                <w:b/>
+                <w:bCs/>
+                <w:i/>
+                <w:iCs/>
+              </w:rPr>
               <w:t>Magnolia</w:t>
             </w:r>
+            <w:bookmarkEnd w:id="7"/>
           </w:p>
         </w:tc>
         <w:tc>
@@ -3753,14 +4162,7 @@
                 <w:sz w:val="18"/>
                 <w:szCs w:val="20"/>
               </w:rPr>
-              <w:t xml:space="preserve">Magnolia </w:t>
-            </w:r>
-            <w:r>
-              <w:rPr>
-                <w:sz w:val="18"/>
-                <w:szCs w:val="20"/>
-              </w:rPr>
-              <w:t>es una plataforma que ofrece a sus clientes grandes experiencias digitales. Se trata de uno de los grandes sistemas de gestión de contenido, gracias a su facilidad de uso y disponibilidad, ya que cuenta con una licencia Open Source.</w:t>
+              <w:t>Magnolia es una plataforma que ofrece a sus clientes grandes experiencias digitales. Se trata de uno de los grandes sistemas de gestión de contenido, gracias a su facilidad de uso y disponibilidad, ya que cuenta con una licencia Open Source.</w:t>
             </w:r>
             <w:sdt>
               <w:sdtPr>
@@ -3771,6 +4173,7 @@
                 <w:id w:val="495154931"/>
                 <w:citation/>
               </w:sdtPr>
+              <w:sdtEndPr/>
               <w:sdtContent>
                 <w:r>
                   <w:rPr>
@@ -3848,28 +4251,45 @@
           </w:tcPr>
           <w:p>
             <w:pPr>
-              <w:pStyle w:val="Ttulo1"/>
-              <w:spacing w:before="0"/>
-              <w:outlineLvl w:val="0"/>
-            </w:pPr>
-          </w:p>
-          <w:p>
-            <w:pPr>
-              <w:pStyle w:val="Ttulo1"/>
-              <w:spacing w:before="0"/>
-              <w:outlineLvl w:val="0"/>
-            </w:pPr>
-          </w:p>
-          <w:p>
-            <w:pPr>
-              <w:pStyle w:val="Ttulo1"/>
-              <w:spacing w:before="0"/>
-              <w:outlineLvl w:val="0"/>
-            </w:pPr>
+              <w:rPr>
+                <w:b/>
+                <w:bCs/>
+                <w:i/>
+                <w:iCs/>
+              </w:rPr>
+            </w:pPr>
+          </w:p>
+          <w:p>
+            <w:pPr>
+              <w:rPr>
+                <w:b/>
+                <w:bCs/>
+                <w:i/>
+                <w:iCs/>
+              </w:rPr>
+            </w:pPr>
+          </w:p>
+          <w:p>
+            <w:pPr>
+              <w:rPr>
+                <w:b/>
+                <w:bCs/>
+                <w:i/>
+                <w:iCs/>
+              </w:rPr>
+            </w:pPr>
+            <w:bookmarkStart w:id="8" w:name="_Toc44443056"/>
             <w:proofErr w:type="spellStart"/>
             <w:r>
+              <w:rPr>
+                <w:b/>
+                <w:bCs/>
+                <w:i/>
+                <w:iCs/>
+              </w:rPr>
               <w:t>PrestaShop</w:t>
             </w:r>
+            <w:bookmarkEnd w:id="8"/>
             <w:proofErr w:type="spellEnd"/>
           </w:p>
         </w:tc>
@@ -3931,14 +4351,7 @@
                 <w:sz w:val="18"/>
                 <w:szCs w:val="20"/>
               </w:rPr>
-              <w:t xml:space="preserve"> de marcas tan reconocidas en nuestros días como PayPal, Google, MailChimp o Facebook, todos ellos aportando su granito de arena a las páginas webs creadas a través de este CMS que, sin duda, ofrece un servicio integral para sus clientes</w:t>
-            </w:r>
-            <w:r>
-              <w:rPr>
-                <w:sz w:val="18"/>
-                <w:szCs w:val="20"/>
-              </w:rPr>
-              <w:t>.</w:t>
+              <w:t xml:space="preserve"> de marcas tan reconocidas en nuestros días como PayPal, Google, MailChimp o Facebook, todos ellos aportando su granito de arena a las páginas webs creadas a través de este CMS que, sin duda, ofrece un servicio integral para sus clientes.</w:t>
             </w:r>
             <w:sdt>
               <w:sdtPr>
@@ -3949,6 +4362,7 @@
                 <w:id w:val="598138610"/>
                 <w:citation/>
               </w:sdtPr>
+              <w:sdtEndPr/>
               <w:sdtContent>
                 <w:r>
                   <w:rPr>
@@ -4026,35 +4440,54 @@
           </w:tcPr>
           <w:p>
             <w:pPr>
-              <w:pStyle w:val="Ttulo1"/>
-              <w:spacing w:before="0"/>
-              <w:outlineLvl w:val="0"/>
-            </w:pPr>
-            <w:r>
-              <w:t>.</w:t>
-            </w:r>
-          </w:p>
-          <w:p>
-            <w:pPr>
-              <w:pStyle w:val="Ttulo1"/>
-              <w:spacing w:before="0"/>
-              <w:outlineLvl w:val="0"/>
-            </w:pPr>
-          </w:p>
-          <w:p>
-            <w:pPr>
-              <w:pStyle w:val="Ttulo1"/>
-              <w:spacing w:before="0"/>
-              <w:jc w:val="both"/>
-              <w:outlineLvl w:val="0"/>
-            </w:pPr>
-            <w:r>
+              <w:rPr>
+                <w:b/>
+                <w:bCs/>
+                <w:i/>
+                <w:iCs/>
+              </w:rPr>
+            </w:pPr>
+          </w:p>
+          <w:p>
+            <w:pPr>
+              <w:rPr>
+                <w:b/>
+                <w:bCs/>
+                <w:i/>
+                <w:iCs/>
+              </w:rPr>
+            </w:pPr>
+          </w:p>
+          <w:p>
+            <w:pPr>
+              <w:rPr>
+                <w:b/>
+                <w:bCs/>
+                <w:i/>
+                <w:iCs/>
+              </w:rPr>
+            </w:pPr>
+            <w:r>
+              <w:rPr>
+                <w:b/>
+                <w:bCs/>
+                <w:i/>
+                <w:iCs/>
+              </w:rPr>
               <w:t xml:space="preserve"> </w:t>
             </w:r>
+            <w:bookmarkStart w:id="9" w:name="_Toc44443058"/>
             <w:proofErr w:type="spellStart"/>
             <w:r>
+              <w:rPr>
+                <w:b/>
+                <w:bCs/>
+                <w:i/>
+                <w:iCs/>
+              </w:rPr>
               <w:t>Shopware</w:t>
             </w:r>
+            <w:bookmarkEnd w:id="9"/>
             <w:proofErr w:type="spellEnd"/>
           </w:p>
         </w:tc>
@@ -4149,37 +4582,37 @@
           <w:docGrid w:linePitch="360"/>
         </w:sectPr>
       </w:pPr>
-      <w:bookmarkStart w:id="5" w:name="_Toc44356152"/>
     </w:p>
     <w:p>
       <w:pPr>
         <w:pStyle w:val="Ttulo1"/>
       </w:pPr>
+      <w:bookmarkStart w:id="10" w:name="_Toc44443059"/>
       <w:r>
         <w:lastRenderedPageBreak/>
         <w:t>PLAN DE RESPUESTA DEL PROBLEMA QUE SE PRESENTE</w:t>
       </w:r>
-      <w:bookmarkEnd w:id="5"/>
+      <w:bookmarkEnd w:id="10"/>
     </w:p>
     <w:p>
       <w:pPr>
         <w:pStyle w:val="Ttulo1"/>
       </w:pPr>
-      <w:bookmarkStart w:id="6" w:name="_Toc44356153"/>
+      <w:bookmarkStart w:id="11" w:name="_Toc44443060"/>
       <w:r>
         <w:t>ESTUDIO DE SALARIOS</w:t>
       </w:r>
-      <w:bookmarkEnd w:id="6"/>
+      <w:bookmarkEnd w:id="11"/>
     </w:p>
     <w:p>
       <w:pPr>
         <w:pStyle w:val="Ttulo1"/>
       </w:pPr>
-      <w:bookmarkStart w:id="7" w:name="_Toc44356154"/>
+      <w:bookmarkStart w:id="12" w:name="_Toc44443061"/>
       <w:r>
         <w:t>RECONOCER LAS NECESIDADES DEL PROYECTO Y LOS TIEMPOS EN QUE ESTAS SERÁN REQUERIDAS Y BAJO QUE REQUERIMIENTOS</w:t>
       </w:r>
-      <w:bookmarkEnd w:id="7"/>
+      <w:bookmarkEnd w:id="12"/>
     </w:p>
     <w:p>
       <w:pPr>
@@ -4191,22 +4624,22 @@
           <w:docGrid w:linePitch="360"/>
         </w:sectPr>
       </w:pPr>
-      <w:bookmarkStart w:id="8" w:name="_Toc44356155"/>
+      <w:bookmarkStart w:id="13" w:name="_Toc44443062"/>
       <w:r>
         <w:t>FLUJO DE TRABAJO COLABORATIVO</w:t>
       </w:r>
-      <w:bookmarkEnd w:id="8"/>
+      <w:bookmarkEnd w:id="13"/>
     </w:p>
     <w:p>
       <w:pPr>
         <w:pStyle w:val="Ttulo1"/>
       </w:pPr>
-      <w:bookmarkStart w:id="9" w:name="_Toc44356156"/>
+      <w:bookmarkStart w:id="14" w:name="_Toc44443063"/>
       <w:r>
         <w:lastRenderedPageBreak/>
         <w:t>DIAGRAMA DE ACTIVIDADES</w:t>
       </w:r>
-      <w:bookmarkEnd w:id="9"/>
+      <w:bookmarkEnd w:id="14"/>
       <w:r>
         <w:t xml:space="preserve"> </w:t>
       </w:r>
@@ -10528,7 +10961,7 @@
 </file>
 
 <file path=customXml/itemProps1.xml><?xml version="1.0" encoding="utf-8"?>
-<ds:datastoreItem xmlns:ds="http://schemas.openxmlformats.org/officeDocument/2006/customXml" ds:itemID="{7C55FA69-2D2B-4600-8C3B-2D0DF72AEA45}">
+<ds:datastoreItem xmlns:ds="http://schemas.openxmlformats.org/officeDocument/2006/customXml" ds:itemID="{60049525-7183-4DCC-A590-13CB27A6B071}">
   <ds:schemaRefs>
     <ds:schemaRef ds:uri="http://schemas.openxmlformats.org/officeDocument/2006/bibliography"/>
   </ds:schemaRefs>

</xml_diff>

<commit_message>
Se Modifico el apartado de Comercio electronico y solo faltan los plugins
</commit_message>
<xml_diff>
--- a/05_JAMA/Reporte/Act_05_JAMA.docx
+++ b/05_JAMA/Reporte/Act_05_JAMA.docx
@@ -1147,7 +1147,7 @@
           <w:r>
             <w:fldChar w:fldCharType="separate"/>
           </w:r>
-          <w:hyperlink w:anchor="_Toc44443050" w:history="1">
+          <w:hyperlink w:anchor="_Toc44454193" w:history="1">
             <w:r>
               <w:rPr>
                 <w:rStyle w:val="Hipervnculo"/>
@@ -1174,7 +1174,7 @@
                 <w:noProof/>
                 <w:webHidden/>
               </w:rPr>
-              <w:instrText xml:space="preserve"> PAGEREF _Toc44443050 \h </w:instrText>
+              <w:instrText xml:space="preserve"> PAGEREF _Toc44454193 \h </w:instrText>
             </w:r>
             <w:r>
               <w:rPr>
@@ -1218,7 +1218,7 @@
               <w:lang w:eastAsia="es-MX"/>
             </w:rPr>
           </w:pPr>
-          <w:hyperlink w:anchor="_Toc44443051" w:history="1">
+          <w:hyperlink w:anchor="_Toc44454194" w:history="1">
             <w:r>
               <w:rPr>
                 <w:rStyle w:val="Hipervnculo"/>
@@ -1245,7 +1245,7 @@
                 <w:noProof/>
                 <w:webHidden/>
               </w:rPr>
-              <w:instrText xml:space="preserve"> PAGEREF _Toc44443051 \h </w:instrText>
+              <w:instrText xml:space="preserve"> PAGEREF _Toc44454194 \h </w:instrText>
             </w:r>
             <w:r>
               <w:rPr>
@@ -1289,27 +1289,27 @@
               <w:lang w:eastAsia="es-MX"/>
             </w:rPr>
           </w:pPr>
-          <w:hyperlink w:anchor="_Toc44443052" w:history="1">
+          <w:hyperlink w:anchor="_Toc44454195" w:history="1">
             <w:r>
               <w:rPr>
                 <w:rStyle w:val="Hipervnculo"/>
                 <w:noProof/>
               </w:rPr>
-              <w:t>PLATAF</w:t>
+              <w:t>PLATAFORMAS DE CO</w:t>
             </w:r>
             <w:r>
               <w:rPr>
                 <w:rStyle w:val="Hipervnculo"/>
                 <w:noProof/>
               </w:rPr>
-              <w:t>O</w:t>
+              <w:t>M</w:t>
             </w:r>
             <w:r>
               <w:rPr>
                 <w:rStyle w:val="Hipervnculo"/>
                 <w:noProof/>
               </w:rPr>
-              <w:t>RMAS DE COMERCIO ELECTRÓNICO</w:t>
+              <w:t>ERCIO ELECTRÓNICO</w:t>
             </w:r>
             <w:r>
               <w:rPr>
@@ -1330,7 +1330,7 @@
                 <w:noProof/>
                 <w:webHidden/>
               </w:rPr>
-              <w:instrText xml:space="preserve"> PAGEREF _Toc44443052 \h </w:instrText>
+              <w:instrText xml:space="preserve"> PAGEREF _Toc44454195 \h </w:instrText>
             </w:r>
             <w:r>
               <w:rPr>
@@ -1374,13 +1374,13 @@
               <w:lang w:eastAsia="es-MX"/>
             </w:rPr>
           </w:pPr>
-          <w:hyperlink w:anchor="_Toc44443053" w:history="1">
+          <w:hyperlink w:anchor="_Toc44454196" w:history="1">
             <w:r>
               <w:rPr>
                 <w:rStyle w:val="Hipervnculo"/>
                 <w:noProof/>
               </w:rPr>
-              <w:t>WordPress</w:t>
+              <w:t>PLAN DE RESPUESTA DEL PROBLEMA QUE SE PRESENTE</w:t>
             </w:r>
             <w:r>
               <w:rPr>
@@ -1401,7 +1401,7 @@
                 <w:noProof/>
                 <w:webHidden/>
               </w:rPr>
-              <w:instrText xml:space="preserve"> PAGEREF _Toc44443053 \h </w:instrText>
+              <w:instrText xml:space="preserve"> PAGEREF _Toc44454196 \h </w:instrText>
             </w:r>
             <w:r>
               <w:rPr>
@@ -1421,7 +1421,7 @@
                 <w:noProof/>
                 <w:webHidden/>
               </w:rPr>
-              <w:t>6</w:t>
+              <w:t>7</w:t>
             </w:r>
             <w:r>
               <w:rPr>
@@ -1445,13 +1445,13 @@
               <w:lang w:eastAsia="es-MX"/>
             </w:rPr>
           </w:pPr>
-          <w:hyperlink w:anchor="_Toc44443054" w:history="1">
+          <w:hyperlink w:anchor="_Toc44454197" w:history="1">
             <w:r>
               <w:rPr>
                 <w:rStyle w:val="Hipervnculo"/>
                 <w:noProof/>
               </w:rPr>
-              <w:t>Magento</w:t>
+              <w:t>ESTUDIO DE SALARIOS</w:t>
             </w:r>
             <w:r>
               <w:rPr>
@@ -1472,7 +1472,7 @@
                 <w:noProof/>
                 <w:webHidden/>
               </w:rPr>
-              <w:instrText xml:space="preserve"> PAGEREF _Toc44443054 \h </w:instrText>
+              <w:instrText xml:space="preserve"> PAGEREF _Toc44454197 \h </w:instrText>
             </w:r>
             <w:r>
               <w:rPr>
@@ -1492,7 +1492,7 @@
                 <w:noProof/>
                 <w:webHidden/>
               </w:rPr>
-              <w:t>6</w:t>
+              <w:t>7</w:t>
             </w:r>
             <w:r>
               <w:rPr>
@@ -1516,13 +1516,13 @@
               <w:lang w:eastAsia="es-MX"/>
             </w:rPr>
           </w:pPr>
-          <w:hyperlink w:anchor="_Toc44443055" w:history="1">
+          <w:hyperlink w:anchor="_Toc44454198" w:history="1">
             <w:r>
               <w:rPr>
                 <w:rStyle w:val="Hipervnculo"/>
                 <w:noProof/>
               </w:rPr>
-              <w:t>Magnolia</w:t>
+              <w:t>RECONOCER LAS NECESIDADES DEL PROYECTO Y LOS TIEMPOS EN QUE ESTAS SERÁN REQUERIDAS Y BAJO QUE REQUERIMIENTOS</w:t>
             </w:r>
             <w:r>
               <w:rPr>
@@ -1543,7 +1543,7 @@
                 <w:noProof/>
                 <w:webHidden/>
               </w:rPr>
-              <w:instrText xml:space="preserve"> PAGEREF _Toc44443055 \h </w:instrText>
+              <w:instrText xml:space="preserve"> PAGEREF _Toc44454198 \h </w:instrText>
             </w:r>
             <w:r>
               <w:rPr>
@@ -1563,7 +1563,7 @@
                 <w:noProof/>
                 <w:webHidden/>
               </w:rPr>
-              <w:t>6</w:t>
+              <w:t>7</w:t>
             </w:r>
             <w:r>
               <w:rPr>
@@ -1587,13 +1587,13 @@
               <w:lang w:eastAsia="es-MX"/>
             </w:rPr>
           </w:pPr>
-          <w:hyperlink w:anchor="_Toc44443056" w:history="1">
+          <w:hyperlink w:anchor="_Toc44454199" w:history="1">
             <w:r>
               <w:rPr>
                 <w:rStyle w:val="Hipervnculo"/>
                 <w:noProof/>
               </w:rPr>
-              <w:t>PrestaShop</w:t>
+              <w:t>FLUJO DE TRABAJO COLABORATIVO</w:t>
             </w:r>
             <w:r>
               <w:rPr>
@@ -1614,7 +1614,7 @@
                 <w:noProof/>
                 <w:webHidden/>
               </w:rPr>
-              <w:instrText xml:space="preserve"> PAGEREF _Toc44443056 \h </w:instrText>
+              <w:instrText xml:space="preserve"> PAGEREF _Toc44454199 \h </w:instrText>
             </w:r>
             <w:r>
               <w:rPr>
@@ -1634,7 +1634,7 @@
                 <w:noProof/>
                 <w:webHidden/>
               </w:rPr>
-              <w:t>6</w:t>
+              <w:t>7</w:t>
             </w:r>
             <w:r>
               <w:rPr>
@@ -1658,13 +1658,13 @@
               <w:lang w:eastAsia="es-MX"/>
             </w:rPr>
           </w:pPr>
-          <w:hyperlink w:anchor="_Toc44443057" w:history="1">
+          <w:hyperlink w:anchor="_Toc44454200" w:history="1">
             <w:r>
               <w:rPr>
                 <w:rStyle w:val="Hipervnculo"/>
                 <w:noProof/>
               </w:rPr>
-              <w:t>.</w:t>
+              <w:t>DIAGRAMA DE ACTIVIDADES</w:t>
             </w:r>
             <w:r>
               <w:rPr>
@@ -1685,433 +1685,7 @@
                 <w:noProof/>
                 <w:webHidden/>
               </w:rPr>
-              <w:instrText xml:space="preserve"> PAGEREF _Toc44443057 \h </w:instrText>
-            </w:r>
-            <w:r>
-              <w:rPr>
-                <w:noProof/>
-                <w:webHidden/>
-              </w:rPr>
-            </w:r>
-            <w:r>
-              <w:rPr>
-                <w:noProof/>
-                <w:webHidden/>
-              </w:rPr>
-              <w:fldChar w:fldCharType="separate"/>
-            </w:r>
-            <w:r>
-              <w:rPr>
-                <w:noProof/>
-                <w:webHidden/>
-              </w:rPr>
-              <w:t>6</w:t>
-            </w:r>
-            <w:r>
-              <w:rPr>
-                <w:noProof/>
-                <w:webHidden/>
-              </w:rPr>
-              <w:fldChar w:fldCharType="end"/>
-            </w:r>
-          </w:hyperlink>
-        </w:p>
-        <w:p>
-          <w:pPr>
-            <w:pStyle w:val="TDC1"/>
-            <w:tabs>
-              <w:tab w:val="right" w:leader="dot" w:pos="8828"/>
-            </w:tabs>
-            <w:rPr>
-              <w:rFonts w:asciiTheme="minorHAnsi" w:eastAsiaTheme="minorEastAsia" w:hAnsiTheme="minorHAnsi"/>
-              <w:noProof/>
-              <w:sz w:val="22"/>
-              <w:lang w:eastAsia="es-MX"/>
-            </w:rPr>
-          </w:pPr>
-          <w:hyperlink w:anchor="_Toc44443058" w:history="1">
-            <w:r>
-              <w:rPr>
-                <w:rStyle w:val="Hipervnculo"/>
-                <w:noProof/>
-              </w:rPr>
-              <w:t>Shopware</w:t>
-            </w:r>
-            <w:r>
-              <w:rPr>
-                <w:noProof/>
-                <w:webHidden/>
-              </w:rPr>
-              <w:tab/>
-            </w:r>
-            <w:r>
-              <w:rPr>
-                <w:noProof/>
-                <w:webHidden/>
-              </w:rPr>
-              <w:fldChar w:fldCharType="begin"/>
-            </w:r>
-            <w:r>
-              <w:rPr>
-                <w:noProof/>
-                <w:webHidden/>
-              </w:rPr>
-              <w:instrText xml:space="preserve"> PAGEREF _Toc44443058 \h </w:instrText>
-            </w:r>
-            <w:r>
-              <w:rPr>
-                <w:noProof/>
-                <w:webHidden/>
-              </w:rPr>
-            </w:r>
-            <w:r>
-              <w:rPr>
-                <w:noProof/>
-                <w:webHidden/>
-              </w:rPr>
-              <w:fldChar w:fldCharType="separate"/>
-            </w:r>
-            <w:r>
-              <w:rPr>
-                <w:noProof/>
-                <w:webHidden/>
-              </w:rPr>
-              <w:t>6</w:t>
-            </w:r>
-            <w:r>
-              <w:rPr>
-                <w:noProof/>
-                <w:webHidden/>
-              </w:rPr>
-              <w:fldChar w:fldCharType="end"/>
-            </w:r>
-          </w:hyperlink>
-        </w:p>
-        <w:p>
-          <w:pPr>
-            <w:pStyle w:val="TDC1"/>
-            <w:tabs>
-              <w:tab w:val="right" w:leader="dot" w:pos="8828"/>
-            </w:tabs>
-            <w:rPr>
-              <w:rFonts w:asciiTheme="minorHAnsi" w:eastAsiaTheme="minorEastAsia" w:hAnsiTheme="minorHAnsi"/>
-              <w:noProof/>
-              <w:sz w:val="22"/>
-              <w:lang w:eastAsia="es-MX"/>
-            </w:rPr>
-          </w:pPr>
-          <w:hyperlink w:anchor="_Toc44443059" w:history="1">
-            <w:r>
-              <w:rPr>
-                <w:rStyle w:val="Hipervnculo"/>
-                <w:noProof/>
-              </w:rPr>
-              <w:t>PLAN DE RESPUESTA DEL PROBLEMA QUE SE PRESENTE</w:t>
-            </w:r>
-            <w:r>
-              <w:rPr>
-                <w:noProof/>
-                <w:webHidden/>
-              </w:rPr>
-              <w:tab/>
-            </w:r>
-            <w:r>
-              <w:rPr>
-                <w:noProof/>
-                <w:webHidden/>
-              </w:rPr>
-              <w:fldChar w:fldCharType="begin"/>
-            </w:r>
-            <w:r>
-              <w:rPr>
-                <w:noProof/>
-                <w:webHidden/>
-              </w:rPr>
-              <w:instrText xml:space="preserve"> PAGEREF _Toc44443059 \h </w:instrText>
-            </w:r>
-            <w:r>
-              <w:rPr>
-                <w:noProof/>
-                <w:webHidden/>
-              </w:rPr>
-            </w:r>
-            <w:r>
-              <w:rPr>
-                <w:noProof/>
-                <w:webHidden/>
-              </w:rPr>
-              <w:fldChar w:fldCharType="separate"/>
-            </w:r>
-            <w:r>
-              <w:rPr>
-                <w:noProof/>
-                <w:webHidden/>
-              </w:rPr>
-              <w:t>7</w:t>
-            </w:r>
-            <w:r>
-              <w:rPr>
-                <w:noProof/>
-                <w:webHidden/>
-              </w:rPr>
-              <w:fldChar w:fldCharType="end"/>
-            </w:r>
-          </w:hyperlink>
-        </w:p>
-        <w:p>
-          <w:pPr>
-            <w:pStyle w:val="TDC1"/>
-            <w:tabs>
-              <w:tab w:val="right" w:leader="dot" w:pos="8828"/>
-            </w:tabs>
-            <w:rPr>
-              <w:rFonts w:asciiTheme="minorHAnsi" w:eastAsiaTheme="minorEastAsia" w:hAnsiTheme="minorHAnsi"/>
-              <w:noProof/>
-              <w:sz w:val="22"/>
-              <w:lang w:eastAsia="es-MX"/>
-            </w:rPr>
-          </w:pPr>
-          <w:hyperlink w:anchor="_Toc44443060" w:history="1">
-            <w:r>
-              <w:rPr>
-                <w:rStyle w:val="Hipervnculo"/>
-                <w:noProof/>
-              </w:rPr>
-              <w:t>ESTUDIO DE SALARIOS</w:t>
-            </w:r>
-            <w:r>
-              <w:rPr>
-                <w:noProof/>
-                <w:webHidden/>
-              </w:rPr>
-              <w:tab/>
-            </w:r>
-            <w:r>
-              <w:rPr>
-                <w:noProof/>
-                <w:webHidden/>
-              </w:rPr>
-              <w:fldChar w:fldCharType="begin"/>
-            </w:r>
-            <w:r>
-              <w:rPr>
-                <w:noProof/>
-                <w:webHidden/>
-              </w:rPr>
-              <w:instrText xml:space="preserve"> PAGEREF _Toc44443060 \h </w:instrText>
-            </w:r>
-            <w:r>
-              <w:rPr>
-                <w:noProof/>
-                <w:webHidden/>
-              </w:rPr>
-            </w:r>
-            <w:r>
-              <w:rPr>
-                <w:noProof/>
-                <w:webHidden/>
-              </w:rPr>
-              <w:fldChar w:fldCharType="separate"/>
-            </w:r>
-            <w:r>
-              <w:rPr>
-                <w:noProof/>
-                <w:webHidden/>
-              </w:rPr>
-              <w:t>7</w:t>
-            </w:r>
-            <w:r>
-              <w:rPr>
-                <w:noProof/>
-                <w:webHidden/>
-              </w:rPr>
-              <w:fldChar w:fldCharType="end"/>
-            </w:r>
-          </w:hyperlink>
-        </w:p>
-        <w:p>
-          <w:pPr>
-            <w:pStyle w:val="TDC1"/>
-            <w:tabs>
-              <w:tab w:val="right" w:leader="dot" w:pos="8828"/>
-            </w:tabs>
-            <w:rPr>
-              <w:rFonts w:asciiTheme="minorHAnsi" w:eastAsiaTheme="minorEastAsia" w:hAnsiTheme="minorHAnsi"/>
-              <w:noProof/>
-              <w:sz w:val="22"/>
-              <w:lang w:eastAsia="es-MX"/>
-            </w:rPr>
-          </w:pPr>
-          <w:hyperlink w:anchor="_Toc44443061" w:history="1">
-            <w:r>
-              <w:rPr>
-                <w:rStyle w:val="Hipervnculo"/>
-                <w:noProof/>
-              </w:rPr>
-              <w:t>RECONOCER LAS NECESIDADES DEL PROYECTO Y LOS TIEMPOS EN QUE ESTAS SERÁN REQUERIDAS Y BAJO QUE REQUERIMIENTOS</w:t>
-            </w:r>
-            <w:r>
-              <w:rPr>
-                <w:noProof/>
-                <w:webHidden/>
-              </w:rPr>
-              <w:tab/>
-            </w:r>
-            <w:r>
-              <w:rPr>
-                <w:noProof/>
-                <w:webHidden/>
-              </w:rPr>
-              <w:fldChar w:fldCharType="begin"/>
-            </w:r>
-            <w:r>
-              <w:rPr>
-                <w:noProof/>
-                <w:webHidden/>
-              </w:rPr>
-              <w:instrText xml:space="preserve"> PAGEREF _Toc44443061 \h </w:instrText>
-            </w:r>
-            <w:r>
-              <w:rPr>
-                <w:noProof/>
-                <w:webHidden/>
-              </w:rPr>
-            </w:r>
-            <w:r>
-              <w:rPr>
-                <w:noProof/>
-                <w:webHidden/>
-              </w:rPr>
-              <w:fldChar w:fldCharType="separate"/>
-            </w:r>
-            <w:r>
-              <w:rPr>
-                <w:noProof/>
-                <w:webHidden/>
-              </w:rPr>
-              <w:t>7</w:t>
-            </w:r>
-            <w:r>
-              <w:rPr>
-                <w:noProof/>
-                <w:webHidden/>
-              </w:rPr>
-              <w:fldChar w:fldCharType="end"/>
-            </w:r>
-          </w:hyperlink>
-        </w:p>
-        <w:p>
-          <w:pPr>
-            <w:pStyle w:val="TDC1"/>
-            <w:tabs>
-              <w:tab w:val="right" w:leader="dot" w:pos="8828"/>
-            </w:tabs>
-            <w:rPr>
-              <w:rFonts w:asciiTheme="minorHAnsi" w:eastAsiaTheme="minorEastAsia" w:hAnsiTheme="minorHAnsi"/>
-              <w:noProof/>
-              <w:sz w:val="22"/>
-              <w:lang w:eastAsia="es-MX"/>
-            </w:rPr>
-          </w:pPr>
-          <w:hyperlink w:anchor="_Toc44443062" w:history="1">
-            <w:r>
-              <w:rPr>
-                <w:rStyle w:val="Hipervnculo"/>
-                <w:noProof/>
-              </w:rPr>
-              <w:t>FLUJO DE TRABAJO COLABORATIVO</w:t>
-            </w:r>
-            <w:r>
-              <w:rPr>
-                <w:noProof/>
-                <w:webHidden/>
-              </w:rPr>
-              <w:tab/>
-            </w:r>
-            <w:r>
-              <w:rPr>
-                <w:noProof/>
-                <w:webHidden/>
-              </w:rPr>
-              <w:fldChar w:fldCharType="begin"/>
-            </w:r>
-            <w:r>
-              <w:rPr>
-                <w:noProof/>
-                <w:webHidden/>
-              </w:rPr>
-              <w:instrText xml:space="preserve"> PAGEREF _Toc44443062 \h </w:instrText>
-            </w:r>
-            <w:r>
-              <w:rPr>
-                <w:noProof/>
-                <w:webHidden/>
-              </w:rPr>
-            </w:r>
-            <w:r>
-              <w:rPr>
-                <w:noProof/>
-                <w:webHidden/>
-              </w:rPr>
-              <w:fldChar w:fldCharType="separate"/>
-            </w:r>
-            <w:r>
-              <w:rPr>
-                <w:noProof/>
-                <w:webHidden/>
-              </w:rPr>
-              <w:t>7</w:t>
-            </w:r>
-            <w:r>
-              <w:rPr>
-                <w:noProof/>
-                <w:webHidden/>
-              </w:rPr>
-              <w:fldChar w:fldCharType="end"/>
-            </w:r>
-          </w:hyperlink>
-        </w:p>
-        <w:p>
-          <w:pPr>
-            <w:pStyle w:val="TDC1"/>
-            <w:tabs>
-              <w:tab w:val="right" w:leader="dot" w:pos="8828"/>
-            </w:tabs>
-            <w:rPr>
-              <w:rFonts w:asciiTheme="minorHAnsi" w:eastAsiaTheme="minorEastAsia" w:hAnsiTheme="minorHAnsi"/>
-              <w:noProof/>
-              <w:sz w:val="22"/>
-              <w:lang w:eastAsia="es-MX"/>
-            </w:rPr>
-          </w:pPr>
-          <w:hyperlink w:anchor="_Toc44443063" w:history="1">
-            <w:r>
-              <w:rPr>
-                <w:rStyle w:val="Hipervnculo"/>
-                <w:noProof/>
-              </w:rPr>
-              <w:t>DIAGRAMA DE ACTIVIDADES</w:t>
-            </w:r>
-            <w:r>
-              <w:rPr>
-                <w:noProof/>
-                <w:webHidden/>
-              </w:rPr>
-              <w:tab/>
-            </w:r>
-            <w:r>
-              <w:rPr>
-                <w:noProof/>
-                <w:webHidden/>
-              </w:rPr>
-              <w:fldChar w:fldCharType="begin"/>
-            </w:r>
-            <w:r>
-              <w:rPr>
-                <w:noProof/>
-                <w:webHidden/>
-              </w:rPr>
-              <w:instrText xml:space="preserve"> PAGEREF _Toc44443063 \h </w:instrText>
+              <w:instrText xml:space="preserve"> PAGEREF _Toc44454200 \h </w:instrText>
             </w:r>
             <w:r>
               <w:rPr>
@@ -2166,7 +1740,7 @@
       <w:pPr>
         <w:pStyle w:val="Ttulo1"/>
       </w:pPr>
-      <w:bookmarkStart w:id="2" w:name="_Toc44443050"/>
+      <w:bookmarkStart w:id="2" w:name="_Toc44454193"/>
       <w:r>
         <w:lastRenderedPageBreak/>
         <w:t>INTRODUCCIÓN</w:t>
@@ -2298,7 +1872,7 @@
       <w:pPr>
         <w:pStyle w:val="Ttulo1"/>
       </w:pPr>
-      <w:bookmarkStart w:id="3" w:name="_Toc44443051"/>
+      <w:bookmarkStart w:id="3" w:name="_Toc44454194"/>
       <w:r>
         <w:lastRenderedPageBreak/>
         <w:t>SERVIDORES GRATUITOS DE INTERNET</w:t>
@@ -2313,14 +1887,27 @@
       <w:r>
         <w:t xml:space="preserve">Tabla </w:t>
       </w:r>
-      <w:fldSimple w:instr=" SEQ Tabla \* ARABIC ">
-        <w:r>
-          <w:rPr>
-            <w:noProof/>
-          </w:rPr>
-          <w:t>1</w:t>
-        </w:r>
-      </w:fldSimple>
+      <w:r>
+        <w:fldChar w:fldCharType="begin"/>
+      </w:r>
+      <w:r>
+        <w:instrText xml:space="preserve"> SEQ Tabla \* ARABIC </w:instrText>
+      </w:r>
+      <w:r>
+        <w:fldChar w:fldCharType="separate"/>
+      </w:r>
+      <w:r>
+        <w:rPr>
+          <w:noProof/>
+        </w:rPr>
+        <w:t>1</w:t>
+      </w:r>
+      <w:r>
+        <w:rPr>
+          <w:noProof/>
+        </w:rPr>
+        <w:fldChar w:fldCharType="end"/>
+      </w:r>
       <w:r>
         <w:t xml:space="preserve"> Comparación de servidores gratuitos</w:t>
       </w:r>
@@ -2457,7 +2044,6 @@
                 <w:bCs w:val="0"/>
               </w:rPr>
             </w:pPr>
-            <w:proofErr w:type="spellStart"/>
             <w:r>
               <w:rPr>
                 <w:b w:val="0"/>
@@ -2465,7 +2051,6 @@
               </w:rPr>
               <w:t>Lucushost</w:t>
             </w:r>
-            <w:proofErr w:type="spellEnd"/>
           </w:p>
         </w:tc>
         <w:tc>
@@ -2592,17 +2177,8 @@
                 <w:sz w:val="20"/>
                 <w:szCs w:val="18"/>
               </w:rPr>
-              <w:t xml:space="preserve">Panel de control: </w:t>
-            </w:r>
-            <w:proofErr w:type="spellStart"/>
-            <w:r>
-              <w:rPr>
-                <w:sz w:val="20"/>
-                <w:szCs w:val="18"/>
-              </w:rPr>
-              <w:t>cPanel</w:t>
-            </w:r>
-            <w:proofErr w:type="spellEnd"/>
+              <w:t>Panel de control: cPanel</w:t>
+            </w:r>
           </w:p>
           <w:p>
             <w:pPr>
@@ -2787,17 +2363,8 @@
                 <w:sz w:val="20"/>
                 <w:szCs w:val="18"/>
               </w:rPr>
-              <w:t xml:space="preserve">Panel de control: </w:t>
-            </w:r>
-            <w:proofErr w:type="spellStart"/>
-            <w:r>
-              <w:rPr>
-                <w:sz w:val="20"/>
-                <w:szCs w:val="18"/>
-              </w:rPr>
-              <w:t>cPanel</w:t>
-            </w:r>
-            <w:proofErr w:type="spellEnd"/>
+              <w:t>Panel de control: cPanel</w:t>
+            </w:r>
           </w:p>
           <w:p>
             <w:pPr>
@@ -2845,31 +2412,13 @@
                 <w:bCs w:val="0"/>
               </w:rPr>
             </w:pPr>
-            <w:proofErr w:type="spellStart"/>
             <w:r>
               <w:rPr>
                 <w:b w:val="0"/>
                 <w:bCs w:val="0"/>
               </w:rPr>
-              <w:t>Award</w:t>
-            </w:r>
-            <w:proofErr w:type="spellEnd"/>
-            <w:r>
-              <w:rPr>
-                <w:b w:val="0"/>
-                <w:bCs w:val="0"/>
-              </w:rPr>
-              <w:t xml:space="preserve"> </w:t>
-            </w:r>
-            <w:proofErr w:type="spellStart"/>
-            <w:r>
-              <w:rPr>
-                <w:b w:val="0"/>
-                <w:bCs w:val="0"/>
-              </w:rPr>
-              <w:t>Space</w:t>
-            </w:r>
-            <w:proofErr w:type="spellEnd"/>
+              <w:t>Award Space</w:t>
+            </w:r>
           </w:p>
         </w:tc>
         <w:tc>
@@ -3170,17 +2719,8 @@
                 <w:sz w:val="20"/>
                 <w:szCs w:val="18"/>
               </w:rPr>
-              <w:t xml:space="preserve">Panel de control: </w:t>
-            </w:r>
-            <w:proofErr w:type="spellStart"/>
-            <w:r>
-              <w:rPr>
-                <w:sz w:val="20"/>
-                <w:szCs w:val="18"/>
-              </w:rPr>
-              <w:t>cPanel</w:t>
-            </w:r>
-            <w:proofErr w:type="spellEnd"/>
+              <w:t>Panel de control: cPanel</w:t>
+            </w:r>
           </w:p>
           <w:p>
             <w:pPr>
@@ -3359,17 +2899,8 @@
                 <w:sz w:val="20"/>
                 <w:szCs w:val="18"/>
               </w:rPr>
-              <w:t xml:space="preserve">Panel de control: </w:t>
-            </w:r>
-            <w:proofErr w:type="spellStart"/>
-            <w:r>
-              <w:rPr>
-                <w:sz w:val="20"/>
-                <w:szCs w:val="18"/>
-              </w:rPr>
-              <w:t>cPanel</w:t>
-            </w:r>
-            <w:proofErr w:type="spellEnd"/>
+              <w:t>Panel de control: cPanel</w:t>
+            </w:r>
           </w:p>
           <w:p>
             <w:pPr>
@@ -3406,26 +2937,10 @@
         <w:t>5 GB de</w:t>
       </w:r>
       <w:r>
-        <w:t xml:space="preserve"> almacenamiento SSD, 3 Cuentas de correo, </w:t>
-      </w:r>
-      <w:proofErr w:type="spellStart"/>
-      <w:r>
-        <w:t>cPanel</w:t>
-      </w:r>
-      <w:proofErr w:type="spellEnd"/>
-      <w:r>
-        <w:t xml:space="preserve"> (Muy útil para el manejo de archivos que debemos subir al sitio)</w:t>
+        <w:t xml:space="preserve"> almacenamiento SSD, 3 Cuentas de correo, cPanel (Muy útil para el manejo de archivos que debemos subir al sitio)</w:t>
       </w:r>
       <w:r>
-        <w:t xml:space="preserve">, soporta CMS, lo mejor de todo ahora podremos hacer subdominios por si requerimos usar </w:t>
-      </w:r>
-      <w:proofErr w:type="spellStart"/>
-      <w:r>
-        <w:t>dihcho</w:t>
-      </w:r>
-      <w:proofErr w:type="spellEnd"/>
-      <w:r>
-        <w:t xml:space="preserve"> hosting para más proyectos.</w:t>
+        <w:t>, soporta CMS, lo mejor de todo ahora podremos hacer subdominios por si requerimos usar dihcho hosting para más proyectos.</w:t>
       </w:r>
     </w:p>
     <w:p>
@@ -3439,22 +2954,14 @@
         </w:sectPr>
       </w:pPr>
       <w:r>
-        <w:t xml:space="preserve">El nombre del dominio es one-jama.com.mx el subdominio es </w:t>
-      </w:r>
-      <w:proofErr w:type="spellStart"/>
-      <w:r>
-        <w:t>one</w:t>
-      </w:r>
-      <w:proofErr w:type="spellEnd"/>
-      <w:r>
-        <w:t>-jama</w:t>
+        <w:t>El nombre del dominio es one-jama.com.mx el subdominio es one-jama</w:t>
       </w:r>
     </w:p>
     <w:p>
       <w:pPr>
         <w:pStyle w:val="Ttulo1"/>
       </w:pPr>
-      <w:bookmarkStart w:id="4" w:name="_Toc44443052"/>
+      <w:bookmarkStart w:id="4" w:name="_Toc44454195"/>
       <w:r>
         <w:lastRenderedPageBreak/>
         <w:t>PLATAFORMAS DE COMERCIO ELECTRÓNICO</w:t>
@@ -3464,20 +2971,20 @@
     <w:tbl>
       <w:tblPr>
         <w:tblStyle w:val="Tablaconcuadrcula"/>
-        <w:tblW w:w="14657" w:type="dxa"/>
-        <w:tblInd w:w="-628" w:type="dxa"/>
+        <w:tblW w:w="15027" w:type="dxa"/>
+        <w:tblInd w:w="-998" w:type="dxa"/>
         <w:tblLook w:val="04A0" w:firstRow="1" w:lastRow="0" w:firstColumn="1" w:lastColumn="0" w:noHBand="0" w:noVBand="1"/>
       </w:tblPr>
       <w:tblGrid>
-        <w:gridCol w:w="1616"/>
-        <w:gridCol w:w="5670"/>
-        <w:gridCol w:w="4961"/>
-        <w:gridCol w:w="2410"/>
+        <w:gridCol w:w="1560"/>
+        <w:gridCol w:w="6237"/>
+        <w:gridCol w:w="4832"/>
+        <w:gridCol w:w="2398"/>
       </w:tblGrid>
       <w:tr>
         <w:tc>
           <w:tcPr>
-            <w:tcW w:w="1616" w:type="dxa"/>
+            <w:tcW w:w="1560" w:type="dxa"/>
           </w:tcPr>
           <w:p>
             <w:pPr>
@@ -3498,7 +3005,7 @@
         </w:tc>
         <w:tc>
           <w:tcPr>
-            <w:tcW w:w="5670" w:type="dxa"/>
+            <w:tcW w:w="6237" w:type="dxa"/>
           </w:tcPr>
           <w:p>
             <w:pPr>
@@ -3519,7 +3026,7 @@
         </w:tc>
         <w:tc>
           <w:tcPr>
-            <w:tcW w:w="4961" w:type="dxa"/>
+            <w:tcW w:w="4832" w:type="dxa"/>
           </w:tcPr>
           <w:p>
             <w:pPr>
@@ -3540,7 +3047,7 @@
         </w:tc>
         <w:tc>
           <w:tcPr>
-            <w:tcW w:w="2410" w:type="dxa"/>
+            <w:tcW w:w="2398" w:type="dxa"/>
           </w:tcPr>
           <w:p>
             <w:pPr>
@@ -3550,7 +3057,6 @@
                 <w:bCs/>
               </w:rPr>
             </w:pPr>
-            <w:proofErr w:type="spellStart"/>
             <w:r>
               <w:rPr>
                 <w:b/>
@@ -3558,14 +3064,13 @@
               </w:rPr>
               <w:t>Plugins</w:t>
             </w:r>
-            <w:proofErr w:type="spellEnd"/>
           </w:p>
         </w:tc>
       </w:tr>
       <w:tr>
         <w:tc>
           <w:tcPr>
-            <w:tcW w:w="1616" w:type="dxa"/>
+            <w:tcW w:w="1560" w:type="dxa"/>
           </w:tcPr>
           <w:p>
             <w:pPr>
@@ -3586,32 +3091,20 @@
                 <w:iCs/>
               </w:rPr>
             </w:pPr>
-          </w:p>
-          <w:p>
-            <w:pPr>
+            <w:r>
               <w:rPr>
                 <w:b/>
                 <w:bCs/>
                 <w:i/>
                 <w:iCs/>
               </w:rPr>
-            </w:pPr>
-            <w:bookmarkStart w:id="5" w:name="_Toc44443053"/>
-            <w:r>
-              <w:rPr>
-                <w:b/>
-                <w:bCs/>
-                <w:i/>
-                <w:iCs/>
-              </w:rPr>
               <w:t>WordPress</w:t>
             </w:r>
-            <w:bookmarkEnd w:id="5"/>
-          </w:p>
-        </w:tc>
-        <w:tc>
-          <w:tcPr>
-            <w:tcW w:w="5670" w:type="dxa"/>
+          </w:p>
+        </w:tc>
+        <w:tc>
+          <w:tcPr>
+            <w:tcW w:w="6237" w:type="dxa"/>
           </w:tcPr>
           <w:p>
             <w:pPr>
@@ -3700,7 +3193,7 @@
         </w:tc>
         <w:tc>
           <w:tcPr>
-            <w:tcW w:w="4961" w:type="dxa"/>
+            <w:tcW w:w="4832" w:type="dxa"/>
           </w:tcPr>
           <w:p>
             <w:pPr>
@@ -3823,7 +3316,7 @@
         </w:tc>
         <w:tc>
           <w:tcPr>
-            <w:tcW w:w="2410" w:type="dxa"/>
+            <w:tcW w:w="2398" w:type="dxa"/>
           </w:tcPr>
           <w:p>
             <w:pPr>
@@ -3843,7 +3336,7 @@
       <w:tr>
         <w:tc>
           <w:tcPr>
-            <w:tcW w:w="1616" w:type="dxa"/>
+            <w:tcW w:w="1560" w:type="dxa"/>
           </w:tcPr>
           <w:p>
             <w:pPr>
@@ -3854,7 +3347,6 @@
                 <w:iCs/>
               </w:rPr>
             </w:pPr>
-            <w:bookmarkStart w:id="6" w:name="_Toc44443054"/>
             <w:r>
               <w:rPr>
                 <w:b/>
@@ -3864,12 +3356,11 @@
               </w:rPr>
               <w:t>Magento</w:t>
             </w:r>
-            <w:bookmarkEnd w:id="6"/>
-          </w:p>
-        </w:tc>
-        <w:tc>
-          <w:tcPr>
-            <w:tcW w:w="5670" w:type="dxa"/>
+          </w:p>
+        </w:tc>
+        <w:tc>
+          <w:tcPr>
+            <w:tcW w:w="6237" w:type="dxa"/>
           </w:tcPr>
           <w:p>
             <w:pPr>
@@ -3884,23 +3375,7 @@
                 <w:sz w:val="18"/>
                 <w:szCs w:val="20"/>
               </w:rPr>
-              <w:t xml:space="preserve">Magento está orientado a crear atractivos y potentes sitios web para </w:t>
-            </w:r>
-            <w:proofErr w:type="spellStart"/>
-            <w:r>
-              <w:rPr>
-                <w:sz w:val="18"/>
-                <w:szCs w:val="20"/>
-              </w:rPr>
-              <w:t>ecommerces</w:t>
-            </w:r>
-            <w:proofErr w:type="spellEnd"/>
-            <w:r>
-              <w:rPr>
-                <w:sz w:val="18"/>
-                <w:szCs w:val="20"/>
-              </w:rPr>
-              <w:t>. Para ello, ofrece soluciones con temas ya preparados y tiene una capacidad ilimitada para personalizar el sitio con tu propio código. Por eso mismo, los negocios que están en crecimiento ven una buena opción en uno de los mejores CMS.</w:t>
+              <w:t>Magento está orientado a crear atractivos y potentes sitios web para ecommerces. Para ello, ofrece soluciones con temas ya preparados y tiene una capacidad ilimitada para personalizar el sitio con tu propio código. Por eso mismo, los negocios que están en crecimiento ven una buena opción en uno de los mejores CMS.</w:t>
             </w:r>
             <w:sdt>
               <w:sdtPr>
@@ -3955,7 +3430,7 @@
         </w:tc>
         <w:tc>
           <w:tcPr>
-            <w:tcW w:w="4961" w:type="dxa"/>
+            <w:tcW w:w="4832" w:type="dxa"/>
           </w:tcPr>
           <w:p>
             <w:pPr>
@@ -4018,23 +3493,7 @@
                 <w:sz w:val="18"/>
                 <w:szCs w:val="20"/>
               </w:rPr>
-              <w:t xml:space="preserve">4. </w:t>
-            </w:r>
-            <w:proofErr w:type="spellStart"/>
-            <w:r>
-              <w:rPr>
-                <w:sz w:val="18"/>
-                <w:szCs w:val="20"/>
-              </w:rPr>
-              <w:t>Multi-escaparate</w:t>
-            </w:r>
-            <w:proofErr w:type="spellEnd"/>
-            <w:r>
-              <w:rPr>
-                <w:sz w:val="18"/>
-                <w:szCs w:val="20"/>
-              </w:rPr>
-              <w:t>.</w:t>
+              <w:t>4. Multi-escaparate.</w:t>
             </w:r>
           </w:p>
           <w:p>
@@ -4105,7 +3564,7 @@
         </w:tc>
         <w:tc>
           <w:tcPr>
-            <w:tcW w:w="2410" w:type="dxa"/>
+            <w:tcW w:w="2398" w:type="dxa"/>
           </w:tcPr>
           <w:p>
             <w:pPr>
@@ -4121,7 +3580,7 @@
       <w:tr>
         <w:tc>
           <w:tcPr>
-            <w:tcW w:w="1616" w:type="dxa"/>
+            <w:tcW w:w="1560" w:type="dxa"/>
           </w:tcPr>
           <w:p>
             <w:pPr>
@@ -4132,7 +3591,6 @@
                 <w:iCs/>
               </w:rPr>
             </w:pPr>
-            <w:bookmarkStart w:id="7" w:name="_Toc44443055"/>
             <w:r>
               <w:rPr>
                 <w:b/>
@@ -4142,12 +3600,11 @@
               </w:rPr>
               <w:t>Magnolia</w:t>
             </w:r>
-            <w:bookmarkEnd w:id="7"/>
-          </w:p>
-        </w:tc>
-        <w:tc>
-          <w:tcPr>
-            <w:tcW w:w="5670" w:type="dxa"/>
+          </w:p>
+        </w:tc>
+        <w:tc>
+          <w:tcPr>
+            <w:tcW w:w="6237" w:type="dxa"/>
           </w:tcPr>
           <w:p>
             <w:pPr>
@@ -4217,29 +3674,188 @@
         </w:tc>
         <w:tc>
           <w:tcPr>
-            <w:tcW w:w="4961" w:type="dxa"/>
+            <w:tcW w:w="4832" w:type="dxa"/>
           </w:tcPr>
           <w:p>
             <w:pPr>
               <w:pStyle w:val="Sinespaciado"/>
+              <w:numPr>
+                <w:ilvl w:val="0"/>
+                <w:numId w:val="6"/>
+              </w:numPr>
+              <w:ind w:left="177" w:hanging="259"/>
               <w:rPr>
                 <w:sz w:val="18"/>
                 <w:szCs w:val="20"/>
               </w:rPr>
             </w:pPr>
-          </w:p>
-        </w:tc>
-        <w:tc>
-          <w:tcPr>
-            <w:tcW w:w="2410" w:type="dxa"/>
-          </w:tcPr>
-          <w:p>
-            <w:pPr>
-              <w:pStyle w:val="Sinespaciado"/>
+            <w:r>
               <w:rPr>
                 <w:sz w:val="18"/>
                 <w:szCs w:val="20"/>
               </w:rPr>
+              <w:t>Eficaz y fácil de usar</w:t>
+            </w:r>
+            <w:r>
+              <w:rPr>
+                <w:sz w:val="18"/>
+                <w:szCs w:val="20"/>
+              </w:rPr>
+              <w:t>.</w:t>
+            </w:r>
+            <w:sdt>
+              <w:sdtPr>
+                <w:rPr>
+                  <w:sz w:val="18"/>
+                  <w:szCs w:val="20"/>
+                </w:rPr>
+                <w:id w:val="1081644590"/>
+                <w:citation/>
+              </w:sdtPr>
+              <w:sdtContent>
+                <w:r>
+                  <w:rPr>
+                    <w:sz w:val="18"/>
+                    <w:szCs w:val="20"/>
+                  </w:rPr>
+                  <w:fldChar w:fldCharType="begin"/>
+                </w:r>
+                <w:r>
+                  <w:rPr>
+                    <w:sz w:val="18"/>
+                    <w:szCs w:val="20"/>
+                  </w:rPr>
+                  <w:instrText xml:space="preserve"> CITATION mag20 \l 2058 </w:instrText>
+                </w:r>
+                <w:r>
+                  <w:rPr>
+                    <w:sz w:val="18"/>
+                    <w:szCs w:val="20"/>
+                  </w:rPr>
+                  <w:fldChar w:fldCharType="separate"/>
+                </w:r>
+                <w:r>
+                  <w:rPr>
+                    <w:noProof/>
+                    <w:sz w:val="18"/>
+                    <w:szCs w:val="20"/>
+                  </w:rPr>
+                  <w:t xml:space="preserve"> </w:t>
+                </w:r>
+                <w:r>
+                  <w:rPr>
+                    <w:noProof/>
+                    <w:sz w:val="18"/>
+                    <w:szCs w:val="20"/>
+                  </w:rPr>
+                  <w:t>(magnolia, 2020)</w:t>
+                </w:r>
+                <w:r>
+                  <w:rPr>
+                    <w:sz w:val="18"/>
+                    <w:szCs w:val="20"/>
+                  </w:rPr>
+                  <w:fldChar w:fldCharType="end"/>
+                </w:r>
+              </w:sdtContent>
+            </w:sdt>
+          </w:p>
+          <w:p>
+            <w:pPr>
+              <w:pStyle w:val="Sinespaciado"/>
+              <w:numPr>
+                <w:ilvl w:val="0"/>
+                <w:numId w:val="6"/>
+              </w:numPr>
+              <w:ind w:left="177" w:hanging="259"/>
+              <w:rPr>
+                <w:sz w:val="18"/>
+                <w:szCs w:val="20"/>
+              </w:rPr>
+            </w:pPr>
+            <w:r>
+              <w:rPr>
+                <w:sz w:val="18"/>
+                <w:szCs w:val="20"/>
+              </w:rPr>
+              <w:t>Flexible y rápido como un rayo</w:t>
+            </w:r>
+            <w:r>
+              <w:rPr>
+                <w:sz w:val="18"/>
+                <w:szCs w:val="20"/>
+              </w:rPr>
+              <w:t>.</w:t>
+            </w:r>
+          </w:p>
+          <w:p>
+            <w:pPr>
+              <w:pStyle w:val="Sinespaciado"/>
+              <w:numPr>
+                <w:ilvl w:val="0"/>
+                <w:numId w:val="6"/>
+              </w:numPr>
+              <w:ind w:left="177" w:hanging="259"/>
+              <w:rPr>
+                <w:sz w:val="18"/>
+                <w:szCs w:val="20"/>
+              </w:rPr>
+            </w:pPr>
+            <w:r>
+              <w:rPr>
+                <w:sz w:val="18"/>
+                <w:szCs w:val="20"/>
+              </w:rPr>
+              <w:t>Construye tu plataforma digital totalmente a medida</w:t>
+            </w:r>
+            <w:r>
+              <w:rPr>
+                <w:sz w:val="18"/>
+                <w:szCs w:val="20"/>
+              </w:rPr>
+              <w:t>.</w:t>
+            </w:r>
+          </w:p>
+          <w:p>
+            <w:pPr>
+              <w:pStyle w:val="Sinespaciado"/>
+              <w:numPr>
+                <w:ilvl w:val="0"/>
+                <w:numId w:val="6"/>
+              </w:numPr>
+              <w:ind w:left="177" w:hanging="259"/>
+              <w:rPr>
+                <w:sz w:val="18"/>
+                <w:szCs w:val="20"/>
+              </w:rPr>
+            </w:pPr>
+            <w:r>
+              <w:rPr>
+                <w:sz w:val="18"/>
+                <w:szCs w:val="20"/>
+              </w:rPr>
+              <w:t>Crea y previsualiza experiencias para cualquier canal</w:t>
+            </w:r>
+            <w:r>
+              <w:rPr>
+                <w:sz w:val="18"/>
+                <w:szCs w:val="20"/>
+              </w:rPr>
+              <w:t>.</w:t>
+            </w:r>
+          </w:p>
+        </w:tc>
+        <w:tc>
+          <w:tcPr>
+            <w:tcW w:w="2398" w:type="dxa"/>
+          </w:tcPr>
+          <w:p>
+            <w:pPr>
+              <w:pStyle w:val="Sinespaciado"/>
+              <w:rPr>
+                <w:sz w:val="18"/>
+                <w:szCs w:val="20"/>
+              </w:rPr>
             </w:pPr>
           </w:p>
         </w:tc>
@@ -4247,7 +3863,7 @@
       <w:tr>
         <w:tc>
           <w:tcPr>
-            <w:tcW w:w="1616" w:type="dxa"/>
+            <w:tcW w:w="1560" w:type="dxa"/>
           </w:tcPr>
           <w:p>
             <w:pPr>
@@ -4268,34 +3884,20 @@
                 <w:iCs/>
               </w:rPr>
             </w:pPr>
-          </w:p>
-          <w:p>
-            <w:pPr>
+            <w:r>
               <w:rPr>
                 <w:b/>
                 <w:bCs/>
                 <w:i/>
                 <w:iCs/>
               </w:rPr>
-            </w:pPr>
-            <w:bookmarkStart w:id="8" w:name="_Toc44443056"/>
-            <w:proofErr w:type="spellStart"/>
-            <w:r>
-              <w:rPr>
-                <w:b/>
-                <w:bCs/>
-                <w:i/>
-                <w:iCs/>
-              </w:rPr>
               <w:t>PrestaShop</w:t>
             </w:r>
-            <w:bookmarkEnd w:id="8"/>
-            <w:proofErr w:type="spellEnd"/>
-          </w:p>
-        </w:tc>
-        <w:tc>
-          <w:tcPr>
-            <w:tcW w:w="5670" w:type="dxa"/>
+          </w:p>
+        </w:tc>
+        <w:tc>
+          <w:tcPr>
+            <w:tcW w:w="6237" w:type="dxa"/>
           </w:tcPr>
           <w:p>
             <w:pPr>
@@ -4305,53 +3907,28 @@
                 <w:szCs w:val="20"/>
               </w:rPr>
             </w:pPr>
-            <w:proofErr w:type="spellStart"/>
             <w:r>
               <w:rPr>
                 <w:sz w:val="18"/>
                 <w:szCs w:val="20"/>
               </w:rPr>
-              <w:t>PrestaShop</w:t>
-            </w:r>
-            <w:proofErr w:type="spellEnd"/>
-            <w:r>
+              <w:t>PrestaShop es una solución de comercio electrónico y código abierto (en constante evolución) que alimenta a más de 300.000 tiendas en línea, a día de hoy, en el mundo.</w:t>
+            </w:r>
+          </w:p>
+          <w:p>
+            <w:pPr>
+              <w:pStyle w:val="Sinespaciado"/>
               <w:rPr>
                 <w:sz w:val="18"/>
                 <w:szCs w:val="20"/>
               </w:rPr>
-              <w:t xml:space="preserve"> es una solución de comercio electrónico y código abierto (en constante evolución) que alimenta a más de 300.000 tiendas en línea, a día de hoy, en el mundo.</w:t>
-            </w:r>
-          </w:p>
-          <w:p>
-            <w:pPr>
-              <w:pStyle w:val="Sinespaciado"/>
+            </w:pPr>
+            <w:r>
               <w:rPr>
                 <w:sz w:val="18"/>
                 <w:szCs w:val="20"/>
               </w:rPr>
-            </w:pPr>
-            <w:r>
-              <w:rPr>
-                <w:sz w:val="18"/>
-                <w:szCs w:val="20"/>
-              </w:rPr>
-              <w:t xml:space="preserve">Además, cuenta con </w:t>
-            </w:r>
-            <w:proofErr w:type="spellStart"/>
-            <w:r>
-              <w:rPr>
-                <w:sz w:val="18"/>
-                <w:szCs w:val="20"/>
-              </w:rPr>
-              <w:t>partnership</w:t>
-            </w:r>
-            <w:proofErr w:type="spellEnd"/>
-            <w:r>
-              <w:rPr>
-                <w:sz w:val="18"/>
-                <w:szCs w:val="20"/>
-              </w:rPr>
-              <w:t xml:space="preserve"> de marcas tan reconocidas en nuestros días como PayPal, Google, MailChimp o Facebook, todos ellos aportando su granito de arena a las páginas webs creadas a través de este CMS que, sin duda, ofrece un servicio integral para sus clientes.</w:t>
+              <w:t>Además, cuenta con partnership de marcas tan reconocidas en nuestros días como PayPal, Google, MailChimp o Facebook, todos ellos aportando su granito de arena a las páginas webs creadas a través de este CMS que, sin duda, ofrece un servicio integral para sus clientes.</w:t>
             </w:r>
             <w:sdt>
               <w:sdtPr>
@@ -4406,7 +3983,238 @@
         </w:tc>
         <w:tc>
           <w:tcPr>
-            <w:tcW w:w="4961" w:type="dxa"/>
+            <w:tcW w:w="4832" w:type="dxa"/>
+          </w:tcPr>
+          <w:p>
+            <w:pPr>
+              <w:pStyle w:val="Sinespaciado"/>
+              <w:numPr>
+                <w:ilvl w:val="0"/>
+                <w:numId w:val="8"/>
+              </w:numPr>
+              <w:tabs>
+                <w:tab w:val="clear" w:pos="720"/>
+                <w:tab w:val="num" w:pos="461"/>
+              </w:tabs>
+              <w:ind w:left="177" w:hanging="259"/>
+              <w:rPr>
+                <w:sz w:val="16"/>
+                <w:szCs w:val="18"/>
+              </w:rPr>
+            </w:pPr>
+            <w:r>
+              <w:rPr>
+                <w:sz w:val="16"/>
+                <w:szCs w:val="18"/>
+              </w:rPr>
+              <w:t>Compatible con </w:t>
+            </w:r>
+            <w:hyperlink r:id="rId13" w:history="1">
+              <w:r>
+                <w:rPr>
+                  <w:sz w:val="16"/>
+                  <w:szCs w:val="18"/>
+                </w:rPr>
+                <w:t>Paypal</w:t>
+              </w:r>
+            </w:hyperlink>
+            <w:r>
+              <w:rPr>
+                <w:sz w:val="16"/>
+                <w:szCs w:val="18"/>
+              </w:rPr>
+              <w:t>, Tarjetas de Crédito, Bitcoin asi como cualquier pasarela de TPV o pagos online.</w:t>
+            </w:r>
+          </w:p>
+          <w:p>
+            <w:pPr>
+              <w:pStyle w:val="Sinespaciado"/>
+              <w:numPr>
+                <w:ilvl w:val="0"/>
+                <w:numId w:val="8"/>
+              </w:numPr>
+              <w:tabs>
+                <w:tab w:val="clear" w:pos="720"/>
+                <w:tab w:val="num" w:pos="461"/>
+              </w:tabs>
+              <w:ind w:left="177" w:hanging="259"/>
+              <w:rPr>
+                <w:sz w:val="16"/>
+                <w:szCs w:val="18"/>
+              </w:rPr>
+            </w:pPr>
+            <w:r>
+              <w:rPr>
+                <w:sz w:val="16"/>
+                <w:szCs w:val="18"/>
+              </w:rPr>
+              <w:t xml:space="preserve">Incrustar videos, </w:t>
+            </w:r>
+            <w:r>
+              <w:rPr>
+                <w:sz w:val="16"/>
+                <w:szCs w:val="18"/>
+              </w:rPr>
+              <w:t>imágenes</w:t>
+            </w:r>
+            <w:r>
+              <w:rPr>
+                <w:sz w:val="16"/>
+                <w:szCs w:val="18"/>
+              </w:rPr>
+              <w:t>, sonidos y todo lo multimedia es muy fácil desde su gestor de medios.</w:t>
+            </w:r>
+          </w:p>
+          <w:p>
+            <w:pPr>
+              <w:pStyle w:val="Sinespaciado"/>
+              <w:numPr>
+                <w:ilvl w:val="0"/>
+                <w:numId w:val="8"/>
+              </w:numPr>
+              <w:tabs>
+                <w:tab w:val="clear" w:pos="720"/>
+                <w:tab w:val="num" w:pos="461"/>
+              </w:tabs>
+              <w:ind w:left="177" w:hanging="259"/>
+              <w:rPr>
+                <w:sz w:val="16"/>
+                <w:szCs w:val="18"/>
+              </w:rPr>
+            </w:pPr>
+            <w:r>
+              <w:rPr>
+                <w:sz w:val="16"/>
+                <w:szCs w:val="18"/>
+              </w:rPr>
+              <w:t>Panel de control de usuario sumamente sencillo para ver ventas y toda la interacción con la tienda.</w:t>
+            </w:r>
+          </w:p>
+          <w:p>
+            <w:pPr>
+              <w:pStyle w:val="Sinespaciado"/>
+              <w:numPr>
+                <w:ilvl w:val="0"/>
+                <w:numId w:val="8"/>
+              </w:numPr>
+              <w:tabs>
+                <w:tab w:val="clear" w:pos="720"/>
+                <w:tab w:val="num" w:pos="461"/>
+              </w:tabs>
+              <w:ind w:left="177" w:hanging="259"/>
+              <w:rPr>
+                <w:sz w:val="16"/>
+                <w:szCs w:val="18"/>
+              </w:rPr>
+            </w:pPr>
+            <w:r>
+              <w:rPr>
+                <w:sz w:val="16"/>
+                <w:szCs w:val="18"/>
+              </w:rPr>
+              <w:t>Módulos</w:t>
+            </w:r>
+            <w:r>
+              <w:rPr>
+                <w:sz w:val="16"/>
+                <w:szCs w:val="18"/>
+              </w:rPr>
+              <w:t xml:space="preserve"> personalizables, si uno no te convence puedes modificarlo a tu gusto si sabes programación.</w:t>
+            </w:r>
+          </w:p>
+          <w:p>
+            <w:pPr>
+              <w:pStyle w:val="Sinespaciado"/>
+              <w:numPr>
+                <w:ilvl w:val="0"/>
+                <w:numId w:val="8"/>
+              </w:numPr>
+              <w:tabs>
+                <w:tab w:val="clear" w:pos="720"/>
+                <w:tab w:val="num" w:pos="461"/>
+              </w:tabs>
+              <w:ind w:left="177" w:hanging="259"/>
+              <w:rPr>
+                <w:sz w:val="16"/>
+                <w:szCs w:val="18"/>
+              </w:rPr>
+            </w:pPr>
+            <w:r>
+              <w:rPr>
+                <w:sz w:val="16"/>
+                <w:szCs w:val="18"/>
+              </w:rPr>
+              <w:t>Puede correr en planes de hosting compartido, no necesitas de </w:t>
+            </w:r>
+            <w:hyperlink r:id="rId14" w:history="1">
+              <w:r>
+                <w:rPr>
+                  <w:sz w:val="16"/>
+                  <w:szCs w:val="18"/>
+                </w:rPr>
+                <w:t>servidores web</w:t>
+              </w:r>
+            </w:hyperlink>
+            <w:r>
+              <w:rPr>
+                <w:sz w:val="16"/>
+                <w:szCs w:val="18"/>
+              </w:rPr>
+              <w:t> dedicados para su uso.</w:t>
+            </w:r>
+            <w:sdt>
+              <w:sdtPr>
+                <w:rPr>
+                  <w:sz w:val="16"/>
+                  <w:szCs w:val="18"/>
+                </w:rPr>
+                <w:id w:val="1117722356"/>
+                <w:citation/>
+              </w:sdtPr>
+              <w:sdtContent>
+                <w:r>
+                  <w:rPr>
+                    <w:sz w:val="16"/>
+                    <w:szCs w:val="18"/>
+                  </w:rPr>
+                  <w:fldChar w:fldCharType="begin"/>
+                </w:r>
+                <w:r>
+                  <w:rPr>
+                    <w:sz w:val="16"/>
+                    <w:szCs w:val="18"/>
+                  </w:rPr>
+                  <w:instrText xml:space="preserve"> CITATION Est18 \l 2058 </w:instrText>
+                </w:r>
+                <w:r>
+                  <w:rPr>
+                    <w:sz w:val="16"/>
+                    <w:szCs w:val="18"/>
+                  </w:rPr>
+                  <w:fldChar w:fldCharType="separate"/>
+                </w:r>
+                <w:r>
+                  <w:rPr>
+                    <w:noProof/>
+                    <w:sz w:val="16"/>
+                    <w:szCs w:val="18"/>
+                  </w:rPr>
+                  <w:t xml:space="preserve"> (Borges, 2018)</w:t>
+                </w:r>
+                <w:r>
+                  <w:rPr>
+                    <w:sz w:val="16"/>
+                    <w:szCs w:val="18"/>
+                  </w:rPr>
+                  <w:fldChar w:fldCharType="end"/>
+                </w:r>
+              </w:sdtContent>
+            </w:sdt>
+          </w:p>
+        </w:tc>
+        <w:tc>
+          <w:tcPr>
+            <w:tcW w:w="2398" w:type="dxa"/>
           </w:tcPr>
           <w:p>
             <w:pPr>
@@ -4418,25 +4226,11 @@
             </w:pPr>
           </w:p>
         </w:tc>
-        <w:tc>
-          <w:tcPr>
-            <w:tcW w:w="2410" w:type="dxa"/>
-          </w:tcPr>
-          <w:p>
-            <w:pPr>
-              <w:pStyle w:val="Sinespaciado"/>
-              <w:rPr>
-                <w:sz w:val="18"/>
-                <w:szCs w:val="20"/>
-              </w:rPr>
-            </w:pPr>
-          </w:p>
-        </w:tc>
       </w:tr>
       <w:tr>
         <w:tc>
           <w:tcPr>
-            <w:tcW w:w="1616" w:type="dxa"/>
+            <w:tcW w:w="1560" w:type="dxa"/>
           </w:tcPr>
           <w:p>
             <w:pPr>
@@ -4457,43 +4251,20 @@
                 <w:iCs/>
               </w:rPr>
             </w:pPr>
-          </w:p>
-          <w:p>
-            <w:pPr>
+            <w:r>
               <w:rPr>
                 <w:b/>
                 <w:bCs/>
                 <w:i/>
                 <w:iCs/>
               </w:rPr>
-            </w:pPr>
-            <w:r>
-              <w:rPr>
-                <w:b/>
-                <w:bCs/>
-                <w:i/>
-                <w:iCs/>
-              </w:rPr>
-              <w:t xml:space="preserve"> </w:t>
-            </w:r>
-            <w:bookmarkStart w:id="9" w:name="_Toc44443058"/>
-            <w:proofErr w:type="spellStart"/>
-            <w:r>
-              <w:rPr>
-                <w:b/>
-                <w:bCs/>
-                <w:i/>
-                <w:iCs/>
-              </w:rPr>
               <w:t>Shopware</w:t>
             </w:r>
-            <w:bookmarkEnd w:id="9"/>
-            <w:proofErr w:type="spellEnd"/>
-          </w:p>
-        </w:tc>
-        <w:tc>
-          <w:tcPr>
-            <w:tcW w:w="5670" w:type="dxa"/>
+          </w:p>
+        </w:tc>
+        <w:tc>
+          <w:tcPr>
+            <w:tcW w:w="6237" w:type="dxa"/>
           </w:tcPr>
           <w:p>
             <w:pPr>
@@ -4503,57 +4274,320 @@
                 <w:szCs w:val="20"/>
               </w:rPr>
             </w:pPr>
-            <w:proofErr w:type="spellStart"/>
             <w:r>
               <w:rPr>
                 <w:sz w:val="18"/>
                 <w:szCs w:val="20"/>
               </w:rPr>
-              <w:t>Shopware</w:t>
-            </w:r>
-            <w:proofErr w:type="spellEnd"/>
-            <w:r>
+              <w:t>Shopware es una plataforma de comercio electrónico de código abierto en la que confían ya más de 80.000 empresas, incluidas marcas, minoristas y fabricantes europeos líderes en las industrias B2C y B2B. Shopware cuenta con una red global de más de 1.200 socios tecnológicos y de soluciones, así como con una comunidad de desarrolladores activa que brinda a los clientes todo tipo de ventajas (como soporte profesional certificado y 24/7).</w:t>
+            </w:r>
+            <w:sdt>
+              <w:sdtPr>
+                <w:rPr>
+                  <w:sz w:val="18"/>
+                  <w:szCs w:val="20"/>
+                </w:rPr>
+                <w:id w:val="1933695100"/>
+                <w:citation/>
+              </w:sdtPr>
+              <w:sdtContent>
+                <w:r>
+                  <w:rPr>
+                    <w:sz w:val="18"/>
+                    <w:szCs w:val="20"/>
+                  </w:rPr>
+                  <w:fldChar w:fldCharType="begin"/>
+                </w:r>
+                <w:r>
+                  <w:rPr>
+                    <w:sz w:val="18"/>
+                    <w:szCs w:val="20"/>
+                  </w:rPr>
+                  <w:instrText xml:space="preserve"> CITATION Chr20 \l 2058 </w:instrText>
+                </w:r>
+                <w:r>
+                  <w:rPr>
+                    <w:sz w:val="18"/>
+                    <w:szCs w:val="20"/>
+                  </w:rPr>
+                  <w:fldChar w:fldCharType="separate"/>
+                </w:r>
+                <w:r>
+                  <w:rPr>
+                    <w:noProof/>
+                    <w:sz w:val="18"/>
+                    <w:szCs w:val="20"/>
+                  </w:rPr>
+                  <w:t xml:space="preserve"> </w:t>
+                </w:r>
+                <w:r>
+                  <w:rPr>
+                    <w:noProof/>
+                    <w:sz w:val="18"/>
+                    <w:szCs w:val="20"/>
+                  </w:rPr>
+                  <w:t>(HEra, 2020)</w:t>
+                </w:r>
+                <w:r>
+                  <w:rPr>
+                    <w:sz w:val="18"/>
+                    <w:szCs w:val="20"/>
+                  </w:rPr>
+                  <w:fldChar w:fldCharType="end"/>
+                </w:r>
+              </w:sdtContent>
+            </w:sdt>
+          </w:p>
+        </w:tc>
+        <w:tc>
+          <w:tcPr>
+            <w:tcW w:w="4832" w:type="dxa"/>
+          </w:tcPr>
+          <w:p>
+            <w:pPr>
+              <w:pStyle w:val="Sinespaciado"/>
+              <w:numPr>
+                <w:ilvl w:val="0"/>
+                <w:numId w:val="9"/>
+              </w:numPr>
+              <w:tabs>
+                <w:tab w:val="clear" w:pos="720"/>
+                <w:tab w:val="num" w:pos="462"/>
+              </w:tabs>
+              <w:ind w:left="321" w:hanging="258"/>
               <w:rPr>
                 <w:sz w:val="18"/>
                 <w:szCs w:val="20"/>
               </w:rPr>
-              <w:t xml:space="preserve"> es una plataforma de comercio electrónico de código abierto en la que confían ya más de 80.000 empresas, incluidas marcas, minoristas y fabricantes europeos líderes en las industrias B2C y B2B. </w:t>
-            </w:r>
-            <w:proofErr w:type="spellStart"/>
+            </w:pPr>
             <w:r>
               <w:rPr>
                 <w:sz w:val="18"/>
                 <w:szCs w:val="20"/>
               </w:rPr>
-              <w:t>Shopware</w:t>
-            </w:r>
-            <w:proofErr w:type="spellEnd"/>
+              <w:t>Actividad principal</w:t>
+            </w:r>
             <w:r>
               <w:rPr>
                 <w:sz w:val="18"/>
                 <w:szCs w:val="20"/>
               </w:rPr>
-              <w:t xml:space="preserve"> cuenta con una red global de más de 1.200 socios tecnológicos y de soluciones, así como con una comunidad de desarrolladores activa que brinda a los clientes todo tipo de ventajas (como soporte profesional certificado y 24/7).</w:t>
-            </w:r>
-          </w:p>
-        </w:tc>
-        <w:tc>
-          <w:tcPr>
-            <w:tcW w:w="4961" w:type="dxa"/>
-          </w:tcPr>
+              <w:t>.</w:t>
+            </w:r>
+          </w:p>
           <w:p>
             <w:pPr>
               <w:pStyle w:val="Sinespaciado"/>
+              <w:numPr>
+                <w:ilvl w:val="0"/>
+                <w:numId w:val="9"/>
+              </w:numPr>
+              <w:tabs>
+                <w:tab w:val="clear" w:pos="720"/>
+                <w:tab w:val="num" w:pos="462"/>
+              </w:tabs>
+              <w:ind w:left="321" w:hanging="258"/>
               <w:rPr>
                 <w:sz w:val="18"/>
                 <w:szCs w:val="20"/>
               </w:rPr>
             </w:pPr>
-          </w:p>
-        </w:tc>
-        <w:tc>
-          <w:tcPr>
-            <w:tcW w:w="2410" w:type="dxa"/>
+            <w:r>
+              <w:rPr>
+                <w:sz w:val="18"/>
+                <w:szCs w:val="20"/>
+              </w:rPr>
+              <w:t>Banner y Diseños</w:t>
+            </w:r>
+            <w:r>
+              <w:rPr>
+                <w:sz w:val="18"/>
+                <w:szCs w:val="20"/>
+              </w:rPr>
+              <w:t>.</w:t>
+            </w:r>
+          </w:p>
+          <w:p>
+            <w:pPr>
+              <w:pStyle w:val="Sinespaciado"/>
+              <w:numPr>
+                <w:ilvl w:val="0"/>
+                <w:numId w:val="9"/>
+              </w:numPr>
+              <w:tabs>
+                <w:tab w:val="clear" w:pos="720"/>
+                <w:tab w:val="num" w:pos="462"/>
+              </w:tabs>
+              <w:ind w:left="321" w:hanging="258"/>
+              <w:rPr>
+                <w:sz w:val="18"/>
+                <w:szCs w:val="20"/>
+              </w:rPr>
+            </w:pPr>
+            <w:r>
+              <w:rPr>
+                <w:sz w:val="18"/>
+                <w:szCs w:val="20"/>
+              </w:rPr>
+              <w:t>Desarrollo y mejora de contenidos</w:t>
+            </w:r>
+            <w:r>
+              <w:rPr>
+                <w:sz w:val="18"/>
+                <w:szCs w:val="20"/>
+              </w:rPr>
+              <w:t>.</w:t>
+            </w:r>
+          </w:p>
+          <w:p>
+            <w:pPr>
+              <w:pStyle w:val="Sinespaciado"/>
+              <w:numPr>
+                <w:ilvl w:val="0"/>
+                <w:numId w:val="9"/>
+              </w:numPr>
+              <w:tabs>
+                <w:tab w:val="clear" w:pos="720"/>
+                <w:tab w:val="num" w:pos="462"/>
+              </w:tabs>
+              <w:ind w:left="321" w:hanging="258"/>
+              <w:rPr>
+                <w:sz w:val="18"/>
+                <w:szCs w:val="20"/>
+              </w:rPr>
+            </w:pPr>
+            <w:r>
+              <w:rPr>
+                <w:sz w:val="18"/>
+                <w:szCs w:val="20"/>
+              </w:rPr>
+              <w:t>Ofertas de venta</w:t>
+            </w:r>
+            <w:r>
+              <w:rPr>
+                <w:sz w:val="18"/>
+                <w:szCs w:val="20"/>
+              </w:rPr>
+              <w:t>.</w:t>
+            </w:r>
+          </w:p>
+          <w:p>
+            <w:pPr>
+              <w:pStyle w:val="Sinespaciado"/>
+              <w:numPr>
+                <w:ilvl w:val="0"/>
+                <w:numId w:val="9"/>
+              </w:numPr>
+              <w:tabs>
+                <w:tab w:val="clear" w:pos="720"/>
+                <w:tab w:val="num" w:pos="462"/>
+              </w:tabs>
+              <w:ind w:left="321" w:hanging="258"/>
+              <w:rPr>
+                <w:sz w:val="18"/>
+                <w:szCs w:val="20"/>
+              </w:rPr>
+            </w:pPr>
+            <w:r>
+              <w:rPr>
+                <w:sz w:val="18"/>
+                <w:szCs w:val="20"/>
+              </w:rPr>
+              <w:t>Entregas de pedidos</w:t>
+            </w:r>
+            <w:r>
+              <w:rPr>
+                <w:sz w:val="18"/>
+                <w:szCs w:val="20"/>
+              </w:rPr>
+              <w:t>.</w:t>
+            </w:r>
+          </w:p>
+          <w:p>
+            <w:pPr>
+              <w:pStyle w:val="Sinespaciado"/>
+              <w:numPr>
+                <w:ilvl w:val="0"/>
+                <w:numId w:val="9"/>
+              </w:numPr>
+              <w:tabs>
+                <w:tab w:val="clear" w:pos="720"/>
+                <w:tab w:val="num" w:pos="462"/>
+              </w:tabs>
+              <w:ind w:left="321" w:hanging="258"/>
+              <w:rPr>
+                <w:sz w:val="18"/>
+                <w:szCs w:val="20"/>
+              </w:rPr>
+            </w:pPr>
+            <w:r>
+              <w:rPr>
+                <w:sz w:val="18"/>
+                <w:szCs w:val="20"/>
+              </w:rPr>
+              <w:t>y servicio al cliente.</w:t>
+            </w:r>
+            <w:sdt>
+              <w:sdtPr>
+                <w:rPr>
+                  <w:sz w:val="18"/>
+                  <w:szCs w:val="20"/>
+                </w:rPr>
+                <w:id w:val="-656150745"/>
+                <w:citation/>
+              </w:sdtPr>
+              <w:sdtContent>
+                <w:r>
+                  <w:rPr>
+                    <w:sz w:val="18"/>
+                    <w:szCs w:val="20"/>
+                  </w:rPr>
+                  <w:fldChar w:fldCharType="begin"/>
+                </w:r>
+                <w:r>
+                  <w:rPr>
+                    <w:sz w:val="18"/>
+                    <w:szCs w:val="20"/>
+                  </w:rPr>
+                  <w:instrText xml:space="preserve"> CITATION Bra20 \l 2058 </w:instrText>
+                </w:r>
+                <w:r>
+                  <w:rPr>
+                    <w:sz w:val="18"/>
+                    <w:szCs w:val="20"/>
+                  </w:rPr>
+                  <w:fldChar w:fldCharType="separate"/>
+                </w:r>
+                <w:r>
+                  <w:rPr>
+                    <w:noProof/>
+                    <w:sz w:val="18"/>
+                    <w:szCs w:val="20"/>
+                  </w:rPr>
+                  <w:t xml:space="preserve"> </w:t>
+                </w:r>
+                <w:r>
+                  <w:rPr>
+                    <w:noProof/>
+                    <w:sz w:val="18"/>
+                    <w:szCs w:val="20"/>
+                  </w:rPr>
+                  <w:t>(GmbH, 2020)</w:t>
+                </w:r>
+                <w:r>
+                  <w:rPr>
+                    <w:sz w:val="18"/>
+                    <w:szCs w:val="20"/>
+                  </w:rPr>
+                  <w:fldChar w:fldCharType="end"/>
+                </w:r>
+              </w:sdtContent>
+            </w:sdt>
+          </w:p>
+        </w:tc>
+        <w:tc>
+          <w:tcPr>
+            <w:tcW w:w="2398" w:type="dxa"/>
           </w:tcPr>
           <w:p>
             <w:pPr>
@@ -4587,32 +4621,32 @@
       <w:pPr>
         <w:pStyle w:val="Ttulo1"/>
       </w:pPr>
-      <w:bookmarkStart w:id="10" w:name="_Toc44443059"/>
+      <w:bookmarkStart w:id="5" w:name="_Toc44454196"/>
       <w:r>
         <w:lastRenderedPageBreak/>
         <w:t>PLAN DE RESPUESTA DEL PROBLEMA QUE SE PRESENTE</w:t>
       </w:r>
-      <w:bookmarkEnd w:id="10"/>
+      <w:bookmarkEnd w:id="5"/>
     </w:p>
     <w:p>
       <w:pPr>
         <w:pStyle w:val="Ttulo1"/>
       </w:pPr>
-      <w:bookmarkStart w:id="11" w:name="_Toc44443060"/>
+      <w:bookmarkStart w:id="6" w:name="_Toc44454197"/>
       <w:r>
         <w:t>ESTUDIO DE SALARIOS</w:t>
       </w:r>
-      <w:bookmarkEnd w:id="11"/>
+      <w:bookmarkEnd w:id="6"/>
     </w:p>
     <w:p>
       <w:pPr>
         <w:pStyle w:val="Ttulo1"/>
       </w:pPr>
-      <w:bookmarkStart w:id="12" w:name="_Toc44443061"/>
+      <w:bookmarkStart w:id="7" w:name="_Toc44454198"/>
       <w:r>
         <w:t>RECONOCER LAS NECESIDADES DEL PROYECTO Y LOS TIEMPOS EN QUE ESTAS SERÁN REQUERIDAS Y BAJO QUE REQUERIMIENTOS</w:t>
       </w:r>
-      <w:bookmarkEnd w:id="12"/>
+      <w:bookmarkEnd w:id="7"/>
     </w:p>
     <w:p>
       <w:pPr>
@@ -4624,22 +4658,22 @@
           <w:docGrid w:linePitch="360"/>
         </w:sectPr>
       </w:pPr>
-      <w:bookmarkStart w:id="13" w:name="_Toc44443062"/>
+      <w:bookmarkStart w:id="8" w:name="_Toc44454199"/>
       <w:r>
         <w:t>FLUJO DE TRABAJO COLABORATIVO</w:t>
       </w:r>
-      <w:bookmarkEnd w:id="13"/>
+      <w:bookmarkEnd w:id="8"/>
     </w:p>
     <w:p>
       <w:pPr>
         <w:pStyle w:val="Ttulo1"/>
       </w:pPr>
-      <w:bookmarkStart w:id="14" w:name="_Toc44443063"/>
+      <w:bookmarkStart w:id="9" w:name="_Toc44454200"/>
       <w:r>
         <w:lastRenderedPageBreak/>
         <w:t>DIAGRAMA DE ACTIVIDADES</w:t>
       </w:r>
-      <w:bookmarkEnd w:id="14"/>
+      <w:bookmarkEnd w:id="9"/>
       <w:r>
         <w:t xml:space="preserve"> </w:t>
       </w:r>
@@ -5425,7 +5459,6 @@
                 <w:szCs w:val="16"/>
               </w:rPr>
             </w:pPr>
-            <w:proofErr w:type="spellStart"/>
             <w:r>
               <w:rPr>
                 <w:sz w:val="16"/>
@@ -5433,7 +5466,6 @@
               </w:rPr>
               <w:t>Tester</w:t>
             </w:r>
-            <w:proofErr w:type="spellEnd"/>
           </w:p>
         </w:tc>
         <w:tc>
@@ -6504,7 +6536,6 @@
                 <w:szCs w:val="16"/>
               </w:rPr>
             </w:pPr>
-            <w:proofErr w:type="spellStart"/>
             <w:r>
               <w:rPr>
                 <w:sz w:val="16"/>
@@ -6512,7 +6543,6 @@
               </w:rPr>
               <w:t>Tester</w:t>
             </w:r>
-            <w:proofErr w:type="spellEnd"/>
           </w:p>
         </w:tc>
         <w:tc>
@@ -7983,7 +8013,6 @@
                 <w:szCs w:val="16"/>
               </w:rPr>
             </w:pPr>
-            <w:proofErr w:type="spellStart"/>
             <w:r>
               <w:rPr>
                 <w:sz w:val="16"/>
@@ -7991,7 +8020,6 @@
               </w:rPr>
               <w:t>Tester</w:t>
             </w:r>
-            <w:proofErr w:type="spellEnd"/>
           </w:p>
         </w:tc>
         <w:tc>
@@ -8750,7 +8778,6 @@
                 <w:szCs w:val="16"/>
               </w:rPr>
             </w:pPr>
-            <w:proofErr w:type="spellStart"/>
             <w:r>
               <w:rPr>
                 <w:sz w:val="16"/>
@@ -8758,7 +8785,6 @@
               </w:rPr>
               <w:t>Tester</w:t>
             </w:r>
-            <w:proofErr w:type="spellEnd"/>
           </w:p>
         </w:tc>
         <w:tc>
@@ -9301,6 +9327,156 @@
     </w:lvl>
   </w:abstractNum>
   <w:abstractNum w:abstractNumId="3" w15:restartNumberingAfterBreak="0">
+    <w:nsid w:val="452B57CA"/>
+    <w:multiLevelType w:val="multilevel"/>
+    <w:tmpl w:val="F93E6B80"/>
+    <w:lvl w:ilvl="0">
+      <w:start w:val="1"/>
+      <w:numFmt w:val="decimal"/>
+      <w:lvlText w:val="%1."/>
+      <w:lvlJc w:val="left"/>
+      <w:pPr>
+        <w:tabs>
+          <w:tab w:val="num" w:pos="720"/>
+        </w:tabs>
+        <w:ind w:left="720" w:hanging="360"/>
+      </w:pPr>
+      <w:rPr>
+        <w:rFonts w:hint="default"/>
+        <w:sz w:val="18"/>
+        <w:szCs w:val="18"/>
+      </w:rPr>
+    </w:lvl>
+    <w:lvl w:ilvl="1" w:tentative="1">
+      <w:start w:val="1"/>
+      <w:numFmt w:val="bullet"/>
+      <w:lvlText w:val="o"/>
+      <w:lvlJc w:val="left"/>
+      <w:pPr>
+        <w:tabs>
+          <w:tab w:val="num" w:pos="1440"/>
+        </w:tabs>
+        <w:ind w:left="1440" w:hanging="360"/>
+      </w:pPr>
+      <w:rPr>
+        <w:rFonts w:ascii="Courier New" w:hAnsi="Courier New" w:hint="default"/>
+        <w:sz w:val="20"/>
+      </w:rPr>
+    </w:lvl>
+    <w:lvl w:ilvl="2" w:tentative="1">
+      <w:start w:val="1"/>
+      <w:numFmt w:val="bullet"/>
+      <w:lvlText w:val=""/>
+      <w:lvlJc w:val="left"/>
+      <w:pPr>
+        <w:tabs>
+          <w:tab w:val="num" w:pos="2160"/>
+        </w:tabs>
+        <w:ind w:left="2160" w:hanging="360"/>
+      </w:pPr>
+      <w:rPr>
+        <w:rFonts w:ascii="Wingdings" w:hAnsi="Wingdings" w:hint="default"/>
+        <w:sz w:val="20"/>
+      </w:rPr>
+    </w:lvl>
+    <w:lvl w:ilvl="3" w:tentative="1">
+      <w:start w:val="1"/>
+      <w:numFmt w:val="bullet"/>
+      <w:lvlText w:val=""/>
+      <w:lvlJc w:val="left"/>
+      <w:pPr>
+        <w:tabs>
+          <w:tab w:val="num" w:pos="2880"/>
+        </w:tabs>
+        <w:ind w:left="2880" w:hanging="360"/>
+      </w:pPr>
+      <w:rPr>
+        <w:rFonts w:ascii="Wingdings" w:hAnsi="Wingdings" w:hint="default"/>
+        <w:sz w:val="20"/>
+      </w:rPr>
+    </w:lvl>
+    <w:lvl w:ilvl="4" w:tentative="1">
+      <w:start w:val="1"/>
+      <w:numFmt w:val="bullet"/>
+      <w:lvlText w:val=""/>
+      <w:lvlJc w:val="left"/>
+      <w:pPr>
+        <w:tabs>
+          <w:tab w:val="num" w:pos="3600"/>
+        </w:tabs>
+        <w:ind w:left="3600" w:hanging="360"/>
+      </w:pPr>
+      <w:rPr>
+        <w:rFonts w:ascii="Wingdings" w:hAnsi="Wingdings" w:hint="default"/>
+        <w:sz w:val="20"/>
+      </w:rPr>
+    </w:lvl>
+    <w:lvl w:ilvl="5" w:tentative="1">
+      <w:start w:val="1"/>
+      <w:numFmt w:val="bullet"/>
+      <w:lvlText w:val=""/>
+      <w:lvlJc w:val="left"/>
+      <w:pPr>
+        <w:tabs>
+          <w:tab w:val="num" w:pos="4320"/>
+        </w:tabs>
+        <w:ind w:left="4320" w:hanging="360"/>
+      </w:pPr>
+      <w:rPr>
+        <w:rFonts w:ascii="Wingdings" w:hAnsi="Wingdings" w:hint="default"/>
+        <w:sz w:val="20"/>
+      </w:rPr>
+    </w:lvl>
+    <w:lvl w:ilvl="6" w:tentative="1">
+      <w:start w:val="1"/>
+      <w:numFmt w:val="bullet"/>
+      <w:lvlText w:val=""/>
+      <w:lvlJc w:val="left"/>
+      <w:pPr>
+        <w:tabs>
+          <w:tab w:val="num" w:pos="5040"/>
+        </w:tabs>
+        <w:ind w:left="5040" w:hanging="360"/>
+      </w:pPr>
+      <w:rPr>
+        <w:rFonts w:ascii="Wingdings" w:hAnsi="Wingdings" w:hint="default"/>
+        <w:sz w:val="20"/>
+      </w:rPr>
+    </w:lvl>
+    <w:lvl w:ilvl="7" w:tentative="1">
+      <w:start w:val="1"/>
+      <w:numFmt w:val="bullet"/>
+      <w:lvlText w:val=""/>
+      <w:lvlJc w:val="left"/>
+      <w:pPr>
+        <w:tabs>
+          <w:tab w:val="num" w:pos="5760"/>
+        </w:tabs>
+        <w:ind w:left="5760" w:hanging="360"/>
+      </w:pPr>
+      <w:rPr>
+        <w:rFonts w:ascii="Wingdings" w:hAnsi="Wingdings" w:hint="default"/>
+        <w:sz w:val="20"/>
+      </w:rPr>
+    </w:lvl>
+    <w:lvl w:ilvl="8" w:tentative="1">
+      <w:start w:val="1"/>
+      <w:numFmt w:val="bullet"/>
+      <w:lvlText w:val=""/>
+      <w:lvlJc w:val="left"/>
+      <w:pPr>
+        <w:tabs>
+          <w:tab w:val="num" w:pos="6480"/>
+        </w:tabs>
+        <w:ind w:left="6480" w:hanging="360"/>
+      </w:pPr>
+      <w:rPr>
+        <w:rFonts w:ascii="Wingdings" w:hAnsi="Wingdings" w:hint="default"/>
+        <w:sz w:val="20"/>
+      </w:rPr>
+    </w:lvl>
+  </w:abstractNum>
+  <w:abstractNum w:abstractNumId="4" w15:restartNumberingAfterBreak="0">
     <w:nsid w:val="5D095ED8"/>
     <w:multiLevelType w:val="hybridMultilevel"/>
     <w:tmpl w:val="C4745218"/>
@@ -9413,7 +9589,157 @@
       </w:rPr>
     </w:lvl>
   </w:abstractNum>
-  <w:abstractNum w:abstractNumId="4" w15:restartNumberingAfterBreak="0">
+  <w:abstractNum w:abstractNumId="5" w15:restartNumberingAfterBreak="0">
+    <w:nsid w:val="69287CD5"/>
+    <w:multiLevelType w:val="multilevel"/>
+    <w:tmpl w:val="F93E6B80"/>
+    <w:lvl w:ilvl="0">
+      <w:start w:val="1"/>
+      <w:numFmt w:val="decimal"/>
+      <w:lvlText w:val="%1."/>
+      <w:lvlJc w:val="left"/>
+      <w:pPr>
+        <w:tabs>
+          <w:tab w:val="num" w:pos="720"/>
+        </w:tabs>
+        <w:ind w:left="720" w:hanging="360"/>
+      </w:pPr>
+      <w:rPr>
+        <w:rFonts w:hint="default"/>
+        <w:sz w:val="18"/>
+        <w:szCs w:val="18"/>
+      </w:rPr>
+    </w:lvl>
+    <w:lvl w:ilvl="1" w:tentative="1">
+      <w:start w:val="1"/>
+      <w:numFmt w:val="bullet"/>
+      <w:lvlText w:val="o"/>
+      <w:lvlJc w:val="left"/>
+      <w:pPr>
+        <w:tabs>
+          <w:tab w:val="num" w:pos="1440"/>
+        </w:tabs>
+        <w:ind w:left="1440" w:hanging="360"/>
+      </w:pPr>
+      <w:rPr>
+        <w:rFonts w:ascii="Courier New" w:hAnsi="Courier New" w:hint="default"/>
+        <w:sz w:val="20"/>
+      </w:rPr>
+    </w:lvl>
+    <w:lvl w:ilvl="2" w:tentative="1">
+      <w:start w:val="1"/>
+      <w:numFmt w:val="bullet"/>
+      <w:lvlText w:val=""/>
+      <w:lvlJc w:val="left"/>
+      <w:pPr>
+        <w:tabs>
+          <w:tab w:val="num" w:pos="2160"/>
+        </w:tabs>
+        <w:ind w:left="2160" w:hanging="360"/>
+      </w:pPr>
+      <w:rPr>
+        <w:rFonts w:ascii="Wingdings" w:hAnsi="Wingdings" w:hint="default"/>
+        <w:sz w:val="20"/>
+      </w:rPr>
+    </w:lvl>
+    <w:lvl w:ilvl="3" w:tentative="1">
+      <w:start w:val="1"/>
+      <w:numFmt w:val="bullet"/>
+      <w:lvlText w:val=""/>
+      <w:lvlJc w:val="left"/>
+      <w:pPr>
+        <w:tabs>
+          <w:tab w:val="num" w:pos="2880"/>
+        </w:tabs>
+        <w:ind w:left="2880" w:hanging="360"/>
+      </w:pPr>
+      <w:rPr>
+        <w:rFonts w:ascii="Wingdings" w:hAnsi="Wingdings" w:hint="default"/>
+        <w:sz w:val="20"/>
+      </w:rPr>
+    </w:lvl>
+    <w:lvl w:ilvl="4" w:tentative="1">
+      <w:start w:val="1"/>
+      <w:numFmt w:val="bullet"/>
+      <w:lvlText w:val=""/>
+      <w:lvlJc w:val="left"/>
+      <w:pPr>
+        <w:tabs>
+          <w:tab w:val="num" w:pos="3600"/>
+        </w:tabs>
+        <w:ind w:left="3600" w:hanging="360"/>
+      </w:pPr>
+      <w:rPr>
+        <w:rFonts w:ascii="Wingdings" w:hAnsi="Wingdings" w:hint="default"/>
+        <w:sz w:val="20"/>
+      </w:rPr>
+    </w:lvl>
+    <w:lvl w:ilvl="5" w:tentative="1">
+      <w:start w:val="1"/>
+      <w:numFmt w:val="bullet"/>
+      <w:lvlText w:val=""/>
+      <w:lvlJc w:val="left"/>
+      <w:pPr>
+        <w:tabs>
+          <w:tab w:val="num" w:pos="4320"/>
+        </w:tabs>
+        <w:ind w:left="4320" w:hanging="360"/>
+      </w:pPr>
+      <w:rPr>
+        <w:rFonts w:ascii="Wingdings" w:hAnsi="Wingdings" w:hint="default"/>
+        <w:sz w:val="20"/>
+      </w:rPr>
+    </w:lvl>
+    <w:lvl w:ilvl="6" w:tentative="1">
+      <w:start w:val="1"/>
+      <w:numFmt w:val="bullet"/>
+      <w:lvlText w:val=""/>
+      <w:lvlJc w:val="left"/>
+      <w:pPr>
+        <w:tabs>
+          <w:tab w:val="num" w:pos="5040"/>
+        </w:tabs>
+        <w:ind w:left="5040" w:hanging="360"/>
+      </w:pPr>
+      <w:rPr>
+        <w:rFonts w:ascii="Wingdings" w:hAnsi="Wingdings" w:hint="default"/>
+        <w:sz w:val="20"/>
+      </w:rPr>
+    </w:lvl>
+    <w:lvl w:ilvl="7" w:tentative="1">
+      <w:start w:val="1"/>
+      <w:numFmt w:val="bullet"/>
+      <w:lvlText w:val=""/>
+      <w:lvlJc w:val="left"/>
+      <w:pPr>
+        <w:tabs>
+          <w:tab w:val="num" w:pos="5760"/>
+        </w:tabs>
+        <w:ind w:left="5760" w:hanging="360"/>
+      </w:pPr>
+      <w:rPr>
+        <w:rFonts w:ascii="Wingdings" w:hAnsi="Wingdings" w:hint="default"/>
+        <w:sz w:val="20"/>
+      </w:rPr>
+    </w:lvl>
+    <w:lvl w:ilvl="8" w:tentative="1">
+      <w:start w:val="1"/>
+      <w:numFmt w:val="bullet"/>
+      <w:lvlText w:val=""/>
+      <w:lvlJc w:val="left"/>
+      <w:pPr>
+        <w:tabs>
+          <w:tab w:val="num" w:pos="6480"/>
+        </w:tabs>
+        <w:ind w:left="6480" w:hanging="360"/>
+      </w:pPr>
+      <w:rPr>
+        <w:rFonts w:ascii="Wingdings" w:hAnsi="Wingdings" w:hint="default"/>
+        <w:sz w:val="20"/>
+      </w:rPr>
+    </w:lvl>
+  </w:abstractNum>
+  <w:abstractNum w:abstractNumId="6" w15:restartNumberingAfterBreak="0">
     <w:nsid w:val="6B4D3F14"/>
     <w:multiLevelType w:val="hybridMultilevel"/>
     <w:tmpl w:val="2FC05772"/>
@@ -9526,11 +9852,247 @@
       </w:rPr>
     </w:lvl>
   </w:abstractNum>
+  <w:abstractNum w:abstractNumId="7" w15:restartNumberingAfterBreak="0">
+    <w:nsid w:val="6DA21F8B"/>
+    <w:multiLevelType w:val="multilevel"/>
+    <w:tmpl w:val="F93E6B80"/>
+    <w:lvl w:ilvl="0">
+      <w:start w:val="1"/>
+      <w:numFmt w:val="decimal"/>
+      <w:lvlText w:val="%1."/>
+      <w:lvlJc w:val="left"/>
+      <w:pPr>
+        <w:tabs>
+          <w:tab w:val="num" w:pos="720"/>
+        </w:tabs>
+        <w:ind w:left="720" w:hanging="360"/>
+      </w:pPr>
+      <w:rPr>
+        <w:rFonts w:hint="default"/>
+        <w:sz w:val="18"/>
+        <w:szCs w:val="18"/>
+      </w:rPr>
+    </w:lvl>
+    <w:lvl w:ilvl="1" w:tentative="1">
+      <w:start w:val="1"/>
+      <w:numFmt w:val="bullet"/>
+      <w:lvlText w:val="o"/>
+      <w:lvlJc w:val="left"/>
+      <w:pPr>
+        <w:tabs>
+          <w:tab w:val="num" w:pos="1440"/>
+        </w:tabs>
+        <w:ind w:left="1440" w:hanging="360"/>
+      </w:pPr>
+      <w:rPr>
+        <w:rFonts w:ascii="Courier New" w:hAnsi="Courier New" w:hint="default"/>
+        <w:sz w:val="20"/>
+      </w:rPr>
+    </w:lvl>
+    <w:lvl w:ilvl="2" w:tentative="1">
+      <w:start w:val="1"/>
+      <w:numFmt w:val="bullet"/>
+      <w:lvlText w:val=""/>
+      <w:lvlJc w:val="left"/>
+      <w:pPr>
+        <w:tabs>
+          <w:tab w:val="num" w:pos="2160"/>
+        </w:tabs>
+        <w:ind w:left="2160" w:hanging="360"/>
+      </w:pPr>
+      <w:rPr>
+        <w:rFonts w:ascii="Wingdings" w:hAnsi="Wingdings" w:hint="default"/>
+        <w:sz w:val="20"/>
+      </w:rPr>
+    </w:lvl>
+    <w:lvl w:ilvl="3" w:tentative="1">
+      <w:start w:val="1"/>
+      <w:numFmt w:val="bullet"/>
+      <w:lvlText w:val=""/>
+      <w:lvlJc w:val="left"/>
+      <w:pPr>
+        <w:tabs>
+          <w:tab w:val="num" w:pos="2880"/>
+        </w:tabs>
+        <w:ind w:left="2880" w:hanging="360"/>
+      </w:pPr>
+      <w:rPr>
+        <w:rFonts w:ascii="Wingdings" w:hAnsi="Wingdings" w:hint="default"/>
+        <w:sz w:val="20"/>
+      </w:rPr>
+    </w:lvl>
+    <w:lvl w:ilvl="4" w:tentative="1">
+      <w:start w:val="1"/>
+      <w:numFmt w:val="bullet"/>
+      <w:lvlText w:val=""/>
+      <w:lvlJc w:val="left"/>
+      <w:pPr>
+        <w:tabs>
+          <w:tab w:val="num" w:pos="3600"/>
+        </w:tabs>
+        <w:ind w:left="3600" w:hanging="360"/>
+      </w:pPr>
+      <w:rPr>
+        <w:rFonts w:ascii="Wingdings" w:hAnsi="Wingdings" w:hint="default"/>
+        <w:sz w:val="20"/>
+      </w:rPr>
+    </w:lvl>
+    <w:lvl w:ilvl="5" w:tentative="1">
+      <w:start w:val="1"/>
+      <w:numFmt w:val="bullet"/>
+      <w:lvlText w:val=""/>
+      <w:lvlJc w:val="left"/>
+      <w:pPr>
+        <w:tabs>
+          <w:tab w:val="num" w:pos="4320"/>
+        </w:tabs>
+        <w:ind w:left="4320" w:hanging="360"/>
+      </w:pPr>
+      <w:rPr>
+        <w:rFonts w:ascii="Wingdings" w:hAnsi="Wingdings" w:hint="default"/>
+        <w:sz w:val="20"/>
+      </w:rPr>
+    </w:lvl>
+    <w:lvl w:ilvl="6" w:tentative="1">
+      <w:start w:val="1"/>
+      <w:numFmt w:val="bullet"/>
+      <w:lvlText w:val=""/>
+      <w:lvlJc w:val="left"/>
+      <w:pPr>
+        <w:tabs>
+          <w:tab w:val="num" w:pos="5040"/>
+        </w:tabs>
+        <w:ind w:left="5040" w:hanging="360"/>
+      </w:pPr>
+      <w:rPr>
+        <w:rFonts w:ascii="Wingdings" w:hAnsi="Wingdings" w:hint="default"/>
+        <w:sz w:val="20"/>
+      </w:rPr>
+    </w:lvl>
+    <w:lvl w:ilvl="7" w:tentative="1">
+      <w:start w:val="1"/>
+      <w:numFmt w:val="bullet"/>
+      <w:lvlText w:val=""/>
+      <w:lvlJc w:val="left"/>
+      <w:pPr>
+        <w:tabs>
+          <w:tab w:val="num" w:pos="5760"/>
+        </w:tabs>
+        <w:ind w:left="5760" w:hanging="360"/>
+      </w:pPr>
+      <w:rPr>
+        <w:rFonts w:ascii="Wingdings" w:hAnsi="Wingdings" w:hint="default"/>
+        <w:sz w:val="20"/>
+      </w:rPr>
+    </w:lvl>
+    <w:lvl w:ilvl="8" w:tentative="1">
+      <w:start w:val="1"/>
+      <w:numFmt w:val="bullet"/>
+      <w:lvlText w:val=""/>
+      <w:lvlJc w:val="left"/>
+      <w:pPr>
+        <w:tabs>
+          <w:tab w:val="num" w:pos="6480"/>
+        </w:tabs>
+        <w:ind w:left="6480" w:hanging="360"/>
+      </w:pPr>
+      <w:rPr>
+        <w:rFonts w:ascii="Wingdings" w:hAnsi="Wingdings" w:hint="default"/>
+        <w:sz w:val="20"/>
+      </w:rPr>
+    </w:lvl>
+  </w:abstractNum>
+  <w:abstractNum w:abstractNumId="8" w15:restartNumberingAfterBreak="0">
+    <w:nsid w:val="70C21AED"/>
+    <w:multiLevelType w:val="hybridMultilevel"/>
+    <w:tmpl w:val="6C52E284"/>
+    <w:lvl w:ilvl="0" w:tplc="080A000F">
+      <w:start w:val="1"/>
+      <w:numFmt w:val="decimal"/>
+      <w:lvlText w:val="%1."/>
+      <w:lvlJc w:val="left"/>
+      <w:pPr>
+        <w:ind w:left="720" w:hanging="360"/>
+      </w:pPr>
+    </w:lvl>
+    <w:lvl w:ilvl="1" w:tplc="080A0019" w:tentative="1">
+      <w:start w:val="1"/>
+      <w:numFmt w:val="lowerLetter"/>
+      <w:lvlText w:val="%2."/>
+      <w:lvlJc w:val="left"/>
+      <w:pPr>
+        <w:ind w:left="1440" w:hanging="360"/>
+      </w:pPr>
+    </w:lvl>
+    <w:lvl w:ilvl="2" w:tplc="080A001B" w:tentative="1">
+      <w:start w:val="1"/>
+      <w:numFmt w:val="lowerRoman"/>
+      <w:lvlText w:val="%3."/>
+      <w:lvlJc w:val="right"/>
+      <w:pPr>
+        <w:ind w:left="2160" w:hanging="180"/>
+      </w:pPr>
+    </w:lvl>
+    <w:lvl w:ilvl="3" w:tplc="080A000F" w:tentative="1">
+      <w:start w:val="1"/>
+      <w:numFmt w:val="decimal"/>
+      <w:lvlText w:val="%4."/>
+      <w:lvlJc w:val="left"/>
+      <w:pPr>
+        <w:ind w:left="2880" w:hanging="360"/>
+      </w:pPr>
+    </w:lvl>
+    <w:lvl w:ilvl="4" w:tplc="080A0019" w:tentative="1">
+      <w:start w:val="1"/>
+      <w:numFmt w:val="lowerLetter"/>
+      <w:lvlText w:val="%5."/>
+      <w:lvlJc w:val="left"/>
+      <w:pPr>
+        <w:ind w:left="3600" w:hanging="360"/>
+      </w:pPr>
+    </w:lvl>
+    <w:lvl w:ilvl="5" w:tplc="080A001B" w:tentative="1">
+      <w:start w:val="1"/>
+      <w:numFmt w:val="lowerRoman"/>
+      <w:lvlText w:val="%6."/>
+      <w:lvlJc w:val="right"/>
+      <w:pPr>
+        <w:ind w:left="4320" w:hanging="180"/>
+      </w:pPr>
+    </w:lvl>
+    <w:lvl w:ilvl="6" w:tplc="080A000F" w:tentative="1">
+      <w:start w:val="1"/>
+      <w:numFmt w:val="decimal"/>
+      <w:lvlText w:val="%7."/>
+      <w:lvlJc w:val="left"/>
+      <w:pPr>
+        <w:ind w:left="5040" w:hanging="360"/>
+      </w:pPr>
+    </w:lvl>
+    <w:lvl w:ilvl="7" w:tplc="080A0019" w:tentative="1">
+      <w:start w:val="1"/>
+      <w:numFmt w:val="lowerLetter"/>
+      <w:lvlText w:val="%8."/>
+      <w:lvlJc w:val="left"/>
+      <w:pPr>
+        <w:ind w:left="5760" w:hanging="360"/>
+      </w:pPr>
+    </w:lvl>
+    <w:lvl w:ilvl="8" w:tplc="080A001B" w:tentative="1">
+      <w:start w:val="1"/>
+      <w:numFmt w:val="lowerRoman"/>
+      <w:lvlText w:val="%9."/>
+      <w:lvlJc w:val="right"/>
+      <w:pPr>
+        <w:ind w:left="6480" w:hanging="180"/>
+      </w:pPr>
+    </w:lvl>
+  </w:abstractNum>
   <w:num w:numId="1">
     <w:abstractNumId w:val="0"/>
   </w:num>
   <w:num w:numId="2">
-    <w:abstractNumId w:val="4"/>
+    <w:abstractNumId w:val="6"/>
   </w:num>
   <w:num w:numId="3">
     <w:abstractNumId w:val="2"/>
@@ -9539,7 +10101,19 @@
     <w:abstractNumId w:val="1"/>
   </w:num>
   <w:num w:numId="5">
+    <w:abstractNumId w:val="4"/>
+  </w:num>
+  <w:num w:numId="6">
+    <w:abstractNumId w:val="8"/>
+  </w:num>
+  <w:num w:numId="7">
+    <w:abstractNumId w:val="7"/>
+  </w:num>
+  <w:num w:numId="8">
     <w:abstractNumId w:val="3"/>
+  </w:num>
+  <w:num w:numId="9">
+    <w:abstractNumId w:val="5"/>
   </w:num>
 </w:numbering>
 </file>
@@ -9998,10 +10572,31 @@
       <w:szCs w:val="26"/>
     </w:rPr>
   </w:style>
+  <w:style w:type="paragraph" w:styleId="Ttulo3">
+    <w:name w:val="heading 3"/>
+    <w:basedOn w:val="Normal"/>
+    <w:next w:val="Normal"/>
+    <w:link w:val="Ttulo3Car"/>
+    <w:uiPriority w:val="9"/>
+    <w:semiHidden/>
+    <w:unhideWhenUsed/>
+    <w:qFormat/>
+    <w:rsid w:val="001D4184"/>
+    <w:pPr>
+      <w:keepNext/>
+      <w:keepLines/>
+      <w:spacing w:before="40" w:after="0"/>
+      <w:outlineLvl w:val="2"/>
+    </w:pPr>
+    <w:rPr>
+      <w:rFonts w:asciiTheme="majorHAnsi" w:eastAsiaTheme="majorEastAsia" w:hAnsiTheme="majorHAnsi" w:cstheme="majorBidi"/>
+      <w:color w:val="1F3763" w:themeColor="accent1" w:themeShade="7F"/>
+      <w:szCs w:val="24"/>
+    </w:rPr>
+  </w:style>
   <w:style w:type="character" w:default="1" w:styleId="Fuentedeprrafopredeter">
     <w:name w:val="Default Paragraph Font"/>
     <w:uiPriority w:val="1"/>
-    <w:semiHidden/>
     <w:unhideWhenUsed/>
   </w:style>
   <w:style w:type="table" w:default="1" w:styleId="Tablanormal">
@@ -10530,6 +11125,32 @@
       <w:sz w:val="20"/>
     </w:rPr>
   </w:style>
+  <w:style w:type="character" w:customStyle="1" w:styleId="Ttulo3Car">
+    <w:name w:val="Título 3 Car"/>
+    <w:basedOn w:val="Fuentedeprrafopredeter"/>
+    <w:link w:val="Ttulo3"/>
+    <w:uiPriority w:val="9"/>
+    <w:semiHidden/>
+    <w:rsid w:val="001D4184"/>
+    <w:rPr>
+      <w:rFonts w:asciiTheme="majorHAnsi" w:eastAsiaTheme="majorEastAsia" w:hAnsiTheme="majorHAnsi" w:cstheme="majorBidi"/>
+      <w:color w:val="1F3763" w:themeColor="accent1" w:themeShade="7F"/>
+      <w:sz w:val="24"/>
+      <w:szCs w:val="24"/>
+    </w:rPr>
+  </w:style>
+  <w:style w:type="character" w:styleId="Mencinsinresolver">
+    <w:name w:val="Unresolved Mention"/>
+    <w:basedOn w:val="Fuentedeprrafopredeter"/>
+    <w:uiPriority w:val="99"/>
+    <w:semiHidden/>
+    <w:unhideWhenUsed/>
+    <w:rsid w:val="002D10B8"/>
+    <w:rPr>
+      <w:color w:val="605E5C"/>
+      <w:shd w:val="clear" w:color="auto" w:fill="E1DFDD"/>
+    </w:rPr>
+  </w:style>
 </w:styles>
 </file>
 
@@ -10957,11 +11578,73 @@
     <b:URL>https://marketing4ecommerce.mx/cms-para-ecommerce/</b:URL>
     <b:RefOrder>6</b:RefOrder>
   </b:Source>
+  <b:Source>
+    <b:Tag>mag20</b:Tag>
+    <b:SourceType>InternetSite</b:SourceType>
+    <b:Guid>{D470B1C8-868C-4168-BD2D-3ECCECF9CA0B}</b:Guid>
+    <b:Author>
+      <b:Author>
+        <b:NameList>
+          <b:Person>
+            <b:Last>magnolia</b:Last>
+          </b:Person>
+        </b:NameList>
+      </b:Author>
+    </b:Author>
+    <b:Title>Magnolia</b:Title>
+    <b:Year>2020</b:Year>
+    <b:Month>Junio</b:Month>
+    <b:Day>30</b:Day>
+    <b:URL>https://www.magnolia-cms.com/es_ES/product/why-magnolia.html#:~:text=Magnolia%20es%20el%20doble%20de,rendimiento%20y%20escalabilidad%20que%20necesit%C3%A1bamos.&amp;text=Magnolia%20es%20un%20mill%C3%B3n%20de,de%20marketing%20y%20de%20desarrollo.</b:URL>
+    <b:RefOrder>7</b:RefOrder>
+  </b:Source>
+  <b:Source>
+    <b:Tag>Est18</b:Tag>
+    <b:SourceType>InternetSite</b:SourceType>
+    <b:Guid>{71596CC4-4A26-4385-9D92-60FA0A69B285}</b:Guid>
+    <b:Author>
+      <b:Author>
+        <b:NameList>
+          <b:Person>
+            <b:Last>Borges</b:Last>
+            <b:First>Esteban</b:First>
+          </b:Person>
+        </b:NameList>
+      </b:Author>
+    </b:Author>
+    <b:Title>infranetworking</b:Title>
+    <b:Year>2018</b:Year>
+    <b:Month>Diciembre</b:Month>
+    <b:Day>27</b:Day>
+    <b:URL>https://blog.infranetworking.com/prestashop-ventajas-desventajas/#:~:text=Ventajas%20de%20Prestashop&amp;text=Documentaci%C3%B3n%20en%20Espa%C3%B1ol%2C%20muy%20extensa,otros%20como%20WordPress%20o%20Magento.</b:URL>
+    <b:RefOrder>8</b:RefOrder>
+  </b:Source>
+  <b:Source>
+    <b:Tag>Bra20</b:Tag>
+    <b:SourceType>InternetSite</b:SourceType>
+    <b:Guid>{D6885A9C-DB82-4AB9-A6E9-3B1C04244DEC}</b:Guid>
+    <b:Author>
+      <b:Author>
+        <b:NameList>
+          <b:Person>
+            <b:Last>GmbH</b:Last>
+            <b:First>BrandCrock</b:First>
+          </b:Person>
+        </b:NameList>
+      </b:Author>
+    </b:Author>
+    <b:Title>BrandCrock</b:Title>
+    <b:Year>2020</b:Year>
+    <b:Month>Julio</b:Month>
+    <b:Day>01</b:Day>
+    <b:URL>https://www.brandcrock.com/es/cuales-son-las-ventajas-de-shopware/</b:URL>
+    <b:RefOrder>9</b:RefOrder>
+  </b:Source>
 </b:Sources>
 </file>
 
 <file path=customXml/itemProps1.xml><?xml version="1.0" encoding="utf-8"?>
-<ds:datastoreItem xmlns:ds="http://schemas.openxmlformats.org/officeDocument/2006/customXml" ds:itemID="{60049525-7183-4DCC-A590-13CB27A6B071}">
+<ds:datastoreItem xmlns:ds="http://schemas.openxmlformats.org/officeDocument/2006/customXml" ds:itemID="{7631258F-B576-4122-84BD-B3FFEC2CFDCD}">
   <ds:schemaRefs>
     <ds:schemaRef ds:uri="http://schemas.openxmlformats.org/officeDocument/2006/bibliography"/>
   </ds:schemaRefs>

</xml_diff>

<commit_message>
Se agrego el apartado de salarios
</commit_message>
<xml_diff>
--- a/05_JAMA/Reporte/Act_05_JAMA.docx
+++ b/05_JAMA/Reporte/Act_05_JAMA.docx
@@ -1147,7 +1147,7 @@
           <w:r>
             <w:fldChar w:fldCharType="separate"/>
           </w:r>
-          <w:hyperlink w:anchor="_Toc44454193" w:history="1">
+          <w:hyperlink w:anchor="_Toc44505613" w:history="1">
             <w:r>
               <w:rPr>
                 <w:rStyle w:val="Hipervnculo"/>
@@ -1174,7 +1174,7 @@
                 <w:noProof/>
                 <w:webHidden/>
               </w:rPr>
-              <w:instrText xml:space="preserve"> PAGEREF _Toc44454193 \h </w:instrText>
+              <w:instrText xml:space="preserve"> PAGEREF _Toc44505613 \h </w:instrText>
             </w:r>
             <w:r>
               <w:rPr>
@@ -1218,7 +1218,7 @@
               <w:lang w:eastAsia="es-MX"/>
             </w:rPr>
           </w:pPr>
-          <w:hyperlink w:anchor="_Toc44454194" w:history="1">
+          <w:hyperlink w:anchor="_Toc44505614" w:history="1">
             <w:r>
               <w:rPr>
                 <w:rStyle w:val="Hipervnculo"/>
@@ -1245,7 +1245,7 @@
                 <w:noProof/>
                 <w:webHidden/>
               </w:rPr>
-              <w:instrText xml:space="preserve"> PAGEREF _Toc44454194 \h </w:instrText>
+              <w:instrText xml:space="preserve"> PAGEREF _Toc44505614 \h </w:instrText>
             </w:r>
             <w:r>
               <w:rPr>
@@ -1289,27 +1289,27 @@
               <w:lang w:eastAsia="es-MX"/>
             </w:rPr>
           </w:pPr>
-          <w:hyperlink w:anchor="_Toc44454195" w:history="1">
+          <w:hyperlink w:anchor="_Toc44505615" w:history="1">
             <w:r>
               <w:rPr>
                 <w:rStyle w:val="Hipervnculo"/>
                 <w:noProof/>
               </w:rPr>
-              <w:t>PLATAFORMAS DE CO</w:t>
+              <w:t>PLATAFORMAS DE COMERCIO EL</w:t>
             </w:r>
             <w:r>
               <w:rPr>
                 <w:rStyle w:val="Hipervnculo"/>
                 <w:noProof/>
               </w:rPr>
-              <w:t>M</w:t>
+              <w:t>E</w:t>
             </w:r>
             <w:r>
               <w:rPr>
                 <w:rStyle w:val="Hipervnculo"/>
                 <w:noProof/>
               </w:rPr>
-              <w:t>ERCIO ELECTRÓNICO</w:t>
+              <w:t>CTRÓNICO</w:t>
             </w:r>
             <w:r>
               <w:rPr>
@@ -1330,7 +1330,7 @@
                 <w:noProof/>
                 <w:webHidden/>
               </w:rPr>
-              <w:instrText xml:space="preserve"> PAGEREF _Toc44454195 \h </w:instrText>
+              <w:instrText xml:space="preserve"> PAGEREF _Toc44505615 \h </w:instrText>
             </w:r>
             <w:r>
               <w:rPr>
@@ -1374,7 +1374,7 @@
               <w:lang w:eastAsia="es-MX"/>
             </w:rPr>
           </w:pPr>
-          <w:hyperlink w:anchor="_Toc44454196" w:history="1">
+          <w:hyperlink w:anchor="_Toc44505616" w:history="1">
             <w:r>
               <w:rPr>
                 <w:rStyle w:val="Hipervnculo"/>
@@ -1401,7 +1401,7 @@
                 <w:noProof/>
                 <w:webHidden/>
               </w:rPr>
-              <w:instrText xml:space="preserve"> PAGEREF _Toc44454196 \h </w:instrText>
+              <w:instrText xml:space="preserve"> PAGEREF _Toc44505616 \h </w:instrText>
             </w:r>
             <w:r>
               <w:rPr>
@@ -1445,7 +1445,7 @@
               <w:lang w:eastAsia="es-MX"/>
             </w:rPr>
           </w:pPr>
-          <w:hyperlink w:anchor="_Toc44454197" w:history="1">
+          <w:hyperlink w:anchor="_Toc44505617" w:history="1">
             <w:r>
               <w:rPr>
                 <w:rStyle w:val="Hipervnculo"/>
@@ -1472,7 +1472,7 @@
                 <w:noProof/>
                 <w:webHidden/>
               </w:rPr>
-              <w:instrText xml:space="preserve"> PAGEREF _Toc44454197 \h </w:instrText>
+              <w:instrText xml:space="preserve"> PAGEREF _Toc44505617 \h </w:instrText>
             </w:r>
             <w:r>
               <w:rPr>
@@ -1516,7 +1516,7 @@
               <w:lang w:eastAsia="es-MX"/>
             </w:rPr>
           </w:pPr>
-          <w:hyperlink w:anchor="_Toc44454198" w:history="1">
+          <w:hyperlink w:anchor="_Toc44505618" w:history="1">
             <w:r>
               <w:rPr>
                 <w:rStyle w:val="Hipervnculo"/>
@@ -1543,7 +1543,7 @@
                 <w:noProof/>
                 <w:webHidden/>
               </w:rPr>
-              <w:instrText xml:space="preserve"> PAGEREF _Toc44454198 \h </w:instrText>
+              <w:instrText xml:space="preserve"> PAGEREF _Toc44505618 \h </w:instrText>
             </w:r>
             <w:r>
               <w:rPr>
@@ -1587,7 +1587,7 @@
               <w:lang w:eastAsia="es-MX"/>
             </w:rPr>
           </w:pPr>
-          <w:hyperlink w:anchor="_Toc44454199" w:history="1">
+          <w:hyperlink w:anchor="_Toc44505619" w:history="1">
             <w:r>
               <w:rPr>
                 <w:rStyle w:val="Hipervnculo"/>
@@ -1614,7 +1614,7 @@
                 <w:noProof/>
                 <w:webHidden/>
               </w:rPr>
-              <w:instrText xml:space="preserve"> PAGEREF _Toc44454199 \h </w:instrText>
+              <w:instrText xml:space="preserve"> PAGEREF _Toc44505619 \h </w:instrText>
             </w:r>
             <w:r>
               <w:rPr>
@@ -1658,7 +1658,7 @@
               <w:lang w:eastAsia="es-MX"/>
             </w:rPr>
           </w:pPr>
-          <w:hyperlink w:anchor="_Toc44454200" w:history="1">
+          <w:hyperlink w:anchor="_Toc44505620" w:history="1">
             <w:r>
               <w:rPr>
                 <w:rStyle w:val="Hipervnculo"/>
@@ -1685,7 +1685,7 @@
                 <w:noProof/>
                 <w:webHidden/>
               </w:rPr>
-              <w:instrText xml:space="preserve"> PAGEREF _Toc44454200 \h </w:instrText>
+              <w:instrText xml:space="preserve"> PAGEREF _Toc44505620 \h </w:instrText>
             </w:r>
             <w:r>
               <w:rPr>
@@ -1740,7 +1740,7 @@
       <w:pPr>
         <w:pStyle w:val="Ttulo1"/>
       </w:pPr>
-      <w:bookmarkStart w:id="2" w:name="_Toc44454193"/>
+      <w:bookmarkStart w:id="2" w:name="_Toc44505613"/>
       <w:r>
         <w:lastRenderedPageBreak/>
         <w:t>INTRODUCCIÓN</w:t>
@@ -1760,7 +1760,15 @@
         <w:spacing w:line="360" w:lineRule="auto"/>
       </w:pPr>
       <w:r>
-        <w:t xml:space="preserve">Para esto una de la tarea mas importante en dicha administración es la gestión de riesgos, el cual se refiere a todo aquello que </w:t>
+        <w:t xml:space="preserve">Para esto una de la tarea </w:t>
+      </w:r>
+      <w:proofErr w:type="spellStart"/>
+      <w:r>
+        <w:t>mas</w:t>
+      </w:r>
+      <w:proofErr w:type="spellEnd"/>
+      <w:r>
+        <w:t xml:space="preserve"> importante en dicha administración es la gestión de riesgos, el cual se refiere a todo aquello que </w:t>
       </w:r>
       <w:r>
         <w:t>puede favorecer o entorpecer los objetivos que se propusieron con anterioridad.</w:t>
@@ -1789,7 +1797,6 @@
           <w:id w:val="1041862192"/>
           <w:citation/>
         </w:sdtPr>
-        <w:sdtEndPr/>
         <w:sdtContent>
           <w:r>
             <w:fldChar w:fldCharType="begin"/>
@@ -1838,14 +1845,21 @@
         <w:t xml:space="preserve"> ya sea pública o privada, ya que no ex</w:t>
       </w:r>
       <w:r>
-        <w:t>iste ninguna que no este expuesta a riesgo alguno.</w:t>
+        <w:t xml:space="preserve">iste ninguna que no </w:t>
+      </w:r>
+      <w:proofErr w:type="spellStart"/>
+      <w:r>
+        <w:t>este</w:t>
+      </w:r>
+      <w:proofErr w:type="spellEnd"/>
+      <w:r>
+        <w:t xml:space="preserve"> expuesta a riesgo alguno.</w:t>
       </w:r>
       <w:sdt>
         <w:sdtPr>
           <w:id w:val="-758292611"/>
           <w:citation/>
         </w:sdtPr>
-        <w:sdtEndPr/>
         <w:sdtContent>
           <w:r>
             <w:fldChar w:fldCharType="begin"/>
@@ -1872,7 +1886,7 @@
       <w:pPr>
         <w:pStyle w:val="Ttulo1"/>
       </w:pPr>
-      <w:bookmarkStart w:id="3" w:name="_Toc44454194"/>
+      <w:bookmarkStart w:id="3" w:name="_Toc44505614"/>
       <w:r>
         <w:lastRenderedPageBreak/>
         <w:t>SERVIDORES GRATUITOS DE INTERNET</w:t>
@@ -1916,7 +1930,6 @@
           <w:id w:val="-1905675080"/>
           <w:citation/>
         </w:sdtPr>
-        <w:sdtEndPr/>
         <w:sdtContent>
           <w:r>
             <w:fldChar w:fldCharType="begin"/>
@@ -2044,6 +2057,7 @@
                 <w:bCs w:val="0"/>
               </w:rPr>
             </w:pPr>
+            <w:proofErr w:type="spellStart"/>
             <w:r>
               <w:rPr>
                 <w:b w:val="0"/>
@@ -2051,6 +2065,7 @@
               </w:rPr>
               <w:t>Lucushost</w:t>
             </w:r>
+            <w:proofErr w:type="spellEnd"/>
           </w:p>
         </w:tc>
         <w:tc>
@@ -2177,8 +2192,17 @@
                 <w:sz w:val="20"/>
                 <w:szCs w:val="18"/>
               </w:rPr>
-              <w:t>Panel de control: cPanel</w:t>
-            </w:r>
+              <w:t xml:space="preserve">Panel de control: </w:t>
+            </w:r>
+            <w:proofErr w:type="spellStart"/>
+            <w:r>
+              <w:rPr>
+                <w:sz w:val="20"/>
+                <w:szCs w:val="18"/>
+              </w:rPr>
+              <w:t>cPanel</w:t>
+            </w:r>
+            <w:proofErr w:type="spellEnd"/>
           </w:p>
           <w:p>
             <w:pPr>
@@ -2363,8 +2387,17 @@
                 <w:sz w:val="20"/>
                 <w:szCs w:val="18"/>
               </w:rPr>
-              <w:t>Panel de control: cPanel</w:t>
-            </w:r>
+              <w:t xml:space="preserve">Panel de control: </w:t>
+            </w:r>
+            <w:proofErr w:type="spellStart"/>
+            <w:r>
+              <w:rPr>
+                <w:sz w:val="20"/>
+                <w:szCs w:val="18"/>
+              </w:rPr>
+              <w:t>cPanel</w:t>
+            </w:r>
+            <w:proofErr w:type="spellEnd"/>
           </w:p>
           <w:p>
             <w:pPr>
@@ -2412,13 +2445,31 @@
                 <w:bCs w:val="0"/>
               </w:rPr>
             </w:pPr>
+            <w:proofErr w:type="spellStart"/>
             <w:r>
               <w:rPr>
                 <w:b w:val="0"/>
                 <w:bCs w:val="0"/>
               </w:rPr>
-              <w:t>Award Space</w:t>
-            </w:r>
+              <w:t>Award</w:t>
+            </w:r>
+            <w:proofErr w:type="spellEnd"/>
+            <w:r>
+              <w:rPr>
+                <w:b w:val="0"/>
+                <w:bCs w:val="0"/>
+              </w:rPr>
+              <w:t xml:space="preserve"> </w:t>
+            </w:r>
+            <w:proofErr w:type="spellStart"/>
+            <w:r>
+              <w:rPr>
+                <w:b w:val="0"/>
+                <w:bCs w:val="0"/>
+              </w:rPr>
+              <w:t>Space</w:t>
+            </w:r>
+            <w:proofErr w:type="spellEnd"/>
           </w:p>
         </w:tc>
         <w:tc>
@@ -2719,8 +2770,17 @@
                 <w:sz w:val="20"/>
                 <w:szCs w:val="18"/>
               </w:rPr>
-              <w:t>Panel de control: cPanel</w:t>
-            </w:r>
+              <w:t xml:space="preserve">Panel de control: </w:t>
+            </w:r>
+            <w:proofErr w:type="spellStart"/>
+            <w:r>
+              <w:rPr>
+                <w:sz w:val="20"/>
+                <w:szCs w:val="18"/>
+              </w:rPr>
+              <w:t>cPanel</w:t>
+            </w:r>
+            <w:proofErr w:type="spellEnd"/>
           </w:p>
           <w:p>
             <w:pPr>
@@ -2899,8 +2959,17 @@
                 <w:sz w:val="20"/>
                 <w:szCs w:val="18"/>
               </w:rPr>
-              <w:t>Panel de control: cPanel</w:t>
-            </w:r>
+              <w:t xml:space="preserve">Panel de control: </w:t>
+            </w:r>
+            <w:proofErr w:type="spellStart"/>
+            <w:r>
+              <w:rPr>
+                <w:sz w:val="20"/>
+                <w:szCs w:val="18"/>
+              </w:rPr>
+              <w:t>cPanel</w:t>
+            </w:r>
+            <w:proofErr w:type="spellEnd"/>
           </w:p>
           <w:p>
             <w:pPr>
@@ -2927,7 +2996,15 @@
         <w:spacing w:line="360" w:lineRule="auto"/>
       </w:pPr>
       <w:r>
-        <w:t xml:space="preserve">Con anterioridad se había elegido el servidor de 000WebHost, debido a sus características se adaptaba algo bien a nuestro proyecto, pero después decidimos cambiar a HostGator, con el cual se hizo el contrato por un año con todos los veneficios que nos ofrece un hosting gratuito y mucho mas y mejores </w:t>
+        <w:t xml:space="preserve">Con anterioridad se había elegido el servidor de 000WebHost, debido a sus características se adaptaba algo bien a nuestro proyecto, pero después decidimos cambiar a HostGator, con el cual se hizo el contrato por un año con todos los veneficios que nos ofrece un hosting gratuito y mucho </w:t>
+      </w:r>
+      <w:proofErr w:type="spellStart"/>
+      <w:r>
+        <w:t>mas</w:t>
+      </w:r>
+      <w:proofErr w:type="spellEnd"/>
+      <w:r>
+        <w:t xml:space="preserve"> y mejores </w:t>
       </w:r>
       <w:r>
         <w:lastRenderedPageBreak/>
@@ -2937,10 +3014,26 @@
         <w:t>5 GB de</w:t>
       </w:r>
       <w:r>
-        <w:t xml:space="preserve"> almacenamiento SSD, 3 Cuentas de correo, cPanel (Muy útil para el manejo de archivos que debemos subir al sitio)</w:t>
+        <w:t xml:space="preserve"> almacenamiento SSD, 3 Cuentas de correo, </w:t>
+      </w:r>
+      <w:proofErr w:type="spellStart"/>
+      <w:r>
+        <w:t>cPanel</w:t>
+      </w:r>
+      <w:proofErr w:type="spellEnd"/>
+      <w:r>
+        <w:t xml:space="preserve"> (Muy útil para el manejo de archivos que debemos subir al sitio)</w:t>
       </w:r>
       <w:r>
-        <w:t>, soporta CMS, lo mejor de todo ahora podremos hacer subdominios por si requerimos usar dihcho hosting para más proyectos.</w:t>
+        <w:t xml:space="preserve">, soporta CMS, lo mejor de todo ahora podremos hacer subdominios por si requerimos usar </w:t>
+      </w:r>
+      <w:proofErr w:type="spellStart"/>
+      <w:r>
+        <w:t>dihcho</w:t>
+      </w:r>
+      <w:proofErr w:type="spellEnd"/>
+      <w:r>
+        <w:t xml:space="preserve"> hosting para más proyectos.</w:t>
       </w:r>
     </w:p>
     <w:p>
@@ -2954,14 +3047,22 @@
         </w:sectPr>
       </w:pPr>
       <w:r>
-        <w:t>El nombre del dominio es one-jama.com.mx el subdominio es one-jama</w:t>
+        <w:t xml:space="preserve">El nombre del dominio es one-jama.com.mx el subdominio es </w:t>
+      </w:r>
+      <w:proofErr w:type="spellStart"/>
+      <w:r>
+        <w:t>one</w:t>
+      </w:r>
+      <w:proofErr w:type="spellEnd"/>
+      <w:r>
+        <w:t>-jama</w:t>
       </w:r>
     </w:p>
     <w:p>
       <w:pPr>
         <w:pStyle w:val="Ttulo1"/>
       </w:pPr>
-      <w:bookmarkStart w:id="4" w:name="_Toc44454195"/>
+      <w:bookmarkStart w:id="4" w:name="_Toc44505615"/>
       <w:r>
         <w:lastRenderedPageBreak/>
         <w:t>PLATAFORMAS DE COMERCIO ELECTRÓNICO</w:t>
@@ -3057,6 +3158,7 @@
                 <w:bCs/>
               </w:rPr>
             </w:pPr>
+            <w:proofErr w:type="spellStart"/>
             <w:r>
               <w:rPr>
                 <w:b/>
@@ -3064,6 +3166,7 @@
               </w:rPr>
               <w:t>Plugins</w:t>
             </w:r>
+            <w:proofErr w:type="spellEnd"/>
           </w:p>
         </w:tc>
       </w:tr>
@@ -3149,7 +3252,6 @@
                 <w:id w:val="-97721362"/>
                 <w:citation/>
               </w:sdtPr>
-              <w:sdtEndPr/>
               <w:sdtContent>
                 <w:r>
                   <w:rPr>
@@ -3375,7 +3477,23 @@
                 <w:sz w:val="18"/>
                 <w:szCs w:val="20"/>
               </w:rPr>
-              <w:t>Magento está orientado a crear atractivos y potentes sitios web para ecommerces. Para ello, ofrece soluciones con temas ya preparados y tiene una capacidad ilimitada para personalizar el sitio con tu propio código. Por eso mismo, los negocios que están en crecimiento ven una buena opción en uno de los mejores CMS.</w:t>
+              <w:t xml:space="preserve">Magento está orientado a crear atractivos y potentes sitios web para </w:t>
+            </w:r>
+            <w:proofErr w:type="spellStart"/>
+            <w:r>
+              <w:rPr>
+                <w:sz w:val="18"/>
+                <w:szCs w:val="20"/>
+              </w:rPr>
+              <w:t>ecommerces</w:t>
+            </w:r>
+            <w:proofErr w:type="spellEnd"/>
+            <w:r>
+              <w:rPr>
+                <w:sz w:val="18"/>
+                <w:szCs w:val="20"/>
+              </w:rPr>
+              <w:t>. Para ello, ofrece soluciones con temas ya preparados y tiene una capacidad ilimitada para personalizar el sitio con tu propio código. Por eso mismo, los negocios que están en crecimiento ven una buena opción en uno de los mejores CMS.</w:t>
             </w:r>
             <w:sdt>
               <w:sdtPr>
@@ -3386,7 +3504,6 @@
                 <w:id w:val="-318735959"/>
                 <w:citation/>
               </w:sdtPr>
-              <w:sdtEndPr/>
               <w:sdtContent>
                 <w:r>
                   <w:rPr>
@@ -3493,7 +3610,23 @@
                 <w:sz w:val="18"/>
                 <w:szCs w:val="20"/>
               </w:rPr>
-              <w:t>4. Multi-escaparate.</w:t>
+              <w:t xml:space="preserve">4. </w:t>
+            </w:r>
+            <w:proofErr w:type="spellStart"/>
+            <w:r>
+              <w:rPr>
+                <w:sz w:val="18"/>
+                <w:szCs w:val="20"/>
+              </w:rPr>
+              <w:t>Multi-escaparate</w:t>
+            </w:r>
+            <w:proofErr w:type="spellEnd"/>
+            <w:r>
+              <w:rPr>
+                <w:sz w:val="18"/>
+                <w:szCs w:val="20"/>
+              </w:rPr>
+              <w:t>.</w:t>
             </w:r>
           </w:p>
           <w:p>
@@ -3520,7 +3653,6 @@
                 <w:id w:val="1323162728"/>
                 <w:citation/>
               </w:sdtPr>
-              <w:sdtEndPr/>
               <w:sdtContent>
                 <w:r>
                   <w:rPr>
@@ -3630,7 +3762,6 @@
                 <w:id w:val="495154931"/>
                 <w:citation/>
               </w:sdtPr>
-              <w:sdtEndPr/>
               <w:sdtContent>
                 <w:r>
                   <w:rPr>
@@ -3884,6 +4015,7 @@
                 <w:iCs/>
               </w:rPr>
             </w:pPr>
+            <w:proofErr w:type="spellStart"/>
             <w:r>
               <w:rPr>
                 <w:b/>
@@ -3893,6 +4025,7 @@
               </w:rPr>
               <w:t>PrestaShop</w:t>
             </w:r>
+            <w:proofErr w:type="spellEnd"/>
           </w:p>
         </w:tc>
         <w:tc>
@@ -3907,28 +4040,53 @@
                 <w:szCs w:val="20"/>
               </w:rPr>
             </w:pPr>
+            <w:proofErr w:type="spellStart"/>
             <w:r>
               <w:rPr>
                 <w:sz w:val="18"/>
                 <w:szCs w:val="20"/>
               </w:rPr>
-              <w:t>PrestaShop es una solución de comercio electrónico y código abierto (en constante evolución) que alimenta a más de 300.000 tiendas en línea, a día de hoy, en el mundo.</w:t>
-            </w:r>
-          </w:p>
-          <w:p>
-            <w:pPr>
-              <w:pStyle w:val="Sinespaciado"/>
+              <w:t>PrestaShop</w:t>
+            </w:r>
+            <w:proofErr w:type="spellEnd"/>
+            <w:r>
               <w:rPr>
                 <w:sz w:val="18"/>
                 <w:szCs w:val="20"/>
               </w:rPr>
-            </w:pPr>
-            <w:r>
+              <w:t xml:space="preserve"> es una solución de comercio electrónico y código abierto (en constante evolución) que alimenta a más de 300.000 tiendas en línea, a día de hoy, en el mundo.</w:t>
+            </w:r>
+          </w:p>
+          <w:p>
+            <w:pPr>
+              <w:pStyle w:val="Sinespaciado"/>
               <w:rPr>
                 <w:sz w:val="18"/>
                 <w:szCs w:val="20"/>
               </w:rPr>
-              <w:t>Además, cuenta con partnership de marcas tan reconocidas en nuestros días como PayPal, Google, MailChimp o Facebook, todos ellos aportando su granito de arena a las páginas webs creadas a través de este CMS que, sin duda, ofrece un servicio integral para sus clientes.</w:t>
+            </w:pPr>
+            <w:r>
+              <w:rPr>
+                <w:sz w:val="18"/>
+                <w:szCs w:val="20"/>
+              </w:rPr>
+              <w:t xml:space="preserve">Además, cuenta con </w:t>
+            </w:r>
+            <w:proofErr w:type="spellStart"/>
+            <w:r>
+              <w:rPr>
+                <w:sz w:val="18"/>
+                <w:szCs w:val="20"/>
+              </w:rPr>
+              <w:t>partnership</w:t>
+            </w:r>
+            <w:proofErr w:type="spellEnd"/>
+            <w:r>
+              <w:rPr>
+                <w:sz w:val="18"/>
+                <w:szCs w:val="20"/>
+              </w:rPr>
+              <w:t xml:space="preserve"> de marcas tan reconocidas en nuestros días como PayPal, Google, MailChimp o Facebook, todos ellos aportando su granito de arena a las páginas webs creadas a través de este CMS que, sin duda, ofrece un servicio integral para sus clientes.</w:t>
             </w:r>
             <w:sdt>
               <w:sdtPr>
@@ -3939,7 +4097,6 @@
                 <w:id w:val="598138610"/>
                 <w:citation/>
               </w:sdtPr>
-              <w:sdtEndPr/>
               <w:sdtContent>
                 <w:r>
                   <w:rPr>
@@ -4009,21 +4166,53 @@
               </w:rPr>
               <w:t>Compatible con </w:t>
             </w:r>
-            <w:hyperlink r:id="rId13" w:history="1">
-              <w:r>
-                <w:rPr>
-                  <w:sz w:val="16"/>
-                  <w:szCs w:val="18"/>
-                </w:rPr>
-                <w:t>Paypal</w:t>
-              </w:r>
-            </w:hyperlink>
+            <w:proofErr w:type="spellStart"/>
+            <w:r>
+              <w:fldChar w:fldCharType="begin"/>
+            </w:r>
+            <w:r>
+              <w:instrText xml:space="preserve"> HYPERLINK "https://paypal.com/" </w:instrText>
+            </w:r>
+            <w:r>
+              <w:fldChar w:fldCharType="separate"/>
+            </w:r>
             <w:r>
               <w:rPr>
                 <w:sz w:val="16"/>
                 <w:szCs w:val="18"/>
               </w:rPr>
-              <w:t>, Tarjetas de Crédito, Bitcoin asi como cualquier pasarela de TPV o pagos online.</w:t>
+              <w:t>Paypal</w:t>
+            </w:r>
+            <w:proofErr w:type="spellEnd"/>
+            <w:r>
+              <w:rPr>
+                <w:sz w:val="16"/>
+                <w:szCs w:val="18"/>
+              </w:rPr>
+              <w:fldChar w:fldCharType="end"/>
+            </w:r>
+            <w:r>
+              <w:rPr>
+                <w:sz w:val="16"/>
+                <w:szCs w:val="18"/>
+              </w:rPr>
+              <w:t xml:space="preserve">, Tarjetas de Crédito, Bitcoin </w:t>
+            </w:r>
+            <w:proofErr w:type="spellStart"/>
+            <w:r>
+              <w:rPr>
+                <w:sz w:val="16"/>
+                <w:szCs w:val="18"/>
+              </w:rPr>
+              <w:t>asi</w:t>
+            </w:r>
+            <w:proofErr w:type="spellEnd"/>
+            <w:r>
+              <w:rPr>
+                <w:sz w:val="16"/>
+                <w:szCs w:val="18"/>
+              </w:rPr>
+              <w:t xml:space="preserve"> como cualquier pasarela de TPV o pagos online.</w:t>
             </w:r>
           </w:p>
           <w:p>
@@ -4146,7 +4335,7 @@
               </w:rPr>
               <w:t>Puede correr en planes de hosting compartido, no necesitas de </w:t>
             </w:r>
-            <w:hyperlink r:id="rId14" w:history="1">
+            <w:hyperlink r:id="rId13" w:history="1">
               <w:r>
                 <w:rPr>
                   <w:sz w:val="16"/>
@@ -4251,6 +4440,7 @@
                 <w:iCs/>
               </w:rPr>
             </w:pPr>
+            <w:proofErr w:type="spellStart"/>
             <w:r>
               <w:rPr>
                 <w:b/>
@@ -4260,6 +4450,7 @@
               </w:rPr>
               <w:t>Shopware</w:t>
             </w:r>
+            <w:proofErr w:type="spellEnd"/>
           </w:p>
         </w:tc>
         <w:tc>
@@ -4274,12 +4465,37 @@
                 <w:szCs w:val="20"/>
               </w:rPr>
             </w:pPr>
+            <w:proofErr w:type="spellStart"/>
             <w:r>
               <w:rPr>
                 <w:sz w:val="18"/>
                 <w:szCs w:val="20"/>
               </w:rPr>
-              <w:t>Shopware es una plataforma de comercio electrónico de código abierto en la que confían ya más de 80.000 empresas, incluidas marcas, minoristas y fabricantes europeos líderes en las industrias B2C y B2B. Shopware cuenta con una red global de más de 1.200 socios tecnológicos y de soluciones, así como con una comunidad de desarrolladores activa que brinda a los clientes todo tipo de ventajas (como soporte profesional certificado y 24/7).</w:t>
+              <w:t>Shopware</w:t>
+            </w:r>
+            <w:proofErr w:type="spellEnd"/>
+            <w:r>
+              <w:rPr>
+                <w:sz w:val="18"/>
+                <w:szCs w:val="20"/>
+              </w:rPr>
+              <w:t xml:space="preserve"> es una plataforma de comercio electrónico de código abierto en la que confían ya más de 80.000 empresas, incluidas marcas, minoristas y fabricantes europeos líderes en las industrias B2C y B2B. </w:t>
+            </w:r>
+            <w:proofErr w:type="spellStart"/>
+            <w:r>
+              <w:rPr>
+                <w:sz w:val="18"/>
+                <w:szCs w:val="20"/>
+              </w:rPr>
+              <w:t>Shopware</w:t>
+            </w:r>
+            <w:proofErr w:type="spellEnd"/>
+            <w:r>
+              <w:rPr>
+                <w:sz w:val="18"/>
+                <w:szCs w:val="20"/>
+              </w:rPr>
+              <w:t xml:space="preserve"> cuenta con una red global de más de 1.200 socios tecnológicos y de soluciones, así como con una comunidad de desarrolladores activa que brinda a los clientes todo tipo de ventajas (como soporte profesional certificado y 24/7).</w:t>
             </w:r>
             <w:sdt>
               <w:sdtPr>
@@ -4621,7 +4837,7 @@
       <w:pPr>
         <w:pStyle w:val="Ttulo1"/>
       </w:pPr>
-      <w:bookmarkStart w:id="5" w:name="_Toc44454196"/>
+      <w:bookmarkStart w:id="5" w:name="_Toc44505616"/>
       <w:r>
         <w:lastRenderedPageBreak/>
         <w:t>PLAN DE RESPUESTA DEL PROBLEMA QUE SE PRESENTE</w:t>
@@ -4632,17 +4848,3445 @@
       <w:pPr>
         <w:pStyle w:val="Ttulo1"/>
       </w:pPr>
-      <w:bookmarkStart w:id="6" w:name="_Toc44454197"/>
+      <w:bookmarkStart w:id="6" w:name="_Toc44505617"/>
       <w:r>
         <w:t>ESTUDIO DE SALARIOS</w:t>
       </w:r>
       <w:bookmarkEnd w:id="6"/>
     </w:p>
     <w:p>
+      <w:r>
+        <w:t>Para los salarios se encontró una nueva pagina la cual se hizo mención al profesor de si es confiable, y al parecer esta muy bien actualizada de acorde a los salarios para integrantes de Tecnologías varios roles se buscaron con la terminación “TI” para tener un salario acertado a nuestra carrera.</w:t>
+      </w:r>
+    </w:p>
+    <w:p>
+      <w:r>
+        <w:t>Se deja el link para corroborar.</w:t>
+      </w:r>
+    </w:p>
+    <w:p>
+      <w:hyperlink r:id="rId14" w:history="1">
+        <w:r>
+          <w:rPr>
+            <w:rStyle w:val="Hipervnculo"/>
+          </w:rPr>
+          <w:t>https://neuvoo.com.mx/salario/</w:t>
+        </w:r>
+      </w:hyperlink>
+    </w:p>
+    <w:p>
+      <w:pPr>
+        <w:pStyle w:val="Descripcin"/>
+        <w:keepNext/>
+      </w:pPr>
+      <w:r>
+        <w:t xml:space="preserve">Tabla </w:t>
+      </w:r>
+      <w:r>
+        <w:fldChar w:fldCharType="begin"/>
+      </w:r>
+      <w:r>
+        <w:instrText xml:space="preserve"> SEQ Tabla \* ARABIC </w:instrText>
+      </w:r>
+      <w:r>
+        <w:fldChar w:fldCharType="separate"/>
+      </w:r>
+      <w:r>
+        <w:rPr>
+          <w:noProof/>
+        </w:rPr>
+        <w:t>2</w:t>
+      </w:r>
+      <w:r>
+        <w:fldChar w:fldCharType="end"/>
+      </w:r>
+      <w:r>
+        <w:t xml:space="preserve"> Salarios De Integrantes del Equipo JAMA</w:t>
+      </w:r>
+      <w:sdt>
+        <w:sdtPr>
+          <w:id w:val="-1730062191"/>
+          <w:citation/>
+        </w:sdtPr>
+        <w:sdtContent>
+          <w:r>
+            <w:fldChar w:fldCharType="begin"/>
+          </w:r>
+          <w:r>
+            <w:instrText xml:space="preserve"> CITATION Neu20 \l 2058 </w:instrText>
+          </w:r>
+          <w:r>
+            <w:fldChar w:fldCharType="separate"/>
+          </w:r>
+          <w:r>
+            <w:rPr>
+              <w:noProof/>
+            </w:rPr>
+            <w:t xml:space="preserve"> (Neuvoo, 2020)</w:t>
+          </w:r>
+          <w:r>
+            <w:fldChar w:fldCharType="end"/>
+          </w:r>
+        </w:sdtContent>
+      </w:sdt>
+    </w:p>
+    <w:tbl>
+      <w:tblPr>
+        <w:tblW w:w="10698" w:type="dxa"/>
+        <w:tblInd w:w="-1134" w:type="dxa"/>
+        <w:tblCellMar>
+          <w:left w:w="70" w:type="dxa"/>
+          <w:right w:w="70" w:type="dxa"/>
+        </w:tblCellMar>
+        <w:tblLook w:val="04A0" w:firstRow="1" w:lastRow="0" w:firstColumn="1" w:lastColumn="0" w:noHBand="0" w:noVBand="1"/>
+      </w:tblPr>
+      <w:tblGrid>
+        <w:gridCol w:w="2298"/>
+        <w:gridCol w:w="1180"/>
+        <w:gridCol w:w="1180"/>
+        <w:gridCol w:w="1180"/>
+        <w:gridCol w:w="1712"/>
+        <w:gridCol w:w="1830"/>
+        <w:gridCol w:w="1252"/>
+        <w:gridCol w:w="66"/>
+      </w:tblGrid>
+      <w:tr>
+        <w:trPr>
+          <w:trHeight w:val="350"/>
+        </w:trPr>
+        <w:tc>
+          <w:tcPr>
+            <w:tcW w:w="2298" w:type="dxa"/>
+            <w:tcBorders>
+              <w:top w:val="nil"/>
+              <w:left w:val="nil"/>
+              <w:bottom w:val="single" w:sz="12" w:space="0" w:color="FFFFFF"/>
+              <w:right w:val="single" w:sz="4" w:space="0" w:color="FFFFFF"/>
+            </w:tcBorders>
+            <w:shd w:val="clear" w:color="4472C4" w:fill="4472C4"/>
+            <w:noWrap/>
+            <w:vAlign w:val="bottom"/>
+            <w:hideMark/>
+          </w:tcPr>
+          <w:p>
+            <w:pPr>
+              <w:spacing w:after="0" w:line="360" w:lineRule="auto"/>
+              <w:jc w:val="center"/>
+              <w:rPr>
+                <w:rFonts w:ascii="Calibri" w:eastAsia="Times New Roman" w:hAnsi="Calibri" w:cs="Calibri"/>
+                <w:b/>
+                <w:bCs/>
+                <w:color w:val="FFFFFF"/>
+                <w:sz w:val="22"/>
+                <w:lang w:eastAsia="es-MX"/>
+              </w:rPr>
+            </w:pPr>
+            <w:r>
+              <w:rPr>
+                <w:rFonts w:ascii="Calibri" w:eastAsia="Times New Roman" w:hAnsi="Calibri" w:cs="Calibri"/>
+                <w:b/>
+                <w:bCs/>
+                <w:color w:val="FFFFFF"/>
+                <w:sz w:val="22"/>
+                <w:lang w:eastAsia="es-MX"/>
+              </w:rPr>
+              <w:t>Recursos Humanos</w:t>
+            </w:r>
+          </w:p>
+        </w:tc>
+        <w:tc>
+          <w:tcPr>
+            <w:tcW w:w="1180" w:type="dxa"/>
+            <w:tcBorders>
+              <w:top w:val="nil"/>
+              <w:left w:val="single" w:sz="4" w:space="0" w:color="FFFFFF"/>
+              <w:bottom w:val="single" w:sz="12" w:space="0" w:color="FFFFFF"/>
+              <w:right w:val="single" w:sz="4" w:space="0" w:color="FFFFFF"/>
+            </w:tcBorders>
+            <w:shd w:val="clear" w:color="4472C4" w:fill="4472C4"/>
+            <w:noWrap/>
+            <w:vAlign w:val="bottom"/>
+            <w:hideMark/>
+          </w:tcPr>
+          <w:p>
+            <w:pPr>
+              <w:spacing w:after="0" w:line="360" w:lineRule="auto"/>
+              <w:jc w:val="center"/>
+              <w:rPr>
+                <w:rFonts w:ascii="Calibri" w:eastAsia="Times New Roman" w:hAnsi="Calibri" w:cs="Calibri"/>
+                <w:b/>
+                <w:bCs/>
+                <w:color w:val="FFFFFF"/>
+                <w:sz w:val="22"/>
+                <w:lang w:eastAsia="es-MX"/>
+              </w:rPr>
+            </w:pPr>
+            <w:r>
+              <w:rPr>
+                <w:rFonts w:ascii="Calibri" w:eastAsia="Times New Roman" w:hAnsi="Calibri" w:cs="Calibri"/>
+                <w:b/>
+                <w:bCs/>
+                <w:color w:val="FFFFFF"/>
+                <w:sz w:val="22"/>
+                <w:lang w:eastAsia="es-MX"/>
+              </w:rPr>
+              <w:t>Mensual</w:t>
+            </w:r>
+          </w:p>
+        </w:tc>
+        <w:tc>
+          <w:tcPr>
+            <w:tcW w:w="1180" w:type="dxa"/>
+            <w:tcBorders>
+              <w:top w:val="nil"/>
+              <w:left w:val="single" w:sz="4" w:space="0" w:color="FFFFFF"/>
+              <w:bottom w:val="single" w:sz="12" w:space="0" w:color="FFFFFF"/>
+              <w:right w:val="single" w:sz="4" w:space="0" w:color="FFFFFF"/>
+            </w:tcBorders>
+            <w:shd w:val="clear" w:color="4472C4" w:fill="4472C4"/>
+            <w:noWrap/>
+            <w:vAlign w:val="bottom"/>
+            <w:hideMark/>
+          </w:tcPr>
+          <w:p>
+            <w:pPr>
+              <w:spacing w:after="0" w:line="360" w:lineRule="auto"/>
+              <w:jc w:val="center"/>
+              <w:rPr>
+                <w:rFonts w:ascii="Calibri" w:eastAsia="Times New Roman" w:hAnsi="Calibri" w:cs="Calibri"/>
+                <w:b/>
+                <w:bCs/>
+                <w:color w:val="FFFFFF"/>
+                <w:sz w:val="22"/>
+                <w:lang w:eastAsia="es-MX"/>
+              </w:rPr>
+            </w:pPr>
+            <w:r>
+              <w:rPr>
+                <w:rFonts w:ascii="Calibri" w:eastAsia="Times New Roman" w:hAnsi="Calibri" w:cs="Calibri"/>
+                <w:b/>
+                <w:bCs/>
+                <w:color w:val="FFFFFF"/>
+                <w:sz w:val="22"/>
+                <w:lang w:eastAsia="es-MX"/>
+              </w:rPr>
+              <w:t>Diario</w:t>
+            </w:r>
+          </w:p>
+        </w:tc>
+        <w:tc>
+          <w:tcPr>
+            <w:tcW w:w="1180" w:type="dxa"/>
+            <w:tcBorders>
+              <w:top w:val="nil"/>
+              <w:left w:val="single" w:sz="4" w:space="0" w:color="FFFFFF"/>
+              <w:bottom w:val="single" w:sz="12" w:space="0" w:color="FFFFFF"/>
+              <w:right w:val="single" w:sz="4" w:space="0" w:color="FFFFFF"/>
+            </w:tcBorders>
+            <w:shd w:val="clear" w:color="4472C4" w:fill="4472C4"/>
+            <w:noWrap/>
+            <w:vAlign w:val="bottom"/>
+            <w:hideMark/>
+          </w:tcPr>
+          <w:p>
+            <w:pPr>
+              <w:spacing w:after="0" w:line="360" w:lineRule="auto"/>
+              <w:jc w:val="center"/>
+              <w:rPr>
+                <w:rFonts w:ascii="Calibri" w:eastAsia="Times New Roman" w:hAnsi="Calibri" w:cs="Calibri"/>
+                <w:b/>
+                <w:bCs/>
+                <w:color w:val="FFFFFF"/>
+                <w:sz w:val="22"/>
+                <w:lang w:eastAsia="es-MX"/>
+              </w:rPr>
+            </w:pPr>
+            <w:r>
+              <w:rPr>
+                <w:rFonts w:ascii="Calibri" w:eastAsia="Times New Roman" w:hAnsi="Calibri" w:cs="Calibri"/>
+                <w:b/>
+                <w:bCs/>
+                <w:color w:val="FFFFFF"/>
+                <w:sz w:val="22"/>
+                <w:lang w:eastAsia="es-MX"/>
+              </w:rPr>
+              <w:t>Hora</w:t>
+            </w:r>
+          </w:p>
+        </w:tc>
+        <w:tc>
+          <w:tcPr>
+            <w:tcW w:w="1712" w:type="dxa"/>
+            <w:tcBorders>
+              <w:top w:val="nil"/>
+              <w:left w:val="single" w:sz="4" w:space="0" w:color="FFFFFF"/>
+              <w:bottom w:val="single" w:sz="12" w:space="0" w:color="FFFFFF"/>
+              <w:right w:val="single" w:sz="4" w:space="0" w:color="FFFFFF"/>
+            </w:tcBorders>
+            <w:shd w:val="clear" w:color="4472C4" w:fill="4472C4"/>
+            <w:noWrap/>
+            <w:vAlign w:val="bottom"/>
+            <w:hideMark/>
+          </w:tcPr>
+          <w:p>
+            <w:pPr>
+              <w:spacing w:after="0" w:line="360" w:lineRule="auto"/>
+              <w:jc w:val="center"/>
+              <w:rPr>
+                <w:rFonts w:ascii="Calibri" w:eastAsia="Times New Roman" w:hAnsi="Calibri" w:cs="Calibri"/>
+                <w:b/>
+                <w:bCs/>
+                <w:color w:val="FFFFFF"/>
+                <w:sz w:val="22"/>
+                <w:lang w:eastAsia="es-MX"/>
+              </w:rPr>
+            </w:pPr>
+            <w:r>
+              <w:rPr>
+                <w:rFonts w:ascii="Calibri" w:eastAsia="Times New Roman" w:hAnsi="Calibri" w:cs="Calibri"/>
+                <w:b/>
+                <w:bCs/>
+                <w:color w:val="FFFFFF"/>
+                <w:sz w:val="22"/>
+                <w:lang w:eastAsia="es-MX"/>
+              </w:rPr>
+              <w:t>Días trabajados</w:t>
+            </w:r>
+          </w:p>
+        </w:tc>
+        <w:tc>
+          <w:tcPr>
+            <w:tcW w:w="1830" w:type="dxa"/>
+            <w:tcBorders>
+              <w:top w:val="nil"/>
+              <w:left w:val="single" w:sz="4" w:space="0" w:color="FFFFFF"/>
+              <w:bottom w:val="single" w:sz="12" w:space="0" w:color="FFFFFF"/>
+              <w:right w:val="single" w:sz="4" w:space="0" w:color="FFFFFF"/>
+            </w:tcBorders>
+            <w:shd w:val="clear" w:color="4472C4" w:fill="4472C4"/>
+            <w:noWrap/>
+            <w:vAlign w:val="bottom"/>
+            <w:hideMark/>
+          </w:tcPr>
+          <w:p>
+            <w:pPr>
+              <w:spacing w:after="0" w:line="360" w:lineRule="auto"/>
+              <w:jc w:val="center"/>
+              <w:rPr>
+                <w:rFonts w:ascii="Calibri" w:eastAsia="Times New Roman" w:hAnsi="Calibri" w:cs="Calibri"/>
+                <w:b/>
+                <w:bCs/>
+                <w:color w:val="FFFFFF"/>
+                <w:sz w:val="22"/>
+                <w:lang w:eastAsia="es-MX"/>
+              </w:rPr>
+            </w:pPr>
+            <w:r>
+              <w:rPr>
+                <w:rFonts w:ascii="Calibri" w:eastAsia="Times New Roman" w:hAnsi="Calibri" w:cs="Calibri"/>
+                <w:b/>
+                <w:bCs/>
+                <w:color w:val="FFFFFF"/>
+                <w:sz w:val="22"/>
+                <w:lang w:eastAsia="es-MX"/>
+              </w:rPr>
+              <w:t>Horas trabajadas</w:t>
+            </w:r>
+          </w:p>
+        </w:tc>
+        <w:tc>
+          <w:tcPr>
+            <w:tcW w:w="1318" w:type="dxa"/>
+            <w:gridSpan w:val="2"/>
+            <w:tcBorders>
+              <w:top w:val="nil"/>
+              <w:left w:val="single" w:sz="4" w:space="0" w:color="FFFFFF"/>
+              <w:bottom w:val="single" w:sz="12" w:space="0" w:color="FFFFFF"/>
+              <w:right w:val="nil"/>
+            </w:tcBorders>
+            <w:shd w:val="clear" w:color="4472C4" w:fill="4472C4"/>
+            <w:noWrap/>
+            <w:vAlign w:val="bottom"/>
+            <w:hideMark/>
+          </w:tcPr>
+          <w:p>
+            <w:pPr>
+              <w:spacing w:after="0" w:line="360" w:lineRule="auto"/>
+              <w:jc w:val="center"/>
+              <w:rPr>
+                <w:rFonts w:ascii="Calibri" w:eastAsia="Times New Roman" w:hAnsi="Calibri" w:cs="Calibri"/>
+                <w:b/>
+                <w:bCs/>
+                <w:color w:val="FFFFFF"/>
+                <w:sz w:val="22"/>
+                <w:lang w:eastAsia="es-MX"/>
+              </w:rPr>
+            </w:pPr>
+            <w:r>
+              <w:rPr>
+                <w:rFonts w:ascii="Calibri" w:eastAsia="Times New Roman" w:hAnsi="Calibri" w:cs="Calibri"/>
+                <w:b/>
+                <w:bCs/>
+                <w:color w:val="FFFFFF"/>
+                <w:sz w:val="22"/>
+                <w:lang w:eastAsia="es-MX"/>
+              </w:rPr>
+              <w:t>Costo total</w:t>
+            </w:r>
+          </w:p>
+        </w:tc>
+      </w:tr>
+      <w:tr>
+        <w:trPr>
+          <w:trHeight w:val="350"/>
+        </w:trPr>
+        <w:tc>
+          <w:tcPr>
+            <w:tcW w:w="2298" w:type="dxa"/>
+            <w:tcBorders>
+              <w:top w:val="single" w:sz="4" w:space="0" w:color="FFFFFF"/>
+              <w:left w:val="nil"/>
+              <w:bottom w:val="single" w:sz="4" w:space="0" w:color="FFFFFF"/>
+              <w:right w:val="single" w:sz="4" w:space="0" w:color="FFFFFF"/>
+            </w:tcBorders>
+            <w:shd w:val="clear" w:color="B4C6E7" w:fill="B4C6E7"/>
+            <w:noWrap/>
+            <w:vAlign w:val="bottom"/>
+            <w:hideMark/>
+          </w:tcPr>
+          <w:p>
+            <w:pPr>
+              <w:spacing w:after="0" w:line="360" w:lineRule="auto"/>
+              <w:jc w:val="left"/>
+              <w:rPr>
+                <w:rFonts w:ascii="Calibri" w:eastAsia="Times New Roman" w:hAnsi="Calibri" w:cs="Calibri"/>
+                <w:color w:val="000000"/>
+                <w:sz w:val="22"/>
+                <w:lang w:eastAsia="es-MX"/>
+              </w:rPr>
+            </w:pPr>
+            <w:r>
+              <w:rPr>
+                <w:rFonts w:ascii="Calibri" w:eastAsia="Times New Roman" w:hAnsi="Calibri" w:cs="Calibri"/>
+                <w:color w:val="000000"/>
+                <w:sz w:val="22"/>
+                <w:lang w:eastAsia="es-MX"/>
+              </w:rPr>
+              <w:t>Líder de proyecto</w:t>
+            </w:r>
+          </w:p>
+        </w:tc>
+        <w:tc>
+          <w:tcPr>
+            <w:tcW w:w="1180" w:type="dxa"/>
+            <w:tcBorders>
+              <w:top w:val="single" w:sz="4" w:space="0" w:color="FFFFFF"/>
+              <w:left w:val="single" w:sz="4" w:space="0" w:color="FFFFFF"/>
+              <w:bottom w:val="single" w:sz="4" w:space="0" w:color="FFFFFF"/>
+              <w:right w:val="single" w:sz="4" w:space="0" w:color="FFFFFF"/>
+            </w:tcBorders>
+            <w:shd w:val="clear" w:color="B4C6E7" w:fill="B4C6E7"/>
+            <w:noWrap/>
+            <w:vAlign w:val="bottom"/>
+            <w:hideMark/>
+          </w:tcPr>
+          <w:p>
+            <w:pPr>
+              <w:spacing w:after="0" w:line="360" w:lineRule="auto"/>
+              <w:jc w:val="right"/>
+              <w:rPr>
+                <w:rFonts w:ascii="Calibri" w:eastAsia="Times New Roman" w:hAnsi="Calibri" w:cs="Calibri"/>
+                <w:color w:val="000000"/>
+                <w:sz w:val="22"/>
+                <w:lang w:eastAsia="es-MX"/>
+              </w:rPr>
+            </w:pPr>
+            <w:r>
+              <w:rPr>
+                <w:rFonts w:ascii="Calibri" w:eastAsia="Times New Roman" w:hAnsi="Calibri" w:cs="Calibri"/>
+                <w:color w:val="000000"/>
+                <w:sz w:val="22"/>
+                <w:lang w:eastAsia="es-MX"/>
+              </w:rPr>
+              <w:t>$</w:t>
+            </w:r>
+            <w:r>
+              <w:rPr>
+                <w:rFonts w:ascii="Calibri" w:eastAsia="Times New Roman" w:hAnsi="Calibri" w:cs="Calibri"/>
+                <w:color w:val="000000"/>
+                <w:sz w:val="22"/>
+                <w:lang w:eastAsia="es-MX"/>
+              </w:rPr>
+              <w:t>23,250.00</w:t>
+            </w:r>
+          </w:p>
+        </w:tc>
+        <w:tc>
+          <w:tcPr>
+            <w:tcW w:w="1180" w:type="dxa"/>
+            <w:tcBorders>
+              <w:top w:val="single" w:sz="4" w:space="0" w:color="FFFFFF"/>
+              <w:left w:val="single" w:sz="4" w:space="0" w:color="FFFFFF"/>
+              <w:bottom w:val="single" w:sz="4" w:space="0" w:color="FFFFFF"/>
+              <w:right w:val="single" w:sz="4" w:space="0" w:color="FFFFFF"/>
+            </w:tcBorders>
+            <w:shd w:val="clear" w:color="B4C6E7" w:fill="B4C6E7"/>
+            <w:noWrap/>
+            <w:vAlign w:val="bottom"/>
+            <w:hideMark/>
+          </w:tcPr>
+          <w:p>
+            <w:pPr>
+              <w:spacing w:after="0" w:line="360" w:lineRule="auto"/>
+              <w:jc w:val="right"/>
+              <w:rPr>
+                <w:rFonts w:ascii="Calibri" w:eastAsia="Times New Roman" w:hAnsi="Calibri" w:cs="Calibri"/>
+                <w:color w:val="000000"/>
+                <w:sz w:val="22"/>
+                <w:lang w:eastAsia="es-MX"/>
+              </w:rPr>
+            </w:pPr>
+            <w:r>
+              <w:rPr>
+                <w:rFonts w:ascii="Calibri" w:eastAsia="Times New Roman" w:hAnsi="Calibri" w:cs="Calibri"/>
+                <w:color w:val="000000"/>
+                <w:sz w:val="22"/>
+                <w:lang w:eastAsia="es-MX"/>
+              </w:rPr>
+              <w:t>$</w:t>
+            </w:r>
+            <w:r>
+              <w:rPr>
+                <w:rFonts w:ascii="Calibri" w:eastAsia="Times New Roman" w:hAnsi="Calibri" w:cs="Calibri"/>
+                <w:color w:val="000000"/>
+                <w:sz w:val="22"/>
+                <w:lang w:eastAsia="es-MX"/>
+              </w:rPr>
+              <w:t>830.35</w:t>
+            </w:r>
+          </w:p>
+        </w:tc>
+        <w:tc>
+          <w:tcPr>
+            <w:tcW w:w="1180" w:type="dxa"/>
+            <w:tcBorders>
+              <w:top w:val="single" w:sz="4" w:space="0" w:color="FFFFFF"/>
+              <w:left w:val="single" w:sz="4" w:space="0" w:color="FFFFFF"/>
+              <w:bottom w:val="single" w:sz="4" w:space="0" w:color="FFFFFF"/>
+              <w:right w:val="single" w:sz="4" w:space="0" w:color="FFFFFF"/>
+            </w:tcBorders>
+            <w:shd w:val="clear" w:color="B4C6E7" w:fill="B4C6E7"/>
+            <w:noWrap/>
+            <w:vAlign w:val="bottom"/>
+            <w:hideMark/>
+          </w:tcPr>
+          <w:p>
+            <w:pPr>
+              <w:spacing w:after="0" w:line="360" w:lineRule="auto"/>
+              <w:jc w:val="right"/>
+              <w:rPr>
+                <w:rFonts w:ascii="Calibri" w:eastAsia="Times New Roman" w:hAnsi="Calibri" w:cs="Calibri"/>
+                <w:color w:val="000000"/>
+                <w:sz w:val="22"/>
+                <w:lang w:eastAsia="es-MX"/>
+              </w:rPr>
+            </w:pPr>
+            <w:r>
+              <w:rPr>
+                <w:rFonts w:ascii="Calibri" w:eastAsia="Times New Roman" w:hAnsi="Calibri" w:cs="Calibri"/>
+                <w:color w:val="000000"/>
+                <w:sz w:val="22"/>
+                <w:lang w:eastAsia="es-MX"/>
+              </w:rPr>
+              <w:t>$</w:t>
+            </w:r>
+            <w:r>
+              <w:rPr>
+                <w:rFonts w:ascii="Calibri" w:eastAsia="Times New Roman" w:hAnsi="Calibri" w:cs="Calibri"/>
+                <w:color w:val="000000"/>
+                <w:sz w:val="22"/>
+                <w:lang w:eastAsia="es-MX"/>
+              </w:rPr>
+              <w:t>103.79</w:t>
+            </w:r>
+          </w:p>
+        </w:tc>
+        <w:tc>
+          <w:tcPr>
+            <w:tcW w:w="1712" w:type="dxa"/>
+            <w:tcBorders>
+              <w:top w:val="single" w:sz="4" w:space="0" w:color="FFFFFF"/>
+              <w:left w:val="single" w:sz="4" w:space="0" w:color="FFFFFF"/>
+              <w:bottom w:val="single" w:sz="4" w:space="0" w:color="FFFFFF"/>
+              <w:right w:val="single" w:sz="4" w:space="0" w:color="FFFFFF"/>
+            </w:tcBorders>
+            <w:shd w:val="clear" w:color="B4C6E7" w:fill="B4C6E7"/>
+            <w:noWrap/>
+            <w:vAlign w:val="bottom"/>
+          </w:tcPr>
+          <w:p>
+            <w:pPr>
+              <w:spacing w:after="0" w:line="360" w:lineRule="auto"/>
+              <w:jc w:val="center"/>
+              <w:rPr>
+                <w:rFonts w:ascii="Calibri" w:eastAsia="Times New Roman" w:hAnsi="Calibri" w:cs="Calibri"/>
+                <w:color w:val="000000"/>
+                <w:sz w:val="22"/>
+                <w:lang w:eastAsia="es-MX"/>
+              </w:rPr>
+            </w:pPr>
+          </w:p>
+        </w:tc>
+        <w:tc>
+          <w:tcPr>
+            <w:tcW w:w="1830" w:type="dxa"/>
+            <w:tcBorders>
+              <w:top w:val="single" w:sz="4" w:space="0" w:color="FFFFFF"/>
+              <w:left w:val="single" w:sz="4" w:space="0" w:color="FFFFFF"/>
+              <w:bottom w:val="single" w:sz="4" w:space="0" w:color="FFFFFF"/>
+              <w:right w:val="single" w:sz="4" w:space="0" w:color="FFFFFF"/>
+            </w:tcBorders>
+            <w:shd w:val="clear" w:color="B4C6E7" w:fill="B4C6E7"/>
+            <w:noWrap/>
+            <w:vAlign w:val="bottom"/>
+          </w:tcPr>
+          <w:p>
+            <w:pPr>
+              <w:spacing w:after="0" w:line="360" w:lineRule="auto"/>
+              <w:jc w:val="center"/>
+              <w:rPr>
+                <w:rFonts w:ascii="Calibri" w:eastAsia="Times New Roman" w:hAnsi="Calibri" w:cs="Calibri"/>
+                <w:color w:val="000000"/>
+                <w:sz w:val="22"/>
+                <w:lang w:eastAsia="es-MX"/>
+              </w:rPr>
+            </w:pPr>
+          </w:p>
+        </w:tc>
+        <w:tc>
+          <w:tcPr>
+            <w:tcW w:w="1318" w:type="dxa"/>
+            <w:gridSpan w:val="2"/>
+            <w:tcBorders>
+              <w:top w:val="single" w:sz="4" w:space="0" w:color="FFFFFF"/>
+              <w:left w:val="single" w:sz="4" w:space="0" w:color="FFFFFF"/>
+              <w:bottom w:val="single" w:sz="4" w:space="0" w:color="FFFFFF"/>
+              <w:right w:val="nil"/>
+            </w:tcBorders>
+            <w:shd w:val="clear" w:color="B4C6E7" w:fill="B4C6E7"/>
+            <w:noWrap/>
+            <w:vAlign w:val="bottom"/>
+          </w:tcPr>
+          <w:p>
+            <w:pPr>
+              <w:spacing w:after="0" w:line="360" w:lineRule="auto"/>
+              <w:jc w:val="right"/>
+              <w:rPr>
+                <w:rFonts w:ascii="Calibri" w:eastAsia="Times New Roman" w:hAnsi="Calibri" w:cs="Calibri"/>
+                <w:color w:val="000000"/>
+                <w:sz w:val="22"/>
+                <w:lang w:eastAsia="es-MX"/>
+              </w:rPr>
+            </w:pPr>
+          </w:p>
+        </w:tc>
+      </w:tr>
+      <w:tr>
+        <w:trPr>
+          <w:trHeight w:val="350"/>
+        </w:trPr>
+        <w:tc>
+          <w:tcPr>
+            <w:tcW w:w="2298" w:type="dxa"/>
+            <w:tcBorders>
+              <w:top w:val="single" w:sz="4" w:space="0" w:color="FFFFFF"/>
+              <w:left w:val="nil"/>
+              <w:bottom w:val="single" w:sz="4" w:space="0" w:color="FFFFFF"/>
+              <w:right w:val="single" w:sz="4" w:space="0" w:color="FFFFFF"/>
+            </w:tcBorders>
+            <w:shd w:val="clear" w:color="D9E1F2" w:fill="D9E1F2"/>
+            <w:noWrap/>
+            <w:vAlign w:val="bottom"/>
+            <w:hideMark/>
+          </w:tcPr>
+          <w:p>
+            <w:pPr>
+              <w:spacing w:after="0" w:line="360" w:lineRule="auto"/>
+              <w:jc w:val="left"/>
+              <w:rPr>
+                <w:rFonts w:ascii="Calibri" w:eastAsia="Times New Roman" w:hAnsi="Calibri" w:cs="Calibri"/>
+                <w:color w:val="000000"/>
+                <w:sz w:val="22"/>
+                <w:lang w:eastAsia="es-MX"/>
+              </w:rPr>
+            </w:pPr>
+            <w:r>
+              <w:rPr>
+                <w:rFonts w:ascii="Calibri" w:eastAsia="Times New Roman" w:hAnsi="Calibri" w:cs="Calibri"/>
+                <w:color w:val="000000"/>
+                <w:sz w:val="22"/>
+                <w:lang w:eastAsia="es-MX"/>
+              </w:rPr>
+              <w:t>Analista</w:t>
+            </w:r>
+          </w:p>
+        </w:tc>
+        <w:tc>
+          <w:tcPr>
+            <w:tcW w:w="1180" w:type="dxa"/>
+            <w:tcBorders>
+              <w:top w:val="single" w:sz="4" w:space="0" w:color="FFFFFF"/>
+              <w:left w:val="single" w:sz="4" w:space="0" w:color="FFFFFF"/>
+              <w:bottom w:val="single" w:sz="4" w:space="0" w:color="FFFFFF"/>
+              <w:right w:val="single" w:sz="4" w:space="0" w:color="FFFFFF"/>
+            </w:tcBorders>
+            <w:shd w:val="clear" w:color="D9E1F2" w:fill="D9E1F2"/>
+            <w:noWrap/>
+            <w:vAlign w:val="bottom"/>
+            <w:hideMark/>
+          </w:tcPr>
+          <w:p>
+            <w:pPr>
+              <w:spacing w:after="0" w:line="360" w:lineRule="auto"/>
+              <w:jc w:val="right"/>
+              <w:rPr>
+                <w:rFonts w:ascii="Calibri" w:eastAsia="Times New Roman" w:hAnsi="Calibri" w:cs="Calibri"/>
+                <w:color w:val="000000"/>
+                <w:sz w:val="22"/>
+                <w:lang w:eastAsia="es-MX"/>
+              </w:rPr>
+            </w:pPr>
+            <w:r>
+              <w:rPr>
+                <w:rFonts w:ascii="Calibri" w:eastAsia="Times New Roman" w:hAnsi="Calibri" w:cs="Calibri"/>
+                <w:color w:val="000000"/>
+                <w:sz w:val="22"/>
+                <w:lang w:eastAsia="es-MX"/>
+              </w:rPr>
+              <w:t>$</w:t>
+            </w:r>
+            <w:r>
+              <w:rPr>
+                <w:rFonts w:ascii="Calibri" w:eastAsia="Times New Roman" w:hAnsi="Calibri" w:cs="Calibri"/>
+                <w:color w:val="000000"/>
+                <w:sz w:val="22"/>
+                <w:lang w:eastAsia="es-MX"/>
+              </w:rPr>
+              <w:t>13,618.00</w:t>
+            </w:r>
+          </w:p>
+        </w:tc>
+        <w:tc>
+          <w:tcPr>
+            <w:tcW w:w="1180" w:type="dxa"/>
+            <w:tcBorders>
+              <w:top w:val="single" w:sz="4" w:space="0" w:color="FFFFFF"/>
+              <w:left w:val="single" w:sz="4" w:space="0" w:color="FFFFFF"/>
+              <w:bottom w:val="single" w:sz="4" w:space="0" w:color="FFFFFF"/>
+              <w:right w:val="single" w:sz="4" w:space="0" w:color="FFFFFF"/>
+            </w:tcBorders>
+            <w:shd w:val="clear" w:color="D9E1F2" w:fill="D9E1F2"/>
+            <w:noWrap/>
+            <w:vAlign w:val="bottom"/>
+            <w:hideMark/>
+          </w:tcPr>
+          <w:p>
+            <w:pPr>
+              <w:spacing w:after="0" w:line="360" w:lineRule="auto"/>
+              <w:jc w:val="right"/>
+              <w:rPr>
+                <w:rFonts w:ascii="Calibri" w:eastAsia="Times New Roman" w:hAnsi="Calibri" w:cs="Calibri"/>
+                <w:color w:val="000000"/>
+                <w:sz w:val="22"/>
+                <w:lang w:eastAsia="es-MX"/>
+              </w:rPr>
+            </w:pPr>
+            <w:r>
+              <w:rPr>
+                <w:rFonts w:ascii="Calibri" w:eastAsia="Times New Roman" w:hAnsi="Calibri" w:cs="Calibri"/>
+                <w:color w:val="000000"/>
+                <w:sz w:val="22"/>
+                <w:lang w:eastAsia="es-MX"/>
+              </w:rPr>
+              <w:t>$</w:t>
+            </w:r>
+            <w:r>
+              <w:rPr>
+                <w:rFonts w:ascii="Calibri" w:eastAsia="Times New Roman" w:hAnsi="Calibri" w:cs="Calibri"/>
+                <w:color w:val="000000"/>
+                <w:sz w:val="22"/>
+                <w:lang w:eastAsia="es-MX"/>
+              </w:rPr>
+              <w:t>486.35</w:t>
+            </w:r>
+          </w:p>
+        </w:tc>
+        <w:tc>
+          <w:tcPr>
+            <w:tcW w:w="1180" w:type="dxa"/>
+            <w:tcBorders>
+              <w:top w:val="single" w:sz="4" w:space="0" w:color="FFFFFF"/>
+              <w:left w:val="single" w:sz="4" w:space="0" w:color="FFFFFF"/>
+              <w:bottom w:val="single" w:sz="4" w:space="0" w:color="FFFFFF"/>
+              <w:right w:val="single" w:sz="4" w:space="0" w:color="FFFFFF"/>
+            </w:tcBorders>
+            <w:shd w:val="clear" w:color="D9E1F2" w:fill="D9E1F2"/>
+            <w:noWrap/>
+            <w:vAlign w:val="bottom"/>
+            <w:hideMark/>
+          </w:tcPr>
+          <w:p>
+            <w:pPr>
+              <w:spacing w:after="0" w:line="360" w:lineRule="auto"/>
+              <w:jc w:val="right"/>
+              <w:rPr>
+                <w:rFonts w:ascii="Calibri" w:eastAsia="Times New Roman" w:hAnsi="Calibri" w:cs="Calibri"/>
+                <w:color w:val="000000"/>
+                <w:sz w:val="22"/>
+                <w:lang w:eastAsia="es-MX"/>
+              </w:rPr>
+            </w:pPr>
+            <w:r>
+              <w:rPr>
+                <w:rFonts w:ascii="Calibri" w:eastAsia="Times New Roman" w:hAnsi="Calibri" w:cs="Calibri"/>
+                <w:color w:val="000000"/>
+                <w:sz w:val="22"/>
+                <w:lang w:eastAsia="es-MX"/>
+              </w:rPr>
+              <w:t>$</w:t>
+            </w:r>
+            <w:r>
+              <w:rPr>
+                <w:rFonts w:ascii="Calibri" w:eastAsia="Times New Roman" w:hAnsi="Calibri" w:cs="Calibri"/>
+                <w:color w:val="000000"/>
+                <w:sz w:val="22"/>
+                <w:lang w:eastAsia="es-MX"/>
+              </w:rPr>
+              <w:t>60.76</w:t>
+            </w:r>
+          </w:p>
+        </w:tc>
+        <w:tc>
+          <w:tcPr>
+            <w:tcW w:w="1712" w:type="dxa"/>
+            <w:tcBorders>
+              <w:top w:val="single" w:sz="4" w:space="0" w:color="FFFFFF"/>
+              <w:left w:val="single" w:sz="4" w:space="0" w:color="FFFFFF"/>
+              <w:bottom w:val="single" w:sz="4" w:space="0" w:color="FFFFFF"/>
+              <w:right w:val="single" w:sz="4" w:space="0" w:color="FFFFFF"/>
+            </w:tcBorders>
+            <w:shd w:val="clear" w:color="D9E1F2" w:fill="D9E1F2"/>
+            <w:noWrap/>
+            <w:vAlign w:val="bottom"/>
+          </w:tcPr>
+          <w:p>
+            <w:pPr>
+              <w:spacing w:after="0" w:line="360" w:lineRule="auto"/>
+              <w:jc w:val="center"/>
+              <w:rPr>
+                <w:rFonts w:ascii="Calibri" w:eastAsia="Times New Roman" w:hAnsi="Calibri" w:cs="Calibri"/>
+                <w:color w:val="000000"/>
+                <w:sz w:val="22"/>
+                <w:lang w:eastAsia="es-MX"/>
+              </w:rPr>
+            </w:pPr>
+          </w:p>
+        </w:tc>
+        <w:tc>
+          <w:tcPr>
+            <w:tcW w:w="1830" w:type="dxa"/>
+            <w:tcBorders>
+              <w:top w:val="single" w:sz="4" w:space="0" w:color="FFFFFF"/>
+              <w:left w:val="single" w:sz="4" w:space="0" w:color="FFFFFF"/>
+              <w:bottom w:val="single" w:sz="4" w:space="0" w:color="FFFFFF"/>
+              <w:right w:val="single" w:sz="4" w:space="0" w:color="FFFFFF"/>
+            </w:tcBorders>
+            <w:shd w:val="clear" w:color="D9E1F2" w:fill="D9E1F2"/>
+            <w:noWrap/>
+            <w:vAlign w:val="bottom"/>
+          </w:tcPr>
+          <w:p>
+            <w:pPr>
+              <w:spacing w:after="0" w:line="360" w:lineRule="auto"/>
+              <w:jc w:val="center"/>
+              <w:rPr>
+                <w:rFonts w:ascii="Calibri" w:eastAsia="Times New Roman" w:hAnsi="Calibri" w:cs="Calibri"/>
+                <w:color w:val="000000"/>
+                <w:sz w:val="22"/>
+                <w:lang w:eastAsia="es-MX"/>
+              </w:rPr>
+            </w:pPr>
+          </w:p>
+        </w:tc>
+        <w:tc>
+          <w:tcPr>
+            <w:tcW w:w="1318" w:type="dxa"/>
+            <w:gridSpan w:val="2"/>
+            <w:tcBorders>
+              <w:top w:val="single" w:sz="4" w:space="0" w:color="FFFFFF"/>
+              <w:left w:val="single" w:sz="4" w:space="0" w:color="FFFFFF"/>
+              <w:bottom w:val="single" w:sz="4" w:space="0" w:color="FFFFFF"/>
+              <w:right w:val="nil"/>
+            </w:tcBorders>
+            <w:shd w:val="clear" w:color="D9E1F2" w:fill="D9E1F2"/>
+            <w:noWrap/>
+            <w:vAlign w:val="bottom"/>
+          </w:tcPr>
+          <w:p>
+            <w:pPr>
+              <w:spacing w:after="0" w:line="360" w:lineRule="auto"/>
+              <w:jc w:val="right"/>
+              <w:rPr>
+                <w:rFonts w:ascii="Calibri" w:eastAsia="Times New Roman" w:hAnsi="Calibri" w:cs="Calibri"/>
+                <w:color w:val="000000"/>
+                <w:sz w:val="22"/>
+                <w:lang w:eastAsia="es-MX"/>
+              </w:rPr>
+            </w:pPr>
+          </w:p>
+        </w:tc>
+      </w:tr>
+      <w:tr>
+        <w:trPr>
+          <w:trHeight w:val="350"/>
+        </w:trPr>
+        <w:tc>
+          <w:tcPr>
+            <w:tcW w:w="2298" w:type="dxa"/>
+            <w:tcBorders>
+              <w:top w:val="single" w:sz="4" w:space="0" w:color="FFFFFF"/>
+              <w:left w:val="nil"/>
+              <w:bottom w:val="single" w:sz="4" w:space="0" w:color="FFFFFF"/>
+              <w:right w:val="single" w:sz="4" w:space="0" w:color="FFFFFF"/>
+            </w:tcBorders>
+            <w:shd w:val="clear" w:color="B4C6E7" w:fill="B4C6E7"/>
+            <w:noWrap/>
+            <w:vAlign w:val="bottom"/>
+            <w:hideMark/>
+          </w:tcPr>
+          <w:p>
+            <w:pPr>
+              <w:spacing w:after="0" w:line="360" w:lineRule="auto"/>
+              <w:jc w:val="left"/>
+              <w:rPr>
+                <w:rFonts w:ascii="Calibri" w:eastAsia="Times New Roman" w:hAnsi="Calibri" w:cs="Calibri"/>
+                <w:color w:val="000000"/>
+                <w:sz w:val="22"/>
+                <w:lang w:eastAsia="es-MX"/>
+              </w:rPr>
+            </w:pPr>
+            <w:r>
+              <w:rPr>
+                <w:rFonts w:ascii="Calibri" w:eastAsia="Times New Roman" w:hAnsi="Calibri" w:cs="Calibri"/>
+                <w:color w:val="000000"/>
+                <w:sz w:val="22"/>
+                <w:lang w:eastAsia="es-MX"/>
+              </w:rPr>
+              <w:t>Programador de BD</w:t>
+            </w:r>
+          </w:p>
+        </w:tc>
+        <w:tc>
+          <w:tcPr>
+            <w:tcW w:w="1180" w:type="dxa"/>
+            <w:tcBorders>
+              <w:top w:val="single" w:sz="4" w:space="0" w:color="FFFFFF"/>
+              <w:left w:val="single" w:sz="4" w:space="0" w:color="FFFFFF"/>
+              <w:bottom w:val="single" w:sz="4" w:space="0" w:color="FFFFFF"/>
+              <w:right w:val="single" w:sz="4" w:space="0" w:color="FFFFFF"/>
+            </w:tcBorders>
+            <w:shd w:val="clear" w:color="B4C6E7" w:fill="B4C6E7"/>
+            <w:noWrap/>
+            <w:vAlign w:val="bottom"/>
+            <w:hideMark/>
+          </w:tcPr>
+          <w:p>
+            <w:pPr>
+              <w:spacing w:after="0" w:line="360" w:lineRule="auto"/>
+              <w:jc w:val="right"/>
+              <w:rPr>
+                <w:rFonts w:ascii="Calibri" w:eastAsia="Times New Roman" w:hAnsi="Calibri" w:cs="Calibri"/>
+                <w:color w:val="000000"/>
+                <w:sz w:val="22"/>
+                <w:lang w:eastAsia="es-MX"/>
+              </w:rPr>
+            </w:pPr>
+            <w:r>
+              <w:rPr>
+                <w:rFonts w:ascii="Calibri" w:eastAsia="Times New Roman" w:hAnsi="Calibri" w:cs="Calibri"/>
+                <w:color w:val="000000"/>
+                <w:sz w:val="22"/>
+                <w:lang w:eastAsia="es-MX"/>
+              </w:rPr>
+              <w:t>$</w:t>
+            </w:r>
+            <w:r>
+              <w:rPr>
+                <w:rFonts w:ascii="Calibri" w:eastAsia="Times New Roman" w:hAnsi="Calibri" w:cs="Calibri"/>
+                <w:color w:val="000000"/>
+                <w:sz w:val="22"/>
+                <w:lang w:eastAsia="es-MX"/>
+              </w:rPr>
+              <w:t>14,500.00</w:t>
+            </w:r>
+          </w:p>
+        </w:tc>
+        <w:tc>
+          <w:tcPr>
+            <w:tcW w:w="1180" w:type="dxa"/>
+            <w:tcBorders>
+              <w:top w:val="single" w:sz="4" w:space="0" w:color="FFFFFF"/>
+              <w:left w:val="single" w:sz="4" w:space="0" w:color="FFFFFF"/>
+              <w:bottom w:val="single" w:sz="4" w:space="0" w:color="FFFFFF"/>
+              <w:right w:val="single" w:sz="4" w:space="0" w:color="FFFFFF"/>
+            </w:tcBorders>
+            <w:shd w:val="clear" w:color="B4C6E7" w:fill="B4C6E7"/>
+            <w:noWrap/>
+            <w:vAlign w:val="bottom"/>
+            <w:hideMark/>
+          </w:tcPr>
+          <w:p>
+            <w:pPr>
+              <w:spacing w:after="0" w:line="360" w:lineRule="auto"/>
+              <w:jc w:val="right"/>
+              <w:rPr>
+                <w:rFonts w:ascii="Calibri" w:eastAsia="Times New Roman" w:hAnsi="Calibri" w:cs="Calibri"/>
+                <w:color w:val="000000"/>
+                <w:sz w:val="22"/>
+                <w:lang w:eastAsia="es-MX"/>
+              </w:rPr>
+            </w:pPr>
+            <w:r>
+              <w:rPr>
+                <w:rFonts w:ascii="Calibri" w:eastAsia="Times New Roman" w:hAnsi="Calibri" w:cs="Calibri"/>
+                <w:color w:val="000000"/>
+                <w:sz w:val="22"/>
+                <w:lang w:eastAsia="es-MX"/>
+              </w:rPr>
+              <w:t>$</w:t>
+            </w:r>
+            <w:r>
+              <w:rPr>
+                <w:rFonts w:ascii="Calibri" w:eastAsia="Times New Roman" w:hAnsi="Calibri" w:cs="Calibri"/>
+                <w:color w:val="000000"/>
+                <w:sz w:val="22"/>
+                <w:lang w:eastAsia="es-MX"/>
+              </w:rPr>
+              <w:t>517</w:t>
+            </w:r>
+            <w:r>
+              <w:rPr>
+                <w:rFonts w:ascii="Calibri" w:eastAsia="Times New Roman" w:hAnsi="Calibri" w:cs="Calibri"/>
+                <w:color w:val="000000"/>
+                <w:sz w:val="22"/>
+                <w:lang w:eastAsia="es-MX"/>
+              </w:rPr>
+              <w:t>.</w:t>
+            </w:r>
+            <w:r>
+              <w:rPr>
+                <w:rFonts w:ascii="Calibri" w:eastAsia="Times New Roman" w:hAnsi="Calibri" w:cs="Calibri"/>
+                <w:color w:val="000000"/>
+                <w:sz w:val="22"/>
+                <w:lang w:eastAsia="es-MX"/>
+              </w:rPr>
+              <w:t>85</w:t>
+            </w:r>
+          </w:p>
+        </w:tc>
+        <w:tc>
+          <w:tcPr>
+            <w:tcW w:w="1180" w:type="dxa"/>
+            <w:tcBorders>
+              <w:top w:val="single" w:sz="4" w:space="0" w:color="FFFFFF"/>
+              <w:left w:val="single" w:sz="4" w:space="0" w:color="FFFFFF"/>
+              <w:bottom w:val="single" w:sz="4" w:space="0" w:color="FFFFFF"/>
+              <w:right w:val="single" w:sz="4" w:space="0" w:color="FFFFFF"/>
+            </w:tcBorders>
+            <w:shd w:val="clear" w:color="B4C6E7" w:fill="B4C6E7"/>
+            <w:noWrap/>
+            <w:vAlign w:val="bottom"/>
+            <w:hideMark/>
+          </w:tcPr>
+          <w:p>
+            <w:pPr>
+              <w:spacing w:after="0" w:line="360" w:lineRule="auto"/>
+              <w:jc w:val="right"/>
+              <w:rPr>
+                <w:rFonts w:ascii="Calibri" w:eastAsia="Times New Roman" w:hAnsi="Calibri" w:cs="Calibri"/>
+                <w:color w:val="000000"/>
+                <w:sz w:val="22"/>
+                <w:lang w:eastAsia="es-MX"/>
+              </w:rPr>
+            </w:pPr>
+            <w:r>
+              <w:rPr>
+                <w:rFonts w:ascii="Calibri" w:eastAsia="Times New Roman" w:hAnsi="Calibri" w:cs="Calibri"/>
+                <w:color w:val="000000"/>
+                <w:sz w:val="22"/>
+                <w:lang w:eastAsia="es-MX"/>
+              </w:rPr>
+              <w:t>$</w:t>
+            </w:r>
+            <w:r>
+              <w:rPr>
+                <w:rFonts w:ascii="Calibri" w:eastAsia="Times New Roman" w:hAnsi="Calibri" w:cs="Calibri"/>
+                <w:color w:val="000000"/>
+                <w:sz w:val="22"/>
+                <w:lang w:eastAsia="es-MX"/>
+              </w:rPr>
+              <w:t>64.73</w:t>
+            </w:r>
+          </w:p>
+        </w:tc>
+        <w:tc>
+          <w:tcPr>
+            <w:tcW w:w="1712" w:type="dxa"/>
+            <w:tcBorders>
+              <w:top w:val="single" w:sz="4" w:space="0" w:color="FFFFFF"/>
+              <w:left w:val="single" w:sz="4" w:space="0" w:color="FFFFFF"/>
+              <w:bottom w:val="single" w:sz="4" w:space="0" w:color="FFFFFF"/>
+              <w:right w:val="single" w:sz="4" w:space="0" w:color="FFFFFF"/>
+            </w:tcBorders>
+            <w:shd w:val="clear" w:color="B4C6E7" w:fill="B4C6E7"/>
+            <w:noWrap/>
+            <w:vAlign w:val="bottom"/>
+          </w:tcPr>
+          <w:p>
+            <w:pPr>
+              <w:spacing w:after="0" w:line="360" w:lineRule="auto"/>
+              <w:jc w:val="center"/>
+              <w:rPr>
+                <w:rFonts w:ascii="Calibri" w:eastAsia="Times New Roman" w:hAnsi="Calibri" w:cs="Calibri"/>
+                <w:color w:val="000000"/>
+                <w:sz w:val="22"/>
+                <w:lang w:eastAsia="es-MX"/>
+              </w:rPr>
+            </w:pPr>
+          </w:p>
+        </w:tc>
+        <w:tc>
+          <w:tcPr>
+            <w:tcW w:w="1830" w:type="dxa"/>
+            <w:tcBorders>
+              <w:top w:val="single" w:sz="4" w:space="0" w:color="FFFFFF"/>
+              <w:left w:val="single" w:sz="4" w:space="0" w:color="FFFFFF"/>
+              <w:bottom w:val="single" w:sz="4" w:space="0" w:color="FFFFFF"/>
+              <w:right w:val="single" w:sz="4" w:space="0" w:color="FFFFFF"/>
+            </w:tcBorders>
+            <w:shd w:val="clear" w:color="B4C6E7" w:fill="B4C6E7"/>
+            <w:noWrap/>
+            <w:vAlign w:val="bottom"/>
+          </w:tcPr>
+          <w:p>
+            <w:pPr>
+              <w:spacing w:after="0" w:line="360" w:lineRule="auto"/>
+              <w:jc w:val="center"/>
+              <w:rPr>
+                <w:rFonts w:ascii="Calibri" w:eastAsia="Times New Roman" w:hAnsi="Calibri" w:cs="Calibri"/>
+                <w:color w:val="000000"/>
+                <w:sz w:val="22"/>
+                <w:lang w:eastAsia="es-MX"/>
+              </w:rPr>
+            </w:pPr>
+          </w:p>
+        </w:tc>
+        <w:tc>
+          <w:tcPr>
+            <w:tcW w:w="1318" w:type="dxa"/>
+            <w:gridSpan w:val="2"/>
+            <w:tcBorders>
+              <w:top w:val="single" w:sz="4" w:space="0" w:color="FFFFFF"/>
+              <w:left w:val="single" w:sz="4" w:space="0" w:color="FFFFFF"/>
+              <w:bottom w:val="single" w:sz="4" w:space="0" w:color="FFFFFF"/>
+              <w:right w:val="nil"/>
+            </w:tcBorders>
+            <w:shd w:val="clear" w:color="B4C6E7" w:fill="B4C6E7"/>
+            <w:noWrap/>
+            <w:vAlign w:val="bottom"/>
+          </w:tcPr>
+          <w:p>
+            <w:pPr>
+              <w:spacing w:after="0" w:line="360" w:lineRule="auto"/>
+              <w:jc w:val="right"/>
+              <w:rPr>
+                <w:rFonts w:ascii="Calibri" w:eastAsia="Times New Roman" w:hAnsi="Calibri" w:cs="Calibri"/>
+                <w:color w:val="000000"/>
+                <w:sz w:val="22"/>
+                <w:lang w:eastAsia="es-MX"/>
+              </w:rPr>
+            </w:pPr>
+          </w:p>
+        </w:tc>
+      </w:tr>
+      <w:tr>
+        <w:trPr>
+          <w:trHeight w:val="350"/>
+        </w:trPr>
+        <w:tc>
+          <w:tcPr>
+            <w:tcW w:w="2298" w:type="dxa"/>
+            <w:tcBorders>
+              <w:top w:val="single" w:sz="4" w:space="0" w:color="FFFFFF"/>
+              <w:left w:val="nil"/>
+              <w:bottom w:val="single" w:sz="4" w:space="0" w:color="FFFFFF"/>
+              <w:right w:val="single" w:sz="4" w:space="0" w:color="FFFFFF"/>
+            </w:tcBorders>
+            <w:shd w:val="clear" w:color="D9E1F2" w:fill="D9E1F2"/>
+            <w:noWrap/>
+            <w:vAlign w:val="bottom"/>
+            <w:hideMark/>
+          </w:tcPr>
+          <w:p>
+            <w:pPr>
+              <w:spacing w:after="0" w:line="360" w:lineRule="auto"/>
+              <w:jc w:val="left"/>
+              <w:rPr>
+                <w:rFonts w:ascii="Calibri" w:eastAsia="Times New Roman" w:hAnsi="Calibri" w:cs="Calibri"/>
+                <w:color w:val="000000"/>
+                <w:sz w:val="22"/>
+                <w:lang w:eastAsia="es-MX"/>
+              </w:rPr>
+            </w:pPr>
+            <w:r>
+              <w:rPr>
+                <w:rFonts w:ascii="Calibri" w:eastAsia="Times New Roman" w:hAnsi="Calibri" w:cs="Calibri"/>
+                <w:color w:val="000000"/>
+                <w:sz w:val="22"/>
+                <w:lang w:eastAsia="es-MX"/>
+              </w:rPr>
+              <w:t>Diseñador Gráfico</w:t>
+            </w:r>
+          </w:p>
+        </w:tc>
+        <w:tc>
+          <w:tcPr>
+            <w:tcW w:w="1180" w:type="dxa"/>
+            <w:tcBorders>
+              <w:top w:val="single" w:sz="4" w:space="0" w:color="FFFFFF"/>
+              <w:left w:val="single" w:sz="4" w:space="0" w:color="FFFFFF"/>
+              <w:bottom w:val="single" w:sz="4" w:space="0" w:color="FFFFFF"/>
+              <w:right w:val="single" w:sz="4" w:space="0" w:color="FFFFFF"/>
+            </w:tcBorders>
+            <w:shd w:val="clear" w:color="D9E1F2" w:fill="D9E1F2"/>
+            <w:noWrap/>
+            <w:vAlign w:val="bottom"/>
+            <w:hideMark/>
+          </w:tcPr>
+          <w:p>
+            <w:pPr>
+              <w:spacing w:after="0" w:line="360" w:lineRule="auto"/>
+              <w:jc w:val="right"/>
+              <w:rPr>
+                <w:rFonts w:ascii="Calibri" w:eastAsia="Times New Roman" w:hAnsi="Calibri" w:cs="Calibri"/>
+                <w:color w:val="000000"/>
+                <w:sz w:val="22"/>
+                <w:lang w:eastAsia="es-MX"/>
+              </w:rPr>
+            </w:pPr>
+            <w:r>
+              <w:rPr>
+                <w:rFonts w:ascii="Calibri" w:eastAsia="Times New Roman" w:hAnsi="Calibri" w:cs="Calibri"/>
+                <w:color w:val="000000"/>
+                <w:sz w:val="22"/>
+                <w:lang w:eastAsia="es-MX"/>
+              </w:rPr>
+              <w:t>$</w:t>
+            </w:r>
+            <w:r>
+              <w:rPr>
+                <w:rFonts w:ascii="Calibri" w:eastAsia="Times New Roman" w:hAnsi="Calibri" w:cs="Calibri"/>
+                <w:color w:val="000000"/>
+                <w:sz w:val="22"/>
+                <w:lang w:eastAsia="es-MX"/>
+              </w:rPr>
+              <w:t>9,000.00</w:t>
+            </w:r>
+          </w:p>
+        </w:tc>
+        <w:tc>
+          <w:tcPr>
+            <w:tcW w:w="1180" w:type="dxa"/>
+            <w:tcBorders>
+              <w:top w:val="single" w:sz="4" w:space="0" w:color="FFFFFF"/>
+              <w:left w:val="single" w:sz="4" w:space="0" w:color="FFFFFF"/>
+              <w:bottom w:val="single" w:sz="4" w:space="0" w:color="FFFFFF"/>
+              <w:right w:val="single" w:sz="4" w:space="0" w:color="FFFFFF"/>
+            </w:tcBorders>
+            <w:shd w:val="clear" w:color="D9E1F2" w:fill="D9E1F2"/>
+            <w:noWrap/>
+            <w:vAlign w:val="bottom"/>
+            <w:hideMark/>
+          </w:tcPr>
+          <w:p>
+            <w:pPr>
+              <w:spacing w:after="0" w:line="360" w:lineRule="auto"/>
+              <w:jc w:val="right"/>
+              <w:rPr>
+                <w:rFonts w:ascii="Calibri" w:eastAsia="Times New Roman" w:hAnsi="Calibri" w:cs="Calibri"/>
+                <w:color w:val="000000"/>
+                <w:sz w:val="22"/>
+                <w:lang w:eastAsia="es-MX"/>
+              </w:rPr>
+            </w:pPr>
+            <w:r>
+              <w:rPr>
+                <w:rFonts w:ascii="Calibri" w:eastAsia="Times New Roman" w:hAnsi="Calibri" w:cs="Calibri"/>
+                <w:color w:val="000000"/>
+                <w:sz w:val="22"/>
+                <w:lang w:eastAsia="es-MX"/>
+              </w:rPr>
+              <w:t>$</w:t>
+            </w:r>
+            <w:r>
+              <w:rPr>
+                <w:rFonts w:ascii="Calibri" w:eastAsia="Times New Roman" w:hAnsi="Calibri" w:cs="Calibri"/>
+                <w:color w:val="000000"/>
+                <w:sz w:val="22"/>
+                <w:lang w:eastAsia="es-MX"/>
+              </w:rPr>
+              <w:t>321.42</w:t>
+            </w:r>
+          </w:p>
+        </w:tc>
+        <w:tc>
+          <w:tcPr>
+            <w:tcW w:w="1180" w:type="dxa"/>
+            <w:tcBorders>
+              <w:top w:val="single" w:sz="4" w:space="0" w:color="FFFFFF"/>
+              <w:left w:val="single" w:sz="4" w:space="0" w:color="FFFFFF"/>
+              <w:bottom w:val="single" w:sz="4" w:space="0" w:color="FFFFFF"/>
+              <w:right w:val="single" w:sz="4" w:space="0" w:color="FFFFFF"/>
+            </w:tcBorders>
+            <w:shd w:val="clear" w:color="D9E1F2" w:fill="D9E1F2"/>
+            <w:noWrap/>
+            <w:vAlign w:val="bottom"/>
+            <w:hideMark/>
+          </w:tcPr>
+          <w:p>
+            <w:pPr>
+              <w:spacing w:after="0" w:line="360" w:lineRule="auto"/>
+              <w:jc w:val="right"/>
+              <w:rPr>
+                <w:rFonts w:ascii="Calibri" w:eastAsia="Times New Roman" w:hAnsi="Calibri" w:cs="Calibri"/>
+                <w:color w:val="000000"/>
+                <w:sz w:val="22"/>
+                <w:lang w:eastAsia="es-MX"/>
+              </w:rPr>
+            </w:pPr>
+            <w:r>
+              <w:rPr>
+                <w:rFonts w:ascii="Calibri" w:eastAsia="Times New Roman" w:hAnsi="Calibri" w:cs="Calibri"/>
+                <w:color w:val="000000"/>
+                <w:sz w:val="22"/>
+                <w:lang w:eastAsia="es-MX"/>
+              </w:rPr>
+              <w:t>$</w:t>
+            </w:r>
+            <w:r>
+              <w:rPr>
+                <w:rFonts w:ascii="Calibri" w:eastAsia="Times New Roman" w:hAnsi="Calibri" w:cs="Calibri"/>
+                <w:color w:val="000000"/>
+                <w:sz w:val="22"/>
+                <w:lang w:eastAsia="es-MX"/>
+              </w:rPr>
+              <w:t>40.17</w:t>
+            </w:r>
+          </w:p>
+        </w:tc>
+        <w:tc>
+          <w:tcPr>
+            <w:tcW w:w="1712" w:type="dxa"/>
+            <w:tcBorders>
+              <w:top w:val="single" w:sz="4" w:space="0" w:color="FFFFFF"/>
+              <w:left w:val="single" w:sz="4" w:space="0" w:color="FFFFFF"/>
+              <w:bottom w:val="single" w:sz="4" w:space="0" w:color="FFFFFF"/>
+              <w:right w:val="single" w:sz="4" w:space="0" w:color="FFFFFF"/>
+            </w:tcBorders>
+            <w:shd w:val="clear" w:color="D9E1F2" w:fill="D9E1F2"/>
+            <w:noWrap/>
+            <w:vAlign w:val="bottom"/>
+          </w:tcPr>
+          <w:p>
+            <w:pPr>
+              <w:spacing w:after="0" w:line="360" w:lineRule="auto"/>
+              <w:jc w:val="center"/>
+              <w:rPr>
+                <w:rFonts w:ascii="Calibri" w:eastAsia="Times New Roman" w:hAnsi="Calibri" w:cs="Calibri"/>
+                <w:color w:val="000000"/>
+                <w:sz w:val="22"/>
+                <w:lang w:eastAsia="es-MX"/>
+              </w:rPr>
+            </w:pPr>
+          </w:p>
+        </w:tc>
+        <w:tc>
+          <w:tcPr>
+            <w:tcW w:w="1830" w:type="dxa"/>
+            <w:tcBorders>
+              <w:top w:val="single" w:sz="4" w:space="0" w:color="FFFFFF"/>
+              <w:left w:val="single" w:sz="4" w:space="0" w:color="FFFFFF"/>
+              <w:bottom w:val="single" w:sz="4" w:space="0" w:color="FFFFFF"/>
+              <w:right w:val="single" w:sz="4" w:space="0" w:color="FFFFFF"/>
+            </w:tcBorders>
+            <w:shd w:val="clear" w:color="D9E1F2" w:fill="D9E1F2"/>
+            <w:noWrap/>
+            <w:vAlign w:val="bottom"/>
+          </w:tcPr>
+          <w:p>
+            <w:pPr>
+              <w:spacing w:after="0" w:line="360" w:lineRule="auto"/>
+              <w:jc w:val="center"/>
+              <w:rPr>
+                <w:rFonts w:ascii="Calibri" w:eastAsia="Times New Roman" w:hAnsi="Calibri" w:cs="Calibri"/>
+                <w:color w:val="000000"/>
+                <w:sz w:val="22"/>
+                <w:lang w:eastAsia="es-MX"/>
+              </w:rPr>
+            </w:pPr>
+          </w:p>
+        </w:tc>
+        <w:tc>
+          <w:tcPr>
+            <w:tcW w:w="1318" w:type="dxa"/>
+            <w:gridSpan w:val="2"/>
+            <w:tcBorders>
+              <w:top w:val="single" w:sz="4" w:space="0" w:color="FFFFFF"/>
+              <w:left w:val="single" w:sz="4" w:space="0" w:color="FFFFFF"/>
+              <w:bottom w:val="single" w:sz="4" w:space="0" w:color="FFFFFF"/>
+              <w:right w:val="nil"/>
+            </w:tcBorders>
+            <w:shd w:val="clear" w:color="D9E1F2" w:fill="D9E1F2"/>
+            <w:noWrap/>
+            <w:vAlign w:val="bottom"/>
+          </w:tcPr>
+          <w:p>
+            <w:pPr>
+              <w:spacing w:after="0" w:line="360" w:lineRule="auto"/>
+              <w:jc w:val="right"/>
+              <w:rPr>
+                <w:rFonts w:ascii="Calibri" w:eastAsia="Times New Roman" w:hAnsi="Calibri" w:cs="Calibri"/>
+                <w:color w:val="000000"/>
+                <w:sz w:val="22"/>
+                <w:lang w:eastAsia="es-MX"/>
+              </w:rPr>
+            </w:pPr>
+          </w:p>
+        </w:tc>
+      </w:tr>
+      <w:tr>
+        <w:trPr>
+          <w:trHeight w:val="350"/>
+        </w:trPr>
+        <w:tc>
+          <w:tcPr>
+            <w:tcW w:w="2298" w:type="dxa"/>
+            <w:tcBorders>
+              <w:top w:val="single" w:sz="4" w:space="0" w:color="FFFFFF"/>
+              <w:left w:val="nil"/>
+              <w:bottom w:val="single" w:sz="4" w:space="0" w:color="FFFFFF"/>
+              <w:right w:val="single" w:sz="4" w:space="0" w:color="FFFFFF"/>
+            </w:tcBorders>
+            <w:shd w:val="clear" w:color="B4C6E7" w:fill="B4C6E7"/>
+            <w:noWrap/>
+            <w:vAlign w:val="bottom"/>
+            <w:hideMark/>
+          </w:tcPr>
+          <w:p>
+            <w:pPr>
+              <w:spacing w:after="0" w:line="360" w:lineRule="auto"/>
+              <w:jc w:val="left"/>
+              <w:rPr>
+                <w:rFonts w:ascii="Calibri" w:eastAsia="Times New Roman" w:hAnsi="Calibri" w:cs="Calibri"/>
+                <w:color w:val="000000"/>
+                <w:sz w:val="22"/>
+                <w:lang w:eastAsia="es-MX"/>
+              </w:rPr>
+            </w:pPr>
+            <w:r>
+              <w:rPr>
+                <w:rFonts w:ascii="Calibri" w:eastAsia="Times New Roman" w:hAnsi="Calibri" w:cs="Calibri"/>
+                <w:color w:val="000000"/>
+                <w:sz w:val="22"/>
+                <w:lang w:eastAsia="es-MX"/>
+              </w:rPr>
+              <w:t>Programador</w:t>
+            </w:r>
+          </w:p>
+        </w:tc>
+        <w:tc>
+          <w:tcPr>
+            <w:tcW w:w="1180" w:type="dxa"/>
+            <w:tcBorders>
+              <w:top w:val="single" w:sz="4" w:space="0" w:color="FFFFFF"/>
+              <w:left w:val="single" w:sz="4" w:space="0" w:color="FFFFFF"/>
+              <w:bottom w:val="single" w:sz="4" w:space="0" w:color="FFFFFF"/>
+              <w:right w:val="single" w:sz="4" w:space="0" w:color="FFFFFF"/>
+            </w:tcBorders>
+            <w:shd w:val="clear" w:color="B4C6E7" w:fill="B4C6E7"/>
+            <w:noWrap/>
+            <w:vAlign w:val="bottom"/>
+            <w:hideMark/>
+          </w:tcPr>
+          <w:p>
+            <w:pPr>
+              <w:spacing w:after="0" w:line="360" w:lineRule="auto"/>
+              <w:jc w:val="right"/>
+              <w:rPr>
+                <w:rFonts w:ascii="Calibri" w:eastAsia="Times New Roman" w:hAnsi="Calibri" w:cs="Calibri"/>
+                <w:color w:val="000000"/>
+                <w:sz w:val="22"/>
+                <w:lang w:eastAsia="es-MX"/>
+              </w:rPr>
+            </w:pPr>
+            <w:r>
+              <w:rPr>
+                <w:rFonts w:ascii="Calibri" w:eastAsia="Times New Roman" w:hAnsi="Calibri" w:cs="Calibri"/>
+                <w:color w:val="000000"/>
+                <w:sz w:val="22"/>
+                <w:lang w:eastAsia="es-MX"/>
+              </w:rPr>
+              <w:t>$</w:t>
+            </w:r>
+            <w:r>
+              <w:rPr>
+                <w:rFonts w:ascii="Calibri" w:eastAsia="Times New Roman" w:hAnsi="Calibri" w:cs="Calibri"/>
+                <w:color w:val="000000"/>
+                <w:sz w:val="22"/>
+                <w:lang w:eastAsia="es-MX"/>
+              </w:rPr>
+              <w:t>15,000.00</w:t>
+            </w:r>
+          </w:p>
+        </w:tc>
+        <w:tc>
+          <w:tcPr>
+            <w:tcW w:w="1180" w:type="dxa"/>
+            <w:tcBorders>
+              <w:top w:val="single" w:sz="4" w:space="0" w:color="FFFFFF"/>
+              <w:left w:val="single" w:sz="4" w:space="0" w:color="FFFFFF"/>
+              <w:bottom w:val="single" w:sz="4" w:space="0" w:color="FFFFFF"/>
+              <w:right w:val="single" w:sz="4" w:space="0" w:color="FFFFFF"/>
+            </w:tcBorders>
+            <w:shd w:val="clear" w:color="B4C6E7" w:fill="B4C6E7"/>
+            <w:noWrap/>
+            <w:vAlign w:val="bottom"/>
+            <w:hideMark/>
+          </w:tcPr>
+          <w:p>
+            <w:pPr>
+              <w:spacing w:after="0" w:line="360" w:lineRule="auto"/>
+              <w:jc w:val="right"/>
+              <w:rPr>
+                <w:rFonts w:ascii="Calibri" w:eastAsia="Times New Roman" w:hAnsi="Calibri" w:cs="Calibri"/>
+                <w:color w:val="000000"/>
+                <w:sz w:val="22"/>
+                <w:lang w:eastAsia="es-MX"/>
+              </w:rPr>
+            </w:pPr>
+            <w:r>
+              <w:rPr>
+                <w:rFonts w:ascii="Calibri" w:eastAsia="Times New Roman" w:hAnsi="Calibri" w:cs="Calibri"/>
+                <w:color w:val="000000"/>
+                <w:sz w:val="22"/>
+                <w:lang w:eastAsia="es-MX"/>
+              </w:rPr>
+              <w:t>$</w:t>
+            </w:r>
+            <w:r>
+              <w:rPr>
+                <w:rFonts w:ascii="Calibri" w:eastAsia="Times New Roman" w:hAnsi="Calibri" w:cs="Calibri"/>
+                <w:color w:val="000000"/>
+                <w:sz w:val="22"/>
+                <w:lang w:eastAsia="es-MX"/>
+              </w:rPr>
+              <w:t>535.71</w:t>
+            </w:r>
+          </w:p>
+        </w:tc>
+        <w:tc>
+          <w:tcPr>
+            <w:tcW w:w="1180" w:type="dxa"/>
+            <w:tcBorders>
+              <w:top w:val="single" w:sz="4" w:space="0" w:color="FFFFFF"/>
+              <w:left w:val="single" w:sz="4" w:space="0" w:color="FFFFFF"/>
+              <w:bottom w:val="single" w:sz="4" w:space="0" w:color="FFFFFF"/>
+              <w:right w:val="single" w:sz="4" w:space="0" w:color="FFFFFF"/>
+            </w:tcBorders>
+            <w:shd w:val="clear" w:color="B4C6E7" w:fill="B4C6E7"/>
+            <w:noWrap/>
+            <w:vAlign w:val="bottom"/>
+            <w:hideMark/>
+          </w:tcPr>
+          <w:p>
+            <w:pPr>
+              <w:spacing w:after="0" w:line="360" w:lineRule="auto"/>
+              <w:jc w:val="right"/>
+              <w:rPr>
+                <w:rFonts w:ascii="Calibri" w:eastAsia="Times New Roman" w:hAnsi="Calibri" w:cs="Calibri"/>
+                <w:color w:val="000000"/>
+                <w:sz w:val="22"/>
+                <w:lang w:eastAsia="es-MX"/>
+              </w:rPr>
+            </w:pPr>
+            <w:r>
+              <w:rPr>
+                <w:rFonts w:ascii="Calibri" w:eastAsia="Times New Roman" w:hAnsi="Calibri" w:cs="Calibri"/>
+                <w:color w:val="000000"/>
+                <w:sz w:val="22"/>
+                <w:lang w:eastAsia="es-MX"/>
+              </w:rPr>
+              <w:t>$</w:t>
+            </w:r>
+            <w:r>
+              <w:rPr>
+                <w:rFonts w:ascii="Calibri" w:eastAsia="Times New Roman" w:hAnsi="Calibri" w:cs="Calibri"/>
+                <w:color w:val="000000"/>
+                <w:sz w:val="22"/>
+                <w:lang w:eastAsia="es-MX"/>
+              </w:rPr>
+              <w:t>66.96</w:t>
+            </w:r>
+          </w:p>
+        </w:tc>
+        <w:tc>
+          <w:tcPr>
+            <w:tcW w:w="1712" w:type="dxa"/>
+            <w:tcBorders>
+              <w:top w:val="single" w:sz="4" w:space="0" w:color="FFFFFF"/>
+              <w:left w:val="single" w:sz="4" w:space="0" w:color="FFFFFF"/>
+              <w:bottom w:val="single" w:sz="4" w:space="0" w:color="FFFFFF"/>
+              <w:right w:val="single" w:sz="4" w:space="0" w:color="FFFFFF"/>
+            </w:tcBorders>
+            <w:shd w:val="clear" w:color="B4C6E7" w:fill="B4C6E7"/>
+            <w:noWrap/>
+            <w:vAlign w:val="bottom"/>
+          </w:tcPr>
+          <w:p>
+            <w:pPr>
+              <w:spacing w:after="0" w:line="360" w:lineRule="auto"/>
+              <w:jc w:val="center"/>
+              <w:rPr>
+                <w:rFonts w:ascii="Calibri" w:eastAsia="Times New Roman" w:hAnsi="Calibri" w:cs="Calibri"/>
+                <w:color w:val="000000"/>
+                <w:sz w:val="22"/>
+                <w:lang w:eastAsia="es-MX"/>
+              </w:rPr>
+            </w:pPr>
+          </w:p>
+        </w:tc>
+        <w:tc>
+          <w:tcPr>
+            <w:tcW w:w="1830" w:type="dxa"/>
+            <w:tcBorders>
+              <w:top w:val="single" w:sz="4" w:space="0" w:color="FFFFFF"/>
+              <w:left w:val="single" w:sz="4" w:space="0" w:color="FFFFFF"/>
+              <w:bottom w:val="single" w:sz="4" w:space="0" w:color="FFFFFF"/>
+              <w:right w:val="single" w:sz="4" w:space="0" w:color="FFFFFF"/>
+            </w:tcBorders>
+            <w:shd w:val="clear" w:color="B4C6E7" w:fill="B4C6E7"/>
+            <w:noWrap/>
+            <w:vAlign w:val="bottom"/>
+          </w:tcPr>
+          <w:p>
+            <w:pPr>
+              <w:spacing w:after="0" w:line="360" w:lineRule="auto"/>
+              <w:jc w:val="center"/>
+              <w:rPr>
+                <w:rFonts w:ascii="Calibri" w:eastAsia="Times New Roman" w:hAnsi="Calibri" w:cs="Calibri"/>
+                <w:color w:val="000000"/>
+                <w:sz w:val="22"/>
+                <w:lang w:eastAsia="es-MX"/>
+              </w:rPr>
+            </w:pPr>
+          </w:p>
+        </w:tc>
+        <w:tc>
+          <w:tcPr>
+            <w:tcW w:w="1318" w:type="dxa"/>
+            <w:gridSpan w:val="2"/>
+            <w:tcBorders>
+              <w:top w:val="single" w:sz="4" w:space="0" w:color="FFFFFF"/>
+              <w:left w:val="single" w:sz="4" w:space="0" w:color="FFFFFF"/>
+              <w:bottom w:val="single" w:sz="4" w:space="0" w:color="FFFFFF"/>
+              <w:right w:val="nil"/>
+            </w:tcBorders>
+            <w:shd w:val="clear" w:color="B4C6E7" w:fill="B4C6E7"/>
+            <w:noWrap/>
+            <w:vAlign w:val="bottom"/>
+          </w:tcPr>
+          <w:p>
+            <w:pPr>
+              <w:spacing w:after="0" w:line="360" w:lineRule="auto"/>
+              <w:jc w:val="right"/>
+              <w:rPr>
+                <w:rFonts w:ascii="Calibri" w:eastAsia="Times New Roman" w:hAnsi="Calibri" w:cs="Calibri"/>
+                <w:color w:val="000000"/>
+                <w:sz w:val="22"/>
+                <w:lang w:eastAsia="es-MX"/>
+              </w:rPr>
+            </w:pPr>
+          </w:p>
+        </w:tc>
+      </w:tr>
+      <w:tr>
+        <w:trPr>
+          <w:trHeight w:val="350"/>
+        </w:trPr>
+        <w:tc>
+          <w:tcPr>
+            <w:tcW w:w="2298" w:type="dxa"/>
+            <w:tcBorders>
+              <w:top w:val="single" w:sz="4" w:space="0" w:color="FFFFFF"/>
+              <w:left w:val="nil"/>
+              <w:bottom w:val="single" w:sz="4" w:space="0" w:color="FFFFFF"/>
+              <w:right w:val="single" w:sz="4" w:space="0" w:color="FFFFFF"/>
+            </w:tcBorders>
+            <w:shd w:val="clear" w:color="D9E1F2" w:fill="D9E1F2"/>
+            <w:noWrap/>
+            <w:vAlign w:val="bottom"/>
+            <w:hideMark/>
+          </w:tcPr>
+          <w:p>
+            <w:pPr>
+              <w:spacing w:after="0" w:line="360" w:lineRule="auto"/>
+              <w:jc w:val="left"/>
+              <w:rPr>
+                <w:rFonts w:ascii="Calibri" w:eastAsia="Times New Roman" w:hAnsi="Calibri" w:cs="Calibri"/>
+                <w:color w:val="000000"/>
+                <w:sz w:val="22"/>
+                <w:lang w:eastAsia="es-MX"/>
+              </w:rPr>
+            </w:pPr>
+            <w:proofErr w:type="spellStart"/>
+            <w:r>
+              <w:rPr>
+                <w:rFonts w:ascii="Calibri" w:eastAsia="Times New Roman" w:hAnsi="Calibri" w:cs="Calibri"/>
+                <w:color w:val="000000"/>
+                <w:sz w:val="22"/>
+                <w:lang w:eastAsia="es-MX"/>
+              </w:rPr>
+              <w:t>Tester</w:t>
+            </w:r>
+            <w:proofErr w:type="spellEnd"/>
+          </w:p>
+        </w:tc>
+        <w:tc>
+          <w:tcPr>
+            <w:tcW w:w="1180" w:type="dxa"/>
+            <w:tcBorders>
+              <w:top w:val="single" w:sz="4" w:space="0" w:color="FFFFFF"/>
+              <w:left w:val="single" w:sz="4" w:space="0" w:color="FFFFFF"/>
+              <w:bottom w:val="single" w:sz="4" w:space="0" w:color="FFFFFF"/>
+              <w:right w:val="single" w:sz="4" w:space="0" w:color="FFFFFF"/>
+            </w:tcBorders>
+            <w:shd w:val="clear" w:color="D9E1F2" w:fill="D9E1F2"/>
+            <w:noWrap/>
+            <w:vAlign w:val="bottom"/>
+            <w:hideMark/>
+          </w:tcPr>
+          <w:p>
+            <w:pPr>
+              <w:spacing w:after="0" w:line="360" w:lineRule="auto"/>
+              <w:jc w:val="right"/>
+              <w:rPr>
+                <w:rFonts w:ascii="Calibri" w:eastAsia="Times New Roman" w:hAnsi="Calibri" w:cs="Calibri"/>
+                <w:color w:val="000000"/>
+                <w:sz w:val="22"/>
+                <w:lang w:eastAsia="es-MX"/>
+              </w:rPr>
+            </w:pPr>
+            <w:r>
+              <w:rPr>
+                <w:rFonts w:ascii="Calibri" w:eastAsia="Times New Roman" w:hAnsi="Calibri" w:cs="Calibri"/>
+                <w:color w:val="000000"/>
+                <w:sz w:val="22"/>
+                <w:lang w:eastAsia="es-MX"/>
+              </w:rPr>
+              <w:t>$</w:t>
+            </w:r>
+            <w:r>
+              <w:rPr>
+                <w:rFonts w:ascii="Calibri" w:eastAsia="Times New Roman" w:hAnsi="Calibri" w:cs="Calibri"/>
+                <w:color w:val="000000"/>
+                <w:sz w:val="22"/>
+                <w:lang w:eastAsia="es-MX"/>
+              </w:rPr>
+              <w:t>20,136.00</w:t>
+            </w:r>
+          </w:p>
+        </w:tc>
+        <w:tc>
+          <w:tcPr>
+            <w:tcW w:w="1180" w:type="dxa"/>
+            <w:tcBorders>
+              <w:top w:val="single" w:sz="4" w:space="0" w:color="FFFFFF"/>
+              <w:left w:val="single" w:sz="4" w:space="0" w:color="FFFFFF"/>
+              <w:bottom w:val="single" w:sz="4" w:space="0" w:color="FFFFFF"/>
+              <w:right w:val="single" w:sz="4" w:space="0" w:color="FFFFFF"/>
+            </w:tcBorders>
+            <w:shd w:val="clear" w:color="D9E1F2" w:fill="D9E1F2"/>
+            <w:noWrap/>
+            <w:vAlign w:val="bottom"/>
+            <w:hideMark/>
+          </w:tcPr>
+          <w:p>
+            <w:pPr>
+              <w:spacing w:after="0" w:line="360" w:lineRule="auto"/>
+              <w:jc w:val="right"/>
+              <w:rPr>
+                <w:rFonts w:ascii="Calibri" w:eastAsia="Times New Roman" w:hAnsi="Calibri" w:cs="Calibri"/>
+                <w:color w:val="000000"/>
+                <w:sz w:val="22"/>
+                <w:lang w:eastAsia="es-MX"/>
+              </w:rPr>
+            </w:pPr>
+            <w:r>
+              <w:rPr>
+                <w:rFonts w:ascii="Calibri" w:eastAsia="Times New Roman" w:hAnsi="Calibri" w:cs="Calibri"/>
+                <w:color w:val="000000"/>
+                <w:sz w:val="22"/>
+                <w:lang w:eastAsia="es-MX"/>
+              </w:rPr>
+              <w:t>$</w:t>
+            </w:r>
+            <w:r>
+              <w:rPr>
+                <w:rFonts w:ascii="Calibri" w:eastAsia="Times New Roman" w:hAnsi="Calibri" w:cs="Calibri"/>
+                <w:color w:val="000000"/>
+                <w:sz w:val="22"/>
+                <w:lang w:eastAsia="es-MX"/>
+              </w:rPr>
+              <w:t>719.14</w:t>
+            </w:r>
+          </w:p>
+        </w:tc>
+        <w:tc>
+          <w:tcPr>
+            <w:tcW w:w="1180" w:type="dxa"/>
+            <w:tcBorders>
+              <w:top w:val="single" w:sz="4" w:space="0" w:color="FFFFFF"/>
+              <w:left w:val="single" w:sz="4" w:space="0" w:color="FFFFFF"/>
+              <w:bottom w:val="single" w:sz="4" w:space="0" w:color="FFFFFF"/>
+              <w:right w:val="single" w:sz="4" w:space="0" w:color="FFFFFF"/>
+            </w:tcBorders>
+            <w:shd w:val="clear" w:color="D9E1F2" w:fill="D9E1F2"/>
+            <w:noWrap/>
+            <w:vAlign w:val="bottom"/>
+            <w:hideMark/>
+          </w:tcPr>
+          <w:p>
+            <w:pPr>
+              <w:spacing w:after="0" w:line="360" w:lineRule="auto"/>
+              <w:jc w:val="right"/>
+              <w:rPr>
+                <w:rFonts w:ascii="Calibri" w:eastAsia="Times New Roman" w:hAnsi="Calibri" w:cs="Calibri"/>
+                <w:color w:val="000000"/>
+                <w:sz w:val="22"/>
+                <w:lang w:eastAsia="es-MX"/>
+              </w:rPr>
+            </w:pPr>
+            <w:r>
+              <w:rPr>
+                <w:rFonts w:ascii="Calibri" w:eastAsia="Times New Roman" w:hAnsi="Calibri" w:cs="Calibri"/>
+                <w:color w:val="000000"/>
+                <w:sz w:val="22"/>
+                <w:lang w:eastAsia="es-MX"/>
+              </w:rPr>
+              <w:t>$135.04</w:t>
+            </w:r>
+          </w:p>
+        </w:tc>
+        <w:tc>
+          <w:tcPr>
+            <w:tcW w:w="1712" w:type="dxa"/>
+            <w:tcBorders>
+              <w:top w:val="single" w:sz="4" w:space="0" w:color="FFFFFF"/>
+              <w:left w:val="single" w:sz="4" w:space="0" w:color="FFFFFF"/>
+              <w:bottom w:val="single" w:sz="4" w:space="0" w:color="FFFFFF"/>
+              <w:right w:val="single" w:sz="4" w:space="0" w:color="FFFFFF"/>
+            </w:tcBorders>
+            <w:shd w:val="clear" w:color="D9E1F2" w:fill="D9E1F2"/>
+            <w:noWrap/>
+            <w:vAlign w:val="bottom"/>
+          </w:tcPr>
+          <w:p>
+            <w:pPr>
+              <w:spacing w:after="0" w:line="360" w:lineRule="auto"/>
+              <w:jc w:val="center"/>
+              <w:rPr>
+                <w:rFonts w:ascii="Calibri" w:eastAsia="Times New Roman" w:hAnsi="Calibri" w:cs="Calibri"/>
+                <w:color w:val="000000"/>
+                <w:sz w:val="22"/>
+                <w:lang w:eastAsia="es-MX"/>
+              </w:rPr>
+            </w:pPr>
+          </w:p>
+        </w:tc>
+        <w:tc>
+          <w:tcPr>
+            <w:tcW w:w="1830" w:type="dxa"/>
+            <w:tcBorders>
+              <w:top w:val="single" w:sz="4" w:space="0" w:color="FFFFFF"/>
+              <w:left w:val="single" w:sz="4" w:space="0" w:color="FFFFFF"/>
+              <w:bottom w:val="single" w:sz="4" w:space="0" w:color="FFFFFF"/>
+              <w:right w:val="single" w:sz="4" w:space="0" w:color="FFFFFF"/>
+            </w:tcBorders>
+            <w:shd w:val="clear" w:color="D9E1F2" w:fill="D9E1F2"/>
+            <w:noWrap/>
+            <w:vAlign w:val="bottom"/>
+          </w:tcPr>
+          <w:p>
+            <w:pPr>
+              <w:spacing w:after="0" w:line="360" w:lineRule="auto"/>
+              <w:jc w:val="center"/>
+              <w:rPr>
+                <w:rFonts w:ascii="Calibri" w:eastAsia="Times New Roman" w:hAnsi="Calibri" w:cs="Calibri"/>
+                <w:color w:val="000000"/>
+                <w:sz w:val="22"/>
+                <w:lang w:eastAsia="es-MX"/>
+              </w:rPr>
+            </w:pPr>
+          </w:p>
+        </w:tc>
+        <w:tc>
+          <w:tcPr>
+            <w:tcW w:w="1318" w:type="dxa"/>
+            <w:gridSpan w:val="2"/>
+            <w:tcBorders>
+              <w:top w:val="single" w:sz="4" w:space="0" w:color="FFFFFF"/>
+              <w:left w:val="single" w:sz="4" w:space="0" w:color="FFFFFF"/>
+              <w:bottom w:val="single" w:sz="4" w:space="0" w:color="FFFFFF"/>
+              <w:right w:val="nil"/>
+            </w:tcBorders>
+            <w:shd w:val="clear" w:color="D9E1F2" w:fill="D9E1F2"/>
+            <w:noWrap/>
+            <w:vAlign w:val="bottom"/>
+          </w:tcPr>
+          <w:p>
+            <w:pPr>
+              <w:spacing w:after="0" w:line="360" w:lineRule="auto"/>
+              <w:jc w:val="right"/>
+              <w:rPr>
+                <w:rFonts w:ascii="Calibri" w:eastAsia="Times New Roman" w:hAnsi="Calibri" w:cs="Calibri"/>
+                <w:color w:val="000000"/>
+                <w:sz w:val="22"/>
+                <w:lang w:eastAsia="es-MX"/>
+              </w:rPr>
+            </w:pPr>
+          </w:p>
+        </w:tc>
+      </w:tr>
+      <w:tr>
+        <w:trPr>
+          <w:trHeight w:val="350"/>
+        </w:trPr>
+        <w:tc>
+          <w:tcPr>
+            <w:tcW w:w="2298" w:type="dxa"/>
+            <w:tcBorders>
+              <w:top w:val="single" w:sz="4" w:space="0" w:color="FFFFFF"/>
+              <w:left w:val="nil"/>
+              <w:bottom w:val="single" w:sz="4" w:space="0" w:color="FFFFFF"/>
+              <w:right w:val="single" w:sz="4" w:space="0" w:color="FFFFFF"/>
+            </w:tcBorders>
+            <w:shd w:val="clear" w:color="B4C6E7" w:fill="B4C6E7"/>
+            <w:noWrap/>
+            <w:vAlign w:val="bottom"/>
+            <w:hideMark/>
+          </w:tcPr>
+          <w:p>
+            <w:pPr>
+              <w:spacing w:after="0" w:line="360" w:lineRule="auto"/>
+              <w:jc w:val="left"/>
+              <w:rPr>
+                <w:rFonts w:ascii="Calibri" w:eastAsia="Times New Roman" w:hAnsi="Calibri" w:cs="Calibri"/>
+                <w:color w:val="000000"/>
+                <w:sz w:val="22"/>
+                <w:lang w:eastAsia="es-MX"/>
+              </w:rPr>
+            </w:pPr>
+            <w:r>
+              <w:rPr>
+                <w:rFonts w:ascii="Calibri" w:eastAsia="Times New Roman" w:hAnsi="Calibri" w:cs="Calibri"/>
+                <w:color w:val="000000"/>
+                <w:sz w:val="22"/>
+                <w:lang w:eastAsia="es-MX"/>
+              </w:rPr>
+              <w:t>Responsable de calidad</w:t>
+            </w:r>
+          </w:p>
+        </w:tc>
+        <w:tc>
+          <w:tcPr>
+            <w:tcW w:w="1180" w:type="dxa"/>
+            <w:tcBorders>
+              <w:top w:val="single" w:sz="4" w:space="0" w:color="FFFFFF"/>
+              <w:left w:val="single" w:sz="4" w:space="0" w:color="FFFFFF"/>
+              <w:bottom w:val="single" w:sz="4" w:space="0" w:color="FFFFFF"/>
+              <w:right w:val="single" w:sz="4" w:space="0" w:color="FFFFFF"/>
+            </w:tcBorders>
+            <w:shd w:val="clear" w:color="B4C6E7" w:fill="B4C6E7"/>
+            <w:noWrap/>
+            <w:vAlign w:val="bottom"/>
+            <w:hideMark/>
+          </w:tcPr>
+          <w:p>
+            <w:pPr>
+              <w:spacing w:after="0" w:line="360" w:lineRule="auto"/>
+              <w:jc w:val="right"/>
+              <w:rPr>
+                <w:rFonts w:ascii="Calibri" w:eastAsia="Times New Roman" w:hAnsi="Calibri" w:cs="Calibri"/>
+                <w:color w:val="000000"/>
+                <w:sz w:val="22"/>
+                <w:lang w:eastAsia="es-MX"/>
+              </w:rPr>
+            </w:pPr>
+            <w:r>
+              <w:rPr>
+                <w:rFonts w:ascii="Calibri" w:eastAsia="Times New Roman" w:hAnsi="Calibri" w:cs="Calibri"/>
+                <w:color w:val="000000"/>
+                <w:sz w:val="22"/>
+                <w:lang w:eastAsia="es-MX"/>
+              </w:rPr>
+              <w:t>$</w:t>
+            </w:r>
+            <w:r>
+              <w:rPr>
+                <w:rFonts w:ascii="Calibri" w:eastAsia="Times New Roman" w:hAnsi="Calibri" w:cs="Calibri"/>
+                <w:color w:val="000000"/>
+                <w:sz w:val="22"/>
+                <w:lang w:eastAsia="es-MX"/>
+              </w:rPr>
+              <w:t>14,000.00</w:t>
+            </w:r>
+          </w:p>
+        </w:tc>
+        <w:tc>
+          <w:tcPr>
+            <w:tcW w:w="1180" w:type="dxa"/>
+            <w:tcBorders>
+              <w:top w:val="single" w:sz="4" w:space="0" w:color="FFFFFF"/>
+              <w:left w:val="single" w:sz="4" w:space="0" w:color="FFFFFF"/>
+              <w:bottom w:val="single" w:sz="4" w:space="0" w:color="FFFFFF"/>
+              <w:right w:val="single" w:sz="4" w:space="0" w:color="FFFFFF"/>
+            </w:tcBorders>
+            <w:shd w:val="clear" w:color="B4C6E7" w:fill="B4C6E7"/>
+            <w:noWrap/>
+            <w:vAlign w:val="bottom"/>
+            <w:hideMark/>
+          </w:tcPr>
+          <w:p>
+            <w:pPr>
+              <w:spacing w:after="0" w:line="360" w:lineRule="auto"/>
+              <w:jc w:val="right"/>
+              <w:rPr>
+                <w:rFonts w:ascii="Calibri" w:eastAsia="Times New Roman" w:hAnsi="Calibri" w:cs="Calibri"/>
+                <w:color w:val="000000"/>
+                <w:sz w:val="22"/>
+                <w:lang w:eastAsia="es-MX"/>
+              </w:rPr>
+            </w:pPr>
+            <w:r>
+              <w:rPr>
+                <w:rFonts w:ascii="Calibri" w:eastAsia="Times New Roman" w:hAnsi="Calibri" w:cs="Calibri"/>
+                <w:color w:val="000000"/>
+                <w:sz w:val="22"/>
+                <w:lang w:eastAsia="es-MX"/>
+              </w:rPr>
+              <w:t>$</w:t>
+            </w:r>
+            <w:r>
+              <w:rPr>
+                <w:rFonts w:ascii="Calibri" w:eastAsia="Times New Roman" w:hAnsi="Calibri" w:cs="Calibri"/>
+                <w:color w:val="000000"/>
+                <w:sz w:val="22"/>
+                <w:lang w:eastAsia="es-MX"/>
+              </w:rPr>
+              <w:t>500.00</w:t>
+            </w:r>
+          </w:p>
+        </w:tc>
+        <w:tc>
+          <w:tcPr>
+            <w:tcW w:w="1180" w:type="dxa"/>
+            <w:tcBorders>
+              <w:top w:val="single" w:sz="4" w:space="0" w:color="FFFFFF"/>
+              <w:left w:val="single" w:sz="4" w:space="0" w:color="FFFFFF"/>
+              <w:bottom w:val="single" w:sz="4" w:space="0" w:color="FFFFFF"/>
+              <w:right w:val="single" w:sz="4" w:space="0" w:color="FFFFFF"/>
+            </w:tcBorders>
+            <w:shd w:val="clear" w:color="B4C6E7" w:fill="B4C6E7"/>
+            <w:noWrap/>
+            <w:vAlign w:val="bottom"/>
+            <w:hideMark/>
+          </w:tcPr>
+          <w:p>
+            <w:pPr>
+              <w:spacing w:after="0" w:line="360" w:lineRule="auto"/>
+              <w:jc w:val="right"/>
+              <w:rPr>
+                <w:rFonts w:ascii="Calibri" w:eastAsia="Times New Roman" w:hAnsi="Calibri" w:cs="Calibri"/>
+                <w:color w:val="000000"/>
+                <w:sz w:val="22"/>
+                <w:lang w:eastAsia="es-MX"/>
+              </w:rPr>
+            </w:pPr>
+            <w:r>
+              <w:rPr>
+                <w:rFonts w:ascii="Calibri" w:eastAsia="Times New Roman" w:hAnsi="Calibri" w:cs="Calibri"/>
+                <w:color w:val="000000"/>
+                <w:sz w:val="22"/>
+                <w:lang w:eastAsia="es-MX"/>
+              </w:rPr>
+              <w:t>$</w:t>
+            </w:r>
+            <w:r>
+              <w:rPr>
+                <w:rFonts w:ascii="Calibri" w:eastAsia="Times New Roman" w:hAnsi="Calibri" w:cs="Calibri"/>
+                <w:color w:val="000000"/>
+                <w:sz w:val="22"/>
+                <w:lang w:eastAsia="es-MX"/>
+              </w:rPr>
+              <w:t>62.50</w:t>
+            </w:r>
+          </w:p>
+        </w:tc>
+        <w:tc>
+          <w:tcPr>
+            <w:tcW w:w="1712" w:type="dxa"/>
+            <w:tcBorders>
+              <w:top w:val="single" w:sz="4" w:space="0" w:color="FFFFFF"/>
+              <w:left w:val="single" w:sz="4" w:space="0" w:color="FFFFFF"/>
+              <w:bottom w:val="single" w:sz="4" w:space="0" w:color="FFFFFF"/>
+              <w:right w:val="single" w:sz="4" w:space="0" w:color="FFFFFF"/>
+            </w:tcBorders>
+            <w:shd w:val="clear" w:color="B4C6E7" w:fill="B4C6E7"/>
+            <w:noWrap/>
+            <w:vAlign w:val="bottom"/>
+          </w:tcPr>
+          <w:p>
+            <w:pPr>
+              <w:spacing w:after="0" w:line="360" w:lineRule="auto"/>
+              <w:jc w:val="center"/>
+              <w:rPr>
+                <w:rFonts w:ascii="Calibri" w:eastAsia="Times New Roman" w:hAnsi="Calibri" w:cs="Calibri"/>
+                <w:color w:val="000000"/>
+                <w:sz w:val="22"/>
+                <w:lang w:eastAsia="es-MX"/>
+              </w:rPr>
+            </w:pPr>
+          </w:p>
+        </w:tc>
+        <w:tc>
+          <w:tcPr>
+            <w:tcW w:w="1830" w:type="dxa"/>
+            <w:tcBorders>
+              <w:top w:val="single" w:sz="4" w:space="0" w:color="FFFFFF"/>
+              <w:left w:val="single" w:sz="4" w:space="0" w:color="FFFFFF"/>
+              <w:bottom w:val="single" w:sz="4" w:space="0" w:color="FFFFFF"/>
+              <w:right w:val="single" w:sz="4" w:space="0" w:color="FFFFFF"/>
+            </w:tcBorders>
+            <w:shd w:val="clear" w:color="B4C6E7" w:fill="B4C6E7"/>
+            <w:noWrap/>
+            <w:vAlign w:val="bottom"/>
+          </w:tcPr>
+          <w:p>
+            <w:pPr>
+              <w:spacing w:after="0" w:line="360" w:lineRule="auto"/>
+              <w:jc w:val="center"/>
+              <w:rPr>
+                <w:rFonts w:ascii="Calibri" w:eastAsia="Times New Roman" w:hAnsi="Calibri" w:cs="Calibri"/>
+                <w:color w:val="000000"/>
+                <w:sz w:val="22"/>
+                <w:lang w:eastAsia="es-MX"/>
+              </w:rPr>
+            </w:pPr>
+          </w:p>
+        </w:tc>
+        <w:tc>
+          <w:tcPr>
+            <w:tcW w:w="1318" w:type="dxa"/>
+            <w:gridSpan w:val="2"/>
+            <w:tcBorders>
+              <w:top w:val="single" w:sz="4" w:space="0" w:color="FFFFFF"/>
+              <w:left w:val="single" w:sz="4" w:space="0" w:color="FFFFFF"/>
+              <w:bottom w:val="single" w:sz="4" w:space="0" w:color="FFFFFF"/>
+              <w:right w:val="nil"/>
+            </w:tcBorders>
+            <w:shd w:val="clear" w:color="B4C6E7" w:fill="B4C6E7"/>
+            <w:noWrap/>
+            <w:vAlign w:val="bottom"/>
+          </w:tcPr>
+          <w:p>
+            <w:pPr>
+              <w:spacing w:after="0" w:line="360" w:lineRule="auto"/>
+              <w:jc w:val="right"/>
+              <w:rPr>
+                <w:rFonts w:ascii="Calibri" w:eastAsia="Times New Roman" w:hAnsi="Calibri" w:cs="Calibri"/>
+                <w:color w:val="000000"/>
+                <w:sz w:val="22"/>
+                <w:lang w:eastAsia="es-MX"/>
+              </w:rPr>
+            </w:pPr>
+          </w:p>
+        </w:tc>
+      </w:tr>
+      <w:tr>
+        <w:trPr>
+          <w:trHeight w:val="350"/>
+        </w:trPr>
+        <w:tc>
+          <w:tcPr>
+            <w:tcW w:w="2298" w:type="dxa"/>
+            <w:tcBorders>
+              <w:top w:val="single" w:sz="4" w:space="0" w:color="FFFFFF"/>
+              <w:left w:val="nil"/>
+              <w:bottom w:val="single" w:sz="4" w:space="0" w:color="FFFFFF"/>
+              <w:right w:val="single" w:sz="4" w:space="0" w:color="FFFFFF"/>
+            </w:tcBorders>
+            <w:shd w:val="clear" w:color="D9E1F2" w:fill="D9E1F2"/>
+            <w:noWrap/>
+            <w:vAlign w:val="bottom"/>
+            <w:hideMark/>
+          </w:tcPr>
+          <w:p>
+            <w:pPr>
+              <w:spacing w:after="0" w:line="360" w:lineRule="auto"/>
+              <w:jc w:val="left"/>
+              <w:rPr>
+                <w:rFonts w:ascii="Calibri" w:eastAsia="Times New Roman" w:hAnsi="Calibri" w:cs="Calibri"/>
+                <w:color w:val="000000"/>
+                <w:sz w:val="22"/>
+                <w:lang w:eastAsia="es-MX"/>
+              </w:rPr>
+            </w:pPr>
+            <w:r>
+              <w:rPr>
+                <w:rFonts w:ascii="Calibri" w:eastAsia="Times New Roman" w:hAnsi="Calibri" w:cs="Calibri"/>
+                <w:color w:val="000000"/>
+                <w:sz w:val="22"/>
+                <w:lang w:eastAsia="es-MX"/>
+              </w:rPr>
+              <w:t>Gerente de proyecto</w:t>
+            </w:r>
+          </w:p>
+        </w:tc>
+        <w:tc>
+          <w:tcPr>
+            <w:tcW w:w="1180" w:type="dxa"/>
+            <w:tcBorders>
+              <w:top w:val="single" w:sz="4" w:space="0" w:color="FFFFFF"/>
+              <w:left w:val="single" w:sz="4" w:space="0" w:color="FFFFFF"/>
+              <w:bottom w:val="single" w:sz="4" w:space="0" w:color="FFFFFF"/>
+              <w:right w:val="single" w:sz="4" w:space="0" w:color="FFFFFF"/>
+            </w:tcBorders>
+            <w:shd w:val="clear" w:color="D9E1F2" w:fill="D9E1F2"/>
+            <w:noWrap/>
+            <w:vAlign w:val="bottom"/>
+            <w:hideMark/>
+          </w:tcPr>
+          <w:p>
+            <w:pPr>
+              <w:spacing w:after="0" w:line="360" w:lineRule="auto"/>
+              <w:jc w:val="right"/>
+              <w:rPr>
+                <w:rFonts w:ascii="Calibri" w:eastAsia="Times New Roman" w:hAnsi="Calibri" w:cs="Calibri"/>
+                <w:color w:val="000000"/>
+                <w:sz w:val="22"/>
+                <w:lang w:eastAsia="es-MX"/>
+              </w:rPr>
+            </w:pPr>
+            <w:r>
+              <w:rPr>
+                <w:rFonts w:ascii="Calibri" w:eastAsia="Times New Roman" w:hAnsi="Calibri" w:cs="Calibri"/>
+                <w:color w:val="000000"/>
+                <w:sz w:val="22"/>
+                <w:lang w:eastAsia="es-MX"/>
+              </w:rPr>
+              <w:t>$</w:t>
+            </w:r>
+            <w:r>
+              <w:rPr>
+                <w:rFonts w:ascii="Calibri" w:eastAsia="Times New Roman" w:hAnsi="Calibri" w:cs="Calibri"/>
+                <w:color w:val="000000"/>
+                <w:sz w:val="22"/>
+                <w:lang w:eastAsia="es-MX"/>
+              </w:rPr>
+              <w:t>35,000.00</w:t>
+            </w:r>
+          </w:p>
+        </w:tc>
+        <w:tc>
+          <w:tcPr>
+            <w:tcW w:w="1180" w:type="dxa"/>
+            <w:tcBorders>
+              <w:top w:val="single" w:sz="4" w:space="0" w:color="FFFFFF"/>
+              <w:left w:val="single" w:sz="4" w:space="0" w:color="FFFFFF"/>
+              <w:bottom w:val="single" w:sz="4" w:space="0" w:color="FFFFFF"/>
+              <w:right w:val="single" w:sz="4" w:space="0" w:color="FFFFFF"/>
+            </w:tcBorders>
+            <w:shd w:val="clear" w:color="D9E1F2" w:fill="D9E1F2"/>
+            <w:noWrap/>
+            <w:vAlign w:val="bottom"/>
+            <w:hideMark/>
+          </w:tcPr>
+          <w:p>
+            <w:pPr>
+              <w:spacing w:after="0" w:line="360" w:lineRule="auto"/>
+              <w:jc w:val="right"/>
+              <w:rPr>
+                <w:rFonts w:ascii="Calibri" w:eastAsia="Times New Roman" w:hAnsi="Calibri" w:cs="Calibri"/>
+                <w:color w:val="000000"/>
+                <w:sz w:val="22"/>
+                <w:lang w:eastAsia="es-MX"/>
+              </w:rPr>
+            </w:pPr>
+            <w:r>
+              <w:rPr>
+                <w:rFonts w:ascii="Calibri" w:eastAsia="Times New Roman" w:hAnsi="Calibri" w:cs="Calibri"/>
+                <w:color w:val="000000"/>
+                <w:sz w:val="22"/>
+                <w:lang w:eastAsia="es-MX"/>
+              </w:rPr>
+              <w:t>$1,</w:t>
+            </w:r>
+            <w:r>
+              <w:rPr>
+                <w:rFonts w:ascii="Calibri" w:eastAsia="Times New Roman" w:hAnsi="Calibri" w:cs="Calibri"/>
+                <w:color w:val="000000"/>
+                <w:sz w:val="22"/>
+                <w:lang w:eastAsia="es-MX"/>
+              </w:rPr>
+              <w:t>250.00</w:t>
+            </w:r>
+          </w:p>
+        </w:tc>
+        <w:tc>
+          <w:tcPr>
+            <w:tcW w:w="1180" w:type="dxa"/>
+            <w:tcBorders>
+              <w:top w:val="single" w:sz="4" w:space="0" w:color="FFFFFF"/>
+              <w:left w:val="single" w:sz="4" w:space="0" w:color="FFFFFF"/>
+              <w:bottom w:val="single" w:sz="4" w:space="0" w:color="FFFFFF"/>
+              <w:right w:val="single" w:sz="4" w:space="0" w:color="FFFFFF"/>
+            </w:tcBorders>
+            <w:shd w:val="clear" w:color="D9E1F2" w:fill="D9E1F2"/>
+            <w:noWrap/>
+            <w:vAlign w:val="bottom"/>
+            <w:hideMark/>
+          </w:tcPr>
+          <w:p>
+            <w:pPr>
+              <w:spacing w:after="0" w:line="360" w:lineRule="auto"/>
+              <w:jc w:val="right"/>
+              <w:rPr>
+                <w:rFonts w:ascii="Calibri" w:eastAsia="Times New Roman" w:hAnsi="Calibri" w:cs="Calibri"/>
+                <w:color w:val="000000"/>
+                <w:sz w:val="22"/>
+                <w:lang w:eastAsia="es-MX"/>
+              </w:rPr>
+            </w:pPr>
+            <w:r>
+              <w:rPr>
+                <w:rFonts w:ascii="Calibri" w:eastAsia="Times New Roman" w:hAnsi="Calibri" w:cs="Calibri"/>
+                <w:color w:val="000000"/>
+                <w:sz w:val="22"/>
+                <w:lang w:eastAsia="es-MX"/>
+              </w:rPr>
+              <w:t>$</w:t>
+            </w:r>
+            <w:r>
+              <w:rPr>
+                <w:rFonts w:ascii="Calibri" w:eastAsia="Times New Roman" w:hAnsi="Calibri" w:cs="Calibri"/>
+                <w:color w:val="000000"/>
+                <w:sz w:val="22"/>
+                <w:lang w:eastAsia="es-MX"/>
+              </w:rPr>
+              <w:t>156.25</w:t>
+            </w:r>
+            <w:r>
+              <w:t xml:space="preserve"> </w:t>
+            </w:r>
+          </w:p>
+        </w:tc>
+        <w:tc>
+          <w:tcPr>
+            <w:tcW w:w="1712" w:type="dxa"/>
+            <w:tcBorders>
+              <w:top w:val="single" w:sz="4" w:space="0" w:color="FFFFFF"/>
+              <w:left w:val="single" w:sz="4" w:space="0" w:color="FFFFFF"/>
+              <w:bottom w:val="single" w:sz="4" w:space="0" w:color="FFFFFF"/>
+              <w:right w:val="single" w:sz="4" w:space="0" w:color="FFFFFF"/>
+            </w:tcBorders>
+            <w:shd w:val="clear" w:color="D9E1F2" w:fill="D9E1F2"/>
+            <w:noWrap/>
+            <w:vAlign w:val="bottom"/>
+          </w:tcPr>
+          <w:p>
+            <w:pPr>
+              <w:spacing w:after="0" w:line="360" w:lineRule="auto"/>
+              <w:jc w:val="center"/>
+              <w:rPr>
+                <w:rFonts w:ascii="Calibri" w:eastAsia="Times New Roman" w:hAnsi="Calibri" w:cs="Calibri"/>
+                <w:color w:val="000000"/>
+                <w:sz w:val="22"/>
+                <w:lang w:eastAsia="es-MX"/>
+              </w:rPr>
+            </w:pPr>
+          </w:p>
+        </w:tc>
+        <w:tc>
+          <w:tcPr>
+            <w:tcW w:w="1830" w:type="dxa"/>
+            <w:tcBorders>
+              <w:top w:val="single" w:sz="4" w:space="0" w:color="FFFFFF"/>
+              <w:left w:val="single" w:sz="4" w:space="0" w:color="FFFFFF"/>
+              <w:bottom w:val="single" w:sz="4" w:space="0" w:color="FFFFFF"/>
+              <w:right w:val="single" w:sz="4" w:space="0" w:color="FFFFFF"/>
+            </w:tcBorders>
+            <w:shd w:val="clear" w:color="D9E1F2" w:fill="D9E1F2"/>
+            <w:noWrap/>
+            <w:vAlign w:val="bottom"/>
+          </w:tcPr>
+          <w:p>
+            <w:pPr>
+              <w:spacing w:after="0" w:line="360" w:lineRule="auto"/>
+              <w:jc w:val="center"/>
+              <w:rPr>
+                <w:rFonts w:ascii="Calibri" w:eastAsia="Times New Roman" w:hAnsi="Calibri" w:cs="Calibri"/>
+                <w:color w:val="000000"/>
+                <w:sz w:val="22"/>
+                <w:lang w:eastAsia="es-MX"/>
+              </w:rPr>
+            </w:pPr>
+          </w:p>
+        </w:tc>
+        <w:tc>
+          <w:tcPr>
+            <w:tcW w:w="1318" w:type="dxa"/>
+            <w:gridSpan w:val="2"/>
+            <w:tcBorders>
+              <w:top w:val="single" w:sz="4" w:space="0" w:color="FFFFFF"/>
+              <w:left w:val="single" w:sz="4" w:space="0" w:color="FFFFFF"/>
+              <w:bottom w:val="single" w:sz="4" w:space="0" w:color="FFFFFF"/>
+              <w:right w:val="nil"/>
+            </w:tcBorders>
+            <w:shd w:val="clear" w:color="D9E1F2" w:fill="D9E1F2"/>
+            <w:noWrap/>
+            <w:vAlign w:val="bottom"/>
+          </w:tcPr>
+          <w:p>
+            <w:pPr>
+              <w:spacing w:after="0" w:line="360" w:lineRule="auto"/>
+              <w:jc w:val="right"/>
+              <w:rPr>
+                <w:rFonts w:ascii="Calibri" w:eastAsia="Times New Roman" w:hAnsi="Calibri" w:cs="Calibri"/>
+                <w:color w:val="000000"/>
+                <w:sz w:val="22"/>
+                <w:lang w:eastAsia="es-MX"/>
+              </w:rPr>
+            </w:pPr>
+          </w:p>
+        </w:tc>
+      </w:tr>
+      <w:tr>
+        <w:trPr>
+          <w:trHeight w:val="350"/>
+        </w:trPr>
+        <w:tc>
+          <w:tcPr>
+            <w:tcW w:w="2298" w:type="dxa"/>
+            <w:tcBorders>
+              <w:top w:val="single" w:sz="4" w:space="0" w:color="FFFFFF"/>
+              <w:left w:val="nil"/>
+              <w:bottom w:val="single" w:sz="4" w:space="0" w:color="FFFFFF"/>
+              <w:right w:val="single" w:sz="4" w:space="0" w:color="FFFFFF"/>
+            </w:tcBorders>
+            <w:shd w:val="clear" w:color="B4C6E7" w:fill="B4C6E7"/>
+            <w:noWrap/>
+            <w:vAlign w:val="bottom"/>
+            <w:hideMark/>
+          </w:tcPr>
+          <w:p>
+            <w:pPr>
+              <w:spacing w:after="0" w:line="360" w:lineRule="auto"/>
+              <w:jc w:val="left"/>
+              <w:rPr>
+                <w:rFonts w:ascii="Calibri" w:eastAsia="Times New Roman" w:hAnsi="Calibri" w:cs="Calibri"/>
+                <w:color w:val="000000"/>
+                <w:sz w:val="22"/>
+                <w:lang w:eastAsia="es-MX"/>
+              </w:rPr>
+            </w:pPr>
+            <w:proofErr w:type="spellStart"/>
+            <w:r>
+              <w:rPr>
+                <w:rFonts w:ascii="Calibri" w:eastAsia="Times New Roman" w:hAnsi="Calibri" w:cs="Calibri"/>
+                <w:color w:val="000000"/>
+                <w:sz w:val="22"/>
+                <w:lang w:eastAsia="es-MX"/>
+              </w:rPr>
+              <w:t>Admin</w:t>
+            </w:r>
+            <w:proofErr w:type="spellEnd"/>
+            <w:r>
+              <w:rPr>
+                <w:rFonts w:ascii="Calibri" w:eastAsia="Times New Roman" w:hAnsi="Calibri" w:cs="Calibri"/>
+                <w:color w:val="000000"/>
+                <w:sz w:val="22"/>
+                <w:lang w:eastAsia="es-MX"/>
+              </w:rPr>
+              <w:t xml:space="preserve"> de Proyectos</w:t>
+            </w:r>
+          </w:p>
+        </w:tc>
+        <w:tc>
+          <w:tcPr>
+            <w:tcW w:w="1180" w:type="dxa"/>
+            <w:tcBorders>
+              <w:top w:val="single" w:sz="4" w:space="0" w:color="FFFFFF"/>
+              <w:left w:val="single" w:sz="4" w:space="0" w:color="FFFFFF"/>
+              <w:bottom w:val="single" w:sz="4" w:space="0" w:color="FFFFFF"/>
+              <w:right w:val="single" w:sz="4" w:space="0" w:color="FFFFFF"/>
+            </w:tcBorders>
+            <w:shd w:val="clear" w:color="B4C6E7" w:fill="B4C6E7"/>
+            <w:noWrap/>
+            <w:vAlign w:val="bottom"/>
+            <w:hideMark/>
+          </w:tcPr>
+          <w:p>
+            <w:pPr>
+              <w:spacing w:after="0" w:line="360" w:lineRule="auto"/>
+              <w:jc w:val="right"/>
+              <w:rPr>
+                <w:rFonts w:ascii="Calibri" w:eastAsia="Times New Roman" w:hAnsi="Calibri" w:cs="Calibri"/>
+                <w:color w:val="000000"/>
+                <w:sz w:val="22"/>
+                <w:lang w:eastAsia="es-MX"/>
+              </w:rPr>
+            </w:pPr>
+            <w:r>
+              <w:rPr>
+                <w:rFonts w:ascii="Calibri" w:eastAsia="Times New Roman" w:hAnsi="Calibri" w:cs="Calibri"/>
+                <w:color w:val="000000"/>
+                <w:sz w:val="22"/>
+                <w:lang w:eastAsia="es-MX"/>
+              </w:rPr>
+              <w:t>$</w:t>
+            </w:r>
+            <w:r>
+              <w:rPr>
+                <w:rFonts w:ascii="Calibri" w:eastAsia="Times New Roman" w:hAnsi="Calibri" w:cs="Calibri"/>
+                <w:color w:val="000000"/>
+                <w:sz w:val="22"/>
+                <w:lang w:eastAsia="es-MX"/>
+              </w:rPr>
+              <w:t>22,000.00</w:t>
+            </w:r>
+          </w:p>
+        </w:tc>
+        <w:tc>
+          <w:tcPr>
+            <w:tcW w:w="1180" w:type="dxa"/>
+            <w:tcBorders>
+              <w:top w:val="single" w:sz="4" w:space="0" w:color="FFFFFF"/>
+              <w:left w:val="single" w:sz="4" w:space="0" w:color="FFFFFF"/>
+              <w:bottom w:val="single" w:sz="4" w:space="0" w:color="FFFFFF"/>
+              <w:right w:val="single" w:sz="4" w:space="0" w:color="FFFFFF"/>
+            </w:tcBorders>
+            <w:shd w:val="clear" w:color="B4C6E7" w:fill="B4C6E7"/>
+            <w:noWrap/>
+            <w:vAlign w:val="bottom"/>
+            <w:hideMark/>
+          </w:tcPr>
+          <w:p>
+            <w:pPr>
+              <w:spacing w:after="0" w:line="360" w:lineRule="auto"/>
+              <w:jc w:val="right"/>
+              <w:rPr>
+                <w:rFonts w:ascii="Calibri" w:eastAsia="Times New Roman" w:hAnsi="Calibri" w:cs="Calibri"/>
+                <w:color w:val="000000"/>
+                <w:sz w:val="22"/>
+                <w:lang w:eastAsia="es-MX"/>
+              </w:rPr>
+            </w:pPr>
+            <w:r>
+              <w:rPr>
+                <w:rFonts w:ascii="Calibri" w:eastAsia="Times New Roman" w:hAnsi="Calibri" w:cs="Calibri"/>
+                <w:color w:val="000000"/>
+                <w:sz w:val="22"/>
+                <w:lang w:eastAsia="es-MX"/>
+              </w:rPr>
+              <w:t>$</w:t>
+            </w:r>
+            <w:r>
+              <w:rPr>
+                <w:rFonts w:ascii="Calibri" w:eastAsia="Times New Roman" w:hAnsi="Calibri" w:cs="Calibri"/>
+                <w:color w:val="000000"/>
+                <w:sz w:val="22"/>
+                <w:lang w:eastAsia="es-MX"/>
+              </w:rPr>
+              <w:t>785.71</w:t>
+            </w:r>
+          </w:p>
+        </w:tc>
+        <w:tc>
+          <w:tcPr>
+            <w:tcW w:w="1180" w:type="dxa"/>
+            <w:tcBorders>
+              <w:top w:val="single" w:sz="4" w:space="0" w:color="FFFFFF"/>
+              <w:left w:val="single" w:sz="4" w:space="0" w:color="FFFFFF"/>
+              <w:bottom w:val="single" w:sz="4" w:space="0" w:color="FFFFFF"/>
+              <w:right w:val="single" w:sz="4" w:space="0" w:color="FFFFFF"/>
+            </w:tcBorders>
+            <w:shd w:val="clear" w:color="B4C6E7" w:fill="B4C6E7"/>
+            <w:noWrap/>
+            <w:vAlign w:val="bottom"/>
+            <w:hideMark/>
+          </w:tcPr>
+          <w:p>
+            <w:pPr>
+              <w:spacing w:after="0" w:line="360" w:lineRule="auto"/>
+              <w:jc w:val="right"/>
+              <w:rPr>
+                <w:rFonts w:ascii="Calibri" w:eastAsia="Times New Roman" w:hAnsi="Calibri" w:cs="Calibri"/>
+                <w:color w:val="000000"/>
+                <w:sz w:val="22"/>
+                <w:lang w:eastAsia="es-MX"/>
+              </w:rPr>
+            </w:pPr>
+            <w:r>
+              <w:rPr>
+                <w:rFonts w:ascii="Calibri" w:eastAsia="Times New Roman" w:hAnsi="Calibri" w:cs="Calibri"/>
+                <w:color w:val="000000"/>
+                <w:sz w:val="22"/>
+                <w:lang w:eastAsia="es-MX"/>
+              </w:rPr>
+              <w:t>$</w:t>
+            </w:r>
+            <w:r>
+              <w:rPr>
+                <w:rFonts w:ascii="Calibri" w:eastAsia="Times New Roman" w:hAnsi="Calibri" w:cs="Calibri"/>
+                <w:color w:val="000000"/>
+                <w:sz w:val="22"/>
+                <w:lang w:eastAsia="es-MX"/>
+              </w:rPr>
+              <w:t>98.21</w:t>
+            </w:r>
+          </w:p>
+        </w:tc>
+        <w:tc>
+          <w:tcPr>
+            <w:tcW w:w="1712" w:type="dxa"/>
+            <w:tcBorders>
+              <w:top w:val="single" w:sz="4" w:space="0" w:color="FFFFFF"/>
+              <w:left w:val="single" w:sz="4" w:space="0" w:color="FFFFFF"/>
+              <w:bottom w:val="single" w:sz="4" w:space="0" w:color="FFFFFF"/>
+              <w:right w:val="single" w:sz="4" w:space="0" w:color="FFFFFF"/>
+            </w:tcBorders>
+            <w:shd w:val="clear" w:color="B4C6E7" w:fill="B4C6E7"/>
+            <w:noWrap/>
+            <w:vAlign w:val="bottom"/>
+          </w:tcPr>
+          <w:p>
+            <w:pPr>
+              <w:spacing w:after="0" w:line="360" w:lineRule="auto"/>
+              <w:jc w:val="center"/>
+              <w:rPr>
+                <w:rFonts w:ascii="Calibri" w:eastAsia="Times New Roman" w:hAnsi="Calibri" w:cs="Calibri"/>
+                <w:color w:val="000000"/>
+                <w:sz w:val="22"/>
+                <w:lang w:eastAsia="es-MX"/>
+              </w:rPr>
+            </w:pPr>
+          </w:p>
+        </w:tc>
+        <w:tc>
+          <w:tcPr>
+            <w:tcW w:w="1830" w:type="dxa"/>
+            <w:tcBorders>
+              <w:top w:val="single" w:sz="4" w:space="0" w:color="FFFFFF"/>
+              <w:left w:val="single" w:sz="4" w:space="0" w:color="FFFFFF"/>
+              <w:bottom w:val="single" w:sz="4" w:space="0" w:color="FFFFFF"/>
+              <w:right w:val="single" w:sz="4" w:space="0" w:color="FFFFFF"/>
+            </w:tcBorders>
+            <w:shd w:val="clear" w:color="B4C6E7" w:fill="B4C6E7"/>
+            <w:noWrap/>
+            <w:vAlign w:val="bottom"/>
+          </w:tcPr>
+          <w:p>
+            <w:pPr>
+              <w:spacing w:after="0" w:line="360" w:lineRule="auto"/>
+              <w:jc w:val="center"/>
+              <w:rPr>
+                <w:rFonts w:ascii="Calibri" w:eastAsia="Times New Roman" w:hAnsi="Calibri" w:cs="Calibri"/>
+                <w:color w:val="000000"/>
+                <w:sz w:val="22"/>
+                <w:lang w:eastAsia="es-MX"/>
+              </w:rPr>
+            </w:pPr>
+          </w:p>
+        </w:tc>
+        <w:tc>
+          <w:tcPr>
+            <w:tcW w:w="1318" w:type="dxa"/>
+            <w:gridSpan w:val="2"/>
+            <w:tcBorders>
+              <w:top w:val="single" w:sz="4" w:space="0" w:color="FFFFFF"/>
+              <w:left w:val="single" w:sz="4" w:space="0" w:color="FFFFFF"/>
+              <w:bottom w:val="single" w:sz="4" w:space="0" w:color="FFFFFF"/>
+              <w:right w:val="nil"/>
+            </w:tcBorders>
+            <w:shd w:val="clear" w:color="B4C6E7" w:fill="B4C6E7"/>
+            <w:noWrap/>
+            <w:vAlign w:val="bottom"/>
+          </w:tcPr>
+          <w:p>
+            <w:pPr>
+              <w:spacing w:after="0" w:line="360" w:lineRule="auto"/>
+              <w:jc w:val="right"/>
+              <w:rPr>
+                <w:rFonts w:ascii="Calibri" w:eastAsia="Times New Roman" w:hAnsi="Calibri" w:cs="Calibri"/>
+                <w:color w:val="000000"/>
+                <w:sz w:val="22"/>
+                <w:lang w:eastAsia="es-MX"/>
+              </w:rPr>
+            </w:pPr>
+          </w:p>
+        </w:tc>
+      </w:tr>
+      <w:tr>
+        <w:trPr>
+          <w:trHeight w:val="350"/>
+        </w:trPr>
+        <w:tc>
+          <w:tcPr>
+            <w:tcW w:w="2298" w:type="dxa"/>
+            <w:tcBorders>
+              <w:top w:val="single" w:sz="4" w:space="0" w:color="FFFFFF"/>
+              <w:left w:val="nil"/>
+              <w:bottom w:val="single" w:sz="4" w:space="0" w:color="FFFFFF"/>
+              <w:right w:val="single" w:sz="4" w:space="0" w:color="FFFFFF"/>
+            </w:tcBorders>
+            <w:shd w:val="clear" w:color="D9E1F2" w:fill="D9E1F2"/>
+            <w:noWrap/>
+            <w:vAlign w:val="bottom"/>
+            <w:hideMark/>
+          </w:tcPr>
+          <w:p>
+            <w:pPr>
+              <w:spacing w:after="0" w:line="360" w:lineRule="auto"/>
+              <w:jc w:val="left"/>
+              <w:rPr>
+                <w:rFonts w:ascii="Calibri" w:eastAsia="Times New Roman" w:hAnsi="Calibri" w:cs="Calibri"/>
+                <w:color w:val="000000"/>
+                <w:sz w:val="22"/>
+                <w:lang w:eastAsia="es-MX"/>
+              </w:rPr>
+            </w:pPr>
+            <w:r>
+              <w:rPr>
+                <w:rFonts w:ascii="Calibri" w:eastAsia="Times New Roman" w:hAnsi="Calibri" w:cs="Calibri"/>
+                <w:color w:val="000000"/>
+                <w:sz w:val="22"/>
+                <w:lang w:eastAsia="es-MX"/>
+              </w:rPr>
+              <w:t>Ingeniero de validación, y verificación</w:t>
+            </w:r>
+          </w:p>
+        </w:tc>
+        <w:tc>
+          <w:tcPr>
+            <w:tcW w:w="1180" w:type="dxa"/>
+            <w:tcBorders>
+              <w:top w:val="single" w:sz="4" w:space="0" w:color="FFFFFF"/>
+              <w:left w:val="single" w:sz="4" w:space="0" w:color="FFFFFF"/>
+              <w:bottom w:val="single" w:sz="4" w:space="0" w:color="FFFFFF"/>
+              <w:right w:val="single" w:sz="4" w:space="0" w:color="FFFFFF"/>
+            </w:tcBorders>
+            <w:shd w:val="clear" w:color="D9E1F2" w:fill="D9E1F2"/>
+            <w:noWrap/>
+            <w:vAlign w:val="bottom"/>
+            <w:hideMark/>
+          </w:tcPr>
+          <w:p>
+            <w:pPr>
+              <w:spacing w:after="0" w:line="360" w:lineRule="auto"/>
+              <w:jc w:val="right"/>
+              <w:rPr>
+                <w:rFonts w:ascii="Calibri" w:eastAsia="Times New Roman" w:hAnsi="Calibri" w:cs="Calibri"/>
+                <w:color w:val="000000"/>
+                <w:sz w:val="22"/>
+                <w:lang w:eastAsia="es-MX"/>
+              </w:rPr>
+            </w:pPr>
+            <w:r>
+              <w:rPr>
+                <w:rFonts w:ascii="Calibri" w:eastAsia="Times New Roman" w:hAnsi="Calibri" w:cs="Calibri"/>
+                <w:color w:val="000000"/>
+                <w:sz w:val="22"/>
+                <w:lang w:eastAsia="es-MX"/>
+              </w:rPr>
+              <w:t>$</w:t>
+            </w:r>
+            <w:r>
+              <w:rPr>
+                <w:rFonts w:ascii="Calibri" w:eastAsia="Times New Roman" w:hAnsi="Calibri" w:cs="Calibri"/>
+                <w:color w:val="000000"/>
+                <w:sz w:val="22"/>
+                <w:lang w:eastAsia="es-MX"/>
+              </w:rPr>
+              <w:t>19,000.00</w:t>
+            </w:r>
+          </w:p>
+        </w:tc>
+        <w:tc>
+          <w:tcPr>
+            <w:tcW w:w="1180" w:type="dxa"/>
+            <w:tcBorders>
+              <w:top w:val="single" w:sz="4" w:space="0" w:color="FFFFFF"/>
+              <w:left w:val="single" w:sz="4" w:space="0" w:color="FFFFFF"/>
+              <w:bottom w:val="single" w:sz="4" w:space="0" w:color="FFFFFF"/>
+              <w:right w:val="single" w:sz="4" w:space="0" w:color="FFFFFF"/>
+            </w:tcBorders>
+            <w:shd w:val="clear" w:color="D9E1F2" w:fill="D9E1F2"/>
+            <w:noWrap/>
+            <w:vAlign w:val="bottom"/>
+            <w:hideMark/>
+          </w:tcPr>
+          <w:p>
+            <w:pPr>
+              <w:spacing w:after="0" w:line="360" w:lineRule="auto"/>
+              <w:jc w:val="right"/>
+              <w:rPr>
+                <w:rFonts w:ascii="Calibri" w:eastAsia="Times New Roman" w:hAnsi="Calibri" w:cs="Calibri"/>
+                <w:color w:val="000000"/>
+                <w:sz w:val="22"/>
+                <w:lang w:eastAsia="es-MX"/>
+              </w:rPr>
+            </w:pPr>
+            <w:r>
+              <w:rPr>
+                <w:rFonts w:ascii="Calibri" w:eastAsia="Times New Roman" w:hAnsi="Calibri" w:cs="Calibri"/>
+                <w:color w:val="000000"/>
+                <w:sz w:val="22"/>
+                <w:lang w:eastAsia="es-MX"/>
+              </w:rPr>
+              <w:t>$</w:t>
+            </w:r>
+            <w:r>
+              <w:rPr>
+                <w:rFonts w:ascii="Calibri" w:eastAsia="Times New Roman" w:hAnsi="Calibri" w:cs="Calibri"/>
+                <w:color w:val="000000"/>
+                <w:sz w:val="22"/>
+                <w:lang w:eastAsia="es-MX"/>
+              </w:rPr>
+              <w:t>678.57</w:t>
+            </w:r>
+          </w:p>
+        </w:tc>
+        <w:tc>
+          <w:tcPr>
+            <w:tcW w:w="1180" w:type="dxa"/>
+            <w:tcBorders>
+              <w:top w:val="single" w:sz="4" w:space="0" w:color="FFFFFF"/>
+              <w:left w:val="single" w:sz="4" w:space="0" w:color="FFFFFF"/>
+              <w:bottom w:val="single" w:sz="4" w:space="0" w:color="FFFFFF"/>
+              <w:right w:val="single" w:sz="4" w:space="0" w:color="FFFFFF"/>
+            </w:tcBorders>
+            <w:shd w:val="clear" w:color="D9E1F2" w:fill="D9E1F2"/>
+            <w:noWrap/>
+            <w:vAlign w:val="bottom"/>
+            <w:hideMark/>
+          </w:tcPr>
+          <w:p>
+            <w:pPr>
+              <w:spacing w:after="0" w:line="360" w:lineRule="auto"/>
+              <w:jc w:val="right"/>
+              <w:rPr>
+                <w:rFonts w:ascii="Calibri" w:eastAsia="Times New Roman" w:hAnsi="Calibri" w:cs="Calibri"/>
+                <w:color w:val="000000"/>
+                <w:sz w:val="22"/>
+                <w:lang w:eastAsia="es-MX"/>
+              </w:rPr>
+            </w:pPr>
+            <w:r>
+              <w:rPr>
+                <w:rFonts w:ascii="Calibri" w:eastAsia="Times New Roman" w:hAnsi="Calibri" w:cs="Calibri"/>
+                <w:color w:val="000000"/>
+                <w:sz w:val="22"/>
+                <w:lang w:eastAsia="es-MX"/>
+              </w:rPr>
+              <w:t>$</w:t>
+            </w:r>
+            <w:r>
+              <w:rPr>
+                <w:rFonts w:ascii="Calibri" w:eastAsia="Times New Roman" w:hAnsi="Calibri" w:cs="Calibri"/>
+                <w:color w:val="000000"/>
+                <w:sz w:val="22"/>
+                <w:lang w:eastAsia="es-MX"/>
+              </w:rPr>
+              <w:t>84.82</w:t>
+            </w:r>
+          </w:p>
+        </w:tc>
+        <w:tc>
+          <w:tcPr>
+            <w:tcW w:w="1712" w:type="dxa"/>
+            <w:tcBorders>
+              <w:top w:val="single" w:sz="4" w:space="0" w:color="FFFFFF"/>
+              <w:left w:val="single" w:sz="4" w:space="0" w:color="FFFFFF"/>
+              <w:bottom w:val="single" w:sz="4" w:space="0" w:color="FFFFFF"/>
+              <w:right w:val="single" w:sz="4" w:space="0" w:color="FFFFFF"/>
+            </w:tcBorders>
+            <w:shd w:val="clear" w:color="D9E1F2" w:fill="D9E1F2"/>
+            <w:noWrap/>
+            <w:vAlign w:val="bottom"/>
+          </w:tcPr>
+          <w:p>
+            <w:pPr>
+              <w:spacing w:after="0" w:line="360" w:lineRule="auto"/>
+              <w:jc w:val="center"/>
+              <w:rPr>
+                <w:rFonts w:ascii="Calibri" w:eastAsia="Times New Roman" w:hAnsi="Calibri" w:cs="Calibri"/>
+                <w:color w:val="000000"/>
+                <w:sz w:val="22"/>
+                <w:lang w:eastAsia="es-MX"/>
+              </w:rPr>
+            </w:pPr>
+          </w:p>
+        </w:tc>
+        <w:tc>
+          <w:tcPr>
+            <w:tcW w:w="1830" w:type="dxa"/>
+            <w:tcBorders>
+              <w:top w:val="single" w:sz="4" w:space="0" w:color="FFFFFF"/>
+              <w:left w:val="single" w:sz="4" w:space="0" w:color="FFFFFF"/>
+              <w:bottom w:val="single" w:sz="4" w:space="0" w:color="FFFFFF"/>
+              <w:right w:val="single" w:sz="4" w:space="0" w:color="FFFFFF"/>
+            </w:tcBorders>
+            <w:shd w:val="clear" w:color="D9E1F2" w:fill="D9E1F2"/>
+            <w:noWrap/>
+            <w:vAlign w:val="bottom"/>
+          </w:tcPr>
+          <w:p>
+            <w:pPr>
+              <w:spacing w:after="0" w:line="360" w:lineRule="auto"/>
+              <w:jc w:val="center"/>
+              <w:rPr>
+                <w:rFonts w:ascii="Calibri" w:eastAsia="Times New Roman" w:hAnsi="Calibri" w:cs="Calibri"/>
+                <w:color w:val="000000"/>
+                <w:sz w:val="22"/>
+                <w:lang w:eastAsia="es-MX"/>
+              </w:rPr>
+            </w:pPr>
+          </w:p>
+        </w:tc>
+        <w:tc>
+          <w:tcPr>
+            <w:tcW w:w="1318" w:type="dxa"/>
+            <w:gridSpan w:val="2"/>
+            <w:tcBorders>
+              <w:top w:val="single" w:sz="4" w:space="0" w:color="FFFFFF"/>
+              <w:left w:val="single" w:sz="4" w:space="0" w:color="FFFFFF"/>
+              <w:bottom w:val="single" w:sz="4" w:space="0" w:color="FFFFFF"/>
+              <w:right w:val="nil"/>
+            </w:tcBorders>
+            <w:shd w:val="clear" w:color="D9E1F2" w:fill="D9E1F2"/>
+            <w:noWrap/>
+            <w:vAlign w:val="bottom"/>
+          </w:tcPr>
+          <w:p>
+            <w:pPr>
+              <w:spacing w:after="0" w:line="360" w:lineRule="auto"/>
+              <w:jc w:val="right"/>
+              <w:rPr>
+                <w:rFonts w:ascii="Calibri" w:eastAsia="Times New Roman" w:hAnsi="Calibri" w:cs="Calibri"/>
+                <w:color w:val="000000"/>
+                <w:sz w:val="22"/>
+                <w:lang w:eastAsia="es-MX"/>
+              </w:rPr>
+            </w:pPr>
+          </w:p>
+        </w:tc>
+      </w:tr>
+      <w:tr>
+        <w:trPr>
+          <w:trHeight w:val="350"/>
+        </w:trPr>
+        <w:tc>
+          <w:tcPr>
+            <w:tcW w:w="2298" w:type="dxa"/>
+            <w:tcBorders>
+              <w:top w:val="single" w:sz="4" w:space="0" w:color="FFFFFF"/>
+              <w:left w:val="nil"/>
+              <w:bottom w:val="nil"/>
+              <w:right w:val="single" w:sz="4" w:space="0" w:color="FFFFFF"/>
+            </w:tcBorders>
+            <w:shd w:val="clear" w:color="B4C6E7" w:fill="B4C6E7"/>
+            <w:noWrap/>
+            <w:vAlign w:val="bottom"/>
+            <w:hideMark/>
+          </w:tcPr>
+          <w:p>
+            <w:pPr>
+              <w:spacing w:after="0" w:line="360" w:lineRule="auto"/>
+              <w:jc w:val="left"/>
+              <w:rPr>
+                <w:rFonts w:ascii="Calibri" w:eastAsia="Times New Roman" w:hAnsi="Calibri" w:cs="Calibri"/>
+                <w:color w:val="000000"/>
+                <w:sz w:val="22"/>
+                <w:lang w:eastAsia="es-MX"/>
+              </w:rPr>
+            </w:pPr>
+            <w:r>
+              <w:rPr>
+                <w:rFonts w:ascii="Calibri" w:eastAsia="Times New Roman" w:hAnsi="Calibri" w:cs="Calibri"/>
+                <w:color w:val="000000"/>
+                <w:sz w:val="22"/>
+                <w:lang w:eastAsia="es-MX"/>
+              </w:rPr>
+              <w:t>Documentador</w:t>
+            </w:r>
+          </w:p>
+        </w:tc>
+        <w:tc>
+          <w:tcPr>
+            <w:tcW w:w="1180" w:type="dxa"/>
+            <w:tcBorders>
+              <w:top w:val="single" w:sz="4" w:space="0" w:color="FFFFFF"/>
+              <w:left w:val="single" w:sz="4" w:space="0" w:color="FFFFFF"/>
+              <w:bottom w:val="nil"/>
+              <w:right w:val="single" w:sz="4" w:space="0" w:color="FFFFFF"/>
+            </w:tcBorders>
+            <w:shd w:val="clear" w:color="B4C6E7" w:fill="B4C6E7"/>
+            <w:noWrap/>
+            <w:vAlign w:val="bottom"/>
+            <w:hideMark/>
+          </w:tcPr>
+          <w:p>
+            <w:pPr>
+              <w:spacing w:after="0" w:line="360" w:lineRule="auto"/>
+              <w:jc w:val="right"/>
+              <w:rPr>
+                <w:rFonts w:ascii="Calibri" w:eastAsia="Times New Roman" w:hAnsi="Calibri" w:cs="Calibri"/>
+                <w:color w:val="000000"/>
+                <w:sz w:val="22"/>
+                <w:lang w:eastAsia="es-MX"/>
+              </w:rPr>
+            </w:pPr>
+            <w:r>
+              <w:rPr>
+                <w:rFonts w:ascii="Calibri" w:eastAsia="Times New Roman" w:hAnsi="Calibri" w:cs="Calibri"/>
+                <w:color w:val="000000"/>
+                <w:sz w:val="22"/>
+                <w:lang w:eastAsia="es-MX"/>
+              </w:rPr>
+              <w:t>$</w:t>
+            </w:r>
+            <w:r>
+              <w:rPr>
+                <w:rFonts w:ascii="Calibri" w:eastAsia="Times New Roman" w:hAnsi="Calibri" w:cs="Calibri"/>
+                <w:color w:val="000000"/>
+                <w:sz w:val="22"/>
+                <w:lang w:eastAsia="es-MX"/>
+              </w:rPr>
+              <w:t>10,000.00</w:t>
+            </w:r>
+          </w:p>
+        </w:tc>
+        <w:tc>
+          <w:tcPr>
+            <w:tcW w:w="1180" w:type="dxa"/>
+            <w:tcBorders>
+              <w:top w:val="single" w:sz="4" w:space="0" w:color="FFFFFF"/>
+              <w:left w:val="single" w:sz="4" w:space="0" w:color="FFFFFF"/>
+              <w:bottom w:val="nil"/>
+              <w:right w:val="single" w:sz="4" w:space="0" w:color="FFFFFF"/>
+            </w:tcBorders>
+            <w:shd w:val="clear" w:color="B4C6E7" w:fill="B4C6E7"/>
+            <w:noWrap/>
+            <w:vAlign w:val="bottom"/>
+            <w:hideMark/>
+          </w:tcPr>
+          <w:p>
+            <w:pPr>
+              <w:spacing w:after="0" w:line="360" w:lineRule="auto"/>
+              <w:jc w:val="right"/>
+              <w:rPr>
+                <w:rFonts w:ascii="Calibri" w:eastAsia="Times New Roman" w:hAnsi="Calibri" w:cs="Calibri"/>
+                <w:color w:val="000000"/>
+                <w:sz w:val="22"/>
+                <w:lang w:eastAsia="es-MX"/>
+              </w:rPr>
+            </w:pPr>
+            <w:r>
+              <w:rPr>
+                <w:rFonts w:ascii="Calibri" w:eastAsia="Times New Roman" w:hAnsi="Calibri" w:cs="Calibri"/>
+                <w:color w:val="000000"/>
+                <w:sz w:val="22"/>
+                <w:lang w:eastAsia="es-MX"/>
+              </w:rPr>
+              <w:t>$</w:t>
+            </w:r>
+            <w:r>
+              <w:rPr>
+                <w:rFonts w:ascii="Calibri" w:eastAsia="Times New Roman" w:hAnsi="Calibri" w:cs="Calibri"/>
+                <w:color w:val="000000"/>
+                <w:sz w:val="22"/>
+                <w:lang w:eastAsia="es-MX"/>
+              </w:rPr>
+              <w:t>357.14</w:t>
+            </w:r>
+          </w:p>
+        </w:tc>
+        <w:tc>
+          <w:tcPr>
+            <w:tcW w:w="1180" w:type="dxa"/>
+            <w:tcBorders>
+              <w:top w:val="single" w:sz="4" w:space="0" w:color="FFFFFF"/>
+              <w:left w:val="single" w:sz="4" w:space="0" w:color="FFFFFF"/>
+              <w:bottom w:val="nil"/>
+              <w:right w:val="single" w:sz="4" w:space="0" w:color="FFFFFF"/>
+            </w:tcBorders>
+            <w:shd w:val="clear" w:color="B4C6E7" w:fill="B4C6E7"/>
+            <w:noWrap/>
+            <w:vAlign w:val="bottom"/>
+            <w:hideMark/>
+          </w:tcPr>
+          <w:p>
+            <w:pPr>
+              <w:spacing w:after="0" w:line="360" w:lineRule="auto"/>
+              <w:jc w:val="right"/>
+              <w:rPr>
+                <w:rFonts w:ascii="Calibri" w:eastAsia="Times New Roman" w:hAnsi="Calibri" w:cs="Calibri"/>
+                <w:color w:val="000000"/>
+                <w:sz w:val="22"/>
+                <w:lang w:eastAsia="es-MX"/>
+              </w:rPr>
+            </w:pPr>
+            <w:r>
+              <w:rPr>
+                <w:rFonts w:ascii="Calibri" w:eastAsia="Times New Roman" w:hAnsi="Calibri" w:cs="Calibri"/>
+                <w:color w:val="000000"/>
+                <w:sz w:val="22"/>
+                <w:lang w:eastAsia="es-MX"/>
+              </w:rPr>
+              <w:t>$</w:t>
+            </w:r>
+            <w:r>
+              <w:rPr>
+                <w:rFonts w:ascii="Calibri" w:eastAsia="Times New Roman" w:hAnsi="Calibri" w:cs="Calibri"/>
+                <w:color w:val="000000"/>
+                <w:sz w:val="22"/>
+                <w:lang w:eastAsia="es-MX"/>
+              </w:rPr>
+              <w:t>44.64</w:t>
+            </w:r>
+          </w:p>
+        </w:tc>
+        <w:tc>
+          <w:tcPr>
+            <w:tcW w:w="1712" w:type="dxa"/>
+            <w:tcBorders>
+              <w:top w:val="single" w:sz="4" w:space="0" w:color="FFFFFF"/>
+              <w:left w:val="single" w:sz="4" w:space="0" w:color="FFFFFF"/>
+              <w:bottom w:val="nil"/>
+              <w:right w:val="single" w:sz="4" w:space="0" w:color="FFFFFF"/>
+            </w:tcBorders>
+            <w:shd w:val="clear" w:color="B4C6E7" w:fill="B4C6E7"/>
+            <w:noWrap/>
+            <w:vAlign w:val="bottom"/>
+          </w:tcPr>
+          <w:p>
+            <w:pPr>
+              <w:spacing w:after="0" w:line="360" w:lineRule="auto"/>
+              <w:jc w:val="center"/>
+              <w:rPr>
+                <w:rFonts w:ascii="Calibri" w:eastAsia="Times New Roman" w:hAnsi="Calibri" w:cs="Calibri"/>
+                <w:color w:val="000000"/>
+                <w:sz w:val="22"/>
+                <w:lang w:eastAsia="es-MX"/>
+              </w:rPr>
+            </w:pPr>
+          </w:p>
+        </w:tc>
+        <w:tc>
+          <w:tcPr>
+            <w:tcW w:w="1830" w:type="dxa"/>
+            <w:tcBorders>
+              <w:top w:val="single" w:sz="4" w:space="0" w:color="FFFFFF"/>
+              <w:left w:val="single" w:sz="4" w:space="0" w:color="FFFFFF"/>
+              <w:bottom w:val="nil"/>
+              <w:right w:val="single" w:sz="4" w:space="0" w:color="FFFFFF"/>
+            </w:tcBorders>
+            <w:shd w:val="clear" w:color="B4C6E7" w:fill="B4C6E7"/>
+            <w:noWrap/>
+            <w:vAlign w:val="bottom"/>
+          </w:tcPr>
+          <w:p>
+            <w:pPr>
+              <w:spacing w:after="0" w:line="360" w:lineRule="auto"/>
+              <w:jc w:val="center"/>
+              <w:rPr>
+                <w:rFonts w:ascii="Calibri" w:eastAsia="Times New Roman" w:hAnsi="Calibri" w:cs="Calibri"/>
+                <w:color w:val="000000"/>
+                <w:sz w:val="22"/>
+                <w:lang w:eastAsia="es-MX"/>
+              </w:rPr>
+            </w:pPr>
+          </w:p>
+        </w:tc>
+        <w:tc>
+          <w:tcPr>
+            <w:tcW w:w="1318" w:type="dxa"/>
+            <w:gridSpan w:val="2"/>
+            <w:tcBorders>
+              <w:top w:val="single" w:sz="4" w:space="0" w:color="FFFFFF"/>
+              <w:left w:val="single" w:sz="4" w:space="0" w:color="FFFFFF"/>
+              <w:bottom w:val="nil"/>
+              <w:right w:val="nil"/>
+            </w:tcBorders>
+            <w:shd w:val="clear" w:color="B4C6E7" w:fill="B4C6E7"/>
+            <w:noWrap/>
+            <w:vAlign w:val="bottom"/>
+          </w:tcPr>
+          <w:p>
+            <w:pPr>
+              <w:spacing w:after="0" w:line="360" w:lineRule="auto"/>
+              <w:jc w:val="right"/>
+              <w:rPr>
+                <w:rFonts w:ascii="Calibri" w:eastAsia="Times New Roman" w:hAnsi="Calibri" w:cs="Calibri"/>
+                <w:color w:val="000000"/>
+                <w:sz w:val="22"/>
+                <w:lang w:eastAsia="es-MX"/>
+              </w:rPr>
+            </w:pPr>
+          </w:p>
+        </w:tc>
+      </w:tr>
+      <w:tr>
+        <w:trPr>
+          <w:gridAfter w:val="1"/>
+          <w:wAfter w:w="66" w:type="dxa"/>
+          <w:trHeight w:val="350"/>
+        </w:trPr>
+        <w:tc>
+          <w:tcPr>
+            <w:tcW w:w="2298" w:type="dxa"/>
+            <w:tcBorders>
+              <w:top w:val="nil"/>
+              <w:left w:val="nil"/>
+              <w:bottom w:val="nil"/>
+              <w:right w:val="nil"/>
+            </w:tcBorders>
+            <w:shd w:val="clear" w:color="auto" w:fill="auto"/>
+            <w:noWrap/>
+            <w:vAlign w:val="bottom"/>
+            <w:hideMark/>
+          </w:tcPr>
+          <w:p>
+            <w:pPr>
+              <w:spacing w:after="0" w:line="360" w:lineRule="auto"/>
+              <w:jc w:val="right"/>
+              <w:rPr>
+                <w:rFonts w:ascii="Calibri" w:eastAsia="Times New Roman" w:hAnsi="Calibri" w:cs="Calibri"/>
+                <w:color w:val="000000"/>
+                <w:sz w:val="22"/>
+                <w:lang w:eastAsia="es-MX"/>
+              </w:rPr>
+            </w:pPr>
+          </w:p>
+        </w:tc>
+        <w:tc>
+          <w:tcPr>
+            <w:tcW w:w="1180" w:type="dxa"/>
+            <w:tcBorders>
+              <w:top w:val="nil"/>
+              <w:left w:val="nil"/>
+              <w:bottom w:val="nil"/>
+              <w:right w:val="nil"/>
+            </w:tcBorders>
+            <w:shd w:val="clear" w:color="auto" w:fill="auto"/>
+            <w:noWrap/>
+            <w:vAlign w:val="bottom"/>
+            <w:hideMark/>
+          </w:tcPr>
+          <w:p>
+            <w:pPr>
+              <w:spacing w:after="0" w:line="360" w:lineRule="auto"/>
+              <w:jc w:val="left"/>
+              <w:rPr>
+                <w:rFonts w:ascii="Times New Roman" w:eastAsia="Times New Roman" w:hAnsi="Times New Roman" w:cs="Times New Roman"/>
+                <w:sz w:val="20"/>
+                <w:szCs w:val="20"/>
+                <w:lang w:eastAsia="es-MX"/>
+              </w:rPr>
+            </w:pPr>
+          </w:p>
+        </w:tc>
+        <w:tc>
+          <w:tcPr>
+            <w:tcW w:w="1180" w:type="dxa"/>
+            <w:tcBorders>
+              <w:top w:val="nil"/>
+              <w:left w:val="nil"/>
+              <w:bottom w:val="nil"/>
+              <w:right w:val="nil"/>
+            </w:tcBorders>
+            <w:shd w:val="clear" w:color="auto" w:fill="auto"/>
+            <w:noWrap/>
+            <w:vAlign w:val="bottom"/>
+            <w:hideMark/>
+          </w:tcPr>
+          <w:p>
+            <w:pPr>
+              <w:spacing w:after="0" w:line="360" w:lineRule="auto"/>
+              <w:jc w:val="left"/>
+              <w:rPr>
+                <w:rFonts w:ascii="Times New Roman" w:eastAsia="Times New Roman" w:hAnsi="Times New Roman" w:cs="Times New Roman"/>
+                <w:sz w:val="20"/>
+                <w:szCs w:val="20"/>
+                <w:lang w:eastAsia="es-MX"/>
+              </w:rPr>
+            </w:pPr>
+          </w:p>
+        </w:tc>
+        <w:tc>
+          <w:tcPr>
+            <w:tcW w:w="1180" w:type="dxa"/>
+            <w:tcBorders>
+              <w:top w:val="nil"/>
+              <w:left w:val="nil"/>
+              <w:bottom w:val="nil"/>
+              <w:right w:val="nil"/>
+            </w:tcBorders>
+            <w:shd w:val="clear" w:color="auto" w:fill="auto"/>
+            <w:noWrap/>
+            <w:vAlign w:val="bottom"/>
+            <w:hideMark/>
+          </w:tcPr>
+          <w:p>
+            <w:pPr>
+              <w:spacing w:after="0" w:line="360" w:lineRule="auto"/>
+              <w:jc w:val="left"/>
+              <w:rPr>
+                <w:rFonts w:ascii="Times New Roman" w:eastAsia="Times New Roman" w:hAnsi="Times New Roman" w:cs="Times New Roman"/>
+                <w:sz w:val="20"/>
+                <w:szCs w:val="20"/>
+                <w:lang w:eastAsia="es-MX"/>
+              </w:rPr>
+            </w:pPr>
+          </w:p>
+        </w:tc>
+        <w:tc>
+          <w:tcPr>
+            <w:tcW w:w="1712" w:type="dxa"/>
+            <w:tcBorders>
+              <w:top w:val="nil"/>
+              <w:left w:val="nil"/>
+              <w:bottom w:val="nil"/>
+              <w:right w:val="nil"/>
+            </w:tcBorders>
+            <w:shd w:val="clear" w:color="auto" w:fill="auto"/>
+            <w:noWrap/>
+            <w:vAlign w:val="bottom"/>
+            <w:hideMark/>
+          </w:tcPr>
+          <w:p>
+            <w:pPr>
+              <w:spacing w:after="0" w:line="360" w:lineRule="auto"/>
+              <w:jc w:val="left"/>
+              <w:rPr>
+                <w:rFonts w:ascii="Times New Roman" w:eastAsia="Times New Roman" w:hAnsi="Times New Roman" w:cs="Times New Roman"/>
+                <w:sz w:val="20"/>
+                <w:szCs w:val="20"/>
+                <w:lang w:eastAsia="es-MX"/>
+              </w:rPr>
+            </w:pPr>
+          </w:p>
+        </w:tc>
+        <w:tc>
+          <w:tcPr>
+            <w:tcW w:w="1830" w:type="dxa"/>
+            <w:tcBorders>
+              <w:top w:val="nil"/>
+              <w:left w:val="nil"/>
+              <w:bottom w:val="nil"/>
+              <w:right w:val="nil"/>
+            </w:tcBorders>
+            <w:shd w:val="clear" w:color="000000" w:fill="C6EFCE"/>
+            <w:noWrap/>
+            <w:vAlign w:val="bottom"/>
+            <w:hideMark/>
+          </w:tcPr>
+          <w:p>
+            <w:pPr>
+              <w:spacing w:after="0" w:line="360" w:lineRule="auto"/>
+              <w:jc w:val="left"/>
+              <w:rPr>
+                <w:rFonts w:ascii="Calibri" w:eastAsia="Times New Roman" w:hAnsi="Calibri" w:cs="Calibri"/>
+                <w:color w:val="006100"/>
+                <w:sz w:val="22"/>
+                <w:lang w:eastAsia="es-MX"/>
+              </w:rPr>
+            </w:pPr>
+            <w:r>
+              <w:rPr>
+                <w:rFonts w:ascii="Calibri" w:eastAsia="Times New Roman" w:hAnsi="Calibri" w:cs="Calibri"/>
+                <w:color w:val="006100"/>
+                <w:sz w:val="22"/>
+                <w:lang w:eastAsia="es-MX"/>
+              </w:rPr>
+              <w:t>Total</w:t>
+            </w:r>
+          </w:p>
+        </w:tc>
+        <w:tc>
+          <w:tcPr>
+            <w:tcW w:w="1252" w:type="dxa"/>
+            <w:tcBorders>
+              <w:top w:val="nil"/>
+              <w:left w:val="nil"/>
+              <w:bottom w:val="nil"/>
+              <w:right w:val="nil"/>
+            </w:tcBorders>
+            <w:shd w:val="clear" w:color="000000" w:fill="C6EFCE"/>
+            <w:noWrap/>
+            <w:vAlign w:val="bottom"/>
+            <w:hideMark/>
+          </w:tcPr>
+          <w:p>
+            <w:pPr>
+              <w:spacing w:after="0" w:line="360" w:lineRule="auto"/>
+              <w:jc w:val="right"/>
+              <w:rPr>
+                <w:rFonts w:ascii="Calibri" w:eastAsia="Times New Roman" w:hAnsi="Calibri" w:cs="Calibri"/>
+                <w:color w:val="006100"/>
+                <w:sz w:val="22"/>
+                <w:lang w:eastAsia="es-MX"/>
+              </w:rPr>
+            </w:pPr>
+            <w:r>
+              <w:rPr>
+                <w:rFonts w:ascii="Calibri" w:eastAsia="Times New Roman" w:hAnsi="Calibri" w:cs="Calibri"/>
+                <w:color w:val="006100"/>
+                <w:sz w:val="22"/>
+                <w:lang w:eastAsia="es-MX"/>
+              </w:rPr>
+              <w:t>$</w:t>
+            </w:r>
+          </w:p>
+        </w:tc>
+      </w:tr>
+    </w:tbl>
+    <w:p/>
+    <w:p>
       <w:pPr>
         <w:pStyle w:val="Ttulo1"/>
       </w:pPr>
-      <w:bookmarkStart w:id="7" w:name="_Toc44454198"/>
+      <w:bookmarkStart w:id="7" w:name="_Toc44505618"/>
       <w:r>
         <w:t>RECONOCER LAS NECESIDADES DEL PROYECTO Y LOS TIEMPOS EN QUE ESTAS SERÁN REQUERIDAS Y BAJO QUE REQUERIMIENTOS</w:t>
       </w:r>
@@ -4658,7 +8302,7 @@
           <w:docGrid w:linePitch="360"/>
         </w:sectPr>
       </w:pPr>
-      <w:bookmarkStart w:id="8" w:name="_Toc44454199"/>
+      <w:bookmarkStart w:id="8" w:name="_Toc44505619"/>
       <w:r>
         <w:t>FLUJO DE TRABAJO COLABORATIVO</w:t>
       </w:r>
@@ -4668,7 +8312,7 @@
       <w:pPr>
         <w:pStyle w:val="Ttulo1"/>
       </w:pPr>
-      <w:bookmarkStart w:id="9" w:name="_Toc44454200"/>
+      <w:bookmarkStart w:id="9" w:name="_Toc44505620"/>
       <w:r>
         <w:lastRenderedPageBreak/>
         <w:t>DIAGRAMA DE ACTIVIDADES</w:t>
@@ -5459,6 +9103,7 @@
                 <w:szCs w:val="16"/>
               </w:rPr>
             </w:pPr>
+            <w:proofErr w:type="spellStart"/>
             <w:r>
               <w:rPr>
                 <w:sz w:val="16"/>
@@ -5466,6 +9111,7 @@
               </w:rPr>
               <w:t>Tester</w:t>
             </w:r>
+            <w:proofErr w:type="spellEnd"/>
           </w:p>
         </w:tc>
         <w:tc>
@@ -6536,6 +10182,7 @@
                 <w:szCs w:val="16"/>
               </w:rPr>
             </w:pPr>
+            <w:proofErr w:type="spellStart"/>
             <w:r>
               <w:rPr>
                 <w:sz w:val="16"/>
@@ -6543,6 +10190,7 @@
               </w:rPr>
               <w:t>Tester</w:t>
             </w:r>
+            <w:proofErr w:type="spellEnd"/>
           </w:p>
         </w:tc>
         <w:tc>
@@ -8013,6 +11661,7 @@
                 <w:szCs w:val="16"/>
               </w:rPr>
             </w:pPr>
+            <w:proofErr w:type="spellStart"/>
             <w:r>
               <w:rPr>
                 <w:sz w:val="16"/>
@@ -8020,6 +11669,7 @@
               </w:rPr>
               <w:t>Tester</w:t>
             </w:r>
+            <w:proofErr w:type="spellEnd"/>
           </w:p>
         </w:tc>
         <w:tc>
@@ -8778,6 +12428,7 @@
                 <w:szCs w:val="16"/>
               </w:rPr>
             </w:pPr>
+            <w:proofErr w:type="spellStart"/>
             <w:r>
               <w:rPr>
                 <w:sz w:val="16"/>
@@ -8785,6 +12436,7 @@
               </w:rPr>
               <w:t>Tester</w:t>
             </w:r>
+            <w:proofErr w:type="spellEnd"/>
           </w:p>
         </w:tc>
         <w:tc>
@@ -10597,6 +14249,7 @@
   <w:style w:type="character" w:default="1" w:styleId="Fuentedeprrafopredeter">
     <w:name w:val="Default Paragraph Font"/>
     <w:uiPriority w:val="1"/>
+    <w:semiHidden/>
     <w:unhideWhenUsed/>
   </w:style>
   <w:style w:type="table" w:default="1" w:styleId="Tablanormal">
@@ -11640,11 +15293,31 @@
     <b:URL>https://www.brandcrock.com/es/cuales-son-las-ventajas-de-shopware/</b:URL>
     <b:RefOrder>9</b:RefOrder>
   </b:Source>
+  <b:Source>
+    <b:Tag>Neu20</b:Tag>
+    <b:SourceType>InternetSite</b:SourceType>
+    <b:Guid>{49281237-7CD7-4003-BAD9-25E8AD126220}</b:Guid>
+    <b:Author>
+      <b:Author>
+        <b:NameList>
+          <b:Person>
+            <b:Last>Neuvoo</b:Last>
+          </b:Person>
+        </b:NameList>
+      </b:Author>
+    </b:Author>
+    <b:Title>Neuvoo</b:Title>
+    <b:Year>2020</b:Year>
+    <b:Month>Julio</b:Month>
+    <b:Day>01</b:Day>
+    <b:URL>https://neuvoo.com.mx/salario/</b:URL>
+    <b:RefOrder>10</b:RefOrder>
+  </b:Source>
 </b:Sources>
 </file>
 
 <file path=customXml/itemProps1.xml><?xml version="1.0" encoding="utf-8"?>
-<ds:datastoreItem xmlns:ds="http://schemas.openxmlformats.org/officeDocument/2006/customXml" ds:itemID="{7631258F-B576-4122-84BD-B3FFEC2CFDCD}">
+<ds:datastoreItem xmlns:ds="http://schemas.openxmlformats.org/officeDocument/2006/customXml" ds:itemID="{91434F68-2DA5-4BD5-9A82-16C5DBBFA4B2}">
   <ds:schemaRefs>
     <ds:schemaRef ds:uri="http://schemas.openxmlformats.org/officeDocument/2006/bibliography"/>
   </ds:schemaRefs>

</xml_diff>

<commit_message>
Se agrego el apartado de innovación
</commit_message>
<xml_diff>
--- a/05_JAMA/Reporte/Act_05_JAMA.docx
+++ b/05_JAMA/Reporte/Act_05_JAMA.docx
@@ -1094,7 +1094,7 @@
       <w:sdtPr>
         <w:rPr>
           <w:rFonts w:ascii="Arial" w:eastAsiaTheme="minorHAnsi" w:hAnsi="Arial" w:cstheme="minorBidi"/>
-          <w:i w:val="0"/>
+          <w:i/>
           <w:iCs w:val="0"/>
           <w:color w:val="auto"/>
           <w:sz w:val="24"/>
@@ -1111,6 +1111,7 @@
         <w:rPr>
           <w:b/>
           <w:bCs/>
+          <w:i w:val="0"/>
         </w:rPr>
       </w:sdtEndPr>
       <w:sdtContent>
@@ -1147,7 +1148,7 @@
           <w:r>
             <w:fldChar w:fldCharType="separate"/>
           </w:r>
-          <w:hyperlink w:anchor="_Toc44505613" w:history="1">
+          <w:hyperlink w:anchor="_Toc44536875" w:history="1">
             <w:r>
               <w:rPr>
                 <w:rStyle w:val="Hipervnculo"/>
@@ -1174,7 +1175,7 @@
                 <w:noProof/>
                 <w:webHidden/>
               </w:rPr>
-              <w:instrText xml:space="preserve"> PAGEREF _Toc44505613 \h </w:instrText>
+              <w:instrText xml:space="preserve"> PAGEREF _Toc44536875 \h </w:instrText>
             </w:r>
             <w:r>
               <w:rPr>
@@ -1218,7 +1219,7 @@
               <w:lang w:eastAsia="es-MX"/>
             </w:rPr>
           </w:pPr>
-          <w:hyperlink w:anchor="_Toc44505614" w:history="1">
+          <w:hyperlink w:anchor="_Toc44536876" w:history="1">
             <w:r>
               <w:rPr>
                 <w:rStyle w:val="Hipervnculo"/>
@@ -1245,7 +1246,7 @@
                 <w:noProof/>
                 <w:webHidden/>
               </w:rPr>
-              <w:instrText xml:space="preserve"> PAGEREF _Toc44505614 \h </w:instrText>
+              <w:instrText xml:space="preserve"> PAGEREF _Toc44536876 \h </w:instrText>
             </w:r>
             <w:r>
               <w:rPr>
@@ -1289,27 +1290,13 @@
               <w:lang w:eastAsia="es-MX"/>
             </w:rPr>
           </w:pPr>
-          <w:hyperlink w:anchor="_Toc44505615" w:history="1">
+          <w:hyperlink w:anchor="_Toc44536877" w:history="1">
             <w:r>
               <w:rPr>
                 <w:rStyle w:val="Hipervnculo"/>
                 <w:noProof/>
               </w:rPr>
-              <w:t>PLATAFORMAS DE COMERCIO EL</w:t>
-            </w:r>
-            <w:r>
-              <w:rPr>
-                <w:rStyle w:val="Hipervnculo"/>
-                <w:noProof/>
-              </w:rPr>
-              <w:t>E</w:t>
-            </w:r>
-            <w:r>
-              <w:rPr>
-                <w:rStyle w:val="Hipervnculo"/>
-                <w:noProof/>
-              </w:rPr>
-              <w:t>CTRÓNICO</w:t>
+              <w:t>PLATAFORMAS DE COMERCIO ELECTRÓNICO</w:t>
             </w:r>
             <w:r>
               <w:rPr>
@@ -1330,7 +1317,7 @@
                 <w:noProof/>
                 <w:webHidden/>
               </w:rPr>
-              <w:instrText xml:space="preserve"> PAGEREF _Toc44505615 \h </w:instrText>
+              <w:instrText xml:space="preserve"> PAGEREF _Toc44536877 \h </w:instrText>
             </w:r>
             <w:r>
               <w:rPr>
@@ -1374,7 +1361,7 @@
               <w:lang w:eastAsia="es-MX"/>
             </w:rPr>
           </w:pPr>
-          <w:hyperlink w:anchor="_Toc44505616" w:history="1">
+          <w:hyperlink w:anchor="_Toc44536878" w:history="1">
             <w:r>
               <w:rPr>
                 <w:rStyle w:val="Hipervnculo"/>
@@ -1401,7 +1388,7 @@
                 <w:noProof/>
                 <w:webHidden/>
               </w:rPr>
-              <w:instrText xml:space="preserve"> PAGEREF _Toc44505616 \h </w:instrText>
+              <w:instrText xml:space="preserve"> PAGEREF _Toc44536878 \h </w:instrText>
             </w:r>
             <w:r>
               <w:rPr>
@@ -1445,7 +1432,7 @@
               <w:lang w:eastAsia="es-MX"/>
             </w:rPr>
           </w:pPr>
-          <w:hyperlink w:anchor="_Toc44505617" w:history="1">
+          <w:hyperlink w:anchor="_Toc44536879" w:history="1">
             <w:r>
               <w:rPr>
                 <w:rStyle w:val="Hipervnculo"/>
@@ -1472,7 +1459,7 @@
                 <w:noProof/>
                 <w:webHidden/>
               </w:rPr>
-              <w:instrText xml:space="preserve"> PAGEREF _Toc44505617 \h </w:instrText>
+              <w:instrText xml:space="preserve"> PAGEREF _Toc44536879 \h </w:instrText>
             </w:r>
             <w:r>
               <w:rPr>
@@ -1516,7 +1503,7 @@
               <w:lang w:eastAsia="es-MX"/>
             </w:rPr>
           </w:pPr>
-          <w:hyperlink w:anchor="_Toc44505618" w:history="1">
+          <w:hyperlink w:anchor="_Toc44536880" w:history="1">
             <w:r>
               <w:rPr>
                 <w:rStyle w:val="Hipervnculo"/>
@@ -1543,7 +1530,7 @@
                 <w:noProof/>
                 <w:webHidden/>
               </w:rPr>
-              <w:instrText xml:space="preserve"> PAGEREF _Toc44505618 \h </w:instrText>
+              <w:instrText xml:space="preserve"> PAGEREF _Toc44536880 \h </w:instrText>
             </w:r>
             <w:r>
               <w:rPr>
@@ -1587,7 +1574,7 @@
               <w:lang w:eastAsia="es-MX"/>
             </w:rPr>
           </w:pPr>
-          <w:hyperlink w:anchor="_Toc44505619" w:history="1">
+          <w:hyperlink w:anchor="_Toc44536881" w:history="1">
             <w:r>
               <w:rPr>
                 <w:rStyle w:val="Hipervnculo"/>
@@ -1614,7 +1601,7 @@
                 <w:noProof/>
                 <w:webHidden/>
               </w:rPr>
-              <w:instrText xml:space="preserve"> PAGEREF _Toc44505619 \h </w:instrText>
+              <w:instrText xml:space="preserve"> PAGEREF _Toc44536881 \h </w:instrText>
             </w:r>
             <w:r>
               <w:rPr>
@@ -1658,7 +1645,7 @@
               <w:lang w:eastAsia="es-MX"/>
             </w:rPr>
           </w:pPr>
-          <w:hyperlink w:anchor="_Toc44505620" w:history="1">
+          <w:hyperlink w:anchor="_Toc44536882" w:history="1">
             <w:r>
               <w:rPr>
                 <w:rStyle w:val="Hipervnculo"/>
@@ -1685,7 +1672,7 @@
                 <w:noProof/>
                 <w:webHidden/>
               </w:rPr>
-              <w:instrText xml:space="preserve"> PAGEREF _Toc44505620 \h </w:instrText>
+              <w:instrText xml:space="preserve"> PAGEREF _Toc44536882 \h </w:instrText>
             </w:r>
             <w:r>
               <w:rPr>
@@ -1740,7 +1727,7 @@
       <w:pPr>
         <w:pStyle w:val="Ttulo1"/>
       </w:pPr>
-      <w:bookmarkStart w:id="2" w:name="_Toc44505613"/>
+      <w:bookmarkStart w:id="2" w:name="_Toc44536875"/>
       <w:r>
         <w:lastRenderedPageBreak/>
         <w:t>INTRODUCCIÓN</w:t>
@@ -1762,11 +1749,9 @@
       <w:r>
         <w:t xml:space="preserve">Para esto una de la tarea </w:t>
       </w:r>
-      <w:proofErr w:type="spellStart"/>
       <w:r>
-        <w:t>mas</w:t>
+        <w:t>más</w:t>
       </w:r>
-      <w:proofErr w:type="spellEnd"/>
       <w:r>
         <w:t xml:space="preserve"> importante en dicha administración es la gestión de riesgos, el cual se refiere a todo aquello que </w:t>
       </w:r>
@@ -1847,11 +1832,9 @@
       <w:r>
         <w:t xml:space="preserve">iste ninguna que no </w:t>
       </w:r>
-      <w:proofErr w:type="spellStart"/>
       <w:r>
-        <w:t>este</w:t>
+        <w:t>esté</w:t>
       </w:r>
-      <w:proofErr w:type="spellEnd"/>
       <w:r>
         <w:t xml:space="preserve"> expuesta a riesgo alguno.</w:t>
       </w:r>
@@ -1886,7 +1869,7 @@
       <w:pPr>
         <w:pStyle w:val="Ttulo1"/>
       </w:pPr>
-      <w:bookmarkStart w:id="3" w:name="_Toc44505614"/>
+      <w:bookmarkStart w:id="3" w:name="_Toc44536876"/>
       <w:r>
         <w:lastRenderedPageBreak/>
         <w:t>SERVIDORES GRATUITOS DE INTERNET</w:t>
@@ -2998,11 +2981,9 @@
       <w:r>
         <w:t xml:space="preserve">Con anterioridad se había elegido el servidor de 000WebHost, debido a sus características se adaptaba algo bien a nuestro proyecto, pero después decidimos cambiar a HostGator, con el cual se hizo el contrato por un año con todos los veneficios que nos ofrece un hosting gratuito y mucho </w:t>
       </w:r>
-      <w:proofErr w:type="spellStart"/>
       <w:r>
-        <w:t>mas</w:t>
+        <w:t>más</w:t>
       </w:r>
-      <w:proofErr w:type="spellEnd"/>
       <w:r>
         <w:t xml:space="preserve"> y mejores </w:t>
       </w:r>
@@ -3025,15 +3006,7 @@
         <w:t xml:space="preserve"> (Muy útil para el manejo de archivos que debemos subir al sitio)</w:t>
       </w:r>
       <w:r>
-        <w:t xml:space="preserve">, soporta CMS, lo mejor de todo ahora podremos hacer subdominios por si requerimos usar </w:t>
-      </w:r>
-      <w:proofErr w:type="spellStart"/>
-      <w:r>
-        <w:t>dihcho</w:t>
-      </w:r>
-      <w:proofErr w:type="spellEnd"/>
-      <w:r>
-        <w:t xml:space="preserve"> hosting para más proyectos.</w:t>
+        <w:t>, soporta CMS, lo mejor de todo ahora podremos hacer subdominios por si requerimos usar dicho hosting para más proyectos.</w:t>
       </w:r>
     </w:p>
     <w:p>
@@ -3062,7 +3035,7 @@
       <w:pPr>
         <w:pStyle w:val="Ttulo1"/>
       </w:pPr>
-      <w:bookmarkStart w:id="4" w:name="_Toc44505615"/>
+      <w:bookmarkStart w:id="4" w:name="_Toc44536877"/>
       <w:r>
         <w:lastRenderedPageBreak/>
         <w:t>PLATAFORMAS DE COMERCIO ELECTRÓNICO</w:t>
@@ -3078,9 +3051,10 @@
       </w:tblPr>
       <w:tblGrid>
         <w:gridCol w:w="1560"/>
-        <w:gridCol w:w="6237"/>
-        <w:gridCol w:w="4832"/>
-        <w:gridCol w:w="2398"/>
+        <w:gridCol w:w="3261"/>
+        <w:gridCol w:w="3118"/>
+        <w:gridCol w:w="4394"/>
+        <w:gridCol w:w="2694"/>
       </w:tblGrid>
       <w:tr>
         <w:tc>
@@ -3106,7 +3080,7 @@
         </w:tc>
         <w:tc>
           <w:tcPr>
-            <w:tcW w:w="6237" w:type="dxa"/>
+            <w:tcW w:w="3261" w:type="dxa"/>
           </w:tcPr>
           <w:p>
             <w:pPr>
@@ -3127,7 +3101,7 @@
         </w:tc>
         <w:tc>
           <w:tcPr>
-            <w:tcW w:w="4832" w:type="dxa"/>
+            <w:tcW w:w="3118" w:type="dxa"/>
           </w:tcPr>
           <w:p>
             <w:pPr>
@@ -3148,7 +3122,28 @@
         </w:tc>
         <w:tc>
           <w:tcPr>
-            <w:tcW w:w="2398" w:type="dxa"/>
+            <w:tcW w:w="4394" w:type="dxa"/>
+          </w:tcPr>
+          <w:p>
+            <w:pPr>
+              <w:jc w:val="center"/>
+              <w:rPr>
+                <w:b/>
+                <w:bCs/>
+              </w:rPr>
+            </w:pPr>
+            <w:r>
+              <w:rPr>
+                <w:b/>
+                <w:bCs/>
+              </w:rPr>
+              <w:t xml:space="preserve">Desventajas </w:t>
+            </w:r>
+          </w:p>
+        </w:tc>
+        <w:tc>
+          <w:tcPr>
+            <w:tcW w:w="2694" w:type="dxa"/>
           </w:tcPr>
           <w:p>
             <w:pPr>
@@ -3207,7 +3202,7 @@
         </w:tc>
         <w:tc>
           <w:tcPr>
-            <w:tcW w:w="6237" w:type="dxa"/>
+            <w:tcW w:w="3261" w:type="dxa"/>
           </w:tcPr>
           <w:p>
             <w:pPr>
@@ -3295,7 +3290,7 @@
         </w:tc>
         <w:tc>
           <w:tcPr>
-            <w:tcW w:w="4832" w:type="dxa"/>
+            <w:tcW w:w="3118" w:type="dxa"/>
           </w:tcPr>
           <w:p>
             <w:pPr>
@@ -3414,55 +3409,746 @@
               </w:rPr>
               <w:t>6. Es fácil de usar por el usuario fina</w:t>
             </w:r>
-          </w:p>
-        </w:tc>
-        <w:tc>
-          <w:tcPr>
-            <w:tcW w:w="2398" w:type="dxa"/>
+            <w:r>
+              <w:rPr>
+                <w:rFonts w:eastAsiaTheme="majorEastAsia" w:cstheme="majorBidi"/>
+                <w:sz w:val="18"/>
+                <w:szCs w:val="20"/>
+              </w:rPr>
+              <w:t>l.</w:t>
+            </w:r>
+            <w:sdt>
+              <w:sdtPr>
+                <w:rPr>
+                  <w:rFonts w:eastAsiaTheme="majorEastAsia" w:cstheme="majorBidi"/>
+                  <w:sz w:val="18"/>
+                  <w:szCs w:val="20"/>
+                </w:rPr>
+                <w:id w:val="214935664"/>
+                <w:citation/>
+              </w:sdtPr>
+              <w:sdtContent>
+                <w:r>
+                  <w:rPr>
+                    <w:rFonts w:eastAsiaTheme="majorEastAsia" w:cstheme="majorBidi"/>
+                    <w:sz w:val="18"/>
+                    <w:szCs w:val="20"/>
+                  </w:rPr>
+                  <w:fldChar w:fldCharType="begin"/>
+                </w:r>
+                <w:r>
+                  <w:rPr>
+                    <w:rFonts w:eastAsiaTheme="majorEastAsia" w:cstheme="majorBidi"/>
+                    <w:sz w:val="18"/>
+                    <w:szCs w:val="20"/>
+                  </w:rPr>
+                  <w:instrText xml:space="preserve"> CITATION Cre15 \l 2058 </w:instrText>
+                </w:r>
+                <w:r>
+                  <w:rPr>
+                    <w:rFonts w:eastAsiaTheme="majorEastAsia" w:cstheme="majorBidi"/>
+                    <w:sz w:val="18"/>
+                    <w:szCs w:val="20"/>
+                  </w:rPr>
+                  <w:fldChar w:fldCharType="separate"/>
+                </w:r>
+                <w:r>
+                  <w:rPr>
+                    <w:rFonts w:eastAsiaTheme="majorEastAsia" w:cstheme="majorBidi"/>
+                    <w:noProof/>
+                    <w:sz w:val="18"/>
+                    <w:szCs w:val="20"/>
+                  </w:rPr>
+                  <w:t xml:space="preserve"> </w:t>
+                </w:r>
+                <w:r>
+                  <w:rPr>
+                    <w:rFonts w:eastAsiaTheme="majorEastAsia" w:cstheme="majorBidi"/>
+                    <w:noProof/>
+                    <w:sz w:val="18"/>
+                    <w:szCs w:val="20"/>
+                  </w:rPr>
+                  <w:t>(Creatiburón, 2015)</w:t>
+                </w:r>
+                <w:r>
+                  <w:rPr>
+                    <w:rFonts w:eastAsiaTheme="majorEastAsia" w:cstheme="majorBidi"/>
+                    <w:sz w:val="18"/>
+                    <w:szCs w:val="20"/>
+                  </w:rPr>
+                  <w:fldChar w:fldCharType="end"/>
+                </w:r>
+              </w:sdtContent>
+            </w:sdt>
+          </w:p>
+        </w:tc>
+        <w:tc>
+          <w:tcPr>
+            <w:tcW w:w="4394" w:type="dxa"/>
           </w:tcPr>
           <w:p>
             <w:pPr>
               <w:pStyle w:val="Sinespaciado"/>
+              <w:rPr>
+                <w:b/>
+                <w:bCs/>
+                <w:sz w:val="18"/>
+                <w:szCs w:val="20"/>
+              </w:rPr>
+            </w:pPr>
+            <w:r>
+              <w:rPr>
+                <w:b/>
+                <w:bCs/>
+                <w:sz w:val="18"/>
+                <w:szCs w:val="20"/>
+              </w:rPr>
+              <w:t>1.Actualizaciones continuas</w:t>
+            </w:r>
+            <w:r>
+              <w:rPr>
+                <w:b/>
+                <w:bCs/>
+                <w:sz w:val="18"/>
+                <w:szCs w:val="20"/>
+              </w:rPr>
+              <w:t xml:space="preserve"> (</w:t>
+            </w:r>
+            <w:r>
+              <w:rPr>
+                <w:sz w:val="18"/>
+                <w:szCs w:val="20"/>
+              </w:rPr>
+              <w:t>Las actualizaciones pueden ser de algún momento muy fastidiosas y puede que cambien muchas cosas que no comprenderemos</w:t>
+            </w:r>
+            <w:r>
+              <w:rPr>
+                <w:b/>
+                <w:bCs/>
+                <w:sz w:val="18"/>
+                <w:szCs w:val="20"/>
+              </w:rPr>
+              <w:t>)</w:t>
+            </w:r>
+          </w:p>
+          <w:p>
+            <w:pPr>
+              <w:pStyle w:val="Sinespaciado"/>
+              <w:rPr>
+                <w:b/>
+                <w:bCs/>
+                <w:sz w:val="18"/>
+                <w:szCs w:val="20"/>
+              </w:rPr>
+            </w:pPr>
+            <w:r>
+              <w:rPr>
+                <w:b/>
+                <w:bCs/>
+                <w:sz w:val="18"/>
+                <w:szCs w:val="20"/>
+              </w:rPr>
+              <w:t xml:space="preserve">2. Gestión </w:t>
+            </w:r>
+            <w:r>
+              <w:rPr>
+                <w:b/>
+                <w:bCs/>
+                <w:sz w:val="18"/>
+                <w:szCs w:val="20"/>
+              </w:rPr>
+              <w:t>especial.</w:t>
+            </w:r>
+            <w:r>
+              <w:rPr>
+                <w:b/>
+                <w:bCs/>
+                <w:sz w:val="18"/>
+                <w:szCs w:val="20"/>
+              </w:rPr>
+              <w:t xml:space="preserve"> (</w:t>
+            </w:r>
+            <w:r>
+              <w:rPr>
+                <w:sz w:val="18"/>
+                <w:szCs w:val="20"/>
+              </w:rPr>
+              <w:t xml:space="preserve">Requiere de un experto para comprender </w:t>
+            </w:r>
+            <w:r>
+              <w:rPr>
+                <w:sz w:val="18"/>
+                <w:szCs w:val="20"/>
+              </w:rPr>
+              <w:t>mucho los nuevos apartados</w:t>
+            </w:r>
+            <w:r>
+              <w:rPr>
+                <w:b/>
+                <w:bCs/>
+                <w:sz w:val="18"/>
+                <w:szCs w:val="20"/>
+              </w:rPr>
+              <w:t>)</w:t>
+            </w:r>
+          </w:p>
+          <w:p>
+            <w:pPr>
+              <w:pStyle w:val="Sinespaciado"/>
+              <w:rPr>
+                <w:sz w:val="18"/>
+                <w:szCs w:val="20"/>
+              </w:rPr>
+            </w:pPr>
+            <w:r>
+              <w:rPr>
+                <w:b/>
+                <w:bCs/>
+                <w:sz w:val="18"/>
+                <w:szCs w:val="20"/>
+              </w:rPr>
+              <w:t>3.Plataforma pesada</w:t>
+            </w:r>
+            <w:r>
+              <w:rPr>
+                <w:b/>
+                <w:bCs/>
+                <w:sz w:val="18"/>
+                <w:szCs w:val="20"/>
+              </w:rPr>
+              <w:t xml:space="preserve"> (</w:t>
+            </w:r>
+            <w:r>
+              <w:rPr>
+                <w:sz w:val="18"/>
+                <w:szCs w:val="20"/>
+              </w:rPr>
+              <w:t>Con tantos plugin esto se puede tornar muy pesado</w:t>
+            </w:r>
+            <w:r>
+              <w:rPr>
+                <w:b/>
+                <w:bCs/>
+                <w:sz w:val="18"/>
+                <w:szCs w:val="20"/>
+              </w:rPr>
+              <w:t xml:space="preserve">) </w:t>
+            </w:r>
+            <w:sdt>
+              <w:sdtPr>
+                <w:rPr>
+                  <w:b/>
+                  <w:bCs/>
+                  <w:sz w:val="18"/>
+                  <w:szCs w:val="20"/>
+                </w:rPr>
+                <w:id w:val="-263000257"/>
+                <w:citation/>
+              </w:sdtPr>
+              <w:sdtContent>
+                <w:r>
+                  <w:rPr>
+                    <w:b/>
+                    <w:bCs/>
+                    <w:sz w:val="18"/>
+                    <w:szCs w:val="20"/>
+                  </w:rPr>
+                  <w:fldChar w:fldCharType="begin"/>
+                </w:r>
+                <w:r>
+                  <w:rPr>
+                    <w:b/>
+                    <w:bCs/>
+                    <w:sz w:val="18"/>
+                    <w:szCs w:val="20"/>
+                  </w:rPr>
+                  <w:instrText xml:space="preserve"> CITATION Ger20 \l 2058 </w:instrText>
+                </w:r>
+                <w:r>
+                  <w:rPr>
+                    <w:b/>
+                    <w:bCs/>
+                    <w:sz w:val="18"/>
+                    <w:szCs w:val="20"/>
+                  </w:rPr>
+                  <w:fldChar w:fldCharType="separate"/>
+                </w:r>
+                <w:r>
+                  <w:rPr>
+                    <w:noProof/>
+                    <w:sz w:val="18"/>
+                    <w:szCs w:val="20"/>
+                  </w:rPr>
+                  <w:t>(Mogliani, 2020)</w:t>
+                </w:r>
+                <w:r>
+                  <w:rPr>
+                    <w:b/>
+                    <w:bCs/>
+                    <w:sz w:val="18"/>
+                    <w:szCs w:val="20"/>
+                  </w:rPr>
+                  <w:fldChar w:fldCharType="end"/>
+                </w:r>
+              </w:sdtContent>
+            </w:sdt>
+          </w:p>
+        </w:tc>
+        <w:tc>
+          <w:tcPr>
+            <w:tcW w:w="2694" w:type="dxa"/>
+          </w:tcPr>
+          <w:p>
+            <w:pPr>
+              <w:pStyle w:val="Sinespaciado"/>
+              <w:numPr>
+                <w:ilvl w:val="0"/>
+                <w:numId w:val="18"/>
+              </w:numPr>
+              <w:ind w:left="38" w:hanging="115"/>
+              <w:rPr>
+                <w:sz w:val="18"/>
+                <w:szCs w:val="18"/>
+              </w:rPr>
+            </w:pPr>
+            <w:hyperlink r:id="rId13" w:anchor="woocommerce" w:history="1">
+              <w:proofErr w:type="spellStart"/>
+              <w:r>
+                <w:rPr>
+                  <w:rStyle w:val="Hipervnculo"/>
+                  <w:color w:val="auto"/>
+                  <w:sz w:val="18"/>
+                  <w:szCs w:val="18"/>
+                  <w:u w:val="none"/>
+                </w:rPr>
+                <w:t>WooCommerce</w:t>
+              </w:r>
+              <w:proofErr w:type="spellEnd"/>
+            </w:hyperlink>
+          </w:p>
+          <w:p>
+            <w:pPr>
+              <w:pStyle w:val="Sinespaciado"/>
+              <w:numPr>
+                <w:ilvl w:val="0"/>
+                <w:numId w:val="18"/>
+              </w:numPr>
+              <w:ind w:left="38" w:hanging="115"/>
+              <w:rPr>
+                <w:sz w:val="18"/>
+                <w:szCs w:val="18"/>
+              </w:rPr>
+            </w:pPr>
+            <w:hyperlink r:id="rId14" w:anchor="easy-digital-downloads" w:history="1">
+              <w:r>
+                <w:rPr>
+                  <w:rStyle w:val="Hipervnculo"/>
+                  <w:color w:val="auto"/>
+                  <w:sz w:val="18"/>
+                  <w:szCs w:val="18"/>
+                  <w:u w:val="none"/>
+                </w:rPr>
+                <w:t xml:space="preserve">Easy Digital </w:t>
+              </w:r>
+              <w:proofErr w:type="spellStart"/>
+              <w:r>
+                <w:rPr>
+                  <w:rStyle w:val="Hipervnculo"/>
+                  <w:color w:val="auto"/>
+                  <w:sz w:val="18"/>
+                  <w:szCs w:val="18"/>
+                  <w:u w:val="none"/>
+                </w:rPr>
+                <w:t>Downloads</w:t>
+              </w:r>
+              <w:proofErr w:type="spellEnd"/>
+            </w:hyperlink>
+            <w:r>
+              <w:rPr>
+                <w:sz w:val="18"/>
+                <w:szCs w:val="18"/>
+              </w:rPr>
+              <w:t> (EDD)</w:t>
+            </w:r>
+          </w:p>
+          <w:p>
+            <w:pPr>
+              <w:pStyle w:val="Sinespaciado"/>
+              <w:numPr>
+                <w:ilvl w:val="0"/>
+                <w:numId w:val="18"/>
+              </w:numPr>
+              <w:ind w:left="38" w:hanging="115"/>
+              <w:rPr>
+                <w:sz w:val="18"/>
+                <w:szCs w:val="18"/>
+              </w:rPr>
+            </w:pPr>
+            <w:hyperlink r:id="rId15" w:anchor="cart66-cloud" w:history="1">
+              <w:r>
+                <w:rPr>
+                  <w:rStyle w:val="Hipervnculo"/>
+                  <w:color w:val="auto"/>
+                  <w:sz w:val="18"/>
+                  <w:szCs w:val="18"/>
+                  <w:u w:val="none"/>
+                </w:rPr>
+                <w:t>Cart66 Cloud</w:t>
+              </w:r>
+            </w:hyperlink>
+          </w:p>
+          <w:p>
+            <w:pPr>
+              <w:pStyle w:val="Sinespaciado"/>
+              <w:numPr>
+                <w:ilvl w:val="0"/>
+                <w:numId w:val="18"/>
+              </w:numPr>
+              <w:ind w:left="38" w:hanging="115"/>
+              <w:rPr>
+                <w:sz w:val="18"/>
+                <w:szCs w:val="18"/>
+              </w:rPr>
+            </w:pPr>
+            <w:hyperlink r:id="rId16" w:anchor="wp-ecommerce" w:history="1">
+              <w:r>
+                <w:rPr>
+                  <w:rStyle w:val="Hipervnculo"/>
+                  <w:color w:val="auto"/>
+                  <w:sz w:val="18"/>
+                  <w:szCs w:val="18"/>
+                  <w:u w:val="none"/>
+                </w:rPr>
+                <w:t xml:space="preserve">WP </w:t>
+              </w:r>
+              <w:proofErr w:type="spellStart"/>
+              <w:r>
+                <w:rPr>
+                  <w:rStyle w:val="Hipervnculo"/>
+                  <w:color w:val="auto"/>
+                  <w:sz w:val="18"/>
+                  <w:szCs w:val="18"/>
+                  <w:u w:val="none"/>
+                </w:rPr>
+                <w:t>eCommerce</w:t>
+              </w:r>
+              <w:proofErr w:type="spellEnd"/>
+            </w:hyperlink>
+          </w:p>
+          <w:p>
+            <w:pPr>
+              <w:pStyle w:val="Sinespaciado"/>
+              <w:numPr>
+                <w:ilvl w:val="0"/>
+                <w:numId w:val="18"/>
+              </w:numPr>
+              <w:ind w:left="38" w:hanging="115"/>
+              <w:rPr>
+                <w:sz w:val="18"/>
+                <w:szCs w:val="18"/>
+              </w:rPr>
+            </w:pPr>
+            <w:hyperlink r:id="rId17" w:anchor="ecwid-ecommerce-shopping-cart" w:history="1">
+              <w:proofErr w:type="spellStart"/>
+              <w:r>
+                <w:rPr>
+                  <w:rStyle w:val="Hipervnculo"/>
+                  <w:color w:val="auto"/>
+                  <w:sz w:val="18"/>
+                  <w:szCs w:val="18"/>
+                  <w:u w:val="none"/>
+                </w:rPr>
+                <w:t>Ecwid</w:t>
+              </w:r>
+              <w:proofErr w:type="spellEnd"/>
+              <w:r>
+                <w:rPr>
+                  <w:rStyle w:val="Hipervnculo"/>
+                  <w:color w:val="auto"/>
+                  <w:sz w:val="18"/>
+                  <w:szCs w:val="18"/>
+                  <w:u w:val="none"/>
+                </w:rPr>
+                <w:t xml:space="preserve"> </w:t>
+              </w:r>
+              <w:proofErr w:type="spellStart"/>
+              <w:r>
+                <w:rPr>
+                  <w:rStyle w:val="Hipervnculo"/>
+                  <w:color w:val="auto"/>
+                  <w:sz w:val="18"/>
+                  <w:szCs w:val="18"/>
+                  <w:u w:val="none"/>
+                </w:rPr>
+                <w:t>Ecommerce</w:t>
+              </w:r>
+              <w:proofErr w:type="spellEnd"/>
+              <w:r>
+                <w:rPr>
+                  <w:rStyle w:val="Hipervnculo"/>
+                  <w:color w:val="auto"/>
+                  <w:sz w:val="18"/>
+                  <w:szCs w:val="18"/>
+                  <w:u w:val="none"/>
+                </w:rPr>
+                <w:t xml:space="preserve"> Shopping </w:t>
+              </w:r>
+              <w:proofErr w:type="spellStart"/>
+              <w:r>
+                <w:rPr>
+                  <w:rStyle w:val="Hipervnculo"/>
+                  <w:color w:val="auto"/>
+                  <w:sz w:val="18"/>
+                  <w:szCs w:val="18"/>
+                  <w:u w:val="none"/>
+                </w:rPr>
+                <w:t>Cart</w:t>
+              </w:r>
+              <w:proofErr w:type="spellEnd"/>
+            </w:hyperlink>
+          </w:p>
+          <w:p>
+            <w:pPr>
+              <w:pStyle w:val="Sinespaciado"/>
+              <w:numPr>
+                <w:ilvl w:val="0"/>
+                <w:numId w:val="18"/>
+              </w:numPr>
+              <w:ind w:left="38" w:hanging="115"/>
+              <w:rPr>
+                <w:sz w:val="18"/>
+                <w:szCs w:val="18"/>
+              </w:rPr>
+            </w:pPr>
+            <w:hyperlink r:id="rId18" w:anchor="jigoshop-ecommerce" w:history="1">
+              <w:proofErr w:type="spellStart"/>
+              <w:r>
+                <w:rPr>
+                  <w:rStyle w:val="Hipervnculo"/>
+                  <w:color w:val="auto"/>
+                  <w:sz w:val="18"/>
+                  <w:szCs w:val="18"/>
+                  <w:u w:val="none"/>
+                </w:rPr>
+                <w:t>Jigoshop</w:t>
+              </w:r>
+              <w:proofErr w:type="spellEnd"/>
+              <w:r>
+                <w:rPr>
+                  <w:rStyle w:val="Hipervnculo"/>
+                  <w:color w:val="auto"/>
+                  <w:sz w:val="18"/>
+                  <w:szCs w:val="18"/>
+                  <w:u w:val="none"/>
+                </w:rPr>
+                <w:t xml:space="preserve"> </w:t>
+              </w:r>
+              <w:proofErr w:type="spellStart"/>
+              <w:r>
+                <w:rPr>
+                  <w:rStyle w:val="Hipervnculo"/>
+                  <w:color w:val="auto"/>
+                  <w:sz w:val="18"/>
+                  <w:szCs w:val="18"/>
+                  <w:u w:val="none"/>
+                </w:rPr>
+                <w:t>eCommerce</w:t>
+              </w:r>
+              <w:proofErr w:type="spellEnd"/>
+            </w:hyperlink>
+          </w:p>
+          <w:p>
+            <w:pPr>
+              <w:pStyle w:val="Sinespaciado"/>
+              <w:numPr>
+                <w:ilvl w:val="0"/>
+                <w:numId w:val="18"/>
+              </w:numPr>
+              <w:ind w:left="38" w:hanging="115"/>
+              <w:rPr>
+                <w:sz w:val="18"/>
+                <w:szCs w:val="18"/>
+              </w:rPr>
+            </w:pPr>
+            <w:hyperlink r:id="rId19" w:anchor="wp-easycart" w:history="1">
+              <w:r>
+                <w:rPr>
+                  <w:rStyle w:val="Hipervnculo"/>
+                  <w:color w:val="auto"/>
+                  <w:sz w:val="18"/>
+                  <w:szCs w:val="18"/>
+                  <w:u w:val="none"/>
+                </w:rPr>
+                <w:t xml:space="preserve">WP </w:t>
+              </w:r>
+              <w:proofErr w:type="spellStart"/>
+              <w:r>
+                <w:rPr>
+                  <w:rStyle w:val="Hipervnculo"/>
+                  <w:color w:val="auto"/>
+                  <w:sz w:val="18"/>
+                  <w:szCs w:val="18"/>
+                  <w:u w:val="none"/>
+                </w:rPr>
+                <w:t>EasyCart</w:t>
+              </w:r>
+              <w:proofErr w:type="spellEnd"/>
+              <w:r>
+                <w:rPr>
+                  <w:rStyle w:val="Hipervnculo"/>
+                  <w:color w:val="auto"/>
+                  <w:sz w:val="18"/>
+                  <w:szCs w:val="18"/>
+                  <w:u w:val="none"/>
+                </w:rPr>
+                <w:t xml:space="preserve"> Shopping </w:t>
+              </w:r>
+              <w:proofErr w:type="spellStart"/>
+              <w:r>
+                <w:rPr>
+                  <w:rStyle w:val="Hipervnculo"/>
+                  <w:color w:val="auto"/>
+                  <w:sz w:val="18"/>
+                  <w:szCs w:val="18"/>
+                  <w:u w:val="none"/>
+                </w:rPr>
+                <w:t>Cart</w:t>
+              </w:r>
+              <w:proofErr w:type="spellEnd"/>
+              <w:r>
+                <w:rPr>
+                  <w:rStyle w:val="Hipervnculo"/>
+                  <w:color w:val="auto"/>
+                  <w:sz w:val="18"/>
+                  <w:szCs w:val="18"/>
+                  <w:u w:val="none"/>
+                </w:rPr>
+                <w:t xml:space="preserve"> and </w:t>
+              </w:r>
+              <w:proofErr w:type="spellStart"/>
+              <w:r>
+                <w:rPr>
+                  <w:rStyle w:val="Hipervnculo"/>
+                  <w:color w:val="auto"/>
+                  <w:sz w:val="18"/>
+                  <w:szCs w:val="18"/>
+                  <w:u w:val="none"/>
+                </w:rPr>
+                <w:t>eCommerce</w:t>
+              </w:r>
+              <w:proofErr w:type="spellEnd"/>
+              <w:r>
+                <w:rPr>
+                  <w:rStyle w:val="Hipervnculo"/>
+                  <w:color w:val="auto"/>
+                  <w:sz w:val="18"/>
+                  <w:szCs w:val="18"/>
+                  <w:u w:val="none"/>
+                </w:rPr>
+                <w:t xml:space="preserve"> Store</w:t>
+              </w:r>
+            </w:hyperlink>
+          </w:p>
+          <w:p>
+            <w:pPr>
+              <w:pStyle w:val="Sinespaciado"/>
+              <w:numPr>
+                <w:ilvl w:val="0"/>
+                <w:numId w:val="18"/>
+              </w:numPr>
+              <w:ind w:left="38" w:hanging="115"/>
+            </w:pPr>
+            <w:hyperlink r:id="rId20" w:anchor="bigcommerce" w:history="1">
+              <w:proofErr w:type="spellStart"/>
+              <w:r>
+                <w:rPr>
+                  <w:rStyle w:val="Hipervnculo"/>
+                  <w:color w:val="auto"/>
+                  <w:sz w:val="18"/>
+                  <w:szCs w:val="18"/>
+                  <w:u w:val="none"/>
+                </w:rPr>
+                <w:t>BigCommerce</w:t>
+              </w:r>
+              <w:proofErr w:type="spellEnd"/>
+              <w:r>
+                <w:rPr>
+                  <w:rStyle w:val="Hipervnculo"/>
+                  <w:color w:val="auto"/>
+                  <w:sz w:val="18"/>
+                  <w:szCs w:val="18"/>
+                  <w:u w:val="none"/>
+                </w:rPr>
+                <w:t xml:space="preserve"> WordPress Plugin</w:t>
+              </w:r>
+            </w:hyperlink>
+            <w:r>
+              <w:rPr>
+                <w:sz w:val="18"/>
+                <w:szCs w:val="18"/>
+              </w:rPr>
+              <w:t>.</w:t>
+            </w:r>
+            <w:r>
+              <w:t xml:space="preserve"> </w:t>
+            </w:r>
+            <w:sdt>
+              <w:sdtPr>
+                <w:id w:val="1558945"/>
+                <w:citation/>
+              </w:sdtPr>
+              <w:sdtContent>
+                <w:r>
+                  <w:fldChar w:fldCharType="begin"/>
+                </w:r>
+                <w:r>
+                  <w:instrText xml:space="preserve"> CITATION Bri20 \l 2058 </w:instrText>
+                </w:r>
+                <w:r>
+                  <w:fldChar w:fldCharType="separate"/>
+                </w:r>
+                <w:r>
+                  <w:rPr>
+                    <w:noProof/>
+                  </w:rPr>
+                  <w:t>(Jackson, 2020)</w:t>
+                </w:r>
+                <w:r>
+                  <w:fldChar w:fldCharType="end"/>
+                </w:r>
+              </w:sdtContent>
+            </w:sdt>
+          </w:p>
+        </w:tc>
+      </w:tr>
+      <w:tr>
+        <w:tc>
+          <w:tcPr>
+            <w:tcW w:w="1560" w:type="dxa"/>
+          </w:tcPr>
+          <w:p>
+            <w:pPr>
               <w:rPr>
                 <w:b/>
                 <w:bCs/>
                 <w:i/>
                 <w:iCs/>
-                <w:sz w:val="18"/>
-                <w:szCs w:val="20"/>
-              </w:rPr>
-            </w:pPr>
-          </w:p>
-        </w:tc>
-      </w:tr>
-      <w:tr>
-        <w:tc>
-          <w:tcPr>
-            <w:tcW w:w="1560" w:type="dxa"/>
-          </w:tcPr>
-          <w:p>
-            <w:pPr>
+              </w:rPr>
+            </w:pPr>
+            <w:r>
               <w:rPr>
                 <w:b/>
                 <w:bCs/>
                 <w:i/>
                 <w:iCs/>
               </w:rPr>
-            </w:pPr>
-            <w:r>
-              <w:rPr>
-                <w:b/>
-                <w:bCs/>
-                <w:i/>
-                <w:iCs/>
-              </w:rPr>
               <w:t>Magento</w:t>
             </w:r>
           </w:p>
         </w:tc>
         <w:tc>
           <w:tcPr>
-            <w:tcW w:w="6237" w:type="dxa"/>
+            <w:tcW w:w="3261" w:type="dxa"/>
           </w:tcPr>
           <w:p>
             <w:pPr>
@@ -3547,7 +4233,7 @@
         </w:tc>
         <w:tc>
           <w:tcPr>
-            <w:tcW w:w="4832" w:type="dxa"/>
+            <w:tcW w:w="3118" w:type="dxa"/>
           </w:tcPr>
           <w:p>
             <w:pPr>
@@ -3696,16 +4382,583 @@
         </w:tc>
         <w:tc>
           <w:tcPr>
-            <w:tcW w:w="2398" w:type="dxa"/>
+            <w:tcW w:w="4394" w:type="dxa"/>
           </w:tcPr>
           <w:p>
             <w:pPr>
               <w:pStyle w:val="Sinespaciado"/>
+              <w:numPr>
+                <w:ilvl w:val="0"/>
+                <w:numId w:val="11"/>
+              </w:numPr>
+              <w:tabs>
+                <w:tab w:val="clear" w:pos="720"/>
+                <w:tab w:val="num" w:pos="460"/>
+              </w:tabs>
+              <w:ind w:left="176" w:hanging="260"/>
               <w:rPr>
                 <w:sz w:val="18"/>
                 <w:szCs w:val="20"/>
               </w:rPr>
             </w:pPr>
+            <w:r>
+              <w:rPr>
+                <w:sz w:val="18"/>
+                <w:szCs w:val="20"/>
+              </w:rPr>
+              <w:t>La primera de todas, la carga del servidor. Se requiere un servidor muy potente.</w:t>
+            </w:r>
+          </w:p>
+          <w:p>
+            <w:pPr>
+              <w:pStyle w:val="Sinespaciado"/>
+              <w:numPr>
+                <w:ilvl w:val="0"/>
+                <w:numId w:val="11"/>
+              </w:numPr>
+              <w:tabs>
+                <w:tab w:val="clear" w:pos="720"/>
+                <w:tab w:val="num" w:pos="460"/>
+              </w:tabs>
+              <w:ind w:left="176" w:hanging="260"/>
+              <w:rPr>
+                <w:sz w:val="18"/>
+                <w:szCs w:val="20"/>
+              </w:rPr>
+            </w:pPr>
+            <w:r>
+              <w:rPr>
+                <w:sz w:val="18"/>
+                <w:szCs w:val="20"/>
+              </w:rPr>
+              <w:t>Entender la programación y el sistema con el que está creado es complicado.</w:t>
+            </w:r>
+          </w:p>
+          <w:p>
+            <w:pPr>
+              <w:pStyle w:val="Sinespaciado"/>
+              <w:numPr>
+                <w:ilvl w:val="0"/>
+                <w:numId w:val="11"/>
+              </w:numPr>
+              <w:tabs>
+                <w:tab w:val="clear" w:pos="720"/>
+                <w:tab w:val="num" w:pos="460"/>
+              </w:tabs>
+              <w:ind w:left="176" w:hanging="260"/>
+              <w:rPr>
+                <w:sz w:val="18"/>
+                <w:szCs w:val="20"/>
+              </w:rPr>
+            </w:pPr>
+            <w:r>
+              <w:rPr>
+                <w:sz w:val="18"/>
+                <w:szCs w:val="20"/>
+              </w:rPr>
+              <w:t>También tiene problemas en los módulos de pasarela de pago automatizados.</w:t>
+            </w:r>
+          </w:p>
+          <w:p>
+            <w:pPr>
+              <w:pStyle w:val="Sinespaciado"/>
+              <w:numPr>
+                <w:ilvl w:val="0"/>
+                <w:numId w:val="11"/>
+              </w:numPr>
+              <w:tabs>
+                <w:tab w:val="clear" w:pos="720"/>
+                <w:tab w:val="num" w:pos="460"/>
+              </w:tabs>
+              <w:ind w:left="176" w:hanging="260"/>
+              <w:rPr>
+                <w:sz w:val="18"/>
+                <w:szCs w:val="20"/>
+              </w:rPr>
+            </w:pPr>
+            <w:r>
+              <w:rPr>
+                <w:sz w:val="18"/>
+                <w:szCs w:val="20"/>
+              </w:rPr>
+              <w:t>Es el más caro de todos, una licencia básica está del orden de 14.400 $.</w:t>
+            </w:r>
+          </w:p>
+          <w:p>
+            <w:pPr>
+              <w:pStyle w:val="Sinespaciado"/>
+              <w:numPr>
+                <w:ilvl w:val="0"/>
+                <w:numId w:val="11"/>
+              </w:numPr>
+              <w:tabs>
+                <w:tab w:val="clear" w:pos="720"/>
+                <w:tab w:val="num" w:pos="460"/>
+              </w:tabs>
+              <w:ind w:left="176" w:hanging="260"/>
+              <w:rPr>
+                <w:sz w:val="18"/>
+                <w:szCs w:val="20"/>
+              </w:rPr>
+            </w:pPr>
+            <w:r>
+              <w:rPr>
+                <w:sz w:val="18"/>
+                <w:szCs w:val="20"/>
+              </w:rPr>
+              <w:t>Es americano, orientado a ese tipo de usuarios.</w:t>
+            </w:r>
+          </w:p>
+          <w:p>
+            <w:pPr>
+              <w:pStyle w:val="Sinespaciado"/>
+              <w:numPr>
+                <w:ilvl w:val="0"/>
+                <w:numId w:val="11"/>
+              </w:numPr>
+              <w:tabs>
+                <w:tab w:val="clear" w:pos="720"/>
+                <w:tab w:val="num" w:pos="460"/>
+              </w:tabs>
+              <w:ind w:left="176" w:hanging="260"/>
+              <w:rPr>
+                <w:sz w:val="18"/>
+                <w:szCs w:val="20"/>
+              </w:rPr>
+            </w:pPr>
+            <w:r>
+              <w:rPr>
+                <w:sz w:val="18"/>
+                <w:szCs w:val="20"/>
+              </w:rPr>
+              <w:t>Panel de control demasiado ambicioso y complejo.</w:t>
+            </w:r>
+            <w:sdt>
+              <w:sdtPr>
+                <w:rPr>
+                  <w:sz w:val="18"/>
+                  <w:szCs w:val="20"/>
+                </w:rPr>
+                <w:id w:val="-1715812014"/>
+                <w:citation/>
+              </w:sdtPr>
+              <w:sdtContent>
+                <w:r>
+                  <w:rPr>
+                    <w:sz w:val="18"/>
+                    <w:szCs w:val="20"/>
+                  </w:rPr>
+                  <w:fldChar w:fldCharType="begin"/>
+                </w:r>
+                <w:r>
+                  <w:rPr>
+                    <w:sz w:val="18"/>
+                    <w:szCs w:val="20"/>
+                  </w:rPr>
+                  <w:instrText xml:space="preserve"> CITATION 3di13 \l 2058 </w:instrText>
+                </w:r>
+                <w:r>
+                  <w:rPr>
+                    <w:sz w:val="18"/>
+                    <w:szCs w:val="20"/>
+                  </w:rPr>
+                  <w:fldChar w:fldCharType="separate"/>
+                </w:r>
+                <w:r>
+                  <w:rPr>
+                    <w:sz w:val="18"/>
+                    <w:szCs w:val="20"/>
+                  </w:rPr>
+                  <w:t xml:space="preserve"> </w:t>
+                </w:r>
+                <w:r>
+                  <w:rPr>
+                    <w:sz w:val="18"/>
+                    <w:szCs w:val="20"/>
+                  </w:rPr>
+                  <w:t>(3dids, 2013)</w:t>
+                </w:r>
+                <w:r>
+                  <w:rPr>
+                    <w:sz w:val="18"/>
+                    <w:szCs w:val="20"/>
+                  </w:rPr>
+                  <w:fldChar w:fldCharType="end"/>
+                </w:r>
+              </w:sdtContent>
+            </w:sdt>
+          </w:p>
+          <w:p>
+            <w:pPr>
+              <w:pStyle w:val="Sinespaciado"/>
+              <w:tabs>
+                <w:tab w:val="num" w:pos="460"/>
+              </w:tabs>
+              <w:ind w:left="176" w:hanging="260"/>
+              <w:rPr>
+                <w:sz w:val="18"/>
+                <w:szCs w:val="20"/>
+              </w:rPr>
+            </w:pPr>
+          </w:p>
+        </w:tc>
+        <w:tc>
+          <w:tcPr>
+            <w:tcW w:w="2694" w:type="dxa"/>
+          </w:tcPr>
+          <w:p>
+            <w:pPr>
+              <w:pStyle w:val="Sinespaciado"/>
+              <w:numPr>
+                <w:ilvl w:val="0"/>
+                <w:numId w:val="19"/>
+              </w:numPr>
+              <w:ind w:left="38" w:hanging="115"/>
+              <w:rPr>
+                <w:sz w:val="18"/>
+                <w:szCs w:val="20"/>
+              </w:rPr>
+            </w:pPr>
+            <w:proofErr w:type="spellStart"/>
+            <w:r>
+              <w:rPr>
+                <w:sz w:val="18"/>
+                <w:szCs w:val="20"/>
+              </w:rPr>
+              <w:t>MageMob</w:t>
+            </w:r>
+            <w:proofErr w:type="spellEnd"/>
+            <w:r>
+              <w:rPr>
+                <w:sz w:val="18"/>
+                <w:szCs w:val="20"/>
+              </w:rPr>
+              <w:t xml:space="preserve"> </w:t>
+            </w:r>
+            <w:proofErr w:type="spellStart"/>
+            <w:r>
+              <w:rPr>
+                <w:sz w:val="18"/>
+                <w:szCs w:val="20"/>
+              </w:rPr>
+              <w:t>Admin</w:t>
+            </w:r>
+            <w:proofErr w:type="spellEnd"/>
+            <w:r>
+              <w:rPr>
+                <w:sz w:val="18"/>
+                <w:szCs w:val="20"/>
+              </w:rPr>
+              <w:t>.</w:t>
+            </w:r>
+          </w:p>
+          <w:p>
+            <w:pPr>
+              <w:pStyle w:val="Sinespaciado"/>
+              <w:numPr>
+                <w:ilvl w:val="0"/>
+                <w:numId w:val="19"/>
+              </w:numPr>
+              <w:ind w:left="38" w:hanging="115"/>
+              <w:rPr>
+                <w:sz w:val="18"/>
+                <w:szCs w:val="20"/>
+              </w:rPr>
+            </w:pPr>
+            <w:proofErr w:type="spellStart"/>
+            <w:r>
+              <w:rPr>
+                <w:rFonts w:cs="Arial"/>
+                <w:color w:val="3C3C3C"/>
+                <w:sz w:val="21"/>
+                <w:szCs w:val="21"/>
+                <w:shd w:val="clear" w:color="auto" w:fill="FFFFFF"/>
+              </w:rPr>
+              <w:t>Subscription</w:t>
+            </w:r>
+            <w:proofErr w:type="spellEnd"/>
+            <w:r>
+              <w:rPr>
+                <w:rFonts w:cs="Arial"/>
+                <w:color w:val="3C3C3C"/>
+                <w:sz w:val="21"/>
+                <w:szCs w:val="21"/>
+                <w:shd w:val="clear" w:color="auto" w:fill="FFFFFF"/>
+              </w:rPr>
+              <w:t xml:space="preserve"> And </w:t>
+            </w:r>
+            <w:proofErr w:type="spellStart"/>
+            <w:r>
+              <w:rPr>
+                <w:rFonts w:cs="Arial"/>
+                <w:color w:val="3C3C3C"/>
+                <w:sz w:val="21"/>
+                <w:szCs w:val="21"/>
+                <w:shd w:val="clear" w:color="auto" w:fill="FFFFFF"/>
+              </w:rPr>
+              <w:t>Recurring</w:t>
+            </w:r>
+            <w:proofErr w:type="spellEnd"/>
+            <w:r>
+              <w:rPr>
+                <w:rFonts w:cs="Arial"/>
+                <w:color w:val="3C3C3C"/>
+                <w:sz w:val="21"/>
+                <w:szCs w:val="21"/>
+                <w:shd w:val="clear" w:color="auto" w:fill="FFFFFF"/>
+              </w:rPr>
+              <w:t xml:space="preserve"> </w:t>
+            </w:r>
+            <w:proofErr w:type="spellStart"/>
+            <w:r>
+              <w:rPr>
+                <w:rFonts w:cs="Arial"/>
+                <w:color w:val="3C3C3C"/>
+                <w:sz w:val="21"/>
+                <w:szCs w:val="21"/>
+                <w:shd w:val="clear" w:color="auto" w:fill="FFFFFF"/>
+              </w:rPr>
+              <w:t>Payment</w:t>
+            </w:r>
+            <w:proofErr w:type="spellEnd"/>
+            <w:r>
+              <w:rPr>
+                <w:rFonts w:cs="Arial"/>
+                <w:color w:val="3C3C3C"/>
+                <w:sz w:val="21"/>
+                <w:szCs w:val="21"/>
+                <w:shd w:val="clear" w:color="auto" w:fill="FFFFFF"/>
+              </w:rPr>
+              <w:t>.</w:t>
+            </w:r>
+          </w:p>
+          <w:p>
+            <w:pPr>
+              <w:pStyle w:val="Sinespaciado"/>
+              <w:numPr>
+                <w:ilvl w:val="0"/>
+                <w:numId w:val="19"/>
+              </w:numPr>
+              <w:ind w:left="38" w:hanging="115"/>
+              <w:rPr>
+                <w:sz w:val="18"/>
+                <w:szCs w:val="20"/>
+              </w:rPr>
+            </w:pPr>
+            <w:proofErr w:type="spellStart"/>
+            <w:r>
+              <w:rPr>
+                <w:rFonts w:cs="Arial"/>
+                <w:color w:val="3C3C3C"/>
+                <w:sz w:val="21"/>
+                <w:szCs w:val="21"/>
+                <w:shd w:val="clear" w:color="auto" w:fill="F5F5F5"/>
+              </w:rPr>
+              <w:t>One</w:t>
+            </w:r>
+            <w:proofErr w:type="spellEnd"/>
+            <w:r>
+              <w:rPr>
+                <w:rFonts w:cs="Arial"/>
+                <w:color w:val="3C3C3C"/>
+                <w:sz w:val="21"/>
+                <w:szCs w:val="21"/>
+                <w:shd w:val="clear" w:color="auto" w:fill="F5F5F5"/>
+              </w:rPr>
+              <w:t xml:space="preserve"> Step </w:t>
+            </w:r>
+            <w:proofErr w:type="spellStart"/>
+            <w:r>
+              <w:rPr>
+                <w:rFonts w:cs="Arial"/>
+                <w:color w:val="3C3C3C"/>
+                <w:sz w:val="21"/>
+                <w:szCs w:val="21"/>
+                <w:shd w:val="clear" w:color="auto" w:fill="F5F5F5"/>
+              </w:rPr>
+              <w:t>Checkout</w:t>
+            </w:r>
+            <w:proofErr w:type="spellEnd"/>
+            <w:r>
+              <w:rPr>
+                <w:rFonts w:cs="Arial"/>
+                <w:color w:val="3C3C3C"/>
+                <w:sz w:val="21"/>
+                <w:szCs w:val="21"/>
+                <w:shd w:val="clear" w:color="auto" w:fill="F5F5F5"/>
+              </w:rPr>
+              <w:t>.</w:t>
+            </w:r>
+          </w:p>
+          <w:p>
+            <w:pPr>
+              <w:pStyle w:val="Sinespaciado"/>
+              <w:numPr>
+                <w:ilvl w:val="0"/>
+                <w:numId w:val="19"/>
+              </w:numPr>
+              <w:ind w:left="38" w:hanging="115"/>
+              <w:rPr>
+                <w:sz w:val="18"/>
+                <w:szCs w:val="20"/>
+              </w:rPr>
+            </w:pPr>
+            <w:proofErr w:type="spellStart"/>
+            <w:r>
+              <w:rPr>
+                <w:rFonts w:cs="Arial"/>
+                <w:color w:val="3C3C3C"/>
+                <w:sz w:val="21"/>
+                <w:szCs w:val="21"/>
+                <w:shd w:val="clear" w:color="auto" w:fill="FFFFFF"/>
+              </w:rPr>
+              <w:t>Delivery</w:t>
+            </w:r>
+            <w:proofErr w:type="spellEnd"/>
+            <w:r>
+              <w:rPr>
+                <w:rFonts w:cs="Arial"/>
+                <w:color w:val="3C3C3C"/>
+                <w:sz w:val="21"/>
+                <w:szCs w:val="21"/>
+                <w:shd w:val="clear" w:color="auto" w:fill="FFFFFF"/>
+              </w:rPr>
+              <w:t xml:space="preserve"> Date </w:t>
+            </w:r>
+            <w:proofErr w:type="spellStart"/>
+            <w:r>
+              <w:rPr>
+                <w:rFonts w:cs="Arial"/>
+                <w:color w:val="3C3C3C"/>
+                <w:sz w:val="21"/>
+                <w:szCs w:val="21"/>
+                <w:shd w:val="clear" w:color="auto" w:fill="FFFFFF"/>
+              </w:rPr>
+              <w:t>Scheduler</w:t>
+            </w:r>
+            <w:proofErr w:type="spellEnd"/>
+            <w:r>
+              <w:rPr>
+                <w:rFonts w:cs="Arial"/>
+                <w:color w:val="3C3C3C"/>
+                <w:sz w:val="21"/>
+                <w:szCs w:val="21"/>
+                <w:shd w:val="clear" w:color="auto" w:fill="FFFFFF"/>
+              </w:rPr>
+              <w:t>.</w:t>
+            </w:r>
+          </w:p>
+          <w:p>
+            <w:pPr>
+              <w:pStyle w:val="Sinespaciado"/>
+              <w:numPr>
+                <w:ilvl w:val="0"/>
+                <w:numId w:val="19"/>
+              </w:numPr>
+              <w:ind w:left="38" w:hanging="115"/>
+              <w:rPr>
+                <w:sz w:val="18"/>
+                <w:szCs w:val="20"/>
+              </w:rPr>
+            </w:pPr>
+            <w:proofErr w:type="spellStart"/>
+            <w:r>
+              <w:rPr>
+                <w:rFonts w:cs="Arial"/>
+                <w:color w:val="3C3C3C"/>
+                <w:sz w:val="21"/>
+                <w:szCs w:val="21"/>
+                <w:shd w:val="clear" w:color="auto" w:fill="F5F5F5"/>
+              </w:rPr>
+              <w:t>Order</w:t>
+            </w:r>
+            <w:proofErr w:type="spellEnd"/>
+            <w:r>
+              <w:rPr>
+                <w:rFonts w:cs="Arial"/>
+                <w:color w:val="3C3C3C"/>
+                <w:sz w:val="21"/>
+                <w:szCs w:val="21"/>
+                <w:shd w:val="clear" w:color="auto" w:fill="F5F5F5"/>
+              </w:rPr>
+              <w:t xml:space="preserve"> Tracking</w:t>
+            </w:r>
+            <w:r>
+              <w:rPr>
+                <w:rFonts w:cs="Arial"/>
+                <w:color w:val="3C3C3C"/>
+                <w:sz w:val="21"/>
+                <w:szCs w:val="21"/>
+                <w:shd w:val="clear" w:color="auto" w:fill="F5F5F5"/>
+              </w:rPr>
+              <w:t xml:space="preserve">. </w:t>
+            </w:r>
+            <w:sdt>
+              <w:sdtPr>
+                <w:rPr>
+                  <w:rFonts w:cs="Arial"/>
+                  <w:color w:val="3C3C3C"/>
+                  <w:sz w:val="21"/>
+                  <w:szCs w:val="21"/>
+                  <w:shd w:val="clear" w:color="auto" w:fill="F5F5F5"/>
+                </w:rPr>
+                <w:id w:val="-900898947"/>
+                <w:citation/>
+              </w:sdtPr>
+              <w:sdtContent>
+                <w:r>
+                  <w:rPr>
+                    <w:rFonts w:cs="Arial"/>
+                    <w:color w:val="3C3C3C"/>
+                    <w:sz w:val="21"/>
+                    <w:szCs w:val="21"/>
+                    <w:shd w:val="clear" w:color="auto" w:fill="F5F5F5"/>
+                  </w:rPr>
+                  <w:fldChar w:fldCharType="begin"/>
+                </w:r>
+                <w:r>
+                  <w:rPr>
+                    <w:rFonts w:cs="Arial"/>
+                    <w:color w:val="3C3C3C"/>
+                    <w:sz w:val="21"/>
+                    <w:szCs w:val="21"/>
+                    <w:shd w:val="clear" w:color="auto" w:fill="F5F5F5"/>
+                  </w:rPr>
+                  <w:instrText xml:space="preserve"> CITATION CMS17 \l 2058 </w:instrText>
+                </w:r>
+                <w:r>
+                  <w:rPr>
+                    <w:rFonts w:cs="Arial"/>
+                    <w:color w:val="3C3C3C"/>
+                    <w:sz w:val="21"/>
+                    <w:szCs w:val="21"/>
+                    <w:shd w:val="clear" w:color="auto" w:fill="F5F5F5"/>
+                  </w:rPr>
+                  <w:fldChar w:fldCharType="separate"/>
+                </w:r>
+                <w:r>
+                  <w:rPr>
+                    <w:rFonts w:cs="Arial"/>
+                    <w:noProof/>
+                    <w:color w:val="3C3C3C"/>
+                    <w:sz w:val="21"/>
+                    <w:szCs w:val="21"/>
+                    <w:shd w:val="clear" w:color="auto" w:fill="F5F5F5"/>
+                  </w:rPr>
+                  <w:t>(CMS, 2017)</w:t>
+                </w:r>
+                <w:r>
+                  <w:rPr>
+                    <w:rFonts w:cs="Arial"/>
+                    <w:color w:val="3C3C3C"/>
+                    <w:sz w:val="21"/>
+                    <w:szCs w:val="21"/>
+                    <w:shd w:val="clear" w:color="auto" w:fill="F5F5F5"/>
+                  </w:rPr>
+                  <w:fldChar w:fldCharType="end"/>
+                </w:r>
+              </w:sdtContent>
+            </w:sdt>
           </w:p>
         </w:tc>
       </w:tr>
@@ -3736,7 +4989,7 @@
         </w:tc>
         <w:tc>
           <w:tcPr>
-            <w:tcW w:w="6237" w:type="dxa"/>
+            <w:tcW w:w="3261" w:type="dxa"/>
           </w:tcPr>
           <w:p>
             <w:pPr>
@@ -3805,7 +5058,7 @@
         </w:tc>
         <w:tc>
           <w:tcPr>
-            <w:tcW w:w="4832" w:type="dxa"/>
+            <w:tcW w:w="3118" w:type="dxa"/>
           </w:tcPr>
           <w:p>
             <w:pPr>
@@ -3978,7 +5231,178 @@
         </w:tc>
         <w:tc>
           <w:tcPr>
-            <w:tcW w:w="2398" w:type="dxa"/>
+            <w:tcW w:w="4394" w:type="dxa"/>
+          </w:tcPr>
+          <w:p>
+            <w:pPr>
+              <w:pStyle w:val="Sinespaciado"/>
+              <w:numPr>
+                <w:ilvl w:val="0"/>
+                <w:numId w:val="12"/>
+              </w:numPr>
+              <w:ind w:left="176" w:hanging="260"/>
+              <w:rPr>
+                <w:b/>
+                <w:bCs/>
+                <w:sz w:val="18"/>
+                <w:szCs w:val="20"/>
+              </w:rPr>
+            </w:pPr>
+            <w:r>
+              <w:rPr>
+                <w:b/>
+                <w:bCs/>
+                <w:sz w:val="18"/>
+                <w:szCs w:val="20"/>
+              </w:rPr>
+              <w:t>No aprecias el producto físicamente.</w:t>
+            </w:r>
+            <w:r>
+              <w:rPr>
+                <w:b/>
+                <w:bCs/>
+                <w:sz w:val="18"/>
+                <w:szCs w:val="20"/>
+              </w:rPr>
+              <w:t xml:space="preserve"> </w:t>
+            </w:r>
+            <w:r>
+              <w:rPr>
+                <w:sz w:val="18"/>
+                <w:szCs w:val="20"/>
+              </w:rPr>
+              <w:t>(</w:t>
+            </w:r>
+            <w:r>
+              <w:rPr>
+                <w:sz w:val="18"/>
+                <w:szCs w:val="20"/>
+              </w:rPr>
+              <w:t>A diferencia de una compra presencial donde puedes observar y analizar las características del producto deseado, vía internet no puedes hacerlo.</w:t>
+            </w:r>
+            <w:r>
+              <w:rPr>
+                <w:sz w:val="18"/>
+                <w:szCs w:val="20"/>
+              </w:rPr>
+              <w:t>)</w:t>
+            </w:r>
+          </w:p>
+          <w:p>
+            <w:pPr>
+              <w:pStyle w:val="Sinespaciado"/>
+              <w:numPr>
+                <w:ilvl w:val="0"/>
+                <w:numId w:val="12"/>
+              </w:numPr>
+              <w:ind w:left="176" w:hanging="260"/>
+              <w:rPr>
+                <w:b/>
+                <w:bCs/>
+                <w:sz w:val="18"/>
+                <w:szCs w:val="20"/>
+              </w:rPr>
+            </w:pPr>
+            <w:r>
+              <w:rPr>
+                <w:b/>
+                <w:bCs/>
+                <w:sz w:val="18"/>
+                <w:szCs w:val="20"/>
+              </w:rPr>
+              <w:t>Fraude.</w:t>
+            </w:r>
+            <w:r>
+              <w:rPr>
+                <w:b/>
+                <w:bCs/>
+                <w:sz w:val="18"/>
+                <w:szCs w:val="20"/>
+              </w:rPr>
+              <w:t xml:space="preserve"> </w:t>
+            </w:r>
+            <w:r>
+              <w:rPr>
+                <w:sz w:val="18"/>
+                <w:szCs w:val="20"/>
+              </w:rPr>
+              <w:t>(</w:t>
+            </w:r>
+            <w:r>
+              <w:rPr>
+                <w:sz w:val="18"/>
+                <w:szCs w:val="20"/>
+              </w:rPr>
+              <w:t>Como no puedes apreciar el producto en persona, pueden mandarte algo con muy mala calidad, enviar algo que no pediste o hasta robar tu dinero.</w:t>
+            </w:r>
+            <w:r>
+              <w:rPr>
+                <w:sz w:val="18"/>
+                <w:szCs w:val="20"/>
+              </w:rPr>
+              <w:t>)</w:t>
+            </w:r>
+            <w:sdt>
+              <w:sdtPr>
+                <w:rPr>
+                  <w:sz w:val="18"/>
+                  <w:szCs w:val="20"/>
+                </w:rPr>
+                <w:id w:val="-790815348"/>
+                <w:citation/>
+              </w:sdtPr>
+              <w:sdtContent>
+                <w:r>
+                  <w:rPr>
+                    <w:sz w:val="18"/>
+                    <w:szCs w:val="20"/>
+                  </w:rPr>
+                  <w:fldChar w:fldCharType="begin"/>
+                </w:r>
+                <w:r>
+                  <w:rPr>
+                    <w:sz w:val="18"/>
+                    <w:szCs w:val="20"/>
+                  </w:rPr>
+                  <w:instrText xml:space="preserve"> CITATION Mag16 \l 2058 </w:instrText>
+                </w:r>
+                <w:r>
+                  <w:rPr>
+                    <w:sz w:val="18"/>
+                    <w:szCs w:val="20"/>
+                  </w:rPr>
+                  <w:fldChar w:fldCharType="separate"/>
+                </w:r>
+                <w:r>
+                  <w:rPr>
+                    <w:noProof/>
+                    <w:sz w:val="18"/>
+                    <w:szCs w:val="20"/>
+                  </w:rPr>
+                  <w:t xml:space="preserve"> </w:t>
+                </w:r>
+                <w:r>
+                  <w:rPr>
+                    <w:noProof/>
+                    <w:sz w:val="18"/>
+                    <w:szCs w:val="20"/>
+                  </w:rPr>
+                  <w:t>(GR, 2016)</w:t>
+                </w:r>
+                <w:r>
+                  <w:rPr>
+                    <w:sz w:val="18"/>
+                    <w:szCs w:val="20"/>
+                  </w:rPr>
+                  <w:fldChar w:fldCharType="end"/>
+                </w:r>
+              </w:sdtContent>
+            </w:sdt>
+          </w:p>
+        </w:tc>
+        <w:tc>
+          <w:tcPr>
+            <w:tcW w:w="2694" w:type="dxa"/>
           </w:tcPr>
           <w:p>
             <w:pPr>
@@ -4023,6 +5447,7 @@
                 <w:i/>
                 <w:iCs/>
               </w:rPr>
+              <w:lastRenderedPageBreak/>
               <w:t>PrestaShop</w:t>
             </w:r>
             <w:proofErr w:type="spellEnd"/>
@@ -4030,7 +5455,7 @@
         </w:tc>
         <w:tc>
           <w:tcPr>
-            <w:tcW w:w="6237" w:type="dxa"/>
+            <w:tcW w:w="3261" w:type="dxa"/>
           </w:tcPr>
           <w:p>
             <w:pPr>
@@ -4046,6 +5471,7 @@
                 <w:sz w:val="18"/>
                 <w:szCs w:val="20"/>
               </w:rPr>
+              <w:lastRenderedPageBreak/>
               <w:t>PrestaShop</w:t>
             </w:r>
             <w:proofErr w:type="spellEnd"/>
@@ -4054,7 +5480,15 @@
                 <w:sz w:val="18"/>
                 <w:szCs w:val="20"/>
               </w:rPr>
-              <w:t xml:space="preserve"> es una solución de comercio electrónico y código abierto (en constante evolución) que alimenta a más de 300.000 tiendas en línea, a día de hoy, en el mundo.</w:t>
+              <w:t xml:space="preserve"> es una solución de comercio electrónico y código abierto (en constante evolución) que alimenta </w:t>
+            </w:r>
+            <w:r>
+              <w:rPr>
+                <w:sz w:val="18"/>
+                <w:szCs w:val="20"/>
+              </w:rPr>
+              <w:lastRenderedPageBreak/>
+              <w:t>a más de 300.000 tiendas en línea, a día de hoy, en el mundo.</w:t>
             </w:r>
           </w:p>
           <w:p>
@@ -4140,7 +5574,7 @@
         </w:tc>
         <w:tc>
           <w:tcPr>
-            <w:tcW w:w="4832" w:type="dxa"/>
+            <w:tcW w:w="3118" w:type="dxa"/>
           </w:tcPr>
           <w:p>
             <w:pPr>
@@ -4164,6 +5598,7 @@
                 <w:sz w:val="16"/>
                 <w:szCs w:val="18"/>
               </w:rPr>
+              <w:lastRenderedPageBreak/>
               <w:t>Compatible con </w:t>
             </w:r>
             <w:proofErr w:type="spellStart"/>
@@ -4237,21 +5672,8 @@
                 <w:sz w:val="16"/>
                 <w:szCs w:val="18"/>
               </w:rPr>
-              <w:t xml:space="preserve">Incrustar videos, </w:t>
-            </w:r>
-            <w:r>
-              <w:rPr>
-                <w:sz w:val="16"/>
-                <w:szCs w:val="18"/>
-              </w:rPr>
-              <w:t>imágenes</w:t>
-            </w:r>
-            <w:r>
-              <w:rPr>
-                <w:sz w:val="16"/>
-                <w:szCs w:val="18"/>
-              </w:rPr>
-              <w:t>, sonidos y todo lo multimedia es muy fácil desde su gestor de medios.</w:t>
+              <w:lastRenderedPageBreak/>
+              <w:t>Incrustar videos, imágenes, sonidos y todo lo multimedia es muy fácil desde su gestor de medios.</w:t>
             </w:r>
           </w:p>
           <w:p>
@@ -4301,14 +5723,7 @@
                 <w:sz w:val="16"/>
                 <w:szCs w:val="18"/>
               </w:rPr>
-              <w:t>Módulos</w:t>
-            </w:r>
-            <w:r>
-              <w:rPr>
-                <w:sz w:val="16"/>
-                <w:szCs w:val="18"/>
-              </w:rPr>
-              <w:t xml:space="preserve"> personalizables, si uno no te convence puedes modificarlo a tu gusto si sabes programación.</w:t>
+              <w:t>Módulos personalizables, si uno no te convence puedes modificarlo a tu gusto si sabes programación.</w:t>
             </w:r>
           </w:p>
           <w:p>
@@ -4335,7 +5750,7 @@
               </w:rPr>
               <w:t>Puede correr en planes de hosting compartido, no necesitas de </w:t>
             </w:r>
-            <w:hyperlink r:id="rId13" w:history="1">
+            <w:hyperlink r:id="rId21" w:history="1">
               <w:r>
                 <w:rPr>
                   <w:sz w:val="16"/>
@@ -4403,7 +5818,338 @@
         </w:tc>
         <w:tc>
           <w:tcPr>
-            <w:tcW w:w="2398" w:type="dxa"/>
+            <w:tcW w:w="4394" w:type="dxa"/>
+          </w:tcPr>
+          <w:p>
+            <w:pPr>
+              <w:pStyle w:val="Sinespaciado"/>
+              <w:numPr>
+                <w:ilvl w:val="0"/>
+                <w:numId w:val="15"/>
+              </w:numPr>
+              <w:ind w:left="181" w:hanging="256"/>
+              <w:rPr>
+                <w:sz w:val="18"/>
+                <w:szCs w:val="20"/>
+                <w:lang w:eastAsia="es-MX"/>
+              </w:rPr>
+            </w:pPr>
+            <w:r>
+              <w:rPr>
+                <w:sz w:val="18"/>
+                <w:szCs w:val="20"/>
+                <w:lang w:eastAsia="es-MX"/>
+              </w:rPr>
+              <w:lastRenderedPageBreak/>
+              <w:t>No tiene soporte técnico de la marca.</w:t>
+            </w:r>
+          </w:p>
+          <w:p>
+            <w:pPr>
+              <w:pStyle w:val="Sinespaciado"/>
+              <w:numPr>
+                <w:ilvl w:val="0"/>
+                <w:numId w:val="15"/>
+              </w:numPr>
+              <w:ind w:left="181" w:hanging="256"/>
+              <w:rPr>
+                <w:sz w:val="18"/>
+                <w:szCs w:val="20"/>
+                <w:lang w:eastAsia="es-MX"/>
+              </w:rPr>
+            </w:pPr>
+            <w:r>
+              <w:rPr>
+                <w:sz w:val="18"/>
+                <w:szCs w:val="20"/>
+                <w:lang w:eastAsia="es-MX"/>
+              </w:rPr>
+              <w:t>Si bien hay una comunidad muy grande y mucha ayuda, la mayoría de los módulos más importantes y necesarios son de Pago.</w:t>
+            </w:r>
+          </w:p>
+          <w:p>
+            <w:pPr>
+              <w:pStyle w:val="Sinespaciado"/>
+              <w:numPr>
+                <w:ilvl w:val="0"/>
+                <w:numId w:val="15"/>
+              </w:numPr>
+              <w:ind w:left="181" w:hanging="256"/>
+              <w:rPr>
+                <w:sz w:val="18"/>
+                <w:szCs w:val="20"/>
+                <w:lang w:eastAsia="es-MX"/>
+              </w:rPr>
+            </w:pPr>
+            <w:r>
+              <w:rPr>
+                <w:sz w:val="18"/>
+                <w:szCs w:val="20"/>
+                <w:lang w:eastAsia="es-MX"/>
+              </w:rPr>
+              <w:lastRenderedPageBreak/>
+              <w:t>Multitud de plantillas para personalizar tu tienda, pero también son de pago la mayoría.</w:t>
+            </w:r>
+          </w:p>
+          <w:p>
+            <w:pPr>
+              <w:pStyle w:val="Sinespaciado"/>
+              <w:numPr>
+                <w:ilvl w:val="0"/>
+                <w:numId w:val="15"/>
+              </w:numPr>
+              <w:ind w:left="181" w:hanging="256"/>
+              <w:rPr>
+                <w:sz w:val="18"/>
+                <w:szCs w:val="20"/>
+                <w:lang w:eastAsia="es-MX"/>
+              </w:rPr>
+            </w:pPr>
+            <w:r>
+              <w:rPr>
+                <w:sz w:val="18"/>
+                <w:szCs w:val="20"/>
+                <w:lang w:eastAsia="es-MX"/>
+              </w:rPr>
+              <w:t>Problema para incrustar HTML en cada artículo, para, por ejemplo, poner las estrellitas de Google.</w:t>
+            </w:r>
+          </w:p>
+          <w:p>
+            <w:pPr>
+              <w:pStyle w:val="Sinespaciado"/>
+              <w:numPr>
+                <w:ilvl w:val="0"/>
+                <w:numId w:val="15"/>
+              </w:numPr>
+              <w:ind w:left="181" w:hanging="256"/>
+              <w:rPr>
+                <w:sz w:val="18"/>
+                <w:szCs w:val="20"/>
+                <w:lang w:eastAsia="es-MX"/>
+              </w:rPr>
+            </w:pPr>
+            <w:r>
+              <w:rPr>
+                <w:sz w:val="18"/>
+                <w:szCs w:val="20"/>
+                <w:lang w:eastAsia="es-MX"/>
+              </w:rPr>
+              <w:t xml:space="preserve">No se puede, desde el panel colocar las etiquetas </w:t>
+            </w:r>
+            <w:proofErr w:type="spellStart"/>
+            <w:r>
+              <w:rPr>
+                <w:sz w:val="18"/>
+                <w:szCs w:val="20"/>
+                <w:lang w:eastAsia="es-MX"/>
+              </w:rPr>
+              <w:t>nofollow</w:t>
+            </w:r>
+            <w:proofErr w:type="spellEnd"/>
+            <w:r>
+              <w:rPr>
+                <w:sz w:val="18"/>
+                <w:szCs w:val="20"/>
+                <w:lang w:eastAsia="es-MX"/>
+              </w:rPr>
+              <w:t xml:space="preserve"> o </w:t>
+            </w:r>
+            <w:proofErr w:type="spellStart"/>
+            <w:r>
+              <w:rPr>
+                <w:sz w:val="18"/>
+                <w:szCs w:val="20"/>
+                <w:lang w:eastAsia="es-MX"/>
+              </w:rPr>
+              <w:t>noindex</w:t>
+            </w:r>
+            <w:proofErr w:type="spellEnd"/>
+            <w:r>
+              <w:rPr>
+                <w:sz w:val="18"/>
+                <w:szCs w:val="20"/>
+                <w:lang w:eastAsia="es-MX"/>
+              </w:rPr>
+              <w:t xml:space="preserve"> para productos o categorías. Se tiene que hacer a través del </w:t>
+            </w:r>
+            <w:proofErr w:type="spellStart"/>
+            <w:r>
+              <w:rPr>
+                <w:sz w:val="18"/>
+                <w:szCs w:val="20"/>
+                <w:lang w:eastAsia="es-MX"/>
+              </w:rPr>
+              <w:t>htacces</w:t>
+            </w:r>
+            <w:proofErr w:type="spellEnd"/>
+            <w:r>
+              <w:rPr>
+                <w:sz w:val="18"/>
+                <w:szCs w:val="20"/>
+                <w:lang w:eastAsia="es-MX"/>
+              </w:rPr>
+              <w:t>.</w:t>
+            </w:r>
+          </w:p>
+          <w:p>
+            <w:pPr>
+              <w:pStyle w:val="Sinespaciado"/>
+              <w:numPr>
+                <w:ilvl w:val="0"/>
+                <w:numId w:val="15"/>
+              </w:numPr>
+              <w:ind w:left="181" w:hanging="256"/>
+              <w:rPr>
+                <w:sz w:val="18"/>
+                <w:szCs w:val="20"/>
+                <w:lang w:eastAsia="es-MX"/>
+              </w:rPr>
+            </w:pPr>
+            <w:r>
+              <w:rPr>
+                <w:sz w:val="18"/>
+                <w:szCs w:val="20"/>
+                <w:lang w:eastAsia="es-MX"/>
+              </w:rPr>
+              <w:t xml:space="preserve">No se puede hacer redireccionamiento canonical de productos muy similares. Se tiene que hacer a través del </w:t>
+            </w:r>
+            <w:proofErr w:type="spellStart"/>
+            <w:r>
+              <w:rPr>
+                <w:sz w:val="18"/>
+                <w:szCs w:val="20"/>
+                <w:lang w:eastAsia="es-MX"/>
+              </w:rPr>
+              <w:t>htacces</w:t>
+            </w:r>
+            <w:proofErr w:type="spellEnd"/>
+            <w:r>
+              <w:rPr>
+                <w:sz w:val="18"/>
+                <w:szCs w:val="20"/>
+                <w:lang w:eastAsia="es-MX"/>
+              </w:rPr>
+              <w:t>.</w:t>
+            </w:r>
+          </w:p>
+          <w:p>
+            <w:pPr>
+              <w:pStyle w:val="Sinespaciado"/>
+              <w:numPr>
+                <w:ilvl w:val="0"/>
+                <w:numId w:val="15"/>
+              </w:numPr>
+              <w:ind w:left="181" w:hanging="256"/>
+              <w:rPr>
+                <w:sz w:val="18"/>
+                <w:szCs w:val="20"/>
+                <w:lang w:eastAsia="es-MX"/>
+              </w:rPr>
+            </w:pPr>
+            <w:r>
+              <w:rPr>
+                <w:sz w:val="18"/>
+                <w:szCs w:val="20"/>
+                <w:lang w:eastAsia="es-MX"/>
+              </w:rPr>
+              <w:t xml:space="preserve">Las </w:t>
+            </w:r>
+            <w:proofErr w:type="spellStart"/>
+            <w:r>
+              <w:rPr>
+                <w:sz w:val="18"/>
+                <w:szCs w:val="20"/>
+                <w:lang w:eastAsia="es-MX"/>
+              </w:rPr>
+              <w:t>url</w:t>
+            </w:r>
+            <w:proofErr w:type="spellEnd"/>
+            <w:r>
+              <w:rPr>
+                <w:sz w:val="18"/>
+                <w:szCs w:val="20"/>
+                <w:lang w:eastAsia="es-MX"/>
+              </w:rPr>
+              <w:t>-amigables son mejorables ya que en algunos casos pueden dar problemas.</w:t>
+            </w:r>
+          </w:p>
+          <w:p>
+            <w:pPr>
+              <w:pStyle w:val="Sinespaciado"/>
+              <w:numPr>
+                <w:ilvl w:val="0"/>
+                <w:numId w:val="15"/>
+              </w:numPr>
+              <w:ind w:left="181" w:hanging="256"/>
+              <w:rPr>
+                <w:sz w:val="18"/>
+                <w:szCs w:val="20"/>
+                <w:lang w:eastAsia="es-MX"/>
+              </w:rPr>
+            </w:pPr>
+            <w:r>
+              <w:rPr>
+                <w:sz w:val="18"/>
+                <w:szCs w:val="20"/>
+                <w:lang w:eastAsia="es-MX"/>
+              </w:rPr>
+              <w:t xml:space="preserve">El Diseño se puede convertir en una misión imposible si no conoces </w:t>
+            </w:r>
+            <w:proofErr w:type="spellStart"/>
+            <w:r>
+              <w:rPr>
+                <w:sz w:val="18"/>
+                <w:szCs w:val="20"/>
+                <w:lang w:eastAsia="es-MX"/>
+              </w:rPr>
+              <w:t>Prestashop</w:t>
+            </w:r>
+            <w:proofErr w:type="spellEnd"/>
+            <w:r>
+              <w:rPr>
+                <w:sz w:val="18"/>
+                <w:szCs w:val="20"/>
+                <w:lang w:eastAsia="es-MX"/>
+              </w:rPr>
+              <w:t xml:space="preserve"> por dentro, estructura y parametrización.</w:t>
+            </w:r>
+          </w:p>
+          <w:p>
+            <w:pPr>
+              <w:shd w:val="clear" w:color="auto" w:fill="FFFFFF"/>
+              <w:spacing w:before="204" w:after="204" w:line="240" w:lineRule="auto"/>
+              <w:jc w:val="left"/>
+              <w:textAlignment w:val="baseline"/>
+              <w:rPr>
+                <w:rFonts w:ascii="Helvetica" w:eastAsia="Times New Roman" w:hAnsi="Helvetica" w:cs="Times New Roman"/>
+                <w:color w:val="929292"/>
+                <w:sz w:val="22"/>
+                <w:lang w:eastAsia="es-MX"/>
+              </w:rPr>
+            </w:pPr>
+            <w:r>
+              <w:rPr>
+                <w:rFonts w:ascii="Helvetica" w:eastAsia="Times New Roman" w:hAnsi="Helvetica" w:cs="Times New Roman"/>
+                <w:color w:val="929292"/>
+                <w:sz w:val="22"/>
+                <w:lang w:eastAsia="es-MX"/>
+              </w:rPr>
+              <w:t> </w:t>
+            </w:r>
+          </w:p>
+          <w:p>
+            <w:pPr>
+              <w:pStyle w:val="Sinespaciado"/>
+              <w:rPr>
+                <w:sz w:val="18"/>
+                <w:szCs w:val="20"/>
+              </w:rPr>
+            </w:pPr>
+          </w:p>
+        </w:tc>
+        <w:tc>
+          <w:tcPr>
+            <w:tcW w:w="2694" w:type="dxa"/>
           </w:tcPr>
           <w:p>
             <w:pPr>
@@ -4455,7 +6201,7 @@
         </w:tc>
         <w:tc>
           <w:tcPr>
-            <w:tcW w:w="6237" w:type="dxa"/>
+            <w:tcW w:w="3261" w:type="dxa"/>
           </w:tcPr>
           <w:p>
             <w:pPr>
@@ -4557,7 +6303,7 @@
         </w:tc>
         <w:tc>
           <w:tcPr>
-            <w:tcW w:w="4832" w:type="dxa"/>
+            <w:tcW w:w="3118" w:type="dxa"/>
           </w:tcPr>
           <w:p>
             <w:pPr>
@@ -4803,7 +6549,32 @@
         </w:tc>
         <w:tc>
           <w:tcPr>
-            <w:tcW w:w="2398" w:type="dxa"/>
+            <w:tcW w:w="4394" w:type="dxa"/>
+          </w:tcPr>
+          <w:p>
+            <w:pPr>
+              <w:pStyle w:val="Sinespaciado"/>
+              <w:numPr>
+                <w:ilvl w:val="0"/>
+                <w:numId w:val="16"/>
+              </w:numPr>
+              <w:rPr>
+                <w:sz w:val="18"/>
+                <w:szCs w:val="20"/>
+              </w:rPr>
+            </w:pPr>
+            <w:r>
+              <w:rPr>
+                <w:sz w:val="18"/>
+                <w:szCs w:val="20"/>
+              </w:rPr>
+              <w:t>Es muy caro para las personas de bajos recursos.</w:t>
+            </w:r>
+          </w:p>
+        </w:tc>
+        <w:tc>
+          <w:tcPr>
+            <w:tcW w:w="2694" w:type="dxa"/>
           </w:tcPr>
           <w:p>
             <w:pPr>
@@ -4837,7 +6608,7 @@
       <w:pPr>
         <w:pStyle w:val="Ttulo1"/>
       </w:pPr>
-      <w:bookmarkStart w:id="5" w:name="_Toc44505616"/>
+      <w:bookmarkStart w:id="5" w:name="_Toc44536878"/>
       <w:r>
         <w:lastRenderedPageBreak/>
         <w:t>PLAN DE RESPUESTA DEL PROBLEMA QUE SE PRESENTE</w:t>
@@ -4848,7 +6619,7 @@
       <w:pPr>
         <w:pStyle w:val="Ttulo1"/>
       </w:pPr>
-      <w:bookmarkStart w:id="6" w:name="_Toc44505617"/>
+      <w:bookmarkStart w:id="6" w:name="_Toc44536879"/>
       <w:r>
         <w:t>ESTUDIO DE SALARIOS</w:t>
       </w:r>
@@ -4865,7 +6636,7 @@
       </w:r>
     </w:p>
     <w:p>
-      <w:hyperlink r:id="rId14" w:history="1">
+      <w:hyperlink r:id="rId22" w:history="1">
         <w:r>
           <w:rPr>
             <w:rStyle w:val="Hipervnculo"/>
@@ -4898,6 +6669,9 @@
         <w:t>2</w:t>
       </w:r>
       <w:r>
+        <w:rPr>
+          <w:noProof/>
+        </w:rPr>
         <w:fldChar w:fldCharType="end"/>
       </w:r>
       <w:r>
@@ -8286,8 +10060,9 @@
       <w:pPr>
         <w:pStyle w:val="Ttulo1"/>
       </w:pPr>
-      <w:bookmarkStart w:id="7" w:name="_Toc44505618"/>
+      <w:bookmarkStart w:id="7" w:name="_Toc44536880"/>
       <w:r>
+        <w:lastRenderedPageBreak/>
         <w:t>RECONOCER LAS NECESIDADES DEL PROYECTO Y LOS TIEMPOS EN QUE ESTAS SERÁN REQUERIDAS Y BAJO QUE REQUERIMIENTOS</w:t>
       </w:r>
       <w:bookmarkEnd w:id="7"/>
@@ -8295,6 +10070,107 @@
     <w:p>
       <w:pPr>
         <w:pStyle w:val="Ttulo1"/>
+      </w:pPr>
+      <w:bookmarkStart w:id="8" w:name="_Toc44536881"/>
+      <w:r>
+        <w:t>FLUJO DE TRABAJO COLABORATIVO</w:t>
+      </w:r>
+      <w:bookmarkEnd w:id="8"/>
+    </w:p>
+    <w:p>
+      <w:pPr>
+        <w:pStyle w:val="Ttulo1"/>
+      </w:pPr>
+    </w:p>
+    <w:p>
+      <w:pPr>
+        <w:pStyle w:val="Ttulo1"/>
+      </w:pPr>
+      <w:r>
+        <w:t>ASPECTOS DE INNOVACIÓN</w:t>
+      </w:r>
+    </w:p>
+    <w:p>
+      <w:pPr>
+        <w:rPr>
+          <w:b/>
+          <w:bCs/>
+        </w:rPr>
+      </w:pPr>
+    </w:p>
+    <w:p>
+      <w:r>
+        <w:rPr>
+          <w:b/>
+          <w:bCs/>
+        </w:rPr>
+        <w:t xml:space="preserve">Sitio responsivo: </w:t>
+      </w:r>
+      <w:r>
+        <w:t>Se planea que nuestro sitio pueda tener la responsabilidad necesaria para que se pueda visualizar desde un smartphone de 4 pulgadas</w:t>
+      </w:r>
+      <w:r>
+        <w:t xml:space="preserve"> y no sobre pongan opciones o menús.</w:t>
+      </w:r>
+    </w:p>
+    <w:p>
+      <w:r>
+        <w:rPr>
+          <w:b/>
+          <w:bCs/>
+        </w:rPr>
+        <w:t>Enfoque de sitio a usuarios y empresas con diseño simple:</w:t>
+      </w:r>
+      <w:r>
+        <w:rPr>
+          <w:b/>
+          <w:bCs/>
+        </w:rPr>
+        <w:t xml:space="preserve"> </w:t>
+      </w:r>
+      <w:r>
+        <w:t>De varios sitios de comerció</w:t>
+      </w:r>
+      <w:r>
+        <w:t xml:space="preserve"> electrónico</w:t>
+      </w:r>
+      <w:r>
+        <w:t xml:space="preserve"> hemos visualizado que no es solo un solo enfoque al público o clientes; </w:t>
+      </w:r>
+      <w:r>
+        <w:t>esto puede llevar a la controversia de perder clientes, o gente interesada a los cursos que se publiquen en la página.</w:t>
+      </w:r>
+    </w:p>
+    <w:p>
+      <w:r>
+        <w:rPr>
+          <w:b/>
+          <w:bCs/>
+        </w:rPr>
+        <w:t>Fuente del sitio:</w:t>
+      </w:r>
+      <w:r>
+        <w:rPr>
+          <w:b/>
+          <w:bCs/>
+        </w:rPr>
+        <w:t xml:space="preserve"> </w:t>
+      </w:r>
+      <w:r>
+        <w:t xml:space="preserve">Muchos </w:t>
+      </w:r>
+      <w:r>
+        <w:t>dirán</w:t>
+      </w:r>
+      <w:r>
+        <w:t xml:space="preserve"> que el tipo de letras y tamaño no importaran, pues se equivocan por que la mala</w:t>
+      </w:r>
+      <w:r>
+        <w:t xml:space="preserve"> escritura y su tamaño pueden ocasionar muchas molestias a la hora de comunicar o difundir la información.</w:t>
+      </w:r>
+    </w:p>
+    <w:p>
+      <w:pPr>
         <w:sectPr>
           <w:pgSz w:w="12240" w:h="15840"/>
           <w:pgMar w:top="1418" w:right="1701" w:bottom="1418" w:left="1701" w:header="709" w:footer="709" w:gutter="0"/>
@@ -8302,17 +10178,45 @@
           <w:docGrid w:linePitch="360"/>
         </w:sectPr>
       </w:pPr>
-      <w:bookmarkStart w:id="8" w:name="_Toc44505619"/>
       <w:r>
-        <w:t>FLUJO DE TRABAJO COLABORATIVO</w:t>
+        <w:rPr>
+          <w:b/>
+          <w:bCs/>
+        </w:rPr>
+        <w:t>Fondo del sitio:</w:t>
       </w:r>
-      <w:bookmarkEnd w:id="8"/>
+      <w:r>
+        <w:rPr>
+          <w:b/>
+          <w:bCs/>
+        </w:rPr>
+        <w:t xml:space="preserve"> </w:t>
+      </w:r>
+      <w:r>
+        <w:t>El fondo de un sitio web puede jugar un papel importante a la hora de estar en dicho sitio, debido a que dependerá de varios factores, tales como:</w:t>
+      </w:r>
+      <w:r>
+        <w:br/>
+        <w:t xml:space="preserve">El brillo del monitor en donde se esté visualizando, debido a que si se </w:t>
+      </w:r>
+      <w:r>
+        <w:t>elige</w:t>
+      </w:r>
+      <w:r>
+        <w:t xml:space="preserve"> un color </w:t>
+      </w:r>
+      <w:r>
+        <w:t>muy fastidioso</w:t>
+      </w:r>
+      <w:r>
+        <w:t xml:space="preserve"> puede ocasionar que el usuario se canse, tanto de la vista como pueda aburrirse.</w:t>
+      </w:r>
     </w:p>
     <w:p>
       <w:pPr>
         <w:pStyle w:val="Ttulo1"/>
       </w:pPr>
-      <w:bookmarkStart w:id="9" w:name="_Toc44505620"/>
+      <w:bookmarkStart w:id="9" w:name="_Toc44536882"/>
       <w:r>
         <w:lastRenderedPageBreak/>
         <w:t>DIAGRAMA DE ACTIVIDADES</w:t>
@@ -10356,7 +12260,6 @@
                 <w:sz w:val="16"/>
                 <w:szCs w:val="16"/>
               </w:rPr>
-              <w:lastRenderedPageBreak/>
               <w:t>(implementación)</w:t>
             </w:r>
           </w:p>
@@ -10378,7 +12281,6 @@
                 <w:sz w:val="16"/>
                 <w:szCs w:val="16"/>
               </w:rPr>
-              <w:lastRenderedPageBreak/>
               <w:t>Jorge</w:t>
             </w:r>
           </w:p>
@@ -10395,7 +12297,6 @@
                 <w:sz w:val="16"/>
                 <w:szCs w:val="16"/>
               </w:rPr>
-              <w:lastRenderedPageBreak/>
               <w:t>Antonio</w:t>
             </w:r>
           </w:p>
@@ -10417,7 +12318,6 @@
                 <w:sz w:val="16"/>
                 <w:szCs w:val="16"/>
               </w:rPr>
-              <w:lastRenderedPageBreak/>
               <w:t>Líder de proyecto</w:t>
             </w:r>
           </w:p>
@@ -10434,7 +12334,6 @@
                 <w:sz w:val="16"/>
                 <w:szCs w:val="16"/>
               </w:rPr>
-              <w:lastRenderedPageBreak/>
               <w:t>Programador</w:t>
             </w:r>
           </w:p>
@@ -12640,9 +14539,9 @@
 <file path=word/numbering.xml><?xml version="1.0" encoding="utf-8"?>
 <w:numbering xmlns:wpc="http://schemas.microsoft.com/office/word/2010/wordprocessingCanvas" xmlns:cx="http://schemas.microsoft.com/office/drawing/2014/chartex" xmlns:cx1="http://schemas.microsoft.com/office/drawing/2015/9/8/chartex" xmlns:cx2="http://schemas.microsoft.com/office/drawing/2015/10/21/chartex" xmlns:cx3="http://schemas.microsoft.com/office/drawing/2016/5/9/chartex" xmlns:cx4="http://schemas.microsoft.com/office/drawing/2016/5/10/chartex" xmlns:cx5="http://schemas.microsoft.com/office/drawing/2016/5/11/chartex" xmlns:cx6="http://schemas.microsoft.com/office/drawing/2016/5/12/chartex" xmlns:cx7="http://schemas.microsoft.com/office/drawing/2016/5/13/chartex" xmlns:cx8="http://schemas.microsoft.com/office/drawing/2016/5/14/chartex" xmlns:mc="http://schemas.openxmlformats.org/markup-compatibility/2006" xmlns:aink="http://schemas.microsoft.com/office/drawing/2016/ink" xmlns:am3d="http://schemas.microsoft.com/office/drawing/2017/model3d" xmlns:o="urn:schemas-microsoft-com:office:office" xmlns:r="http://schemas.openxmlformats.org/officeDocument/2006/relationships" xmlns:m="http://schemas.openxmlformats.org/officeDocument/2006/math" xmlns:v="urn:schemas-microsoft-com:vml" xmlns:wp14="http://schemas.microsoft.com/office/word/2010/wordprocessingDrawing" xmlns:wp="http://schemas.openxmlformats.org/drawingml/2006/wordprocessingDrawing" xmlns:w10="urn:schemas-microsoft-com:office:word" xmlns:w="http://schemas.openxmlformats.org/wordprocessingml/2006/main" xmlns:w14="http://schemas.microsoft.com/office/word/2010/wordml" xmlns:w15="http://schemas.microsoft.com/office/word/2012/wordml" xmlns:w16cex="http://schemas.microsoft.com/office/word/2018/wordml/cex" xmlns:w16cid="http://schemas.microsoft.com/office/word/2016/wordml/cid" xmlns:w16="http://schemas.microsoft.com/office/word/2018/wordml" xmlns:w16se="http://schemas.microsoft.com/office/word/2015/wordml/symex" xmlns:wpg="http://schemas.microsoft.com/office/word/2010/wordprocessingGroup" xmlns:wpi="http://schemas.microsoft.com/office/word/2010/wordprocessingInk" xmlns:wne="http://schemas.microsoft.com/office/word/2006/wordml" xmlns:wps="http://schemas.microsoft.com/office/word/2010/wordprocessingShape" mc:Ignorable="w14 w15 w16se w16cid w16 w16cex wp14">
   <w:abstractNum w:abstractNumId="0" w15:restartNumberingAfterBreak="0">
-    <w:nsid w:val="1D2706C0"/>
+    <w:nsid w:val="045445E1"/>
     <w:multiLevelType w:val="hybridMultilevel"/>
-    <w:tmpl w:val="38D0170C"/>
+    <w:tmpl w:val="28C8DC92"/>
     <w:lvl w:ilvl="0" w:tplc="080A0001">
       <w:start w:val="1"/>
       <w:numFmt w:val="bullet"/>
@@ -12753,9 +14652,307 @@
     </w:lvl>
   </w:abstractNum>
   <w:abstractNum w:abstractNumId="1" w15:restartNumberingAfterBreak="0">
-    <w:nsid w:val="1EF556B4"/>
+    <w:nsid w:val="0C2111FA"/>
+    <w:multiLevelType w:val="multilevel"/>
+    <w:tmpl w:val="283CCFF4"/>
+    <w:lvl w:ilvl="0">
+      <w:start w:val="1"/>
+      <w:numFmt w:val="decimal"/>
+      <w:lvlText w:val="%1."/>
+      <w:lvlJc w:val="left"/>
+      <w:pPr>
+        <w:tabs>
+          <w:tab w:val="num" w:pos="720"/>
+        </w:tabs>
+        <w:ind w:left="720" w:hanging="360"/>
+      </w:pPr>
+      <w:rPr>
+        <w:rFonts w:hint="default"/>
+        <w:sz w:val="20"/>
+      </w:rPr>
+    </w:lvl>
+    <w:lvl w:ilvl="1" w:tentative="1">
+      <w:start w:val="1"/>
+      <w:numFmt w:val="bullet"/>
+      <w:lvlText w:val=""/>
+      <w:lvlJc w:val="left"/>
+      <w:pPr>
+        <w:tabs>
+          <w:tab w:val="num" w:pos="1440"/>
+        </w:tabs>
+        <w:ind w:left="1440" w:hanging="360"/>
+      </w:pPr>
+      <w:rPr>
+        <w:rFonts w:ascii="Symbol" w:hAnsi="Symbol" w:hint="default"/>
+        <w:sz w:val="20"/>
+      </w:rPr>
+    </w:lvl>
+    <w:lvl w:ilvl="2" w:tentative="1">
+      <w:start w:val="1"/>
+      <w:numFmt w:val="bullet"/>
+      <w:lvlText w:val=""/>
+      <w:lvlJc w:val="left"/>
+      <w:pPr>
+        <w:tabs>
+          <w:tab w:val="num" w:pos="2160"/>
+        </w:tabs>
+        <w:ind w:left="2160" w:hanging="360"/>
+      </w:pPr>
+      <w:rPr>
+        <w:rFonts w:ascii="Symbol" w:hAnsi="Symbol" w:hint="default"/>
+        <w:sz w:val="20"/>
+      </w:rPr>
+    </w:lvl>
+    <w:lvl w:ilvl="3" w:tentative="1">
+      <w:start w:val="1"/>
+      <w:numFmt w:val="bullet"/>
+      <w:lvlText w:val=""/>
+      <w:lvlJc w:val="left"/>
+      <w:pPr>
+        <w:tabs>
+          <w:tab w:val="num" w:pos="2880"/>
+        </w:tabs>
+        <w:ind w:left="2880" w:hanging="360"/>
+      </w:pPr>
+      <w:rPr>
+        <w:rFonts w:ascii="Symbol" w:hAnsi="Symbol" w:hint="default"/>
+        <w:sz w:val="20"/>
+      </w:rPr>
+    </w:lvl>
+    <w:lvl w:ilvl="4" w:tentative="1">
+      <w:start w:val="1"/>
+      <w:numFmt w:val="bullet"/>
+      <w:lvlText w:val=""/>
+      <w:lvlJc w:val="left"/>
+      <w:pPr>
+        <w:tabs>
+          <w:tab w:val="num" w:pos="3600"/>
+        </w:tabs>
+        <w:ind w:left="3600" w:hanging="360"/>
+      </w:pPr>
+      <w:rPr>
+        <w:rFonts w:ascii="Symbol" w:hAnsi="Symbol" w:hint="default"/>
+        <w:sz w:val="20"/>
+      </w:rPr>
+    </w:lvl>
+    <w:lvl w:ilvl="5" w:tentative="1">
+      <w:start w:val="1"/>
+      <w:numFmt w:val="bullet"/>
+      <w:lvlText w:val=""/>
+      <w:lvlJc w:val="left"/>
+      <w:pPr>
+        <w:tabs>
+          <w:tab w:val="num" w:pos="4320"/>
+        </w:tabs>
+        <w:ind w:left="4320" w:hanging="360"/>
+      </w:pPr>
+      <w:rPr>
+        <w:rFonts w:ascii="Symbol" w:hAnsi="Symbol" w:hint="default"/>
+        <w:sz w:val="20"/>
+      </w:rPr>
+    </w:lvl>
+    <w:lvl w:ilvl="6" w:tentative="1">
+      <w:start w:val="1"/>
+      <w:numFmt w:val="bullet"/>
+      <w:lvlText w:val=""/>
+      <w:lvlJc w:val="left"/>
+      <w:pPr>
+        <w:tabs>
+          <w:tab w:val="num" w:pos="5040"/>
+        </w:tabs>
+        <w:ind w:left="5040" w:hanging="360"/>
+      </w:pPr>
+      <w:rPr>
+        <w:rFonts w:ascii="Symbol" w:hAnsi="Symbol" w:hint="default"/>
+        <w:sz w:val="20"/>
+      </w:rPr>
+    </w:lvl>
+    <w:lvl w:ilvl="7" w:tentative="1">
+      <w:start w:val="1"/>
+      <w:numFmt w:val="bullet"/>
+      <w:lvlText w:val=""/>
+      <w:lvlJc w:val="left"/>
+      <w:pPr>
+        <w:tabs>
+          <w:tab w:val="num" w:pos="5760"/>
+        </w:tabs>
+        <w:ind w:left="5760" w:hanging="360"/>
+      </w:pPr>
+      <w:rPr>
+        <w:rFonts w:ascii="Symbol" w:hAnsi="Symbol" w:hint="default"/>
+        <w:sz w:val="20"/>
+      </w:rPr>
+    </w:lvl>
+    <w:lvl w:ilvl="8" w:tentative="1">
+      <w:start w:val="1"/>
+      <w:numFmt w:val="bullet"/>
+      <w:lvlText w:val=""/>
+      <w:lvlJc w:val="left"/>
+      <w:pPr>
+        <w:tabs>
+          <w:tab w:val="num" w:pos="6480"/>
+        </w:tabs>
+        <w:ind w:left="6480" w:hanging="360"/>
+      </w:pPr>
+      <w:rPr>
+        <w:rFonts w:ascii="Symbol" w:hAnsi="Symbol" w:hint="default"/>
+        <w:sz w:val="20"/>
+      </w:rPr>
+    </w:lvl>
+  </w:abstractNum>
+  <w:abstractNum w:abstractNumId="2" w15:restartNumberingAfterBreak="0">
+    <w:nsid w:val="0DCA30BA"/>
+    <w:multiLevelType w:val="multilevel"/>
+    <w:tmpl w:val="283CCFF4"/>
+    <w:lvl w:ilvl="0">
+      <w:start w:val="1"/>
+      <w:numFmt w:val="decimal"/>
+      <w:lvlText w:val="%1."/>
+      <w:lvlJc w:val="left"/>
+      <w:pPr>
+        <w:tabs>
+          <w:tab w:val="num" w:pos="720"/>
+        </w:tabs>
+        <w:ind w:left="720" w:hanging="360"/>
+      </w:pPr>
+      <w:rPr>
+        <w:rFonts w:hint="default"/>
+        <w:sz w:val="20"/>
+      </w:rPr>
+    </w:lvl>
+    <w:lvl w:ilvl="1" w:tentative="1">
+      <w:start w:val="1"/>
+      <w:numFmt w:val="bullet"/>
+      <w:lvlText w:val=""/>
+      <w:lvlJc w:val="left"/>
+      <w:pPr>
+        <w:tabs>
+          <w:tab w:val="num" w:pos="1440"/>
+        </w:tabs>
+        <w:ind w:left="1440" w:hanging="360"/>
+      </w:pPr>
+      <w:rPr>
+        <w:rFonts w:ascii="Symbol" w:hAnsi="Symbol" w:hint="default"/>
+        <w:sz w:val="20"/>
+      </w:rPr>
+    </w:lvl>
+    <w:lvl w:ilvl="2" w:tentative="1">
+      <w:start w:val="1"/>
+      <w:numFmt w:val="bullet"/>
+      <w:lvlText w:val=""/>
+      <w:lvlJc w:val="left"/>
+      <w:pPr>
+        <w:tabs>
+          <w:tab w:val="num" w:pos="2160"/>
+        </w:tabs>
+        <w:ind w:left="2160" w:hanging="360"/>
+      </w:pPr>
+      <w:rPr>
+        <w:rFonts w:ascii="Symbol" w:hAnsi="Symbol" w:hint="default"/>
+        <w:sz w:val="20"/>
+      </w:rPr>
+    </w:lvl>
+    <w:lvl w:ilvl="3" w:tentative="1">
+      <w:start w:val="1"/>
+      <w:numFmt w:val="bullet"/>
+      <w:lvlText w:val=""/>
+      <w:lvlJc w:val="left"/>
+      <w:pPr>
+        <w:tabs>
+          <w:tab w:val="num" w:pos="2880"/>
+        </w:tabs>
+        <w:ind w:left="2880" w:hanging="360"/>
+      </w:pPr>
+      <w:rPr>
+        <w:rFonts w:ascii="Symbol" w:hAnsi="Symbol" w:hint="default"/>
+        <w:sz w:val="20"/>
+      </w:rPr>
+    </w:lvl>
+    <w:lvl w:ilvl="4" w:tentative="1">
+      <w:start w:val="1"/>
+      <w:numFmt w:val="bullet"/>
+      <w:lvlText w:val=""/>
+      <w:lvlJc w:val="left"/>
+      <w:pPr>
+        <w:tabs>
+          <w:tab w:val="num" w:pos="3600"/>
+        </w:tabs>
+        <w:ind w:left="3600" w:hanging="360"/>
+      </w:pPr>
+      <w:rPr>
+        <w:rFonts w:ascii="Symbol" w:hAnsi="Symbol" w:hint="default"/>
+        <w:sz w:val="20"/>
+      </w:rPr>
+    </w:lvl>
+    <w:lvl w:ilvl="5" w:tentative="1">
+      <w:start w:val="1"/>
+      <w:numFmt w:val="bullet"/>
+      <w:lvlText w:val=""/>
+      <w:lvlJc w:val="left"/>
+      <w:pPr>
+        <w:tabs>
+          <w:tab w:val="num" w:pos="4320"/>
+        </w:tabs>
+        <w:ind w:left="4320" w:hanging="360"/>
+      </w:pPr>
+      <w:rPr>
+        <w:rFonts w:ascii="Symbol" w:hAnsi="Symbol" w:hint="default"/>
+        <w:sz w:val="20"/>
+      </w:rPr>
+    </w:lvl>
+    <w:lvl w:ilvl="6" w:tentative="1">
+      <w:start w:val="1"/>
+      <w:numFmt w:val="bullet"/>
+      <w:lvlText w:val=""/>
+      <w:lvlJc w:val="left"/>
+      <w:pPr>
+        <w:tabs>
+          <w:tab w:val="num" w:pos="5040"/>
+        </w:tabs>
+        <w:ind w:left="5040" w:hanging="360"/>
+      </w:pPr>
+      <w:rPr>
+        <w:rFonts w:ascii="Symbol" w:hAnsi="Symbol" w:hint="default"/>
+        <w:sz w:val="20"/>
+      </w:rPr>
+    </w:lvl>
+    <w:lvl w:ilvl="7" w:tentative="1">
+      <w:start w:val="1"/>
+      <w:numFmt w:val="bullet"/>
+      <w:lvlText w:val=""/>
+      <w:lvlJc w:val="left"/>
+      <w:pPr>
+        <w:tabs>
+          <w:tab w:val="num" w:pos="5760"/>
+        </w:tabs>
+        <w:ind w:left="5760" w:hanging="360"/>
+      </w:pPr>
+      <w:rPr>
+        <w:rFonts w:ascii="Symbol" w:hAnsi="Symbol" w:hint="default"/>
+        <w:sz w:val="20"/>
+      </w:rPr>
+    </w:lvl>
+    <w:lvl w:ilvl="8" w:tentative="1">
+      <w:start w:val="1"/>
+      <w:numFmt w:val="bullet"/>
+      <w:lvlText w:val=""/>
+      <w:lvlJc w:val="left"/>
+      <w:pPr>
+        <w:tabs>
+          <w:tab w:val="num" w:pos="6480"/>
+        </w:tabs>
+        <w:ind w:left="6480" w:hanging="360"/>
+      </w:pPr>
+      <w:rPr>
+        <w:rFonts w:ascii="Symbol" w:hAnsi="Symbol" w:hint="default"/>
+        <w:sz w:val="20"/>
+      </w:rPr>
+    </w:lvl>
+  </w:abstractNum>
+  <w:abstractNum w:abstractNumId="3" w15:restartNumberingAfterBreak="0">
+    <w:nsid w:val="1D2706C0"/>
     <w:multiLevelType w:val="hybridMultilevel"/>
-    <w:tmpl w:val="181C6BF4"/>
+    <w:tmpl w:val="38D0170C"/>
     <w:lvl w:ilvl="0" w:tplc="080A0001">
       <w:start w:val="1"/>
       <w:numFmt w:val="bullet"/>
@@ -12865,10 +15062,10 @@
       </w:rPr>
     </w:lvl>
   </w:abstractNum>
-  <w:abstractNum w:abstractNumId="2" w15:restartNumberingAfterBreak="0">
-    <w:nsid w:val="2BFF1BC4"/>
+  <w:abstractNum w:abstractNumId="4" w15:restartNumberingAfterBreak="0">
+    <w:nsid w:val="1EF556B4"/>
     <w:multiLevelType w:val="hybridMultilevel"/>
-    <w:tmpl w:val="CA3632C6"/>
+    <w:tmpl w:val="181C6BF4"/>
     <w:lvl w:ilvl="0" w:tplc="080A0001">
       <w:start w:val="1"/>
       <w:numFmt w:val="bullet"/>
@@ -12978,7 +15175,673 @@
       </w:rPr>
     </w:lvl>
   </w:abstractNum>
-  <w:abstractNum w:abstractNumId="3" w15:restartNumberingAfterBreak="0">
+  <w:abstractNum w:abstractNumId="5" w15:restartNumberingAfterBreak="0">
+    <w:nsid w:val="1F50726A"/>
+    <w:multiLevelType w:val="hybridMultilevel"/>
+    <w:tmpl w:val="27F898C6"/>
+    <w:lvl w:ilvl="0" w:tplc="080A0001">
+      <w:start w:val="1"/>
+      <w:numFmt w:val="bullet"/>
+      <w:lvlText w:val=""/>
+      <w:lvlJc w:val="left"/>
+      <w:pPr>
+        <w:ind w:left="720" w:hanging="360"/>
+      </w:pPr>
+      <w:rPr>
+        <w:rFonts w:ascii="Symbol" w:hAnsi="Symbol" w:cs="Symbol" w:hint="default"/>
+      </w:rPr>
+    </w:lvl>
+    <w:lvl w:ilvl="1" w:tplc="080A0003" w:tentative="1">
+      <w:start w:val="1"/>
+      <w:numFmt w:val="bullet"/>
+      <w:lvlText w:val="o"/>
+      <w:lvlJc w:val="left"/>
+      <w:pPr>
+        <w:ind w:left="1440" w:hanging="360"/>
+      </w:pPr>
+      <w:rPr>
+        <w:rFonts w:ascii="Courier New" w:hAnsi="Courier New" w:cs="Courier New" w:hint="default"/>
+      </w:rPr>
+    </w:lvl>
+    <w:lvl w:ilvl="2" w:tplc="080A0005" w:tentative="1">
+      <w:start w:val="1"/>
+      <w:numFmt w:val="bullet"/>
+      <w:lvlText w:val=""/>
+      <w:lvlJc w:val="left"/>
+      <w:pPr>
+        <w:ind w:left="2160" w:hanging="360"/>
+      </w:pPr>
+      <w:rPr>
+        <w:rFonts w:ascii="Wingdings" w:hAnsi="Wingdings" w:cs="Wingdings" w:hint="default"/>
+      </w:rPr>
+    </w:lvl>
+    <w:lvl w:ilvl="3" w:tplc="080A0001" w:tentative="1">
+      <w:start w:val="1"/>
+      <w:numFmt w:val="bullet"/>
+      <w:lvlText w:val=""/>
+      <w:lvlJc w:val="left"/>
+      <w:pPr>
+        <w:ind w:left="2880" w:hanging="360"/>
+      </w:pPr>
+      <w:rPr>
+        <w:rFonts w:ascii="Symbol" w:hAnsi="Symbol" w:cs="Symbol" w:hint="default"/>
+      </w:rPr>
+    </w:lvl>
+    <w:lvl w:ilvl="4" w:tplc="080A0003" w:tentative="1">
+      <w:start w:val="1"/>
+      <w:numFmt w:val="bullet"/>
+      <w:lvlText w:val="o"/>
+      <w:lvlJc w:val="left"/>
+      <w:pPr>
+        <w:ind w:left="3600" w:hanging="360"/>
+      </w:pPr>
+      <w:rPr>
+        <w:rFonts w:ascii="Courier New" w:hAnsi="Courier New" w:cs="Courier New" w:hint="default"/>
+      </w:rPr>
+    </w:lvl>
+    <w:lvl w:ilvl="5" w:tplc="080A0005" w:tentative="1">
+      <w:start w:val="1"/>
+      <w:numFmt w:val="bullet"/>
+      <w:lvlText w:val=""/>
+      <w:lvlJc w:val="left"/>
+      <w:pPr>
+        <w:ind w:left="4320" w:hanging="360"/>
+      </w:pPr>
+      <w:rPr>
+        <w:rFonts w:ascii="Wingdings" w:hAnsi="Wingdings" w:cs="Wingdings" w:hint="default"/>
+      </w:rPr>
+    </w:lvl>
+    <w:lvl w:ilvl="6" w:tplc="080A0001" w:tentative="1">
+      <w:start w:val="1"/>
+      <w:numFmt w:val="bullet"/>
+      <w:lvlText w:val=""/>
+      <w:lvlJc w:val="left"/>
+      <w:pPr>
+        <w:ind w:left="5040" w:hanging="360"/>
+      </w:pPr>
+      <w:rPr>
+        <w:rFonts w:ascii="Symbol" w:hAnsi="Symbol" w:cs="Symbol" w:hint="default"/>
+      </w:rPr>
+    </w:lvl>
+    <w:lvl w:ilvl="7" w:tplc="080A0003" w:tentative="1">
+      <w:start w:val="1"/>
+      <w:numFmt w:val="bullet"/>
+      <w:lvlText w:val="o"/>
+      <w:lvlJc w:val="left"/>
+      <w:pPr>
+        <w:ind w:left="5760" w:hanging="360"/>
+      </w:pPr>
+      <w:rPr>
+        <w:rFonts w:ascii="Courier New" w:hAnsi="Courier New" w:cs="Courier New" w:hint="default"/>
+      </w:rPr>
+    </w:lvl>
+    <w:lvl w:ilvl="8" w:tplc="080A0005" w:tentative="1">
+      <w:start w:val="1"/>
+      <w:numFmt w:val="bullet"/>
+      <w:lvlText w:val=""/>
+      <w:lvlJc w:val="left"/>
+      <w:pPr>
+        <w:ind w:left="6480" w:hanging="360"/>
+      </w:pPr>
+      <w:rPr>
+        <w:rFonts w:ascii="Wingdings" w:hAnsi="Wingdings" w:cs="Wingdings" w:hint="default"/>
+      </w:rPr>
+    </w:lvl>
+  </w:abstractNum>
+  <w:abstractNum w:abstractNumId="6" w15:restartNumberingAfterBreak="0">
+    <w:nsid w:val="22A84918"/>
+    <w:multiLevelType w:val="multilevel"/>
+    <w:tmpl w:val="C8F4D8B2"/>
+    <w:lvl w:ilvl="0">
+      <w:start w:val="1"/>
+      <w:numFmt w:val="bullet"/>
+      <w:lvlText w:val=""/>
+      <w:lvlJc w:val="left"/>
+      <w:pPr>
+        <w:tabs>
+          <w:tab w:val="num" w:pos="720"/>
+        </w:tabs>
+        <w:ind w:left="720" w:hanging="360"/>
+      </w:pPr>
+      <w:rPr>
+        <w:rFonts w:ascii="Symbol" w:hAnsi="Symbol" w:hint="default"/>
+        <w:sz w:val="20"/>
+      </w:rPr>
+    </w:lvl>
+    <w:lvl w:ilvl="1" w:tentative="1">
+      <w:start w:val="1"/>
+      <w:numFmt w:val="bullet"/>
+      <w:lvlText w:val=""/>
+      <w:lvlJc w:val="left"/>
+      <w:pPr>
+        <w:tabs>
+          <w:tab w:val="num" w:pos="1440"/>
+        </w:tabs>
+        <w:ind w:left="1440" w:hanging="360"/>
+      </w:pPr>
+      <w:rPr>
+        <w:rFonts w:ascii="Symbol" w:hAnsi="Symbol" w:hint="default"/>
+        <w:sz w:val="20"/>
+      </w:rPr>
+    </w:lvl>
+    <w:lvl w:ilvl="2" w:tentative="1">
+      <w:start w:val="1"/>
+      <w:numFmt w:val="bullet"/>
+      <w:lvlText w:val=""/>
+      <w:lvlJc w:val="left"/>
+      <w:pPr>
+        <w:tabs>
+          <w:tab w:val="num" w:pos="2160"/>
+        </w:tabs>
+        <w:ind w:left="2160" w:hanging="360"/>
+      </w:pPr>
+      <w:rPr>
+        <w:rFonts w:ascii="Symbol" w:hAnsi="Symbol" w:hint="default"/>
+        <w:sz w:val="20"/>
+      </w:rPr>
+    </w:lvl>
+    <w:lvl w:ilvl="3" w:tentative="1">
+      <w:start w:val="1"/>
+      <w:numFmt w:val="bullet"/>
+      <w:lvlText w:val=""/>
+      <w:lvlJc w:val="left"/>
+      <w:pPr>
+        <w:tabs>
+          <w:tab w:val="num" w:pos="2880"/>
+        </w:tabs>
+        <w:ind w:left="2880" w:hanging="360"/>
+      </w:pPr>
+      <w:rPr>
+        <w:rFonts w:ascii="Symbol" w:hAnsi="Symbol" w:hint="default"/>
+        <w:sz w:val="20"/>
+      </w:rPr>
+    </w:lvl>
+    <w:lvl w:ilvl="4" w:tentative="1">
+      <w:start w:val="1"/>
+      <w:numFmt w:val="bullet"/>
+      <w:lvlText w:val=""/>
+      <w:lvlJc w:val="left"/>
+      <w:pPr>
+        <w:tabs>
+          <w:tab w:val="num" w:pos="3600"/>
+        </w:tabs>
+        <w:ind w:left="3600" w:hanging="360"/>
+      </w:pPr>
+      <w:rPr>
+        <w:rFonts w:ascii="Symbol" w:hAnsi="Symbol" w:hint="default"/>
+        <w:sz w:val="20"/>
+      </w:rPr>
+    </w:lvl>
+    <w:lvl w:ilvl="5" w:tentative="1">
+      <w:start w:val="1"/>
+      <w:numFmt w:val="bullet"/>
+      <w:lvlText w:val=""/>
+      <w:lvlJc w:val="left"/>
+      <w:pPr>
+        <w:tabs>
+          <w:tab w:val="num" w:pos="4320"/>
+        </w:tabs>
+        <w:ind w:left="4320" w:hanging="360"/>
+      </w:pPr>
+      <w:rPr>
+        <w:rFonts w:ascii="Symbol" w:hAnsi="Symbol" w:hint="default"/>
+        <w:sz w:val="20"/>
+      </w:rPr>
+    </w:lvl>
+    <w:lvl w:ilvl="6" w:tentative="1">
+      <w:start w:val="1"/>
+      <w:numFmt w:val="bullet"/>
+      <w:lvlText w:val=""/>
+      <w:lvlJc w:val="left"/>
+      <w:pPr>
+        <w:tabs>
+          <w:tab w:val="num" w:pos="5040"/>
+        </w:tabs>
+        <w:ind w:left="5040" w:hanging="360"/>
+      </w:pPr>
+      <w:rPr>
+        <w:rFonts w:ascii="Symbol" w:hAnsi="Symbol" w:hint="default"/>
+        <w:sz w:val="20"/>
+      </w:rPr>
+    </w:lvl>
+    <w:lvl w:ilvl="7" w:tentative="1">
+      <w:start w:val="1"/>
+      <w:numFmt w:val="bullet"/>
+      <w:lvlText w:val=""/>
+      <w:lvlJc w:val="left"/>
+      <w:pPr>
+        <w:tabs>
+          <w:tab w:val="num" w:pos="5760"/>
+        </w:tabs>
+        <w:ind w:left="5760" w:hanging="360"/>
+      </w:pPr>
+      <w:rPr>
+        <w:rFonts w:ascii="Symbol" w:hAnsi="Symbol" w:hint="default"/>
+        <w:sz w:val="20"/>
+      </w:rPr>
+    </w:lvl>
+    <w:lvl w:ilvl="8" w:tentative="1">
+      <w:start w:val="1"/>
+      <w:numFmt w:val="bullet"/>
+      <w:lvlText w:val=""/>
+      <w:lvlJc w:val="left"/>
+      <w:pPr>
+        <w:tabs>
+          <w:tab w:val="num" w:pos="6480"/>
+        </w:tabs>
+        <w:ind w:left="6480" w:hanging="360"/>
+      </w:pPr>
+      <w:rPr>
+        <w:rFonts w:ascii="Symbol" w:hAnsi="Symbol" w:hint="default"/>
+        <w:sz w:val="20"/>
+      </w:rPr>
+    </w:lvl>
+  </w:abstractNum>
+  <w:abstractNum w:abstractNumId="7" w15:restartNumberingAfterBreak="0">
+    <w:nsid w:val="2974013E"/>
+    <w:multiLevelType w:val="multilevel"/>
+    <w:tmpl w:val="C5667828"/>
+    <w:lvl w:ilvl="0">
+      <w:start w:val="1"/>
+      <w:numFmt w:val="decimal"/>
+      <w:lvlText w:val="%1."/>
+      <w:lvlJc w:val="left"/>
+      <w:pPr>
+        <w:tabs>
+          <w:tab w:val="num" w:pos="720"/>
+        </w:tabs>
+        <w:ind w:left="720" w:hanging="360"/>
+      </w:pPr>
+    </w:lvl>
+    <w:lvl w:ilvl="1" w:tentative="1">
+      <w:start w:val="1"/>
+      <w:numFmt w:val="decimal"/>
+      <w:lvlText w:val="%2."/>
+      <w:lvlJc w:val="left"/>
+      <w:pPr>
+        <w:tabs>
+          <w:tab w:val="num" w:pos="1440"/>
+        </w:tabs>
+        <w:ind w:left="1440" w:hanging="360"/>
+      </w:pPr>
+    </w:lvl>
+    <w:lvl w:ilvl="2" w:tentative="1">
+      <w:start w:val="1"/>
+      <w:numFmt w:val="decimal"/>
+      <w:lvlText w:val="%3."/>
+      <w:lvlJc w:val="left"/>
+      <w:pPr>
+        <w:tabs>
+          <w:tab w:val="num" w:pos="2160"/>
+        </w:tabs>
+        <w:ind w:left="2160" w:hanging="360"/>
+      </w:pPr>
+    </w:lvl>
+    <w:lvl w:ilvl="3" w:tentative="1">
+      <w:start w:val="1"/>
+      <w:numFmt w:val="decimal"/>
+      <w:lvlText w:val="%4."/>
+      <w:lvlJc w:val="left"/>
+      <w:pPr>
+        <w:tabs>
+          <w:tab w:val="num" w:pos="2880"/>
+        </w:tabs>
+        <w:ind w:left="2880" w:hanging="360"/>
+      </w:pPr>
+    </w:lvl>
+    <w:lvl w:ilvl="4" w:tentative="1">
+      <w:start w:val="1"/>
+      <w:numFmt w:val="decimal"/>
+      <w:lvlText w:val="%5."/>
+      <w:lvlJc w:val="left"/>
+      <w:pPr>
+        <w:tabs>
+          <w:tab w:val="num" w:pos="3600"/>
+        </w:tabs>
+        <w:ind w:left="3600" w:hanging="360"/>
+      </w:pPr>
+    </w:lvl>
+    <w:lvl w:ilvl="5" w:tentative="1">
+      <w:start w:val="1"/>
+      <w:numFmt w:val="decimal"/>
+      <w:lvlText w:val="%6."/>
+      <w:lvlJc w:val="left"/>
+      <w:pPr>
+        <w:tabs>
+          <w:tab w:val="num" w:pos="4320"/>
+        </w:tabs>
+        <w:ind w:left="4320" w:hanging="360"/>
+      </w:pPr>
+    </w:lvl>
+    <w:lvl w:ilvl="6" w:tentative="1">
+      <w:start w:val="1"/>
+      <w:numFmt w:val="decimal"/>
+      <w:lvlText w:val="%7."/>
+      <w:lvlJc w:val="left"/>
+      <w:pPr>
+        <w:tabs>
+          <w:tab w:val="num" w:pos="5040"/>
+        </w:tabs>
+        <w:ind w:left="5040" w:hanging="360"/>
+      </w:pPr>
+    </w:lvl>
+    <w:lvl w:ilvl="7" w:tentative="1">
+      <w:start w:val="1"/>
+      <w:numFmt w:val="decimal"/>
+      <w:lvlText w:val="%8."/>
+      <w:lvlJc w:val="left"/>
+      <w:pPr>
+        <w:tabs>
+          <w:tab w:val="num" w:pos="5760"/>
+        </w:tabs>
+        <w:ind w:left="5760" w:hanging="360"/>
+      </w:pPr>
+    </w:lvl>
+    <w:lvl w:ilvl="8" w:tentative="1">
+      <w:start w:val="1"/>
+      <w:numFmt w:val="decimal"/>
+      <w:lvlText w:val="%9."/>
+      <w:lvlJc w:val="left"/>
+      <w:pPr>
+        <w:tabs>
+          <w:tab w:val="num" w:pos="6480"/>
+        </w:tabs>
+        <w:ind w:left="6480" w:hanging="360"/>
+      </w:pPr>
+    </w:lvl>
+  </w:abstractNum>
+  <w:abstractNum w:abstractNumId="8" w15:restartNumberingAfterBreak="0">
+    <w:nsid w:val="2BFF1BC4"/>
+    <w:multiLevelType w:val="hybridMultilevel"/>
+    <w:tmpl w:val="CA3632C6"/>
+    <w:lvl w:ilvl="0" w:tplc="080A0001">
+      <w:start w:val="1"/>
+      <w:numFmt w:val="bullet"/>
+      <w:lvlText w:val=""/>
+      <w:lvlJc w:val="left"/>
+      <w:pPr>
+        <w:ind w:left="720" w:hanging="360"/>
+      </w:pPr>
+      <w:rPr>
+        <w:rFonts w:ascii="Symbol" w:hAnsi="Symbol" w:cs="Symbol" w:hint="default"/>
+      </w:rPr>
+    </w:lvl>
+    <w:lvl w:ilvl="1" w:tplc="080A0003" w:tentative="1">
+      <w:start w:val="1"/>
+      <w:numFmt w:val="bullet"/>
+      <w:lvlText w:val="o"/>
+      <w:lvlJc w:val="left"/>
+      <w:pPr>
+        <w:ind w:left="1440" w:hanging="360"/>
+      </w:pPr>
+      <w:rPr>
+        <w:rFonts w:ascii="Courier New" w:hAnsi="Courier New" w:cs="Courier New" w:hint="default"/>
+      </w:rPr>
+    </w:lvl>
+    <w:lvl w:ilvl="2" w:tplc="080A0005" w:tentative="1">
+      <w:start w:val="1"/>
+      <w:numFmt w:val="bullet"/>
+      <w:lvlText w:val=""/>
+      <w:lvlJc w:val="left"/>
+      <w:pPr>
+        <w:ind w:left="2160" w:hanging="360"/>
+      </w:pPr>
+      <w:rPr>
+        <w:rFonts w:ascii="Wingdings" w:hAnsi="Wingdings" w:cs="Wingdings" w:hint="default"/>
+      </w:rPr>
+    </w:lvl>
+    <w:lvl w:ilvl="3" w:tplc="080A0001" w:tentative="1">
+      <w:start w:val="1"/>
+      <w:numFmt w:val="bullet"/>
+      <w:lvlText w:val=""/>
+      <w:lvlJc w:val="left"/>
+      <w:pPr>
+        <w:ind w:left="2880" w:hanging="360"/>
+      </w:pPr>
+      <w:rPr>
+        <w:rFonts w:ascii="Symbol" w:hAnsi="Symbol" w:cs="Symbol" w:hint="default"/>
+      </w:rPr>
+    </w:lvl>
+    <w:lvl w:ilvl="4" w:tplc="080A0003" w:tentative="1">
+      <w:start w:val="1"/>
+      <w:numFmt w:val="bullet"/>
+      <w:lvlText w:val="o"/>
+      <w:lvlJc w:val="left"/>
+      <w:pPr>
+        <w:ind w:left="3600" w:hanging="360"/>
+      </w:pPr>
+      <w:rPr>
+        <w:rFonts w:ascii="Courier New" w:hAnsi="Courier New" w:cs="Courier New" w:hint="default"/>
+      </w:rPr>
+    </w:lvl>
+    <w:lvl w:ilvl="5" w:tplc="080A0005" w:tentative="1">
+      <w:start w:val="1"/>
+      <w:numFmt w:val="bullet"/>
+      <w:lvlText w:val=""/>
+      <w:lvlJc w:val="left"/>
+      <w:pPr>
+        <w:ind w:left="4320" w:hanging="360"/>
+      </w:pPr>
+      <w:rPr>
+        <w:rFonts w:ascii="Wingdings" w:hAnsi="Wingdings" w:cs="Wingdings" w:hint="default"/>
+      </w:rPr>
+    </w:lvl>
+    <w:lvl w:ilvl="6" w:tplc="080A0001" w:tentative="1">
+      <w:start w:val="1"/>
+      <w:numFmt w:val="bullet"/>
+      <w:lvlText w:val=""/>
+      <w:lvlJc w:val="left"/>
+      <w:pPr>
+        <w:ind w:left="5040" w:hanging="360"/>
+      </w:pPr>
+      <w:rPr>
+        <w:rFonts w:ascii="Symbol" w:hAnsi="Symbol" w:cs="Symbol" w:hint="default"/>
+      </w:rPr>
+    </w:lvl>
+    <w:lvl w:ilvl="7" w:tplc="080A0003" w:tentative="1">
+      <w:start w:val="1"/>
+      <w:numFmt w:val="bullet"/>
+      <w:lvlText w:val="o"/>
+      <w:lvlJc w:val="left"/>
+      <w:pPr>
+        <w:ind w:left="5760" w:hanging="360"/>
+      </w:pPr>
+      <w:rPr>
+        <w:rFonts w:ascii="Courier New" w:hAnsi="Courier New" w:cs="Courier New" w:hint="default"/>
+      </w:rPr>
+    </w:lvl>
+    <w:lvl w:ilvl="8" w:tplc="080A0005" w:tentative="1">
+      <w:start w:val="1"/>
+      <w:numFmt w:val="bullet"/>
+      <w:lvlText w:val=""/>
+      <w:lvlJc w:val="left"/>
+      <w:pPr>
+        <w:ind w:left="6480" w:hanging="360"/>
+      </w:pPr>
+      <w:rPr>
+        <w:rFonts w:ascii="Wingdings" w:hAnsi="Wingdings" w:cs="Wingdings" w:hint="default"/>
+      </w:rPr>
+    </w:lvl>
+  </w:abstractNum>
+  <w:abstractNum w:abstractNumId="9" w15:restartNumberingAfterBreak="0">
+    <w:nsid w:val="33D06FF9"/>
+    <w:multiLevelType w:val="hybridMultilevel"/>
+    <w:tmpl w:val="DB107B12"/>
+    <w:lvl w:ilvl="0" w:tplc="080A000F">
+      <w:start w:val="1"/>
+      <w:numFmt w:val="decimal"/>
+      <w:lvlText w:val="%1."/>
+      <w:lvlJc w:val="left"/>
+      <w:pPr>
+        <w:ind w:left="720" w:hanging="360"/>
+      </w:pPr>
+      <w:rPr>
+        <w:rFonts w:hint="default"/>
+      </w:rPr>
+    </w:lvl>
+    <w:lvl w:ilvl="1" w:tplc="080A0019" w:tentative="1">
+      <w:start w:val="1"/>
+      <w:numFmt w:val="lowerLetter"/>
+      <w:lvlText w:val="%2."/>
+      <w:lvlJc w:val="left"/>
+      <w:pPr>
+        <w:ind w:left="1440" w:hanging="360"/>
+      </w:pPr>
+    </w:lvl>
+    <w:lvl w:ilvl="2" w:tplc="080A001B" w:tentative="1">
+      <w:start w:val="1"/>
+      <w:numFmt w:val="lowerRoman"/>
+      <w:lvlText w:val="%3."/>
+      <w:lvlJc w:val="right"/>
+      <w:pPr>
+        <w:ind w:left="2160" w:hanging="180"/>
+      </w:pPr>
+    </w:lvl>
+    <w:lvl w:ilvl="3" w:tplc="080A000F" w:tentative="1">
+      <w:start w:val="1"/>
+      <w:numFmt w:val="decimal"/>
+      <w:lvlText w:val="%4."/>
+      <w:lvlJc w:val="left"/>
+      <w:pPr>
+        <w:ind w:left="2880" w:hanging="360"/>
+      </w:pPr>
+    </w:lvl>
+    <w:lvl w:ilvl="4" w:tplc="080A0019" w:tentative="1">
+      <w:start w:val="1"/>
+      <w:numFmt w:val="lowerLetter"/>
+      <w:lvlText w:val="%5."/>
+      <w:lvlJc w:val="left"/>
+      <w:pPr>
+        <w:ind w:left="3600" w:hanging="360"/>
+      </w:pPr>
+    </w:lvl>
+    <w:lvl w:ilvl="5" w:tplc="080A001B" w:tentative="1">
+      <w:start w:val="1"/>
+      <w:numFmt w:val="lowerRoman"/>
+      <w:lvlText w:val="%6."/>
+      <w:lvlJc w:val="right"/>
+      <w:pPr>
+        <w:ind w:left="4320" w:hanging="180"/>
+      </w:pPr>
+    </w:lvl>
+    <w:lvl w:ilvl="6" w:tplc="080A000F" w:tentative="1">
+      <w:start w:val="1"/>
+      <w:numFmt w:val="decimal"/>
+      <w:lvlText w:val="%7."/>
+      <w:lvlJc w:val="left"/>
+      <w:pPr>
+        <w:ind w:left="5040" w:hanging="360"/>
+      </w:pPr>
+    </w:lvl>
+    <w:lvl w:ilvl="7" w:tplc="080A0019" w:tentative="1">
+      <w:start w:val="1"/>
+      <w:numFmt w:val="lowerLetter"/>
+      <w:lvlText w:val="%8."/>
+      <w:lvlJc w:val="left"/>
+      <w:pPr>
+        <w:ind w:left="5760" w:hanging="360"/>
+      </w:pPr>
+    </w:lvl>
+    <w:lvl w:ilvl="8" w:tplc="080A001B" w:tentative="1">
+      <w:start w:val="1"/>
+      <w:numFmt w:val="lowerRoman"/>
+      <w:lvlText w:val="%9."/>
+      <w:lvlJc w:val="right"/>
+      <w:pPr>
+        <w:ind w:left="6480" w:hanging="180"/>
+      </w:pPr>
+    </w:lvl>
+  </w:abstractNum>
+  <w:abstractNum w:abstractNumId="10" w15:restartNumberingAfterBreak="0">
+    <w:nsid w:val="378359B2"/>
+    <w:multiLevelType w:val="hybridMultilevel"/>
+    <w:tmpl w:val="43F8EA74"/>
+    <w:lvl w:ilvl="0" w:tplc="080A000F">
+      <w:start w:val="1"/>
+      <w:numFmt w:val="decimal"/>
+      <w:lvlText w:val="%1."/>
+      <w:lvlJc w:val="left"/>
+      <w:pPr>
+        <w:ind w:left="720" w:hanging="360"/>
+      </w:pPr>
+      <w:rPr>
+        <w:rFonts w:hint="default"/>
+      </w:rPr>
+    </w:lvl>
+    <w:lvl w:ilvl="1" w:tplc="080A0019" w:tentative="1">
+      <w:start w:val="1"/>
+      <w:numFmt w:val="lowerLetter"/>
+      <w:lvlText w:val="%2."/>
+      <w:lvlJc w:val="left"/>
+      <w:pPr>
+        <w:ind w:left="1440" w:hanging="360"/>
+      </w:pPr>
+    </w:lvl>
+    <w:lvl w:ilvl="2" w:tplc="080A001B" w:tentative="1">
+      <w:start w:val="1"/>
+      <w:numFmt w:val="lowerRoman"/>
+      <w:lvlText w:val="%3."/>
+      <w:lvlJc w:val="right"/>
+      <w:pPr>
+        <w:ind w:left="2160" w:hanging="180"/>
+      </w:pPr>
+    </w:lvl>
+    <w:lvl w:ilvl="3" w:tplc="080A000F" w:tentative="1">
+      <w:start w:val="1"/>
+      <w:numFmt w:val="decimal"/>
+      <w:lvlText w:val="%4."/>
+      <w:lvlJc w:val="left"/>
+      <w:pPr>
+        <w:ind w:left="2880" w:hanging="360"/>
+      </w:pPr>
+    </w:lvl>
+    <w:lvl w:ilvl="4" w:tplc="080A0019" w:tentative="1">
+      <w:start w:val="1"/>
+      <w:numFmt w:val="lowerLetter"/>
+      <w:lvlText w:val="%5."/>
+      <w:lvlJc w:val="left"/>
+      <w:pPr>
+        <w:ind w:left="3600" w:hanging="360"/>
+      </w:pPr>
+    </w:lvl>
+    <w:lvl w:ilvl="5" w:tplc="080A001B" w:tentative="1">
+      <w:start w:val="1"/>
+      <w:numFmt w:val="lowerRoman"/>
+      <w:lvlText w:val="%6."/>
+      <w:lvlJc w:val="right"/>
+      <w:pPr>
+        <w:ind w:left="4320" w:hanging="180"/>
+      </w:pPr>
+    </w:lvl>
+    <w:lvl w:ilvl="6" w:tplc="080A000F" w:tentative="1">
+      <w:start w:val="1"/>
+      <w:numFmt w:val="decimal"/>
+      <w:lvlText w:val="%7."/>
+      <w:lvlJc w:val="left"/>
+      <w:pPr>
+        <w:ind w:left="5040" w:hanging="360"/>
+      </w:pPr>
+    </w:lvl>
+    <w:lvl w:ilvl="7" w:tplc="080A0019" w:tentative="1">
+      <w:start w:val="1"/>
+      <w:numFmt w:val="lowerLetter"/>
+      <w:lvlText w:val="%8."/>
+      <w:lvlJc w:val="left"/>
+      <w:pPr>
+        <w:ind w:left="5760" w:hanging="360"/>
+      </w:pPr>
+    </w:lvl>
+    <w:lvl w:ilvl="8" w:tplc="080A001B" w:tentative="1">
+      <w:start w:val="1"/>
+      <w:numFmt w:val="lowerRoman"/>
+      <w:lvlText w:val="%9."/>
+      <w:lvlJc w:val="right"/>
+      <w:pPr>
+        <w:ind w:left="6480" w:hanging="180"/>
+      </w:pPr>
+    </w:lvl>
+  </w:abstractNum>
+  <w:abstractNum w:abstractNumId="11" w15:restartNumberingAfterBreak="0">
     <w:nsid w:val="452B57CA"/>
     <w:multiLevelType w:val="multilevel"/>
     <w:tmpl w:val="F93E6B80"/>
@@ -13128,10 +15991,10 @@
       </w:rPr>
     </w:lvl>
   </w:abstractNum>
-  <w:abstractNum w:abstractNumId="4" w15:restartNumberingAfterBreak="0">
-    <w:nsid w:val="5D095ED8"/>
+  <w:abstractNum w:abstractNumId="12" w15:restartNumberingAfterBreak="0">
+    <w:nsid w:val="58CB3AB2"/>
     <w:multiLevelType w:val="hybridMultilevel"/>
-    <w:tmpl w:val="C4745218"/>
+    <w:tmpl w:val="12C6B370"/>
     <w:lvl w:ilvl="0" w:tplc="080A0001">
       <w:start w:val="1"/>
       <w:numFmt w:val="bullet"/>
@@ -13241,7 +16104,120 @@
       </w:rPr>
     </w:lvl>
   </w:abstractNum>
-  <w:abstractNum w:abstractNumId="5" w15:restartNumberingAfterBreak="0">
+  <w:abstractNum w:abstractNumId="13" w15:restartNumberingAfterBreak="0">
+    <w:nsid w:val="5D095ED8"/>
+    <w:multiLevelType w:val="hybridMultilevel"/>
+    <w:tmpl w:val="C4745218"/>
+    <w:lvl w:ilvl="0" w:tplc="080A0001">
+      <w:start w:val="1"/>
+      <w:numFmt w:val="bullet"/>
+      <w:lvlText w:val=""/>
+      <w:lvlJc w:val="left"/>
+      <w:pPr>
+        <w:ind w:left="720" w:hanging="360"/>
+      </w:pPr>
+      <w:rPr>
+        <w:rFonts w:ascii="Symbol" w:hAnsi="Symbol" w:cs="Symbol" w:hint="default"/>
+      </w:rPr>
+    </w:lvl>
+    <w:lvl w:ilvl="1" w:tplc="080A0003" w:tentative="1">
+      <w:start w:val="1"/>
+      <w:numFmt w:val="bullet"/>
+      <w:lvlText w:val="o"/>
+      <w:lvlJc w:val="left"/>
+      <w:pPr>
+        <w:ind w:left="1440" w:hanging="360"/>
+      </w:pPr>
+      <w:rPr>
+        <w:rFonts w:ascii="Courier New" w:hAnsi="Courier New" w:cs="Courier New" w:hint="default"/>
+      </w:rPr>
+    </w:lvl>
+    <w:lvl w:ilvl="2" w:tplc="080A0005" w:tentative="1">
+      <w:start w:val="1"/>
+      <w:numFmt w:val="bullet"/>
+      <w:lvlText w:val=""/>
+      <w:lvlJc w:val="left"/>
+      <w:pPr>
+        <w:ind w:left="2160" w:hanging="360"/>
+      </w:pPr>
+      <w:rPr>
+        <w:rFonts w:ascii="Wingdings" w:hAnsi="Wingdings" w:cs="Wingdings" w:hint="default"/>
+      </w:rPr>
+    </w:lvl>
+    <w:lvl w:ilvl="3" w:tplc="080A0001" w:tentative="1">
+      <w:start w:val="1"/>
+      <w:numFmt w:val="bullet"/>
+      <w:lvlText w:val=""/>
+      <w:lvlJc w:val="left"/>
+      <w:pPr>
+        <w:ind w:left="2880" w:hanging="360"/>
+      </w:pPr>
+      <w:rPr>
+        <w:rFonts w:ascii="Symbol" w:hAnsi="Symbol" w:cs="Symbol" w:hint="default"/>
+      </w:rPr>
+    </w:lvl>
+    <w:lvl w:ilvl="4" w:tplc="080A0003" w:tentative="1">
+      <w:start w:val="1"/>
+      <w:numFmt w:val="bullet"/>
+      <w:lvlText w:val="o"/>
+      <w:lvlJc w:val="left"/>
+      <w:pPr>
+        <w:ind w:left="3600" w:hanging="360"/>
+      </w:pPr>
+      <w:rPr>
+        <w:rFonts w:ascii="Courier New" w:hAnsi="Courier New" w:cs="Courier New" w:hint="default"/>
+      </w:rPr>
+    </w:lvl>
+    <w:lvl w:ilvl="5" w:tplc="080A0005" w:tentative="1">
+      <w:start w:val="1"/>
+      <w:numFmt w:val="bullet"/>
+      <w:lvlText w:val=""/>
+      <w:lvlJc w:val="left"/>
+      <w:pPr>
+        <w:ind w:left="4320" w:hanging="360"/>
+      </w:pPr>
+      <w:rPr>
+        <w:rFonts w:ascii="Wingdings" w:hAnsi="Wingdings" w:cs="Wingdings" w:hint="default"/>
+      </w:rPr>
+    </w:lvl>
+    <w:lvl w:ilvl="6" w:tplc="080A0001" w:tentative="1">
+      <w:start w:val="1"/>
+      <w:numFmt w:val="bullet"/>
+      <w:lvlText w:val=""/>
+      <w:lvlJc w:val="left"/>
+      <w:pPr>
+        <w:ind w:left="5040" w:hanging="360"/>
+      </w:pPr>
+      <w:rPr>
+        <w:rFonts w:ascii="Symbol" w:hAnsi="Symbol" w:cs="Symbol" w:hint="default"/>
+      </w:rPr>
+    </w:lvl>
+    <w:lvl w:ilvl="7" w:tplc="080A0003" w:tentative="1">
+      <w:start w:val="1"/>
+      <w:numFmt w:val="bullet"/>
+      <w:lvlText w:val="o"/>
+      <w:lvlJc w:val="left"/>
+      <w:pPr>
+        <w:ind w:left="5760" w:hanging="360"/>
+      </w:pPr>
+      <w:rPr>
+        <w:rFonts w:ascii="Courier New" w:hAnsi="Courier New" w:cs="Courier New" w:hint="default"/>
+      </w:rPr>
+    </w:lvl>
+    <w:lvl w:ilvl="8" w:tplc="080A0005" w:tentative="1">
+      <w:start w:val="1"/>
+      <w:numFmt w:val="bullet"/>
+      <w:lvlText w:val=""/>
+      <w:lvlJc w:val="left"/>
+      <w:pPr>
+        <w:ind w:left="6480" w:hanging="360"/>
+      </w:pPr>
+      <w:rPr>
+        <w:rFonts w:ascii="Wingdings" w:hAnsi="Wingdings" w:cs="Wingdings" w:hint="default"/>
+      </w:rPr>
+    </w:lvl>
+  </w:abstractNum>
+  <w:abstractNum w:abstractNumId="14" w15:restartNumberingAfterBreak="0">
     <w:nsid w:val="69287CD5"/>
     <w:multiLevelType w:val="multilevel"/>
     <w:tmpl w:val="F93E6B80"/>
@@ -13391,7 +16367,7 @@
       </w:rPr>
     </w:lvl>
   </w:abstractNum>
-  <w:abstractNum w:abstractNumId="6" w15:restartNumberingAfterBreak="0">
+  <w:abstractNum w:abstractNumId="15" w15:restartNumberingAfterBreak="0">
     <w:nsid w:val="6B4D3F14"/>
     <w:multiLevelType w:val="hybridMultilevel"/>
     <w:tmpl w:val="2FC05772"/>
@@ -13504,7 +16480,7 @@
       </w:rPr>
     </w:lvl>
   </w:abstractNum>
-  <w:abstractNum w:abstractNumId="7" w15:restartNumberingAfterBreak="0">
+  <w:abstractNum w:abstractNumId="16" w15:restartNumberingAfterBreak="0">
     <w:nsid w:val="6DA21F8B"/>
     <w:multiLevelType w:val="multilevel"/>
     <w:tmpl w:val="F93E6B80"/>
@@ -13654,10 +16630,10 @@
       </w:rPr>
     </w:lvl>
   </w:abstractNum>
-  <w:abstractNum w:abstractNumId="8" w15:restartNumberingAfterBreak="0">
+  <w:abstractNum w:abstractNumId="17" w15:restartNumberingAfterBreak="0">
     <w:nsid w:val="70C21AED"/>
     <w:multiLevelType w:val="hybridMultilevel"/>
-    <w:tmpl w:val="6C52E284"/>
+    <w:tmpl w:val="FF863D66"/>
     <w:lvl w:ilvl="0" w:tplc="080A000F">
       <w:start w:val="1"/>
       <w:numFmt w:val="decimal"/>
@@ -13740,31 +16716,174 @@
       </w:pPr>
     </w:lvl>
   </w:abstractNum>
+  <w:abstractNum w:abstractNumId="18" w15:restartNumberingAfterBreak="0">
+    <w:nsid w:val="76F43A50"/>
+    <w:multiLevelType w:val="hybridMultilevel"/>
+    <w:tmpl w:val="BA0AAFFE"/>
+    <w:lvl w:ilvl="0" w:tplc="080A000F">
+      <w:start w:val="1"/>
+      <w:numFmt w:val="decimal"/>
+      <w:lvlText w:val="%1."/>
+      <w:lvlJc w:val="left"/>
+      <w:pPr>
+        <w:ind w:left="720" w:hanging="360"/>
+      </w:pPr>
+      <w:rPr>
+        <w:rFonts w:hint="default"/>
+      </w:rPr>
+    </w:lvl>
+    <w:lvl w:ilvl="1" w:tplc="080A0003" w:tentative="1">
+      <w:start w:val="1"/>
+      <w:numFmt w:val="bullet"/>
+      <w:lvlText w:val="o"/>
+      <w:lvlJc w:val="left"/>
+      <w:pPr>
+        <w:ind w:left="1440" w:hanging="360"/>
+      </w:pPr>
+      <w:rPr>
+        <w:rFonts w:ascii="Courier New" w:hAnsi="Courier New" w:cs="Courier New" w:hint="default"/>
+      </w:rPr>
+    </w:lvl>
+    <w:lvl w:ilvl="2" w:tplc="080A0005" w:tentative="1">
+      <w:start w:val="1"/>
+      <w:numFmt w:val="bullet"/>
+      <w:lvlText w:val=""/>
+      <w:lvlJc w:val="left"/>
+      <w:pPr>
+        <w:ind w:left="2160" w:hanging="360"/>
+      </w:pPr>
+      <w:rPr>
+        <w:rFonts w:ascii="Wingdings" w:hAnsi="Wingdings" w:cs="Wingdings" w:hint="default"/>
+      </w:rPr>
+    </w:lvl>
+    <w:lvl w:ilvl="3" w:tplc="080A0001" w:tentative="1">
+      <w:start w:val="1"/>
+      <w:numFmt w:val="bullet"/>
+      <w:lvlText w:val=""/>
+      <w:lvlJc w:val="left"/>
+      <w:pPr>
+        <w:ind w:left="2880" w:hanging="360"/>
+      </w:pPr>
+      <w:rPr>
+        <w:rFonts w:ascii="Symbol" w:hAnsi="Symbol" w:cs="Symbol" w:hint="default"/>
+      </w:rPr>
+    </w:lvl>
+    <w:lvl w:ilvl="4" w:tplc="080A0003" w:tentative="1">
+      <w:start w:val="1"/>
+      <w:numFmt w:val="bullet"/>
+      <w:lvlText w:val="o"/>
+      <w:lvlJc w:val="left"/>
+      <w:pPr>
+        <w:ind w:left="3600" w:hanging="360"/>
+      </w:pPr>
+      <w:rPr>
+        <w:rFonts w:ascii="Courier New" w:hAnsi="Courier New" w:cs="Courier New" w:hint="default"/>
+      </w:rPr>
+    </w:lvl>
+    <w:lvl w:ilvl="5" w:tplc="080A0005" w:tentative="1">
+      <w:start w:val="1"/>
+      <w:numFmt w:val="bullet"/>
+      <w:lvlText w:val=""/>
+      <w:lvlJc w:val="left"/>
+      <w:pPr>
+        <w:ind w:left="4320" w:hanging="360"/>
+      </w:pPr>
+      <w:rPr>
+        <w:rFonts w:ascii="Wingdings" w:hAnsi="Wingdings" w:cs="Wingdings" w:hint="default"/>
+      </w:rPr>
+    </w:lvl>
+    <w:lvl w:ilvl="6" w:tplc="080A0001" w:tentative="1">
+      <w:start w:val="1"/>
+      <w:numFmt w:val="bullet"/>
+      <w:lvlText w:val=""/>
+      <w:lvlJc w:val="left"/>
+      <w:pPr>
+        <w:ind w:left="5040" w:hanging="360"/>
+      </w:pPr>
+      <w:rPr>
+        <w:rFonts w:ascii="Symbol" w:hAnsi="Symbol" w:cs="Symbol" w:hint="default"/>
+      </w:rPr>
+    </w:lvl>
+    <w:lvl w:ilvl="7" w:tplc="080A0003" w:tentative="1">
+      <w:start w:val="1"/>
+      <w:numFmt w:val="bullet"/>
+      <w:lvlText w:val="o"/>
+      <w:lvlJc w:val="left"/>
+      <w:pPr>
+        <w:ind w:left="5760" w:hanging="360"/>
+      </w:pPr>
+      <w:rPr>
+        <w:rFonts w:ascii="Courier New" w:hAnsi="Courier New" w:cs="Courier New" w:hint="default"/>
+      </w:rPr>
+    </w:lvl>
+    <w:lvl w:ilvl="8" w:tplc="080A0005" w:tentative="1">
+      <w:start w:val="1"/>
+      <w:numFmt w:val="bullet"/>
+      <w:lvlText w:val=""/>
+      <w:lvlJc w:val="left"/>
+      <w:pPr>
+        <w:ind w:left="6480" w:hanging="360"/>
+      </w:pPr>
+      <w:rPr>
+        <w:rFonts w:ascii="Wingdings" w:hAnsi="Wingdings" w:cs="Wingdings" w:hint="default"/>
+      </w:rPr>
+    </w:lvl>
+  </w:abstractNum>
   <w:num w:numId="1">
+    <w:abstractNumId w:val="3"/>
+  </w:num>
+  <w:num w:numId="2">
+    <w:abstractNumId w:val="15"/>
+  </w:num>
+  <w:num w:numId="3">
+    <w:abstractNumId w:val="8"/>
+  </w:num>
+  <w:num w:numId="4">
+    <w:abstractNumId w:val="4"/>
+  </w:num>
+  <w:num w:numId="5">
+    <w:abstractNumId w:val="13"/>
+  </w:num>
+  <w:num w:numId="6">
+    <w:abstractNumId w:val="17"/>
+  </w:num>
+  <w:num w:numId="7">
+    <w:abstractNumId w:val="16"/>
+  </w:num>
+  <w:num w:numId="8">
+    <w:abstractNumId w:val="11"/>
+  </w:num>
+  <w:num w:numId="9">
+    <w:abstractNumId w:val="14"/>
+  </w:num>
+  <w:num w:numId="10">
+    <w:abstractNumId w:val="1"/>
+  </w:num>
+  <w:num w:numId="11">
+    <w:abstractNumId w:val="2"/>
+  </w:num>
+  <w:num w:numId="12">
+    <w:abstractNumId w:val="9"/>
+  </w:num>
+  <w:num w:numId="13">
+    <w:abstractNumId w:val="6"/>
+  </w:num>
+  <w:num w:numId="14">
+    <w:abstractNumId w:val="12"/>
+  </w:num>
+  <w:num w:numId="15">
+    <w:abstractNumId w:val="18"/>
+  </w:num>
+  <w:num w:numId="16">
+    <w:abstractNumId w:val="10"/>
+  </w:num>
+  <w:num w:numId="17">
+    <w:abstractNumId w:val="7"/>
+  </w:num>
+  <w:num w:numId="18">
     <w:abstractNumId w:val="0"/>
   </w:num>
-  <w:num w:numId="2">
-    <w:abstractNumId w:val="6"/>
-  </w:num>
-  <w:num w:numId="3">
-    <w:abstractNumId w:val="2"/>
-  </w:num>
-  <w:num w:numId="4">
-    <w:abstractNumId w:val="1"/>
-  </w:num>
-  <w:num w:numId="5">
-    <w:abstractNumId w:val="4"/>
-  </w:num>
-  <w:num w:numId="6">
-    <w:abstractNumId w:val="8"/>
-  </w:num>
-  <w:num w:numId="7">
-    <w:abstractNumId w:val="7"/>
-  </w:num>
-  <w:num w:numId="8">
-    <w:abstractNumId w:val="3"/>
-  </w:num>
-  <w:num w:numId="9">
+  <w:num w:numId="19">
     <w:abstractNumId w:val="5"/>
   </w:num>
 </w:numbering>
@@ -14186,7 +17305,7 @@
     <w:autoRedefine/>
     <w:uiPriority w:val="9"/>
     <w:qFormat/>
-    <w:rsid w:val="00F746FE"/>
+    <w:rsid w:val="00032BAA"/>
     <w:pPr>
       <w:keepNext/>
       <w:keepLines/>
@@ -14197,7 +17316,6 @@
     <w:rPr>
       <w:rFonts w:eastAsiaTheme="majorEastAsia" w:cstheme="majorBidi"/>
       <w:b/>
-      <w:i/>
       <w:iCs/>
       <w:szCs w:val="28"/>
     </w:rPr>
@@ -14249,7 +17367,6 @@
   <w:style w:type="character" w:default="1" w:styleId="Fuentedeprrafopredeter">
     <w:name w:val="Default Paragraph Font"/>
     <w:uiPriority w:val="1"/>
-    <w:semiHidden/>
     <w:unhideWhenUsed/>
   </w:style>
   <w:style w:type="table" w:default="1" w:styleId="Tablanormal">
@@ -14291,11 +17408,10 @@
     <w:basedOn w:val="Fuentedeprrafopredeter"/>
     <w:link w:val="Ttulo1"/>
     <w:uiPriority w:val="9"/>
-    <w:rsid w:val="00F746FE"/>
+    <w:rsid w:val="00032BAA"/>
     <w:rPr>
       <w:rFonts w:ascii="Arial" w:eastAsiaTheme="majorEastAsia" w:hAnsi="Arial" w:cstheme="majorBidi"/>
       <w:b/>
-      <w:i/>
       <w:iCs/>
       <w:sz w:val="24"/>
       <w:szCs w:val="28"/>
@@ -14804,6 +17920,23 @@
       <w:shd w:val="clear" w:color="auto" w:fill="E1DFDD"/>
     </w:rPr>
   </w:style>
+  <w:style w:type="paragraph" w:styleId="NormalWeb">
+    <w:name w:val="Normal (Web)"/>
+    <w:basedOn w:val="Normal"/>
+    <w:uiPriority w:val="99"/>
+    <w:semiHidden/>
+    <w:unhideWhenUsed/>
+    <w:rsid w:val="00C51D5E"/>
+    <w:pPr>
+      <w:spacing w:before="100" w:beforeAutospacing="1" w:after="100" w:afterAutospacing="1" w:line="240" w:lineRule="auto"/>
+      <w:jc w:val="left"/>
+    </w:pPr>
+    <w:rPr>
+      <w:rFonts w:ascii="Times New Roman" w:eastAsia="Times New Roman" w:hAnsi="Times New Roman" w:cs="Times New Roman"/>
+      <w:szCs w:val="24"/>
+      <w:lang w:eastAsia="es-MX"/>
+    </w:rPr>
+  </w:style>
 </w:styles>
 </file>
 
@@ -15187,7 +18320,7 @@
     <b:Month>Junio</b:Month>
     <b:Day>30</b:Day>
     <b:URL>https://sell.emprendepyme.net/beneficios-de-utilizar-magento.html</b:URL>
-    <b:RefOrder>5</b:RefOrder>
+    <b:RefOrder>8</b:RefOrder>
   </b:Source>
   <b:Source>
     <b:Tag>Red17</b:Tag>
@@ -15229,7 +18362,7 @@
     <b:Month>Enero</b:Month>
     <b:Day>10</b:Day>
     <b:URL>https://marketing4ecommerce.mx/cms-para-ecommerce/</b:URL>
-    <b:RefOrder>6</b:RefOrder>
+    <b:RefOrder>11</b:RefOrder>
   </b:Source>
   <b:Source>
     <b:Tag>mag20</b:Tag>
@@ -15249,7 +18382,7 @@
     <b:Month>Junio</b:Month>
     <b:Day>30</b:Day>
     <b:URL>https://www.magnolia-cms.com/es_ES/product/why-magnolia.html#:~:text=Magnolia%20es%20el%20doble%20de,rendimiento%20y%20escalabilidad%20que%20necesit%C3%A1bamos.&amp;text=Magnolia%20es%20un%20mill%C3%B3n%20de,de%20marketing%20y%20de%20desarrollo.</b:URL>
-    <b:RefOrder>7</b:RefOrder>
+    <b:RefOrder>12</b:RefOrder>
   </b:Source>
   <b:Source>
     <b:Tag>Est18</b:Tag>
@@ -15270,7 +18403,7 @@
     <b:Month>Diciembre</b:Month>
     <b:Day>27</b:Day>
     <b:URL>https://blog.infranetworking.com/prestashop-ventajas-desventajas/#:~:text=Ventajas%20de%20Prestashop&amp;text=Documentaci%C3%B3n%20en%20Espa%C3%B1ol%2C%20muy%20extensa,otros%20como%20WordPress%20o%20Magento.</b:URL>
-    <b:RefOrder>8</b:RefOrder>
+    <b:RefOrder>14</b:RefOrder>
   </b:Source>
   <b:Source>
     <b:Tag>Bra20</b:Tag>
@@ -15291,7 +18424,7 @@
     <b:Month>Julio</b:Month>
     <b:Day>01</b:Day>
     <b:URL>https://www.brandcrock.com/es/cuales-son-las-ventajas-de-shopware/</b:URL>
-    <b:RefOrder>9</b:RefOrder>
+    <b:RefOrder>15</b:RefOrder>
   </b:Source>
   <b:Source>
     <b:Tag>Neu20</b:Tag>
@@ -15311,13 +18444,136 @@
     <b:Month>Julio</b:Month>
     <b:Day>01</b:Day>
     <b:URL>https://neuvoo.com.mx/salario/</b:URL>
+    <b:RefOrder>16</b:RefOrder>
+  </b:Source>
+  <b:Source>
+    <b:Tag>Cre15</b:Tag>
+    <b:SourceType>InternetSite</b:SourceType>
+    <b:Guid>{C7AFD856-2E48-44F1-A000-F1D912E9E992}</b:Guid>
+    <b:Author>
+      <b:Author>
+        <b:NameList>
+          <b:Person>
+            <b:Last>Creatiburón</b:Last>
+          </b:Person>
+        </b:NameList>
+      </b:Author>
+    </b:Author>
+    <b:Title>Creatiburón</b:Title>
+    <b:Year>2015</b:Year>
+    <b:Month>Febrero</b:Month>
+    <b:Day>19</b:Day>
+    <b:URL>https://www.creatiburon.com/las-10-ventajas-de-wordpress/</b:URL>
+    <b:RefOrder>5</b:RefOrder>
+  </b:Source>
+  <b:Source>
+    <b:Tag>Ger20</b:Tag>
+    <b:SourceType>InternetSite</b:SourceType>
+    <b:Guid>{48FF0CD1-5BF0-4849-866E-38E368E159BD}</b:Guid>
+    <b:Author>
+      <b:Author>
+        <b:NameList>
+          <b:Person>
+            <b:Last>Mogliani</b:Last>
+            <b:First>German</b:First>
+          </b:Person>
+        </b:NameList>
+      </b:Author>
+    </b:Author>
+    <b:Title>WEB MEDIA DIGITAL</b:Title>
+    <b:Year>2020</b:Year>
+    <b:Month>Julio</b:Month>
+    <b:Day>1</b:Day>
+    <b:URL>https://www.web-media.com.ar/nuestro-blog/algunos-consejos/desventajas-de-wordpress.html</b:URL>
+    <b:RefOrder>6</b:RefOrder>
+  </b:Source>
+  <b:Source>
+    <b:Tag>3di13</b:Tag>
+    <b:SourceType>InternetSite</b:SourceType>
+    <b:Guid>{066793B0-336F-4860-980F-396AD6AF1630}</b:Guid>
+    <b:Author>
+      <b:Author>
+        <b:NameList>
+          <b:Person>
+            <b:Last>3dids</b:Last>
+          </b:Person>
+        </b:NameList>
+      </b:Author>
+    </b:Author>
+    <b:Title>3dids</b:Title>
+    <b:Year>2013</b:Year>
+    <b:Month>Febrero</b:Month>
+    <b:Day>18</b:Day>
+    <b:URL>https://www.3dids.com/tienda-online-con-magento/</b:URL>
+    <b:RefOrder>9</b:RefOrder>
+  </b:Source>
+  <b:Source>
+    <b:Tag>Mag16</b:Tag>
+    <b:SourceType>InternetSite</b:SourceType>
+    <b:Guid>{5F32BE26-8F59-4CB1-BAF5-8E77BA9BA4E2}</b:Guid>
+    <b:Author>
+      <b:Author>
+        <b:NameList>
+          <b:Person>
+            <b:Last>GR</b:Last>
+            <b:First>Magnolia</b:First>
+          </b:Person>
+        </b:NameList>
+      </b:Author>
+    </b:Author>
+    <b:Title>Prezi</b:Title>
+    <b:Year>2016</b:Year>
+    <b:Month>Abril</b:Month>
+    <b:Day>18</b:Day>
+    <b:URL>https://prezi.com/yk62kjpco5m_/ventajas-y-desventajas-del-comercio-electronico/</b:URL>
+    <b:RefOrder>13</b:RefOrder>
+  </b:Source>
+  <b:Source>
+    <b:Tag>Bri20</b:Tag>
+    <b:SourceType>InternetSite</b:SourceType>
+    <b:Guid>{13C81C51-B3B4-41F2-914E-3EE54B6501BB}</b:Guid>
+    <b:Author>
+      <b:Author>
+        <b:NameList>
+          <b:Person>
+            <b:Last>Jackson</b:Last>
+            <b:First>Brian</b:First>
+          </b:Person>
+        </b:NameList>
+      </b:Author>
+    </b:Author>
+    <b:Title>Kinsta</b:Title>
+    <b:Year>2020</b:Year>
+    <b:Month>Enero</b:Month>
+    <b:Day>7</b:Day>
+    <b:URL>https://kinsta.com/es/blog/plugins-de-ecommerce/</b:URL>
+    <b:RefOrder>7</b:RefOrder>
+  </b:Source>
+  <b:Source>
+    <b:Tag>CMS17</b:Tag>
+    <b:SourceType>InternetSite</b:SourceType>
+    <b:Guid>{D98CB84A-FDA6-4F60-A898-21240B1D9517}</b:Guid>
+    <b:Author>
+      <b:Author>
+        <b:NameList>
+          <b:Person>
+            <b:Last>CMS</b:Last>
+          </b:Person>
+        </b:NameList>
+      </b:Author>
+    </b:Author>
+    <b:Title>Digital Guide IONOS</b:Title>
+    <b:Year>2017</b:Year>
+    <b:Month>Enero</b:Month>
+    <b:Day>20</b:Day>
+    <b:URL>https://www.ionos.mx/digitalguide/hosting/cms/utiles-extensiones-magento/</b:URL>
     <b:RefOrder>10</b:RefOrder>
   </b:Source>
 </b:Sources>
 </file>
 
 <file path=customXml/itemProps1.xml><?xml version="1.0" encoding="utf-8"?>
-<ds:datastoreItem xmlns:ds="http://schemas.openxmlformats.org/officeDocument/2006/customXml" ds:itemID="{91434F68-2DA5-4BD5-9A82-16C5DBBFA4B2}">
+<ds:datastoreItem xmlns:ds="http://schemas.openxmlformats.org/officeDocument/2006/customXml" ds:itemID="{25B64AC9-5F08-4EFA-A594-86AA2123AD3B}">
   <ds:schemaRefs>
     <ds:schemaRef ds:uri="http://schemas.openxmlformats.org/officeDocument/2006/bibliography"/>
   </ds:schemaRefs>

</xml_diff>

<commit_message>
Se agrego carpeta con archivo EDT
</commit_message>
<xml_diff>
--- a/05_JAMA/Reporte/Act_05_JAMA.docx
+++ b/05_JAMA/Reporte/Act_05_JAMA.docx
@@ -3968,6 +3968,7 @@
               <w:rPr>
                 <w:sz w:val="18"/>
                 <w:szCs w:val="18"/>
+                <w:lang w:val="en-US"/>
               </w:rPr>
             </w:pPr>
             <w:hyperlink r:id="rId19" w:anchor="wp-easycart" w:history="1">
@@ -3978,6 +3979,7 @@
                   <w:sz w:val="18"/>
                   <w:szCs w:val="18"/>
                   <w:u w:val="none"/>
+                  <w:lang w:val="en-US"/>
                 </w:rPr>
                 <w:t xml:space="preserve">WP </w:t>
               </w:r>
@@ -3989,6 +3991,7 @@
                   <w:sz w:val="18"/>
                   <w:szCs w:val="18"/>
                   <w:u w:val="none"/>
+                  <w:lang w:val="en-US"/>
                 </w:rPr>
                 <w:t>EasyCart</w:t>
               </w:r>
@@ -4000,52 +4003,9 @@
                   <w:sz w:val="18"/>
                   <w:szCs w:val="18"/>
                   <w:u w:val="none"/>
+                  <w:lang w:val="en-US"/>
                 </w:rPr>
-                <w:t xml:space="preserve"> Shopping </w:t>
-              </w:r>
-              <w:proofErr w:type="spellStart"/>
-              <w:r>
-                <w:rPr>
-                  <w:rStyle w:val="Hipervnculo"/>
-                  <w:color w:val="auto"/>
-                  <w:sz w:val="18"/>
-                  <w:szCs w:val="18"/>
-                  <w:u w:val="none"/>
-                </w:rPr>
-                <w:t>Cart</w:t>
-              </w:r>
-              <w:proofErr w:type="spellEnd"/>
-              <w:r>
-                <w:rPr>
-                  <w:rStyle w:val="Hipervnculo"/>
-                  <w:color w:val="auto"/>
-                  <w:sz w:val="18"/>
-                  <w:szCs w:val="18"/>
-                  <w:u w:val="none"/>
-                </w:rPr>
-                <w:t xml:space="preserve"> and </w:t>
-              </w:r>
-              <w:proofErr w:type="spellStart"/>
-              <w:r>
-                <w:rPr>
-                  <w:rStyle w:val="Hipervnculo"/>
-                  <w:color w:val="auto"/>
-                  <w:sz w:val="18"/>
-                  <w:szCs w:val="18"/>
-                  <w:u w:val="none"/>
-                </w:rPr>
-                <w:t>eCommerce</w:t>
-              </w:r>
-              <w:proofErr w:type="spellEnd"/>
-              <w:r>
-                <w:rPr>
-                  <w:rStyle w:val="Hipervnculo"/>
-                  <w:color w:val="auto"/>
-                  <w:sz w:val="18"/>
-                  <w:szCs w:val="18"/>
-                  <w:u w:val="none"/>
-                </w:rPr>
-                <w:t xml:space="preserve"> Store</w:t>
+                <w:t xml:space="preserve"> Shopping Cart and eCommerce Store</w:t>
               </w:r>
             </w:hyperlink>
           </w:p>
@@ -4881,17 +4841,7 @@
                 <w:szCs w:val="21"/>
                 <w:shd w:val="clear" w:color="auto" w:fill="F5F5F5"/>
               </w:rPr>
-              <w:t xml:space="preserve"> Tracking</w:t>
-            </w:r>
-            <w:r>
-              <w:rPr>
-                <w:rFonts w:cs="Arial"/>
-                <w:color w:val="3C3C3C"/>
-                <w:sz w:val="21"/>
-                <w:szCs w:val="21"/>
-                <w:shd w:val="clear" w:color="auto" w:fill="F5F5F5"/>
-              </w:rPr>
-              <w:t xml:space="preserve">. </w:t>
+              <w:t xml:space="preserve"> Tracking. </w:t>
             </w:r>
             <w:sdt>
               <w:sdtPr>
@@ -5255,37 +5205,14 @@
                 <w:sz w:val="18"/>
                 <w:szCs w:val="20"/>
               </w:rPr>
-              <w:t>No aprecias el producto físicamente.</w:t>
-            </w:r>
-            <w:r>
-              <w:rPr>
-                <w:b/>
-                <w:bCs/>
+              <w:t xml:space="preserve">No aprecias el producto físicamente. </w:t>
+            </w:r>
+            <w:r>
+              <w:rPr>
                 <w:sz w:val="18"/>
                 <w:szCs w:val="20"/>
               </w:rPr>
-              <w:t xml:space="preserve"> </w:t>
-            </w:r>
-            <w:r>
-              <w:rPr>
-                <w:sz w:val="18"/>
-                <w:szCs w:val="20"/>
-              </w:rPr>
-              <w:t>(</w:t>
-            </w:r>
-            <w:r>
-              <w:rPr>
-                <w:sz w:val="18"/>
-                <w:szCs w:val="20"/>
-              </w:rPr>
-              <w:t>A diferencia de una compra presencial donde puedes observar y analizar las características del producto deseado, vía internet no puedes hacerlo.</w:t>
-            </w:r>
-            <w:r>
-              <w:rPr>
-                <w:sz w:val="18"/>
-                <w:szCs w:val="20"/>
-              </w:rPr>
-              <w:t>)</w:t>
+              <w:t>(A diferencia de una compra presencial donde puedes observar y analizar las características del producto deseado, vía internet no puedes hacerlo.)</w:t>
             </w:r>
           </w:p>
           <w:p>
@@ -10061,17 +9988,23 @@
         <w:pStyle w:val="Ttulo1"/>
       </w:pPr>
       <w:bookmarkStart w:id="7" w:name="_Toc44536880"/>
+    </w:p>
+    <w:p>
+      <w:pPr>
+        <w:pStyle w:val="Ttulo1"/>
+      </w:pPr>
       <w:r>
-        <w:lastRenderedPageBreak/>
         <w:t>RECONOCER LAS NECESIDADES DEL PROYECTO Y LOS TIEMPOS EN QUE ESTAS SERÁN REQUERIDAS Y BAJO QUE REQUERIMIENTOS</w:t>
       </w:r>
+      <w:bookmarkStart w:id="8" w:name="_Toc44536881"/>
       <w:bookmarkEnd w:id="7"/>
     </w:p>
+    <w:p/>
+    <w:p/>
     <w:p>
       <w:pPr>
         <w:pStyle w:val="Ttulo1"/>
       </w:pPr>
-      <w:bookmarkStart w:id="8" w:name="_Toc44536881"/>
       <w:r>
         <w:t>FLUJO DE TRABAJO COLABORATIVO</w:t>
       </w:r>
@@ -17367,6 +17300,7 @@
   <w:style w:type="character" w:default="1" w:styleId="Fuentedeprrafopredeter">
     <w:name w:val="Default Paragraph Font"/>
     <w:uiPriority w:val="1"/>
+    <w:semiHidden/>
     <w:unhideWhenUsed/>
   </w:style>
   <w:style w:type="table" w:default="1" w:styleId="Tablanormal">
@@ -17936,6 +17870,86 @@
       <w:szCs w:val="24"/>
       <w:lang w:eastAsia="es-MX"/>
     </w:rPr>
+  </w:style>
+  <w:style w:type="table" w:styleId="Tablaconcuadrcula4-nfasis1">
+    <w:name w:val="Grid Table 4 Accent 1"/>
+    <w:basedOn w:val="Tablanormal"/>
+    <w:uiPriority w:val="49"/>
+    <w:rsid w:val="008A3738"/>
+    <w:pPr>
+      <w:spacing w:after="0" w:line="240" w:lineRule="auto"/>
+      <w:jc w:val="both"/>
+    </w:pPr>
+    <w:rPr>
+      <w:lang w:val="es-ES"/>
+    </w:rPr>
+    <w:tblPr>
+      <w:tblStyleRowBandSize w:val="1"/>
+      <w:tblStyleColBandSize w:val="1"/>
+      <w:tblBorders>
+        <w:top w:val="single" w:sz="4" w:space="0" w:color="8EAADB" w:themeColor="accent1" w:themeTint="99"/>
+        <w:left w:val="single" w:sz="4" w:space="0" w:color="8EAADB" w:themeColor="accent1" w:themeTint="99"/>
+        <w:bottom w:val="single" w:sz="4" w:space="0" w:color="8EAADB" w:themeColor="accent1" w:themeTint="99"/>
+        <w:right w:val="single" w:sz="4" w:space="0" w:color="8EAADB" w:themeColor="accent1" w:themeTint="99"/>
+        <w:insideH w:val="single" w:sz="4" w:space="0" w:color="8EAADB" w:themeColor="accent1" w:themeTint="99"/>
+        <w:insideV w:val="single" w:sz="4" w:space="0" w:color="8EAADB" w:themeColor="accent1" w:themeTint="99"/>
+      </w:tblBorders>
+    </w:tblPr>
+    <w:tblStylePr w:type="firstRow">
+      <w:rPr>
+        <w:b/>
+        <w:bCs/>
+        <w:color w:val="FFFFFF" w:themeColor="background1"/>
+      </w:rPr>
+      <w:tblPr/>
+      <w:tcPr>
+        <w:tcBorders>
+          <w:top w:val="single" w:sz="4" w:space="0" w:color="4472C4" w:themeColor="accent1"/>
+          <w:left w:val="single" w:sz="4" w:space="0" w:color="4472C4" w:themeColor="accent1"/>
+          <w:bottom w:val="single" w:sz="4" w:space="0" w:color="4472C4" w:themeColor="accent1"/>
+          <w:right w:val="single" w:sz="4" w:space="0" w:color="4472C4" w:themeColor="accent1"/>
+          <w:insideH w:val="nil"/>
+          <w:insideV w:val="nil"/>
+        </w:tcBorders>
+        <w:shd w:val="clear" w:color="auto" w:fill="4472C4" w:themeFill="accent1"/>
+      </w:tcPr>
+    </w:tblStylePr>
+    <w:tblStylePr w:type="lastRow">
+      <w:rPr>
+        <w:b/>
+        <w:bCs/>
+      </w:rPr>
+      <w:tblPr/>
+      <w:tcPr>
+        <w:tcBorders>
+          <w:top w:val="double" w:sz="4" w:space="0" w:color="4472C4" w:themeColor="accent1"/>
+        </w:tcBorders>
+      </w:tcPr>
+    </w:tblStylePr>
+    <w:tblStylePr w:type="firstCol">
+      <w:rPr>
+        <w:b/>
+        <w:bCs/>
+      </w:rPr>
+    </w:tblStylePr>
+    <w:tblStylePr w:type="lastCol">
+      <w:rPr>
+        <w:b/>
+        <w:bCs/>
+      </w:rPr>
+    </w:tblStylePr>
+    <w:tblStylePr w:type="band1Vert">
+      <w:tblPr/>
+      <w:tcPr>
+        <w:shd w:val="clear" w:color="auto" w:fill="D9E2F3" w:themeFill="accent1" w:themeFillTint="33"/>
+      </w:tcPr>
+    </w:tblStylePr>
+    <w:tblStylePr w:type="band1Horz">
+      <w:tblPr/>
+      <w:tcPr>
+        <w:shd w:val="clear" w:color="auto" w:fill="D9E2F3" w:themeFill="accent1" w:themeFillTint="33"/>
+      </w:tcPr>
+    </w:tblStylePr>
   </w:style>
 </w:styles>
 </file>
@@ -18573,7 +18587,7 @@
 </file>
 
 <file path=customXml/itemProps1.xml><?xml version="1.0" encoding="utf-8"?>
-<ds:datastoreItem xmlns:ds="http://schemas.openxmlformats.org/officeDocument/2006/customXml" ds:itemID="{25B64AC9-5F08-4EFA-A594-86AA2123AD3B}">
+<ds:datastoreItem xmlns:ds="http://schemas.openxmlformats.org/officeDocument/2006/customXml" ds:itemID="{725E483D-34BA-45CB-B987-E539D350EDA3}">
   <ds:schemaRefs>
     <ds:schemaRef ds:uri="http://schemas.openxmlformats.org/officeDocument/2006/bibliography"/>
   </ds:schemaRefs>

</xml_diff>

<commit_message>
Se modifico el documento
</commit_message>
<xml_diff>
--- a/05_JAMA/Reporte/Act_05_JAMA.docx
+++ b/05_JAMA/Reporte/Act_05_JAMA.docx
@@ -1924,7 +1924,6 @@
           <w:id w:val="1041862192"/>
           <w:citation/>
         </w:sdtPr>
-        <w:sdtEndPr/>
         <w:sdtContent>
           <w:r>
             <w:fldChar w:fldCharType="begin"/>
@@ -1986,7 +1985,6 @@
           <w:id w:val="-758292611"/>
           <w:citation/>
         </w:sdtPr>
-        <w:sdtEndPr/>
         <w:sdtContent>
           <w:r>
             <w:fldChar w:fldCharType="begin"/>
@@ -2044,7 +2042,6 @@
           <w:id w:val="-1905675080"/>
           <w:citation/>
         </w:sdtPr>
-        <w:sdtEndPr/>
         <w:sdtContent>
           <w:r>
             <w:fldChar w:fldCharType="begin"/>
@@ -3154,13 +3151,11 @@
       <w:r>
         <w:t xml:space="preserve">El nombre del dominio es one-jama.com.mx el subdominio es </w:t>
       </w:r>
-      <w:proofErr w:type="spellStart"/>
       <w:r>
-        <w:t>one</w:t>
+        <w:t>iecacursostaranda.one-jama.com.mx</w:t>
       </w:r>
-      <w:proofErr w:type="spellEnd"/>
       <w:r>
-        <w:t>-jama</w:t>
+        <w:t xml:space="preserve"> </w:t>
       </w:r>
     </w:p>
     <w:p>
@@ -3379,7 +3374,6 @@
                 <w:id w:val="-97721362"/>
                 <w:citation/>
               </w:sdtPr>
-              <w:sdtEndPr/>
               <w:sdtContent>
                 <w:r>
                   <w:rPr>
@@ -3560,7 +3554,6 @@
                 <w:id w:val="214935664"/>
                 <w:citation/>
               </w:sdtPr>
-              <w:sdtEndPr/>
               <w:sdtContent>
                 <w:r>
                   <w:rPr>
@@ -3779,7 +3772,6 @@
                 <w:id w:val="-263000257"/>
                 <w:citation/>
               </w:sdtPr>
-              <w:sdtEndPr/>
               <w:sdtContent>
                 <w:r>
                   <w:rPr>
@@ -4192,7 +4184,6 @@
                 <w:id w:val="1558945"/>
                 <w:citation/>
               </w:sdtPr>
-              <w:sdtEndPr/>
               <w:sdtContent>
                 <w:r>
                   <w:fldChar w:fldCharType="begin"/>
@@ -4286,7 +4277,6 @@
                 <w:id w:val="-318735959"/>
                 <w:citation/>
               </w:sdtPr>
-              <w:sdtEndPr/>
               <w:sdtContent>
                 <w:r>
                   <w:rPr>
@@ -4436,7 +4426,6 @@
                 <w:id w:val="1323162728"/>
                 <w:citation/>
               </w:sdtPr>
-              <w:sdtEndPr/>
               <w:sdtContent>
                 <w:r>
                   <w:rPr>
@@ -4640,7 +4629,6 @@
                 <w:id w:val="-1715812014"/>
                 <w:citation/>
               </w:sdtPr>
-              <w:sdtEndPr/>
               <w:sdtContent>
                 <w:r>
                   <w:rPr>
@@ -4994,7 +4982,6 @@
                 <w:id w:val="-900898947"/>
                 <w:citation/>
               </w:sdtPr>
-              <w:sdtEndPr/>
               <w:sdtContent>
                 <w:r>
                   <w:rPr>
@@ -5105,7 +5092,6 @@
                 <w:id w:val="495154931"/>
                 <w:citation/>
               </w:sdtPr>
-              <w:sdtEndPr/>
               <w:sdtContent>
                 <w:r>
                   <w:rPr>
@@ -5187,7 +5173,6 @@
                 <w:id w:val="1081644590"/>
                 <w:citation/>
               </w:sdtPr>
-              <w:sdtEndPr/>
               <w:sdtContent>
                 <w:r>
                   <w:rPr>
@@ -5420,7 +5405,6 @@
                 <w:id w:val="-790815348"/>
                 <w:citation/>
               </w:sdtPr>
-              <w:sdtEndPr/>
               <w:sdtContent>
                 <w:r>
                   <w:rPr>
@@ -5476,6 +5460,480 @@
           </w:tcPr>
           <w:p>
             <w:pPr>
+              <w:pStyle w:val="Prrafodelista"/>
+              <w:numPr>
+                <w:ilvl w:val="0"/>
+                <w:numId w:val="20"/>
+              </w:numPr>
+              <w:shd w:val="clear" w:color="auto" w:fill="FFFFFF"/>
+              <w:spacing w:before="0" w:after="0" w:line="240" w:lineRule="auto"/>
+              <w:jc w:val="left"/>
+              <w:rPr>
+                <w:rFonts w:eastAsia="Times New Roman" w:cs="Arial"/>
+                <w:sz w:val="20"/>
+                <w:szCs w:val="30"/>
+                <w:lang w:eastAsia="es-MX"/>
+              </w:rPr>
+            </w:pPr>
+            <w:r>
+              <w:rPr>
+                <w:rFonts w:eastAsia="Times New Roman" w:cs="Arial"/>
+                <w:sz w:val="20"/>
+                <w:szCs w:val="30"/>
+                <w:lang w:eastAsia="es-MX"/>
+              </w:rPr>
+              <w:t xml:space="preserve">Genesis </w:t>
+            </w:r>
+            <w:proofErr w:type="spellStart"/>
+            <w:r>
+              <w:rPr>
+                <w:rFonts w:eastAsia="Times New Roman" w:cs="Arial"/>
+                <w:sz w:val="20"/>
+                <w:szCs w:val="30"/>
+                <w:lang w:eastAsia="es-MX"/>
+              </w:rPr>
+              <w:t>eNews</w:t>
+            </w:r>
+            <w:proofErr w:type="spellEnd"/>
+            <w:r>
+              <w:rPr>
+                <w:rFonts w:eastAsia="Times New Roman" w:cs="Arial"/>
+                <w:sz w:val="20"/>
+                <w:szCs w:val="30"/>
+                <w:lang w:eastAsia="es-MX"/>
+              </w:rPr>
+              <w:t xml:space="preserve"> Extended</w:t>
+            </w:r>
+            <w:r>
+              <w:rPr>
+                <w:rFonts w:eastAsia="Times New Roman" w:cs="Arial"/>
+                <w:sz w:val="20"/>
+                <w:szCs w:val="30"/>
+                <w:lang w:eastAsia="es-MX"/>
+              </w:rPr>
+              <w:t>.</w:t>
+            </w:r>
+          </w:p>
+          <w:p>
+            <w:pPr>
+              <w:pStyle w:val="Prrafodelista"/>
+              <w:numPr>
+                <w:ilvl w:val="0"/>
+                <w:numId w:val="20"/>
+              </w:numPr>
+              <w:shd w:val="clear" w:color="auto" w:fill="FFFFFF"/>
+              <w:spacing w:before="0" w:after="0" w:line="240" w:lineRule="auto"/>
+              <w:jc w:val="left"/>
+              <w:rPr>
+                <w:rFonts w:eastAsia="Times New Roman" w:cs="Arial"/>
+                <w:sz w:val="20"/>
+                <w:szCs w:val="30"/>
+                <w:lang w:eastAsia="es-MX"/>
+              </w:rPr>
+            </w:pPr>
+            <w:r>
+              <w:rPr>
+                <w:rFonts w:eastAsia="Times New Roman" w:cs="Arial"/>
+                <w:sz w:val="20"/>
+                <w:szCs w:val="30"/>
+                <w:lang w:eastAsia="es-MX"/>
+              </w:rPr>
+              <w:t xml:space="preserve">Genesis </w:t>
+            </w:r>
+            <w:proofErr w:type="spellStart"/>
+            <w:r>
+              <w:rPr>
+                <w:rFonts w:eastAsia="Times New Roman" w:cs="Arial"/>
+                <w:sz w:val="20"/>
+                <w:szCs w:val="30"/>
+                <w:lang w:eastAsia="es-MX"/>
+              </w:rPr>
+              <w:t>Featured</w:t>
+            </w:r>
+            <w:proofErr w:type="spellEnd"/>
+            <w:r>
+              <w:rPr>
+                <w:rFonts w:eastAsia="Times New Roman" w:cs="Arial"/>
+                <w:sz w:val="20"/>
+                <w:szCs w:val="30"/>
+                <w:lang w:eastAsia="es-MX"/>
+              </w:rPr>
+              <w:t xml:space="preserve"> Page </w:t>
+            </w:r>
+            <w:proofErr w:type="spellStart"/>
+            <w:r>
+              <w:rPr>
+                <w:rFonts w:eastAsia="Times New Roman" w:cs="Arial"/>
+                <w:sz w:val="20"/>
+                <w:szCs w:val="30"/>
+                <w:lang w:eastAsia="es-MX"/>
+              </w:rPr>
+              <w:t>Advanced</w:t>
+            </w:r>
+            <w:proofErr w:type="spellEnd"/>
+          </w:p>
+          <w:p>
+            <w:pPr>
+              <w:pStyle w:val="Prrafodelista"/>
+              <w:numPr>
+                <w:ilvl w:val="0"/>
+                <w:numId w:val="20"/>
+              </w:numPr>
+              <w:shd w:val="clear" w:color="auto" w:fill="FFFFFF"/>
+              <w:spacing w:before="0" w:after="0" w:line="240" w:lineRule="auto"/>
+              <w:jc w:val="left"/>
+              <w:rPr>
+                <w:rFonts w:eastAsia="Times New Roman" w:cs="Arial"/>
+                <w:sz w:val="20"/>
+                <w:szCs w:val="30"/>
+                <w:lang w:eastAsia="es-MX"/>
+              </w:rPr>
+            </w:pPr>
+            <w:r>
+              <w:rPr>
+                <w:rFonts w:eastAsia="Times New Roman" w:cs="Arial"/>
+                <w:sz w:val="20"/>
+                <w:szCs w:val="30"/>
+                <w:lang w:eastAsia="es-MX"/>
+              </w:rPr>
+              <w:t>Genesis Simple Share</w:t>
+            </w:r>
+          </w:p>
+          <w:p>
+            <w:pPr>
+              <w:pStyle w:val="Prrafodelista"/>
+              <w:numPr>
+                <w:ilvl w:val="0"/>
+                <w:numId w:val="20"/>
+              </w:numPr>
+              <w:shd w:val="clear" w:color="auto" w:fill="FFFFFF"/>
+              <w:spacing w:before="0" w:after="0" w:line="240" w:lineRule="auto"/>
+              <w:jc w:val="left"/>
+              <w:rPr>
+                <w:rFonts w:eastAsia="Times New Roman" w:cs="Arial"/>
+                <w:sz w:val="20"/>
+                <w:szCs w:val="30"/>
+                <w:lang w:eastAsia="es-MX"/>
+              </w:rPr>
+            </w:pPr>
+            <w:r>
+              <w:rPr>
+                <w:rFonts w:eastAsia="Times New Roman" w:cs="Arial"/>
+                <w:sz w:val="20"/>
+                <w:szCs w:val="30"/>
+                <w:lang w:eastAsia="es-MX"/>
+              </w:rPr>
+              <w:t xml:space="preserve">Instagram </w:t>
+            </w:r>
+            <w:proofErr w:type="spellStart"/>
+            <w:r>
+              <w:rPr>
+                <w:rFonts w:eastAsia="Times New Roman" w:cs="Arial"/>
+                <w:sz w:val="20"/>
+                <w:szCs w:val="30"/>
+                <w:lang w:eastAsia="es-MX"/>
+              </w:rPr>
+              <w:t>Feed</w:t>
+            </w:r>
+            <w:proofErr w:type="spellEnd"/>
+          </w:p>
+          <w:p>
+            <w:pPr>
+              <w:pStyle w:val="Prrafodelista"/>
+              <w:numPr>
+                <w:ilvl w:val="0"/>
+                <w:numId w:val="20"/>
+              </w:numPr>
+              <w:shd w:val="clear" w:color="auto" w:fill="FFFFFF"/>
+              <w:spacing w:before="0" w:after="0" w:line="240" w:lineRule="auto"/>
+              <w:jc w:val="left"/>
+              <w:rPr>
+                <w:rFonts w:eastAsia="Times New Roman" w:cs="Arial"/>
+                <w:sz w:val="20"/>
+                <w:szCs w:val="30"/>
+                <w:lang w:eastAsia="es-MX"/>
+              </w:rPr>
+            </w:pPr>
+            <w:r>
+              <w:rPr>
+                <w:rFonts w:eastAsia="Times New Roman" w:cs="Arial"/>
+                <w:sz w:val="20"/>
+                <w:szCs w:val="30"/>
+                <w:lang w:eastAsia="es-MX"/>
+              </w:rPr>
+              <w:t xml:space="preserve">Ninja </w:t>
+            </w:r>
+            <w:proofErr w:type="spellStart"/>
+            <w:r>
+              <w:rPr>
+                <w:rFonts w:eastAsia="Times New Roman" w:cs="Arial"/>
+                <w:sz w:val="20"/>
+                <w:szCs w:val="30"/>
+                <w:lang w:eastAsia="es-MX"/>
+              </w:rPr>
+              <w:t>Forms</w:t>
+            </w:r>
+            <w:proofErr w:type="spellEnd"/>
+          </w:p>
+          <w:p>
+            <w:pPr>
+              <w:pStyle w:val="Prrafodelista"/>
+              <w:numPr>
+                <w:ilvl w:val="0"/>
+                <w:numId w:val="20"/>
+              </w:numPr>
+              <w:shd w:val="clear" w:color="auto" w:fill="FFFFFF"/>
+              <w:spacing w:before="0" w:after="0" w:line="240" w:lineRule="auto"/>
+              <w:jc w:val="left"/>
+              <w:rPr>
+                <w:rFonts w:eastAsia="Times New Roman" w:cs="Arial"/>
+                <w:sz w:val="20"/>
+                <w:szCs w:val="30"/>
+                <w:lang w:eastAsia="es-MX"/>
+              </w:rPr>
+            </w:pPr>
+            <w:proofErr w:type="spellStart"/>
+            <w:r>
+              <w:rPr>
+                <w:rFonts w:eastAsia="Times New Roman" w:cs="Arial"/>
+                <w:sz w:val="20"/>
+                <w:szCs w:val="30"/>
+                <w:lang w:eastAsia="es-MX"/>
+              </w:rPr>
+              <w:t>Regenerate</w:t>
+            </w:r>
+            <w:proofErr w:type="spellEnd"/>
+            <w:r>
+              <w:rPr>
+                <w:rFonts w:eastAsia="Times New Roman" w:cs="Arial"/>
+                <w:sz w:val="20"/>
+                <w:szCs w:val="30"/>
+                <w:lang w:eastAsia="es-MX"/>
+              </w:rPr>
+              <w:t xml:space="preserve"> </w:t>
+            </w:r>
+            <w:proofErr w:type="spellStart"/>
+            <w:r>
+              <w:rPr>
+                <w:rFonts w:eastAsia="Times New Roman" w:cs="Arial"/>
+                <w:sz w:val="20"/>
+                <w:szCs w:val="30"/>
+                <w:lang w:eastAsia="es-MX"/>
+              </w:rPr>
+              <w:t>Thumbnails</w:t>
+            </w:r>
+            <w:proofErr w:type="spellEnd"/>
+          </w:p>
+          <w:p>
+            <w:pPr>
+              <w:pStyle w:val="Prrafodelista"/>
+              <w:numPr>
+                <w:ilvl w:val="0"/>
+                <w:numId w:val="20"/>
+              </w:numPr>
+              <w:shd w:val="clear" w:color="auto" w:fill="FFFFFF"/>
+              <w:spacing w:before="0" w:after="0" w:line="240" w:lineRule="auto"/>
+              <w:jc w:val="left"/>
+              <w:rPr>
+                <w:rFonts w:eastAsia="Times New Roman" w:cs="Arial"/>
+                <w:sz w:val="20"/>
+                <w:szCs w:val="30"/>
+                <w:lang w:eastAsia="es-MX"/>
+              </w:rPr>
+            </w:pPr>
+            <w:r>
+              <w:rPr>
+                <w:rFonts w:eastAsia="Times New Roman" w:cs="Arial"/>
+                <w:sz w:val="20"/>
+                <w:szCs w:val="30"/>
+                <w:lang w:eastAsia="es-MX"/>
+              </w:rPr>
+              <w:lastRenderedPageBreak/>
+              <w:t xml:space="preserve">Testimonial </w:t>
+            </w:r>
+            <w:proofErr w:type="spellStart"/>
+            <w:r>
+              <w:rPr>
+                <w:rFonts w:eastAsia="Times New Roman" w:cs="Arial"/>
+                <w:sz w:val="20"/>
+                <w:szCs w:val="30"/>
+                <w:lang w:eastAsia="es-MX"/>
+              </w:rPr>
+              <w:t>Rotator</w:t>
+            </w:r>
+            <w:proofErr w:type="spellEnd"/>
+          </w:p>
+          <w:p>
+            <w:pPr>
+              <w:pStyle w:val="Prrafodelista"/>
+              <w:numPr>
+                <w:ilvl w:val="0"/>
+                <w:numId w:val="20"/>
+              </w:numPr>
+              <w:shd w:val="clear" w:color="auto" w:fill="FFFFFF"/>
+              <w:spacing w:before="0" w:after="0" w:line="240" w:lineRule="auto"/>
+              <w:jc w:val="left"/>
+              <w:rPr>
+                <w:rFonts w:eastAsia="Times New Roman" w:cs="Arial"/>
+                <w:sz w:val="20"/>
+                <w:szCs w:val="30"/>
+                <w:lang w:eastAsia="es-MX"/>
+              </w:rPr>
+            </w:pPr>
+            <w:r>
+              <w:rPr>
+                <w:rFonts w:eastAsia="Times New Roman" w:cs="Arial"/>
+                <w:sz w:val="20"/>
+                <w:szCs w:val="30"/>
+                <w:lang w:eastAsia="es-MX"/>
+              </w:rPr>
+              <w:t xml:space="preserve">Widget </w:t>
+            </w:r>
+            <w:proofErr w:type="spellStart"/>
+            <w:r>
+              <w:rPr>
+                <w:rFonts w:eastAsia="Times New Roman" w:cs="Arial"/>
+                <w:sz w:val="20"/>
+                <w:szCs w:val="30"/>
+                <w:lang w:eastAsia="es-MX"/>
+              </w:rPr>
+              <w:t>Importer</w:t>
+            </w:r>
+            <w:proofErr w:type="spellEnd"/>
+            <w:r>
+              <w:rPr>
+                <w:rFonts w:eastAsia="Times New Roman" w:cs="Arial"/>
+                <w:sz w:val="20"/>
+                <w:szCs w:val="30"/>
+                <w:lang w:eastAsia="es-MX"/>
+              </w:rPr>
+              <w:t xml:space="preserve"> &amp; </w:t>
+            </w:r>
+            <w:proofErr w:type="spellStart"/>
+            <w:r>
+              <w:rPr>
+                <w:rFonts w:eastAsia="Times New Roman" w:cs="Arial"/>
+                <w:sz w:val="20"/>
+                <w:szCs w:val="30"/>
+                <w:lang w:eastAsia="es-MX"/>
+              </w:rPr>
+              <w:t>Exporter</w:t>
+            </w:r>
+            <w:proofErr w:type="spellEnd"/>
+          </w:p>
+          <w:p>
+            <w:pPr>
+              <w:pStyle w:val="Prrafodelista"/>
+              <w:numPr>
+                <w:ilvl w:val="0"/>
+                <w:numId w:val="20"/>
+              </w:numPr>
+              <w:shd w:val="clear" w:color="auto" w:fill="FFFFFF"/>
+              <w:spacing w:before="0" w:after="0" w:line="240" w:lineRule="auto"/>
+              <w:jc w:val="left"/>
+              <w:rPr>
+                <w:rFonts w:eastAsia="Times New Roman" w:cs="Arial"/>
+                <w:sz w:val="20"/>
+                <w:szCs w:val="30"/>
+                <w:lang w:eastAsia="es-MX"/>
+              </w:rPr>
+            </w:pPr>
+            <w:r>
+              <w:rPr>
+                <w:rFonts w:eastAsia="Times New Roman" w:cs="Arial"/>
+                <w:sz w:val="20"/>
+                <w:szCs w:val="30"/>
+                <w:lang w:eastAsia="es-MX"/>
+              </w:rPr>
+              <w:t xml:space="preserve">WordPress </w:t>
+            </w:r>
+            <w:proofErr w:type="spellStart"/>
+            <w:r>
+              <w:rPr>
+                <w:rFonts w:eastAsia="Times New Roman" w:cs="Arial"/>
+                <w:sz w:val="20"/>
+                <w:szCs w:val="30"/>
+                <w:lang w:eastAsia="es-MX"/>
+              </w:rPr>
+              <w:t>Importer</w:t>
+            </w:r>
+            <w:proofErr w:type="spellEnd"/>
+          </w:p>
+          <w:p>
+            <w:pPr>
+              <w:shd w:val="clear" w:color="auto" w:fill="FFFFFF"/>
+              <w:spacing w:before="0" w:after="0" w:line="240" w:lineRule="auto"/>
+              <w:jc w:val="left"/>
+              <w:rPr>
+                <w:rFonts w:eastAsia="Times New Roman" w:cs="Arial"/>
+                <w:sz w:val="20"/>
+                <w:szCs w:val="30"/>
+                <w:lang w:eastAsia="es-MX"/>
+              </w:rPr>
+            </w:pPr>
+            <w:sdt>
+              <w:sdtPr>
+                <w:rPr>
+                  <w:rFonts w:eastAsia="Times New Roman" w:cs="Arial"/>
+                  <w:sz w:val="20"/>
+                  <w:szCs w:val="30"/>
+                  <w:lang w:eastAsia="es-MX"/>
+                </w:rPr>
+                <w:id w:val="-566116339"/>
+                <w:citation/>
+              </w:sdtPr>
+              <w:sdtContent>
+                <w:r>
+                  <w:rPr>
+                    <w:rFonts w:eastAsia="Times New Roman" w:cs="Arial"/>
+                    <w:sz w:val="20"/>
+                    <w:szCs w:val="30"/>
+                    <w:lang w:eastAsia="es-MX"/>
+                  </w:rPr>
+                  <w:fldChar w:fldCharType="begin"/>
+                </w:r>
+                <w:r>
+                  <w:rPr>
+                    <w:rFonts w:eastAsia="Times New Roman" w:cs="Arial"/>
+                    <w:sz w:val="20"/>
+                    <w:szCs w:val="30"/>
+                    <w:lang w:eastAsia="es-MX"/>
+                  </w:rPr>
+                  <w:instrText xml:space="preserve"> CITATION Mag11 \l 2058 </w:instrText>
+                </w:r>
+                <w:r>
+                  <w:rPr>
+                    <w:rFonts w:eastAsia="Times New Roman" w:cs="Arial"/>
+                    <w:sz w:val="20"/>
+                    <w:szCs w:val="30"/>
+                    <w:lang w:eastAsia="es-MX"/>
+                  </w:rPr>
+                  <w:fldChar w:fldCharType="separate"/>
+                </w:r>
+                <w:r>
+                  <w:rPr>
+                    <w:rFonts w:eastAsia="Times New Roman" w:cs="Arial"/>
+                    <w:noProof/>
+                    <w:sz w:val="20"/>
+                    <w:szCs w:val="30"/>
+                    <w:lang w:eastAsia="es-MX"/>
+                  </w:rPr>
+                  <w:t>(Magnolia, 2011)</w:t>
+                </w:r>
+                <w:r>
+                  <w:rPr>
+                    <w:rFonts w:eastAsia="Times New Roman" w:cs="Arial"/>
+                    <w:sz w:val="20"/>
+                    <w:szCs w:val="30"/>
+                    <w:lang w:eastAsia="es-MX"/>
+                  </w:rPr>
+                  <w:fldChar w:fldCharType="end"/>
+                </w:r>
+              </w:sdtContent>
+            </w:sdt>
+          </w:p>
+          <w:p>
+            <w:pPr>
               <w:pStyle w:val="Sinespaciado"/>
               <w:rPr>
                 <w:sz w:val="18"/>
@@ -5517,7 +5975,6 @@
                 <w:i/>
                 <w:iCs/>
               </w:rPr>
-              <w:lastRenderedPageBreak/>
               <w:t>PrestaShop</w:t>
             </w:r>
             <w:proofErr w:type="spellEnd"/>
@@ -5541,7 +5998,6 @@
                 <w:sz w:val="18"/>
                 <w:szCs w:val="20"/>
               </w:rPr>
-              <w:lastRenderedPageBreak/>
               <w:t>PrestaShop</w:t>
             </w:r>
             <w:proofErr w:type="spellEnd"/>
@@ -5550,15 +6006,7 @@
                 <w:sz w:val="18"/>
                 <w:szCs w:val="20"/>
               </w:rPr>
-              <w:t xml:space="preserve"> es una solución de comercio electrónico y código abierto (en constante evolución) que alimenta </w:t>
-            </w:r>
-            <w:r>
-              <w:rPr>
-                <w:sz w:val="18"/>
-                <w:szCs w:val="20"/>
-              </w:rPr>
-              <w:lastRenderedPageBreak/>
-              <w:t>a más de 300.000 tiendas en línea, a día de hoy, en el mundo.</w:t>
+              <w:t xml:space="preserve"> es una solución de comercio electrónico y código abierto (en constante evolución) que alimenta a más de 300.000 tiendas en línea, a día de hoy, en el mundo.</w:t>
             </w:r>
           </w:p>
           <w:p>
@@ -5601,7 +6049,6 @@
                 <w:id w:val="598138610"/>
                 <w:citation/>
               </w:sdtPr>
-              <w:sdtEndPr/>
               <w:sdtContent>
                 <w:r>
                   <w:rPr>
@@ -5669,7 +6116,6 @@
                 <w:sz w:val="16"/>
                 <w:szCs w:val="18"/>
               </w:rPr>
-              <w:lastRenderedPageBreak/>
               <w:t>Compatible con </w:t>
             </w:r>
             <w:proofErr w:type="spellStart"/>
@@ -5743,7 +6189,6 @@
                 <w:sz w:val="16"/>
                 <w:szCs w:val="18"/>
               </w:rPr>
-              <w:lastRenderedPageBreak/>
               <w:t>Incrustar videos, imágenes, sonidos y todo lo multimedia es muy fácil desde su gestor de medios.</w:t>
             </w:r>
           </w:p>
@@ -5846,7 +6291,6 @@
                 <w:id w:val="1117722356"/>
                 <w:citation/>
               </w:sdtPr>
-              <w:sdtEndPr/>
               <w:sdtContent>
                 <w:r>
                   <w:rPr>
@@ -5912,7 +6356,6 @@
                 <w:szCs w:val="20"/>
                 <w:lang w:eastAsia="es-MX"/>
               </w:rPr>
-              <w:lastRenderedPageBreak/>
               <w:t>No tiene soporte técnico de la marca.</w:t>
             </w:r>
           </w:p>
@@ -5959,7 +6402,6 @@
                 <w:szCs w:val="20"/>
                 <w:lang w:eastAsia="es-MX"/>
               </w:rPr>
-              <w:lastRenderedPageBreak/>
               <w:t>Multitud de plantillas para personalizar tu tienda, pero también son de pago la mayoría.</w:t>
             </w:r>
           </w:p>
@@ -6226,6 +6668,590 @@
           <w:p>
             <w:pPr>
               <w:pStyle w:val="Sinespaciado"/>
+              <w:numPr>
+                <w:ilvl w:val="0"/>
+                <w:numId w:val="21"/>
+              </w:numPr>
+              <w:rPr>
+                <w:sz w:val="18"/>
+                <w:szCs w:val="20"/>
+              </w:rPr>
+            </w:pPr>
+            <w:r>
+              <w:rPr>
+                <w:sz w:val="18"/>
+                <w:szCs w:val="20"/>
+              </w:rPr>
+              <w:t xml:space="preserve">Slider </w:t>
+            </w:r>
+            <w:proofErr w:type="spellStart"/>
+            <w:r>
+              <w:rPr>
+                <w:sz w:val="18"/>
+                <w:szCs w:val="20"/>
+              </w:rPr>
+              <w:t>Revolution</w:t>
+            </w:r>
+            <w:proofErr w:type="spellEnd"/>
+            <w:r>
+              <w:rPr>
+                <w:sz w:val="18"/>
+                <w:szCs w:val="20"/>
+              </w:rPr>
+              <w:t xml:space="preserve"> </w:t>
+            </w:r>
+            <w:proofErr w:type="spellStart"/>
+            <w:r>
+              <w:rPr>
+                <w:sz w:val="18"/>
+                <w:szCs w:val="20"/>
+              </w:rPr>
+              <w:t>Responsive</w:t>
+            </w:r>
+            <w:proofErr w:type="spellEnd"/>
+            <w:r>
+              <w:rPr>
+                <w:sz w:val="18"/>
+                <w:szCs w:val="20"/>
+              </w:rPr>
+              <w:t xml:space="preserve"> </w:t>
+            </w:r>
+            <w:proofErr w:type="spellStart"/>
+            <w:r>
+              <w:rPr>
+                <w:sz w:val="18"/>
+                <w:szCs w:val="20"/>
+              </w:rPr>
+              <w:t>Prestashop</w:t>
+            </w:r>
+            <w:proofErr w:type="spellEnd"/>
+            <w:r>
+              <w:rPr>
+                <w:sz w:val="18"/>
+                <w:szCs w:val="20"/>
+              </w:rPr>
+              <w:t xml:space="preserve"> Module</w:t>
+            </w:r>
+          </w:p>
+          <w:p>
+            <w:pPr>
+              <w:pStyle w:val="Sinespaciado"/>
+              <w:numPr>
+                <w:ilvl w:val="0"/>
+                <w:numId w:val="21"/>
+              </w:numPr>
+              <w:rPr>
+                <w:sz w:val="18"/>
+                <w:szCs w:val="20"/>
+              </w:rPr>
+            </w:pPr>
+            <w:proofErr w:type="spellStart"/>
+            <w:r>
+              <w:rPr>
+                <w:sz w:val="18"/>
+                <w:szCs w:val="20"/>
+              </w:rPr>
+              <w:t>Prestashop</w:t>
+            </w:r>
+            <w:proofErr w:type="spellEnd"/>
+            <w:r>
+              <w:rPr>
+                <w:sz w:val="18"/>
+                <w:szCs w:val="20"/>
+              </w:rPr>
+              <w:t xml:space="preserve"> SEO Manager</w:t>
+            </w:r>
+          </w:p>
+          <w:p>
+            <w:pPr>
+              <w:pStyle w:val="Sinespaciado"/>
+              <w:numPr>
+                <w:ilvl w:val="0"/>
+                <w:numId w:val="21"/>
+              </w:numPr>
+              <w:rPr>
+                <w:sz w:val="18"/>
+                <w:szCs w:val="20"/>
+              </w:rPr>
+            </w:pPr>
+            <w:r>
+              <w:rPr>
+                <w:sz w:val="18"/>
+                <w:szCs w:val="20"/>
+              </w:rPr>
+              <w:t xml:space="preserve">Blog </w:t>
+            </w:r>
+            <w:proofErr w:type="spellStart"/>
+            <w:r>
+              <w:rPr>
+                <w:sz w:val="18"/>
+                <w:szCs w:val="20"/>
+              </w:rPr>
+              <w:t>for</w:t>
+            </w:r>
+            <w:proofErr w:type="spellEnd"/>
+            <w:r>
+              <w:rPr>
+                <w:sz w:val="18"/>
+                <w:szCs w:val="20"/>
+              </w:rPr>
+              <w:t xml:space="preserve"> </w:t>
+            </w:r>
+            <w:proofErr w:type="spellStart"/>
+            <w:r>
+              <w:rPr>
+                <w:sz w:val="18"/>
+                <w:szCs w:val="20"/>
+              </w:rPr>
+              <w:t>PrestaShop</w:t>
+            </w:r>
+            <w:proofErr w:type="spellEnd"/>
+          </w:p>
+          <w:p>
+            <w:pPr>
+              <w:pStyle w:val="Sinespaciado"/>
+              <w:numPr>
+                <w:ilvl w:val="0"/>
+                <w:numId w:val="21"/>
+              </w:numPr>
+              <w:rPr>
+                <w:sz w:val="18"/>
+                <w:szCs w:val="20"/>
+              </w:rPr>
+            </w:pPr>
+            <w:proofErr w:type="spellStart"/>
+            <w:r>
+              <w:rPr>
+                <w:sz w:val="18"/>
+                <w:szCs w:val="20"/>
+              </w:rPr>
+              <w:t>Prestashop</w:t>
+            </w:r>
+            <w:proofErr w:type="spellEnd"/>
+            <w:r>
+              <w:rPr>
+                <w:sz w:val="18"/>
+                <w:szCs w:val="20"/>
+              </w:rPr>
+              <w:t xml:space="preserve"> Short </w:t>
+            </w:r>
+            <w:proofErr w:type="spellStart"/>
+            <w:r>
+              <w:rPr>
+                <w:sz w:val="18"/>
+                <w:szCs w:val="20"/>
+              </w:rPr>
+              <w:t>Code</w:t>
+            </w:r>
+            <w:proofErr w:type="spellEnd"/>
+          </w:p>
+          <w:p>
+            <w:pPr>
+              <w:pStyle w:val="Sinespaciado"/>
+              <w:numPr>
+                <w:ilvl w:val="0"/>
+                <w:numId w:val="21"/>
+              </w:numPr>
+              <w:rPr>
+                <w:sz w:val="18"/>
+                <w:szCs w:val="20"/>
+              </w:rPr>
+            </w:pPr>
+            <w:proofErr w:type="spellStart"/>
+            <w:r>
+              <w:rPr>
+                <w:sz w:val="18"/>
+                <w:szCs w:val="20"/>
+              </w:rPr>
+              <w:t>PrestaShop</w:t>
+            </w:r>
+            <w:proofErr w:type="spellEnd"/>
+            <w:r>
+              <w:rPr>
+                <w:sz w:val="18"/>
+                <w:szCs w:val="20"/>
+              </w:rPr>
+              <w:t xml:space="preserve"> </w:t>
+            </w:r>
+            <w:proofErr w:type="spellStart"/>
+            <w:r>
+              <w:rPr>
+                <w:sz w:val="18"/>
+                <w:szCs w:val="20"/>
+              </w:rPr>
+              <w:t>Popup</w:t>
+            </w:r>
+            <w:proofErr w:type="spellEnd"/>
+            <w:r>
+              <w:rPr>
+                <w:sz w:val="18"/>
+                <w:szCs w:val="20"/>
+              </w:rPr>
+              <w:t xml:space="preserve"> </w:t>
+            </w:r>
+            <w:proofErr w:type="spellStart"/>
+            <w:r>
+              <w:rPr>
+                <w:sz w:val="18"/>
+                <w:szCs w:val="20"/>
+              </w:rPr>
+              <w:t>Notification</w:t>
+            </w:r>
+            <w:proofErr w:type="spellEnd"/>
+            <w:r>
+              <w:rPr>
+                <w:sz w:val="18"/>
+                <w:szCs w:val="20"/>
+              </w:rPr>
+              <w:t xml:space="preserve"> + Social </w:t>
+            </w:r>
+            <w:proofErr w:type="spellStart"/>
+            <w:r>
+              <w:rPr>
+                <w:sz w:val="18"/>
+                <w:szCs w:val="20"/>
+              </w:rPr>
+              <w:t>Connect</w:t>
+            </w:r>
+            <w:proofErr w:type="spellEnd"/>
+          </w:p>
+          <w:p>
+            <w:pPr>
+              <w:pStyle w:val="Sinespaciado"/>
+              <w:numPr>
+                <w:ilvl w:val="0"/>
+                <w:numId w:val="21"/>
+              </w:numPr>
+              <w:rPr>
+                <w:sz w:val="18"/>
+                <w:szCs w:val="20"/>
+              </w:rPr>
+            </w:pPr>
+            <w:proofErr w:type="spellStart"/>
+            <w:r>
+              <w:rPr>
+                <w:sz w:val="18"/>
+                <w:szCs w:val="20"/>
+              </w:rPr>
+              <w:t>Froggy</w:t>
+            </w:r>
+            <w:proofErr w:type="spellEnd"/>
+            <w:r>
+              <w:rPr>
+                <w:sz w:val="18"/>
+                <w:szCs w:val="20"/>
+              </w:rPr>
+              <w:t xml:space="preserve"> Facebook </w:t>
+            </w:r>
+            <w:proofErr w:type="spellStart"/>
+            <w:r>
+              <w:rPr>
+                <w:sz w:val="18"/>
+                <w:szCs w:val="20"/>
+              </w:rPr>
+              <w:t>Comment</w:t>
+            </w:r>
+            <w:proofErr w:type="spellEnd"/>
+            <w:r>
+              <w:rPr>
+                <w:sz w:val="18"/>
+                <w:szCs w:val="20"/>
+              </w:rPr>
+              <w:t xml:space="preserve"> </w:t>
+            </w:r>
+            <w:proofErr w:type="spellStart"/>
+            <w:r>
+              <w:rPr>
+                <w:sz w:val="18"/>
+                <w:szCs w:val="20"/>
+              </w:rPr>
+              <w:t>for</w:t>
+            </w:r>
+            <w:proofErr w:type="spellEnd"/>
+            <w:r>
+              <w:rPr>
+                <w:sz w:val="18"/>
+                <w:szCs w:val="20"/>
+              </w:rPr>
+              <w:t xml:space="preserve"> </w:t>
+            </w:r>
+            <w:proofErr w:type="spellStart"/>
+            <w:r>
+              <w:rPr>
+                <w:sz w:val="18"/>
+                <w:szCs w:val="20"/>
+              </w:rPr>
+              <w:t>PrestaShop</w:t>
+            </w:r>
+            <w:proofErr w:type="spellEnd"/>
+          </w:p>
+          <w:p>
+            <w:pPr>
+              <w:pStyle w:val="Sinespaciado"/>
+              <w:numPr>
+                <w:ilvl w:val="0"/>
+                <w:numId w:val="21"/>
+              </w:numPr>
+              <w:rPr>
+                <w:sz w:val="18"/>
+                <w:szCs w:val="20"/>
+              </w:rPr>
+            </w:pPr>
+            <w:proofErr w:type="spellStart"/>
+            <w:r>
+              <w:rPr>
+                <w:sz w:val="18"/>
+                <w:szCs w:val="20"/>
+              </w:rPr>
+              <w:t>Export</w:t>
+            </w:r>
+            <w:proofErr w:type="spellEnd"/>
+            <w:r>
+              <w:rPr>
+                <w:sz w:val="18"/>
+                <w:szCs w:val="20"/>
+              </w:rPr>
+              <w:t xml:space="preserve"> </w:t>
+            </w:r>
+            <w:proofErr w:type="spellStart"/>
+            <w:r>
+              <w:rPr>
+                <w:sz w:val="18"/>
+                <w:szCs w:val="20"/>
+              </w:rPr>
+              <w:t>catalog</w:t>
+            </w:r>
+            <w:proofErr w:type="spellEnd"/>
+            <w:r>
+              <w:rPr>
+                <w:sz w:val="18"/>
+                <w:szCs w:val="20"/>
+              </w:rPr>
+              <w:t xml:space="preserve"> in CSV </w:t>
+            </w:r>
+            <w:proofErr w:type="spellStart"/>
+            <w:r>
+              <w:rPr>
+                <w:sz w:val="18"/>
+                <w:szCs w:val="20"/>
+              </w:rPr>
+              <w:t>format</w:t>
+            </w:r>
+            <w:proofErr w:type="spellEnd"/>
+          </w:p>
+          <w:p>
+            <w:pPr>
+              <w:pStyle w:val="Sinespaciado"/>
+              <w:numPr>
+                <w:ilvl w:val="0"/>
+                <w:numId w:val="21"/>
+              </w:numPr>
+              <w:rPr>
+                <w:sz w:val="18"/>
+                <w:szCs w:val="20"/>
+              </w:rPr>
+            </w:pPr>
+            <w:proofErr w:type="spellStart"/>
+            <w:r>
+              <w:rPr>
+                <w:sz w:val="18"/>
+                <w:szCs w:val="20"/>
+              </w:rPr>
+              <w:t>Prestashop</w:t>
+            </w:r>
+            <w:proofErr w:type="spellEnd"/>
+            <w:r>
+              <w:rPr>
+                <w:sz w:val="18"/>
+                <w:szCs w:val="20"/>
+              </w:rPr>
+              <w:t xml:space="preserve"> </w:t>
+            </w:r>
+            <w:proofErr w:type="spellStart"/>
+            <w:r>
+              <w:rPr>
+                <w:sz w:val="18"/>
+                <w:szCs w:val="20"/>
+              </w:rPr>
+              <w:t>Responsive</w:t>
+            </w:r>
+            <w:proofErr w:type="spellEnd"/>
+            <w:r>
+              <w:rPr>
+                <w:sz w:val="18"/>
+                <w:szCs w:val="20"/>
+              </w:rPr>
+              <w:t xml:space="preserve"> Mega </w:t>
+            </w:r>
+            <w:proofErr w:type="spellStart"/>
+            <w:r>
+              <w:rPr>
+                <w:sz w:val="18"/>
+                <w:szCs w:val="20"/>
+              </w:rPr>
+              <w:t>Menu</w:t>
+            </w:r>
+            <w:proofErr w:type="spellEnd"/>
+            <w:r>
+              <w:rPr>
+                <w:sz w:val="18"/>
+                <w:szCs w:val="20"/>
+              </w:rPr>
+              <w:t xml:space="preserve"> – BAMENU</w:t>
+            </w:r>
+          </w:p>
+          <w:p>
+            <w:pPr>
+              <w:pStyle w:val="Sinespaciado"/>
+              <w:numPr>
+                <w:ilvl w:val="0"/>
+                <w:numId w:val="21"/>
+              </w:numPr>
+              <w:rPr>
+                <w:sz w:val="18"/>
+                <w:szCs w:val="20"/>
+              </w:rPr>
+            </w:pPr>
+            <w:proofErr w:type="spellStart"/>
+            <w:r>
+              <w:rPr>
+                <w:sz w:val="18"/>
+                <w:szCs w:val="20"/>
+              </w:rPr>
+              <w:t>Prestashop</w:t>
+            </w:r>
+            <w:proofErr w:type="spellEnd"/>
+            <w:r>
+              <w:rPr>
+                <w:sz w:val="18"/>
+                <w:szCs w:val="20"/>
+              </w:rPr>
+              <w:t xml:space="preserve"> Presta </w:t>
+            </w:r>
+            <w:proofErr w:type="spellStart"/>
+            <w:r>
+              <w:rPr>
+                <w:sz w:val="18"/>
+                <w:szCs w:val="20"/>
+              </w:rPr>
+              <w:t>Speed</w:t>
+            </w:r>
+            <w:proofErr w:type="spellEnd"/>
+          </w:p>
+          <w:p>
+            <w:pPr>
+              <w:pStyle w:val="Sinespaciado"/>
+              <w:numPr>
+                <w:ilvl w:val="0"/>
+                <w:numId w:val="21"/>
+              </w:numPr>
+              <w:rPr>
+                <w:sz w:val="18"/>
+                <w:szCs w:val="20"/>
+              </w:rPr>
+            </w:pPr>
+            <w:proofErr w:type="spellStart"/>
+            <w:r>
+              <w:rPr>
+                <w:sz w:val="18"/>
+                <w:szCs w:val="20"/>
+              </w:rPr>
+              <w:t>Prestashop</w:t>
+            </w:r>
+            <w:proofErr w:type="spellEnd"/>
+            <w:r>
+              <w:rPr>
+                <w:sz w:val="18"/>
+                <w:szCs w:val="20"/>
+              </w:rPr>
+              <w:t xml:space="preserve"> </w:t>
+            </w:r>
+            <w:proofErr w:type="spellStart"/>
+            <w:r>
+              <w:rPr>
+                <w:sz w:val="18"/>
+                <w:szCs w:val="20"/>
+              </w:rPr>
+              <w:t>Request</w:t>
+            </w:r>
+            <w:proofErr w:type="spellEnd"/>
+            <w:r>
+              <w:rPr>
+                <w:sz w:val="18"/>
+                <w:szCs w:val="20"/>
+              </w:rPr>
+              <w:t xml:space="preserve"> </w:t>
+            </w:r>
+            <w:proofErr w:type="spellStart"/>
+            <w:r>
+              <w:rPr>
+                <w:sz w:val="18"/>
+                <w:szCs w:val="20"/>
+              </w:rPr>
+              <w:t>Info</w:t>
+            </w:r>
+            <w:proofErr w:type="spellEnd"/>
+          </w:p>
+          <w:p>
+            <w:pPr>
+              <w:pStyle w:val="Sinespaciado"/>
+              <w:rPr>
+                <w:sz w:val="18"/>
+                <w:szCs w:val="20"/>
+              </w:rPr>
+            </w:pPr>
+            <w:sdt>
+              <w:sdtPr>
+                <w:rPr>
+                  <w:sz w:val="18"/>
+                  <w:szCs w:val="20"/>
+                </w:rPr>
+                <w:id w:val="-1803383143"/>
+                <w:citation/>
+              </w:sdtPr>
+              <w:sdtContent>
+                <w:r>
+                  <w:rPr>
+                    <w:sz w:val="18"/>
+                    <w:szCs w:val="20"/>
+                  </w:rPr>
+                  <w:fldChar w:fldCharType="begin"/>
+                </w:r>
+                <w:r>
+                  <w:rPr>
+                    <w:sz w:val="18"/>
+                    <w:szCs w:val="20"/>
+                  </w:rPr>
+                  <w:instrText xml:space="preserve"> CITATION Pre12 \l 2058 </w:instrText>
+                </w:r>
+                <w:r>
+                  <w:rPr>
+                    <w:sz w:val="18"/>
+                    <w:szCs w:val="20"/>
+                  </w:rPr>
+                  <w:fldChar w:fldCharType="separate"/>
+                </w:r>
+                <w:r>
+                  <w:rPr>
+                    <w:noProof/>
+                    <w:sz w:val="18"/>
+                    <w:szCs w:val="20"/>
+                  </w:rPr>
+                  <w:t>(Prestashop, 2012)</w:t>
+                </w:r>
+                <w:r>
+                  <w:rPr>
+                    <w:sz w:val="18"/>
+                    <w:szCs w:val="20"/>
+                  </w:rPr>
+                  <w:fldChar w:fldCharType="end"/>
+                </w:r>
+              </w:sdtContent>
+            </w:sdt>
+          </w:p>
+          <w:p>
+            <w:pPr>
+              <w:pStyle w:val="Sinespaciado"/>
               <w:rPr>
                 <w:sz w:val="18"/>
                 <w:szCs w:val="20"/>
@@ -6313,7 +7339,15 @@
                 <w:sz w:val="18"/>
                 <w:szCs w:val="20"/>
               </w:rPr>
-              <w:t xml:space="preserve"> cuenta con una red global de más de 1.200 socios tecnológicos y de soluciones, así como con una comunidad de desarrolladores activa que brinda a los clientes todo tipo de ventajas (como soporte profesional certificado y 24/7).</w:t>
+              <w:t xml:space="preserve"> cuenta con una red global de más de 1.200 socios tecnológicos y de soluciones, así como con una </w:t>
+            </w:r>
+            <w:r>
+              <w:rPr>
+                <w:sz w:val="18"/>
+                <w:szCs w:val="20"/>
+              </w:rPr>
+              <w:lastRenderedPageBreak/>
+              <w:t>comunidad de desarrolladores activa que brinda a los clientes todo tipo de ventajas (como soporte profesional certificado y 24/7).</w:t>
             </w:r>
             <w:sdt>
               <w:sdtPr>
@@ -6324,7 +7358,6 @@
                 <w:id w:val="1933695100"/>
                 <w:citation/>
               </w:sdtPr>
-              <w:sdtEndPr/>
               <w:sdtContent>
                 <w:r>
                   <w:rPr>
@@ -6400,6 +7433,7 @@
                 <w:sz w:val="18"/>
                 <w:szCs w:val="20"/>
               </w:rPr>
+              <w:lastRenderedPageBreak/>
               <w:t>Actividad principal</w:t>
             </w:r>
             <w:r>
@@ -6571,7 +7605,6 @@
                 <w:id w:val="-656150745"/>
                 <w:citation/>
               </w:sdtPr>
-              <w:sdtEndPr/>
               <w:sdtContent>
                 <w:r>
                   <w:rPr>
@@ -6668,8 +7701,45 @@
       </w:pPr>
     </w:p>
     <w:p>
-      <w:pPr>
-        <w:pStyle w:val="Ttulo1"/>
+      <w:r>
+        <w:tab/>
+        <w:t>En la sustantiva recopilación de información acerca de los anteriormente mencionados “servidores Web”, se logró observar más a detalle cada uno de ellos en el cual hubo dos que cumplieron un poco las expectativas de lo que es el enfoque de comercio electrónico y que al ofrecernos privilegios   tan altos como incluso llegar a contar con “</w:t>
+      </w:r>
+      <w:proofErr w:type="spellStart"/>
+      <w:r>
+        <w:t>plugins</w:t>
+      </w:r>
+      <w:proofErr w:type="spellEnd"/>
+      <w:r>
+        <w:t xml:space="preserve">” adicionales a las expectativas de los clientes. Los dos servidores Web que consideramos son mejores son  WordPress y </w:t>
+      </w:r>
+      <w:proofErr w:type="spellStart"/>
+      <w:r>
+        <w:t>PrestaShop</w:t>
+      </w:r>
+      <w:proofErr w:type="spellEnd"/>
+      <w:r>
+        <w:t xml:space="preserve"> son los servidores que cumplen con las mejores características y servicios para realizar un  eficiente  sitio Web que nos proporcione la información requerida y que además logre presentar mejores expectativas al cliente tanto en presentación como en funcionamiento del sitio, cada uno de estos ofrece bastantes ventajas que  fortalecen la opinión que estoy  Justificando  y que además contienen menos desventajas que puedan afectar en cierto modo la justificación que estamos dando </w:t>
+      </w:r>
+    </w:p>
+    <w:p>
+      <w:r>
+        <w:t>Pero si en uno solo ponemos atención, en nuestro criterio consideramos WordPress más eficiente y amable al creador del sitio web y sin contar que cuenta con innumerables  “Plugin” que ayudan  a satisfacer las necesidades de los clientes de los cuales el e-</w:t>
+      </w:r>
+      <w:proofErr w:type="spellStart"/>
+      <w:r>
+        <w:t>commers</w:t>
+      </w:r>
+      <w:proofErr w:type="spellEnd"/>
+      <w:r>
+        <w:t xml:space="preserve"> va incluido dentro del servidor Web  el cual es la funcionalidad que da privilegios al carrito de compras y que da el acceso al cliente para hacer su compra.</w:t>
+      </w:r>
+      <w:r>
+        <w:tab/>
+      </w:r>
+    </w:p>
+    <w:p>
+      <w:pPr>
         <w:sectPr>
           <w:pgSz w:w="15840" w:h="12240" w:orient="landscape"/>
           <w:pgMar w:top="1701" w:right="1418" w:bottom="1701" w:left="1418" w:header="709" w:footer="709" w:gutter="0"/>
@@ -6743,7 +7813,6 @@
           <w:id w:val="-1730062191"/>
           <w:citation/>
         </w:sdtPr>
-        <w:sdtEndPr/>
         <w:sdtContent>
           <w:r>
             <w:fldChar w:fldCharType="begin"/>
@@ -10276,27 +11345,26 @@
     </w:p>
     <w:p/>
     <w:p/>
+    <w:p/>
+    <w:p/>
+    <w:p/>
+    <w:p/>
+    <w:p/>
+    <w:p/>
     <w:p>
       <w:pPr>
         <w:pStyle w:val="Ttulo1"/>
       </w:pPr>
       <w:bookmarkStart w:id="10" w:name="_Toc44612524"/>
       <w:r>
+        <w:lastRenderedPageBreak/>
         <w:t>CONCLUSIONES GRUPALES</w:t>
       </w:r>
       <w:bookmarkEnd w:id="10"/>
     </w:p>
     <w:p>
       <w:pPr>
-        <w:rPr>
-          <w:rFonts w:cs="Arial"/>
-          <w:sz w:val="28"/>
-          <w:szCs w:val="28"/>
-        </w:rPr>
-      </w:pPr>
-    </w:p>
-    <w:p>
-      <w:pPr>
+        <w:spacing w:line="360" w:lineRule="auto"/>
         <w:rPr>
           <w:rFonts w:cs="Arial"/>
           <w:szCs w:val="24"/>
@@ -10307,25 +11375,15 @@
           <w:rFonts w:cs="Arial"/>
           <w:szCs w:val="24"/>
         </w:rPr>
-        <w:t xml:space="preserve">Durante la presente actividad pudimos identificar varios elementos que nos ayudan a llevar un mejor desempeño en nuestros proyectos dentro de los cuales se pueden destacar en primer lugar, la investigación de un sitio web, el cual en nuestro caso, el sitio elegido fue de una empresa la cual se dedica a la promoción e impartición de capacitación a empresas, desglosado de esta investigación pudimos ver elementos como el diseño de la página, el cual nos ayuda como ejemplo, para conocer los tipos de letra que se utilizan para este tipo de sitios, los tiempos de </w:t>
+        <w:t xml:space="preserve">Durante la presente actividad pudimos identificar varios elementos que nos ayudan a llevar un mejor desempeño en nuestros proyectos dentro de los cuales se pueden destacar en primer lugar, la investigación de un sitio web, el cual en nuestro caso, el sitio elegido fue de una empresa la cual se dedica a la promoción e impartición de capacitación a empresas, desglosado de esta investigación pudimos ver elementos como el diseño de la página, el cual nos ayuda como ejemplo, para conocer los tipos de letra que se utilizan para este tipo de sitios, los tiempos de carga de las animación y que tan responsivo puede llegar a ser, además también observamos como como es la navegación dentro del sitio, podemos observar aciertos y puntos negativos los cuales podemos discernir y comparar con otras páginas, en cuanto al comercio electrónico nuestro sitio investigado no era el mejor en ese rubro pero eso nos ayudó también a ver las fallas, todo esto nos </w:t>
       </w:r>
       <w:r>
         <w:rPr>
           <w:rFonts w:cs="Arial"/>
           <w:szCs w:val="24"/>
         </w:rPr>
-        <w:lastRenderedPageBreak/>
-        <w:t xml:space="preserve">carga de las animación y que tan responsivo puede llegar a ser, además también observamos como como es la navegación dentro del sitio, podemos observar aciertos y puntos negativos los cuales podemos discernir y comparar con otras páginas, en cuanto al comercio electrónico nuestro sitio investigado no era el mejor en ese rubro pero eso nos ayudó también a ver las fallas, todo esto nos </w:t>
+        <w:t>llevó</w:t>
       </w:r>
-      <w:proofErr w:type="spellStart"/>
-      <w:r>
-        <w:rPr>
-          <w:rFonts w:cs="Arial"/>
-          <w:szCs w:val="24"/>
-        </w:rPr>
-        <w:t>llevo</w:t>
-      </w:r>
-      <w:proofErr w:type="spellEnd"/>
       <w:r>
         <w:rPr>
           <w:rFonts w:cs="Arial"/>
@@ -10333,15 +11391,13 @@
         </w:rPr>
         <w:t xml:space="preserve"> a un elemento importante, lo cual es ver </w:t>
       </w:r>
-      <w:proofErr w:type="spellStart"/>
       <w:r>
         <w:rPr>
           <w:rFonts w:cs="Arial"/>
           <w:szCs w:val="24"/>
         </w:rPr>
-        <w:t>cuales</w:t>
+        <w:t>cuáles</w:t>
       </w:r>
-      <w:proofErr w:type="spellEnd"/>
       <w:r>
         <w:rPr>
           <w:rFonts w:cs="Arial"/>
@@ -10349,15 +11405,13 @@
         </w:rPr>
         <w:t xml:space="preserve"> son las mejoras que se pueden realizar a nuestro proyecto pudimos comparar varias </w:t>
       </w:r>
-      <w:proofErr w:type="spellStart"/>
       <w:r>
         <w:rPr>
           <w:rFonts w:cs="Arial"/>
           <w:szCs w:val="24"/>
         </w:rPr>
-        <w:t>paginas</w:t>
+        <w:t>páginas</w:t>
       </w:r>
-      <w:proofErr w:type="spellEnd"/>
       <w:r>
         <w:rPr>
           <w:rFonts w:cs="Arial"/>
@@ -10368,6 +11422,7 @@
     </w:p>
     <w:p>
       <w:pPr>
+        <w:spacing w:line="360" w:lineRule="auto"/>
         <w:rPr>
           <w:rFonts w:cs="Arial"/>
           <w:szCs w:val="24"/>
@@ -10380,15 +11435,13 @@
         </w:rPr>
         <w:t xml:space="preserve">Otro elemento importante dentro de esta actividad fueron los riesgos, ampliamos nuestro panorama de </w:t>
       </w:r>
-      <w:proofErr w:type="spellStart"/>
       <w:r>
         <w:rPr>
           <w:rFonts w:cs="Arial"/>
           <w:szCs w:val="24"/>
         </w:rPr>
-        <w:t>como</w:t>
+        <w:t>cómo</w:t>
       </w:r>
-      <w:proofErr w:type="spellEnd"/>
       <w:r>
         <w:rPr>
           <w:rFonts w:cs="Arial"/>
@@ -10396,15 +11449,13 @@
         </w:rPr>
         <w:t xml:space="preserve"> debe ser redactado un riesgo y encontrar las diferencias entre un riesgo y un problema, aunado a que pudimos ver la forma de como poder mitigar estos riesgos por medio de un plan para saber </w:t>
       </w:r>
-      <w:proofErr w:type="spellStart"/>
       <w:r>
         <w:rPr>
           <w:rFonts w:cs="Arial"/>
           <w:szCs w:val="24"/>
         </w:rPr>
-        <w:t>como</w:t>
+        <w:t>cómo</w:t>
       </w:r>
-      <w:proofErr w:type="spellEnd"/>
       <w:r>
         <w:rPr>
           <w:rFonts w:cs="Arial"/>
@@ -10415,6 +11466,7 @@
     </w:p>
     <w:p>
       <w:pPr>
+        <w:spacing w:line="360" w:lineRule="auto"/>
         <w:rPr>
           <w:rFonts w:cs="Arial"/>
           <w:szCs w:val="24"/>
@@ -10430,6 +11482,7 @@
     </w:p>
     <w:p>
       <w:pPr>
+        <w:spacing w:line="360" w:lineRule="auto"/>
         <w:rPr>
           <w:rFonts w:cs="Arial"/>
           <w:szCs w:val="24"/>
@@ -10445,6 +11498,7 @@
     </w:p>
     <w:p>
       <w:pPr>
+        <w:spacing w:line="360" w:lineRule="auto"/>
         <w:rPr>
           <w:rFonts w:cs="Arial"/>
           <w:szCs w:val="24"/>
@@ -10455,17 +11509,16 @@
           <w:rFonts w:cs="Arial"/>
           <w:szCs w:val="24"/>
         </w:rPr>
+        <w:lastRenderedPageBreak/>
         <w:t xml:space="preserve">Y por último y consideramos que se </w:t>
       </w:r>
-      <w:proofErr w:type="spellStart"/>
       <w:r>
         <w:rPr>
           <w:rFonts w:cs="Arial"/>
           <w:szCs w:val="24"/>
         </w:rPr>
-        <w:t>a</w:t>
+        <w:t>ha</w:t>
       </w:r>
-      <w:proofErr w:type="spellEnd"/>
       <w:r>
         <w:rPr>
           <w:rFonts w:cs="Arial"/>
@@ -10476,6 +11529,7 @@
     </w:p>
     <w:p>
       <w:pPr>
+        <w:spacing w:line="360" w:lineRule="auto"/>
         <w:rPr>
           <w:rFonts w:cs="Arial"/>
           <w:szCs w:val="24"/>
@@ -15725,6 +16779,119 @@
     </w:lvl>
   </w:abstractNum>
   <w:abstractNum w:abstractNumId="7" w15:restartNumberingAfterBreak="0">
+    <w:nsid w:val="244826F5"/>
+    <w:multiLevelType w:val="hybridMultilevel"/>
+    <w:tmpl w:val="57A82172"/>
+    <w:lvl w:ilvl="0" w:tplc="080A0001">
+      <w:start w:val="1"/>
+      <w:numFmt w:val="bullet"/>
+      <w:lvlText w:val=""/>
+      <w:lvlJc w:val="left"/>
+      <w:pPr>
+        <w:ind w:left="720" w:hanging="360"/>
+      </w:pPr>
+      <w:rPr>
+        <w:rFonts w:ascii="Symbol" w:hAnsi="Symbol" w:hint="default"/>
+      </w:rPr>
+    </w:lvl>
+    <w:lvl w:ilvl="1" w:tplc="080A0003" w:tentative="1">
+      <w:start w:val="1"/>
+      <w:numFmt w:val="bullet"/>
+      <w:lvlText w:val="o"/>
+      <w:lvlJc w:val="left"/>
+      <w:pPr>
+        <w:ind w:left="1440" w:hanging="360"/>
+      </w:pPr>
+      <w:rPr>
+        <w:rFonts w:ascii="Courier New" w:hAnsi="Courier New" w:cs="Courier New" w:hint="default"/>
+      </w:rPr>
+    </w:lvl>
+    <w:lvl w:ilvl="2" w:tplc="080A0005" w:tentative="1">
+      <w:start w:val="1"/>
+      <w:numFmt w:val="bullet"/>
+      <w:lvlText w:val=""/>
+      <w:lvlJc w:val="left"/>
+      <w:pPr>
+        <w:ind w:left="2160" w:hanging="360"/>
+      </w:pPr>
+      <w:rPr>
+        <w:rFonts w:ascii="Wingdings" w:hAnsi="Wingdings" w:hint="default"/>
+      </w:rPr>
+    </w:lvl>
+    <w:lvl w:ilvl="3" w:tplc="080A0001" w:tentative="1">
+      <w:start w:val="1"/>
+      <w:numFmt w:val="bullet"/>
+      <w:lvlText w:val=""/>
+      <w:lvlJc w:val="left"/>
+      <w:pPr>
+        <w:ind w:left="2880" w:hanging="360"/>
+      </w:pPr>
+      <w:rPr>
+        <w:rFonts w:ascii="Symbol" w:hAnsi="Symbol" w:hint="default"/>
+      </w:rPr>
+    </w:lvl>
+    <w:lvl w:ilvl="4" w:tplc="080A0003" w:tentative="1">
+      <w:start w:val="1"/>
+      <w:numFmt w:val="bullet"/>
+      <w:lvlText w:val="o"/>
+      <w:lvlJc w:val="left"/>
+      <w:pPr>
+        <w:ind w:left="3600" w:hanging="360"/>
+      </w:pPr>
+      <w:rPr>
+        <w:rFonts w:ascii="Courier New" w:hAnsi="Courier New" w:cs="Courier New" w:hint="default"/>
+      </w:rPr>
+    </w:lvl>
+    <w:lvl w:ilvl="5" w:tplc="080A0005" w:tentative="1">
+      <w:start w:val="1"/>
+      <w:numFmt w:val="bullet"/>
+      <w:lvlText w:val=""/>
+      <w:lvlJc w:val="left"/>
+      <w:pPr>
+        <w:ind w:left="4320" w:hanging="360"/>
+      </w:pPr>
+      <w:rPr>
+        <w:rFonts w:ascii="Wingdings" w:hAnsi="Wingdings" w:hint="default"/>
+      </w:rPr>
+    </w:lvl>
+    <w:lvl w:ilvl="6" w:tplc="080A0001" w:tentative="1">
+      <w:start w:val="1"/>
+      <w:numFmt w:val="bullet"/>
+      <w:lvlText w:val=""/>
+      <w:lvlJc w:val="left"/>
+      <w:pPr>
+        <w:ind w:left="5040" w:hanging="360"/>
+      </w:pPr>
+      <w:rPr>
+        <w:rFonts w:ascii="Symbol" w:hAnsi="Symbol" w:hint="default"/>
+      </w:rPr>
+    </w:lvl>
+    <w:lvl w:ilvl="7" w:tplc="080A0003" w:tentative="1">
+      <w:start w:val="1"/>
+      <w:numFmt w:val="bullet"/>
+      <w:lvlText w:val="o"/>
+      <w:lvlJc w:val="left"/>
+      <w:pPr>
+        <w:ind w:left="5760" w:hanging="360"/>
+      </w:pPr>
+      <w:rPr>
+        <w:rFonts w:ascii="Courier New" w:hAnsi="Courier New" w:cs="Courier New" w:hint="default"/>
+      </w:rPr>
+    </w:lvl>
+    <w:lvl w:ilvl="8" w:tplc="080A0005" w:tentative="1">
+      <w:start w:val="1"/>
+      <w:numFmt w:val="bullet"/>
+      <w:lvlText w:val=""/>
+      <w:lvlJc w:val="left"/>
+      <w:pPr>
+        <w:ind w:left="6480" w:hanging="360"/>
+      </w:pPr>
+      <w:rPr>
+        <w:rFonts w:ascii="Wingdings" w:hAnsi="Wingdings" w:hint="default"/>
+      </w:rPr>
+    </w:lvl>
+  </w:abstractNum>
+  <w:abstractNum w:abstractNumId="8" w15:restartNumberingAfterBreak="0">
     <w:nsid w:val="2974013E"/>
     <w:multiLevelType w:val="multilevel"/>
     <w:tmpl w:val="C5667828"/>
@@ -15837,7 +17004,120 @@
       </w:pPr>
     </w:lvl>
   </w:abstractNum>
-  <w:abstractNum w:abstractNumId="8" w15:restartNumberingAfterBreak="0">
+  <w:abstractNum w:abstractNumId="9" w15:restartNumberingAfterBreak="0">
+    <w:nsid w:val="29F02268"/>
+    <w:multiLevelType w:val="hybridMultilevel"/>
+    <w:tmpl w:val="3998F204"/>
+    <w:lvl w:ilvl="0" w:tplc="080A0001">
+      <w:start w:val="1"/>
+      <w:numFmt w:val="bullet"/>
+      <w:lvlText w:val=""/>
+      <w:lvlJc w:val="left"/>
+      <w:pPr>
+        <w:ind w:left="720" w:hanging="360"/>
+      </w:pPr>
+      <w:rPr>
+        <w:rFonts w:ascii="Symbol" w:hAnsi="Symbol" w:hint="default"/>
+      </w:rPr>
+    </w:lvl>
+    <w:lvl w:ilvl="1" w:tplc="080A0003" w:tentative="1">
+      <w:start w:val="1"/>
+      <w:numFmt w:val="bullet"/>
+      <w:lvlText w:val="o"/>
+      <w:lvlJc w:val="left"/>
+      <w:pPr>
+        <w:ind w:left="1440" w:hanging="360"/>
+      </w:pPr>
+      <w:rPr>
+        <w:rFonts w:ascii="Courier New" w:hAnsi="Courier New" w:cs="Courier New" w:hint="default"/>
+      </w:rPr>
+    </w:lvl>
+    <w:lvl w:ilvl="2" w:tplc="080A0005" w:tentative="1">
+      <w:start w:val="1"/>
+      <w:numFmt w:val="bullet"/>
+      <w:lvlText w:val=""/>
+      <w:lvlJc w:val="left"/>
+      <w:pPr>
+        <w:ind w:left="2160" w:hanging="360"/>
+      </w:pPr>
+      <w:rPr>
+        <w:rFonts w:ascii="Wingdings" w:hAnsi="Wingdings" w:hint="default"/>
+      </w:rPr>
+    </w:lvl>
+    <w:lvl w:ilvl="3" w:tplc="080A0001" w:tentative="1">
+      <w:start w:val="1"/>
+      <w:numFmt w:val="bullet"/>
+      <w:lvlText w:val=""/>
+      <w:lvlJc w:val="left"/>
+      <w:pPr>
+        <w:ind w:left="2880" w:hanging="360"/>
+      </w:pPr>
+      <w:rPr>
+        <w:rFonts w:ascii="Symbol" w:hAnsi="Symbol" w:hint="default"/>
+      </w:rPr>
+    </w:lvl>
+    <w:lvl w:ilvl="4" w:tplc="080A0003" w:tentative="1">
+      <w:start w:val="1"/>
+      <w:numFmt w:val="bullet"/>
+      <w:lvlText w:val="o"/>
+      <w:lvlJc w:val="left"/>
+      <w:pPr>
+        <w:ind w:left="3600" w:hanging="360"/>
+      </w:pPr>
+      <w:rPr>
+        <w:rFonts w:ascii="Courier New" w:hAnsi="Courier New" w:cs="Courier New" w:hint="default"/>
+      </w:rPr>
+    </w:lvl>
+    <w:lvl w:ilvl="5" w:tplc="080A0005" w:tentative="1">
+      <w:start w:val="1"/>
+      <w:numFmt w:val="bullet"/>
+      <w:lvlText w:val=""/>
+      <w:lvlJc w:val="left"/>
+      <w:pPr>
+        <w:ind w:left="4320" w:hanging="360"/>
+      </w:pPr>
+      <w:rPr>
+        <w:rFonts w:ascii="Wingdings" w:hAnsi="Wingdings" w:hint="default"/>
+      </w:rPr>
+    </w:lvl>
+    <w:lvl w:ilvl="6" w:tplc="080A0001" w:tentative="1">
+      <w:start w:val="1"/>
+      <w:numFmt w:val="bullet"/>
+      <w:lvlText w:val=""/>
+      <w:lvlJc w:val="left"/>
+      <w:pPr>
+        <w:ind w:left="5040" w:hanging="360"/>
+      </w:pPr>
+      <w:rPr>
+        <w:rFonts w:ascii="Symbol" w:hAnsi="Symbol" w:hint="default"/>
+      </w:rPr>
+    </w:lvl>
+    <w:lvl w:ilvl="7" w:tplc="080A0003" w:tentative="1">
+      <w:start w:val="1"/>
+      <w:numFmt w:val="bullet"/>
+      <w:lvlText w:val="o"/>
+      <w:lvlJc w:val="left"/>
+      <w:pPr>
+        <w:ind w:left="5760" w:hanging="360"/>
+      </w:pPr>
+      <w:rPr>
+        <w:rFonts w:ascii="Courier New" w:hAnsi="Courier New" w:cs="Courier New" w:hint="default"/>
+      </w:rPr>
+    </w:lvl>
+    <w:lvl w:ilvl="8" w:tplc="080A0005" w:tentative="1">
+      <w:start w:val="1"/>
+      <w:numFmt w:val="bullet"/>
+      <w:lvlText w:val=""/>
+      <w:lvlJc w:val="left"/>
+      <w:pPr>
+        <w:ind w:left="6480" w:hanging="360"/>
+      </w:pPr>
+      <w:rPr>
+        <w:rFonts w:ascii="Wingdings" w:hAnsi="Wingdings" w:hint="default"/>
+      </w:rPr>
+    </w:lvl>
+  </w:abstractNum>
+  <w:abstractNum w:abstractNumId="10" w15:restartNumberingAfterBreak="0">
     <w:nsid w:val="2BFF1BC4"/>
     <w:multiLevelType w:val="hybridMultilevel"/>
     <w:tmpl w:val="CA3632C6"/>
@@ -15950,7 +17230,7 @@
       </w:rPr>
     </w:lvl>
   </w:abstractNum>
-  <w:abstractNum w:abstractNumId="9" w15:restartNumberingAfterBreak="0">
+  <w:abstractNum w:abstractNumId="11" w15:restartNumberingAfterBreak="0">
     <w:nsid w:val="33D06FF9"/>
     <w:multiLevelType w:val="hybridMultilevel"/>
     <w:tmpl w:val="DB107B12"/>
@@ -16039,7 +17319,7 @@
       </w:pPr>
     </w:lvl>
   </w:abstractNum>
-  <w:abstractNum w:abstractNumId="10" w15:restartNumberingAfterBreak="0">
+  <w:abstractNum w:abstractNumId="12" w15:restartNumberingAfterBreak="0">
     <w:nsid w:val="378359B2"/>
     <w:multiLevelType w:val="hybridMultilevel"/>
     <w:tmpl w:val="43F8EA74"/>
@@ -16128,7 +17408,7 @@
       </w:pPr>
     </w:lvl>
   </w:abstractNum>
-  <w:abstractNum w:abstractNumId="11" w15:restartNumberingAfterBreak="0">
+  <w:abstractNum w:abstractNumId="13" w15:restartNumberingAfterBreak="0">
     <w:nsid w:val="452B57CA"/>
     <w:multiLevelType w:val="multilevel"/>
     <w:tmpl w:val="F93E6B80"/>
@@ -16278,7 +17558,7 @@
       </w:rPr>
     </w:lvl>
   </w:abstractNum>
-  <w:abstractNum w:abstractNumId="12" w15:restartNumberingAfterBreak="0">
+  <w:abstractNum w:abstractNumId="14" w15:restartNumberingAfterBreak="0">
     <w:nsid w:val="58CB3AB2"/>
     <w:multiLevelType w:val="hybridMultilevel"/>
     <w:tmpl w:val="12C6B370"/>
@@ -16391,7 +17671,7 @@
       </w:rPr>
     </w:lvl>
   </w:abstractNum>
-  <w:abstractNum w:abstractNumId="13" w15:restartNumberingAfterBreak="0">
+  <w:abstractNum w:abstractNumId="15" w15:restartNumberingAfterBreak="0">
     <w:nsid w:val="5D095ED8"/>
     <w:multiLevelType w:val="hybridMultilevel"/>
     <w:tmpl w:val="C4745218"/>
@@ -16504,7 +17784,7 @@
       </w:rPr>
     </w:lvl>
   </w:abstractNum>
-  <w:abstractNum w:abstractNumId="14" w15:restartNumberingAfterBreak="0">
+  <w:abstractNum w:abstractNumId="16" w15:restartNumberingAfterBreak="0">
     <w:nsid w:val="69287CD5"/>
     <w:multiLevelType w:val="multilevel"/>
     <w:tmpl w:val="F93E6B80"/>
@@ -16654,7 +17934,7 @@
       </w:rPr>
     </w:lvl>
   </w:abstractNum>
-  <w:abstractNum w:abstractNumId="15" w15:restartNumberingAfterBreak="0">
+  <w:abstractNum w:abstractNumId="17" w15:restartNumberingAfterBreak="0">
     <w:nsid w:val="6B4D3F14"/>
     <w:multiLevelType w:val="hybridMultilevel"/>
     <w:tmpl w:val="2FC05772"/>
@@ -16767,7 +18047,7 @@
       </w:rPr>
     </w:lvl>
   </w:abstractNum>
-  <w:abstractNum w:abstractNumId="16" w15:restartNumberingAfterBreak="0">
+  <w:abstractNum w:abstractNumId="18" w15:restartNumberingAfterBreak="0">
     <w:nsid w:val="6DA21F8B"/>
     <w:multiLevelType w:val="multilevel"/>
     <w:tmpl w:val="F93E6B80"/>
@@ -16917,7 +18197,7 @@
       </w:rPr>
     </w:lvl>
   </w:abstractNum>
-  <w:abstractNum w:abstractNumId="17" w15:restartNumberingAfterBreak="0">
+  <w:abstractNum w:abstractNumId="19" w15:restartNumberingAfterBreak="0">
     <w:nsid w:val="70C21AED"/>
     <w:multiLevelType w:val="hybridMultilevel"/>
     <w:tmpl w:val="FF863D66"/>
@@ -17003,7 +18283,7 @@
       </w:pPr>
     </w:lvl>
   </w:abstractNum>
-  <w:abstractNum w:abstractNumId="18" w15:restartNumberingAfterBreak="0">
+  <w:abstractNum w:abstractNumId="20" w15:restartNumberingAfterBreak="0">
     <w:nsid w:val="76F43A50"/>
     <w:multiLevelType w:val="hybridMultilevel"/>
     <w:tmpl w:val="BA0AAFFE"/>
@@ -17120,28 +18400,28 @@
     <w:abstractNumId w:val="3"/>
   </w:num>
   <w:num w:numId="2">
-    <w:abstractNumId w:val="15"/>
+    <w:abstractNumId w:val="17"/>
   </w:num>
   <w:num w:numId="3">
-    <w:abstractNumId w:val="8"/>
+    <w:abstractNumId w:val="10"/>
   </w:num>
   <w:num w:numId="4">
     <w:abstractNumId w:val="4"/>
   </w:num>
   <w:num w:numId="5">
+    <w:abstractNumId w:val="15"/>
+  </w:num>
+  <w:num w:numId="6">
+    <w:abstractNumId w:val="19"/>
+  </w:num>
+  <w:num w:numId="7">
+    <w:abstractNumId w:val="18"/>
+  </w:num>
+  <w:num w:numId="8">
     <w:abstractNumId w:val="13"/>
   </w:num>
-  <w:num w:numId="6">
-    <w:abstractNumId w:val="17"/>
-  </w:num>
-  <w:num w:numId="7">
+  <w:num w:numId="9">
     <w:abstractNumId w:val="16"/>
-  </w:num>
-  <w:num w:numId="8">
-    <w:abstractNumId w:val="11"/>
-  </w:num>
-  <w:num w:numId="9">
-    <w:abstractNumId w:val="14"/>
   </w:num>
   <w:num w:numId="10">
     <w:abstractNumId w:val="1"/>
@@ -17150,28 +18430,34 @@
     <w:abstractNumId w:val="2"/>
   </w:num>
   <w:num w:numId="12">
-    <w:abstractNumId w:val="9"/>
+    <w:abstractNumId w:val="11"/>
   </w:num>
   <w:num w:numId="13">
     <w:abstractNumId w:val="6"/>
   </w:num>
   <w:num w:numId="14">
+    <w:abstractNumId w:val="14"/>
+  </w:num>
+  <w:num w:numId="15">
+    <w:abstractNumId w:val="20"/>
+  </w:num>
+  <w:num w:numId="16">
     <w:abstractNumId w:val="12"/>
   </w:num>
-  <w:num w:numId="15">
-    <w:abstractNumId w:val="18"/>
-  </w:num>
-  <w:num w:numId="16">
-    <w:abstractNumId w:val="10"/>
-  </w:num>
   <w:num w:numId="17">
-    <w:abstractNumId w:val="7"/>
+    <w:abstractNumId w:val="8"/>
   </w:num>
   <w:num w:numId="18">
     <w:abstractNumId w:val="0"/>
   </w:num>
   <w:num w:numId="19">
     <w:abstractNumId w:val="5"/>
+  </w:num>
+  <w:num w:numId="20">
+    <w:abstractNumId w:val="9"/>
+  </w:num>
+  <w:num w:numId="21">
+    <w:abstractNumId w:val="7"/>
   </w:num>
 </w:numbering>
 </file>
@@ -18941,7 +20227,7 @@
 </file>
 
 <file path=customXml/itemProps1.xml><?xml version="1.0" encoding="utf-8"?>
-<ds:datastoreItem xmlns:ds="http://schemas.openxmlformats.org/officeDocument/2006/customXml" ds:itemID="{725E483D-34BA-45CB-B987-E539D350EDA3}">
+<ds:datastoreItem xmlns:ds="http://schemas.openxmlformats.org/officeDocument/2006/customXml" ds:itemID="{BF778240-02FD-4EF2-839B-BA8AAB1F5D90}">
   <ds:schemaRefs>
     <ds:schemaRef ds:uri="http://schemas.openxmlformats.org/officeDocument/2006/bibliography"/>
   </ds:schemaRefs>

</xml_diff>

<commit_message>
Se modifico el documento de reporte, se completo el EDT y se agrego los documentos de Plan de contigencia y BD de riesgos
</commit_message>
<xml_diff>
--- a/05_JAMA/Reporte/Act_05_JAMA.docx
+++ b/05_JAMA/Reporte/Act_05_JAMA.docx
@@ -1924,6 +1924,7 @@
           <w:id w:val="1041862192"/>
           <w:citation/>
         </w:sdtPr>
+        <w:sdtEndPr/>
         <w:sdtContent>
           <w:r>
             <w:fldChar w:fldCharType="begin"/>
@@ -1985,6 +1986,7 @@
           <w:id w:val="-758292611"/>
           <w:citation/>
         </w:sdtPr>
+        <w:sdtEndPr/>
         <w:sdtContent>
           <w:r>
             <w:fldChar w:fldCharType="begin"/>
@@ -2026,14 +2028,27 @@
       <w:r>
         <w:t xml:space="preserve">Tabla </w:t>
       </w:r>
-      <w:fldSimple w:instr=" SEQ Tabla \* ARABIC ">
-        <w:r>
-          <w:rPr>
-            <w:noProof/>
-          </w:rPr>
-          <w:t>1</w:t>
-        </w:r>
-      </w:fldSimple>
+      <w:r>
+        <w:fldChar w:fldCharType="begin"/>
+      </w:r>
+      <w:r>
+        <w:instrText xml:space="preserve"> SEQ Tabla \* ARABIC </w:instrText>
+      </w:r>
+      <w:r>
+        <w:fldChar w:fldCharType="separate"/>
+      </w:r>
+      <w:r>
+        <w:rPr>
+          <w:noProof/>
+        </w:rPr>
+        <w:t>1</w:t>
+      </w:r>
+      <w:r>
+        <w:rPr>
+          <w:noProof/>
+        </w:rPr>
+        <w:fldChar w:fldCharType="end"/>
+      </w:r>
       <w:r>
         <w:t xml:space="preserve"> Comparación de servidores gratuitos</w:t>
       </w:r>
@@ -2042,6 +2057,7 @@
           <w:id w:val="-1905675080"/>
           <w:citation/>
         </w:sdtPr>
+        <w:sdtEndPr/>
         <w:sdtContent>
           <w:r>
             <w:fldChar w:fldCharType="begin"/>
@@ -3374,6 +3390,7 @@
                 <w:id w:val="-97721362"/>
                 <w:citation/>
               </w:sdtPr>
+              <w:sdtEndPr/>
               <w:sdtContent>
                 <w:r>
                   <w:rPr>
@@ -3554,6 +3571,7 @@
                 <w:id w:val="214935664"/>
                 <w:citation/>
               </w:sdtPr>
+              <w:sdtEndPr/>
               <w:sdtContent>
                 <w:r>
                   <w:rPr>
@@ -3772,6 +3790,7 @@
                 <w:id w:val="-263000257"/>
                 <w:citation/>
               </w:sdtPr>
+              <w:sdtEndPr/>
               <w:sdtContent>
                 <w:r>
                   <w:rPr>
@@ -4184,6 +4203,7 @@
                 <w:id w:val="1558945"/>
                 <w:citation/>
               </w:sdtPr>
+              <w:sdtEndPr/>
               <w:sdtContent>
                 <w:r>
                   <w:fldChar w:fldCharType="begin"/>
@@ -4277,6 +4297,7 @@
                 <w:id w:val="-318735959"/>
                 <w:citation/>
               </w:sdtPr>
+              <w:sdtEndPr/>
               <w:sdtContent>
                 <w:r>
                   <w:rPr>
@@ -4426,6 +4447,7 @@
                 <w:id w:val="1323162728"/>
                 <w:citation/>
               </w:sdtPr>
+              <w:sdtEndPr/>
               <w:sdtContent>
                 <w:r>
                   <w:rPr>
@@ -4629,6 +4651,7 @@
                 <w:id w:val="-1715812014"/>
                 <w:citation/>
               </w:sdtPr>
+              <w:sdtEndPr/>
               <w:sdtContent>
                 <w:r>
                   <w:rPr>
@@ -4982,6 +5005,7 @@
                 <w:id w:val="-900898947"/>
                 <w:citation/>
               </w:sdtPr>
+              <w:sdtEndPr/>
               <w:sdtContent>
                 <w:r>
                   <w:rPr>
@@ -5092,6 +5116,7 @@
                 <w:id w:val="495154931"/>
                 <w:citation/>
               </w:sdtPr>
+              <w:sdtEndPr/>
               <w:sdtContent>
                 <w:r>
                   <w:rPr>
@@ -5173,6 +5198,7 @@
                 <w:id w:val="1081644590"/>
                 <w:citation/>
               </w:sdtPr>
+              <w:sdtEndPr/>
               <w:sdtContent>
                 <w:r>
                   <w:rPr>
@@ -5405,6 +5431,7 @@
                 <w:id w:val="-790815348"/>
                 <w:citation/>
               </w:sdtPr>
+              <w:sdtEndPr/>
               <w:sdtContent>
                 <w:r>
                   <w:rPr>
@@ -5882,6 +5909,7 @@
                 <w:id w:val="-566116339"/>
                 <w:citation/>
               </w:sdtPr>
+              <w:sdtEndPr/>
               <w:sdtContent>
                 <w:r>
                   <w:rPr>
@@ -6049,6 +6077,7 @@
                 <w:id w:val="598138610"/>
                 <w:citation/>
               </w:sdtPr>
+              <w:sdtEndPr/>
               <w:sdtContent>
                 <w:r>
                   <w:rPr>
@@ -6291,6 +6320,7 @@
                 <w:id w:val="1117722356"/>
                 <w:citation/>
               </w:sdtPr>
+              <w:sdtEndPr/>
               <w:sdtContent>
                 <w:r>
                   <w:rPr>
@@ -7209,6 +7239,7 @@
                 <w:id w:val="-1803383143"/>
                 <w:citation/>
               </w:sdtPr>
+              <w:sdtEndPr/>
               <w:sdtContent>
                 <w:r>
                   <w:rPr>
@@ -7358,6 +7389,7 @@
                 <w:id w:val="1933695100"/>
                 <w:citation/>
               </w:sdtPr>
+              <w:sdtEndPr/>
               <w:sdtContent>
                 <w:r>
                   <w:rPr>
@@ -7605,6 +7637,7 @@
                 <w:id w:val="-656150745"/>
                 <w:citation/>
               </w:sdtPr>
+              <w:sdtEndPr/>
               <w:sdtContent>
                 <w:r>
                   <w:rPr>
@@ -7724,7 +7757,19 @@
     </w:p>
     <w:p>
       <w:r>
-        <w:t>Pero si en uno solo ponemos atención, en nuestro criterio consideramos WordPress más eficiente y amable al creador del sitio web y sin contar que cuenta con innumerables  “Plugin” que ayudan  a satisfacer las necesidades de los clientes de los cuales el e-</w:t>
+        <w:t xml:space="preserve">Pero si en uno solo ponemos atención, en nuestro criterio consideramos WordPress más eficiente y amable al creador del sitio web y sin contar que cuenta con </w:t>
+      </w:r>
+      <w:r>
+        <w:t>innumerables “</w:t>
+      </w:r>
+      <w:r>
+        <w:t xml:space="preserve">Plugin” que </w:t>
+      </w:r>
+      <w:r>
+        <w:t>ayudan a</w:t>
+      </w:r>
+      <w:r>
+        <w:t xml:space="preserve"> satisfacer las necesidades de los clientes de los cuales el e-</w:t>
       </w:r>
       <w:proofErr w:type="spellStart"/>
       <w:r>
@@ -7732,7 +7777,15 @@
       </w:r>
       <w:proofErr w:type="spellEnd"/>
       <w:r>
-        <w:t xml:space="preserve"> va incluido dentro del servidor Web  el cual es la funcionalidad que da privilegios al carrito de compras y que da el acceso al cliente para hacer su compra.</w:t>
+        <w:t xml:space="preserve"> va incluido dentro del servidor </w:t>
+      </w:r>
+      <w:proofErr w:type="gramStart"/>
+      <w:r>
+        <w:t>Web  el</w:t>
+      </w:r>
+      <w:proofErr w:type="gramEnd"/>
+      <w:r>
+        <w:t xml:space="preserve"> cual es la funcionalidad que da privilegios al carrito de compras y que da el acceso al cliente para hacer su compra.</w:t>
       </w:r>
       <w:r>
         <w:tab/>
@@ -7758,6 +7811,47 @@
         <w:t>PLAN DE RESPUESTA DEL PROBLEMA QUE SE PRESENTE</w:t>
       </w:r>
       <w:bookmarkEnd w:id="5"/>
+    </w:p>
+    <w:p>
+      <w:r>
+        <w:t>Se anexan los documentos externos de este aparado:</w:t>
+      </w:r>
+    </w:p>
+    <w:p>
+      <w:hyperlink r:id="rId22" w:history="1">
+        <w:proofErr w:type="gramStart"/>
+        <w:r>
+          <w:rPr>
+            <w:rStyle w:val="Hipervnculo"/>
+          </w:rPr>
+          <w:t>..</w:t>
+        </w:r>
+        <w:proofErr w:type="gramEnd"/>
+        <w:r>
+          <w:rPr>
+            <w:rStyle w:val="Hipervnculo"/>
+          </w:rPr>
+          <w:t>\..\Riesgos\PP_PLA_v1_Plan de Contingencia de Riesgos.doc</w:t>
+        </w:r>
+      </w:hyperlink>
+    </w:p>
+    <w:p>
+      <w:hyperlink r:id="rId23" w:history="1">
+        <w:proofErr w:type="gramStart"/>
+        <w:r>
+          <w:rPr>
+            <w:rStyle w:val="Hipervnculo"/>
+          </w:rPr>
+          <w:t>..</w:t>
+        </w:r>
+        <w:proofErr w:type="gramEnd"/>
+        <w:r>
+          <w:rPr>
+            <w:rStyle w:val="Hipervnculo"/>
+          </w:rPr>
+          <w:t>\..\Riesgos\PP_REP_v1_BD de Riesgos.xlsx</w:t>
+        </w:r>
+      </w:hyperlink>
     </w:p>
     <w:p>
       <w:pPr>
@@ -7780,7 +7874,7 @@
       </w:r>
     </w:p>
     <w:p>
-      <w:hyperlink r:id="rId22" w:history="1">
+      <w:hyperlink r:id="rId24" w:history="1">
         <w:r>
           <w:rPr>
             <w:rStyle w:val="Hipervnculo"/>
@@ -7797,14 +7891,27 @@
       <w:r>
         <w:t xml:space="preserve">Tabla </w:t>
       </w:r>
-      <w:fldSimple w:instr=" SEQ Tabla \* ARABIC ">
-        <w:r>
-          <w:rPr>
-            <w:noProof/>
-          </w:rPr>
-          <w:t>2</w:t>
-        </w:r>
-      </w:fldSimple>
+      <w:r>
+        <w:fldChar w:fldCharType="begin"/>
+      </w:r>
+      <w:r>
+        <w:instrText xml:space="preserve"> SEQ Tabla \* ARABIC </w:instrText>
+      </w:r>
+      <w:r>
+        <w:fldChar w:fldCharType="separate"/>
+      </w:r>
+      <w:r>
+        <w:rPr>
+          <w:noProof/>
+        </w:rPr>
+        <w:t>2</w:t>
+      </w:r>
+      <w:r>
+        <w:rPr>
+          <w:noProof/>
+        </w:rPr>
+        <w:fldChar w:fldCharType="end"/>
+      </w:r>
       <w:r>
         <w:t xml:space="preserve"> Salarios De Integrantes del Equipo JAMA</w:t>
       </w:r>
@@ -7813,6 +7920,7 @@
           <w:id w:val="-1730062191"/>
           <w:citation/>
         </w:sdtPr>
+        <w:sdtEndPr/>
         <w:sdtContent>
           <w:r>
             <w:fldChar w:fldCharType="begin"/>
@@ -11203,7 +11311,27 @@
       <w:bookmarkEnd w:id="7"/>
     </w:p>
     <w:p/>
-    <w:p/>
+    <w:p>
+      <w:r>
+        <w:t>Se anexa el EDT en un .</w:t>
+      </w:r>
+      <w:proofErr w:type="spellStart"/>
+      <w:r>
+        <w:t>doc</w:t>
+      </w:r>
+      <w:proofErr w:type="spellEnd"/>
+      <w:r>
+        <w:t xml:space="preserve"> Externo </w:t>
+      </w:r>
+      <w:hyperlink r:id="rId25" w:history="1">
+        <w:r>
+          <w:rPr>
+            <w:rStyle w:val="Hipervnculo"/>
+          </w:rPr>
+          <w:t>..\..\EDT\EDT.docx</w:t>
+        </w:r>
+      </w:hyperlink>
+    </w:p>
     <w:p>
       <w:pPr>
         <w:pStyle w:val="Ttulo1"/>
@@ -20227,7 +20355,7 @@
 </file>
 
 <file path=customXml/itemProps1.xml><?xml version="1.0" encoding="utf-8"?>
-<ds:datastoreItem xmlns:ds="http://schemas.openxmlformats.org/officeDocument/2006/customXml" ds:itemID="{BF778240-02FD-4EF2-839B-BA8AAB1F5D90}">
+<ds:datastoreItem xmlns:ds="http://schemas.openxmlformats.org/officeDocument/2006/customXml" ds:itemID="{C1B49A7C-1C57-44A7-80EB-FE056E7F3FB6}">
   <ds:schemaRefs>
     <ds:schemaRef ds:uri="http://schemas.openxmlformats.org/officeDocument/2006/bibliography"/>
   </ds:schemaRefs>

</xml_diff>

<commit_message>
Se modifico el documento en el apartado de salarios
</commit_message>
<xml_diff>
--- a/05_JAMA/Reporte/Act_05_JAMA.docx
+++ b/05_JAMA/Reporte/Act_05_JAMA.docx
@@ -1924,7 +1924,6 @@
           <w:id w:val="1041862192"/>
           <w:citation/>
         </w:sdtPr>
-        <w:sdtEndPr/>
         <w:sdtContent>
           <w:r>
             <w:fldChar w:fldCharType="begin"/>
@@ -1986,7 +1985,6 @@
           <w:id w:val="-758292611"/>
           <w:citation/>
         </w:sdtPr>
-        <w:sdtEndPr/>
         <w:sdtContent>
           <w:r>
             <w:fldChar w:fldCharType="begin"/>
@@ -2028,27 +2026,14 @@
       <w:r>
         <w:t xml:space="preserve">Tabla </w:t>
       </w:r>
-      <w:r>
-        <w:fldChar w:fldCharType="begin"/>
-      </w:r>
-      <w:r>
-        <w:instrText xml:space="preserve"> SEQ Tabla \* ARABIC </w:instrText>
-      </w:r>
-      <w:r>
-        <w:fldChar w:fldCharType="separate"/>
-      </w:r>
-      <w:r>
-        <w:rPr>
-          <w:noProof/>
-        </w:rPr>
-        <w:t>1</w:t>
-      </w:r>
-      <w:r>
-        <w:rPr>
-          <w:noProof/>
-        </w:rPr>
-        <w:fldChar w:fldCharType="end"/>
-      </w:r>
+      <w:fldSimple w:instr=" SEQ Tabla \* ARABIC ">
+        <w:r>
+          <w:rPr>
+            <w:noProof/>
+          </w:rPr>
+          <w:t>1</w:t>
+        </w:r>
+      </w:fldSimple>
       <w:r>
         <w:t xml:space="preserve"> Comparación de servidores gratuitos</w:t>
       </w:r>
@@ -2057,7 +2042,6 @@
           <w:id w:val="-1905675080"/>
           <w:citation/>
         </w:sdtPr>
-        <w:sdtEndPr/>
         <w:sdtContent>
           <w:r>
             <w:fldChar w:fldCharType="begin"/>
@@ -2185,7 +2169,6 @@
                 <w:bCs w:val="0"/>
               </w:rPr>
             </w:pPr>
-            <w:proofErr w:type="spellStart"/>
             <w:r>
               <w:rPr>
                 <w:b w:val="0"/>
@@ -2193,7 +2176,6 @@
               </w:rPr>
               <w:t>Lucushost</w:t>
             </w:r>
-            <w:proofErr w:type="spellEnd"/>
           </w:p>
         </w:tc>
         <w:tc>
@@ -2320,17 +2302,8 @@
                 <w:sz w:val="20"/>
                 <w:szCs w:val="18"/>
               </w:rPr>
-              <w:t xml:space="preserve">Panel de control: </w:t>
-            </w:r>
-            <w:proofErr w:type="spellStart"/>
-            <w:r>
-              <w:rPr>
-                <w:sz w:val="20"/>
-                <w:szCs w:val="18"/>
-              </w:rPr>
-              <w:t>cPanel</w:t>
-            </w:r>
-            <w:proofErr w:type="spellEnd"/>
+              <w:t>Panel de control: cPanel</w:t>
+            </w:r>
           </w:p>
           <w:p>
             <w:pPr>
@@ -2515,17 +2488,8 @@
                 <w:sz w:val="20"/>
                 <w:szCs w:val="18"/>
               </w:rPr>
-              <w:t xml:space="preserve">Panel de control: </w:t>
-            </w:r>
-            <w:proofErr w:type="spellStart"/>
-            <w:r>
-              <w:rPr>
-                <w:sz w:val="20"/>
-                <w:szCs w:val="18"/>
-              </w:rPr>
-              <w:t>cPanel</w:t>
-            </w:r>
-            <w:proofErr w:type="spellEnd"/>
+              <w:t>Panel de control: cPanel</w:t>
+            </w:r>
           </w:p>
           <w:p>
             <w:pPr>
@@ -2573,31 +2537,13 @@
                 <w:bCs w:val="0"/>
               </w:rPr>
             </w:pPr>
-            <w:proofErr w:type="spellStart"/>
             <w:r>
               <w:rPr>
                 <w:b w:val="0"/>
                 <w:bCs w:val="0"/>
               </w:rPr>
-              <w:t>Award</w:t>
-            </w:r>
-            <w:proofErr w:type="spellEnd"/>
-            <w:r>
-              <w:rPr>
-                <w:b w:val="0"/>
-                <w:bCs w:val="0"/>
-              </w:rPr>
-              <w:t xml:space="preserve"> </w:t>
-            </w:r>
-            <w:proofErr w:type="spellStart"/>
-            <w:r>
-              <w:rPr>
-                <w:b w:val="0"/>
-                <w:bCs w:val="0"/>
-              </w:rPr>
-              <w:t>Space</w:t>
-            </w:r>
-            <w:proofErr w:type="spellEnd"/>
+              <w:t>Award Space</w:t>
+            </w:r>
           </w:p>
         </w:tc>
         <w:tc>
@@ -2898,17 +2844,8 @@
                 <w:sz w:val="20"/>
                 <w:szCs w:val="18"/>
               </w:rPr>
-              <w:t xml:space="preserve">Panel de control: </w:t>
-            </w:r>
-            <w:proofErr w:type="spellStart"/>
-            <w:r>
-              <w:rPr>
-                <w:sz w:val="20"/>
-                <w:szCs w:val="18"/>
-              </w:rPr>
-              <w:t>cPanel</w:t>
-            </w:r>
-            <w:proofErr w:type="spellEnd"/>
+              <w:t>Panel de control: cPanel</w:t>
+            </w:r>
           </w:p>
           <w:p>
             <w:pPr>
@@ -3087,17 +3024,8 @@
                 <w:sz w:val="20"/>
                 <w:szCs w:val="18"/>
               </w:rPr>
-              <w:t xml:space="preserve">Panel de control: </w:t>
-            </w:r>
-            <w:proofErr w:type="spellStart"/>
-            <w:r>
-              <w:rPr>
-                <w:sz w:val="20"/>
-                <w:szCs w:val="18"/>
-              </w:rPr>
-              <w:t>cPanel</w:t>
-            </w:r>
-            <w:proofErr w:type="spellEnd"/>
+              <w:t>Panel de control: cPanel</w:t>
+            </w:r>
           </w:p>
           <w:p>
             <w:pPr>
@@ -3140,15 +3068,7 @@
         <w:t>5 GB de</w:t>
       </w:r>
       <w:r>
-        <w:t xml:space="preserve"> almacenamiento SSD, 3 Cuentas de correo, </w:t>
-      </w:r>
-      <w:proofErr w:type="spellStart"/>
-      <w:r>
-        <w:t>cPanel</w:t>
-      </w:r>
-      <w:proofErr w:type="spellEnd"/>
-      <w:r>
-        <w:t xml:space="preserve"> (Muy útil para el manejo de archivos que debemos subir al sitio)</w:t>
+        <w:t xml:space="preserve"> almacenamiento SSD, 3 Cuentas de correo, cPanel (Muy útil para el manejo de archivos que debemos subir al sitio)</w:t>
       </w:r>
       <w:r>
         <w:t>, soporta CMS, lo mejor de todo ahora podremos hacer subdominios por si requerimos usar dicho hosting para más proyectos.</w:t>
@@ -3296,7 +3216,6 @@
                 <w:bCs/>
               </w:rPr>
             </w:pPr>
-            <w:proofErr w:type="spellStart"/>
             <w:r>
               <w:rPr>
                 <w:b/>
@@ -3304,7 +3223,6 @@
               </w:rPr>
               <w:t>Plugins</w:t>
             </w:r>
-            <w:proofErr w:type="spellEnd"/>
           </w:p>
         </w:tc>
       </w:tr>
@@ -3390,7 +3308,6 @@
                 <w:id w:val="-97721362"/>
                 <w:citation/>
               </w:sdtPr>
-              <w:sdtEndPr/>
               <w:sdtContent>
                 <w:r>
                   <w:rPr>
@@ -3571,7 +3488,6 @@
                 <w:id w:val="214935664"/>
                 <w:citation/>
               </w:sdtPr>
-              <w:sdtEndPr/>
               <w:sdtContent>
                 <w:r>
                   <w:rPr>
@@ -3790,7 +3706,6 @@
                 <w:id w:val="-263000257"/>
                 <w:citation/>
               </w:sdtPr>
-              <w:sdtEndPr/>
               <w:sdtContent>
                 <w:r>
                   <w:rPr>
@@ -3858,7 +3773,6 @@
               </w:rPr>
             </w:pPr>
             <w:hyperlink r:id="rId13" w:anchor="woocommerce" w:history="1">
-              <w:proofErr w:type="spellStart"/>
               <w:r>
                 <w:rPr>
                   <w:rStyle w:val="Hipervnculo"/>
@@ -3869,7 +3783,6 @@
                 </w:rPr>
                 <w:t>WooCommerce</w:t>
               </w:r>
-              <w:proofErr w:type="spellEnd"/>
             </w:hyperlink>
           </w:p>
           <w:p>
@@ -3894,20 +3807,8 @@
                   <w:szCs w:val="18"/>
                   <w:u w:val="none"/>
                 </w:rPr>
-                <w:t xml:space="preserve">Easy Digital </w:t>
+                <w:t>Easy Digital Downloads</w:t>
               </w:r>
-              <w:proofErr w:type="spellStart"/>
-              <w:r>
-                <w:rPr>
-                  <w:rStyle w:val="Hipervnculo"/>
-                  <w:color w:val="auto"/>
-                  <w:sz w:val="18"/>
-                  <w:szCs w:val="18"/>
-                  <w:u w:val="none"/>
-                </w:rPr>
-                <w:t>Downloads</w:t>
-              </w:r>
-              <w:proofErr w:type="spellEnd"/>
             </w:hyperlink>
             <w:r>
               <w:rPr>
@@ -3965,9 +3866,24 @@
                   <w:szCs w:val="18"/>
                   <w:u w:val="none"/>
                 </w:rPr>
-                <w:t xml:space="preserve">WP </w:t>
+                <w:t>WP eCommerce</w:t>
               </w:r>
-              <w:proofErr w:type="spellStart"/>
+            </w:hyperlink>
+          </w:p>
+          <w:p>
+            <w:pPr>
+              <w:pStyle w:val="Sinespaciado"/>
+              <w:numPr>
+                <w:ilvl w:val="0"/>
+                <w:numId w:val="18"/>
+              </w:numPr>
+              <w:ind w:left="38" w:hanging="115"/>
+              <w:rPr>
+                <w:sz w:val="18"/>
+                <w:szCs w:val="18"/>
+              </w:rPr>
+            </w:pPr>
+            <w:hyperlink r:id="rId17" w:anchor="ecwid-ecommerce-shopping-cart" w:history="1">
               <w:r>
                 <w:rPr>
                   <w:rStyle w:val="Hipervnculo"/>
@@ -3976,9 +3892,8 @@
                   <w:szCs w:val="18"/>
                   <w:u w:val="none"/>
                 </w:rPr>
-                <w:t>eCommerce</w:t>
+                <w:t>Ecwid Ecommerce Shopping Cart</w:t>
               </w:r>
-              <w:proofErr w:type="spellEnd"/>
             </w:hyperlink>
           </w:p>
           <w:p>
@@ -3994,8 +3909,7 @@
                 <w:szCs w:val="18"/>
               </w:rPr>
             </w:pPr>
-            <w:hyperlink r:id="rId17" w:anchor="ecwid-ecommerce-shopping-cart" w:history="1">
-              <w:proofErr w:type="spellStart"/>
+            <w:hyperlink r:id="rId18" w:anchor="jigoshop-ecommerce" w:history="1">
               <w:r>
                 <w:rPr>
                   <w:rStyle w:val="Hipervnculo"/>
@@ -4004,103 +3918,8 @@
                   <w:szCs w:val="18"/>
                   <w:u w:val="none"/>
                 </w:rPr>
-                <w:t>Ecwid</w:t>
+                <w:t>Jigoshop eCommerce</w:t>
               </w:r>
-              <w:proofErr w:type="spellEnd"/>
-              <w:r>
-                <w:rPr>
-                  <w:rStyle w:val="Hipervnculo"/>
-                  <w:color w:val="auto"/>
-                  <w:sz w:val="18"/>
-                  <w:szCs w:val="18"/>
-                  <w:u w:val="none"/>
-                </w:rPr>
-                <w:t xml:space="preserve"> </w:t>
-              </w:r>
-              <w:proofErr w:type="spellStart"/>
-              <w:r>
-                <w:rPr>
-                  <w:rStyle w:val="Hipervnculo"/>
-                  <w:color w:val="auto"/>
-                  <w:sz w:val="18"/>
-                  <w:szCs w:val="18"/>
-                  <w:u w:val="none"/>
-                </w:rPr>
-                <w:t>Ecommerce</w:t>
-              </w:r>
-              <w:proofErr w:type="spellEnd"/>
-              <w:r>
-                <w:rPr>
-                  <w:rStyle w:val="Hipervnculo"/>
-                  <w:color w:val="auto"/>
-                  <w:sz w:val="18"/>
-                  <w:szCs w:val="18"/>
-                  <w:u w:val="none"/>
-                </w:rPr>
-                <w:t xml:space="preserve"> Shopping </w:t>
-              </w:r>
-              <w:proofErr w:type="spellStart"/>
-              <w:r>
-                <w:rPr>
-                  <w:rStyle w:val="Hipervnculo"/>
-                  <w:color w:val="auto"/>
-                  <w:sz w:val="18"/>
-                  <w:szCs w:val="18"/>
-                  <w:u w:val="none"/>
-                </w:rPr>
-                <w:t>Cart</w:t>
-              </w:r>
-              <w:proofErr w:type="spellEnd"/>
-            </w:hyperlink>
-          </w:p>
-          <w:p>
-            <w:pPr>
-              <w:pStyle w:val="Sinespaciado"/>
-              <w:numPr>
-                <w:ilvl w:val="0"/>
-                <w:numId w:val="18"/>
-              </w:numPr>
-              <w:ind w:left="38" w:hanging="115"/>
-              <w:rPr>
-                <w:sz w:val="18"/>
-                <w:szCs w:val="18"/>
-              </w:rPr>
-            </w:pPr>
-            <w:hyperlink r:id="rId18" w:anchor="jigoshop-ecommerce" w:history="1">
-              <w:proofErr w:type="spellStart"/>
-              <w:r>
-                <w:rPr>
-                  <w:rStyle w:val="Hipervnculo"/>
-                  <w:color w:val="auto"/>
-                  <w:sz w:val="18"/>
-                  <w:szCs w:val="18"/>
-                  <w:u w:val="none"/>
-                </w:rPr>
-                <w:t>Jigoshop</w:t>
-              </w:r>
-              <w:proofErr w:type="spellEnd"/>
-              <w:r>
-                <w:rPr>
-                  <w:rStyle w:val="Hipervnculo"/>
-                  <w:color w:val="auto"/>
-                  <w:sz w:val="18"/>
-                  <w:szCs w:val="18"/>
-                  <w:u w:val="none"/>
-                </w:rPr>
-                <w:t xml:space="preserve"> </w:t>
-              </w:r>
-              <w:proofErr w:type="spellStart"/>
-              <w:r>
-                <w:rPr>
-                  <w:rStyle w:val="Hipervnculo"/>
-                  <w:color w:val="auto"/>
-                  <w:sz w:val="18"/>
-                  <w:szCs w:val="18"/>
-                  <w:u w:val="none"/>
-                </w:rPr>
-                <w:t>eCommerce</w:t>
-              </w:r>
-              <w:proofErr w:type="spellEnd"/>
             </w:hyperlink>
           </w:p>
           <w:p>
@@ -4127,31 +3946,7 @@
                   <w:u w:val="none"/>
                   <w:lang w:val="en-US"/>
                 </w:rPr>
-                <w:t xml:space="preserve">WP </w:t>
-              </w:r>
-              <w:proofErr w:type="spellStart"/>
-              <w:r>
-                <w:rPr>
-                  <w:rStyle w:val="Hipervnculo"/>
-                  <w:color w:val="auto"/>
-                  <w:sz w:val="18"/>
-                  <w:szCs w:val="18"/>
-                  <w:u w:val="none"/>
-                  <w:lang w:val="en-US"/>
-                </w:rPr>
-                <w:t>EasyCart</w:t>
-              </w:r>
-              <w:proofErr w:type="spellEnd"/>
-              <w:r>
-                <w:rPr>
-                  <w:rStyle w:val="Hipervnculo"/>
-                  <w:color w:val="auto"/>
-                  <w:sz w:val="18"/>
-                  <w:szCs w:val="18"/>
-                  <w:u w:val="none"/>
-                  <w:lang w:val="en-US"/>
-                </w:rPr>
-                <w:t xml:space="preserve"> Shopping Cart and eCommerce Store</w:t>
+                <w:t>WP EasyCart Shopping Cart and eCommerce Store</w:t>
               </w:r>
             </w:hyperlink>
           </w:p>
@@ -4165,7 +3960,6 @@
               <w:ind w:left="38" w:hanging="115"/>
             </w:pPr>
             <w:hyperlink r:id="rId20" w:anchor="bigcommerce" w:history="1">
-              <w:proofErr w:type="spellStart"/>
               <w:r>
                 <w:rPr>
                   <w:rStyle w:val="Hipervnculo"/>
@@ -4174,18 +3968,7 @@
                   <w:szCs w:val="18"/>
                   <w:u w:val="none"/>
                 </w:rPr>
-                <w:t>BigCommerce</w:t>
-              </w:r>
-              <w:proofErr w:type="spellEnd"/>
-              <w:r>
-                <w:rPr>
-                  <w:rStyle w:val="Hipervnculo"/>
-                  <w:color w:val="auto"/>
-                  <w:sz w:val="18"/>
-                  <w:szCs w:val="18"/>
-                  <w:u w:val="none"/>
-                </w:rPr>
-                <w:t xml:space="preserve"> WordPress Plugin</w:t>
+                <w:t>BigCommerce WordPress Plugin</w:t>
               </w:r>
             </w:hyperlink>
             <w:r>
@@ -4203,7 +3986,6 @@
                 <w:id w:val="1558945"/>
                 <w:citation/>
               </w:sdtPr>
-              <w:sdtEndPr/>
               <w:sdtContent>
                 <w:r>
                   <w:fldChar w:fldCharType="begin"/>
@@ -4270,23 +4052,7 @@
                 <w:sz w:val="18"/>
                 <w:szCs w:val="20"/>
               </w:rPr>
-              <w:t xml:space="preserve">Magento está orientado a crear atractivos y potentes sitios web para </w:t>
-            </w:r>
-            <w:proofErr w:type="spellStart"/>
-            <w:r>
-              <w:rPr>
-                <w:sz w:val="18"/>
-                <w:szCs w:val="20"/>
-              </w:rPr>
-              <w:t>ecommerces</w:t>
-            </w:r>
-            <w:proofErr w:type="spellEnd"/>
-            <w:r>
-              <w:rPr>
-                <w:sz w:val="18"/>
-                <w:szCs w:val="20"/>
-              </w:rPr>
-              <w:t>. Para ello, ofrece soluciones con temas ya preparados y tiene una capacidad ilimitada para personalizar el sitio con tu propio código. Por eso mismo, los negocios que están en crecimiento ven una buena opción en uno de los mejores CMS.</w:t>
+              <w:t>Magento está orientado a crear atractivos y potentes sitios web para ecommerces. Para ello, ofrece soluciones con temas ya preparados y tiene una capacidad ilimitada para personalizar el sitio con tu propio código. Por eso mismo, los negocios que están en crecimiento ven una buena opción en uno de los mejores CMS.</w:t>
             </w:r>
             <w:sdt>
               <w:sdtPr>
@@ -4297,7 +4063,6 @@
                 <w:id w:val="-318735959"/>
                 <w:citation/>
               </w:sdtPr>
-              <w:sdtEndPr/>
               <w:sdtContent>
                 <w:r>
                   <w:rPr>
@@ -4404,23 +4169,7 @@
                 <w:sz w:val="18"/>
                 <w:szCs w:val="20"/>
               </w:rPr>
-              <w:t xml:space="preserve">4. </w:t>
-            </w:r>
-            <w:proofErr w:type="spellStart"/>
-            <w:r>
-              <w:rPr>
-                <w:sz w:val="18"/>
-                <w:szCs w:val="20"/>
-              </w:rPr>
-              <w:t>Multi-escaparate</w:t>
-            </w:r>
-            <w:proofErr w:type="spellEnd"/>
-            <w:r>
-              <w:rPr>
-                <w:sz w:val="18"/>
-                <w:szCs w:val="20"/>
-              </w:rPr>
-              <w:t>.</w:t>
+              <w:t>4. Multi-escaparate.</w:t>
             </w:r>
           </w:p>
           <w:p>
@@ -4447,7 +4196,6 @@
                 <w:id w:val="1323162728"/>
                 <w:citation/>
               </w:sdtPr>
-              <w:sdtEndPr/>
               <w:sdtContent>
                 <w:r>
                   <w:rPr>
@@ -4651,7 +4399,6 @@
                 <w:id w:val="-1715812014"/>
                 <w:citation/>
               </w:sdtPr>
-              <w:sdtEndPr/>
               <w:sdtContent>
                 <w:r>
                   <w:rPr>
@@ -4729,37 +4476,12 @@
                 <w:szCs w:val="20"/>
               </w:rPr>
             </w:pPr>
-            <w:proofErr w:type="spellStart"/>
             <w:r>
               <w:rPr>
                 <w:sz w:val="18"/>
                 <w:szCs w:val="20"/>
               </w:rPr>
-              <w:t>MageMob</w:t>
-            </w:r>
-            <w:proofErr w:type="spellEnd"/>
-            <w:r>
-              <w:rPr>
-                <w:sz w:val="18"/>
-                <w:szCs w:val="20"/>
-              </w:rPr>
-              <w:t xml:space="preserve"> </w:t>
-            </w:r>
-            <w:proofErr w:type="spellStart"/>
-            <w:r>
-              <w:rPr>
-                <w:sz w:val="18"/>
-                <w:szCs w:val="20"/>
-              </w:rPr>
-              <w:t>Admin</w:t>
-            </w:r>
-            <w:proofErr w:type="spellEnd"/>
-            <w:r>
-              <w:rPr>
-                <w:sz w:val="18"/>
-                <w:szCs w:val="20"/>
-              </w:rPr>
-              <w:t>.</w:t>
+              <w:t>MageMob Admin.</w:t>
             </w:r>
           </w:p>
           <w:p>
@@ -4775,7 +4497,6 @@
                 <w:szCs w:val="20"/>
               </w:rPr>
             </w:pPr>
-            <w:proofErr w:type="spellStart"/>
             <w:r>
               <w:rPr>
                 <w:rFonts w:cs="Arial"/>
@@ -4784,62 +4505,7 @@
                 <w:szCs w:val="21"/>
                 <w:shd w:val="clear" w:color="auto" w:fill="FFFFFF"/>
               </w:rPr>
-              <w:t>Subscription</w:t>
-            </w:r>
-            <w:proofErr w:type="spellEnd"/>
-            <w:r>
-              <w:rPr>
-                <w:rFonts w:cs="Arial"/>
-                <w:color w:val="3C3C3C"/>
-                <w:sz w:val="21"/>
-                <w:szCs w:val="21"/>
-                <w:shd w:val="clear" w:color="auto" w:fill="FFFFFF"/>
-              </w:rPr>
-              <w:t xml:space="preserve"> And </w:t>
-            </w:r>
-            <w:proofErr w:type="spellStart"/>
-            <w:r>
-              <w:rPr>
-                <w:rFonts w:cs="Arial"/>
-                <w:color w:val="3C3C3C"/>
-                <w:sz w:val="21"/>
-                <w:szCs w:val="21"/>
-                <w:shd w:val="clear" w:color="auto" w:fill="FFFFFF"/>
-              </w:rPr>
-              <w:t>Recurring</w:t>
-            </w:r>
-            <w:proofErr w:type="spellEnd"/>
-            <w:r>
-              <w:rPr>
-                <w:rFonts w:cs="Arial"/>
-                <w:color w:val="3C3C3C"/>
-                <w:sz w:val="21"/>
-                <w:szCs w:val="21"/>
-                <w:shd w:val="clear" w:color="auto" w:fill="FFFFFF"/>
-              </w:rPr>
-              <w:t xml:space="preserve"> </w:t>
-            </w:r>
-            <w:proofErr w:type="spellStart"/>
-            <w:r>
-              <w:rPr>
-                <w:rFonts w:cs="Arial"/>
-                <w:color w:val="3C3C3C"/>
-                <w:sz w:val="21"/>
-                <w:szCs w:val="21"/>
-                <w:shd w:val="clear" w:color="auto" w:fill="FFFFFF"/>
-              </w:rPr>
-              <w:t>Payment</w:t>
-            </w:r>
-            <w:proofErr w:type="spellEnd"/>
-            <w:r>
-              <w:rPr>
-                <w:rFonts w:cs="Arial"/>
-                <w:color w:val="3C3C3C"/>
-                <w:sz w:val="21"/>
-                <w:szCs w:val="21"/>
-                <w:shd w:val="clear" w:color="auto" w:fill="FFFFFF"/>
-              </w:rPr>
-              <w:t>.</w:t>
+              <w:t>Subscription And Recurring Payment.</w:t>
             </w:r>
           </w:p>
           <w:p>
@@ -4855,7 +4521,6 @@
                 <w:szCs w:val="20"/>
               </w:rPr>
             </w:pPr>
-            <w:proofErr w:type="spellStart"/>
             <w:r>
               <w:rPr>
                 <w:rFonts w:cs="Arial"/>
@@ -4864,40 +4529,7 @@
                 <w:szCs w:val="21"/>
                 <w:shd w:val="clear" w:color="auto" w:fill="F5F5F5"/>
               </w:rPr>
-              <w:t>One</w:t>
-            </w:r>
-            <w:proofErr w:type="spellEnd"/>
-            <w:r>
-              <w:rPr>
-                <w:rFonts w:cs="Arial"/>
-                <w:color w:val="3C3C3C"/>
-                <w:sz w:val="21"/>
-                <w:szCs w:val="21"/>
-                <w:shd w:val="clear" w:color="auto" w:fill="F5F5F5"/>
-              </w:rPr>
-              <w:t xml:space="preserve"> Step </w:t>
-            </w:r>
-            <w:proofErr w:type="spellStart"/>
-            <w:r>
-              <w:rPr>
-                <w:rFonts w:cs="Arial"/>
-                <w:color w:val="3C3C3C"/>
-                <w:sz w:val="21"/>
-                <w:szCs w:val="21"/>
-                <w:shd w:val="clear" w:color="auto" w:fill="F5F5F5"/>
-              </w:rPr>
-              <w:t>Checkout</w:t>
-            </w:r>
-            <w:proofErr w:type="spellEnd"/>
-            <w:r>
-              <w:rPr>
-                <w:rFonts w:cs="Arial"/>
-                <w:color w:val="3C3C3C"/>
-                <w:sz w:val="21"/>
-                <w:szCs w:val="21"/>
-                <w:shd w:val="clear" w:color="auto" w:fill="F5F5F5"/>
-              </w:rPr>
-              <w:t>.</w:t>
+              <w:t>One Step Checkout.</w:t>
             </w:r>
           </w:p>
           <w:p>
@@ -4913,7 +4545,6 @@
                 <w:szCs w:val="20"/>
               </w:rPr>
             </w:pPr>
-            <w:proofErr w:type="spellStart"/>
             <w:r>
               <w:rPr>
                 <w:rFonts w:cs="Arial"/>
@@ -4922,40 +4553,7 @@
                 <w:szCs w:val="21"/>
                 <w:shd w:val="clear" w:color="auto" w:fill="FFFFFF"/>
               </w:rPr>
-              <w:t>Delivery</w:t>
-            </w:r>
-            <w:proofErr w:type="spellEnd"/>
-            <w:r>
-              <w:rPr>
-                <w:rFonts w:cs="Arial"/>
-                <w:color w:val="3C3C3C"/>
-                <w:sz w:val="21"/>
-                <w:szCs w:val="21"/>
-                <w:shd w:val="clear" w:color="auto" w:fill="FFFFFF"/>
-              </w:rPr>
-              <w:t xml:space="preserve"> Date </w:t>
-            </w:r>
-            <w:proofErr w:type="spellStart"/>
-            <w:r>
-              <w:rPr>
-                <w:rFonts w:cs="Arial"/>
-                <w:color w:val="3C3C3C"/>
-                <w:sz w:val="21"/>
-                <w:szCs w:val="21"/>
-                <w:shd w:val="clear" w:color="auto" w:fill="FFFFFF"/>
-              </w:rPr>
-              <w:t>Scheduler</w:t>
-            </w:r>
-            <w:proofErr w:type="spellEnd"/>
-            <w:r>
-              <w:rPr>
-                <w:rFonts w:cs="Arial"/>
-                <w:color w:val="3C3C3C"/>
-                <w:sz w:val="21"/>
-                <w:szCs w:val="21"/>
-                <w:shd w:val="clear" w:color="auto" w:fill="FFFFFF"/>
-              </w:rPr>
-              <w:t>.</w:t>
+              <w:t>Delivery Date Scheduler.</w:t>
             </w:r>
           </w:p>
           <w:p>
@@ -4971,7 +4569,6 @@
                 <w:szCs w:val="20"/>
               </w:rPr>
             </w:pPr>
-            <w:proofErr w:type="spellStart"/>
             <w:r>
               <w:rPr>
                 <w:rFonts w:cs="Arial"/>
@@ -4980,18 +4577,7 @@
                 <w:szCs w:val="21"/>
                 <w:shd w:val="clear" w:color="auto" w:fill="F5F5F5"/>
               </w:rPr>
-              <w:t>Order</w:t>
-            </w:r>
-            <w:proofErr w:type="spellEnd"/>
-            <w:r>
-              <w:rPr>
-                <w:rFonts w:cs="Arial"/>
-                <w:color w:val="3C3C3C"/>
-                <w:sz w:val="21"/>
-                <w:szCs w:val="21"/>
-                <w:shd w:val="clear" w:color="auto" w:fill="F5F5F5"/>
-              </w:rPr>
-              <w:t xml:space="preserve"> Tracking. </w:t>
+              <w:t xml:space="preserve">Order Tracking. </w:t>
             </w:r>
             <w:sdt>
               <w:sdtPr>
@@ -5005,7 +4591,6 @@
                 <w:id w:val="-900898947"/>
                 <w:citation/>
               </w:sdtPr>
-              <w:sdtEndPr/>
               <w:sdtContent>
                 <w:r>
                   <w:rPr>
@@ -5116,7 +4701,6 @@
                 <w:id w:val="495154931"/>
                 <w:citation/>
               </w:sdtPr>
-              <w:sdtEndPr/>
               <w:sdtContent>
                 <w:r>
                   <w:rPr>
@@ -5198,7 +4782,6 @@
                 <w:id w:val="1081644590"/>
                 <w:citation/>
               </w:sdtPr>
-              <w:sdtEndPr/>
               <w:sdtContent>
                 <w:r>
                   <w:rPr>
@@ -5431,7 +5014,6 @@
                 <w:id w:val="-790815348"/>
                 <w:citation/>
               </w:sdtPr>
-              <w:sdtEndPr/>
               <w:sdtContent>
                 <w:r>
                   <w:rPr>
@@ -5509,27 +5091,7 @@
                 <w:szCs w:val="30"/>
                 <w:lang w:eastAsia="es-MX"/>
               </w:rPr>
-              <w:t xml:space="preserve">Genesis </w:t>
-            </w:r>
-            <w:proofErr w:type="spellStart"/>
-            <w:r>
-              <w:rPr>
-                <w:rFonts w:eastAsia="Times New Roman" w:cs="Arial"/>
-                <w:sz w:val="20"/>
-                <w:szCs w:val="30"/>
-                <w:lang w:eastAsia="es-MX"/>
-              </w:rPr>
-              <w:t>eNews</w:t>
-            </w:r>
-            <w:proofErr w:type="spellEnd"/>
-            <w:r>
-              <w:rPr>
-                <w:rFonts w:eastAsia="Times New Roman" w:cs="Arial"/>
-                <w:sz w:val="20"/>
-                <w:szCs w:val="30"/>
-                <w:lang w:eastAsia="es-MX"/>
-              </w:rPr>
-              <w:t xml:space="preserve"> Extended</w:t>
+              <w:t>Genesis eNews Extended</w:t>
             </w:r>
             <w:r>
               <w:rPr>
@@ -5565,39 +5127,8 @@
                 <w:szCs w:val="30"/>
                 <w:lang w:eastAsia="es-MX"/>
               </w:rPr>
-              <w:t xml:space="preserve">Genesis </w:t>
-            </w:r>
-            <w:proofErr w:type="spellStart"/>
-            <w:r>
-              <w:rPr>
-                <w:rFonts w:eastAsia="Times New Roman" w:cs="Arial"/>
-                <w:sz w:val="20"/>
-                <w:szCs w:val="30"/>
-                <w:lang w:eastAsia="es-MX"/>
-              </w:rPr>
-              <w:t>Featured</w:t>
-            </w:r>
-            <w:proofErr w:type="spellEnd"/>
-            <w:r>
-              <w:rPr>
-                <w:rFonts w:eastAsia="Times New Roman" w:cs="Arial"/>
-                <w:sz w:val="20"/>
-                <w:szCs w:val="30"/>
-                <w:lang w:eastAsia="es-MX"/>
-              </w:rPr>
-              <w:t xml:space="preserve"> Page </w:t>
-            </w:r>
-            <w:proofErr w:type="spellStart"/>
-            <w:r>
-              <w:rPr>
-                <w:rFonts w:eastAsia="Times New Roman" w:cs="Arial"/>
-                <w:sz w:val="20"/>
-                <w:szCs w:val="30"/>
-                <w:lang w:eastAsia="es-MX"/>
-              </w:rPr>
-              <w:t>Advanced</w:t>
-            </w:r>
-            <w:proofErr w:type="spellEnd"/>
+              <w:t>Genesis Featured Page Advanced</w:t>
+            </w:r>
           </w:p>
           <w:p>
             <w:pPr>
@@ -5650,19 +5181,8 @@
                 <w:szCs w:val="30"/>
                 <w:lang w:eastAsia="es-MX"/>
               </w:rPr>
-              <w:t xml:space="preserve">Instagram </w:t>
-            </w:r>
-            <w:proofErr w:type="spellStart"/>
-            <w:r>
-              <w:rPr>
-                <w:rFonts w:eastAsia="Times New Roman" w:cs="Arial"/>
-                <w:sz w:val="20"/>
-                <w:szCs w:val="30"/>
-                <w:lang w:eastAsia="es-MX"/>
-              </w:rPr>
-              <w:t>Feed</w:t>
-            </w:r>
-            <w:proofErr w:type="spellEnd"/>
+              <w:t>Instagram Feed</w:t>
+            </w:r>
           </w:p>
           <w:p>
             <w:pPr>
@@ -5688,19 +5208,8 @@
                 <w:szCs w:val="30"/>
                 <w:lang w:eastAsia="es-MX"/>
               </w:rPr>
-              <w:t xml:space="preserve">Ninja </w:t>
-            </w:r>
-            <w:proofErr w:type="spellStart"/>
-            <w:r>
-              <w:rPr>
-                <w:rFonts w:eastAsia="Times New Roman" w:cs="Arial"/>
-                <w:sz w:val="20"/>
-                <w:szCs w:val="30"/>
-                <w:lang w:eastAsia="es-MX"/>
-              </w:rPr>
-              <w:t>Forms</w:t>
-            </w:r>
-            <w:proofErr w:type="spellEnd"/>
+              <w:t>Ninja Forms</w:t>
+            </w:r>
           </w:p>
           <w:p>
             <w:pPr>
@@ -5719,7 +5228,6 @@
                 <w:lang w:eastAsia="es-MX"/>
               </w:rPr>
             </w:pPr>
-            <w:proofErr w:type="spellStart"/>
             <w:r>
               <w:rPr>
                 <w:rFonts w:eastAsia="Times New Roman" w:cs="Arial"/>
@@ -5727,29 +5235,8 @@
                 <w:szCs w:val="30"/>
                 <w:lang w:eastAsia="es-MX"/>
               </w:rPr>
-              <w:t>Regenerate</w:t>
-            </w:r>
-            <w:proofErr w:type="spellEnd"/>
-            <w:r>
-              <w:rPr>
-                <w:rFonts w:eastAsia="Times New Roman" w:cs="Arial"/>
-                <w:sz w:val="20"/>
-                <w:szCs w:val="30"/>
-                <w:lang w:eastAsia="es-MX"/>
-              </w:rPr>
-              <w:t xml:space="preserve"> </w:t>
-            </w:r>
-            <w:proofErr w:type="spellStart"/>
-            <w:r>
-              <w:rPr>
-                <w:rFonts w:eastAsia="Times New Roman" w:cs="Arial"/>
-                <w:sz w:val="20"/>
-                <w:szCs w:val="30"/>
-                <w:lang w:eastAsia="es-MX"/>
-              </w:rPr>
-              <w:t>Thumbnails</w:t>
-            </w:r>
-            <w:proofErr w:type="spellEnd"/>
+              <w:t>Regenerate Thumbnails</w:t>
+            </w:r>
           </w:p>
           <w:p>
             <w:pPr>
@@ -5776,19 +5263,8 @@
                 <w:lang w:eastAsia="es-MX"/>
               </w:rPr>
               <w:lastRenderedPageBreak/>
-              <w:t xml:space="preserve">Testimonial </w:t>
-            </w:r>
-            <w:proofErr w:type="spellStart"/>
-            <w:r>
-              <w:rPr>
-                <w:rFonts w:eastAsia="Times New Roman" w:cs="Arial"/>
-                <w:sz w:val="20"/>
-                <w:szCs w:val="30"/>
-                <w:lang w:eastAsia="es-MX"/>
-              </w:rPr>
-              <w:t>Rotator</w:t>
-            </w:r>
-            <w:proofErr w:type="spellEnd"/>
+              <w:t>Testimonial Rotator</w:t>
+            </w:r>
           </w:p>
           <w:p>
             <w:pPr>
@@ -5814,39 +5290,8 @@
                 <w:szCs w:val="30"/>
                 <w:lang w:eastAsia="es-MX"/>
               </w:rPr>
-              <w:t xml:space="preserve">Widget </w:t>
-            </w:r>
-            <w:proofErr w:type="spellStart"/>
-            <w:r>
-              <w:rPr>
-                <w:rFonts w:eastAsia="Times New Roman" w:cs="Arial"/>
-                <w:sz w:val="20"/>
-                <w:szCs w:val="30"/>
-                <w:lang w:eastAsia="es-MX"/>
-              </w:rPr>
-              <w:t>Importer</w:t>
-            </w:r>
-            <w:proofErr w:type="spellEnd"/>
-            <w:r>
-              <w:rPr>
-                <w:rFonts w:eastAsia="Times New Roman" w:cs="Arial"/>
-                <w:sz w:val="20"/>
-                <w:szCs w:val="30"/>
-                <w:lang w:eastAsia="es-MX"/>
-              </w:rPr>
-              <w:t xml:space="preserve"> &amp; </w:t>
-            </w:r>
-            <w:proofErr w:type="spellStart"/>
-            <w:r>
-              <w:rPr>
-                <w:rFonts w:eastAsia="Times New Roman" w:cs="Arial"/>
-                <w:sz w:val="20"/>
-                <w:szCs w:val="30"/>
-                <w:lang w:eastAsia="es-MX"/>
-              </w:rPr>
-              <w:t>Exporter</w:t>
-            </w:r>
-            <w:proofErr w:type="spellEnd"/>
+              <w:t>Widget Importer &amp; Exporter</w:t>
+            </w:r>
           </w:p>
           <w:p>
             <w:pPr>
@@ -5872,19 +5317,8 @@
                 <w:szCs w:val="30"/>
                 <w:lang w:eastAsia="es-MX"/>
               </w:rPr>
-              <w:t xml:space="preserve">WordPress </w:t>
-            </w:r>
-            <w:proofErr w:type="spellStart"/>
-            <w:r>
-              <w:rPr>
-                <w:rFonts w:eastAsia="Times New Roman" w:cs="Arial"/>
-                <w:sz w:val="20"/>
-                <w:szCs w:val="30"/>
-                <w:lang w:eastAsia="es-MX"/>
-              </w:rPr>
-              <w:t>Importer</w:t>
-            </w:r>
-            <w:proofErr w:type="spellEnd"/>
+              <w:t>WordPress Importer</w:t>
+            </w:r>
           </w:p>
           <w:p>
             <w:pPr>
@@ -5909,7 +5343,6 @@
                 <w:id w:val="-566116339"/>
                 <w:citation/>
               </w:sdtPr>
-              <w:sdtEndPr/>
               <w:sdtContent>
                 <w:r>
                   <w:rPr>
@@ -5995,7 +5428,6 @@
                 <w:iCs/>
               </w:rPr>
             </w:pPr>
-            <w:proofErr w:type="spellStart"/>
             <w:r>
               <w:rPr>
                 <w:b/>
@@ -6005,7 +5437,6 @@
               </w:rPr>
               <w:t>PrestaShop</w:t>
             </w:r>
-            <w:proofErr w:type="spellEnd"/>
           </w:p>
         </w:tc>
         <w:tc>
@@ -6020,53 +5451,28 @@
                 <w:szCs w:val="20"/>
               </w:rPr>
             </w:pPr>
-            <w:proofErr w:type="spellStart"/>
             <w:r>
               <w:rPr>
                 <w:sz w:val="18"/>
                 <w:szCs w:val="20"/>
               </w:rPr>
-              <w:t>PrestaShop</w:t>
-            </w:r>
-            <w:proofErr w:type="spellEnd"/>
-            <w:r>
+              <w:t>PrestaShop es una solución de comercio electrónico y código abierto (en constante evolución) que alimenta a más de 300.000 tiendas en línea, a día de hoy, en el mundo.</w:t>
+            </w:r>
+          </w:p>
+          <w:p>
+            <w:pPr>
+              <w:pStyle w:val="Sinespaciado"/>
               <w:rPr>
                 <w:sz w:val="18"/>
                 <w:szCs w:val="20"/>
               </w:rPr>
-              <w:t xml:space="preserve"> es una solución de comercio electrónico y código abierto (en constante evolución) que alimenta a más de 300.000 tiendas en línea, a día de hoy, en el mundo.</w:t>
-            </w:r>
-          </w:p>
-          <w:p>
-            <w:pPr>
-              <w:pStyle w:val="Sinespaciado"/>
+            </w:pPr>
+            <w:r>
               <w:rPr>
                 <w:sz w:val="18"/>
                 <w:szCs w:val="20"/>
               </w:rPr>
-            </w:pPr>
-            <w:r>
-              <w:rPr>
-                <w:sz w:val="18"/>
-                <w:szCs w:val="20"/>
-              </w:rPr>
-              <w:t xml:space="preserve">Además, cuenta con </w:t>
-            </w:r>
-            <w:proofErr w:type="spellStart"/>
-            <w:r>
-              <w:rPr>
-                <w:sz w:val="18"/>
-                <w:szCs w:val="20"/>
-              </w:rPr>
-              <w:t>partnership</w:t>
-            </w:r>
-            <w:proofErr w:type="spellEnd"/>
-            <w:r>
-              <w:rPr>
-                <w:sz w:val="18"/>
-                <w:szCs w:val="20"/>
-              </w:rPr>
-              <w:t xml:space="preserve"> de marcas tan reconocidas en nuestros días como PayPal, Google, MailChimp o Facebook, todos ellos aportando su granito de arena a las páginas webs creadas a través de este CMS que, sin duda, ofrece un servicio integral para sus clientes.</w:t>
+              <w:t>Además, cuenta con partnership de marcas tan reconocidas en nuestros días como PayPal, Google, MailChimp o Facebook, todos ellos aportando su granito de arena a las páginas webs creadas a través de este CMS que, sin duda, ofrece un servicio integral para sus clientes.</w:t>
             </w:r>
             <w:sdt>
               <w:sdtPr>
@@ -6077,7 +5483,6 @@
                 <w:id w:val="598138610"/>
                 <w:citation/>
               </w:sdtPr>
-              <w:sdtEndPr/>
               <w:sdtContent>
                 <w:r>
                   <w:rPr>
@@ -6147,53 +5552,21 @@
               </w:rPr>
               <w:t>Compatible con </w:t>
             </w:r>
-            <w:proofErr w:type="spellStart"/>
-            <w:r>
-              <w:fldChar w:fldCharType="begin"/>
-            </w:r>
-            <w:r>
-              <w:instrText xml:space="preserve"> HYPERLINK "https://paypal.com/" </w:instrText>
-            </w:r>
-            <w:r>
-              <w:fldChar w:fldCharType="separate"/>
-            </w:r>
+            <w:hyperlink r:id="rId21" w:history="1">
+              <w:r>
+                <w:rPr>
+                  <w:sz w:val="16"/>
+                  <w:szCs w:val="18"/>
+                </w:rPr>
+                <w:t>Paypal</w:t>
+              </w:r>
+            </w:hyperlink>
             <w:r>
               <w:rPr>
                 <w:sz w:val="16"/>
                 <w:szCs w:val="18"/>
               </w:rPr>
-              <w:t>Paypal</w:t>
-            </w:r>
-            <w:proofErr w:type="spellEnd"/>
-            <w:r>
-              <w:rPr>
-                <w:sz w:val="16"/>
-                <w:szCs w:val="18"/>
-              </w:rPr>
-              <w:fldChar w:fldCharType="end"/>
-            </w:r>
-            <w:r>
-              <w:rPr>
-                <w:sz w:val="16"/>
-                <w:szCs w:val="18"/>
-              </w:rPr>
-              <w:t xml:space="preserve">, Tarjetas de Crédito, Bitcoin </w:t>
-            </w:r>
-            <w:proofErr w:type="spellStart"/>
-            <w:r>
-              <w:rPr>
-                <w:sz w:val="16"/>
-                <w:szCs w:val="18"/>
-              </w:rPr>
-              <w:t>asi</w:t>
-            </w:r>
-            <w:proofErr w:type="spellEnd"/>
-            <w:r>
-              <w:rPr>
-                <w:sz w:val="16"/>
-                <w:szCs w:val="18"/>
-              </w:rPr>
-              <w:t xml:space="preserve"> como cualquier pasarela de TPV o pagos online.</w:t>
+              <w:t>, Tarjetas de Crédito, Bitcoin asi como cualquier pasarela de TPV o pagos online.</w:t>
             </w:r>
           </w:p>
           <w:p>
@@ -6295,7 +5668,7 @@
               </w:rPr>
               <w:t>Puede correr en planes de hosting compartido, no necesitas de </w:t>
             </w:r>
-            <w:hyperlink r:id="rId21" w:history="1">
+            <w:hyperlink r:id="rId22" w:history="1">
               <w:r>
                 <w:rPr>
                   <w:sz w:val="16"/>
@@ -6320,7 +5693,6 @@
                 <w:id w:val="1117722356"/>
                 <w:citation/>
               </w:sdtPr>
-              <w:sdtEndPr/>
               <w:sdtContent>
                 <w:r>
                   <w:rPr>
@@ -6478,61 +5850,7 @@
                 <w:szCs w:val="20"/>
                 <w:lang w:eastAsia="es-MX"/>
               </w:rPr>
-              <w:t xml:space="preserve">No se puede, desde el panel colocar las etiquetas </w:t>
-            </w:r>
-            <w:proofErr w:type="spellStart"/>
-            <w:r>
-              <w:rPr>
-                <w:sz w:val="18"/>
-                <w:szCs w:val="20"/>
-                <w:lang w:eastAsia="es-MX"/>
-              </w:rPr>
-              <w:t>nofollow</w:t>
-            </w:r>
-            <w:proofErr w:type="spellEnd"/>
-            <w:r>
-              <w:rPr>
-                <w:sz w:val="18"/>
-                <w:szCs w:val="20"/>
-                <w:lang w:eastAsia="es-MX"/>
-              </w:rPr>
-              <w:t xml:space="preserve"> o </w:t>
-            </w:r>
-            <w:proofErr w:type="spellStart"/>
-            <w:r>
-              <w:rPr>
-                <w:sz w:val="18"/>
-                <w:szCs w:val="20"/>
-                <w:lang w:eastAsia="es-MX"/>
-              </w:rPr>
-              <w:t>noindex</w:t>
-            </w:r>
-            <w:proofErr w:type="spellEnd"/>
-            <w:r>
-              <w:rPr>
-                <w:sz w:val="18"/>
-                <w:szCs w:val="20"/>
-                <w:lang w:eastAsia="es-MX"/>
-              </w:rPr>
-              <w:t xml:space="preserve"> para productos o categorías. Se tiene que hacer a través del </w:t>
-            </w:r>
-            <w:proofErr w:type="spellStart"/>
-            <w:r>
-              <w:rPr>
-                <w:sz w:val="18"/>
-                <w:szCs w:val="20"/>
-                <w:lang w:eastAsia="es-MX"/>
-              </w:rPr>
-              <w:t>htacces</w:t>
-            </w:r>
-            <w:proofErr w:type="spellEnd"/>
-            <w:r>
-              <w:rPr>
-                <w:sz w:val="18"/>
-                <w:szCs w:val="20"/>
-                <w:lang w:eastAsia="es-MX"/>
-              </w:rPr>
-              <w:t>.</w:t>
+              <w:t>No se puede, desde el panel colocar las etiquetas nofollow o noindex para productos o categorías. Se tiene que hacer a través del htacces.</w:t>
             </w:r>
           </w:p>
           <w:p>
@@ -6555,25 +5873,7 @@
                 <w:szCs w:val="20"/>
                 <w:lang w:eastAsia="es-MX"/>
               </w:rPr>
-              <w:t xml:space="preserve">No se puede hacer redireccionamiento canonical de productos muy similares. Se tiene que hacer a través del </w:t>
-            </w:r>
-            <w:proofErr w:type="spellStart"/>
-            <w:r>
-              <w:rPr>
-                <w:sz w:val="18"/>
-                <w:szCs w:val="20"/>
-                <w:lang w:eastAsia="es-MX"/>
-              </w:rPr>
-              <w:t>htacces</w:t>
-            </w:r>
-            <w:proofErr w:type="spellEnd"/>
-            <w:r>
-              <w:rPr>
-                <w:sz w:val="18"/>
-                <w:szCs w:val="20"/>
-                <w:lang w:eastAsia="es-MX"/>
-              </w:rPr>
-              <w:t>.</w:t>
+              <w:t>No se puede hacer redireccionamiento canonical de productos muy similares. Se tiene que hacer a través del htacces.</w:t>
             </w:r>
           </w:p>
           <w:p>
@@ -6596,25 +5896,7 @@
                 <w:szCs w:val="20"/>
                 <w:lang w:eastAsia="es-MX"/>
               </w:rPr>
-              <w:t xml:space="preserve">Las </w:t>
-            </w:r>
-            <w:proofErr w:type="spellStart"/>
-            <w:r>
-              <w:rPr>
-                <w:sz w:val="18"/>
-                <w:szCs w:val="20"/>
-                <w:lang w:eastAsia="es-MX"/>
-              </w:rPr>
-              <w:t>url</w:t>
-            </w:r>
-            <w:proofErr w:type="spellEnd"/>
-            <w:r>
-              <w:rPr>
-                <w:sz w:val="18"/>
-                <w:szCs w:val="20"/>
-                <w:lang w:eastAsia="es-MX"/>
-              </w:rPr>
-              <w:t>-amigables son mejorables ya que en algunos casos pueden dar problemas.</w:t>
+              <w:t>Las url-amigables son mejorables ya que en algunos casos pueden dar problemas.</w:t>
             </w:r>
           </w:p>
           <w:p>
@@ -6637,25 +5919,7 @@
                 <w:szCs w:val="20"/>
                 <w:lang w:eastAsia="es-MX"/>
               </w:rPr>
-              <w:t xml:space="preserve">El Diseño se puede convertir en una misión imposible si no conoces </w:t>
-            </w:r>
-            <w:proofErr w:type="spellStart"/>
-            <w:r>
-              <w:rPr>
-                <w:sz w:val="18"/>
-                <w:szCs w:val="20"/>
-                <w:lang w:eastAsia="es-MX"/>
-              </w:rPr>
-              <w:t>Prestashop</w:t>
-            </w:r>
-            <w:proofErr w:type="spellEnd"/>
-            <w:r>
-              <w:rPr>
-                <w:sz w:val="18"/>
-                <w:szCs w:val="20"/>
-                <w:lang w:eastAsia="es-MX"/>
-              </w:rPr>
-              <w:t xml:space="preserve"> por dentro, estructura y parametrización.</w:t>
+              <w:t>El Diseño se puede convertir en una misión imposible si no conoces Prestashop por dentro, estructura y parametrización.</w:t>
             </w:r>
           </w:p>
           <w:p>
@@ -6712,55 +5976,7 @@
                 <w:sz w:val="18"/>
                 <w:szCs w:val="20"/>
               </w:rPr>
-              <w:t xml:space="preserve">Slider </w:t>
-            </w:r>
-            <w:proofErr w:type="spellStart"/>
-            <w:r>
-              <w:rPr>
-                <w:sz w:val="18"/>
-                <w:szCs w:val="20"/>
-              </w:rPr>
-              <w:t>Revolution</w:t>
-            </w:r>
-            <w:proofErr w:type="spellEnd"/>
-            <w:r>
-              <w:rPr>
-                <w:sz w:val="18"/>
-                <w:szCs w:val="20"/>
-              </w:rPr>
-              <w:t xml:space="preserve"> </w:t>
-            </w:r>
-            <w:proofErr w:type="spellStart"/>
-            <w:r>
-              <w:rPr>
-                <w:sz w:val="18"/>
-                <w:szCs w:val="20"/>
-              </w:rPr>
-              <w:t>Responsive</w:t>
-            </w:r>
-            <w:proofErr w:type="spellEnd"/>
-            <w:r>
-              <w:rPr>
-                <w:sz w:val="18"/>
-                <w:szCs w:val="20"/>
-              </w:rPr>
-              <w:t xml:space="preserve"> </w:t>
-            </w:r>
-            <w:proofErr w:type="spellStart"/>
-            <w:r>
-              <w:rPr>
-                <w:sz w:val="18"/>
-                <w:szCs w:val="20"/>
-              </w:rPr>
-              <w:t>Prestashop</w:t>
-            </w:r>
-            <w:proofErr w:type="spellEnd"/>
-            <w:r>
-              <w:rPr>
-                <w:sz w:val="18"/>
-                <w:szCs w:val="20"/>
-              </w:rPr>
-              <w:t xml:space="preserve"> Module</w:t>
+              <w:t>Slider Revolution Responsive Prestashop Module</w:t>
             </w:r>
           </w:p>
           <w:p>
@@ -6775,21 +5991,12 @@
                 <w:szCs w:val="20"/>
               </w:rPr>
             </w:pPr>
-            <w:proofErr w:type="spellStart"/>
             <w:r>
               <w:rPr>
                 <w:sz w:val="18"/>
                 <w:szCs w:val="20"/>
               </w:rPr>
-              <w:t>Prestashop</w:t>
-            </w:r>
-            <w:proofErr w:type="spellEnd"/>
-            <w:r>
-              <w:rPr>
-                <w:sz w:val="18"/>
-                <w:szCs w:val="20"/>
-              </w:rPr>
-              <w:t xml:space="preserve"> SEO Manager</w:t>
+              <w:t>Prestashop SEO Manager</w:t>
             </w:r>
           </w:p>
           <w:p>
@@ -6809,33 +6016,8 @@
                 <w:sz w:val="18"/>
                 <w:szCs w:val="20"/>
               </w:rPr>
-              <w:t xml:space="preserve">Blog </w:t>
-            </w:r>
-            <w:proofErr w:type="spellStart"/>
-            <w:r>
-              <w:rPr>
-                <w:sz w:val="18"/>
-                <w:szCs w:val="20"/>
-              </w:rPr>
-              <w:t>for</w:t>
-            </w:r>
-            <w:proofErr w:type="spellEnd"/>
-            <w:r>
-              <w:rPr>
-                <w:sz w:val="18"/>
-                <w:szCs w:val="20"/>
-              </w:rPr>
-              <w:t xml:space="preserve"> </w:t>
-            </w:r>
-            <w:proofErr w:type="spellStart"/>
-            <w:r>
-              <w:rPr>
-                <w:sz w:val="18"/>
-                <w:szCs w:val="20"/>
-              </w:rPr>
-              <w:t>PrestaShop</w:t>
-            </w:r>
-            <w:proofErr w:type="spellEnd"/>
+              <w:t>Blog for PrestaShop</w:t>
+            </w:r>
           </w:p>
           <w:p>
             <w:pPr>
@@ -6849,31 +6031,13 @@
                 <w:szCs w:val="20"/>
               </w:rPr>
             </w:pPr>
-            <w:proofErr w:type="spellStart"/>
             <w:r>
               <w:rPr>
                 <w:sz w:val="18"/>
                 <w:szCs w:val="20"/>
               </w:rPr>
-              <w:t>Prestashop</w:t>
-            </w:r>
-            <w:proofErr w:type="spellEnd"/>
-            <w:r>
-              <w:rPr>
-                <w:sz w:val="18"/>
-                <w:szCs w:val="20"/>
-              </w:rPr>
-              <w:t xml:space="preserve"> Short </w:t>
-            </w:r>
-            <w:proofErr w:type="spellStart"/>
-            <w:r>
-              <w:rPr>
-                <w:sz w:val="18"/>
-                <w:szCs w:val="20"/>
-              </w:rPr>
-              <w:t>Code</w:t>
-            </w:r>
-            <w:proofErr w:type="spellEnd"/>
+              <w:t>Prestashop Short Code</w:t>
+            </w:r>
           </w:p>
           <w:p>
             <w:pPr>
@@ -6887,63 +6051,13 @@
                 <w:szCs w:val="20"/>
               </w:rPr>
             </w:pPr>
-            <w:proofErr w:type="spellStart"/>
             <w:r>
               <w:rPr>
                 <w:sz w:val="18"/>
                 <w:szCs w:val="20"/>
               </w:rPr>
-              <w:t>PrestaShop</w:t>
-            </w:r>
-            <w:proofErr w:type="spellEnd"/>
-            <w:r>
-              <w:rPr>
-                <w:sz w:val="18"/>
-                <w:szCs w:val="20"/>
-              </w:rPr>
-              <w:t xml:space="preserve"> </w:t>
-            </w:r>
-            <w:proofErr w:type="spellStart"/>
-            <w:r>
-              <w:rPr>
-                <w:sz w:val="18"/>
-                <w:szCs w:val="20"/>
-              </w:rPr>
-              <w:t>Popup</w:t>
-            </w:r>
-            <w:proofErr w:type="spellEnd"/>
-            <w:r>
-              <w:rPr>
-                <w:sz w:val="18"/>
-                <w:szCs w:val="20"/>
-              </w:rPr>
-              <w:t xml:space="preserve"> </w:t>
-            </w:r>
-            <w:proofErr w:type="spellStart"/>
-            <w:r>
-              <w:rPr>
-                <w:sz w:val="18"/>
-                <w:szCs w:val="20"/>
-              </w:rPr>
-              <w:t>Notification</w:t>
-            </w:r>
-            <w:proofErr w:type="spellEnd"/>
-            <w:r>
-              <w:rPr>
-                <w:sz w:val="18"/>
-                <w:szCs w:val="20"/>
-              </w:rPr>
-              <w:t xml:space="preserve"> + Social </w:t>
-            </w:r>
-            <w:proofErr w:type="spellStart"/>
-            <w:r>
-              <w:rPr>
-                <w:sz w:val="18"/>
-                <w:szCs w:val="20"/>
-              </w:rPr>
-              <w:t>Connect</w:t>
-            </w:r>
-            <w:proofErr w:type="spellEnd"/>
+              <w:t>PrestaShop Popup Notification + Social Connect</w:t>
+            </w:r>
           </w:p>
           <w:p>
             <w:pPr>
@@ -6957,63 +6071,13 @@
                 <w:szCs w:val="20"/>
               </w:rPr>
             </w:pPr>
-            <w:proofErr w:type="spellStart"/>
             <w:r>
               <w:rPr>
                 <w:sz w:val="18"/>
                 <w:szCs w:val="20"/>
               </w:rPr>
-              <w:t>Froggy</w:t>
-            </w:r>
-            <w:proofErr w:type="spellEnd"/>
-            <w:r>
-              <w:rPr>
-                <w:sz w:val="18"/>
-                <w:szCs w:val="20"/>
-              </w:rPr>
-              <w:t xml:space="preserve"> Facebook </w:t>
-            </w:r>
-            <w:proofErr w:type="spellStart"/>
-            <w:r>
-              <w:rPr>
-                <w:sz w:val="18"/>
-                <w:szCs w:val="20"/>
-              </w:rPr>
-              <w:t>Comment</w:t>
-            </w:r>
-            <w:proofErr w:type="spellEnd"/>
-            <w:r>
-              <w:rPr>
-                <w:sz w:val="18"/>
-                <w:szCs w:val="20"/>
-              </w:rPr>
-              <w:t xml:space="preserve"> </w:t>
-            </w:r>
-            <w:proofErr w:type="spellStart"/>
-            <w:r>
-              <w:rPr>
-                <w:sz w:val="18"/>
-                <w:szCs w:val="20"/>
-              </w:rPr>
-              <w:t>for</w:t>
-            </w:r>
-            <w:proofErr w:type="spellEnd"/>
-            <w:r>
-              <w:rPr>
-                <w:sz w:val="18"/>
-                <w:szCs w:val="20"/>
-              </w:rPr>
-              <w:t xml:space="preserve"> </w:t>
-            </w:r>
-            <w:proofErr w:type="spellStart"/>
-            <w:r>
-              <w:rPr>
-                <w:sz w:val="18"/>
-                <w:szCs w:val="20"/>
-              </w:rPr>
-              <w:t>PrestaShop</w:t>
-            </w:r>
-            <w:proofErr w:type="spellEnd"/>
+              <w:t>Froggy Facebook Comment for PrestaShop</w:t>
+            </w:r>
           </w:p>
           <w:p>
             <w:pPr>
@@ -7027,47 +6091,13 @@
                 <w:szCs w:val="20"/>
               </w:rPr>
             </w:pPr>
-            <w:proofErr w:type="spellStart"/>
             <w:r>
               <w:rPr>
                 <w:sz w:val="18"/>
                 <w:szCs w:val="20"/>
               </w:rPr>
-              <w:t>Export</w:t>
-            </w:r>
-            <w:proofErr w:type="spellEnd"/>
-            <w:r>
-              <w:rPr>
-                <w:sz w:val="18"/>
-                <w:szCs w:val="20"/>
-              </w:rPr>
-              <w:t xml:space="preserve"> </w:t>
-            </w:r>
-            <w:proofErr w:type="spellStart"/>
-            <w:r>
-              <w:rPr>
-                <w:sz w:val="18"/>
-                <w:szCs w:val="20"/>
-              </w:rPr>
-              <w:t>catalog</w:t>
-            </w:r>
-            <w:proofErr w:type="spellEnd"/>
-            <w:r>
-              <w:rPr>
-                <w:sz w:val="18"/>
-                <w:szCs w:val="20"/>
-              </w:rPr>
-              <w:t xml:space="preserve"> in CSV </w:t>
-            </w:r>
-            <w:proofErr w:type="spellStart"/>
-            <w:r>
-              <w:rPr>
-                <w:sz w:val="18"/>
-                <w:szCs w:val="20"/>
-              </w:rPr>
-              <w:t>format</w:t>
-            </w:r>
-            <w:proofErr w:type="spellEnd"/>
+              <w:t>Export catalog in CSV format</w:t>
+            </w:r>
           </w:p>
           <w:p>
             <w:pPr>
@@ -7081,53 +6111,12 @@
                 <w:szCs w:val="20"/>
               </w:rPr>
             </w:pPr>
-            <w:proofErr w:type="spellStart"/>
             <w:r>
               <w:rPr>
                 <w:sz w:val="18"/>
                 <w:szCs w:val="20"/>
               </w:rPr>
-              <w:t>Prestashop</w:t>
-            </w:r>
-            <w:proofErr w:type="spellEnd"/>
-            <w:r>
-              <w:rPr>
-                <w:sz w:val="18"/>
-                <w:szCs w:val="20"/>
-              </w:rPr>
-              <w:t xml:space="preserve"> </w:t>
-            </w:r>
-            <w:proofErr w:type="spellStart"/>
-            <w:r>
-              <w:rPr>
-                <w:sz w:val="18"/>
-                <w:szCs w:val="20"/>
-              </w:rPr>
-              <w:t>Responsive</w:t>
-            </w:r>
-            <w:proofErr w:type="spellEnd"/>
-            <w:r>
-              <w:rPr>
-                <w:sz w:val="18"/>
-                <w:szCs w:val="20"/>
-              </w:rPr>
-              <w:t xml:space="preserve"> Mega </w:t>
-            </w:r>
-            <w:proofErr w:type="spellStart"/>
-            <w:r>
-              <w:rPr>
-                <w:sz w:val="18"/>
-                <w:szCs w:val="20"/>
-              </w:rPr>
-              <w:t>Menu</w:t>
-            </w:r>
-            <w:proofErr w:type="spellEnd"/>
-            <w:r>
-              <w:rPr>
-                <w:sz w:val="18"/>
-                <w:szCs w:val="20"/>
-              </w:rPr>
-              <w:t xml:space="preserve"> – BAMENU</w:t>
+              <w:t>Prestashop Responsive Mega Menu – BAMENU</w:t>
             </w:r>
           </w:p>
           <w:p>
@@ -7142,31 +6131,13 @@
                 <w:szCs w:val="20"/>
               </w:rPr>
             </w:pPr>
-            <w:proofErr w:type="spellStart"/>
             <w:r>
               <w:rPr>
                 <w:sz w:val="18"/>
                 <w:szCs w:val="20"/>
               </w:rPr>
-              <w:t>Prestashop</w:t>
-            </w:r>
-            <w:proofErr w:type="spellEnd"/>
-            <w:r>
-              <w:rPr>
-                <w:sz w:val="18"/>
-                <w:szCs w:val="20"/>
-              </w:rPr>
-              <w:t xml:space="preserve"> Presta </w:t>
-            </w:r>
-            <w:proofErr w:type="spellStart"/>
-            <w:r>
-              <w:rPr>
-                <w:sz w:val="18"/>
-                <w:szCs w:val="20"/>
-              </w:rPr>
-              <w:t>Speed</w:t>
-            </w:r>
-            <w:proofErr w:type="spellEnd"/>
+              <w:t>Prestashop Presta Speed</w:t>
+            </w:r>
           </w:p>
           <w:p>
             <w:pPr>
@@ -7180,47 +6151,13 @@
                 <w:szCs w:val="20"/>
               </w:rPr>
             </w:pPr>
-            <w:proofErr w:type="spellStart"/>
             <w:r>
               <w:rPr>
                 <w:sz w:val="18"/>
                 <w:szCs w:val="20"/>
               </w:rPr>
-              <w:t>Prestashop</w:t>
-            </w:r>
-            <w:proofErr w:type="spellEnd"/>
-            <w:r>
-              <w:rPr>
-                <w:sz w:val="18"/>
-                <w:szCs w:val="20"/>
-              </w:rPr>
-              <w:t xml:space="preserve"> </w:t>
-            </w:r>
-            <w:proofErr w:type="spellStart"/>
-            <w:r>
-              <w:rPr>
-                <w:sz w:val="18"/>
-                <w:szCs w:val="20"/>
-              </w:rPr>
-              <w:t>Request</w:t>
-            </w:r>
-            <w:proofErr w:type="spellEnd"/>
-            <w:r>
-              <w:rPr>
-                <w:sz w:val="18"/>
-                <w:szCs w:val="20"/>
-              </w:rPr>
-              <w:t xml:space="preserve"> </w:t>
-            </w:r>
-            <w:proofErr w:type="spellStart"/>
-            <w:r>
-              <w:rPr>
-                <w:sz w:val="18"/>
-                <w:szCs w:val="20"/>
-              </w:rPr>
-              <w:t>Info</w:t>
-            </w:r>
-            <w:proofErr w:type="spellEnd"/>
+              <w:t>Prestashop Request Info</w:t>
+            </w:r>
           </w:p>
           <w:p>
             <w:pPr>
@@ -7239,7 +6176,6 @@
                 <w:id w:val="-1803383143"/>
                 <w:citation/>
               </w:sdtPr>
-              <w:sdtEndPr/>
               <w:sdtContent>
                 <w:r>
                   <w:rPr>
@@ -7315,7 +6251,6 @@
                 <w:iCs/>
               </w:rPr>
             </w:pPr>
-            <w:proofErr w:type="spellStart"/>
             <w:r>
               <w:rPr>
                 <w:b/>
@@ -7325,7 +6260,6 @@
               </w:rPr>
               <w:t>Shopware</w:t>
             </w:r>
-            <w:proofErr w:type="spellEnd"/>
           </w:p>
         </w:tc>
         <w:tc>
@@ -7340,37 +6274,12 @@
                 <w:szCs w:val="20"/>
               </w:rPr>
             </w:pPr>
-            <w:proofErr w:type="spellStart"/>
             <w:r>
               <w:rPr>
                 <w:sz w:val="18"/>
                 <w:szCs w:val="20"/>
               </w:rPr>
-              <w:t>Shopware</w:t>
-            </w:r>
-            <w:proofErr w:type="spellEnd"/>
-            <w:r>
-              <w:rPr>
-                <w:sz w:val="18"/>
-                <w:szCs w:val="20"/>
-              </w:rPr>
-              <w:t xml:space="preserve"> es una plataforma de comercio electrónico de código abierto en la que confían ya más de 80.000 empresas, incluidas marcas, minoristas y fabricantes europeos líderes en las industrias B2C y B2B. </w:t>
-            </w:r>
-            <w:proofErr w:type="spellStart"/>
-            <w:r>
-              <w:rPr>
-                <w:sz w:val="18"/>
-                <w:szCs w:val="20"/>
-              </w:rPr>
-              <w:t>Shopware</w:t>
-            </w:r>
-            <w:proofErr w:type="spellEnd"/>
-            <w:r>
-              <w:rPr>
-                <w:sz w:val="18"/>
-                <w:szCs w:val="20"/>
-              </w:rPr>
-              <w:t xml:space="preserve"> cuenta con una red global de más de 1.200 socios tecnológicos y de soluciones, así como con una </w:t>
+              <w:t xml:space="preserve">Shopware es una plataforma de comercio electrónico de código abierto en la que confían ya más de 80.000 empresas, incluidas marcas, minoristas y fabricantes europeos líderes en las industrias B2C y B2B. Shopware cuenta con una red global de más de 1.200 socios tecnológicos y de soluciones, así como con una </w:t>
             </w:r>
             <w:r>
               <w:rPr>
@@ -7389,7 +6298,6 @@
                 <w:id w:val="1933695100"/>
                 <w:citation/>
               </w:sdtPr>
-              <w:sdtEndPr/>
               <w:sdtContent>
                 <w:r>
                   <w:rPr>
@@ -7637,7 +6545,6 @@
                 <w:id w:val="-656150745"/>
                 <w:citation/>
               </w:sdtPr>
-              <w:sdtEndPr/>
               <w:sdtContent>
                 <w:r>
                   <w:rPr>
@@ -7736,23 +6643,7 @@
     <w:p>
       <w:r>
         <w:tab/>
-        <w:t>En la sustantiva recopilación de información acerca de los anteriormente mencionados “servidores Web”, se logró observar más a detalle cada uno de ellos en el cual hubo dos que cumplieron un poco las expectativas de lo que es el enfoque de comercio electrónico y que al ofrecernos privilegios   tan altos como incluso llegar a contar con “</w:t>
-      </w:r>
-      <w:proofErr w:type="spellStart"/>
-      <w:r>
-        <w:t>plugins</w:t>
-      </w:r>
-      <w:proofErr w:type="spellEnd"/>
-      <w:r>
-        <w:t xml:space="preserve">” adicionales a las expectativas de los clientes. Los dos servidores Web que consideramos son mejores son  WordPress y </w:t>
-      </w:r>
-      <w:proofErr w:type="spellStart"/>
-      <w:r>
-        <w:t>PrestaShop</w:t>
-      </w:r>
-      <w:proofErr w:type="spellEnd"/>
-      <w:r>
-        <w:t xml:space="preserve"> son los servidores que cumplen con las mejores características y servicios para realizar un  eficiente  sitio Web que nos proporcione la información requerida y que además logre presentar mejores expectativas al cliente tanto en presentación como en funcionamiento del sitio, cada uno de estos ofrece bastantes ventajas que  fortalecen la opinión que estoy  Justificando  y que además contienen menos desventajas que puedan afectar en cierto modo la justificación que estamos dando </w:t>
+        <w:t xml:space="preserve">En la sustantiva recopilación de información acerca de los anteriormente mencionados “servidores Web”, se logró observar más a detalle cada uno de ellos en el cual hubo dos que cumplieron un poco las expectativas de lo que es el enfoque de comercio electrónico y que al ofrecernos privilegios   tan altos como incluso llegar a contar con “plugins” adicionales a las expectativas de los clientes. Los dos servidores Web que consideramos son mejores son  WordPress y PrestaShop son los servidores que cumplen con las mejores características y servicios para realizar un  eficiente  sitio Web que nos proporcione la información requerida y que además logre presentar mejores expectativas al cliente tanto en presentación como en funcionamiento del sitio, cada uno de estos ofrece bastantes ventajas que  fortalecen la opinión que estoy  Justificando  y que además contienen menos desventajas que puedan afectar en cierto modo la justificación que estamos dando </w:t>
       </w:r>
     </w:p>
     <w:p>
@@ -7769,23 +6660,7 @@
         <w:t>ayudan a</w:t>
       </w:r>
       <w:r>
-        <w:t xml:space="preserve"> satisfacer las necesidades de los clientes de los cuales el e-</w:t>
-      </w:r>
-      <w:proofErr w:type="spellStart"/>
-      <w:r>
-        <w:t>commers</w:t>
-      </w:r>
-      <w:proofErr w:type="spellEnd"/>
-      <w:r>
-        <w:t xml:space="preserve"> va incluido dentro del servidor </w:t>
-      </w:r>
-      <w:proofErr w:type="gramStart"/>
-      <w:r>
-        <w:t>Web  el</w:t>
-      </w:r>
-      <w:proofErr w:type="gramEnd"/>
-      <w:r>
-        <w:t xml:space="preserve"> cual es la funcionalidad que da privilegios al carrito de compras y que da el acceso al cliente para hacer su compra.</w:t>
+        <w:t xml:space="preserve"> satisfacer las necesidades de los clientes de los cuales el e-commers va incluido dentro del servidor Web  el cual es la funcionalidad que da privilegios al carrito de compras y que da el acceso al cliente para hacer su compra.</w:t>
       </w:r>
       <w:r>
         <w:tab/>
@@ -7818,38 +6693,22 @@
       </w:r>
     </w:p>
     <w:p>
-      <w:hyperlink r:id="rId22" w:history="1">
-        <w:proofErr w:type="gramStart"/>
+      <w:hyperlink r:id="rId23" w:history="1">
         <w:r>
           <w:rPr>
             <w:rStyle w:val="Hipervnculo"/>
           </w:rPr>
-          <w:t>..</w:t>
+          <w:t>..\..\Riesgos\PP_PLA_v1_Plan de Contingencia de Riesgos.doc</w:t>
         </w:r>
-        <w:proofErr w:type="gramEnd"/>
+      </w:hyperlink>
+    </w:p>
+    <w:p>
+      <w:hyperlink r:id="rId24" w:history="1">
         <w:r>
           <w:rPr>
             <w:rStyle w:val="Hipervnculo"/>
           </w:rPr>
-          <w:t>\..\Riesgos\PP_PLA_v1_Plan de Contingencia de Riesgos.doc</w:t>
-        </w:r>
-      </w:hyperlink>
-    </w:p>
-    <w:p>
-      <w:hyperlink r:id="rId23" w:history="1">
-        <w:proofErr w:type="gramStart"/>
-        <w:r>
-          <w:rPr>
-            <w:rStyle w:val="Hipervnculo"/>
-          </w:rPr>
-          <w:t>..</w:t>
-        </w:r>
-        <w:proofErr w:type="gramEnd"/>
-        <w:r>
-          <w:rPr>
-            <w:rStyle w:val="Hipervnculo"/>
-          </w:rPr>
-          <w:t>\..\Riesgos\PP_REP_v1_BD de Riesgos.xlsx</w:t>
+          <w:t>..\..\Riesgos\PP_REP_v1_BD de Riesgos.xlsx</w:t>
         </w:r>
       </w:hyperlink>
     </w:p>
@@ -7874,7 +6733,7 @@
       </w:r>
     </w:p>
     <w:p>
-      <w:hyperlink r:id="rId24" w:history="1">
+      <w:hyperlink r:id="rId25" w:history="1">
         <w:r>
           <w:rPr>
             <w:rStyle w:val="Hipervnculo"/>
@@ -7891,27 +6750,14 @@
       <w:r>
         <w:t xml:space="preserve">Tabla </w:t>
       </w:r>
-      <w:r>
-        <w:fldChar w:fldCharType="begin"/>
-      </w:r>
-      <w:r>
-        <w:instrText xml:space="preserve"> SEQ Tabla \* ARABIC </w:instrText>
-      </w:r>
-      <w:r>
-        <w:fldChar w:fldCharType="separate"/>
-      </w:r>
-      <w:r>
-        <w:rPr>
-          <w:noProof/>
-        </w:rPr>
-        <w:t>2</w:t>
-      </w:r>
-      <w:r>
-        <w:rPr>
-          <w:noProof/>
-        </w:rPr>
-        <w:fldChar w:fldCharType="end"/>
-      </w:r>
+      <w:fldSimple w:instr=" SEQ Tabla \* ARABIC ">
+        <w:r>
+          <w:rPr>
+            <w:noProof/>
+          </w:rPr>
+          <w:t>2</w:t>
+        </w:r>
+      </w:fldSimple>
       <w:r>
         <w:t xml:space="preserve"> Salarios De Integrantes del Equipo JAMA</w:t>
       </w:r>
@@ -7920,7 +6766,6 @@
           <w:id w:val="-1730062191"/>
           <w:citation/>
         </w:sdtPr>
-        <w:sdtEndPr/>
         <w:sdtContent>
           <w:r>
             <w:fldChar w:fldCharType="begin"/>
@@ -7945,7 +6790,7 @@
     </w:p>
     <w:tbl>
       <w:tblPr>
-        <w:tblW w:w="10698" w:type="dxa"/>
+        <w:tblW w:w="11057" w:type="dxa"/>
         <w:tblInd w:w="-1134" w:type="dxa"/>
         <w:tblCellMar>
           <w:left w:w="70" w:type="dxa"/>
@@ -7961,7 +6806,7 @@
         <w:gridCol w:w="1712"/>
         <w:gridCol w:w="1830"/>
         <w:gridCol w:w="1252"/>
-        <w:gridCol w:w="66"/>
+        <w:gridCol w:w="425"/>
       </w:tblGrid>
       <w:tr>
         <w:trPr>
@@ -8209,7 +7054,7 @@
         </w:tc>
         <w:tc>
           <w:tcPr>
-            <w:tcW w:w="1318" w:type="dxa"/>
+            <w:tcW w:w="1677" w:type="dxa"/>
             <w:gridSpan w:val="2"/>
             <w:tcBorders>
               <w:top w:val="nil"/>
@@ -8448,6 +7293,15 @@
                 <w:lang w:eastAsia="es-MX"/>
               </w:rPr>
             </w:pPr>
+            <w:r>
+              <w:rPr>
+                <w:rFonts w:ascii="Calibri" w:eastAsia="Times New Roman" w:hAnsi="Calibri" w:cs="Calibri"/>
+                <w:color w:val="000000"/>
+                <w:sz w:val="22"/>
+                <w:lang w:eastAsia="es-MX"/>
+              </w:rPr>
+              <w:t>21</w:t>
+            </w:r>
           </w:p>
         </w:tc>
         <w:tc>
@@ -8474,11 +7328,20 @@
                 <w:lang w:eastAsia="es-MX"/>
               </w:rPr>
             </w:pPr>
-          </w:p>
-        </w:tc>
-        <w:tc>
-          <w:tcPr>
-            <w:tcW w:w="1318" w:type="dxa"/>
+            <w:r>
+              <w:rPr>
+                <w:rFonts w:ascii="Calibri" w:eastAsia="Times New Roman" w:hAnsi="Calibri" w:cs="Calibri"/>
+                <w:color w:val="000000"/>
+                <w:sz w:val="22"/>
+                <w:lang w:eastAsia="es-MX"/>
+              </w:rPr>
+              <w:t>166</w:t>
+            </w:r>
+          </w:p>
+        </w:tc>
+        <w:tc>
+          <w:tcPr>
+            <w:tcW w:w="1677" w:type="dxa"/>
             <w:gridSpan w:val="2"/>
             <w:tcBorders>
               <w:top w:val="single" w:sz="4" w:space="0" w:color="FFFFFF"/>
@@ -8501,6 +7364,33 @@
                 <w:lang w:eastAsia="es-MX"/>
               </w:rPr>
             </w:pPr>
+            <w:r>
+              <w:rPr>
+                <w:rFonts w:ascii="Calibri" w:eastAsia="Times New Roman" w:hAnsi="Calibri" w:cs="Calibri"/>
+                <w:color w:val="000000"/>
+                <w:sz w:val="22"/>
+                <w:lang w:eastAsia="es-MX"/>
+              </w:rPr>
+              <w:t>$</w:t>
+            </w:r>
+            <w:r>
+              <w:rPr>
+                <w:rFonts w:ascii="Calibri" w:eastAsia="Times New Roman" w:hAnsi="Calibri" w:cs="Calibri"/>
+                <w:color w:val="000000"/>
+                <w:sz w:val="22"/>
+                <w:lang w:eastAsia="es-MX"/>
+              </w:rPr>
+              <w:t>17</w:t>
+            </w:r>
+            <w:r>
+              <w:rPr>
+                <w:rFonts w:ascii="Calibri" w:eastAsia="Times New Roman" w:hAnsi="Calibri" w:cs="Calibri"/>
+                <w:color w:val="000000"/>
+                <w:sz w:val="22"/>
+                <w:lang w:eastAsia="es-MX"/>
+              </w:rPr>
+              <w:t>,229.14</w:t>
+            </w:r>
           </w:p>
         </w:tc>
       </w:tr>
@@ -8703,6 +7593,15 @@
                 <w:lang w:eastAsia="es-MX"/>
               </w:rPr>
             </w:pPr>
+            <w:r>
+              <w:rPr>
+                <w:rFonts w:ascii="Calibri" w:eastAsia="Times New Roman" w:hAnsi="Calibri" w:cs="Calibri"/>
+                <w:color w:val="000000"/>
+                <w:sz w:val="22"/>
+                <w:lang w:eastAsia="es-MX"/>
+              </w:rPr>
+              <w:t>17</w:t>
+            </w:r>
           </w:p>
         </w:tc>
         <w:tc>
@@ -8729,11 +7628,20 @@
                 <w:lang w:eastAsia="es-MX"/>
               </w:rPr>
             </w:pPr>
-          </w:p>
-        </w:tc>
-        <w:tc>
-          <w:tcPr>
-            <w:tcW w:w="1318" w:type="dxa"/>
+            <w:r>
+              <w:rPr>
+                <w:rFonts w:ascii="Calibri" w:eastAsia="Times New Roman" w:hAnsi="Calibri" w:cs="Calibri"/>
+                <w:color w:val="000000"/>
+                <w:sz w:val="22"/>
+                <w:lang w:eastAsia="es-MX"/>
+              </w:rPr>
+              <w:t>133</w:t>
+            </w:r>
+          </w:p>
+        </w:tc>
+        <w:tc>
+          <w:tcPr>
+            <w:tcW w:w="1677" w:type="dxa"/>
             <w:gridSpan w:val="2"/>
             <w:tcBorders>
               <w:top w:val="single" w:sz="4" w:space="0" w:color="FFFFFF"/>
@@ -8756,6 +7664,15 @@
                 <w:lang w:eastAsia="es-MX"/>
               </w:rPr>
             </w:pPr>
+            <w:r>
+              <w:rPr>
+                <w:rFonts w:ascii="Calibri" w:eastAsia="Times New Roman" w:hAnsi="Calibri" w:cs="Calibri"/>
+                <w:color w:val="000000"/>
+                <w:sz w:val="22"/>
+                <w:lang w:eastAsia="es-MX"/>
+              </w:rPr>
+              <w:t>$8,081.08</w:t>
+            </w:r>
           </w:p>
         </w:tc>
       </w:tr>
@@ -8976,6 +7893,15 @@
                 <w:lang w:eastAsia="es-MX"/>
               </w:rPr>
             </w:pPr>
+            <w:r>
+              <w:rPr>
+                <w:rFonts w:ascii="Calibri" w:eastAsia="Times New Roman" w:hAnsi="Calibri" w:cs="Calibri"/>
+                <w:color w:val="000000"/>
+                <w:sz w:val="22"/>
+                <w:lang w:eastAsia="es-MX"/>
+              </w:rPr>
+              <w:t>13</w:t>
+            </w:r>
           </w:p>
         </w:tc>
         <w:tc>
@@ -9002,11 +7928,20 @@
                 <w:lang w:eastAsia="es-MX"/>
               </w:rPr>
             </w:pPr>
-          </w:p>
-        </w:tc>
-        <w:tc>
-          <w:tcPr>
-            <w:tcW w:w="1318" w:type="dxa"/>
+            <w:r>
+              <w:rPr>
+                <w:rFonts w:ascii="Calibri" w:eastAsia="Times New Roman" w:hAnsi="Calibri" w:cs="Calibri"/>
+                <w:color w:val="000000"/>
+                <w:sz w:val="22"/>
+                <w:lang w:eastAsia="es-MX"/>
+              </w:rPr>
+              <w:t>101</w:t>
+            </w:r>
+          </w:p>
+        </w:tc>
+        <w:tc>
+          <w:tcPr>
+            <w:tcW w:w="1677" w:type="dxa"/>
             <w:gridSpan w:val="2"/>
             <w:tcBorders>
               <w:top w:val="single" w:sz="4" w:space="0" w:color="FFFFFF"/>
@@ -9029,6 +7964,15 @@
                 <w:lang w:eastAsia="es-MX"/>
               </w:rPr>
             </w:pPr>
+            <w:r>
+              <w:rPr>
+                <w:rFonts w:ascii="Calibri" w:eastAsia="Times New Roman" w:hAnsi="Calibri" w:cs="Calibri"/>
+                <w:color w:val="000000"/>
+                <w:sz w:val="22"/>
+                <w:lang w:eastAsia="es-MX"/>
+              </w:rPr>
+              <w:t>$4,057.17</w:t>
+            </w:r>
           </w:p>
         </w:tc>
       </w:tr>
@@ -9231,6 +8175,15 @@
                 <w:lang w:eastAsia="es-MX"/>
               </w:rPr>
             </w:pPr>
+            <w:r>
+              <w:rPr>
+                <w:rFonts w:ascii="Calibri" w:eastAsia="Times New Roman" w:hAnsi="Calibri" w:cs="Calibri"/>
+                <w:color w:val="000000"/>
+                <w:sz w:val="22"/>
+                <w:lang w:eastAsia="es-MX"/>
+              </w:rPr>
+              <w:t>3</w:t>
+            </w:r>
           </w:p>
         </w:tc>
         <w:tc>
@@ -9257,11 +8210,20 @@
                 <w:lang w:eastAsia="es-MX"/>
               </w:rPr>
             </w:pPr>
-          </w:p>
-        </w:tc>
-        <w:tc>
-          <w:tcPr>
-            <w:tcW w:w="1318" w:type="dxa"/>
+            <w:r>
+              <w:rPr>
+                <w:rFonts w:ascii="Calibri" w:eastAsia="Times New Roman" w:hAnsi="Calibri" w:cs="Calibri"/>
+                <w:color w:val="000000"/>
+                <w:sz w:val="22"/>
+                <w:lang w:eastAsia="es-MX"/>
+              </w:rPr>
+              <w:t>17</w:t>
+            </w:r>
+          </w:p>
+        </w:tc>
+        <w:tc>
+          <w:tcPr>
+            <w:tcW w:w="1677" w:type="dxa"/>
             <w:gridSpan w:val="2"/>
             <w:tcBorders>
               <w:top w:val="single" w:sz="4" w:space="0" w:color="FFFFFF"/>
@@ -9271,7 +8233,6 @@
             </w:tcBorders>
             <w:shd w:val="clear" w:color="D9E1F2" w:fill="D9E1F2"/>
             <w:noWrap/>
-            <w:vAlign w:val="bottom"/>
           </w:tcPr>
           <w:p>
             <w:pPr>
@@ -9284,6 +8245,24 @@
                 <w:lang w:eastAsia="es-MX"/>
               </w:rPr>
             </w:pPr>
+            <w:r>
+              <w:rPr>
+                <w:rFonts w:ascii="Calibri" w:eastAsia="Times New Roman" w:hAnsi="Calibri" w:cs="Calibri"/>
+                <w:color w:val="000000"/>
+                <w:sz w:val="22"/>
+                <w:lang w:eastAsia="es-MX"/>
+              </w:rPr>
+              <w:t>$</w:t>
+            </w:r>
+            <w:r>
+              <w:rPr>
+                <w:rFonts w:ascii="Calibri" w:eastAsia="Times New Roman" w:hAnsi="Calibri" w:cs="Calibri"/>
+                <w:color w:val="000000"/>
+                <w:sz w:val="22"/>
+                <w:lang w:eastAsia="es-MX"/>
+              </w:rPr>
+              <w:t>682.86</w:t>
+            </w:r>
           </w:p>
         </w:tc>
       </w:tr>
@@ -9486,6 +8465,15 @@
                 <w:lang w:eastAsia="es-MX"/>
               </w:rPr>
             </w:pPr>
+            <w:r>
+              <w:rPr>
+                <w:rFonts w:ascii="Calibri" w:eastAsia="Times New Roman" w:hAnsi="Calibri" w:cs="Calibri"/>
+                <w:color w:val="000000"/>
+                <w:sz w:val="22"/>
+                <w:lang w:eastAsia="es-MX"/>
+              </w:rPr>
+              <w:t>19</w:t>
+            </w:r>
           </w:p>
         </w:tc>
         <w:tc>
@@ -9512,11 +8500,20 @@
                 <w:lang w:eastAsia="es-MX"/>
               </w:rPr>
             </w:pPr>
-          </w:p>
-        </w:tc>
-        <w:tc>
-          <w:tcPr>
-            <w:tcW w:w="1318" w:type="dxa"/>
+            <w:r>
+              <w:rPr>
+                <w:rFonts w:ascii="Calibri" w:eastAsia="Times New Roman" w:hAnsi="Calibri" w:cs="Calibri"/>
+                <w:color w:val="000000"/>
+                <w:sz w:val="22"/>
+                <w:lang w:eastAsia="es-MX"/>
+              </w:rPr>
+              <w:t>146</w:t>
+            </w:r>
+          </w:p>
+        </w:tc>
+        <w:tc>
+          <w:tcPr>
+            <w:tcW w:w="1677" w:type="dxa"/>
             <w:gridSpan w:val="2"/>
             <w:tcBorders>
               <w:top w:val="single" w:sz="4" w:space="0" w:color="FFFFFF"/>
@@ -9526,7 +8523,6 @@
             </w:tcBorders>
             <w:shd w:val="clear" w:color="B4C6E7" w:fill="B4C6E7"/>
             <w:noWrap/>
-            <w:vAlign w:val="bottom"/>
           </w:tcPr>
           <w:p>
             <w:pPr>
@@ -9539,6 +8535,24 @@
                 <w:lang w:eastAsia="es-MX"/>
               </w:rPr>
             </w:pPr>
+            <w:r>
+              <w:rPr>
+                <w:rFonts w:ascii="Calibri" w:eastAsia="Times New Roman" w:hAnsi="Calibri" w:cs="Calibri"/>
+                <w:color w:val="000000"/>
+                <w:sz w:val="22"/>
+                <w:lang w:eastAsia="es-MX"/>
+              </w:rPr>
+              <w:t>$</w:t>
+            </w:r>
+            <w:r>
+              <w:rPr>
+                <w:rFonts w:ascii="Calibri" w:eastAsia="Times New Roman" w:hAnsi="Calibri" w:cs="Calibri"/>
+                <w:color w:val="000000"/>
+                <w:sz w:val="22"/>
+                <w:lang w:eastAsia="es-MX"/>
+              </w:rPr>
+              <w:t>9,776.16</w:t>
+            </w:r>
           </w:p>
         </w:tc>
       </w:tr>
@@ -9571,7 +8585,6 @@
                 <w:lang w:eastAsia="es-MX"/>
               </w:rPr>
             </w:pPr>
-            <w:proofErr w:type="spellStart"/>
             <w:r>
               <w:rPr>
                 <w:rFonts w:ascii="Calibri" w:eastAsia="Times New Roman" w:hAnsi="Calibri" w:cs="Calibri"/>
@@ -9581,7 +8594,6 @@
               </w:rPr>
               <w:t>Tester</w:t>
             </w:r>
-            <w:proofErr w:type="spellEnd"/>
           </w:p>
         </w:tc>
         <w:tc>
@@ -9734,6 +8746,15 @@
                 <w:lang w:eastAsia="es-MX"/>
               </w:rPr>
             </w:pPr>
+            <w:r>
+              <w:rPr>
+                <w:rFonts w:ascii="Calibri" w:eastAsia="Times New Roman" w:hAnsi="Calibri" w:cs="Calibri"/>
+                <w:color w:val="000000"/>
+                <w:sz w:val="22"/>
+                <w:lang w:eastAsia="es-MX"/>
+              </w:rPr>
+              <w:t>10</w:t>
+            </w:r>
           </w:p>
         </w:tc>
         <w:tc>
@@ -9760,11 +8781,20 @@
                 <w:lang w:eastAsia="es-MX"/>
               </w:rPr>
             </w:pPr>
-          </w:p>
-        </w:tc>
-        <w:tc>
-          <w:tcPr>
-            <w:tcW w:w="1318" w:type="dxa"/>
+            <w:r>
+              <w:rPr>
+                <w:rFonts w:ascii="Calibri" w:eastAsia="Times New Roman" w:hAnsi="Calibri" w:cs="Calibri"/>
+                <w:color w:val="000000"/>
+                <w:sz w:val="22"/>
+                <w:lang w:eastAsia="es-MX"/>
+              </w:rPr>
+              <w:t>80</w:t>
+            </w:r>
+          </w:p>
+        </w:tc>
+        <w:tc>
+          <w:tcPr>
+            <w:tcW w:w="1677" w:type="dxa"/>
             <w:gridSpan w:val="2"/>
             <w:tcBorders>
               <w:top w:val="single" w:sz="4" w:space="0" w:color="FFFFFF"/>
@@ -9774,7 +8804,6 @@
             </w:tcBorders>
             <w:shd w:val="clear" w:color="D9E1F2" w:fill="D9E1F2"/>
             <w:noWrap/>
-            <w:vAlign w:val="bottom"/>
           </w:tcPr>
           <w:p>
             <w:pPr>
@@ -9787,6 +8816,24 @@
                 <w:lang w:eastAsia="es-MX"/>
               </w:rPr>
             </w:pPr>
+            <w:r>
+              <w:rPr>
+                <w:rFonts w:ascii="Calibri" w:eastAsia="Times New Roman" w:hAnsi="Calibri" w:cs="Calibri"/>
+                <w:color w:val="000000"/>
+                <w:sz w:val="22"/>
+                <w:lang w:eastAsia="es-MX"/>
+              </w:rPr>
+              <w:t>$</w:t>
+            </w:r>
+            <w:r>
+              <w:rPr>
+                <w:rFonts w:ascii="Calibri" w:eastAsia="Times New Roman" w:hAnsi="Calibri" w:cs="Calibri"/>
+                <w:color w:val="000000"/>
+                <w:sz w:val="22"/>
+                <w:lang w:eastAsia="es-MX"/>
+              </w:rPr>
+              <w:t>10,803.20</w:t>
+            </w:r>
           </w:p>
         </w:tc>
       </w:tr>
@@ -9989,6 +9036,15 @@
                 <w:lang w:eastAsia="es-MX"/>
               </w:rPr>
             </w:pPr>
+            <w:r>
+              <w:rPr>
+                <w:rFonts w:ascii="Calibri" w:eastAsia="Times New Roman" w:hAnsi="Calibri" w:cs="Calibri"/>
+                <w:color w:val="000000"/>
+                <w:sz w:val="22"/>
+                <w:lang w:eastAsia="es-MX"/>
+              </w:rPr>
+              <w:t>10</w:t>
+            </w:r>
           </w:p>
         </w:tc>
         <w:tc>
@@ -10015,11 +9071,20 @@
                 <w:lang w:eastAsia="es-MX"/>
               </w:rPr>
             </w:pPr>
-          </w:p>
-        </w:tc>
-        <w:tc>
-          <w:tcPr>
-            <w:tcW w:w="1318" w:type="dxa"/>
+            <w:r>
+              <w:rPr>
+                <w:rFonts w:ascii="Calibri" w:eastAsia="Times New Roman" w:hAnsi="Calibri" w:cs="Calibri"/>
+                <w:color w:val="000000"/>
+                <w:sz w:val="22"/>
+                <w:lang w:eastAsia="es-MX"/>
+              </w:rPr>
+              <w:t>79</w:t>
+            </w:r>
+          </w:p>
+        </w:tc>
+        <w:tc>
+          <w:tcPr>
+            <w:tcW w:w="1677" w:type="dxa"/>
             <w:gridSpan w:val="2"/>
             <w:tcBorders>
               <w:top w:val="single" w:sz="4" w:space="0" w:color="FFFFFF"/>
@@ -10029,7 +9094,6 @@
             </w:tcBorders>
             <w:shd w:val="clear" w:color="B4C6E7" w:fill="B4C6E7"/>
             <w:noWrap/>
-            <w:vAlign w:val="bottom"/>
           </w:tcPr>
           <w:p>
             <w:pPr>
@@ -10042,6 +9106,24 @@
                 <w:lang w:eastAsia="es-MX"/>
               </w:rPr>
             </w:pPr>
+            <w:r>
+              <w:rPr>
+                <w:rFonts w:ascii="Calibri" w:eastAsia="Times New Roman" w:hAnsi="Calibri" w:cs="Calibri"/>
+                <w:color w:val="000000"/>
+                <w:sz w:val="22"/>
+                <w:lang w:eastAsia="es-MX"/>
+              </w:rPr>
+              <w:t>$</w:t>
+            </w:r>
+            <w:r>
+              <w:rPr>
+                <w:rFonts w:ascii="Calibri" w:eastAsia="Times New Roman" w:hAnsi="Calibri" w:cs="Calibri"/>
+                <w:color w:val="000000"/>
+                <w:sz w:val="22"/>
+                <w:lang w:eastAsia="es-MX"/>
+              </w:rPr>
+              <w:t>4,937.50</w:t>
+            </w:r>
           </w:p>
         </w:tc>
       </w:tr>
@@ -10247,6 +9329,15 @@
                 <w:lang w:eastAsia="es-MX"/>
               </w:rPr>
             </w:pPr>
+            <w:r>
+              <w:rPr>
+                <w:rFonts w:ascii="Calibri" w:eastAsia="Times New Roman" w:hAnsi="Calibri" w:cs="Calibri"/>
+                <w:color w:val="000000"/>
+                <w:sz w:val="22"/>
+                <w:lang w:eastAsia="es-MX"/>
+              </w:rPr>
+              <w:t>10</w:t>
+            </w:r>
           </w:p>
         </w:tc>
         <w:tc>
@@ -10273,11 +9364,20 @@
                 <w:lang w:eastAsia="es-MX"/>
               </w:rPr>
             </w:pPr>
-          </w:p>
-        </w:tc>
-        <w:tc>
-          <w:tcPr>
-            <w:tcW w:w="1318" w:type="dxa"/>
+            <w:r>
+              <w:rPr>
+                <w:rFonts w:ascii="Calibri" w:eastAsia="Times New Roman" w:hAnsi="Calibri" w:cs="Calibri"/>
+                <w:color w:val="000000"/>
+                <w:sz w:val="22"/>
+                <w:lang w:eastAsia="es-MX"/>
+              </w:rPr>
+              <w:t>76</w:t>
+            </w:r>
+          </w:p>
+        </w:tc>
+        <w:tc>
+          <w:tcPr>
+            <w:tcW w:w="1677" w:type="dxa"/>
             <w:gridSpan w:val="2"/>
             <w:tcBorders>
               <w:top w:val="single" w:sz="4" w:space="0" w:color="FFFFFF"/>
@@ -10287,7 +9387,6 @@
             </w:tcBorders>
             <w:shd w:val="clear" w:color="D9E1F2" w:fill="D9E1F2"/>
             <w:noWrap/>
-            <w:vAlign w:val="bottom"/>
           </w:tcPr>
           <w:p>
             <w:pPr>
@@ -10300,6 +9399,24 @@
                 <w:lang w:eastAsia="es-MX"/>
               </w:rPr>
             </w:pPr>
+            <w:r>
+              <w:rPr>
+                <w:rFonts w:ascii="Calibri" w:eastAsia="Times New Roman" w:hAnsi="Calibri" w:cs="Calibri"/>
+                <w:color w:val="000000"/>
+                <w:sz w:val="22"/>
+                <w:lang w:eastAsia="es-MX"/>
+              </w:rPr>
+              <w:t>$</w:t>
+            </w:r>
+            <w:r>
+              <w:rPr>
+                <w:rFonts w:ascii="Calibri" w:eastAsia="Times New Roman" w:hAnsi="Calibri" w:cs="Calibri"/>
+                <w:color w:val="000000"/>
+                <w:sz w:val="22"/>
+                <w:lang w:eastAsia="es-MX"/>
+              </w:rPr>
+              <w:t>11,875.00</w:t>
+            </w:r>
           </w:p>
         </w:tc>
       </w:tr>
@@ -10332,25 +9449,14 @@
                 <w:lang w:eastAsia="es-MX"/>
               </w:rPr>
             </w:pPr>
-            <w:proofErr w:type="spellStart"/>
-            <w:r>
-              <w:rPr>
-                <w:rFonts w:ascii="Calibri" w:eastAsia="Times New Roman" w:hAnsi="Calibri" w:cs="Calibri"/>
-                <w:color w:val="000000"/>
-                <w:sz w:val="22"/>
-                <w:lang w:eastAsia="es-MX"/>
-              </w:rPr>
-              <w:t>Admin</w:t>
-            </w:r>
-            <w:proofErr w:type="spellEnd"/>
-            <w:r>
-              <w:rPr>
-                <w:rFonts w:ascii="Calibri" w:eastAsia="Times New Roman" w:hAnsi="Calibri" w:cs="Calibri"/>
-                <w:color w:val="000000"/>
-                <w:sz w:val="22"/>
-                <w:lang w:eastAsia="es-MX"/>
-              </w:rPr>
-              <w:t xml:space="preserve"> de Proyectos</w:t>
+            <w:r>
+              <w:rPr>
+                <w:rFonts w:ascii="Calibri" w:eastAsia="Times New Roman" w:hAnsi="Calibri" w:cs="Calibri"/>
+                <w:color w:val="000000"/>
+                <w:sz w:val="22"/>
+                <w:lang w:eastAsia="es-MX"/>
+              </w:rPr>
+              <w:t>Admin de Proyectos</w:t>
             </w:r>
           </w:p>
         </w:tc>
@@ -10513,6 +9619,24 @@
                 <w:lang w:eastAsia="es-MX"/>
               </w:rPr>
             </w:pPr>
+            <w:r>
+              <w:rPr>
+                <w:rFonts w:ascii="Calibri" w:eastAsia="Times New Roman" w:hAnsi="Calibri" w:cs="Calibri"/>
+                <w:color w:val="000000"/>
+                <w:sz w:val="22"/>
+                <w:lang w:eastAsia="es-MX"/>
+              </w:rPr>
+              <w:t>2</w:t>
+            </w:r>
+            <w:r>
+              <w:rPr>
+                <w:rFonts w:ascii="Calibri" w:eastAsia="Times New Roman" w:hAnsi="Calibri" w:cs="Calibri"/>
+                <w:color w:val="000000"/>
+                <w:sz w:val="22"/>
+                <w:lang w:eastAsia="es-MX"/>
+              </w:rPr>
+              <w:t>1</w:t>
+            </w:r>
           </w:p>
         </w:tc>
         <w:tc>
@@ -10539,11 +9663,29 @@
                 <w:lang w:eastAsia="es-MX"/>
               </w:rPr>
             </w:pPr>
-          </w:p>
-        </w:tc>
-        <w:tc>
-          <w:tcPr>
-            <w:tcW w:w="1318" w:type="dxa"/>
+            <w:r>
+              <w:rPr>
+                <w:rFonts w:ascii="Calibri" w:eastAsia="Times New Roman" w:hAnsi="Calibri" w:cs="Calibri"/>
+                <w:color w:val="000000"/>
+                <w:sz w:val="22"/>
+                <w:lang w:eastAsia="es-MX"/>
+              </w:rPr>
+              <w:t>16</w:t>
+            </w:r>
+            <w:r>
+              <w:rPr>
+                <w:rFonts w:ascii="Calibri" w:eastAsia="Times New Roman" w:hAnsi="Calibri" w:cs="Calibri"/>
+                <w:color w:val="000000"/>
+                <w:sz w:val="22"/>
+                <w:lang w:eastAsia="es-MX"/>
+              </w:rPr>
+              <w:t>2</w:t>
+            </w:r>
+          </w:p>
+        </w:tc>
+        <w:tc>
+          <w:tcPr>
+            <w:tcW w:w="1677" w:type="dxa"/>
             <w:gridSpan w:val="2"/>
             <w:tcBorders>
               <w:top w:val="single" w:sz="4" w:space="0" w:color="FFFFFF"/>
@@ -10553,7 +9695,6 @@
             </w:tcBorders>
             <w:shd w:val="clear" w:color="B4C6E7" w:fill="B4C6E7"/>
             <w:noWrap/>
-            <w:vAlign w:val="bottom"/>
           </w:tcPr>
           <w:p>
             <w:pPr>
@@ -10566,6 +9707,24 @@
                 <w:lang w:eastAsia="es-MX"/>
               </w:rPr>
             </w:pPr>
+            <w:r>
+              <w:rPr>
+                <w:rFonts w:ascii="Calibri" w:eastAsia="Times New Roman" w:hAnsi="Calibri" w:cs="Calibri"/>
+                <w:color w:val="000000"/>
+                <w:sz w:val="22"/>
+                <w:lang w:eastAsia="es-MX"/>
+              </w:rPr>
+              <w:t>$</w:t>
+            </w:r>
+            <w:r>
+              <w:rPr>
+                <w:rFonts w:ascii="Calibri" w:eastAsia="Times New Roman" w:hAnsi="Calibri" w:cs="Calibri"/>
+                <w:color w:val="000000"/>
+                <w:sz w:val="22"/>
+                <w:lang w:eastAsia="es-MX"/>
+              </w:rPr>
+              <w:t>15,910.02</w:t>
+            </w:r>
           </w:p>
         </w:tc>
       </w:tr>
@@ -10768,6 +9927,15 @@
                 <w:lang w:eastAsia="es-MX"/>
               </w:rPr>
             </w:pPr>
+            <w:r>
+              <w:rPr>
+                <w:rFonts w:ascii="Calibri" w:eastAsia="Times New Roman" w:hAnsi="Calibri" w:cs="Calibri"/>
+                <w:color w:val="000000"/>
+                <w:sz w:val="22"/>
+                <w:lang w:eastAsia="es-MX"/>
+              </w:rPr>
+              <w:t>10</w:t>
+            </w:r>
           </w:p>
         </w:tc>
         <w:tc>
@@ -10794,11 +9962,20 @@
                 <w:lang w:eastAsia="es-MX"/>
               </w:rPr>
             </w:pPr>
-          </w:p>
-        </w:tc>
-        <w:tc>
-          <w:tcPr>
-            <w:tcW w:w="1318" w:type="dxa"/>
+            <w:r>
+              <w:rPr>
+                <w:rFonts w:ascii="Calibri" w:eastAsia="Times New Roman" w:hAnsi="Calibri" w:cs="Calibri"/>
+                <w:color w:val="000000"/>
+                <w:sz w:val="22"/>
+                <w:lang w:eastAsia="es-MX"/>
+              </w:rPr>
+              <w:t>80</w:t>
+            </w:r>
+          </w:p>
+        </w:tc>
+        <w:tc>
+          <w:tcPr>
+            <w:tcW w:w="1677" w:type="dxa"/>
             <w:gridSpan w:val="2"/>
             <w:tcBorders>
               <w:top w:val="single" w:sz="4" w:space="0" w:color="FFFFFF"/>
@@ -10808,7 +9985,6 @@
             </w:tcBorders>
             <w:shd w:val="clear" w:color="D9E1F2" w:fill="D9E1F2"/>
             <w:noWrap/>
-            <w:vAlign w:val="bottom"/>
           </w:tcPr>
           <w:p>
             <w:pPr>
@@ -10821,6 +9997,24 @@
                 <w:lang w:eastAsia="es-MX"/>
               </w:rPr>
             </w:pPr>
+            <w:r>
+              <w:rPr>
+                <w:rFonts w:ascii="Calibri" w:eastAsia="Times New Roman" w:hAnsi="Calibri" w:cs="Calibri"/>
+                <w:color w:val="000000"/>
+                <w:sz w:val="22"/>
+                <w:lang w:eastAsia="es-MX"/>
+              </w:rPr>
+              <w:t>$</w:t>
+            </w:r>
+            <w:r>
+              <w:rPr>
+                <w:rFonts w:ascii="Calibri" w:eastAsia="Times New Roman" w:hAnsi="Calibri" w:cs="Calibri"/>
+                <w:color w:val="000000"/>
+                <w:sz w:val="22"/>
+                <w:lang w:eastAsia="es-MX"/>
+              </w:rPr>
+              <w:t>6,785.60</w:t>
+            </w:r>
           </w:p>
         </w:tc>
       </w:tr>
@@ -11023,6 +10217,15 @@
                 <w:lang w:eastAsia="es-MX"/>
               </w:rPr>
             </w:pPr>
+            <w:r>
+              <w:rPr>
+                <w:rFonts w:ascii="Calibri" w:eastAsia="Times New Roman" w:hAnsi="Calibri" w:cs="Calibri"/>
+                <w:color w:val="000000"/>
+                <w:sz w:val="22"/>
+                <w:lang w:eastAsia="es-MX"/>
+              </w:rPr>
+              <w:t>19</w:t>
+            </w:r>
           </w:p>
         </w:tc>
         <w:tc>
@@ -11049,11 +10252,20 @@
                 <w:lang w:eastAsia="es-MX"/>
               </w:rPr>
             </w:pPr>
-          </w:p>
-        </w:tc>
-        <w:tc>
-          <w:tcPr>
-            <w:tcW w:w="1318" w:type="dxa"/>
+            <w:r>
+              <w:rPr>
+                <w:rFonts w:ascii="Calibri" w:eastAsia="Times New Roman" w:hAnsi="Calibri" w:cs="Calibri"/>
+                <w:color w:val="000000"/>
+                <w:sz w:val="22"/>
+                <w:lang w:eastAsia="es-MX"/>
+              </w:rPr>
+              <w:t>152</w:t>
+            </w:r>
+          </w:p>
+        </w:tc>
+        <w:tc>
+          <w:tcPr>
+            <w:tcW w:w="1677" w:type="dxa"/>
             <w:gridSpan w:val="2"/>
             <w:tcBorders>
               <w:top w:val="single" w:sz="4" w:space="0" w:color="FFFFFF"/>
@@ -11063,7 +10275,6 @@
             </w:tcBorders>
             <w:shd w:val="clear" w:color="B4C6E7" w:fill="B4C6E7"/>
             <w:noWrap/>
-            <w:vAlign w:val="bottom"/>
           </w:tcPr>
           <w:p>
             <w:pPr>
@@ -11076,13 +10287,31 @@
                 <w:lang w:eastAsia="es-MX"/>
               </w:rPr>
             </w:pPr>
+            <w:r>
+              <w:rPr>
+                <w:rFonts w:ascii="Calibri" w:eastAsia="Times New Roman" w:hAnsi="Calibri" w:cs="Calibri"/>
+                <w:color w:val="000000"/>
+                <w:sz w:val="22"/>
+                <w:lang w:eastAsia="es-MX"/>
+              </w:rPr>
+              <w:t>$</w:t>
+            </w:r>
+            <w:r>
+              <w:rPr>
+                <w:rFonts w:ascii="Calibri" w:eastAsia="Times New Roman" w:hAnsi="Calibri" w:cs="Calibri"/>
+                <w:color w:val="000000"/>
+                <w:sz w:val="22"/>
+                <w:lang w:eastAsia="es-MX"/>
+              </w:rPr>
+              <w:t>6,785.28</w:t>
+            </w:r>
           </w:p>
         </w:tc>
       </w:tr>
       <w:tr>
         <w:trPr>
           <w:gridAfter w:val="1"/>
-          <w:wAfter w:w="66" w:type="dxa"/>
+          <w:wAfter w:w="425" w:type="dxa"/>
           <w:trHeight w:val="350"/>
         </w:trPr>
         <w:tc>
@@ -11290,6 +10519,15 @@
               </w:rPr>
               <w:t>$</w:t>
             </w:r>
+            <w:r>
+              <w:rPr>
+                <w:rFonts w:ascii="Calibri" w:eastAsia="Times New Roman" w:hAnsi="Calibri" w:cs="Calibri"/>
+                <w:color w:val="006100"/>
+                <w:sz w:val="22"/>
+                <w:lang w:eastAsia="es-MX"/>
+              </w:rPr>
+              <w:t>96,923.01</w:t>
+            </w:r>
           </w:p>
         </w:tc>
       </w:tr>
@@ -11313,17 +10551,9 @@
     <w:p/>
     <w:p>
       <w:r>
-        <w:t>Se anexa el EDT en un .</w:t>
+        <w:t xml:space="preserve">Se anexa el EDT en un .doc Externo </w:t>
       </w:r>
-      <w:proofErr w:type="spellStart"/>
-      <w:r>
-        <w:t>doc</w:t>
-      </w:r>
-      <w:proofErr w:type="spellEnd"/>
-      <w:r>
-        <w:t xml:space="preserve"> Externo </w:t>
-      </w:r>
-      <w:hyperlink r:id="rId25" w:history="1">
+      <w:hyperlink r:id="rId26" w:history="1">
         <w:r>
           <w:rPr>
             <w:rStyle w:val="Hipervnculo"/>
@@ -12476,7 +11706,6 @@
                 <w:szCs w:val="16"/>
               </w:rPr>
             </w:pPr>
-            <w:proofErr w:type="spellStart"/>
             <w:r>
               <w:rPr>
                 <w:sz w:val="16"/>
@@ -12484,7 +11713,6 @@
               </w:rPr>
               <w:t>Tester</w:t>
             </w:r>
-            <w:proofErr w:type="spellEnd"/>
           </w:p>
         </w:tc>
         <w:tc>
@@ -13555,7 +12783,6 @@
                 <w:szCs w:val="16"/>
               </w:rPr>
             </w:pPr>
-            <w:proofErr w:type="spellStart"/>
             <w:r>
               <w:rPr>
                 <w:sz w:val="16"/>
@@ -13563,7 +12790,6 @@
               </w:rPr>
               <w:t>Tester</w:t>
             </w:r>
-            <w:proofErr w:type="spellEnd"/>
           </w:p>
         </w:tc>
         <w:tc>
@@ -15029,7 +14255,6 @@
                 <w:szCs w:val="16"/>
               </w:rPr>
             </w:pPr>
-            <w:proofErr w:type="spellStart"/>
             <w:r>
               <w:rPr>
                 <w:sz w:val="16"/>
@@ -15037,7 +14262,6 @@
               </w:rPr>
               <w:t>Tester</w:t>
             </w:r>
-            <w:proofErr w:type="spellEnd"/>
           </w:p>
         </w:tc>
         <w:tc>
@@ -15796,7 +15020,6 @@
                 <w:szCs w:val="16"/>
               </w:rPr>
             </w:pPr>
-            <w:proofErr w:type="spellStart"/>
             <w:r>
               <w:rPr>
                 <w:sz w:val="16"/>
@@ -15804,7 +15027,6 @@
               </w:rPr>
               <w:t>Tester</w:t>
             </w:r>
-            <w:proofErr w:type="spellEnd"/>
           </w:p>
         </w:tc>
         <w:tc>
@@ -20355,7 +19577,7 @@
 </file>
 
 <file path=customXml/itemProps1.xml><?xml version="1.0" encoding="utf-8"?>
-<ds:datastoreItem xmlns:ds="http://schemas.openxmlformats.org/officeDocument/2006/customXml" ds:itemID="{C1B49A7C-1C57-44A7-80EB-FE056E7F3FB6}">
+<ds:datastoreItem xmlns:ds="http://schemas.openxmlformats.org/officeDocument/2006/customXml" ds:itemID="{7D38E003-72A7-4820-88CF-AD048890321D}">
   <ds:schemaRefs>
     <ds:schemaRef ds:uri="http://schemas.openxmlformats.org/officeDocument/2006/bibliography"/>
   </ds:schemaRefs>

</xml_diff>

<commit_message>
Se agrego el manual SSH al reporte
</commit_message>
<xml_diff>
--- a/05_JAMA/Reporte/Act_05_JAMA.docx
+++ b/05_JAMA/Reporte/Act_05_JAMA.docx
@@ -1,6 +1,6 @@
 
 <file path=word/document.xml><?xml version="1.0" encoding="utf-8"?>
-<w:document xmlns:wpc="http://schemas.microsoft.com/office/word/2010/wordprocessingCanvas" xmlns:cx="http://schemas.microsoft.com/office/drawing/2014/chartex" xmlns:cx1="http://schemas.microsoft.com/office/drawing/2015/9/8/chartex" xmlns:cx2="http://schemas.microsoft.com/office/drawing/2015/10/21/chartex" xmlns:cx3="http://schemas.microsoft.com/office/drawing/2016/5/9/chartex" xmlns:cx4="http://schemas.microsoft.com/office/drawing/2016/5/10/chartex" xmlns:cx5="http://schemas.microsoft.com/office/drawing/2016/5/11/chartex" xmlns:cx6="http://schemas.microsoft.com/office/drawing/2016/5/12/chartex" xmlns:cx7="http://schemas.microsoft.com/office/drawing/2016/5/13/chartex" xmlns:cx8="http://schemas.microsoft.com/office/drawing/2016/5/14/chartex" xmlns:mc="http://schemas.openxmlformats.org/markup-compatibility/2006" xmlns:aink="http://schemas.microsoft.com/office/drawing/2016/ink" xmlns:am3d="http://schemas.microsoft.com/office/drawing/2017/model3d" xmlns:o="urn:schemas-microsoft-com:office:office" xmlns:r="http://schemas.openxmlformats.org/officeDocument/2006/relationships" xmlns:m="http://schemas.openxmlformats.org/officeDocument/2006/math" xmlns:v="urn:schemas-microsoft-com:vml" xmlns:wp14="http://schemas.microsoft.com/office/word/2010/wordprocessingDrawing" xmlns:wp="http://schemas.openxmlformats.org/drawingml/2006/wordprocessingDrawing" xmlns:w10="urn:schemas-microsoft-com:office:word" xmlns:w="http://schemas.openxmlformats.org/wordprocessingml/2006/main" xmlns:w14="http://schemas.microsoft.com/office/word/2010/wordml" xmlns:w15="http://schemas.microsoft.com/office/word/2012/wordml" xmlns:w16cex="http://schemas.microsoft.com/office/word/2018/wordml/cex" xmlns:w16cid="http://schemas.microsoft.com/office/word/2016/wordml/cid" xmlns:w16="http://schemas.microsoft.com/office/word/2018/wordml" xmlns:w16se="http://schemas.microsoft.com/office/word/2015/wordml/symex" xmlns:wpg="http://schemas.microsoft.com/office/word/2010/wordprocessingGroup" xmlns:wpi="http://schemas.microsoft.com/office/word/2010/wordprocessingInk" xmlns:wne="http://schemas.microsoft.com/office/word/2006/wordml" xmlns:wps="http://schemas.microsoft.com/office/word/2010/wordprocessingShape" mc:Ignorable="w14 w15 w16se w16cid w16 w16cex wp14">
+<w:document xmlns:wpc="http://schemas.microsoft.com/office/word/2010/wordprocessingCanvas" xmlns:mc="http://schemas.openxmlformats.org/markup-compatibility/2006" xmlns:o="urn:schemas-microsoft-com:office:office" xmlns:r="http://schemas.openxmlformats.org/officeDocument/2006/relationships" xmlns:m="http://schemas.openxmlformats.org/officeDocument/2006/math" xmlns:v="urn:schemas-microsoft-com:vml" xmlns:wp14="http://schemas.microsoft.com/office/word/2010/wordprocessingDrawing" xmlns:wp="http://schemas.openxmlformats.org/drawingml/2006/wordprocessingDrawing" xmlns:w10="urn:schemas-microsoft-com:office:word" xmlns:w="http://schemas.openxmlformats.org/wordprocessingml/2006/main" xmlns:w14="http://schemas.microsoft.com/office/word/2010/wordml" xmlns:w15="http://schemas.microsoft.com/office/word/2012/wordml" xmlns:wpg="http://schemas.microsoft.com/office/word/2010/wordprocessingGroup" xmlns:wpi="http://schemas.microsoft.com/office/word/2010/wordprocessingInk" xmlns:wne="http://schemas.microsoft.com/office/word/2006/wordml" xmlns:wps="http://schemas.microsoft.com/office/word/2010/wordprocessingShape" mc:Ignorable="w14 w15 wp14">
   <w:body>
     <w:p>
       <w:pPr>
@@ -18,7 +18,7 @@
           <w:rFonts w:eastAsia="Times New Roman"/>
           <w:b/>
           <w:noProof/>
-          <w:lang w:val="es-ES_tradnl" w:eastAsia="es-MX"/>
+          <w:lang w:eastAsia="es-MX"/>
         </w:rPr>
         <w:drawing>
           <wp:anchor distT="0" distB="0" distL="114300" distR="114300" simplePos="0" relativeHeight="251659264" behindDoc="0" locked="0" layoutInCell="1" allowOverlap="1" wp14:anchorId="65A68CA4" wp14:editId="416E6883">
@@ -346,7 +346,7 @@
     </w:p>
     <w:tbl>
       <w:tblPr>
-        <w:tblStyle w:val="Tablaconcuadrcula4-nfasis6"/>
+        <w:tblStyle w:val="Tabladecuadrcula4-nfasis6"/>
         <w:tblW w:w="10304" w:type="dxa"/>
         <w:tblInd w:w="-742" w:type="dxa"/>
         <w:tblLook w:val="04A0" w:firstRow="1" w:lastRow="0" w:firstColumn="1" w:lastColumn="0" w:noHBand="0" w:noVBand="1"/>
@@ -1117,7 +1117,7 @@
       <w:sdtContent>
         <w:p>
           <w:pPr>
-            <w:pStyle w:val="TtuloTDC"/>
+            <w:pStyle w:val="TtulodeTDC"/>
           </w:pPr>
           <w:r>
             <w:rPr>
@@ -1924,6 +1924,7 @@
           <w:id w:val="1041862192"/>
           <w:citation/>
         </w:sdtPr>
+        <w:sdtEndPr/>
         <w:sdtContent>
           <w:r>
             <w:fldChar w:fldCharType="begin"/>
@@ -1985,6 +1986,7 @@
           <w:id w:val="-758292611"/>
           <w:citation/>
         </w:sdtPr>
+        <w:sdtEndPr/>
         <w:sdtContent>
           <w:r>
             <w:fldChar w:fldCharType="begin"/>
@@ -2026,14 +2028,27 @@
       <w:r>
         <w:t xml:space="preserve">Tabla </w:t>
       </w:r>
-      <w:fldSimple w:instr=" SEQ Tabla \* ARABIC ">
-        <w:r>
-          <w:rPr>
-            <w:noProof/>
-          </w:rPr>
-          <w:t>1</w:t>
-        </w:r>
-      </w:fldSimple>
+      <w:r>
+        <w:fldChar w:fldCharType="begin"/>
+      </w:r>
+      <w:r>
+        <w:instrText xml:space="preserve"> SEQ Tabla \* ARABIC </w:instrText>
+      </w:r>
+      <w:r>
+        <w:fldChar w:fldCharType="separate"/>
+      </w:r>
+      <w:r>
+        <w:rPr>
+          <w:noProof/>
+        </w:rPr>
+        <w:t>1</w:t>
+      </w:r>
+      <w:r>
+        <w:rPr>
+          <w:noProof/>
+        </w:rPr>
+        <w:fldChar w:fldCharType="end"/>
+      </w:r>
       <w:r>
         <w:t xml:space="preserve"> Comparación de servidores gratuitos</w:t>
       </w:r>
@@ -2042,6 +2057,7 @@
           <w:id w:val="-1905675080"/>
           <w:citation/>
         </w:sdtPr>
+        <w:sdtEndPr/>
         <w:sdtContent>
           <w:r>
             <w:fldChar w:fldCharType="begin"/>
@@ -2066,7 +2082,7 @@
     </w:p>
     <w:tbl>
       <w:tblPr>
-        <w:tblStyle w:val="Tablaconcuadrcula5oscura-nfasis5"/>
+        <w:tblStyle w:val="Tabladecuadrcula5oscura-nfasis5"/>
         <w:tblW w:w="11338" w:type="dxa"/>
         <w:tblInd w:w="-1278" w:type="dxa"/>
         <w:tblLook w:val="04A0" w:firstRow="1" w:lastRow="0" w:firstColumn="1" w:lastColumn="0" w:noHBand="0" w:noVBand="1"/>
@@ -3308,6 +3324,7 @@
                 <w:id w:val="-97721362"/>
                 <w:citation/>
               </w:sdtPr>
+              <w:sdtEndPr/>
               <w:sdtContent>
                 <w:r>
                   <w:rPr>
@@ -3488,6 +3505,7 @@
                 <w:id w:val="214935664"/>
                 <w:citation/>
               </w:sdtPr>
+              <w:sdtEndPr/>
               <w:sdtContent>
                 <w:r>
                   <w:rPr>
@@ -3706,6 +3724,7 @@
                 <w:id w:val="-263000257"/>
                 <w:citation/>
               </w:sdtPr>
+              <w:sdtEndPr/>
               <w:sdtContent>
                 <w:r>
                   <w:rPr>
@@ -3986,6 +4005,7 @@
                 <w:id w:val="1558945"/>
                 <w:citation/>
               </w:sdtPr>
+              <w:sdtEndPr/>
               <w:sdtContent>
                 <w:r>
                   <w:fldChar w:fldCharType="begin"/>
@@ -4063,6 +4083,7 @@
                 <w:id w:val="-318735959"/>
                 <w:citation/>
               </w:sdtPr>
+              <w:sdtEndPr/>
               <w:sdtContent>
                 <w:r>
                   <w:rPr>
@@ -4196,6 +4217,7 @@
                 <w:id w:val="1323162728"/>
                 <w:citation/>
               </w:sdtPr>
+              <w:sdtEndPr/>
               <w:sdtContent>
                 <w:r>
                   <w:rPr>
@@ -4399,6 +4421,7 @@
                 <w:id w:val="-1715812014"/>
                 <w:citation/>
               </w:sdtPr>
+              <w:sdtEndPr/>
               <w:sdtContent>
                 <w:r>
                   <w:rPr>
@@ -4591,6 +4614,7 @@
                 <w:id w:val="-900898947"/>
                 <w:citation/>
               </w:sdtPr>
+              <w:sdtEndPr/>
               <w:sdtContent>
                 <w:r>
                   <w:rPr>
@@ -4701,6 +4725,7 @@
                 <w:id w:val="495154931"/>
                 <w:citation/>
               </w:sdtPr>
+              <w:sdtEndPr/>
               <w:sdtContent>
                 <w:r>
                   <w:rPr>
@@ -4782,6 +4807,7 @@
                 <w:id w:val="1081644590"/>
                 <w:citation/>
               </w:sdtPr>
+              <w:sdtEndPr/>
               <w:sdtContent>
                 <w:r>
                   <w:rPr>
@@ -5014,6 +5040,7 @@
                 <w:id w:val="-790815348"/>
                 <w:citation/>
               </w:sdtPr>
+              <w:sdtEndPr/>
               <w:sdtContent>
                 <w:r>
                   <w:rPr>
@@ -5343,6 +5370,7 @@
                 <w:id w:val="-566116339"/>
                 <w:citation/>
               </w:sdtPr>
+              <w:sdtEndPr/>
               <w:sdtContent>
                 <w:r>
                   <w:rPr>
@@ -5483,6 +5511,7 @@
                 <w:id w:val="598138610"/>
                 <w:citation/>
               </w:sdtPr>
+              <w:sdtEndPr/>
               <w:sdtContent>
                 <w:r>
                   <w:rPr>
@@ -5693,6 +5722,7 @@
                 <w:id w:val="1117722356"/>
                 <w:citation/>
               </w:sdtPr>
+              <w:sdtEndPr/>
               <w:sdtContent>
                 <w:r>
                   <w:rPr>
@@ -6176,6 +6206,7 @@
                 <w:id w:val="-1803383143"/>
                 <w:citation/>
               </w:sdtPr>
+              <w:sdtEndPr/>
               <w:sdtContent>
                 <w:r>
                   <w:rPr>
@@ -6298,6 +6329,7 @@
                 <w:id w:val="1933695100"/>
                 <w:citation/>
               </w:sdtPr>
+              <w:sdtEndPr/>
               <w:sdtContent>
                 <w:r>
                   <w:rPr>
@@ -6545,6 +6577,7 @@
                 <w:id w:val="-656150745"/>
                 <w:citation/>
               </w:sdtPr>
+              <w:sdtEndPr/>
               <w:sdtContent>
                 <w:r>
                   <w:rPr>
@@ -6750,14 +6783,27 @@
       <w:r>
         <w:t xml:space="preserve">Tabla </w:t>
       </w:r>
-      <w:fldSimple w:instr=" SEQ Tabla \* ARABIC ">
-        <w:r>
-          <w:rPr>
-            <w:noProof/>
-          </w:rPr>
-          <w:t>2</w:t>
-        </w:r>
-      </w:fldSimple>
+      <w:r>
+        <w:fldChar w:fldCharType="begin"/>
+      </w:r>
+      <w:r>
+        <w:instrText xml:space="preserve"> SEQ Tabla \* ARABIC </w:instrText>
+      </w:r>
+      <w:r>
+        <w:fldChar w:fldCharType="separate"/>
+      </w:r>
+      <w:r>
+        <w:rPr>
+          <w:noProof/>
+        </w:rPr>
+        <w:t>2</w:t>
+      </w:r>
+      <w:r>
+        <w:rPr>
+          <w:noProof/>
+        </w:rPr>
+        <w:fldChar w:fldCharType="end"/>
+      </w:r>
       <w:r>
         <w:t xml:space="preserve"> Salarios De Integrantes del Equipo JAMA</w:t>
       </w:r>
@@ -6766,6 +6812,7 @@
           <w:id w:val="-1730062191"/>
           <w:citation/>
         </w:sdtPr>
+        <w:sdtEndPr/>
         <w:sdtContent>
           <w:r>
             <w:fldChar w:fldCharType="begin"/>
@@ -9626,16 +9673,7 @@
                 <w:sz w:val="22"/>
                 <w:lang w:eastAsia="es-MX"/>
               </w:rPr>
-              <w:t>2</w:t>
-            </w:r>
-            <w:r>
-              <w:rPr>
-                <w:rFonts w:ascii="Calibri" w:eastAsia="Times New Roman" w:hAnsi="Calibri" w:cs="Calibri"/>
-                <w:color w:val="000000"/>
-                <w:sz w:val="22"/>
-                <w:lang w:eastAsia="es-MX"/>
-              </w:rPr>
-              <w:t>1</w:t>
+              <w:t>21</w:t>
             </w:r>
           </w:p>
         </w:tc>
@@ -9670,16 +9708,7 @@
                 <w:sz w:val="22"/>
                 <w:lang w:eastAsia="es-MX"/>
               </w:rPr>
-              <w:t>16</w:t>
-            </w:r>
-            <w:r>
-              <w:rPr>
-                <w:rFonts w:ascii="Calibri" w:eastAsia="Times New Roman" w:hAnsi="Calibri" w:cs="Calibri"/>
-                <w:color w:val="000000"/>
-                <w:sz w:val="22"/>
-                <w:lang w:eastAsia="es-MX"/>
-              </w:rPr>
-              <w:t>2</w:t>
+              <w:t>162</w:t>
             </w:r>
           </w:p>
         </w:tc>
@@ -10709,16 +10738,2109 @@
     <w:p/>
     <w:p/>
     <w:p/>
+    <w:p/>
+    <w:p/>
     <w:p>
       <w:pPr>
+        <w:rPr>
+          <w:b/>
+        </w:rPr>
+      </w:pPr>
+      <w:r>
+        <w:rPr>
+          <w:b/>
+        </w:rPr>
+        <w:lastRenderedPageBreak/>
+        <w:t xml:space="preserve">Crear </w:t>
+      </w:r>
+      <w:r>
+        <w:rPr>
+          <w:b/>
+        </w:rPr>
+        <w:t>llave</w:t>
+      </w:r>
+      <w:r>
+        <w:rPr>
+          <w:b/>
+        </w:rPr>
+        <w:t xml:space="preserve"> SSH:</w:t>
+      </w:r>
+    </w:p>
+    <w:p>
+      <w:pPr>
+        <w:pStyle w:val="Prrafodelista"/>
+        <w:numPr>
+          <w:ilvl w:val="0"/>
+          <w:numId w:val="22"/>
+        </w:numPr>
+        <w:spacing w:before="0" w:after="160" w:line="360" w:lineRule="auto"/>
+      </w:pPr>
+      <w:r>
+        <w:t xml:space="preserve">Abrir </w:t>
+      </w:r>
+      <w:r>
+        <w:rPr>
+          <w:b/>
+        </w:rPr>
+        <w:t>CMD o Bash</w:t>
+      </w:r>
+      <w:r>
+        <w:t>, yo recomiendo usar Bash</w:t>
+      </w:r>
+    </w:p>
+    <w:p>
+      <w:pPr>
+        <w:pStyle w:val="Prrafodelista"/>
+      </w:pPr>
+      <w:r>
+        <w:rPr>
+          <w:noProof/>
+          <w:lang w:eastAsia="es-MX"/>
+        </w:rPr>
+        <w:drawing>
+          <wp:inline distT="0" distB="0" distL="0" distR="0" wp14:anchorId="664999B8" wp14:editId="309B0355">
+            <wp:extent cx="1333500" cy="190500"/>
+            <wp:effectExtent l="0" t="0" r="0" b="0"/>
+            <wp:docPr id="1" name="Imagen 1"/>
+            <wp:cNvGraphicFramePr>
+              <a:graphicFrameLocks xmlns:a="http://schemas.openxmlformats.org/drawingml/2006/main" noChangeAspect="1"/>
+            </wp:cNvGraphicFramePr>
+            <a:graphic xmlns:a="http://schemas.openxmlformats.org/drawingml/2006/main">
+              <a:graphicData uri="http://schemas.openxmlformats.org/drawingml/2006/picture">
+                <pic:pic xmlns:pic="http://schemas.openxmlformats.org/drawingml/2006/picture">
+                  <pic:nvPicPr>
+                    <pic:cNvPr id="1" name=""/>
+                    <pic:cNvPicPr/>
+                  </pic:nvPicPr>
+                  <pic:blipFill>
+                    <a:blip r:embed="rId27"/>
+                    <a:stretch>
+                      <a:fillRect/>
+                    </a:stretch>
+                  </pic:blipFill>
+                  <pic:spPr>
+                    <a:xfrm>
+                      <a:off x="0" y="0"/>
+                      <a:ext cx="1333500" cy="190500"/>
+                    </a:xfrm>
+                    <a:prstGeom prst="rect">
+                      <a:avLst/>
+                    </a:prstGeom>
+                  </pic:spPr>
+                </pic:pic>
+              </a:graphicData>
+            </a:graphic>
+          </wp:inline>
+        </w:drawing>
+      </w:r>
+      <w:r>
+        <w:rPr>
+          <w:noProof/>
+          <w:lang w:eastAsia="es-MX"/>
+        </w:rPr>
+        <w:t xml:space="preserve"> </w:t>
+      </w:r>
+      <w:r>
+        <w:rPr>
+          <w:noProof/>
+          <w:lang w:eastAsia="es-MX"/>
+        </w:rPr>
+        <w:drawing>
+          <wp:inline distT="0" distB="0" distL="0" distR="0" wp14:anchorId="45DBA567" wp14:editId="16652BE0">
+            <wp:extent cx="1066800" cy="228600"/>
+            <wp:effectExtent l="0" t="0" r="0" b="0"/>
+            <wp:docPr id="3" name="Imagen 3"/>
+            <wp:cNvGraphicFramePr>
+              <a:graphicFrameLocks xmlns:a="http://schemas.openxmlformats.org/drawingml/2006/main" noChangeAspect="1"/>
+            </wp:cNvGraphicFramePr>
+            <a:graphic xmlns:a="http://schemas.openxmlformats.org/drawingml/2006/main">
+              <a:graphicData uri="http://schemas.openxmlformats.org/drawingml/2006/picture">
+                <pic:pic xmlns:pic="http://schemas.openxmlformats.org/drawingml/2006/picture">
+                  <pic:nvPicPr>
+                    <pic:cNvPr id="1" name=""/>
+                    <pic:cNvPicPr/>
+                  </pic:nvPicPr>
+                  <pic:blipFill>
+                    <a:blip r:embed="rId28"/>
+                    <a:stretch>
+                      <a:fillRect/>
+                    </a:stretch>
+                  </pic:blipFill>
+                  <pic:spPr>
+                    <a:xfrm>
+                      <a:off x="0" y="0"/>
+                      <a:ext cx="1066800" cy="228600"/>
+                    </a:xfrm>
+                    <a:prstGeom prst="rect">
+                      <a:avLst/>
+                    </a:prstGeom>
+                  </pic:spPr>
+                </pic:pic>
+              </a:graphicData>
+            </a:graphic>
+          </wp:inline>
+        </w:drawing>
+      </w:r>
+    </w:p>
+    <w:p>
+      <w:pPr>
+        <w:pStyle w:val="Prrafodelista"/>
+        <w:numPr>
+          <w:ilvl w:val="0"/>
+          <w:numId w:val="22"/>
+        </w:numPr>
+        <w:spacing w:before="0" w:after="160" w:line="360" w:lineRule="auto"/>
+      </w:pPr>
+      <w:r>
+        <w:t xml:space="preserve">Escribir: </w:t>
+      </w:r>
+      <w:r>
+        <w:rPr>
+          <w:b/>
+        </w:rPr>
+        <w:t>ssh-keygen -t rsa -b 4096 -C "email.@mail.com"</w:t>
+      </w:r>
+    </w:p>
+    <w:p>
+      <w:pPr>
+        <w:pStyle w:val="Prrafodelista"/>
+        <w:numPr>
+          <w:ilvl w:val="0"/>
+          <w:numId w:val="23"/>
+        </w:numPr>
+        <w:spacing w:before="0" w:after="160" w:line="360" w:lineRule="auto"/>
+      </w:pPr>
+      <w:r>
+        <w:rPr>
+          <w:b/>
+        </w:rPr>
+        <w:t>-t</w:t>
+      </w:r>
+      <w:r>
+        <w:t xml:space="preserve"> = a tipo de encriptación en este caso rsa</w:t>
+      </w:r>
+    </w:p>
+    <w:p>
+      <w:pPr>
+        <w:pStyle w:val="Prrafodelista"/>
+        <w:numPr>
+          <w:ilvl w:val="0"/>
+          <w:numId w:val="23"/>
+        </w:numPr>
+        <w:spacing w:before="0" w:after="160" w:line="360" w:lineRule="auto"/>
+      </w:pPr>
+      <w:r>
+        <w:rPr>
+          <w:b/>
+        </w:rPr>
+        <w:t>-b</w:t>
+      </w:r>
+      <w:r>
+        <w:t xml:space="preserve"> = nivel de encriptación (Si quieren pueden omitirlo)</w:t>
+      </w:r>
+    </w:p>
+    <w:p>
+      <w:pPr>
+        <w:pStyle w:val="Prrafodelista"/>
+        <w:numPr>
+          <w:ilvl w:val="0"/>
+          <w:numId w:val="23"/>
+        </w:numPr>
+        <w:spacing w:before="0" w:after="160" w:line="360" w:lineRule="auto"/>
+        <w:rPr>
+          <w:lang w:val="en-US"/>
+        </w:rPr>
+      </w:pPr>
+      <w:r>
+        <w:rPr>
+          <w:b/>
+          <w:lang w:val="en-US"/>
+        </w:rPr>
+        <w:t>-C</w:t>
+      </w:r>
+      <w:r>
+        <w:rPr>
+          <w:lang w:val="en-US"/>
+        </w:rPr>
+        <w:t xml:space="preserve"> = Email asociado</w:t>
+      </w:r>
+    </w:p>
+    <w:p>
+      <w:pPr>
+        <w:pStyle w:val="Prrafodelista"/>
+        <w:numPr>
+          <w:ilvl w:val="0"/>
+          <w:numId w:val="22"/>
+        </w:numPr>
+        <w:spacing w:before="0" w:after="160" w:line="360" w:lineRule="auto"/>
+      </w:pPr>
+      <w:r>
+        <w:t xml:space="preserve">Presionar </w:t>
+      </w:r>
+      <w:r>
+        <w:t xml:space="preserve">tecla </w:t>
+      </w:r>
+      <w:r>
+        <w:t>Enter y se mostrara lo siguiente</w:t>
+      </w:r>
+      <w:r>
+        <w:t>:</w:t>
+      </w:r>
+    </w:p>
+    <w:tbl>
+      <w:tblPr>
+        <w:tblpPr w:leftFromText="141" w:rightFromText="141" w:vertAnchor="text" w:horzAnchor="margin" w:tblpXSpec="right" w:tblpY="35"/>
+        <w:tblW w:w="7935" w:type="dxa"/>
+        <w:tblBorders>
+          <w:top w:val="single" w:sz="4" w:space="0" w:color="auto"/>
+          <w:left w:val="single" w:sz="4" w:space="0" w:color="auto"/>
+          <w:bottom w:val="single" w:sz="4" w:space="0" w:color="auto"/>
+          <w:right w:val="single" w:sz="4" w:space="0" w:color="auto"/>
+          <w:insideH w:val="single" w:sz="4" w:space="0" w:color="auto"/>
+          <w:insideV w:val="single" w:sz="4" w:space="0" w:color="auto"/>
+        </w:tblBorders>
+        <w:shd w:val="clear" w:color="auto" w:fill="0D0D0D" w:themeFill="text1" w:themeFillTint="F2"/>
+        <w:tblCellMar>
+          <w:left w:w="70" w:type="dxa"/>
+          <w:right w:w="70" w:type="dxa"/>
+        </w:tblCellMar>
+        <w:tblLook w:val="0000" w:firstRow="0" w:lastRow="0" w:firstColumn="0" w:lastColumn="0" w:noHBand="0" w:noVBand="0"/>
+      </w:tblPr>
+      <w:tblGrid>
+        <w:gridCol w:w="7935"/>
+      </w:tblGrid>
+      <w:tr>
+        <w:tblPrEx>
+          <w:tblCellMar>
+            <w:top w:w="0" w:type="dxa"/>
+            <w:bottom w:w="0" w:type="dxa"/>
+          </w:tblCellMar>
+        </w:tblPrEx>
+        <w:trPr>
+          <w:trHeight w:val="1650"/>
+        </w:trPr>
+        <w:tc>
+          <w:tcPr>
+            <w:tcW w:w="7935" w:type="dxa"/>
+            <w:shd w:val="clear" w:color="auto" w:fill="0D0D0D" w:themeFill="text1" w:themeFillTint="F2"/>
+          </w:tcPr>
+          <w:p>
+            <w:pPr>
+              <w:rPr>
+                <w:lang w:val="en-US"/>
+              </w:rPr>
+            </w:pPr>
+            <w:r>
+              <w:rPr>
+                <w:lang w:val="en-US"/>
+              </w:rPr>
+              <w:t>Generating public/private rsa key pair.</w:t>
+            </w:r>
+          </w:p>
+          <w:p>
+            <w:r>
+              <w:t xml:space="preserve">Enter file in which to save the key (C:\Users\atmim/.ssh/id_rsa): </w:t>
+            </w:r>
+            <w:r>
+              <w:rPr>
+                <w:b/>
+              </w:rPr>
+              <w:t>Nombre de la carpeta donde se almacenara, no escribir nada puesto que se genera una carpeta oculta por default.</w:t>
+            </w:r>
+          </w:p>
+        </w:tc>
+      </w:tr>
+    </w:tbl>
+    <w:p>
+      <w:pPr>
+        <w:pStyle w:val="Prrafodelista"/>
+        <w:numPr>
+          <w:ilvl w:val="0"/>
+          <w:numId w:val="22"/>
+        </w:numPr>
+        <w:spacing w:before="0" w:after="160" w:line="360" w:lineRule="auto"/>
+      </w:pPr>
+      <w:r>
+        <w:t>Presionar tecla Enter y se mostrara lo siguiente:</w:t>
+      </w:r>
+    </w:p>
+    <w:tbl>
+      <w:tblPr>
+        <w:tblpPr w:leftFromText="141" w:rightFromText="141" w:vertAnchor="text" w:horzAnchor="margin" w:tblpXSpec="right" w:tblpY="35"/>
+        <w:tblW w:w="7935" w:type="dxa"/>
+        <w:tblBorders>
+          <w:top w:val="single" w:sz="4" w:space="0" w:color="auto"/>
+          <w:left w:val="single" w:sz="4" w:space="0" w:color="auto"/>
+          <w:bottom w:val="single" w:sz="4" w:space="0" w:color="auto"/>
+          <w:right w:val="single" w:sz="4" w:space="0" w:color="auto"/>
+          <w:insideH w:val="single" w:sz="4" w:space="0" w:color="auto"/>
+          <w:insideV w:val="single" w:sz="4" w:space="0" w:color="auto"/>
+        </w:tblBorders>
+        <w:shd w:val="clear" w:color="auto" w:fill="0D0D0D" w:themeFill="text1" w:themeFillTint="F2"/>
+        <w:tblCellMar>
+          <w:left w:w="70" w:type="dxa"/>
+          <w:right w:w="70" w:type="dxa"/>
+        </w:tblCellMar>
+        <w:tblLook w:val="0000" w:firstRow="0" w:lastRow="0" w:firstColumn="0" w:lastColumn="0" w:noHBand="0" w:noVBand="0"/>
+      </w:tblPr>
+      <w:tblGrid>
+        <w:gridCol w:w="7935"/>
+      </w:tblGrid>
+      <w:tr>
+        <w:tblPrEx>
+          <w:tblCellMar>
+            <w:top w:w="0" w:type="dxa"/>
+            <w:bottom w:w="0" w:type="dxa"/>
+          </w:tblCellMar>
+        </w:tblPrEx>
+        <w:trPr>
+          <w:trHeight w:val="1408"/>
+        </w:trPr>
+        <w:tc>
+          <w:tcPr>
+            <w:tcW w:w="7935" w:type="dxa"/>
+            <w:shd w:val="clear" w:color="auto" w:fill="0D0D0D" w:themeFill="text1" w:themeFillTint="F2"/>
+          </w:tcPr>
+          <w:p>
+            <w:r>
+              <w:t xml:space="preserve">Enter passphrase (empty for no passphrase): </w:t>
+            </w:r>
+            <w:r>
+              <w:rPr>
+                <w:b/>
+              </w:rPr>
+              <w:t>Les pide que escriban un password</w:t>
+            </w:r>
+            <w:r>
+              <w:t xml:space="preserve"> (</w:t>
+            </w:r>
+            <w:r>
+              <w:rPr>
+                <w:u w:val="single"/>
+              </w:rPr>
+              <w:t>No se visualiza mientras lo escriben</w:t>
+            </w:r>
+            <w:r>
+              <w:t>)</w:t>
+            </w:r>
+          </w:p>
+          <w:p/>
+        </w:tc>
+      </w:tr>
+    </w:tbl>
+    <w:p>
+      <w:pPr>
+        <w:pStyle w:val="Prrafodelista"/>
+      </w:pPr>
+    </w:p>
+    <w:p>
+      <w:pPr>
+        <w:pStyle w:val="Prrafodelista"/>
+        <w:numPr>
+          <w:ilvl w:val="0"/>
+          <w:numId w:val="22"/>
+        </w:numPr>
+        <w:spacing w:before="0" w:after="160" w:line="360" w:lineRule="auto"/>
+      </w:pPr>
+      <w:r>
+        <w:t>Al escribir el password y teclear Enter, nos pedirá repetir el password.</w:t>
+      </w:r>
+    </w:p>
+    <w:tbl>
+      <w:tblPr>
+        <w:tblpPr w:leftFromText="141" w:rightFromText="141" w:vertAnchor="text" w:horzAnchor="margin" w:tblpXSpec="right" w:tblpY="35"/>
+        <w:tblW w:w="7935" w:type="dxa"/>
+        <w:tblBorders>
+          <w:top w:val="single" w:sz="4" w:space="0" w:color="auto"/>
+          <w:left w:val="single" w:sz="4" w:space="0" w:color="auto"/>
+          <w:bottom w:val="single" w:sz="4" w:space="0" w:color="auto"/>
+          <w:right w:val="single" w:sz="4" w:space="0" w:color="auto"/>
+          <w:insideH w:val="single" w:sz="4" w:space="0" w:color="auto"/>
+          <w:insideV w:val="single" w:sz="4" w:space="0" w:color="auto"/>
+        </w:tblBorders>
+        <w:shd w:val="clear" w:color="auto" w:fill="0D0D0D" w:themeFill="text1" w:themeFillTint="F2"/>
+        <w:tblCellMar>
+          <w:left w:w="70" w:type="dxa"/>
+          <w:right w:w="70" w:type="dxa"/>
+        </w:tblCellMar>
+        <w:tblLook w:val="0000" w:firstRow="0" w:lastRow="0" w:firstColumn="0" w:lastColumn="0" w:noHBand="0" w:noVBand="0"/>
+      </w:tblPr>
+      <w:tblGrid>
+        <w:gridCol w:w="7935"/>
+      </w:tblGrid>
+      <w:tr>
+        <w:tblPrEx>
+          <w:tblCellMar>
+            <w:top w:w="0" w:type="dxa"/>
+            <w:bottom w:w="0" w:type="dxa"/>
+          </w:tblCellMar>
+        </w:tblPrEx>
+        <w:trPr>
+          <w:trHeight w:val="1408"/>
+        </w:trPr>
+        <w:tc>
+          <w:tcPr>
+            <w:tcW w:w="7935" w:type="dxa"/>
+            <w:shd w:val="clear" w:color="auto" w:fill="0D0D0D" w:themeFill="text1" w:themeFillTint="F2"/>
+          </w:tcPr>
+          <w:p>
+            <w:r>
+              <w:t xml:space="preserve">Enter same passphrase again: </w:t>
+            </w:r>
+            <w:r>
+              <w:rPr>
+                <w:b/>
+              </w:rPr>
+              <w:t xml:space="preserve">Volver a escribir el password </w:t>
+            </w:r>
+            <w:r>
+              <w:t>(</w:t>
+            </w:r>
+            <w:r>
+              <w:rPr>
+                <w:u w:val="single"/>
+              </w:rPr>
+              <w:t>No se visualiza mientras lo escriben</w:t>
+            </w:r>
+            <w:r>
+              <w:t>)</w:t>
+            </w:r>
+          </w:p>
+          <w:p/>
+        </w:tc>
+      </w:tr>
+    </w:tbl>
+    <w:p>
+      <w:pPr>
+        <w:pStyle w:val="Prrafodelista"/>
+      </w:pPr>
+    </w:p>
+    <w:p/>
+    <w:p/>
+    <w:p/>
+    <w:p/>
+    <w:p>
+      <w:pPr>
+        <w:pStyle w:val="Prrafodelista"/>
+        <w:numPr>
+          <w:ilvl w:val="0"/>
+          <w:numId w:val="22"/>
+        </w:numPr>
+        <w:spacing w:before="0" w:after="160" w:line="360" w:lineRule="auto"/>
+      </w:pPr>
+      <w:r>
+        <w:t>Con esto se creara la llave SSH mostrando en donde se crearon los archivos.</w:t>
+      </w:r>
+    </w:p>
+    <w:tbl>
+      <w:tblPr>
+        <w:tblpPr w:leftFromText="141" w:rightFromText="141" w:vertAnchor="text" w:horzAnchor="margin" w:tblpXSpec="right" w:tblpY="35"/>
+        <w:tblW w:w="7935" w:type="dxa"/>
+        <w:tblBorders>
+          <w:top w:val="single" w:sz="4" w:space="0" w:color="auto"/>
+          <w:left w:val="single" w:sz="4" w:space="0" w:color="auto"/>
+          <w:bottom w:val="single" w:sz="4" w:space="0" w:color="auto"/>
+          <w:right w:val="single" w:sz="4" w:space="0" w:color="auto"/>
+          <w:insideH w:val="single" w:sz="4" w:space="0" w:color="auto"/>
+          <w:insideV w:val="single" w:sz="4" w:space="0" w:color="auto"/>
+        </w:tblBorders>
+        <w:shd w:val="clear" w:color="auto" w:fill="0D0D0D" w:themeFill="text1" w:themeFillTint="F2"/>
+        <w:tblCellMar>
+          <w:left w:w="70" w:type="dxa"/>
+          <w:right w:w="70" w:type="dxa"/>
+        </w:tblCellMar>
+        <w:tblLook w:val="0000" w:firstRow="0" w:lastRow="0" w:firstColumn="0" w:lastColumn="0" w:noHBand="0" w:noVBand="0"/>
+      </w:tblPr>
+      <w:tblGrid>
+        <w:gridCol w:w="7935"/>
+      </w:tblGrid>
+      <w:tr>
+        <w:tblPrEx>
+          <w:tblCellMar>
+            <w:top w:w="0" w:type="dxa"/>
+            <w:bottom w:w="0" w:type="dxa"/>
+          </w:tblCellMar>
+        </w:tblPrEx>
+        <w:trPr>
+          <w:trHeight w:val="1694"/>
+        </w:trPr>
+        <w:tc>
+          <w:tcPr>
+            <w:tcW w:w="7935" w:type="dxa"/>
+            <w:shd w:val="clear" w:color="auto" w:fill="0D0D0D" w:themeFill="text1" w:themeFillTint="F2"/>
+          </w:tcPr>
+          <w:p>
+            <w:pPr>
+              <w:rPr>
+                <w:lang w:val="en-US"/>
+              </w:rPr>
+            </w:pPr>
+            <w:r>
+              <w:rPr>
+                <w:lang w:val="en-US"/>
+              </w:rPr>
+              <w:t>Your identification has been saved in C:\Users\atmim/.ssh/</w:t>
+            </w:r>
+            <w:r>
+              <w:rPr>
+                <w:b/>
+                <w:lang w:val="en-US"/>
+              </w:rPr>
+              <w:t>id_rsa</w:t>
+            </w:r>
+            <w:r>
+              <w:rPr>
+                <w:lang w:val="en-US"/>
+              </w:rPr>
+              <w:t>.</w:t>
+            </w:r>
+          </w:p>
+          <w:p>
+            <w:pPr>
+              <w:rPr>
+                <w:lang w:val="en-US"/>
+              </w:rPr>
+            </w:pPr>
+            <w:r>
+              <w:rPr>
+                <w:lang w:val="en-US"/>
+              </w:rPr>
+              <w:t>Your public key has been saved in C:\Users\atmim/.ssh/</w:t>
+            </w:r>
+            <w:r>
+              <w:rPr>
+                <w:b/>
+                <w:lang w:val="en-US"/>
+              </w:rPr>
+              <w:t>id_rsa.pub</w:t>
+            </w:r>
+            <w:r>
+              <w:rPr>
+                <w:lang w:val="en-US"/>
+              </w:rPr>
+              <w:t>.</w:t>
+            </w:r>
+          </w:p>
+          <w:p>
+            <w:r>
+              <w:t>The key fingerprint is:</w:t>
+            </w:r>
+            <w:r>
+              <w:rPr>
+                <w:b/>
+              </w:rPr>
+              <w:t>…</w:t>
+            </w:r>
+          </w:p>
+          <w:p/>
+        </w:tc>
+      </w:tr>
+    </w:tbl>
+    <w:p>
+      <w:pPr>
+        <w:pStyle w:val="Prrafodelista"/>
+      </w:pPr>
+    </w:p>
+    <w:p>
+      <w:pPr>
+        <w:pStyle w:val="Prrafodelista"/>
+      </w:pPr>
+    </w:p>
+    <w:p>
+      <w:pPr>
+        <w:pStyle w:val="Prrafodelista"/>
+      </w:pPr>
+    </w:p>
+    <w:p>
+      <w:pPr>
+        <w:pStyle w:val="Prrafodelista"/>
+      </w:pPr>
+    </w:p>
+    <w:p>
+      <w:pPr>
+        <w:pStyle w:val="Prrafodelista"/>
+      </w:pPr>
+    </w:p>
+    <w:p>
+      <w:pPr>
+        <w:pStyle w:val="Prrafodelista"/>
+      </w:pPr>
+    </w:p>
+    <w:p>
+      <w:pPr>
+        <w:pStyle w:val="Prrafodelista"/>
+      </w:pPr>
+    </w:p>
+    <w:p>
+      <w:pPr>
+        <w:pStyle w:val="Prrafodelista"/>
+        <w:numPr>
+          <w:ilvl w:val="0"/>
+          <w:numId w:val="22"/>
+        </w:numPr>
+        <w:spacing w:before="0" w:after="160" w:line="360" w:lineRule="auto"/>
+      </w:pPr>
+      <w:r>
+        <w:lastRenderedPageBreak/>
+        <w:t>Verificamos que exista la llave</w:t>
+      </w:r>
+    </w:p>
+    <w:p>
+      <w:pPr>
+        <w:pStyle w:val="Prrafodelista"/>
+        <w:numPr>
+          <w:ilvl w:val="0"/>
+          <w:numId w:val="24"/>
+        </w:numPr>
+        <w:spacing w:before="0" w:after="160" w:line="360" w:lineRule="auto"/>
+        <w:rPr>
+          <w:b/>
+        </w:rPr>
+      </w:pPr>
+      <w:r>
+        <w:rPr>
+          <w:b/>
+        </w:rPr>
+        <w:t>En bash:</w:t>
+      </w:r>
+    </w:p>
+    <w:p>
+      <w:pPr>
+        <w:pStyle w:val="Prrafodelista"/>
+        <w:numPr>
+          <w:ilvl w:val="1"/>
+          <w:numId w:val="22"/>
+        </w:numPr>
+        <w:spacing w:before="0" w:after="160" w:line="360" w:lineRule="auto"/>
+      </w:pPr>
+      <w:r>
+        <w:t xml:space="preserve">Escribir: </w:t>
+      </w:r>
+      <w:r>
+        <w:rPr>
+          <w:b/>
+        </w:rPr>
+        <w:t>ls -al ~/.ssh</w:t>
+      </w:r>
+    </w:p>
+    <w:p>
+      <w:pPr>
+        <w:pStyle w:val="Prrafodelista"/>
+        <w:numPr>
+          <w:ilvl w:val="1"/>
+          <w:numId w:val="22"/>
+        </w:numPr>
+        <w:spacing w:before="0" w:after="160" w:line="360" w:lineRule="auto"/>
+      </w:pPr>
+      <w:r>
+        <w:t>Presionar tecla Enter</w:t>
+      </w:r>
+    </w:p>
+    <w:p>
+      <w:pPr>
+        <w:pStyle w:val="Prrafodelista"/>
+        <w:numPr>
+          <w:ilvl w:val="1"/>
+          <w:numId w:val="22"/>
+        </w:numPr>
+        <w:spacing w:before="0" w:after="160" w:line="360" w:lineRule="auto"/>
+      </w:pPr>
+      <w:r>
+        <w:t>Muestra los archivos existentes de las llaves ssh generadas:</w:t>
+      </w:r>
+    </w:p>
+    <w:tbl>
+      <w:tblPr>
+        <w:tblpPr w:leftFromText="141" w:rightFromText="141" w:vertAnchor="text" w:horzAnchor="margin" w:tblpXSpec="right" w:tblpY="35"/>
+        <w:tblW w:w="7935" w:type="dxa"/>
+        <w:tblBorders>
+          <w:top w:val="single" w:sz="4" w:space="0" w:color="auto"/>
+          <w:left w:val="single" w:sz="4" w:space="0" w:color="auto"/>
+          <w:bottom w:val="single" w:sz="4" w:space="0" w:color="auto"/>
+          <w:right w:val="single" w:sz="4" w:space="0" w:color="auto"/>
+          <w:insideH w:val="single" w:sz="4" w:space="0" w:color="auto"/>
+          <w:insideV w:val="single" w:sz="4" w:space="0" w:color="auto"/>
+        </w:tblBorders>
+        <w:shd w:val="clear" w:color="auto" w:fill="0D0D0D" w:themeFill="text1" w:themeFillTint="F2"/>
+        <w:tblCellMar>
+          <w:left w:w="70" w:type="dxa"/>
+          <w:right w:w="70" w:type="dxa"/>
+        </w:tblCellMar>
+        <w:tblLook w:val="0000" w:firstRow="0" w:lastRow="0" w:firstColumn="0" w:lastColumn="0" w:noHBand="0" w:noVBand="0"/>
+      </w:tblPr>
+      <w:tblGrid>
+        <w:gridCol w:w="7935"/>
+      </w:tblGrid>
+      <w:tr>
+        <w:tblPrEx>
+          <w:tblCellMar>
+            <w:top w:w="0" w:type="dxa"/>
+            <w:bottom w:w="0" w:type="dxa"/>
+          </w:tblCellMar>
+        </w:tblPrEx>
+        <w:trPr>
+          <w:trHeight w:val="1694"/>
+        </w:trPr>
+        <w:tc>
+          <w:tcPr>
+            <w:tcW w:w="7935" w:type="dxa"/>
+            <w:shd w:val="clear" w:color="auto" w:fill="0D0D0D" w:themeFill="text1" w:themeFillTint="F2"/>
+          </w:tcPr>
+          <w:p>
+            <w:pPr>
+              <w:autoSpaceDE w:val="0"/>
+              <w:autoSpaceDN w:val="0"/>
+              <w:adjustRightInd w:val="0"/>
+              <w:spacing w:after="0" w:line="240" w:lineRule="auto"/>
+              <w:jc w:val="left"/>
+              <w:rPr>
+                <w:rFonts w:cs="Arial"/>
+                <w:szCs w:val="18"/>
+                <w:lang w:val="en-US"/>
+              </w:rPr>
+            </w:pPr>
+            <w:r>
+              <w:rPr>
+                <w:rFonts w:cs="Arial"/>
+                <w:szCs w:val="18"/>
+                <w:lang w:val="en-US"/>
+              </w:rPr>
+              <w:t xml:space="preserve">drwxr-xr-x 1 atmim 197609    0 jul.  1 19:58 </w:t>
+            </w:r>
+            <w:r>
+              <w:rPr>
+                <w:rFonts w:cs="Arial"/>
+                <w:color w:val="6060FF"/>
+                <w:szCs w:val="18"/>
+                <w:lang w:val="en-US"/>
+              </w:rPr>
+              <w:t>.</w:t>
+            </w:r>
+            <w:r>
+              <w:rPr>
+                <w:rFonts w:cs="Arial"/>
+                <w:szCs w:val="18"/>
+                <w:lang w:val="en-US"/>
+              </w:rPr>
+              <w:t>/</w:t>
+            </w:r>
+          </w:p>
+          <w:p>
+            <w:pPr>
+              <w:autoSpaceDE w:val="0"/>
+              <w:autoSpaceDN w:val="0"/>
+              <w:adjustRightInd w:val="0"/>
+              <w:spacing w:after="0" w:line="240" w:lineRule="auto"/>
+              <w:jc w:val="left"/>
+              <w:rPr>
+                <w:rFonts w:cs="Arial"/>
+                <w:szCs w:val="18"/>
+                <w:lang w:val="en-US"/>
+              </w:rPr>
+            </w:pPr>
+            <w:r>
+              <w:rPr>
+                <w:rFonts w:cs="Arial"/>
+                <w:szCs w:val="18"/>
+                <w:lang w:val="en-US"/>
+              </w:rPr>
+              <w:t xml:space="preserve">drwxr-xr-x 1 atmim 197609    0 jul.  1 19:57 </w:t>
+            </w:r>
+            <w:r>
+              <w:rPr>
+                <w:rFonts w:cs="Arial"/>
+                <w:color w:val="6060FF"/>
+                <w:szCs w:val="18"/>
+                <w:lang w:val="en-US"/>
+              </w:rPr>
+              <w:t>..</w:t>
+            </w:r>
+            <w:r>
+              <w:rPr>
+                <w:rFonts w:cs="Arial"/>
+                <w:szCs w:val="18"/>
+                <w:lang w:val="en-US"/>
+              </w:rPr>
+              <w:t>/</w:t>
+            </w:r>
+          </w:p>
+          <w:p>
+            <w:pPr>
+              <w:autoSpaceDE w:val="0"/>
+              <w:autoSpaceDN w:val="0"/>
+              <w:adjustRightInd w:val="0"/>
+              <w:spacing w:after="0" w:line="240" w:lineRule="auto"/>
+              <w:jc w:val="left"/>
+              <w:rPr>
+                <w:rFonts w:cs="Arial"/>
+                <w:szCs w:val="18"/>
+                <w:lang w:val="en-US"/>
+              </w:rPr>
+            </w:pPr>
+            <w:r>
+              <w:rPr>
+                <w:rFonts w:cs="Arial"/>
+                <w:szCs w:val="18"/>
+                <w:lang w:val="en-US"/>
+              </w:rPr>
+              <w:t>-rw-r--r-- 1 atmim 197609 3326 jul.  1 19:58 id_rsa</w:t>
+            </w:r>
+          </w:p>
+          <w:p>
+            <w:pPr>
+              <w:autoSpaceDE w:val="0"/>
+              <w:autoSpaceDN w:val="0"/>
+              <w:adjustRightInd w:val="0"/>
+              <w:spacing w:after="0" w:line="240" w:lineRule="auto"/>
+              <w:jc w:val="left"/>
+              <w:rPr>
+                <w:rFonts w:cs="Arial"/>
+                <w:szCs w:val="18"/>
+                <w:lang w:val="en-US"/>
+              </w:rPr>
+            </w:pPr>
+            <w:r>
+              <w:rPr>
+                <w:rFonts w:cs="Arial"/>
+                <w:szCs w:val="18"/>
+                <w:lang w:val="en-US"/>
+              </w:rPr>
+              <w:t>-rw-r--r-- 1 atmim 197609  758 jul.  1 19:58 id_rsa.pub</w:t>
+            </w:r>
+          </w:p>
+          <w:p>
+            <w:pPr>
+              <w:pStyle w:val="Prrafodelista"/>
+              <w:rPr>
+                <w:lang w:val="en-US"/>
+              </w:rPr>
+            </w:pPr>
+          </w:p>
+        </w:tc>
+      </w:tr>
+    </w:tbl>
+    <w:p>
+      <w:pPr>
+        <w:pStyle w:val="Prrafodelista"/>
+        <w:ind w:left="1428"/>
+        <w:rPr>
+          <w:lang w:val="en-US"/>
+        </w:rPr>
+      </w:pPr>
+    </w:p>
+    <w:p>
+      <w:pPr>
+        <w:pStyle w:val="Prrafodelista"/>
+        <w:numPr>
+          <w:ilvl w:val="0"/>
+          <w:numId w:val="24"/>
+        </w:numPr>
+        <w:spacing w:before="0" w:after="160" w:line="360" w:lineRule="auto"/>
+        <w:rPr>
+          <w:b/>
+        </w:rPr>
+      </w:pPr>
+      <w:r>
+        <w:rPr>
+          <w:b/>
+        </w:rPr>
+        <w:t>En CMD:</w:t>
+      </w:r>
+    </w:p>
+    <w:p>
+      <w:pPr>
+        <w:pStyle w:val="Prrafodelista"/>
+        <w:ind w:left="1068"/>
+      </w:pPr>
+      <w:r>
+        <w:t xml:space="preserve">7.1 Escribir: </w:t>
+      </w:r>
+      <w:r>
+        <w:rPr>
+          <w:b/>
+        </w:rPr>
+        <w:t xml:space="preserve">cd .ssh </w:t>
+      </w:r>
+      <w:r>
+        <w:t xml:space="preserve">(Si no </w:t>
+      </w:r>
+      <w:r>
+        <w:t>escribieron</w:t>
+      </w:r>
+      <w:r>
+        <w:t xml:space="preserve"> una ruta de carpeta al generar la key). Presionamos tecla Enter</w:t>
+      </w:r>
+    </w:p>
+    <w:p>
+      <w:pPr>
+        <w:pStyle w:val="Prrafodelista"/>
+        <w:ind w:left="1068"/>
+      </w:pPr>
+      <w:r>
+        <w:t>7.2 Escribir dir y presionar Enter.</w:t>
+      </w:r>
+    </w:p>
+    <w:p>
+      <w:pPr>
+        <w:pStyle w:val="Prrafodelista"/>
+        <w:ind w:left="1068"/>
+      </w:pPr>
+      <w:r>
+        <w:t xml:space="preserve">7.3 Muestra los archivos existentes de las llaves ssh </w:t>
+      </w:r>
+      <w:r>
+        <w:t>generados.</w:t>
+      </w:r>
+    </w:p>
+    <w:p>
+      <w:pPr>
+        <w:pStyle w:val="Prrafodelista"/>
+        <w:ind w:left="1068"/>
+      </w:pPr>
+    </w:p>
+    <w:p>
+      <w:pPr>
+        <w:pStyle w:val="Prrafodelista"/>
+        <w:numPr>
+          <w:ilvl w:val="0"/>
+          <w:numId w:val="22"/>
+        </w:numPr>
+        <w:spacing w:before="0" w:after="160" w:line="360" w:lineRule="auto"/>
+      </w:pPr>
+      <w:r>
+        <w:t>Verificar servidor SSH activo (Solo en bash)</w:t>
+      </w:r>
+    </w:p>
+    <w:p>
+      <w:pPr>
+        <w:pStyle w:val="Prrafodelista"/>
+        <w:numPr>
+          <w:ilvl w:val="0"/>
+          <w:numId w:val="24"/>
+        </w:numPr>
+        <w:spacing w:before="0" w:after="160" w:line="360" w:lineRule="auto"/>
+      </w:pPr>
+      <w:r>
+        <w:t>Escribimos: eval $(ssh-agent -s)</w:t>
+      </w:r>
+    </w:p>
+    <w:p>
+      <w:pPr>
+        <w:pStyle w:val="Prrafodelista"/>
+        <w:numPr>
+          <w:ilvl w:val="0"/>
+          <w:numId w:val="24"/>
+        </w:numPr>
+        <w:spacing w:before="0" w:after="160" w:line="360" w:lineRule="auto"/>
+        <w:rPr>
+          <w:szCs w:val="24"/>
+        </w:rPr>
+      </w:pPr>
+      <w:r>
+        <w:t xml:space="preserve">Precionamos tecla Enter y nos mostrara algo como: </w:t>
+      </w:r>
+      <w:r>
+        <w:rPr>
+          <w:rFonts w:cs="Arial"/>
+          <w:szCs w:val="18"/>
+        </w:rPr>
+        <w:t>Agent pid 1411</w:t>
+      </w:r>
+      <w:r>
+        <w:rPr>
+          <w:rFonts w:cs="Arial"/>
+          <w:szCs w:val="18"/>
+        </w:rPr>
+        <w:t>, esto quiere decir que esta en Ok.</w:t>
+      </w:r>
+    </w:p>
+    <w:p/>
+    <w:p>
+      <w:pPr>
+        <w:pStyle w:val="Prrafodelista"/>
+        <w:numPr>
+          <w:ilvl w:val="0"/>
+          <w:numId w:val="22"/>
+        </w:numPr>
+        <w:spacing w:before="0" w:after="160" w:line="360" w:lineRule="auto"/>
+      </w:pPr>
+      <w:r>
+        <w:t>Añadimos key a Git</w:t>
+      </w:r>
+    </w:p>
+    <w:p>
+      <w:pPr>
+        <w:pStyle w:val="Prrafodelista"/>
+      </w:pPr>
+      <w:r>
+        <w:t>En bash:</w:t>
+      </w:r>
+    </w:p>
+    <w:p>
+      <w:pPr>
+        <w:pStyle w:val="Prrafodelista"/>
+        <w:numPr>
+          <w:ilvl w:val="0"/>
+          <w:numId w:val="25"/>
+        </w:numPr>
+        <w:spacing w:before="0" w:after="160" w:line="360" w:lineRule="auto"/>
+      </w:pPr>
+      <w:r>
+        <w:t xml:space="preserve">Escribir: </w:t>
+      </w:r>
+      <w:r>
+        <w:rPr>
+          <w:b/>
+        </w:rPr>
+        <w:t>ssh-add ~/.ssh/id_rsa</w:t>
+      </w:r>
+    </w:p>
+    <w:p>
+      <w:pPr>
+        <w:pStyle w:val="Prrafodelista"/>
+        <w:numPr>
+          <w:ilvl w:val="0"/>
+          <w:numId w:val="25"/>
+        </w:numPr>
+        <w:spacing w:before="0" w:after="160" w:line="360" w:lineRule="auto"/>
+      </w:pPr>
+      <w:r>
+        <w:t>Presionamos la tecla Enter</w:t>
+      </w:r>
+    </w:p>
+    <w:p>
+      <w:pPr>
+        <w:pStyle w:val="Prrafodelista"/>
+        <w:numPr>
+          <w:ilvl w:val="0"/>
+          <w:numId w:val="25"/>
+        </w:numPr>
+        <w:spacing w:before="0" w:after="160" w:line="360" w:lineRule="auto"/>
+      </w:pPr>
+      <w:r>
+        <w:t xml:space="preserve">passphrase for /c/Users/example/.ssh/id_rsa: </w:t>
+      </w:r>
+      <w:r>
+        <w:rPr>
+          <w:b/>
+        </w:rPr>
+        <w:t xml:space="preserve">Nos </w:t>
+      </w:r>
+      <w:r>
+        <w:rPr>
+          <w:b/>
+        </w:rPr>
+        <w:t>pedirá</w:t>
+      </w:r>
+      <w:r>
+        <w:rPr>
+          <w:b/>
+        </w:rPr>
+        <w:t xml:space="preserve"> que escribamos el password</w:t>
+      </w:r>
+      <w:r>
+        <w:rPr>
+          <w:b/>
+        </w:rPr>
+        <w:t xml:space="preserve"> </w:t>
+      </w:r>
+      <w:r>
+        <w:rPr>
+          <w:b/>
+        </w:rPr>
+        <w:t>que escribimos al generar la llave</w:t>
+      </w:r>
+    </w:p>
+    <w:p>
+      <w:pPr>
+        <w:ind w:left="1080"/>
+        <w:rPr>
+          <w:u w:val="single"/>
+          <w:lang w:val="en-US"/>
+        </w:rPr>
+      </w:pPr>
+      <w:r>
+        <w:rPr>
+          <w:u w:val="single"/>
+          <w:lang w:val="en-US"/>
+        </w:rPr>
+        <w:t>Identity added:/c/Users/atmim/.ssh/id_rsa (/c/Users/example/.ssh/id_rsa)</w:t>
+      </w:r>
+    </w:p>
+    <w:p>
+      <w:pPr>
+        <w:rPr>
+          <w:lang w:val="en-US"/>
+        </w:rPr>
+      </w:pPr>
+    </w:p>
+    <w:p>
+      <w:pPr>
+        <w:pStyle w:val="Prrafodelista"/>
+        <w:numPr>
+          <w:ilvl w:val="0"/>
+          <w:numId w:val="22"/>
+        </w:numPr>
+        <w:spacing w:before="0" w:after="160" w:line="360" w:lineRule="auto"/>
+      </w:pPr>
+      <w:r>
+        <w:t>Proceso terminado</w:t>
+      </w:r>
+    </w:p>
+    <w:p/>
+    <w:p>
+      <w:pPr>
+        <w:rPr>
+          <w:b/>
+        </w:rPr>
+      </w:pPr>
+      <w:r>
+        <w:rPr>
+          <w:b/>
+        </w:rPr>
+        <w:t>Añadiendo la llave a Github</w:t>
+      </w:r>
+    </w:p>
+    <w:p>
+      <w:r>
+        <w:t>1.- Ir a Github</w:t>
+      </w:r>
+    </w:p>
+    <w:p>
+      <w:r>
+        <w:t xml:space="preserve">2.- Iniciar </w:t>
+      </w:r>
+      <w:r>
+        <w:t>sesión</w:t>
+      </w:r>
+      <w:r>
+        <w:t xml:space="preserve"> si no lo has hecho.</w:t>
+      </w:r>
+    </w:p>
+    <w:p>
+      <w:r>
+        <w:t>3.- Dar clic sobre tu foto de perfil.</w:t>
+      </w:r>
+    </w:p>
+    <w:p>
+      <w:r>
+        <w:tab/>
+        <w:t xml:space="preserve">-&gt;Se despliega un </w:t>
+      </w:r>
+      <w:r>
+        <w:t>menú</w:t>
+      </w:r>
+      <w:r>
+        <w:t xml:space="preserve"> y hasta abajo esta la </w:t>
+      </w:r>
+      <w:r>
+        <w:t>opción</w:t>
+      </w:r>
+      <w:r>
+        <w:t xml:space="preserve"> "Settings"</w:t>
+      </w:r>
+    </w:p>
+    <w:p>
+      <w:pPr>
+        <w:rPr>
+          <w:lang w:val="en-US"/>
+        </w:rPr>
+      </w:pPr>
+      <w:r>
+        <w:rPr>
+          <w:lang w:val="en-US"/>
+        </w:rPr>
+        <w:t xml:space="preserve">4.- Dar </w:t>
+      </w:r>
+      <w:r>
+        <w:rPr>
+          <w:lang w:val="en-US"/>
+        </w:rPr>
+        <w:t>click</w:t>
+      </w:r>
+      <w:r>
+        <w:rPr>
+          <w:lang w:val="en-US"/>
+        </w:rPr>
+        <w:t xml:space="preserve"> en Settings</w:t>
+      </w:r>
+    </w:p>
+    <w:p>
+      <w:pPr>
+        <w:rPr>
+          <w:lang w:val="en-US"/>
+        </w:rPr>
+      </w:pPr>
+      <w:r>
+        <w:rPr>
+          <w:lang w:val="en-US"/>
+        </w:rPr>
+        <w:tab/>
+        <w:t>-&gt;</w:t>
+      </w:r>
+      <w:r>
+        <w:t>Redirección</w:t>
+      </w:r>
+      <w:r>
+        <w:rPr>
+          <w:lang w:val="en-US"/>
+        </w:rPr>
+        <w:t xml:space="preserve"> a Settings</w:t>
+      </w:r>
+    </w:p>
+    <w:p>
+      <w:pPr>
+        <w:rPr>
+          <w:lang w:val="en-US"/>
+        </w:rPr>
+      </w:pPr>
+      <w:r>
+        <w:rPr>
+          <w:lang w:val="en-US"/>
+        </w:rPr>
+        <w:tab/>
+        <w:t>-&gt;</w:t>
+      </w:r>
+      <w:r>
+        <w:t>Buscar</w:t>
+      </w:r>
+      <w:r>
+        <w:rPr>
+          <w:lang w:val="en-US"/>
+        </w:rPr>
+        <w:t xml:space="preserve"> la </w:t>
+      </w:r>
+      <w:r>
+        <w:t>opción</w:t>
+      </w:r>
+      <w:r>
+        <w:rPr>
+          <w:lang w:val="en-US"/>
+        </w:rPr>
+        <w:t xml:space="preserve"> "SSH and GPG keys"</w:t>
+      </w:r>
+    </w:p>
+    <w:p>
+      <w:pPr>
+        <w:rPr>
+          <w:lang w:val="en-US"/>
+        </w:rPr>
+      </w:pPr>
+      <w:r>
+        <w:rPr>
+          <w:lang w:val="en-US"/>
+        </w:rPr>
+        <w:t>5.- Dar clic en SSH and GPG keys.</w:t>
+      </w:r>
+    </w:p>
+    <w:p>
+      <w:pPr>
+        <w:rPr>
+          <w:lang w:val="en-US"/>
+        </w:rPr>
+      </w:pPr>
+      <w:r>
+        <w:rPr>
+          <w:lang w:val="en-US"/>
+        </w:rPr>
+        <w:tab/>
+        <w:t>-&gt;</w:t>
+      </w:r>
+      <w:r>
+        <w:t>Muestra</w:t>
+      </w:r>
+      <w:r>
+        <w:rPr>
+          <w:lang w:val="en-US"/>
+        </w:rPr>
+        <w:t xml:space="preserve"> </w:t>
+      </w:r>
+      <w:r>
+        <w:t>opciones</w:t>
+      </w:r>
+      <w:r>
+        <w:rPr>
+          <w:lang w:val="en-US"/>
+        </w:rPr>
+        <w:t xml:space="preserve"> SSH keys and GPG keys</w:t>
+      </w:r>
+    </w:p>
+    <w:p>
+      <w:pPr>
+        <w:rPr>
+          <w:lang w:val="en-US"/>
+        </w:rPr>
+      </w:pPr>
+      <w:r>
+        <w:rPr>
+          <w:lang w:val="en-US"/>
+        </w:rPr>
+        <w:t xml:space="preserve">6.- Dar </w:t>
+      </w:r>
+      <w:r>
+        <w:rPr>
+          <w:lang w:val="en-US"/>
+        </w:rPr>
+        <w:t>click</w:t>
+      </w:r>
+      <w:r>
+        <w:rPr>
+          <w:lang w:val="en-US"/>
+        </w:rPr>
+        <w:t xml:space="preserve"> en New SSH key</w:t>
+      </w:r>
+    </w:p>
+    <w:p>
+      <w:r>
+        <w:t xml:space="preserve">7.- </w:t>
+      </w:r>
+      <w:r>
+        <w:t>Opción</w:t>
+      </w:r>
+      <w:r>
+        <w:t xml:space="preserve"> </w:t>
+      </w:r>
+    </w:p>
+    <w:p>
+      <w:r>
+        <w:tab/>
+        <w:t>A en Bash:</w:t>
+      </w:r>
+    </w:p>
+    <w:p>
+      <w:r>
+        <w:tab/>
+      </w:r>
+      <w:r>
+        <w:tab/>
+        <w:t>------&gt;Escribir</w:t>
+      </w:r>
+    </w:p>
+    <w:p>
+      <w:r>
+        <w:tab/>
+      </w:r>
+      <w:r>
+        <w:tab/>
+        <w:t>-&gt;vi ~/.ssh/id_rsa.pub (Nos muestra en bash la llave SSH)</w:t>
+      </w:r>
+    </w:p>
+    <w:p>
+      <w:r>
+        <w:tab/>
+      </w:r>
+      <w:r>
+        <w:tab/>
+        <w:t>------&gt;Copiar todo el contenido.</w:t>
+      </w:r>
+    </w:p>
+    <w:p>
+      <w:r>
+        <w:tab/>
+      </w:r>
+      <w:r>
+        <w:tab/>
+        <w:t>------&gt;Escribir</w:t>
+      </w:r>
+    </w:p>
+    <w:p>
+      <w:r>
+        <w:tab/>
+      </w:r>
+      <w:r>
+        <w:tab/>
+        <w:t>-&gt;esc+shift+zz</w:t>
+      </w:r>
+    </w:p>
+    <w:p>
+      <w:r>
+        <w:tab/>
+      </w:r>
+      <w:r>
+        <w:tab/>
+        <w:t>------&gt;Enter</w:t>
+      </w:r>
+    </w:p>
+    <w:p>
+      <w:r>
+        <w:tab/>
+        <w:t>B en CMD:</w:t>
+      </w:r>
+    </w:p>
+    <w:p>
+      <w:r>
+        <w:tab/>
+      </w:r>
+      <w:r>
+        <w:tab/>
+        <w:t>------&gt;Estando en la carpeta .ssh(O la que escogiste)&lt;------</w:t>
+      </w:r>
+    </w:p>
+    <w:p>
+      <w:r>
+        <w:tab/>
+      </w:r>
+      <w:r>
+        <w:tab/>
+        <w:t>------&gt;Escribir</w:t>
+      </w:r>
+    </w:p>
+    <w:p>
+      <w:r>
+        <w:tab/>
+      </w:r>
+      <w:r>
+        <w:tab/>
+        <w:t>-&gt;dir</w:t>
+      </w:r>
+    </w:p>
+    <w:p>
+      <w:r>
+        <w:tab/>
+      </w:r>
+      <w:r>
+        <w:tab/>
+        <w:t xml:space="preserve">------&gt;Localizar archivo con </w:t>
+      </w:r>
+      <w:r>
+        <w:t>extensión</w:t>
+      </w:r>
+      <w:r>
+        <w:t xml:space="preserve"> .pub</w:t>
+      </w:r>
+    </w:p>
+    <w:p>
+      <w:r>
+        <w:tab/>
+      </w:r>
+      <w:r>
+        <w:tab/>
+        <w:t>------&gt;Escribir</w:t>
+      </w:r>
+    </w:p>
+    <w:p>
+      <w:r>
+        <w:tab/>
+      </w:r>
+      <w:r>
+        <w:tab/>
+        <w:t>-&gt;notepad nombre_del_archivo.pub</w:t>
+      </w:r>
+    </w:p>
+    <w:p>
+      <w:r>
+        <w:tab/>
+      </w:r>
+      <w:r>
+        <w:tab/>
+        <w:t>------&gt;Enter</w:t>
+      </w:r>
+    </w:p>
+    <w:p>
+      <w:r>
+        <w:tab/>
+      </w:r>
+      <w:r>
+        <w:tab/>
+        <w:t>------&gt;Copiar todo el contenido</w:t>
+      </w:r>
+    </w:p>
+    <w:p>
+      <w:r>
+        <w:tab/>
+      </w:r>
+      <w:r>
+        <w:tab/>
+        <w:t>------&gt;cierra</w:t>
+      </w:r>
+    </w:p>
+    <w:p>
+      <w:r>
+        <w:tab/>
+        <w:t xml:space="preserve">C en entorno </w:t>
+      </w:r>
+      <w:r>
+        <w:t>gráfico</w:t>
+      </w:r>
+      <w:r>
+        <w:t>:</w:t>
+      </w:r>
+    </w:p>
+    <w:p>
+      <w:r>
+        <w:lastRenderedPageBreak/>
+        <w:tab/>
+      </w:r>
+      <w:r>
+        <w:tab/>
+        <w:t>------&gt;Estando en la carpeta .ssh(O la que escogiste)&lt;------</w:t>
+      </w:r>
+    </w:p>
+    <w:p>
+      <w:r>
+        <w:tab/>
+      </w:r>
+      <w:r>
+        <w:tab/>
+        <w:t xml:space="preserve">------&gt;Localizar archivo con </w:t>
+      </w:r>
+      <w:r>
+        <w:t>extensión</w:t>
+      </w:r>
+      <w:r>
+        <w:t xml:space="preserve"> .pub</w:t>
+      </w:r>
+    </w:p>
+    <w:p>
+      <w:r>
+        <w:tab/>
+      </w:r>
+      <w:r>
+        <w:tab/>
+        <w:t>------&gt;Clic derecho sobre el archivo y "abrir como"</w:t>
+      </w:r>
+    </w:p>
+    <w:p>
+      <w:r>
+        <w:tab/>
+      </w:r>
+      <w:r>
+        <w:tab/>
+        <w:t>------&gt;Escoger bloc de notas</w:t>
+      </w:r>
+    </w:p>
+    <w:p>
+      <w:r>
+        <w:t>8.- Escribir</w:t>
+      </w:r>
+      <w:r>
+        <w:tab/>
+      </w:r>
+    </w:p>
+    <w:p>
+      <w:r>
+        <w:tab/>
+        <w:t>-&gt;En Title nombre que se le da a la llave para identificar como estas accediendo</w:t>
+      </w:r>
+    </w:p>
+    <w:p>
+      <w:r>
+        <w:tab/>
+        <w:t xml:space="preserve">-&gt;En key pegas todo lo que copiaste del archivo con </w:t>
+      </w:r>
+      <w:r>
+        <w:t>extensión</w:t>
+      </w:r>
+      <w:r>
+        <w:t xml:space="preserve"> .pub</w:t>
+      </w:r>
+    </w:p>
+    <w:p>
+      <w:r>
+        <w:t>9.- Clic en Add SSH key</w:t>
+      </w:r>
+    </w:p>
+    <w:p/>
+    <w:p>
+      <w:r>
+        <w:t>10.- Proceso terminado</w:t>
+      </w:r>
+    </w:p>
+    <w:p/>
+    <w:p>
+      <w:pPr>
+        <w:rPr>
+          <w:b/>
+        </w:rPr>
+      </w:pPr>
+      <w:r>
+        <w:rPr>
+          <w:b/>
+        </w:rPr>
+        <w:t>Haciendo uso de la llave</w:t>
+      </w:r>
+    </w:p>
+    <w:p>
+      <w:r>
+        <w:t>1.- Nos vamos a nuestro repositorio</w:t>
+      </w:r>
+    </w:p>
+    <w:p>
+      <w:r>
+        <w:t>2.- Clic en Code</w:t>
+      </w:r>
+    </w:p>
+    <w:p>
+      <w:r>
+        <w:tab/>
+        <w:t>-&gt;Desplega un pequeño dialogo</w:t>
+      </w:r>
+    </w:p>
+    <w:p>
+      <w:r>
+        <w:tab/>
+        <w:t>-&gt;Localizamos donde dice Use SSH</w:t>
+      </w:r>
+    </w:p>
+    <w:p>
+      <w:r>
+        <w:t>3.- Clic en Use SSH</w:t>
+      </w:r>
+    </w:p>
+    <w:p>
+      <w:r>
+        <w:tab/>
+        <w:t>-&gt;Localizamos donde dice Use a password...</w:t>
+      </w:r>
+    </w:p>
+    <w:p>
+      <w:r>
+        <w:t>4.- Copiamos la ruta.</w:t>
+      </w:r>
+    </w:p>
+    <w:p>
+      <w:r>
+        <w:t>5.- En bash o CMD e</w:t>
+      </w:r>
+      <w:r>
+        <w:t>stando en la ruta donde tenemos el</w:t>
+      </w:r>
+      <w:r>
+        <w:t xml:space="preserve"> clone</w:t>
+      </w:r>
+    </w:p>
+    <w:p>
+      <w:r>
+        <w:t xml:space="preserve">6.- Escribir: </w:t>
+      </w:r>
+      <w:r>
+        <w:rPr>
+          <w:b/>
+        </w:rPr>
+        <w:t xml:space="preserve">git remote </w:t>
+      </w:r>
+      <w:r>
+        <w:rPr>
+          <w:b/>
+        </w:rPr>
+        <w:t>–</w:t>
+      </w:r>
+      <w:r>
+        <w:rPr>
+          <w:b/>
+        </w:rPr>
+        <w:t>v</w:t>
+      </w:r>
+      <w:r>
+        <w:t xml:space="preserve"> </w:t>
+      </w:r>
+      <w:r>
+        <w:t>(</w:t>
+      </w:r>
+      <w:r>
+        <w:rPr>
+          <w:u w:val="single"/>
+        </w:rPr>
+        <w:t xml:space="preserve">Con esto verificamos a que </w:t>
+      </w:r>
+      <w:r>
+        <w:rPr>
+          <w:u w:val="single"/>
+        </w:rPr>
+        <w:t>repositorio apunta el proyecto</w:t>
+      </w:r>
+      <w:r>
+        <w:t>)</w:t>
+      </w:r>
+    </w:p>
+    <w:p>
+      <w:r>
+        <w:t>7.-</w:t>
+      </w:r>
+      <w:r>
+        <w:t xml:space="preserve"> Presionamos Enter</w:t>
+      </w:r>
+    </w:p>
+    <w:p>
+      <w:r>
+        <w:t>origin https://github.com/Example/example.git (fetch)</w:t>
+      </w:r>
+    </w:p>
+    <w:p>
+      <w:pPr>
+        <w:rPr>
+          <w:lang w:val="en-US"/>
+        </w:rPr>
+      </w:pPr>
+      <w:r>
+        <w:rPr>
+          <w:lang w:val="en-US"/>
+        </w:rPr>
+        <w:t>origin https://github</w:t>
+      </w:r>
+      <w:r>
+        <w:rPr>
+          <w:lang w:val="en-US"/>
+        </w:rPr>
+        <w:t>.com/Example/example.git (push)</w:t>
+      </w:r>
+    </w:p>
+    <w:p>
+      <w:pPr>
+        <w:rPr>
+          <w:b/>
+        </w:rPr>
+      </w:pPr>
+      <w:r>
+        <w:t xml:space="preserve">8.- </w:t>
+      </w:r>
+      <w:r>
+        <w:t>Escribir</w:t>
+      </w:r>
+      <w:r>
+        <w:t xml:space="preserve"> </w:t>
+      </w:r>
+      <w:r>
+        <w:rPr>
+          <w:b/>
+        </w:rPr>
+        <w:t>git remote set-url origin git</w:t>
+      </w:r>
+      <w:r>
+        <w:rPr>
+          <w:b/>
+        </w:rPr>
+        <w:t>@github.com:Example/example.git</w:t>
+      </w:r>
+    </w:p>
+    <w:p>
+      <w:r>
+        <w:t>(Despues de origin</w:t>
+      </w:r>
+      <w:r>
+        <w:t xml:space="preserve"> pegamos la ruta que copiamos) </w:t>
+      </w:r>
+    </w:p>
+    <w:p>
+      <w:r>
+        <w:t xml:space="preserve">9.- Presionamos </w:t>
+      </w:r>
+      <w:r>
+        <w:t>Enter</w:t>
+      </w:r>
+    </w:p>
+    <w:p>
+      <w:r>
+        <w:t>Con eso estamos cambiando el uso de acceso por SSH en lugar de HTTPS</w:t>
+      </w:r>
+    </w:p>
+    <w:p>
+      <w:pPr>
+        <w:rPr>
+          <w:b/>
+        </w:rPr>
+      </w:pPr>
+      <w:r>
+        <w:t xml:space="preserve">10.- Escribir: </w:t>
+      </w:r>
+      <w:r>
+        <w:rPr>
+          <w:b/>
+        </w:rPr>
+        <w:t xml:space="preserve">git remote </w:t>
+      </w:r>
+      <w:r>
+        <w:rPr>
+          <w:b/>
+        </w:rPr>
+        <w:t>–</w:t>
+      </w:r>
+      <w:r>
+        <w:rPr>
+          <w:b/>
+        </w:rPr>
+        <w:t>v</w:t>
+      </w:r>
+      <w:r>
+        <w:rPr>
+          <w:b/>
+        </w:rPr>
+        <w:t xml:space="preserve"> </w:t>
+      </w:r>
+      <w:r>
+        <w:t>(</w:t>
+      </w:r>
+      <w:r>
+        <w:rPr>
+          <w:u w:val="single"/>
+        </w:rPr>
+        <w:t>Para volver a verificar a que repositorio apunta</w:t>
+      </w:r>
+      <w:r>
+        <w:t>)</w:t>
+      </w:r>
+    </w:p>
+    <w:p/>
+    <w:p>
+      <w:r>
+        <w:lastRenderedPageBreak/>
+        <w:t xml:space="preserve">11.- Presionamos </w:t>
+      </w:r>
+      <w:r>
+        <w:t>Enter</w:t>
+      </w:r>
+    </w:p>
+    <w:p>
+      <w:r>
+        <w:t>origin git@github.com:Example/example.git (fetch)</w:t>
+      </w:r>
+    </w:p>
+    <w:p>
+      <w:pPr>
+        <w:rPr>
+          <w:lang w:val="en-US"/>
+        </w:rPr>
+      </w:pPr>
+      <w:r>
+        <w:rPr>
+          <w:lang w:val="en-US"/>
+        </w:rPr>
+        <w:t>origin git@github.com:Example/example.git (</w:t>
+      </w:r>
+      <w:r>
+        <w:rPr>
+          <w:lang w:val="en-US"/>
+        </w:rPr>
+        <w:t>push)</w:t>
+      </w:r>
+    </w:p>
+    <w:p>
+      <w:pPr>
+        <w:rPr>
+          <w:lang w:val="en-US"/>
+        </w:rPr>
+      </w:pPr>
+    </w:p>
+    <w:p>
+      <w:r>
+        <w:t>---------&gt;Checamos que la ruta a cambiado</w:t>
+      </w:r>
+    </w:p>
+    <w:p>
+      <w:r>
+        <w:t>--------------------Proceso terminado-----------------------------</w:t>
+      </w:r>
+    </w:p>
+    <w:p>
+      <w:r>
+        <w:t xml:space="preserve">Hacemos un push y listo. </w:t>
+      </w:r>
+      <w:bookmarkStart w:id="10" w:name="_GoBack"/>
+      <w:bookmarkEnd w:id="10"/>
+    </w:p>
+    <w:p>
+      <w:r>
+        <w:t>La primera vez nos pregunta si deseamos continuar con</w:t>
+      </w:r>
+    </w:p>
+    <w:p>
+      <w:r>
+        <w:t>una clave RSA, escribimos YES.</w:t>
+      </w:r>
+    </w:p>
+    <w:p>
+      <w:r>
+        <w:t>Ademas nos pedira la contraseña que agregamos al crear la llave</w:t>
+      </w:r>
+    </w:p>
+    <w:p/>
+    <w:p/>
+    <w:p>
+      <w:r>
+        <w:t>----------Proceso final del push-------------</w:t>
+      </w:r>
+    </w:p>
+    <w:p>
+      <w:r>
+        <w:t>git push -u origin master</w:t>
+      </w:r>
+    </w:p>
+    <w:p>
+      <w:pPr>
+        <w:rPr>
+          <w:lang w:val="en-US"/>
+        </w:rPr>
+      </w:pPr>
+      <w:r>
+        <w:rPr>
+          <w:lang w:val="en-US"/>
+        </w:rPr>
+        <w:t>The authenticity of host 'github.com (140.82.114.4)' can't be established.</w:t>
+      </w:r>
+    </w:p>
+    <w:p>
+      <w:pPr>
+        <w:rPr>
+          <w:lang w:val="en-US"/>
+        </w:rPr>
+      </w:pPr>
+      <w:r>
+        <w:rPr>
+          <w:lang w:val="en-US"/>
+        </w:rPr>
+        <w:t>RSA key fingerprint is SHA256:nThbg6kXUpJWGl7E1IGOCspRomTxdCARLviKw6E5SY8.</w:t>
+      </w:r>
+    </w:p>
+    <w:p>
+      <w:pPr>
+        <w:rPr>
+          <w:lang w:val="en-US"/>
+        </w:rPr>
+      </w:pPr>
+      <w:r>
+        <w:rPr>
+          <w:lang w:val="en-US"/>
+        </w:rPr>
+        <w:t>Are you sure you want to continue connecting (yes/no/[fingerprint])? yes &lt;--Escribo</w:t>
+      </w:r>
+    </w:p>
+    <w:p>
+      <w:pPr>
+        <w:rPr>
+          <w:lang w:val="en-US"/>
+        </w:rPr>
+      </w:pPr>
+      <w:r>
+        <w:rPr>
+          <w:lang w:val="en-US"/>
+        </w:rPr>
+        <w:t>Warning: Permanently added 'github.com,140.82.114.4' (RSA) to the list of known hosts.</w:t>
+      </w:r>
+    </w:p>
+    <w:p>
+      <w:pPr>
+        <w:rPr>
+          <w:lang w:val="en-US"/>
+        </w:rPr>
+      </w:pPr>
+      <w:r>
+        <w:rPr>
+          <w:lang w:val="en-US"/>
+        </w:rPr>
+        <w:t>Enter passphrase for key '/c/Users/atmim/.ssh/id_rsa':    &lt;----Escribo el password</w:t>
+      </w:r>
+    </w:p>
+    <w:p>
+      <w:r>
+        <w:t>Total 0 (delta 0), reused 0 (delta 0), pack-reused 0</w:t>
+      </w:r>
+    </w:p>
+    <w:p>
+      <w:r>
+        <w:t>To github.com:AntonioT-M/Aplicaci-n-para-control-de-cursos-de-capacitaci-n.git</w:t>
+      </w:r>
+    </w:p>
+    <w:p>
+      <w:pPr>
+        <w:rPr>
+          <w:lang w:val="en-US"/>
+        </w:rPr>
+      </w:pPr>
+      <w:r>
+        <w:t xml:space="preserve">   </w:t>
+      </w:r>
+      <w:r>
+        <w:rPr>
+          <w:lang w:val="en-US"/>
+        </w:rPr>
+        <w:t>401e052..893af9b  master -&gt; master</w:t>
+      </w:r>
+    </w:p>
+    <w:p>
+      <w:pPr>
+        <w:rPr>
+          <w:lang w:val="en-US"/>
+        </w:rPr>
+      </w:pPr>
+      <w:r>
+        <w:rPr>
+          <w:lang w:val="en-US"/>
+        </w:rPr>
+        <w:t>Branch 'master' set up to track remote branch 'master' from 'origin'.</w:t>
+      </w:r>
+    </w:p>
+    <w:p>
+      <w:pPr>
+        <w:rPr>
+          <w:lang w:val="en-US"/>
+        </w:rPr>
+      </w:pPr>
+    </w:p>
+    <w:p>
+      <w:pPr>
+        <w:rPr>
+          <w:lang w:val="en-US"/>
+        </w:rPr>
+      </w:pPr>
+    </w:p>
+    <w:p>
+      <w:pPr>
+        <w:rPr>
+          <w:lang w:val="en-US"/>
+        </w:rPr>
+      </w:pPr>
+    </w:p>
+    <w:p>
+      <w:pPr>
+        <w:rPr>
+          <w:lang w:val="en-US"/>
+        </w:rPr>
+      </w:pPr>
+    </w:p>
+    <w:p>
+      <w:pPr>
+        <w:rPr>
+          <w:lang w:val="en-US"/>
+        </w:rPr>
+      </w:pPr>
+    </w:p>
+    <w:p>
+      <w:pPr>
+        <w:rPr>
+          <w:lang w:val="en-US"/>
+        </w:rPr>
+      </w:pPr>
+    </w:p>
+    <w:p>
+      <w:pPr>
+        <w:rPr>
+          <w:lang w:val="en-US"/>
+        </w:rPr>
+      </w:pPr>
+    </w:p>
+    <w:p>
+      <w:pPr>
+        <w:rPr>
+          <w:lang w:val="en-US"/>
+        </w:rPr>
+      </w:pPr>
+    </w:p>
+    <w:p>
+      <w:pPr>
+        <w:rPr>
+          <w:lang w:val="en-US"/>
+        </w:rPr>
+      </w:pPr>
+    </w:p>
+    <w:p>
+      <w:pPr>
         <w:pStyle w:val="Ttulo1"/>
       </w:pPr>
-      <w:bookmarkStart w:id="10" w:name="_Toc44612524"/>
-      <w:r>
-        <w:lastRenderedPageBreak/>
+      <w:bookmarkStart w:id="11" w:name="_Toc44612524"/>
+      <w:r>
         <w:t>CONCLUSIONES GRUPALES</w:t>
       </w:r>
-      <w:bookmarkEnd w:id="10"/>
+      <w:bookmarkEnd w:id="11"/>
     </w:p>
     <w:p>
       <w:pPr>
@@ -10851,7 +12973,15 @@
           <w:rFonts w:cs="Arial"/>
           <w:szCs w:val="24"/>
         </w:rPr>
-        <w:t>Algo que todos los miembros del equipo consideramos importante es conocer los diferentes servidores web, ya que al realizar la comparativa con 5 de ellos pudimos observar las ventajas y desventajas de cada uno de ellos, en cuanto a almacenaje y costos.</w:t>
+        <w:t xml:space="preserve">Algo que todos los miembros del equipo consideramos importante es conocer los diferentes servidores web, ya que al realizar la comparativa con 5 de ellos pudimos </w:t>
+      </w:r>
+      <w:r>
+        <w:rPr>
+          <w:rFonts w:cs="Arial"/>
+          <w:szCs w:val="24"/>
+        </w:rPr>
+        <w:lastRenderedPageBreak/>
+        <w:t>observar las ventajas y desventajas de cada uno de ellos, en cuanto a almacenaje y costos.</w:t>
       </w:r>
     </w:p>
     <w:p>
@@ -10867,7 +12997,6 @@
           <w:rFonts w:cs="Arial"/>
           <w:szCs w:val="24"/>
         </w:rPr>
-        <w:lastRenderedPageBreak/>
         <w:t xml:space="preserve">Y por último y consideramos que se </w:t>
       </w:r>
       <w:r>
@@ -10915,12 +13044,12 @@
       <w:pPr>
         <w:pStyle w:val="Ttulo1"/>
       </w:pPr>
-      <w:bookmarkStart w:id="11" w:name="_Toc44612525"/>
+      <w:bookmarkStart w:id="12" w:name="_Toc44612525"/>
       <w:r>
         <w:lastRenderedPageBreak/>
         <w:t>DIAGRAMA DE ACTIVIDADES</w:t>
       </w:r>
-      <w:bookmarkEnd w:id="11"/>
+      <w:bookmarkEnd w:id="12"/>
       <w:r>
         <w:t xml:space="preserve"> </w:t>
       </w:r>
@@ -15178,7 +17307,7 @@
 </file>
 
 <file path=word/endnotes.xml><?xml version="1.0" encoding="utf-8"?>
-<w:endnotes xmlns:wpc="http://schemas.microsoft.com/office/word/2010/wordprocessingCanvas" xmlns:cx="http://schemas.microsoft.com/office/drawing/2014/chartex" xmlns:cx1="http://schemas.microsoft.com/office/drawing/2015/9/8/chartex" xmlns:cx2="http://schemas.microsoft.com/office/drawing/2015/10/21/chartex" xmlns:cx3="http://schemas.microsoft.com/office/drawing/2016/5/9/chartex" xmlns:cx4="http://schemas.microsoft.com/office/drawing/2016/5/10/chartex" xmlns:cx5="http://schemas.microsoft.com/office/drawing/2016/5/11/chartex" xmlns:cx6="http://schemas.microsoft.com/office/drawing/2016/5/12/chartex" xmlns:cx7="http://schemas.microsoft.com/office/drawing/2016/5/13/chartex" xmlns:cx8="http://schemas.microsoft.com/office/drawing/2016/5/14/chartex" xmlns:mc="http://schemas.openxmlformats.org/markup-compatibility/2006" xmlns:aink="http://schemas.microsoft.com/office/drawing/2016/ink" xmlns:am3d="http://schemas.microsoft.com/office/drawing/2017/model3d" xmlns:o="urn:schemas-microsoft-com:office:office" xmlns:r="http://schemas.openxmlformats.org/officeDocument/2006/relationships" xmlns:m="http://schemas.openxmlformats.org/officeDocument/2006/math" xmlns:v="urn:schemas-microsoft-com:vml" xmlns:wp14="http://schemas.microsoft.com/office/word/2010/wordprocessingDrawing" xmlns:wp="http://schemas.openxmlformats.org/drawingml/2006/wordprocessingDrawing" xmlns:w10="urn:schemas-microsoft-com:office:word" xmlns:w="http://schemas.openxmlformats.org/wordprocessingml/2006/main" xmlns:w14="http://schemas.microsoft.com/office/word/2010/wordml" xmlns:w15="http://schemas.microsoft.com/office/word/2012/wordml" xmlns:w16cex="http://schemas.microsoft.com/office/word/2018/wordml/cex" xmlns:w16cid="http://schemas.microsoft.com/office/word/2016/wordml/cid" xmlns:w16="http://schemas.microsoft.com/office/word/2018/wordml" xmlns:w16se="http://schemas.microsoft.com/office/word/2015/wordml/symex" xmlns:wpg="http://schemas.microsoft.com/office/word/2010/wordprocessingGroup" xmlns:wpi="http://schemas.microsoft.com/office/word/2010/wordprocessingInk" xmlns:wne="http://schemas.microsoft.com/office/word/2006/wordml" xmlns:wps="http://schemas.microsoft.com/office/word/2010/wordprocessingShape" mc:Ignorable="w14 w15 w16se w16cid w16 w16cex wp14">
+<w:endnotes xmlns:wpc="http://schemas.microsoft.com/office/word/2010/wordprocessingCanvas" xmlns:mc="http://schemas.openxmlformats.org/markup-compatibility/2006" xmlns:o="urn:schemas-microsoft-com:office:office" xmlns:r="http://schemas.openxmlformats.org/officeDocument/2006/relationships" xmlns:m="http://schemas.openxmlformats.org/officeDocument/2006/math" xmlns:v="urn:schemas-microsoft-com:vml" xmlns:wp14="http://schemas.microsoft.com/office/word/2010/wordprocessingDrawing" xmlns:wp="http://schemas.openxmlformats.org/drawingml/2006/wordprocessingDrawing" xmlns:w10="urn:schemas-microsoft-com:office:word" xmlns:w="http://schemas.openxmlformats.org/wordprocessingml/2006/main" xmlns:w14="http://schemas.microsoft.com/office/word/2010/wordml" xmlns:w15="http://schemas.microsoft.com/office/word/2012/wordml" xmlns:wpg="http://schemas.microsoft.com/office/word/2010/wordprocessingGroup" xmlns:wpi="http://schemas.microsoft.com/office/word/2010/wordprocessingInk" xmlns:wne="http://schemas.microsoft.com/office/word/2006/wordml" xmlns:wps="http://schemas.microsoft.com/office/word/2010/wordprocessingShape" mc:Ignorable="w14 w15 wp14">
   <w:endnote w:type="separator" w:id="-1">
     <w:p>
       <w:pPr>
@@ -15203,7 +17332,7 @@
 </file>
 
 <file path=word/footnotes.xml><?xml version="1.0" encoding="utf-8"?>
-<w:footnotes xmlns:wpc="http://schemas.microsoft.com/office/word/2010/wordprocessingCanvas" xmlns:cx="http://schemas.microsoft.com/office/drawing/2014/chartex" xmlns:cx1="http://schemas.microsoft.com/office/drawing/2015/9/8/chartex" xmlns:cx2="http://schemas.microsoft.com/office/drawing/2015/10/21/chartex" xmlns:cx3="http://schemas.microsoft.com/office/drawing/2016/5/9/chartex" xmlns:cx4="http://schemas.microsoft.com/office/drawing/2016/5/10/chartex" xmlns:cx5="http://schemas.microsoft.com/office/drawing/2016/5/11/chartex" xmlns:cx6="http://schemas.microsoft.com/office/drawing/2016/5/12/chartex" xmlns:cx7="http://schemas.microsoft.com/office/drawing/2016/5/13/chartex" xmlns:cx8="http://schemas.microsoft.com/office/drawing/2016/5/14/chartex" xmlns:mc="http://schemas.openxmlformats.org/markup-compatibility/2006" xmlns:aink="http://schemas.microsoft.com/office/drawing/2016/ink" xmlns:am3d="http://schemas.microsoft.com/office/drawing/2017/model3d" xmlns:o="urn:schemas-microsoft-com:office:office" xmlns:r="http://schemas.openxmlformats.org/officeDocument/2006/relationships" xmlns:m="http://schemas.openxmlformats.org/officeDocument/2006/math" xmlns:v="urn:schemas-microsoft-com:vml" xmlns:wp14="http://schemas.microsoft.com/office/word/2010/wordprocessingDrawing" xmlns:wp="http://schemas.openxmlformats.org/drawingml/2006/wordprocessingDrawing" xmlns:w10="urn:schemas-microsoft-com:office:word" xmlns:w="http://schemas.openxmlformats.org/wordprocessingml/2006/main" xmlns:w14="http://schemas.microsoft.com/office/word/2010/wordml" xmlns:w15="http://schemas.microsoft.com/office/word/2012/wordml" xmlns:w16cex="http://schemas.microsoft.com/office/word/2018/wordml/cex" xmlns:w16cid="http://schemas.microsoft.com/office/word/2016/wordml/cid" xmlns:w16="http://schemas.microsoft.com/office/word/2018/wordml" xmlns:w16se="http://schemas.microsoft.com/office/word/2015/wordml/symex" xmlns:wpg="http://schemas.microsoft.com/office/word/2010/wordprocessingGroup" xmlns:wpi="http://schemas.microsoft.com/office/word/2010/wordprocessingInk" xmlns:wne="http://schemas.microsoft.com/office/word/2006/wordml" xmlns:wps="http://schemas.microsoft.com/office/word/2010/wordprocessingShape" mc:Ignorable="w14 w15 w16se w16cid w16 w16cex wp14">
+<w:footnotes xmlns:wpc="http://schemas.microsoft.com/office/word/2010/wordprocessingCanvas" xmlns:mc="http://schemas.openxmlformats.org/markup-compatibility/2006" xmlns:o="urn:schemas-microsoft-com:office:office" xmlns:r="http://schemas.openxmlformats.org/officeDocument/2006/relationships" xmlns:m="http://schemas.openxmlformats.org/officeDocument/2006/math" xmlns:v="urn:schemas-microsoft-com:vml" xmlns:wp14="http://schemas.microsoft.com/office/word/2010/wordprocessingDrawing" xmlns:wp="http://schemas.openxmlformats.org/drawingml/2006/wordprocessingDrawing" xmlns:w10="urn:schemas-microsoft-com:office:word" xmlns:w="http://schemas.openxmlformats.org/wordprocessingml/2006/main" xmlns:w14="http://schemas.microsoft.com/office/word/2010/wordml" xmlns:w15="http://schemas.microsoft.com/office/word/2012/wordml" xmlns:wpg="http://schemas.microsoft.com/office/word/2010/wordprocessingGroup" xmlns:wpi="http://schemas.microsoft.com/office/word/2010/wordprocessingInk" xmlns:wne="http://schemas.microsoft.com/office/word/2006/wordml" xmlns:wps="http://schemas.microsoft.com/office/word/2010/wordprocessingShape" mc:Ignorable="w14 w15 wp14">
   <w:footnote w:type="separator" w:id="-1">
     <w:p>
       <w:pPr>
@@ -15228,8 +17357,8 @@
 </file>
 
 <file path=word/numbering.xml><?xml version="1.0" encoding="utf-8"?>
-<w:numbering xmlns:wpc="http://schemas.microsoft.com/office/word/2010/wordprocessingCanvas" xmlns:cx="http://schemas.microsoft.com/office/drawing/2014/chartex" xmlns:cx1="http://schemas.microsoft.com/office/drawing/2015/9/8/chartex" xmlns:cx2="http://schemas.microsoft.com/office/drawing/2015/10/21/chartex" xmlns:cx3="http://schemas.microsoft.com/office/drawing/2016/5/9/chartex" xmlns:cx4="http://schemas.microsoft.com/office/drawing/2016/5/10/chartex" xmlns:cx5="http://schemas.microsoft.com/office/drawing/2016/5/11/chartex" xmlns:cx6="http://schemas.microsoft.com/office/drawing/2016/5/12/chartex" xmlns:cx7="http://schemas.microsoft.com/office/drawing/2016/5/13/chartex" xmlns:cx8="http://schemas.microsoft.com/office/drawing/2016/5/14/chartex" xmlns:mc="http://schemas.openxmlformats.org/markup-compatibility/2006" xmlns:aink="http://schemas.microsoft.com/office/drawing/2016/ink" xmlns:am3d="http://schemas.microsoft.com/office/drawing/2017/model3d" xmlns:o="urn:schemas-microsoft-com:office:office" xmlns:r="http://schemas.openxmlformats.org/officeDocument/2006/relationships" xmlns:m="http://schemas.openxmlformats.org/officeDocument/2006/math" xmlns:v="urn:schemas-microsoft-com:vml" xmlns:wp14="http://schemas.microsoft.com/office/word/2010/wordprocessingDrawing" xmlns:wp="http://schemas.openxmlformats.org/drawingml/2006/wordprocessingDrawing" xmlns:w10="urn:schemas-microsoft-com:office:word" xmlns:w="http://schemas.openxmlformats.org/wordprocessingml/2006/main" xmlns:w14="http://schemas.microsoft.com/office/word/2010/wordml" xmlns:w15="http://schemas.microsoft.com/office/word/2012/wordml" xmlns:w16cex="http://schemas.microsoft.com/office/word/2018/wordml/cex" xmlns:w16cid="http://schemas.microsoft.com/office/word/2016/wordml/cid" xmlns:w16="http://schemas.microsoft.com/office/word/2018/wordml" xmlns:w16se="http://schemas.microsoft.com/office/word/2015/wordml/symex" xmlns:wpg="http://schemas.microsoft.com/office/word/2010/wordprocessingGroup" xmlns:wpi="http://schemas.microsoft.com/office/word/2010/wordprocessingInk" xmlns:wne="http://schemas.microsoft.com/office/word/2006/wordml" xmlns:wps="http://schemas.microsoft.com/office/word/2010/wordprocessingShape" mc:Ignorable="w14 w15 w16se w16cid w16 w16cex wp14">
-  <w:abstractNum w:abstractNumId="0" w15:restartNumberingAfterBreak="0">
+<w:numbering xmlns:wpc="http://schemas.microsoft.com/office/word/2010/wordprocessingCanvas" xmlns:mc="http://schemas.openxmlformats.org/markup-compatibility/2006" xmlns:o="urn:schemas-microsoft-com:office:office" xmlns:r="http://schemas.openxmlformats.org/officeDocument/2006/relationships" xmlns:m="http://schemas.openxmlformats.org/officeDocument/2006/math" xmlns:v="urn:schemas-microsoft-com:vml" xmlns:wp14="http://schemas.microsoft.com/office/word/2010/wordprocessingDrawing" xmlns:wp="http://schemas.openxmlformats.org/drawingml/2006/wordprocessingDrawing" xmlns:w10="urn:schemas-microsoft-com:office:word" xmlns:w="http://schemas.openxmlformats.org/wordprocessingml/2006/main" xmlns:w14="http://schemas.microsoft.com/office/word/2010/wordml" xmlns:w15="http://schemas.microsoft.com/office/word/2012/wordml" xmlns:wpg="http://schemas.microsoft.com/office/word/2010/wordprocessingGroup" xmlns:wpi="http://schemas.microsoft.com/office/word/2010/wordprocessingInk" xmlns:wne="http://schemas.microsoft.com/office/word/2006/wordml" xmlns:wps="http://schemas.microsoft.com/office/word/2010/wordprocessingShape" mc:Ignorable="w14 w15 wp14">
+  <w:abstractNum w:abstractNumId="0">
     <w:nsid w:val="045445E1"/>
     <w:multiLevelType w:val="hybridMultilevel"/>
     <w:tmpl w:val="28C8DC92"/>
@@ -15342,7 +17471,7 @@
       </w:rPr>
     </w:lvl>
   </w:abstractNum>
-  <w:abstractNum w:abstractNumId="1" w15:restartNumberingAfterBreak="0">
+  <w:abstractNum w:abstractNumId="1">
     <w:nsid w:val="0C2111FA"/>
     <w:multiLevelType w:val="multilevel"/>
     <w:tmpl w:val="283CCFF4"/>
@@ -15491,7 +17620,7 @@
       </w:rPr>
     </w:lvl>
   </w:abstractNum>
-  <w:abstractNum w:abstractNumId="2" w15:restartNumberingAfterBreak="0">
+  <w:abstractNum w:abstractNumId="2">
     <w:nsid w:val="0DCA30BA"/>
     <w:multiLevelType w:val="multilevel"/>
     <w:tmpl w:val="283CCFF4"/>
@@ -15640,7 +17769,120 @@
       </w:rPr>
     </w:lvl>
   </w:abstractNum>
-  <w:abstractNum w:abstractNumId="3" w15:restartNumberingAfterBreak="0">
+  <w:abstractNum w:abstractNumId="3">
+    <w:nsid w:val="1367004D"/>
+    <w:multiLevelType w:val="hybridMultilevel"/>
+    <w:tmpl w:val="755CE30A"/>
+    <w:lvl w:ilvl="0" w:tplc="080A0001">
+      <w:start w:val="1"/>
+      <w:numFmt w:val="bullet"/>
+      <w:lvlText w:val=""/>
+      <w:lvlJc w:val="left"/>
+      <w:pPr>
+        <w:ind w:left="1440" w:hanging="360"/>
+      </w:pPr>
+      <w:rPr>
+        <w:rFonts w:ascii="Symbol" w:hAnsi="Symbol" w:hint="default"/>
+      </w:rPr>
+    </w:lvl>
+    <w:lvl w:ilvl="1" w:tplc="080A0003" w:tentative="1">
+      <w:start w:val="1"/>
+      <w:numFmt w:val="bullet"/>
+      <w:lvlText w:val="o"/>
+      <w:lvlJc w:val="left"/>
+      <w:pPr>
+        <w:ind w:left="2160" w:hanging="360"/>
+      </w:pPr>
+      <w:rPr>
+        <w:rFonts w:ascii="Courier New" w:hAnsi="Courier New" w:cs="Courier New" w:hint="default"/>
+      </w:rPr>
+    </w:lvl>
+    <w:lvl w:ilvl="2" w:tplc="080A0005" w:tentative="1">
+      <w:start w:val="1"/>
+      <w:numFmt w:val="bullet"/>
+      <w:lvlText w:val=""/>
+      <w:lvlJc w:val="left"/>
+      <w:pPr>
+        <w:ind w:left="2880" w:hanging="360"/>
+      </w:pPr>
+      <w:rPr>
+        <w:rFonts w:ascii="Wingdings" w:hAnsi="Wingdings" w:hint="default"/>
+      </w:rPr>
+    </w:lvl>
+    <w:lvl w:ilvl="3" w:tplc="080A0001" w:tentative="1">
+      <w:start w:val="1"/>
+      <w:numFmt w:val="bullet"/>
+      <w:lvlText w:val=""/>
+      <w:lvlJc w:val="left"/>
+      <w:pPr>
+        <w:ind w:left="3600" w:hanging="360"/>
+      </w:pPr>
+      <w:rPr>
+        <w:rFonts w:ascii="Symbol" w:hAnsi="Symbol" w:hint="default"/>
+      </w:rPr>
+    </w:lvl>
+    <w:lvl w:ilvl="4" w:tplc="080A0003" w:tentative="1">
+      <w:start w:val="1"/>
+      <w:numFmt w:val="bullet"/>
+      <w:lvlText w:val="o"/>
+      <w:lvlJc w:val="left"/>
+      <w:pPr>
+        <w:ind w:left="4320" w:hanging="360"/>
+      </w:pPr>
+      <w:rPr>
+        <w:rFonts w:ascii="Courier New" w:hAnsi="Courier New" w:cs="Courier New" w:hint="default"/>
+      </w:rPr>
+    </w:lvl>
+    <w:lvl w:ilvl="5" w:tplc="080A0005" w:tentative="1">
+      <w:start w:val="1"/>
+      <w:numFmt w:val="bullet"/>
+      <w:lvlText w:val=""/>
+      <w:lvlJc w:val="left"/>
+      <w:pPr>
+        <w:ind w:left="5040" w:hanging="360"/>
+      </w:pPr>
+      <w:rPr>
+        <w:rFonts w:ascii="Wingdings" w:hAnsi="Wingdings" w:hint="default"/>
+      </w:rPr>
+    </w:lvl>
+    <w:lvl w:ilvl="6" w:tplc="080A0001" w:tentative="1">
+      <w:start w:val="1"/>
+      <w:numFmt w:val="bullet"/>
+      <w:lvlText w:val=""/>
+      <w:lvlJc w:val="left"/>
+      <w:pPr>
+        <w:ind w:left="5760" w:hanging="360"/>
+      </w:pPr>
+      <w:rPr>
+        <w:rFonts w:ascii="Symbol" w:hAnsi="Symbol" w:hint="default"/>
+      </w:rPr>
+    </w:lvl>
+    <w:lvl w:ilvl="7" w:tplc="080A0003" w:tentative="1">
+      <w:start w:val="1"/>
+      <w:numFmt w:val="bullet"/>
+      <w:lvlText w:val="o"/>
+      <w:lvlJc w:val="left"/>
+      <w:pPr>
+        <w:ind w:left="6480" w:hanging="360"/>
+      </w:pPr>
+      <w:rPr>
+        <w:rFonts w:ascii="Courier New" w:hAnsi="Courier New" w:cs="Courier New" w:hint="default"/>
+      </w:rPr>
+    </w:lvl>
+    <w:lvl w:ilvl="8" w:tplc="080A0005" w:tentative="1">
+      <w:start w:val="1"/>
+      <w:numFmt w:val="bullet"/>
+      <w:lvlText w:val=""/>
+      <w:lvlJc w:val="left"/>
+      <w:pPr>
+        <w:ind w:left="7200" w:hanging="360"/>
+      </w:pPr>
+      <w:rPr>
+        <w:rFonts w:ascii="Wingdings" w:hAnsi="Wingdings" w:hint="default"/>
+      </w:rPr>
+    </w:lvl>
+  </w:abstractNum>
+  <w:abstractNum w:abstractNumId="4">
     <w:nsid w:val="1D2706C0"/>
     <w:multiLevelType w:val="hybridMultilevel"/>
     <w:tmpl w:val="38D0170C"/>
@@ -15753,7 +17995,7 @@
       </w:rPr>
     </w:lvl>
   </w:abstractNum>
-  <w:abstractNum w:abstractNumId="4" w15:restartNumberingAfterBreak="0">
+  <w:abstractNum w:abstractNumId="5">
     <w:nsid w:val="1EF556B4"/>
     <w:multiLevelType w:val="hybridMultilevel"/>
     <w:tmpl w:val="181C6BF4"/>
@@ -15866,7 +18108,7 @@
       </w:rPr>
     </w:lvl>
   </w:abstractNum>
-  <w:abstractNum w:abstractNumId="5" w15:restartNumberingAfterBreak="0">
+  <w:abstractNum w:abstractNumId="6">
     <w:nsid w:val="1F50726A"/>
     <w:multiLevelType w:val="hybridMultilevel"/>
     <w:tmpl w:val="27F898C6"/>
@@ -15979,7 +18221,7 @@
       </w:rPr>
     </w:lvl>
   </w:abstractNum>
-  <w:abstractNum w:abstractNumId="6" w15:restartNumberingAfterBreak="0">
+  <w:abstractNum w:abstractNumId="7">
     <w:nsid w:val="22A84918"/>
     <w:multiLevelType w:val="multilevel"/>
     <w:tmpl w:val="C8F4D8B2"/>
@@ -16128,7 +18370,7 @@
       </w:rPr>
     </w:lvl>
   </w:abstractNum>
-  <w:abstractNum w:abstractNumId="7" w15:restartNumberingAfterBreak="0">
+  <w:abstractNum w:abstractNumId="8">
     <w:nsid w:val="244826F5"/>
     <w:multiLevelType w:val="hybridMultilevel"/>
     <w:tmpl w:val="57A82172"/>
@@ -16241,7 +18483,7 @@
       </w:rPr>
     </w:lvl>
   </w:abstractNum>
-  <w:abstractNum w:abstractNumId="8" w15:restartNumberingAfterBreak="0">
+  <w:abstractNum w:abstractNumId="9">
     <w:nsid w:val="2974013E"/>
     <w:multiLevelType w:val="multilevel"/>
     <w:tmpl w:val="C5667828"/>
@@ -16354,7 +18596,7 @@
       </w:pPr>
     </w:lvl>
   </w:abstractNum>
-  <w:abstractNum w:abstractNumId="9" w15:restartNumberingAfterBreak="0">
+  <w:abstractNum w:abstractNumId="10">
     <w:nsid w:val="29F02268"/>
     <w:multiLevelType w:val="hybridMultilevel"/>
     <w:tmpl w:val="3998F204"/>
@@ -16467,7 +18709,7 @@
       </w:rPr>
     </w:lvl>
   </w:abstractNum>
-  <w:abstractNum w:abstractNumId="10" w15:restartNumberingAfterBreak="0">
+  <w:abstractNum w:abstractNumId="11">
     <w:nsid w:val="2BFF1BC4"/>
     <w:multiLevelType w:val="hybridMultilevel"/>
     <w:tmpl w:val="CA3632C6"/>
@@ -16580,7 +18822,7 @@
       </w:rPr>
     </w:lvl>
   </w:abstractNum>
-  <w:abstractNum w:abstractNumId="11" w15:restartNumberingAfterBreak="0">
+  <w:abstractNum w:abstractNumId="12">
     <w:nsid w:val="33D06FF9"/>
     <w:multiLevelType w:val="hybridMultilevel"/>
     <w:tmpl w:val="DB107B12"/>
@@ -16669,7 +18911,7 @@
       </w:pPr>
     </w:lvl>
   </w:abstractNum>
-  <w:abstractNum w:abstractNumId="12" w15:restartNumberingAfterBreak="0">
+  <w:abstractNum w:abstractNumId="13">
     <w:nsid w:val="378359B2"/>
     <w:multiLevelType w:val="hybridMultilevel"/>
     <w:tmpl w:val="43F8EA74"/>
@@ -16758,7 +19000,7 @@
       </w:pPr>
     </w:lvl>
   </w:abstractNum>
-  <w:abstractNum w:abstractNumId="13" w15:restartNumberingAfterBreak="0">
+  <w:abstractNum w:abstractNumId="14">
     <w:nsid w:val="452B57CA"/>
     <w:multiLevelType w:val="multilevel"/>
     <w:tmpl w:val="F93E6B80"/>
@@ -16908,7 +19150,120 @@
       </w:rPr>
     </w:lvl>
   </w:abstractNum>
-  <w:abstractNum w:abstractNumId="14" w15:restartNumberingAfterBreak="0">
+  <w:abstractNum w:abstractNumId="15">
+    <w:nsid w:val="4CA104C5"/>
+    <w:multiLevelType w:val="hybridMultilevel"/>
+    <w:tmpl w:val="37F29A00"/>
+    <w:lvl w:ilvl="0" w:tplc="080A0001">
+      <w:start w:val="1"/>
+      <w:numFmt w:val="bullet"/>
+      <w:lvlText w:val=""/>
+      <w:lvlJc w:val="left"/>
+      <w:pPr>
+        <w:ind w:left="1068" w:hanging="360"/>
+      </w:pPr>
+      <w:rPr>
+        <w:rFonts w:ascii="Symbol" w:hAnsi="Symbol" w:hint="default"/>
+      </w:rPr>
+    </w:lvl>
+    <w:lvl w:ilvl="1" w:tplc="080A0003" w:tentative="1">
+      <w:start w:val="1"/>
+      <w:numFmt w:val="bullet"/>
+      <w:lvlText w:val="o"/>
+      <w:lvlJc w:val="left"/>
+      <w:pPr>
+        <w:ind w:left="1788" w:hanging="360"/>
+      </w:pPr>
+      <w:rPr>
+        <w:rFonts w:ascii="Courier New" w:hAnsi="Courier New" w:cs="Courier New" w:hint="default"/>
+      </w:rPr>
+    </w:lvl>
+    <w:lvl w:ilvl="2" w:tplc="080A0005" w:tentative="1">
+      <w:start w:val="1"/>
+      <w:numFmt w:val="bullet"/>
+      <w:lvlText w:val=""/>
+      <w:lvlJc w:val="left"/>
+      <w:pPr>
+        <w:ind w:left="2508" w:hanging="360"/>
+      </w:pPr>
+      <w:rPr>
+        <w:rFonts w:ascii="Wingdings" w:hAnsi="Wingdings" w:hint="default"/>
+      </w:rPr>
+    </w:lvl>
+    <w:lvl w:ilvl="3" w:tplc="080A0001" w:tentative="1">
+      <w:start w:val="1"/>
+      <w:numFmt w:val="bullet"/>
+      <w:lvlText w:val=""/>
+      <w:lvlJc w:val="left"/>
+      <w:pPr>
+        <w:ind w:left="3228" w:hanging="360"/>
+      </w:pPr>
+      <w:rPr>
+        <w:rFonts w:ascii="Symbol" w:hAnsi="Symbol" w:hint="default"/>
+      </w:rPr>
+    </w:lvl>
+    <w:lvl w:ilvl="4" w:tplc="080A0003" w:tentative="1">
+      <w:start w:val="1"/>
+      <w:numFmt w:val="bullet"/>
+      <w:lvlText w:val="o"/>
+      <w:lvlJc w:val="left"/>
+      <w:pPr>
+        <w:ind w:left="3948" w:hanging="360"/>
+      </w:pPr>
+      <w:rPr>
+        <w:rFonts w:ascii="Courier New" w:hAnsi="Courier New" w:cs="Courier New" w:hint="default"/>
+      </w:rPr>
+    </w:lvl>
+    <w:lvl w:ilvl="5" w:tplc="080A0005" w:tentative="1">
+      <w:start w:val="1"/>
+      <w:numFmt w:val="bullet"/>
+      <w:lvlText w:val=""/>
+      <w:lvlJc w:val="left"/>
+      <w:pPr>
+        <w:ind w:left="4668" w:hanging="360"/>
+      </w:pPr>
+      <w:rPr>
+        <w:rFonts w:ascii="Wingdings" w:hAnsi="Wingdings" w:hint="default"/>
+      </w:rPr>
+    </w:lvl>
+    <w:lvl w:ilvl="6" w:tplc="080A0001" w:tentative="1">
+      <w:start w:val="1"/>
+      <w:numFmt w:val="bullet"/>
+      <w:lvlText w:val=""/>
+      <w:lvlJc w:val="left"/>
+      <w:pPr>
+        <w:ind w:left="5388" w:hanging="360"/>
+      </w:pPr>
+      <w:rPr>
+        <w:rFonts w:ascii="Symbol" w:hAnsi="Symbol" w:hint="default"/>
+      </w:rPr>
+    </w:lvl>
+    <w:lvl w:ilvl="7" w:tplc="080A0003" w:tentative="1">
+      <w:start w:val="1"/>
+      <w:numFmt w:val="bullet"/>
+      <w:lvlText w:val="o"/>
+      <w:lvlJc w:val="left"/>
+      <w:pPr>
+        <w:ind w:left="6108" w:hanging="360"/>
+      </w:pPr>
+      <w:rPr>
+        <w:rFonts w:ascii="Courier New" w:hAnsi="Courier New" w:cs="Courier New" w:hint="default"/>
+      </w:rPr>
+    </w:lvl>
+    <w:lvl w:ilvl="8" w:tplc="080A0005" w:tentative="1">
+      <w:start w:val="1"/>
+      <w:numFmt w:val="bullet"/>
+      <w:lvlText w:val=""/>
+      <w:lvlJc w:val="left"/>
+      <w:pPr>
+        <w:ind w:left="6828" w:hanging="360"/>
+      </w:pPr>
+      <w:rPr>
+        <w:rFonts w:ascii="Wingdings" w:hAnsi="Wingdings" w:hint="default"/>
+      </w:rPr>
+    </w:lvl>
+  </w:abstractNum>
+  <w:abstractNum w:abstractNumId="16">
     <w:nsid w:val="58CB3AB2"/>
     <w:multiLevelType w:val="hybridMultilevel"/>
     <w:tmpl w:val="12C6B370"/>
@@ -17021,7 +19376,7 @@
       </w:rPr>
     </w:lvl>
   </w:abstractNum>
-  <w:abstractNum w:abstractNumId="15" w15:restartNumberingAfterBreak="0">
+  <w:abstractNum w:abstractNumId="17">
     <w:nsid w:val="5D095ED8"/>
     <w:multiLevelType w:val="hybridMultilevel"/>
     <w:tmpl w:val="C4745218"/>
@@ -17134,7 +19489,7 @@
       </w:rPr>
     </w:lvl>
   </w:abstractNum>
-  <w:abstractNum w:abstractNumId="16" w15:restartNumberingAfterBreak="0">
+  <w:abstractNum w:abstractNumId="18">
     <w:nsid w:val="69287CD5"/>
     <w:multiLevelType w:val="multilevel"/>
     <w:tmpl w:val="F93E6B80"/>
@@ -17284,7 +19639,7 @@
       </w:rPr>
     </w:lvl>
   </w:abstractNum>
-  <w:abstractNum w:abstractNumId="17" w15:restartNumberingAfterBreak="0">
+  <w:abstractNum w:abstractNumId="19">
     <w:nsid w:val="6B4D3F14"/>
     <w:multiLevelType w:val="hybridMultilevel"/>
     <w:tmpl w:val="2FC05772"/>
@@ -17397,7 +19752,7 @@
       </w:rPr>
     </w:lvl>
   </w:abstractNum>
-  <w:abstractNum w:abstractNumId="18" w15:restartNumberingAfterBreak="0">
+  <w:abstractNum w:abstractNumId="20">
     <w:nsid w:val="6DA21F8B"/>
     <w:multiLevelType w:val="multilevel"/>
     <w:tmpl w:val="F93E6B80"/>
@@ -17547,7 +19902,7 @@
       </w:rPr>
     </w:lvl>
   </w:abstractNum>
-  <w:abstractNum w:abstractNumId="19" w15:restartNumberingAfterBreak="0">
+  <w:abstractNum w:abstractNumId="21">
     <w:nsid w:val="70C21AED"/>
     <w:multiLevelType w:val="hybridMultilevel"/>
     <w:tmpl w:val="FF863D66"/>
@@ -17633,7 +19988,125 @@
       </w:pPr>
     </w:lvl>
   </w:abstractNum>
-  <w:abstractNum w:abstractNumId="20" w15:restartNumberingAfterBreak="0">
+  <w:abstractNum w:abstractNumId="22">
+    <w:nsid w:val="741F12C3"/>
+    <w:multiLevelType w:val="multilevel"/>
+    <w:tmpl w:val="37BA4B0A"/>
+    <w:lvl w:ilvl="0">
+      <w:start w:val="1"/>
+      <w:numFmt w:val="decimal"/>
+      <w:lvlText w:val="%1."/>
+      <w:lvlJc w:val="left"/>
+      <w:pPr>
+        <w:ind w:left="720" w:hanging="360"/>
+      </w:pPr>
+    </w:lvl>
+    <w:lvl w:ilvl="1">
+      <w:start w:val="1"/>
+      <w:numFmt w:val="decimal"/>
+      <w:isLgl/>
+      <w:lvlText w:val="%1.%2"/>
+      <w:lvlJc w:val="left"/>
+      <w:pPr>
+        <w:ind w:left="1428" w:hanging="360"/>
+      </w:pPr>
+      <w:rPr>
+        <w:rFonts w:hint="default"/>
+      </w:rPr>
+    </w:lvl>
+    <w:lvl w:ilvl="2">
+      <w:start w:val="1"/>
+      <w:numFmt w:val="decimal"/>
+      <w:isLgl/>
+      <w:lvlText w:val="%1.%2.%3"/>
+      <w:lvlJc w:val="left"/>
+      <w:pPr>
+        <w:ind w:left="2496" w:hanging="720"/>
+      </w:pPr>
+      <w:rPr>
+        <w:rFonts w:hint="default"/>
+      </w:rPr>
+    </w:lvl>
+    <w:lvl w:ilvl="3">
+      <w:start w:val="1"/>
+      <w:numFmt w:val="decimal"/>
+      <w:isLgl/>
+      <w:lvlText w:val="%1.%2.%3.%4"/>
+      <w:lvlJc w:val="left"/>
+      <w:pPr>
+        <w:ind w:left="3564" w:hanging="1080"/>
+      </w:pPr>
+      <w:rPr>
+        <w:rFonts w:hint="default"/>
+      </w:rPr>
+    </w:lvl>
+    <w:lvl w:ilvl="4">
+      <w:start w:val="1"/>
+      <w:numFmt w:val="decimal"/>
+      <w:isLgl/>
+      <w:lvlText w:val="%1.%2.%3.%4.%5"/>
+      <w:lvlJc w:val="left"/>
+      <w:pPr>
+        <w:ind w:left="4272" w:hanging="1080"/>
+      </w:pPr>
+      <w:rPr>
+        <w:rFonts w:hint="default"/>
+      </w:rPr>
+    </w:lvl>
+    <w:lvl w:ilvl="5">
+      <w:start w:val="1"/>
+      <w:numFmt w:val="decimal"/>
+      <w:isLgl/>
+      <w:lvlText w:val="%1.%2.%3.%4.%5.%6"/>
+      <w:lvlJc w:val="left"/>
+      <w:pPr>
+        <w:ind w:left="5340" w:hanging="1440"/>
+      </w:pPr>
+      <w:rPr>
+        <w:rFonts w:hint="default"/>
+      </w:rPr>
+    </w:lvl>
+    <w:lvl w:ilvl="6">
+      <w:start w:val="1"/>
+      <w:numFmt w:val="decimal"/>
+      <w:isLgl/>
+      <w:lvlText w:val="%1.%2.%3.%4.%5.%6.%7"/>
+      <w:lvlJc w:val="left"/>
+      <w:pPr>
+        <w:ind w:left="6048" w:hanging="1440"/>
+      </w:pPr>
+      <w:rPr>
+        <w:rFonts w:hint="default"/>
+      </w:rPr>
+    </w:lvl>
+    <w:lvl w:ilvl="7">
+      <w:start w:val="1"/>
+      <w:numFmt w:val="decimal"/>
+      <w:isLgl/>
+      <w:lvlText w:val="%1.%2.%3.%4.%5.%6.%7.%8"/>
+      <w:lvlJc w:val="left"/>
+      <w:pPr>
+        <w:ind w:left="7116" w:hanging="1800"/>
+      </w:pPr>
+      <w:rPr>
+        <w:rFonts w:hint="default"/>
+      </w:rPr>
+    </w:lvl>
+    <w:lvl w:ilvl="8">
+      <w:start w:val="1"/>
+      <w:numFmt w:val="decimal"/>
+      <w:isLgl/>
+      <w:lvlText w:val="%1.%2.%3.%4.%5.%6.%7.%8.%9"/>
+      <w:lvlJc w:val="left"/>
+      <w:pPr>
+        <w:ind w:left="7824" w:hanging="1800"/>
+      </w:pPr>
+      <w:rPr>
+        <w:rFonts w:hint="default"/>
+      </w:rPr>
+    </w:lvl>
+  </w:abstractNum>
+  <w:abstractNum w:abstractNumId="23">
     <w:nsid w:val="76F43A50"/>
     <w:multiLevelType w:val="hybridMultilevel"/>
     <w:tmpl w:val="BA0AAFFE"/>
@@ -17746,32 +20219,145 @@
       </w:rPr>
     </w:lvl>
   </w:abstractNum>
+  <w:abstractNum w:abstractNumId="24">
+    <w:nsid w:val="780077D1"/>
+    <w:multiLevelType w:val="hybridMultilevel"/>
+    <w:tmpl w:val="12BE7B92"/>
+    <w:lvl w:ilvl="0" w:tplc="080A0001">
+      <w:start w:val="1"/>
+      <w:numFmt w:val="bullet"/>
+      <w:lvlText w:val=""/>
+      <w:lvlJc w:val="left"/>
+      <w:pPr>
+        <w:ind w:left="1068" w:hanging="360"/>
+      </w:pPr>
+      <w:rPr>
+        <w:rFonts w:ascii="Symbol" w:hAnsi="Symbol" w:hint="default"/>
+      </w:rPr>
+    </w:lvl>
+    <w:lvl w:ilvl="1" w:tplc="080A0003" w:tentative="1">
+      <w:start w:val="1"/>
+      <w:numFmt w:val="bullet"/>
+      <w:lvlText w:val="o"/>
+      <w:lvlJc w:val="left"/>
+      <w:pPr>
+        <w:ind w:left="1788" w:hanging="360"/>
+      </w:pPr>
+      <w:rPr>
+        <w:rFonts w:ascii="Courier New" w:hAnsi="Courier New" w:cs="Courier New" w:hint="default"/>
+      </w:rPr>
+    </w:lvl>
+    <w:lvl w:ilvl="2" w:tplc="080A0005" w:tentative="1">
+      <w:start w:val="1"/>
+      <w:numFmt w:val="bullet"/>
+      <w:lvlText w:val=""/>
+      <w:lvlJc w:val="left"/>
+      <w:pPr>
+        <w:ind w:left="2508" w:hanging="360"/>
+      </w:pPr>
+      <w:rPr>
+        <w:rFonts w:ascii="Wingdings" w:hAnsi="Wingdings" w:hint="default"/>
+      </w:rPr>
+    </w:lvl>
+    <w:lvl w:ilvl="3" w:tplc="080A0001" w:tentative="1">
+      <w:start w:val="1"/>
+      <w:numFmt w:val="bullet"/>
+      <w:lvlText w:val=""/>
+      <w:lvlJc w:val="left"/>
+      <w:pPr>
+        <w:ind w:left="3228" w:hanging="360"/>
+      </w:pPr>
+      <w:rPr>
+        <w:rFonts w:ascii="Symbol" w:hAnsi="Symbol" w:hint="default"/>
+      </w:rPr>
+    </w:lvl>
+    <w:lvl w:ilvl="4" w:tplc="080A0003" w:tentative="1">
+      <w:start w:val="1"/>
+      <w:numFmt w:val="bullet"/>
+      <w:lvlText w:val="o"/>
+      <w:lvlJc w:val="left"/>
+      <w:pPr>
+        <w:ind w:left="3948" w:hanging="360"/>
+      </w:pPr>
+      <w:rPr>
+        <w:rFonts w:ascii="Courier New" w:hAnsi="Courier New" w:cs="Courier New" w:hint="default"/>
+      </w:rPr>
+    </w:lvl>
+    <w:lvl w:ilvl="5" w:tplc="080A0005" w:tentative="1">
+      <w:start w:val="1"/>
+      <w:numFmt w:val="bullet"/>
+      <w:lvlText w:val=""/>
+      <w:lvlJc w:val="left"/>
+      <w:pPr>
+        <w:ind w:left="4668" w:hanging="360"/>
+      </w:pPr>
+      <w:rPr>
+        <w:rFonts w:ascii="Wingdings" w:hAnsi="Wingdings" w:hint="default"/>
+      </w:rPr>
+    </w:lvl>
+    <w:lvl w:ilvl="6" w:tplc="080A0001" w:tentative="1">
+      <w:start w:val="1"/>
+      <w:numFmt w:val="bullet"/>
+      <w:lvlText w:val=""/>
+      <w:lvlJc w:val="left"/>
+      <w:pPr>
+        <w:ind w:left="5388" w:hanging="360"/>
+      </w:pPr>
+      <w:rPr>
+        <w:rFonts w:ascii="Symbol" w:hAnsi="Symbol" w:hint="default"/>
+      </w:rPr>
+    </w:lvl>
+    <w:lvl w:ilvl="7" w:tplc="080A0003" w:tentative="1">
+      <w:start w:val="1"/>
+      <w:numFmt w:val="bullet"/>
+      <w:lvlText w:val="o"/>
+      <w:lvlJc w:val="left"/>
+      <w:pPr>
+        <w:ind w:left="6108" w:hanging="360"/>
+      </w:pPr>
+      <w:rPr>
+        <w:rFonts w:ascii="Courier New" w:hAnsi="Courier New" w:cs="Courier New" w:hint="default"/>
+      </w:rPr>
+    </w:lvl>
+    <w:lvl w:ilvl="8" w:tplc="080A0005" w:tentative="1">
+      <w:start w:val="1"/>
+      <w:numFmt w:val="bullet"/>
+      <w:lvlText w:val=""/>
+      <w:lvlJc w:val="left"/>
+      <w:pPr>
+        <w:ind w:left="6828" w:hanging="360"/>
+      </w:pPr>
+      <w:rPr>
+        <w:rFonts w:ascii="Wingdings" w:hAnsi="Wingdings" w:hint="default"/>
+      </w:rPr>
+    </w:lvl>
+  </w:abstractNum>
   <w:num w:numId="1">
-    <w:abstractNumId w:val="3"/>
+    <w:abstractNumId w:val="4"/>
   </w:num>
   <w:num w:numId="2">
+    <w:abstractNumId w:val="19"/>
+  </w:num>
+  <w:num w:numId="3">
+    <w:abstractNumId w:val="11"/>
+  </w:num>
+  <w:num w:numId="4">
+    <w:abstractNumId w:val="5"/>
+  </w:num>
+  <w:num w:numId="5">
     <w:abstractNumId w:val="17"/>
   </w:num>
-  <w:num w:numId="3">
-    <w:abstractNumId w:val="10"/>
-  </w:num>
-  <w:num w:numId="4">
-    <w:abstractNumId w:val="4"/>
-  </w:num>
-  <w:num w:numId="5">
-    <w:abstractNumId w:val="15"/>
-  </w:num>
   <w:num w:numId="6">
-    <w:abstractNumId w:val="19"/>
+    <w:abstractNumId w:val="21"/>
   </w:num>
   <w:num w:numId="7">
-    <w:abstractNumId w:val="18"/>
+    <w:abstractNumId w:val="20"/>
   </w:num>
   <w:num w:numId="8">
-    <w:abstractNumId w:val="13"/>
+    <w:abstractNumId w:val="14"/>
   </w:num>
   <w:num w:numId="9">
-    <w:abstractNumId w:val="16"/>
+    <w:abstractNumId w:val="18"/>
   </w:num>
   <w:num w:numId="10">
     <w:abstractNumId w:val="1"/>
@@ -17780,40 +20366,52 @@
     <w:abstractNumId w:val="2"/>
   </w:num>
   <w:num w:numId="12">
-    <w:abstractNumId w:val="11"/>
+    <w:abstractNumId w:val="12"/>
   </w:num>
   <w:num w:numId="13">
-    <w:abstractNumId w:val="6"/>
+    <w:abstractNumId w:val="7"/>
   </w:num>
   <w:num w:numId="14">
-    <w:abstractNumId w:val="14"/>
+    <w:abstractNumId w:val="16"/>
   </w:num>
   <w:num w:numId="15">
-    <w:abstractNumId w:val="20"/>
+    <w:abstractNumId w:val="23"/>
   </w:num>
   <w:num w:numId="16">
-    <w:abstractNumId w:val="12"/>
+    <w:abstractNumId w:val="13"/>
   </w:num>
   <w:num w:numId="17">
-    <w:abstractNumId w:val="8"/>
+    <w:abstractNumId w:val="9"/>
   </w:num>
   <w:num w:numId="18">
     <w:abstractNumId w:val="0"/>
   </w:num>
   <w:num w:numId="19">
-    <w:abstractNumId w:val="5"/>
+    <w:abstractNumId w:val="6"/>
   </w:num>
   <w:num w:numId="20">
-    <w:abstractNumId w:val="9"/>
+    <w:abstractNumId w:val="10"/>
   </w:num>
   <w:num w:numId="21">
-    <w:abstractNumId w:val="7"/>
+    <w:abstractNumId w:val="8"/>
+  </w:num>
+  <w:num w:numId="22">
+    <w:abstractNumId w:val="22"/>
+  </w:num>
+  <w:num w:numId="23">
+    <w:abstractNumId w:val="15"/>
+  </w:num>
+  <w:num w:numId="24">
+    <w:abstractNumId w:val="24"/>
+  </w:num>
+  <w:num w:numId="25">
+    <w:abstractNumId w:val="3"/>
   </w:num>
 </w:numbering>
 </file>
 
 <file path=word/styles.xml><?xml version="1.0" encoding="utf-8"?>
-<w:styles xmlns:mc="http://schemas.openxmlformats.org/markup-compatibility/2006" xmlns:r="http://schemas.openxmlformats.org/officeDocument/2006/relationships" xmlns:w="http://schemas.openxmlformats.org/wordprocessingml/2006/main" xmlns:w14="http://schemas.microsoft.com/office/word/2010/wordml" xmlns:w15="http://schemas.microsoft.com/office/word/2012/wordml" xmlns:w16cex="http://schemas.microsoft.com/office/word/2018/wordml/cex" xmlns:w16cid="http://schemas.microsoft.com/office/word/2016/wordml/cid" xmlns:w16="http://schemas.microsoft.com/office/word/2018/wordml" xmlns:w16se="http://schemas.microsoft.com/office/word/2015/wordml/symex" mc:Ignorable="w14 w15 w16se w16cid w16 w16cex">
+<w:styles xmlns:mc="http://schemas.openxmlformats.org/markup-compatibility/2006" xmlns:r="http://schemas.openxmlformats.org/officeDocument/2006/relationships" xmlns:w="http://schemas.openxmlformats.org/wordprocessingml/2006/main" xmlns:w14="http://schemas.microsoft.com/office/word/2010/wordml" xmlns:w15="http://schemas.microsoft.com/office/word/2012/wordml" mc:Ignorable="w14 w15">
   <w:docDefaults>
     <w:rPrDefault>
       <w:rPr>
@@ -17829,7 +20427,7 @@
       </w:pPr>
     </w:pPrDefault>
   </w:docDefaults>
-  <w:latentStyles w:defLockedState="0" w:defUIPriority="99" w:defSemiHidden="0" w:defUnhideWhenUsed="0" w:defQFormat="0" w:count="376">
+  <w:latentStyles w:defLockedState="0" w:defUIPriority="99" w:defSemiHidden="0" w:defUnhideWhenUsed="0" w:defQFormat="0" w:count="371">
     <w:lsdException w:name="Normal" w:uiPriority="0" w:qFormat="1"/>
     <w:lsdException w:name="heading 1" w:uiPriority="9" w:qFormat="1"/>
     <w:lsdException w:name="heading 2" w:semiHidden="1" w:uiPriority="9" w:unhideWhenUsed="1" w:qFormat="1"/>
@@ -18201,11 +20799,6 @@
     <w:lsdException w:name="List Table 5 Dark Accent 6" w:uiPriority="50"/>
     <w:lsdException w:name="List Table 6 Colorful Accent 6" w:uiPriority="51"/>
     <w:lsdException w:name="List Table 7 Colorful Accent 6" w:uiPriority="52"/>
-    <w:lsdException w:name="Mention" w:semiHidden="1" w:unhideWhenUsed="1"/>
-    <w:lsdException w:name="Smart Hyperlink" w:semiHidden="1" w:unhideWhenUsed="1"/>
-    <w:lsdException w:name="Hashtag" w:semiHidden="1" w:unhideWhenUsed="1"/>
-    <w:lsdException w:name="Unresolved Mention" w:semiHidden="1" w:unhideWhenUsed="1"/>
-    <w:lsdException w:name="Smart Link" w:semiHidden="1" w:unhideWhenUsed="1"/>
   </w:latentStyles>
   <w:style w:type="paragraph" w:default="1" w:styleId="Normal">
     <w:name w:val="Normal"/>
@@ -18352,7 +20945,7 @@
       <w:u w:val="single"/>
     </w:rPr>
   </w:style>
-  <w:style w:type="table" w:styleId="Tablaconcuadrcula4-nfasis6">
+  <w:style w:type="table" w:styleId="Tabladecuadrcula4-nfasis6">
     <w:name w:val="Grid Table 4 Accent 6"/>
     <w:basedOn w:val="Tablanormal"/>
     <w:uiPriority w:val="49"/>
@@ -18363,6 +20956,7 @@
     <w:tblPr>
       <w:tblStyleRowBandSize w:val="1"/>
       <w:tblStyleColBandSize w:val="1"/>
+      <w:tblInd w:w="0" w:type="dxa"/>
       <w:tblBorders>
         <w:top w:val="single" w:sz="4" w:space="0" w:color="A8D08D" w:themeColor="accent6" w:themeTint="99"/>
         <w:left w:val="single" w:sz="4" w:space="0" w:color="A8D08D" w:themeColor="accent6" w:themeTint="99"/>
@@ -18371,6 +20965,12 @@
         <w:insideH w:val="single" w:sz="4" w:space="0" w:color="A8D08D" w:themeColor="accent6" w:themeTint="99"/>
         <w:insideV w:val="single" w:sz="4" w:space="0" w:color="A8D08D" w:themeColor="accent6" w:themeTint="99"/>
       </w:tblBorders>
+      <w:tblCellMar>
+        <w:top w:w="0" w:type="dxa"/>
+        <w:left w:w="108" w:type="dxa"/>
+        <w:bottom w:w="0" w:type="dxa"/>
+        <w:right w:w="108" w:type="dxa"/>
+      </w:tblCellMar>
     </w:tblPr>
     <w:tblStylePr w:type="firstRow">
       <w:rPr>
@@ -18458,7 +21058,7 @@
       <w:szCs w:val="18"/>
     </w:rPr>
   </w:style>
-  <w:style w:type="paragraph" w:styleId="TtuloTDC">
+  <w:style w:type="paragraph" w:styleId="TtulodeTDC">
     <w:name w:val="TOC Heading"/>
     <w:basedOn w:val="Ttulo1"/>
     <w:next w:val="Normal"/>
@@ -18488,6 +21088,7 @@
       <w:spacing w:after="0" w:line="240" w:lineRule="auto"/>
     </w:pPr>
     <w:tblPr>
+      <w:tblInd w:w="0" w:type="dxa"/>
       <w:tblBorders>
         <w:top w:val="single" w:sz="4" w:space="0" w:color="auto"/>
         <w:left w:val="single" w:sz="4" w:space="0" w:color="auto"/>
@@ -18496,6 +21097,12 @@
         <w:insideH w:val="single" w:sz="4" w:space="0" w:color="auto"/>
         <w:insideV w:val="single" w:sz="4" w:space="0" w:color="auto"/>
       </w:tblBorders>
+      <w:tblCellMar>
+        <w:top w:w="0" w:type="dxa"/>
+        <w:left w:w="108" w:type="dxa"/>
+        <w:bottom w:w="0" w:type="dxa"/>
+        <w:right w:w="108" w:type="dxa"/>
+      </w:tblCellMar>
     </w:tblPr>
   </w:style>
   <w:style w:type="paragraph" w:styleId="TDC1">
@@ -18562,7 +21169,7 @@
       <w:sz w:val="24"/>
     </w:rPr>
   </w:style>
-  <w:style w:type="table" w:styleId="Tablaconcuadrcula5oscura-nfasis4">
+  <w:style w:type="table" w:styleId="Tabladecuadrcula5oscura-nfasis4">
     <w:name w:val="Grid Table 5 Dark Accent 4"/>
     <w:basedOn w:val="Tablanormal"/>
     <w:uiPriority w:val="50"/>
@@ -18573,6 +21180,7 @@
     <w:tblPr>
       <w:tblStyleRowBandSize w:val="1"/>
       <w:tblStyleColBandSize w:val="1"/>
+      <w:tblInd w:w="0" w:type="dxa"/>
       <w:tblBorders>
         <w:top w:val="single" w:sz="4" w:space="0" w:color="FFFFFF" w:themeColor="background1"/>
         <w:left w:val="single" w:sz="4" w:space="0" w:color="FFFFFF" w:themeColor="background1"/>
@@ -18581,6 +21189,12 @@
         <w:insideH w:val="single" w:sz="4" w:space="0" w:color="FFFFFF" w:themeColor="background1"/>
         <w:insideV w:val="single" w:sz="4" w:space="0" w:color="FFFFFF" w:themeColor="background1"/>
       </w:tblBorders>
+      <w:tblCellMar>
+        <w:top w:w="0" w:type="dxa"/>
+        <w:left w:w="108" w:type="dxa"/>
+        <w:bottom w:w="0" w:type="dxa"/>
+        <w:right w:w="108" w:type="dxa"/>
+      </w:tblCellMar>
     </w:tblPr>
     <w:tcPr>
       <w:shd w:val="clear" w:color="auto" w:fill="FFF2CC" w:themeFill="accent4" w:themeFillTint="33"/>
@@ -18668,7 +21282,7 @@
       </w:tcPr>
     </w:tblStylePr>
   </w:style>
-  <w:style w:type="table" w:styleId="Tablaconcuadrcula5oscura-nfasis5">
+  <w:style w:type="table" w:styleId="Tabladecuadrcula5oscura-nfasis5">
     <w:name w:val="Grid Table 5 Dark Accent 5"/>
     <w:basedOn w:val="Tablanormal"/>
     <w:uiPriority w:val="50"/>
@@ -18679,6 +21293,7 @@
     <w:tblPr>
       <w:tblStyleRowBandSize w:val="1"/>
       <w:tblStyleColBandSize w:val="1"/>
+      <w:tblInd w:w="0" w:type="dxa"/>
       <w:tblBorders>
         <w:top w:val="single" w:sz="4" w:space="0" w:color="FFFFFF" w:themeColor="background1"/>
         <w:left w:val="single" w:sz="4" w:space="0" w:color="FFFFFF" w:themeColor="background1"/>
@@ -18687,6 +21302,12 @@
         <w:insideH w:val="single" w:sz="4" w:space="0" w:color="FFFFFF" w:themeColor="background1"/>
         <w:insideV w:val="single" w:sz="4" w:space="0" w:color="FFFFFF" w:themeColor="background1"/>
       </w:tblBorders>
+      <w:tblCellMar>
+        <w:top w:w="0" w:type="dxa"/>
+        <w:left w:w="108" w:type="dxa"/>
+        <w:bottom w:w="0" w:type="dxa"/>
+        <w:right w:w="108" w:type="dxa"/>
+      </w:tblCellMar>
     </w:tblPr>
     <w:tcPr>
       <w:shd w:val="clear" w:color="auto" w:fill="DEEAF6" w:themeFill="accent5" w:themeFillTint="33"/>
@@ -18832,7 +21453,7 @@
       <w:szCs w:val="24"/>
     </w:rPr>
   </w:style>
-  <w:style w:type="character" w:styleId="Mencinsinresolver">
+  <w:style w:type="character" w:customStyle="1" w:styleId="UnresolvedMention">
     <w:name w:val="Unresolved Mention"/>
     <w:basedOn w:val="Fuentedeprrafopredeter"/>
     <w:uiPriority w:val="99"/>
@@ -18861,7 +21482,7 @@
       <w:lang w:eastAsia="es-MX"/>
     </w:rPr>
   </w:style>
-  <w:style w:type="table" w:styleId="Tablaconcuadrcula4-nfasis1">
+  <w:style w:type="table" w:styleId="Tabladecuadrcula4-nfasis1">
     <w:name w:val="Grid Table 4 Accent 1"/>
     <w:basedOn w:val="Tablanormal"/>
     <w:uiPriority w:val="49"/>
@@ -18876,6 +21497,7 @@
     <w:tblPr>
       <w:tblStyleRowBandSize w:val="1"/>
       <w:tblStyleColBandSize w:val="1"/>
+      <w:tblInd w:w="0" w:type="dxa"/>
       <w:tblBorders>
         <w:top w:val="single" w:sz="4" w:space="0" w:color="8EAADB" w:themeColor="accent1" w:themeTint="99"/>
         <w:left w:val="single" w:sz="4" w:space="0" w:color="8EAADB" w:themeColor="accent1" w:themeTint="99"/>
@@ -18884,6 +21506,12 @@
         <w:insideH w:val="single" w:sz="4" w:space="0" w:color="8EAADB" w:themeColor="accent1" w:themeTint="99"/>
         <w:insideV w:val="single" w:sz="4" w:space="0" w:color="8EAADB" w:themeColor="accent1" w:themeTint="99"/>
       </w:tblBorders>
+      <w:tblCellMar>
+        <w:top w:w="0" w:type="dxa"/>
+        <w:left w:w="108" w:type="dxa"/>
+        <w:bottom w:w="0" w:type="dxa"/>
+        <w:right w:w="108" w:type="dxa"/>
+      </w:tblCellMar>
     </w:tblPr>
     <w:tblStylePr w:type="firstRow">
       <w:rPr>
@@ -19577,7 +22205,7 @@
 </file>
 
 <file path=customXml/itemProps1.xml><?xml version="1.0" encoding="utf-8"?>
-<ds:datastoreItem xmlns:ds="http://schemas.openxmlformats.org/officeDocument/2006/customXml" ds:itemID="{7D38E003-72A7-4820-88CF-AD048890321D}">
+<ds:datastoreItem xmlns:ds="http://schemas.openxmlformats.org/officeDocument/2006/customXml" ds:itemID="{990B8354-BCEB-4CA9-90EA-66CD7E771B36}">
   <ds:schemaRefs>
     <ds:schemaRef ds:uri="http://schemas.openxmlformats.org/officeDocument/2006/bibliography"/>
   </ds:schemaRefs>

</xml_diff>